<commit_message>
Added camflow and camtool exploration to fyp draft, figures powerpoint
</commit_message>
<xml_diff>
--- a/FYP Report Draft.docx
+++ b/FYP Report Draft.docx
@@ -37,7 +37,7 @@
                     </pic:cNvPicPr>
                   </pic:nvPicPr>
                   <pic:blipFill>
-                    <a:blip r:embed="rId8">
+                    <a:blip r:embed="rId9">
                       <a:extLst>
                         <a:ext uri="{28A0092B-C50C-407E-A947-70E740481C1C}">
                           <a14:useLocalDpi xmlns:a14="http://schemas.microsoft.com/office/drawing/2010/main" val="0"/>
@@ -338,6 +338,7 @@
     </w:p>
     <w:p>
       <w:pPr>
+        <w:jc w:val="both"/>
         <w:rPr>
           <w:rFonts w:ascii="Times New Roman" w:hAnsi="Times New Roman" w:cs="Times New Roman"/>
         </w:rPr>
@@ -345,6 +346,7 @@
     </w:p>
     <w:p>
       <w:pPr>
+        <w:jc w:val="both"/>
         <w:rPr>
           <w:rFonts w:ascii="Times New Roman" w:hAnsi="Times New Roman" w:cs="Times New Roman"/>
         </w:rPr>
@@ -352,6 +354,7 @@
     </w:p>
     <w:p>
       <w:pPr>
+        <w:jc w:val="both"/>
         <w:rPr>
           <w:rFonts w:ascii="Times New Roman" w:hAnsi="Times New Roman" w:cs="Times New Roman"/>
         </w:rPr>
@@ -359,6 +362,14 @@
     </w:p>
     <w:sdt>
       <w:sdtPr>
+        <w:rPr>
+          <w:rFonts w:asciiTheme="minorHAnsi" w:eastAsiaTheme="minorEastAsia" w:hAnsiTheme="minorHAnsi" w:cstheme="minorBidi"/>
+          <w:b w:val="0"/>
+          <w:bCs w:val="0"/>
+          <w:color w:val="auto"/>
+          <w:sz w:val="24"/>
+          <w:szCs w:val="24"/>
+        </w:rPr>
         <w:id w:val="31785587"/>
         <w:docPartObj>
           <w:docPartGallery w:val="Table of Contents"/>
@@ -367,17 +378,14 @@
       </w:sdtPr>
       <w:sdtEndPr>
         <w:rPr>
-          <w:rFonts w:asciiTheme="minorHAnsi" w:eastAsiaTheme="minorEastAsia" w:hAnsiTheme="minorHAnsi" w:cstheme="minorBidi"/>
           <w:noProof/>
-          <w:color w:val="auto"/>
-          <w:sz w:val="24"/>
-          <w:szCs w:val="24"/>
         </w:rPr>
       </w:sdtEndPr>
       <w:sdtContent>
         <w:p>
           <w:pPr>
             <w:pStyle w:val="TOCHeading"/>
+            <w:jc w:val="both"/>
           </w:pPr>
           <w:r>
             <w:t>Table of Contents</w:t>
@@ -396,7 +404,8 @@
               <w:iCs w:val="0"/>
               <w:noProof/>
               <w:kern w:val="2"/>
-              <w:lang w:val="en-SG" w:eastAsia="en-GB"/>
+              <w:sz w:val="22"/>
+              <w:szCs w:val="22"/>
               <w14:ligatures w14:val="standardContextual"/>
             </w:rPr>
           </w:pPr>
@@ -417,7 +426,7 @@
             </w:rPr>
             <w:fldChar w:fldCharType="separate"/>
           </w:r>
-          <w:hyperlink w:anchor="_Toc180660228" w:history="1">
+          <w:hyperlink w:anchor="_Toc180858169" w:history="1">
             <w:r>
               <w:rPr>
                 <w:rStyle w:val="Hyperlink"/>
@@ -444,7 +453,7 @@
                 <w:noProof/>
                 <w:webHidden/>
               </w:rPr>
-              <w:instrText xml:space="preserve"> PAGEREF _Toc180660228 \h </w:instrText>
+              <w:instrText xml:space="preserve"> PAGEREF _Toc180858169 \h </w:instrText>
             </w:r>
             <w:r>
               <w:rPr>
@@ -488,11 +497,12 @@
               <w:iCs w:val="0"/>
               <w:noProof/>
               <w:kern w:val="2"/>
-              <w:lang w:val="en-SG" w:eastAsia="en-GB"/>
+              <w:sz w:val="22"/>
+              <w:szCs w:val="22"/>
               <w14:ligatures w14:val="standardContextual"/>
             </w:rPr>
           </w:pPr>
-          <w:hyperlink w:anchor="_Toc180660229" w:history="1">
+          <w:hyperlink w:anchor="_Toc180858170" w:history="1">
             <w:r>
               <w:rPr>
                 <w:rStyle w:val="Hyperlink"/>
@@ -519,7 +529,7 @@
                 <w:noProof/>
                 <w:webHidden/>
               </w:rPr>
-              <w:instrText xml:space="preserve"> PAGEREF _Toc180660229 \h </w:instrText>
+              <w:instrText xml:space="preserve"> PAGEREF _Toc180858170 \h </w:instrText>
             </w:r>
             <w:r>
               <w:rPr>
@@ -563,11 +573,12 @@
               <w:iCs w:val="0"/>
               <w:noProof/>
               <w:kern w:val="2"/>
-              <w:lang w:val="en-SG" w:eastAsia="en-GB"/>
+              <w:sz w:val="22"/>
+              <w:szCs w:val="22"/>
               <w14:ligatures w14:val="standardContextual"/>
             </w:rPr>
           </w:pPr>
-          <w:hyperlink w:anchor="_Toc180660230" w:history="1">
+          <w:hyperlink w:anchor="_Toc180858171" w:history="1">
             <w:r>
               <w:rPr>
                 <w:rStyle w:val="Hyperlink"/>
@@ -594,7 +605,7 @@
                 <w:noProof/>
                 <w:webHidden/>
               </w:rPr>
-              <w:instrText xml:space="preserve"> PAGEREF _Toc180660230 \h </w:instrText>
+              <w:instrText xml:space="preserve"> PAGEREF _Toc180858171 \h </w:instrText>
             </w:r>
             <w:r>
               <w:rPr>
@@ -638,11 +649,12 @@
               <w:iCs w:val="0"/>
               <w:noProof/>
               <w:kern w:val="2"/>
-              <w:lang w:val="en-SG" w:eastAsia="en-GB"/>
+              <w:sz w:val="22"/>
+              <w:szCs w:val="22"/>
               <w14:ligatures w14:val="standardContextual"/>
             </w:rPr>
           </w:pPr>
-          <w:hyperlink w:anchor="_Toc180660231" w:history="1">
+          <w:hyperlink w:anchor="_Toc180858172" w:history="1">
             <w:r>
               <w:rPr>
                 <w:rStyle w:val="Hyperlink"/>
@@ -669,7 +681,7 @@
                 <w:noProof/>
                 <w:webHidden/>
               </w:rPr>
-              <w:instrText xml:space="preserve"> PAGEREF _Toc180660231 \h </w:instrText>
+              <w:instrText xml:space="preserve"> PAGEREF _Toc180858172 \h </w:instrText>
             </w:r>
             <w:r>
               <w:rPr>
@@ -713,11 +725,12 @@
               <w:iCs w:val="0"/>
               <w:noProof/>
               <w:kern w:val="2"/>
-              <w:lang w:val="en-SG" w:eastAsia="en-GB"/>
+              <w:sz w:val="22"/>
+              <w:szCs w:val="22"/>
               <w14:ligatures w14:val="standardContextual"/>
             </w:rPr>
           </w:pPr>
-          <w:hyperlink w:anchor="_Toc180660232" w:history="1">
+          <w:hyperlink w:anchor="_Toc180858173" w:history="1">
             <w:r>
               <w:rPr>
                 <w:rStyle w:val="Hyperlink"/>
@@ -744,7 +757,7 @@
                 <w:noProof/>
                 <w:webHidden/>
               </w:rPr>
-              <w:instrText xml:space="preserve"> PAGEREF _Toc180660232 \h </w:instrText>
+              <w:instrText xml:space="preserve"> PAGEREF _Toc180858173 \h </w:instrText>
             </w:r>
             <w:r>
               <w:rPr>
@@ -786,13 +799,10 @@
               <w:bCs w:val="0"/>
               <w:noProof/>
               <w:kern w:val="2"/>
-              <w:sz w:val="24"/>
-              <w:szCs w:val="24"/>
-              <w:lang w:val="en-SG" w:eastAsia="en-GB"/>
               <w14:ligatures w14:val="standardContextual"/>
             </w:rPr>
           </w:pPr>
-          <w:hyperlink w:anchor="_Toc180660233" w:history="1">
+          <w:hyperlink w:anchor="_Toc180858174" w:history="1">
             <w:r>
               <w:rPr>
                 <w:rStyle w:val="Hyperlink"/>
@@ -819,7 +829,7 @@
                 <w:noProof/>
                 <w:webHidden/>
               </w:rPr>
-              <w:instrText xml:space="preserve"> PAGEREF _Toc180660233 \h </w:instrText>
+              <w:instrText xml:space="preserve"> PAGEREF _Toc180858174 \h </w:instrText>
             </w:r>
             <w:r>
               <w:rPr>
@@ -861,13 +871,10 @@
               <w:bCs w:val="0"/>
               <w:noProof/>
               <w:kern w:val="2"/>
-              <w:sz w:val="24"/>
-              <w:szCs w:val="24"/>
-              <w:lang w:val="en-SG" w:eastAsia="en-GB"/>
               <w14:ligatures w14:val="standardContextual"/>
             </w:rPr>
           </w:pPr>
-          <w:hyperlink w:anchor="_Toc180660234" w:history="1">
+          <w:hyperlink w:anchor="_Toc180858175" w:history="1">
             <w:r>
               <w:rPr>
                 <w:rStyle w:val="Hyperlink"/>
@@ -894,7 +901,7 @@
                 <w:noProof/>
                 <w:webHidden/>
               </w:rPr>
-              <w:instrText xml:space="preserve"> PAGEREF _Toc180660234 \h </w:instrText>
+              <w:instrText xml:space="preserve"> PAGEREF _Toc180858175 \h </w:instrText>
             </w:r>
             <w:r>
               <w:rPr>
@@ -914,7 +921,7 @@
                 <w:noProof/>
                 <w:webHidden/>
               </w:rPr>
-              <w:t>7</w:t>
+              <w:t>8</w:t>
             </w:r>
             <w:r>
               <w:rPr>
@@ -938,11 +945,12 @@
               <w:iCs w:val="0"/>
               <w:noProof/>
               <w:kern w:val="2"/>
-              <w:lang w:val="en-SG" w:eastAsia="en-GB"/>
+              <w:sz w:val="22"/>
+              <w:szCs w:val="22"/>
               <w14:ligatures w14:val="standardContextual"/>
             </w:rPr>
           </w:pPr>
-          <w:hyperlink w:anchor="_Toc180660235" w:history="1">
+          <w:hyperlink w:anchor="_Toc180858176" w:history="1">
             <w:r>
               <w:rPr>
                 <w:rStyle w:val="Hyperlink"/>
@@ -969,7 +977,7 @@
                 <w:noProof/>
                 <w:webHidden/>
               </w:rPr>
-              <w:instrText xml:space="preserve"> PAGEREF _Toc180660235 \h </w:instrText>
+              <w:instrText xml:space="preserve"> PAGEREF _Toc180858176 \h </w:instrText>
             </w:r>
             <w:r>
               <w:rPr>
@@ -989,7 +997,7 @@
                 <w:noProof/>
                 <w:webHidden/>
               </w:rPr>
-              <w:t>8</w:t>
+              <w:t>9</w:t>
             </w:r>
             <w:r>
               <w:rPr>
@@ -1011,19 +1019,16 @@
               <w:bCs w:val="0"/>
               <w:noProof/>
               <w:kern w:val="2"/>
-              <w:sz w:val="24"/>
-              <w:szCs w:val="24"/>
-              <w:lang w:val="en-SG" w:eastAsia="en-GB"/>
               <w14:ligatures w14:val="standardContextual"/>
             </w:rPr>
           </w:pPr>
-          <w:hyperlink w:anchor="_Toc180660236" w:history="1">
+          <w:hyperlink w:anchor="_Toc180858177" w:history="1">
             <w:r>
               <w:rPr>
                 <w:rStyle w:val="Hyperlink"/>
                 <w:noProof/>
               </w:rPr>
-              <w:t>Provenance Capture Systems</w:t>
+              <w:t>Data Provenance</w:t>
             </w:r>
             <w:r>
               <w:rPr>
@@ -1044,7 +1049,7 @@
                 <w:noProof/>
                 <w:webHidden/>
               </w:rPr>
-              <w:instrText xml:space="preserve"> PAGEREF _Toc180660236 \h </w:instrText>
+              <w:instrText xml:space="preserve"> PAGEREF _Toc180858177 \h </w:instrText>
             </w:r>
             <w:r>
               <w:rPr>
@@ -1064,7 +1069,7 @@
                 <w:noProof/>
                 <w:webHidden/>
               </w:rPr>
-              <w:t>8</w:t>
+              <w:t>9</w:t>
             </w:r>
             <w:r>
               <w:rPr>
@@ -1086,19 +1091,16 @@
               <w:bCs w:val="0"/>
               <w:noProof/>
               <w:kern w:val="2"/>
-              <w:sz w:val="24"/>
-              <w:szCs w:val="24"/>
-              <w:lang w:val="en-SG" w:eastAsia="en-GB"/>
               <w14:ligatures w14:val="standardContextual"/>
             </w:rPr>
           </w:pPr>
-          <w:hyperlink w:anchor="_Toc180660237" w:history="1">
+          <w:hyperlink w:anchor="_Toc180858178" w:history="1">
             <w:r>
               <w:rPr>
                 <w:rStyle w:val="Hyperlink"/>
                 <w:noProof/>
               </w:rPr>
-              <w:t>Provenance Graph Generation</w:t>
+              <w:t>Provenance Capture Systems - CamFlow</w:t>
             </w:r>
             <w:r>
               <w:rPr>
@@ -1119,7 +1121,7 @@
                 <w:noProof/>
                 <w:webHidden/>
               </w:rPr>
-              <w:instrText xml:space="preserve"> PAGEREF _Toc180660237 \h </w:instrText>
+              <w:instrText xml:space="preserve"> PAGEREF _Toc180858178 \h </w:instrText>
             </w:r>
             <w:r>
               <w:rPr>
@@ -1139,7 +1141,7 @@
                 <w:noProof/>
                 <w:webHidden/>
               </w:rPr>
-              <w:t>8</w:t>
+              <w:t>9</w:t>
             </w:r>
             <w:r>
               <w:rPr>
@@ -1163,17 +1165,18 @@
               <w:iCs w:val="0"/>
               <w:noProof/>
               <w:kern w:val="2"/>
-              <w:lang w:val="en-SG" w:eastAsia="en-GB"/>
+              <w:sz w:val="22"/>
+              <w:szCs w:val="22"/>
               <w14:ligatures w14:val="standardContextual"/>
             </w:rPr>
           </w:pPr>
-          <w:hyperlink w:anchor="_Toc180660238" w:history="1">
+          <w:hyperlink w:anchor="_Toc180858179" w:history="1">
             <w:r>
               <w:rPr>
                 <w:rStyle w:val="Hyperlink"/>
                 <w:noProof/>
               </w:rPr>
-              <w:t>CamFlow</w:t>
+              <w:t>CamFlow Exploration</w:t>
             </w:r>
             <w:r>
               <w:rPr>
@@ -1194,7 +1197,7 @@
                 <w:noProof/>
                 <w:webHidden/>
               </w:rPr>
-              <w:instrText xml:space="preserve"> PAGEREF _Toc180660238 \h </w:instrText>
+              <w:instrText xml:space="preserve"> PAGEREF _Toc180858179 \h </w:instrText>
             </w:r>
             <w:r>
               <w:rPr>
@@ -1214,7 +1217,223 @@
                 <w:noProof/>
                 <w:webHidden/>
               </w:rPr>
-              <w:t>9</w:t>
+              <w:t>10</w:t>
+            </w:r>
+            <w:r>
+              <w:rPr>
+                <w:noProof/>
+                <w:webHidden/>
+              </w:rPr>
+              <w:fldChar w:fldCharType="end"/>
+            </w:r>
+          </w:hyperlink>
+        </w:p>
+        <w:p>
+          <w:pPr>
+            <w:pStyle w:val="TOC2"/>
+            <w:tabs>
+              <w:tab w:val="right" w:leader="dot" w:pos="8630"/>
+            </w:tabs>
+            <w:rPr>
+              <w:b w:val="0"/>
+              <w:bCs w:val="0"/>
+              <w:noProof/>
+              <w:kern w:val="2"/>
+              <w14:ligatures w14:val="standardContextual"/>
+            </w:rPr>
+          </w:pPr>
+          <w:hyperlink w:anchor="_Toc180858180" w:history="1">
+            <w:r>
+              <w:rPr>
+                <w:rStyle w:val="Hyperlink"/>
+                <w:noProof/>
+              </w:rPr>
+              <w:t>Setting Up CamFlow</w:t>
+            </w:r>
+            <w:r>
+              <w:rPr>
+                <w:noProof/>
+                <w:webHidden/>
+              </w:rPr>
+              <w:tab/>
+            </w:r>
+            <w:r>
+              <w:rPr>
+                <w:noProof/>
+                <w:webHidden/>
+              </w:rPr>
+              <w:fldChar w:fldCharType="begin"/>
+            </w:r>
+            <w:r>
+              <w:rPr>
+                <w:noProof/>
+                <w:webHidden/>
+              </w:rPr>
+              <w:instrText xml:space="preserve"> PAGEREF _Toc180858180 \h </w:instrText>
+            </w:r>
+            <w:r>
+              <w:rPr>
+                <w:noProof/>
+                <w:webHidden/>
+              </w:rPr>
+            </w:r>
+            <w:r>
+              <w:rPr>
+                <w:noProof/>
+                <w:webHidden/>
+              </w:rPr>
+              <w:fldChar w:fldCharType="separate"/>
+            </w:r>
+            <w:r>
+              <w:rPr>
+                <w:noProof/>
+                <w:webHidden/>
+              </w:rPr>
+              <w:t>10</w:t>
+            </w:r>
+            <w:r>
+              <w:rPr>
+                <w:noProof/>
+                <w:webHidden/>
+              </w:rPr>
+              <w:fldChar w:fldCharType="end"/>
+            </w:r>
+          </w:hyperlink>
+        </w:p>
+        <w:p>
+          <w:pPr>
+            <w:pStyle w:val="TOC2"/>
+            <w:tabs>
+              <w:tab w:val="right" w:leader="dot" w:pos="8630"/>
+            </w:tabs>
+            <w:rPr>
+              <w:b w:val="0"/>
+              <w:bCs w:val="0"/>
+              <w:noProof/>
+              <w:kern w:val="2"/>
+              <w14:ligatures w14:val="standardContextual"/>
+            </w:rPr>
+          </w:pPr>
+          <w:hyperlink w:anchor="_Toc180858181" w:history="1">
+            <w:r>
+              <w:rPr>
+                <w:rStyle w:val="Hyperlink"/>
+                <w:noProof/>
+              </w:rPr>
+              <w:t>CamTool Installation</w:t>
+            </w:r>
+            <w:r>
+              <w:rPr>
+                <w:noProof/>
+                <w:webHidden/>
+              </w:rPr>
+              <w:tab/>
+            </w:r>
+            <w:r>
+              <w:rPr>
+                <w:noProof/>
+                <w:webHidden/>
+              </w:rPr>
+              <w:fldChar w:fldCharType="begin"/>
+            </w:r>
+            <w:r>
+              <w:rPr>
+                <w:noProof/>
+                <w:webHidden/>
+              </w:rPr>
+              <w:instrText xml:space="preserve"> PAGEREF _Toc180858181 \h </w:instrText>
+            </w:r>
+            <w:r>
+              <w:rPr>
+                <w:noProof/>
+                <w:webHidden/>
+              </w:rPr>
+            </w:r>
+            <w:r>
+              <w:rPr>
+                <w:noProof/>
+                <w:webHidden/>
+              </w:rPr>
+              <w:fldChar w:fldCharType="separate"/>
+            </w:r>
+            <w:r>
+              <w:rPr>
+                <w:noProof/>
+                <w:webHidden/>
+              </w:rPr>
+              <w:t>12</w:t>
+            </w:r>
+            <w:r>
+              <w:rPr>
+                <w:noProof/>
+                <w:webHidden/>
+              </w:rPr>
+              <w:fldChar w:fldCharType="end"/>
+            </w:r>
+          </w:hyperlink>
+        </w:p>
+        <w:p>
+          <w:pPr>
+            <w:pStyle w:val="TOC2"/>
+            <w:tabs>
+              <w:tab w:val="right" w:leader="dot" w:pos="8630"/>
+            </w:tabs>
+            <w:rPr>
+              <w:b w:val="0"/>
+              <w:bCs w:val="0"/>
+              <w:noProof/>
+              <w:kern w:val="2"/>
+              <w14:ligatures w14:val="standardContextual"/>
+            </w:rPr>
+          </w:pPr>
+          <w:hyperlink w:anchor="_Toc180858182" w:history="1">
+            <w:r>
+              <w:rPr>
+                <w:rStyle w:val="Hyperlink"/>
+                <w:noProof/>
+              </w:rPr>
+              <w:t>Provenance Graph Visualisation</w:t>
+            </w:r>
+            <w:r>
+              <w:rPr>
+                <w:noProof/>
+                <w:webHidden/>
+              </w:rPr>
+              <w:tab/>
+            </w:r>
+            <w:r>
+              <w:rPr>
+                <w:noProof/>
+                <w:webHidden/>
+              </w:rPr>
+              <w:fldChar w:fldCharType="begin"/>
+            </w:r>
+            <w:r>
+              <w:rPr>
+                <w:noProof/>
+                <w:webHidden/>
+              </w:rPr>
+              <w:instrText xml:space="preserve"> PAGEREF _Toc180858182 \h </w:instrText>
+            </w:r>
+            <w:r>
+              <w:rPr>
+                <w:noProof/>
+                <w:webHidden/>
+              </w:rPr>
+            </w:r>
+            <w:r>
+              <w:rPr>
+                <w:noProof/>
+                <w:webHidden/>
+              </w:rPr>
+              <w:fldChar w:fldCharType="separate"/>
+            </w:r>
+            <w:r>
+              <w:rPr>
+                <w:noProof/>
+                <w:webHidden/>
+              </w:rPr>
+              <w:t>13</w:t>
             </w:r>
             <w:r>
               <w:rPr>
@@ -1238,11 +1457,12 @@
               <w:iCs w:val="0"/>
               <w:noProof/>
               <w:kern w:val="2"/>
-              <w:lang w:val="en-SG" w:eastAsia="en-GB"/>
+              <w:sz w:val="22"/>
+              <w:szCs w:val="22"/>
               <w14:ligatures w14:val="standardContextual"/>
             </w:rPr>
           </w:pPr>
-          <w:hyperlink w:anchor="_Toc180660239" w:history="1">
+          <w:hyperlink w:anchor="_Toc180858183" w:history="1">
             <w:r>
               <w:rPr>
                 <w:rStyle w:val="Hyperlink"/>
@@ -1269,7 +1489,7 @@
                 <w:noProof/>
                 <w:webHidden/>
               </w:rPr>
-              <w:instrText xml:space="preserve"> PAGEREF _Toc180660239 \h </w:instrText>
+              <w:instrText xml:space="preserve"> PAGEREF _Toc180858183 \h </w:instrText>
             </w:r>
             <w:r>
               <w:rPr>
@@ -1289,7 +1509,7 @@
                 <w:noProof/>
                 <w:webHidden/>
               </w:rPr>
-              <w:t>10</w:t>
+              <w:t>14</w:t>
             </w:r>
             <w:r>
               <w:rPr>
@@ -1313,11 +1533,12 @@
               <w:iCs w:val="0"/>
               <w:noProof/>
               <w:kern w:val="2"/>
-              <w:lang w:val="en-SG" w:eastAsia="en-GB"/>
+              <w:sz w:val="22"/>
+              <w:szCs w:val="22"/>
               <w14:ligatures w14:val="standardContextual"/>
             </w:rPr>
           </w:pPr>
-          <w:hyperlink w:anchor="_Toc180660240" w:history="1">
+          <w:hyperlink w:anchor="_Toc180858184" w:history="1">
             <w:r>
               <w:rPr>
                 <w:rStyle w:val="Hyperlink"/>
@@ -1344,7 +1565,7 @@
                 <w:noProof/>
                 <w:webHidden/>
               </w:rPr>
-              <w:instrText xml:space="preserve"> PAGEREF _Toc180660240 \h </w:instrText>
+              <w:instrText xml:space="preserve"> PAGEREF _Toc180858184 \h </w:instrText>
             </w:r>
             <w:r>
               <w:rPr>
@@ -1364,7 +1585,7 @@
                 <w:noProof/>
                 <w:webHidden/>
               </w:rPr>
-              <w:t>11</w:t>
+              <w:t>15</w:t>
             </w:r>
             <w:r>
               <w:rPr>
@@ -1376,6 +1597,9 @@
           </w:hyperlink>
         </w:p>
         <w:p>
+          <w:pPr>
+            <w:jc w:val="both"/>
+          </w:pPr>
           <w:r>
             <w:rPr>
               <w:b/>
@@ -1388,6 +1612,9 @@
       </w:sdtContent>
     </w:sdt>
     <w:p>
+      <w:pPr>
+        <w:jc w:val="both"/>
+      </w:pPr>
       <w:r>
         <w:br w:type="page"/>
       </w:r>
@@ -1395,27 +1622,24 @@
     <w:p>
       <w:pPr>
         <w:pStyle w:val="Heading1"/>
-      </w:pPr>
-      <w:bookmarkStart w:id="0" w:name="_Toc180660228"/>
-      <w:r>
+        <w:jc w:val="both"/>
+      </w:pPr>
+      <w:bookmarkStart w:id="0" w:name="_Toc180858169"/>
+      <w:r>
+        <w:lastRenderedPageBreak/>
         <w:t>Abstract</w:t>
       </w:r>
       <w:bookmarkEnd w:id="0"/>
     </w:p>
     <w:p>
+      <w:pPr>
+        <w:jc w:val="both"/>
+      </w:pPr>
       <w:r>
         <w:t>Cyber intrusion has been a growing issue for anyone with a digital footprint from individuals to companies to countries. This gives rise to the dire need for urgent and robust intrusion detection systems to pre-empt and mitigate cyber security incidents before major damage can be done. Data provenance graphs are being researched and utilized in auditing and intrusion detection for cyber security. Provenance graphs can depict the entirety of system execution and assist in gathering information regarding the origin of data, the current state and the entities that acted upon it.</w:t>
       </w:r>
       <w:r>
-        <w:t xml:space="preserve"> This project aims to setup existing provenance capture systems to generate provenance graphs during benign system execution and simulated attack scenarios. Additionally, the generated graphs will be used to train and test models </w:t>
-      </w:r>
-      <w:proofErr w:type="gramStart"/>
-      <w:r>
-        <w:t>in order to</w:t>
-      </w:r>
-      <w:proofErr w:type="gramEnd"/>
-      <w:r>
-        <w:t xml:space="preserve"> develop intrusion detection systems that provide semantic rich information for real-world application.</w:t>
+        <w:t xml:space="preserve"> This project aims to setup existing provenance capture systems to generate provenance graphs during benign system execution and simulated attack scenarios. Additionally, the generated graphs will be used to train and test models in order to develop intrusion detection systems that provide semantic rich information for real-world application.</w:t>
       </w:r>
       <w:r>
         <w:t xml:space="preserve"> </w:t>
@@ -1427,9 +1651,11 @@
     <w:p>
       <w:pPr>
         <w:pStyle w:val="Heading1"/>
-      </w:pPr>
-      <w:bookmarkStart w:id="1" w:name="_Toc180660229"/>
-      <w:r>
+        <w:jc w:val="both"/>
+      </w:pPr>
+      <w:bookmarkStart w:id="1" w:name="_Toc180858170"/>
+      <w:r>
+        <w:lastRenderedPageBreak/>
         <w:t>Acknowledgement</w:t>
       </w:r>
       <w:r>
@@ -1438,12 +1664,22 @@
       <w:bookmarkEnd w:id="1"/>
     </w:p>
     <w:p>
+      <w:pPr>
+        <w:jc w:val="both"/>
+      </w:pPr>
       <w:r>
         <w:t xml:space="preserve">I would like to express my gratitude for my final year project supervisor, Associate Professor Ke Yi Ping, Kelly for her mentorship, guidance and assistance throughout this project. </w:t>
       </w:r>
     </w:p>
-    <w:p/>
-    <w:p>
+    <w:p>
+      <w:pPr>
+        <w:jc w:val="both"/>
+      </w:pPr>
+    </w:p>
+    <w:p>
+      <w:pPr>
+        <w:jc w:val="both"/>
+      </w:pPr>
       <w:r>
         <w:t>Additionally,</w:t>
       </w:r>
@@ -1464,16 +1700,24 @@
       </w:r>
     </w:p>
     <w:p>
+      <w:pPr>
+        <w:jc w:val="both"/>
+      </w:pPr>
       <w:r>
         <w:br w:type="page"/>
       </w:r>
     </w:p>
-    <w:p/>
+    <w:p>
+      <w:pPr>
+        <w:jc w:val="both"/>
+      </w:pPr>
+    </w:p>
     <w:p>
       <w:pPr>
         <w:pStyle w:val="Heading1"/>
-      </w:pPr>
-      <w:bookmarkStart w:id="2" w:name="_Toc180660230"/>
+        <w:jc w:val="both"/>
+      </w:pPr>
+      <w:bookmarkStart w:id="2" w:name="_Toc180858171"/>
       <w:r>
         <w:t>List of Figures</w:t>
       </w:r>
@@ -1481,6 +1725,7 @@
     </w:p>
     <w:p>
       <w:pPr>
+        <w:jc w:val="both"/>
         <w:rPr>
           <w:rFonts w:asciiTheme="majorHAnsi" w:eastAsiaTheme="majorEastAsia" w:hAnsiTheme="majorHAnsi" w:cstheme="majorBidi"/>
           <w:color w:val="365F91" w:themeColor="accent1" w:themeShade="BF"/>
@@ -1495,15 +1740,18 @@
     <w:p>
       <w:pPr>
         <w:pStyle w:val="Heading1"/>
-      </w:pPr>
-      <w:bookmarkStart w:id="3" w:name="_Toc180660231"/>
-      <w:r>
+        <w:jc w:val="both"/>
+      </w:pPr>
+      <w:bookmarkStart w:id="3" w:name="_Toc180858172"/>
+      <w:r>
+        <w:lastRenderedPageBreak/>
         <w:t>List of Tables</w:t>
       </w:r>
       <w:bookmarkEnd w:id="3"/>
     </w:p>
     <w:p>
       <w:pPr>
+        <w:jc w:val="both"/>
         <w:rPr>
           <w:rFonts w:asciiTheme="majorHAnsi" w:eastAsiaTheme="majorEastAsia" w:hAnsiTheme="majorHAnsi" w:cstheme="majorBidi"/>
           <w:color w:val="365F91" w:themeColor="accent1" w:themeShade="BF"/>
@@ -1518,9 +1766,11 @@
     <w:p>
       <w:pPr>
         <w:pStyle w:val="Heading1"/>
-      </w:pPr>
-      <w:bookmarkStart w:id="4" w:name="_Toc180660232"/>
-      <w:r>
+        <w:jc w:val="both"/>
+      </w:pPr>
+      <w:bookmarkStart w:id="4" w:name="_Toc180858173"/>
+      <w:r>
+        <w:lastRenderedPageBreak/>
         <w:t>Introduction</w:t>
       </w:r>
       <w:bookmarkEnd w:id="4"/>
@@ -1528,8 +1778,9 @@
     <w:p>
       <w:pPr>
         <w:pStyle w:val="Heading2"/>
-      </w:pPr>
-      <w:bookmarkStart w:id="5" w:name="_Toc180660233"/>
+        <w:jc w:val="both"/>
+      </w:pPr>
+      <w:bookmarkStart w:id="5" w:name="_Toc180858174"/>
       <w:r>
         <w:t>Background</w:t>
       </w:r>
@@ -1548,7 +1799,7 @@
         </w:rPr>
         <w:t xml:space="preserve">The world we live in today is one that relies on the virtual cyber space as much as it does on the physical space, some might say even more so. But the exponential growth in cyber activity has led to the direct increase in cyber-attacks as well. An increased digital footprint gives way to an array of attack vectors for threat actors to use as an entry point. Year by year we see an increase in cyber-attacks, with 2023 showing a 72% increase in data breaches surpassing the previous record high in 2021 </w:t>
       </w:r>
-      <w:hyperlink r:id="rId9" w:history="1">
+      <w:hyperlink r:id="rId10" w:history="1">
         <w:r>
           <w:rPr>
             <w:rStyle w:val="Hyperlink"/>
@@ -1584,57 +1835,6 @@
           <w:rFonts w:cs="Times New Roman"/>
         </w:rPr>
         <w:t xml:space="preserve">To counteract these breaches and detect intrusion, researchers have turned to the usage of a provenance graph-based system. Provenance graphs are directed acyclic graphs used to determine relations between entities such as sockets, files and users, and actions such as the flow of data between them. These give an insight as to what benign activity might look like as compared to when a threat actor has breached the system for malicious intent. Researchers from Harvard and Cambridge Universities have pointed out the extensive capture of security sensitive kernel operations, the explicit relations it depicts between objects, that intrusions result from unexpected relations and the robustness of graphical representation </w:t>
-      </w:r>
-      <w:hyperlink r:id="rId10" w:history="1">
-        <w:r>
-          <w:rPr>
-            <w:rStyle w:val="Hyperlink"/>
-            <w:rFonts w:cs="Times New Roman"/>
-          </w:rPr>
-          <w:t>[Paper]</w:t>
-        </w:r>
-      </w:hyperlink>
-      <w:r>
-        <w:rPr>
-          <w:rFonts w:cs="Times New Roman"/>
-        </w:rPr>
-        <w:t>.</w:t>
-      </w:r>
-    </w:p>
-    <w:p>
-      <w:pPr>
-        <w:jc w:val="both"/>
-        <w:rPr>
-          <w:rFonts w:cs="Times New Roman"/>
-        </w:rPr>
-      </w:pPr>
-    </w:p>
-    <w:p>
-      <w:pPr>
-        <w:jc w:val="both"/>
-        <w:rPr>
-          <w:rFonts w:cs="Times New Roman"/>
-        </w:rPr>
-      </w:pPr>
-      <w:r>
-        <w:rPr>
-          <w:rFonts w:cs="Times New Roman"/>
-        </w:rPr>
-        <w:t xml:space="preserve">Provenance graphs show great advantages when it comes to intrusion detection. Since provenance graphs show system execution by displaying relations between system objects, simple audit files that ae unstructured and hard to read can be converted to provenance graphs. Secondly, provenance graphs are hard for attackers to replicate or forge as they are rich in semantics. They take into consideration spatial and temporal information which allow security analysts to conduct thorough and effective investigations. Finally, provenance graphs store all the execution history which aid analysts in investigating Advanced Persistent Threats (APTs). APTs are known for their </w:t>
-      </w:r>
-      <w:proofErr w:type="gramStart"/>
-      <w:r>
-        <w:rPr>
-          <w:rFonts w:cs="Times New Roman"/>
-        </w:rPr>
-        <w:t>long term</w:t>
-      </w:r>
-      <w:proofErr w:type="gramEnd"/>
-      <w:r>
-        <w:rPr>
-          <w:rFonts w:cs="Times New Roman"/>
-        </w:rPr>
-        <w:t xml:space="preserve"> embedding in systems and stealth in being undetected. The complete history of system execution provided by provenance graphs can easily aid analysts in the event of APTs </w:t>
       </w:r>
       <w:hyperlink r:id="rId11" w:history="1">
         <w:r>
@@ -1671,21 +1871,21 @@
         <w:rPr>
           <w:rFonts w:cs="Times New Roman"/>
         </w:rPr>
-        <w:t xml:space="preserve"> However, these discoveries and techniques do not come with their downsides. Recent Provenance Graph Based Intrusion Detection Systems (PIDS) used embedding techniques that incur high computational resource cost. Furthermore, as these systems take inputs from graphs, there are detection delays. Finally, these systems output uninterpretable results that do not give much detail other than the fact that they have been flagged out </w:t>
+        <w:t xml:space="preserve">Provenance graphs show great advantages when it comes to intrusion detection. Since provenance graphs show system execution by displaying relations between system objects, simple audit files that ae unstructured and hard to read can be converted to provenance graphs. Secondly, provenance graphs are hard for attackers to replicate or forge as they are rich in semantics. They take into consideration spatial and temporal information which allow security analysts to conduct thorough and effective investigations. Finally, provenance graphs store all the execution history which aid analysts in investigating Advanced Persistent Threats (APTs). APTs are known for their </w:t>
       </w:r>
       <w:proofErr w:type="gramStart"/>
       <w:r>
         <w:rPr>
           <w:rFonts w:cs="Times New Roman"/>
         </w:rPr>
-        <w:t>due to the fact that</w:t>
+        <w:t>long term</w:t>
       </w:r>
       <w:proofErr w:type="gramEnd"/>
       <w:r>
         <w:rPr>
           <w:rFonts w:cs="Times New Roman"/>
         </w:rPr>
-        <w:t xml:space="preserve"> they deviate from normal system operation. </w:t>
+        <w:t xml:space="preserve"> embedding in systems and stealth in being undetected. The complete history of system execution provided by provenance graphs can easily aid analysts in the event of APTs </w:t>
       </w:r>
       <w:hyperlink r:id="rId12" w:history="1">
         <w:r>
@@ -1703,24 +1903,88 @@
         <w:t>.</w:t>
       </w:r>
     </w:p>
-    <w:p/>
-    <w:p/>
-    <w:p/>
-    <w:p/>
-    <w:p/>
-    <w:p/>
+    <w:p>
+      <w:pPr>
+        <w:jc w:val="both"/>
+        <w:rPr>
+          <w:rFonts w:cs="Times New Roman"/>
+        </w:rPr>
+      </w:pPr>
+    </w:p>
+    <w:p>
+      <w:pPr>
+        <w:jc w:val="both"/>
+        <w:rPr>
+          <w:rFonts w:cs="Times New Roman"/>
+        </w:rPr>
+      </w:pPr>
+      <w:r>
+        <w:rPr>
+          <w:rFonts w:cs="Times New Roman"/>
+        </w:rPr>
+        <w:t xml:space="preserve"> However, these discoveries and techniques do not come with their downsides. Recent Provenance Graph Based Intrusion Detection Systems (PIDS) used embedding techniques that incur high computational resource cost. Furthermore, as these systems take inputs from graphs, there are detection delays. Finally, these systems output uninterpretable results that do not give much detail other than the fact that they have been flagged out due to the fact that they deviate from normal system operation. </w:t>
+      </w:r>
+      <w:hyperlink r:id="rId13" w:history="1">
+        <w:r>
+          <w:rPr>
+            <w:rStyle w:val="Hyperlink"/>
+            <w:rFonts w:cs="Times New Roman"/>
+          </w:rPr>
+          <w:t>[Paper]</w:t>
+        </w:r>
+      </w:hyperlink>
+      <w:r>
+        <w:rPr>
+          <w:rFonts w:cs="Times New Roman"/>
+        </w:rPr>
+        <w:t>.</w:t>
+      </w:r>
+    </w:p>
+    <w:p>
+      <w:pPr>
+        <w:jc w:val="both"/>
+      </w:pPr>
+    </w:p>
+    <w:p>
+      <w:pPr>
+        <w:jc w:val="both"/>
+      </w:pPr>
+    </w:p>
+    <w:p>
+      <w:pPr>
+        <w:jc w:val="both"/>
+      </w:pPr>
+    </w:p>
+    <w:p>
+      <w:pPr>
+        <w:jc w:val="both"/>
+      </w:pPr>
+    </w:p>
+    <w:p>
+      <w:pPr>
+        <w:jc w:val="both"/>
+      </w:pPr>
+    </w:p>
+    <w:p>
+      <w:pPr>
+        <w:jc w:val="both"/>
+      </w:pPr>
+    </w:p>
     <w:p>
       <w:pPr>
         <w:pStyle w:val="Heading2"/>
-      </w:pPr>
-      <w:bookmarkStart w:id="6" w:name="_Toc180660234"/>
-      <w:r>
+        <w:jc w:val="both"/>
+      </w:pPr>
+      <w:bookmarkStart w:id="6" w:name="_Toc180858175"/>
+      <w:r>
+        <w:lastRenderedPageBreak/>
         <w:t>Objectives</w:t>
       </w:r>
       <w:bookmarkEnd w:id="6"/>
     </w:p>
     <w:p>
       <w:pPr>
+        <w:jc w:val="both"/>
         <w:rPr>
           <w:rFonts w:asciiTheme="majorHAnsi" w:eastAsiaTheme="majorEastAsia" w:hAnsiTheme="majorHAnsi" w:cstheme="majorBidi"/>
           <w:color w:val="365F91" w:themeColor="accent1" w:themeShade="BF"/>
@@ -1748,7 +2012,7 @@
       <w:r>
         <w:t>attacks into data provenance graphs and incorporates this data with a framework for training deep neural models that supports preconfigured or custom-designed models for analysis in real-world resilient systems</w:t>
       </w:r>
-      <w:hyperlink r:id="rId13" w:history="1">
+      <w:hyperlink r:id="rId14" w:history="1">
         <w:r>
           <w:rPr>
             <w:rStyle w:val="Hyperlink"/>
@@ -1769,9 +2033,11 @@
     <w:p>
       <w:pPr>
         <w:pStyle w:val="Heading1"/>
-      </w:pPr>
-      <w:bookmarkStart w:id="7" w:name="_Toc180660235"/>
-      <w:r>
+        <w:jc w:val="both"/>
+      </w:pPr>
+      <w:bookmarkStart w:id="7" w:name="_Toc180858176"/>
+      <w:r>
+        <w:lastRenderedPageBreak/>
         <w:t>Literature Review</w:t>
       </w:r>
       <w:bookmarkEnd w:id="7"/>
@@ -1780,25 +2046,252 @@
       <w:pPr>
         <w:pStyle w:val="Heading2"/>
       </w:pPr>
-      <w:bookmarkStart w:id="8" w:name="_Toc180660236"/>
+      <w:bookmarkStart w:id="8" w:name="_Toc180858177"/>
+      <w:r>
+        <w:t>Data Provenance</w:t>
+      </w:r>
+      <w:bookmarkEnd w:id="8"/>
+    </w:p>
+    <w:p>
+      <w:pPr>
+        <w:jc w:val="both"/>
+      </w:pPr>
+      <w:r>
+        <w:t xml:space="preserve">Data provenance in the context of computer systems is the description of relationships between entities, the activities conducted using those entities and the agents associated with them. For example, if </w:t>
+      </w:r>
+      <w:r>
+        <w:rPr>
+          <w:i/>
+          <w:iCs/>
+        </w:rPr>
+        <w:t>user A</w:t>
+      </w:r>
+      <w:r>
+        <w:t xml:space="preserve"> creates a file </w:t>
+      </w:r>
+      <w:r>
+        <w:rPr>
+          <w:i/>
+          <w:iCs/>
+        </w:rPr>
+        <w:t>example.txt</w:t>
+      </w:r>
+      <w:r>
+        <w:t xml:space="preserve">, followed by </w:t>
+      </w:r>
+      <w:r>
+        <w:rPr>
+          <w:i/>
+          <w:iCs/>
+        </w:rPr>
+        <w:t xml:space="preserve">user B </w:t>
+      </w:r>
+      <w:r>
+        <w:t xml:space="preserve">editing the file, </w:t>
+      </w:r>
+      <w:r>
+        <w:rPr>
+          <w:i/>
+          <w:iCs/>
+        </w:rPr>
+        <w:t>example.txt</w:t>
+      </w:r>
+      <w:r>
+        <w:t xml:space="preserve">, data provenance will give us these relations from the creation, all the way through till the file is destroyed. </w:t>
+      </w:r>
+      <w:r>
+        <w:rPr>
+          <w:i/>
+          <w:iCs/>
+        </w:rPr>
+        <w:t xml:space="preserve">Figure 1 </w:t>
+      </w:r>
+      <w:r>
+        <w:t>depicts how a simple data provenance graph can be generated based on the earlier scenario.</w:t>
+      </w:r>
+    </w:p>
+    <w:p>
+      <w:pPr>
+        <w:jc w:val="both"/>
+      </w:pPr>
+    </w:p>
+    <w:p>
+      <w:pPr>
+        <w:jc w:val="both"/>
+      </w:pPr>
+      <w:r>
+        <w:rPr>
+          <w:noProof/>
+        </w:rPr>
+        <w:drawing>
+          <wp:inline distT="0" distB="0" distL="0" distR="0" wp14:anchorId="13A8AF22" wp14:editId="4953692B">
+            <wp:extent cx="5486400" cy="3086100"/>
+            <wp:effectExtent l="0" t="0" r="0" b="0"/>
+            <wp:docPr id="1798957674" name="Graphic 1"/>
+            <wp:cNvGraphicFramePr>
+              <a:graphicFrameLocks xmlns:a="http://schemas.openxmlformats.org/drawingml/2006/main" noChangeAspect="1"/>
+            </wp:cNvGraphicFramePr>
+            <a:graphic xmlns:a="http://schemas.openxmlformats.org/drawingml/2006/main">
+              <a:graphicData uri="http://schemas.openxmlformats.org/drawingml/2006/picture">
+                <pic:pic xmlns:pic="http://schemas.openxmlformats.org/drawingml/2006/picture">
+                  <pic:nvPicPr>
+                    <pic:cNvPr id="1798957674" name=""/>
+                    <pic:cNvPicPr/>
+                  </pic:nvPicPr>
+                  <pic:blipFill>
+                    <a:blip r:embed="rId15">
+                      <a:extLst>
+                        <a:ext uri="{96DAC541-7B7A-43D3-8B79-37D633B846F1}">
+                          <asvg:svgBlip xmlns:asvg="http://schemas.microsoft.com/office/drawing/2016/SVG/main" r:embed="rId16"/>
+                        </a:ext>
+                      </a:extLst>
+                    </a:blip>
+                    <a:stretch>
+                      <a:fillRect/>
+                    </a:stretch>
+                  </pic:blipFill>
+                  <pic:spPr>
+                    <a:xfrm>
+                      <a:off x="0" y="0"/>
+                      <a:ext cx="5486400" cy="3086100"/>
+                    </a:xfrm>
+                    <a:prstGeom prst="rect">
+                      <a:avLst/>
+                    </a:prstGeom>
+                  </pic:spPr>
+                </pic:pic>
+              </a:graphicData>
+            </a:graphic>
+          </wp:inline>
+        </w:drawing>
+      </w:r>
+    </w:p>
+    <w:p>
+      <w:pPr>
+        <w:jc w:val="both"/>
+        <w:rPr>
+          <w:sz w:val="16"/>
+          <w:szCs w:val="16"/>
+        </w:rPr>
+      </w:pPr>
+    </w:p>
+    <w:p>
+      <w:pPr>
+        <w:jc w:val="both"/>
+      </w:pPr>
+    </w:p>
+    <w:p>
+      <w:pPr>
+        <w:jc w:val="center"/>
+        <w:rPr>
+          <w:b/>
+          <w:bCs/>
+          <w:sz w:val="16"/>
+          <w:szCs w:val="16"/>
+          <w:lang w:val="en-SG"/>
+        </w:rPr>
+      </w:pPr>
+      <w:r>
+        <w:rPr>
+          <w:b/>
+          <w:bCs/>
+          <w:sz w:val="16"/>
+          <w:szCs w:val="16"/>
+          <w:lang w:val="en-SG"/>
+        </w:rPr>
+        <w:t>Figure 1: Simple provenance graph showing relations between agents and entities</w:t>
+      </w:r>
+    </w:p>
+    <w:p>
+      <w:pPr>
+        <w:jc w:val="both"/>
+      </w:pPr>
+    </w:p>
+    <w:p/>
+    <w:p>
+      <w:pPr>
+        <w:pStyle w:val="Heading2"/>
+        <w:jc w:val="both"/>
+      </w:pPr>
+      <w:bookmarkStart w:id="9" w:name="_Toc180858178"/>
       <w:r>
         <w:t>Provenance Capture Systems</w:t>
       </w:r>
-      <w:bookmarkEnd w:id="8"/>
-    </w:p>
-    <w:p/>
-    <w:p>
-      <w:pPr>
-        <w:pStyle w:val="Heading2"/>
-      </w:pPr>
-      <w:bookmarkStart w:id="9" w:name="_Toc180660237"/>
-      <w:r>
-        <w:t>Provenance Graph Generation</w:t>
+      <w:r>
+        <w:t xml:space="preserve"> - </w:t>
+      </w:r>
+      <w:proofErr w:type="spellStart"/>
+      <w:r>
+        <w:t>CamFlow</w:t>
       </w:r>
       <w:bookmarkEnd w:id="9"/>
-    </w:p>
-    <w:p>
-      <w:pPr>
+      <w:proofErr w:type="spellEnd"/>
+    </w:p>
+    <w:p>
+      <w:pPr>
+        <w:jc w:val="both"/>
+      </w:pPr>
+      <w:r>
+        <w:t xml:space="preserve">Over the years, researchers have developed various provenance data capturing systems and libraries. This study will utilize </w:t>
+      </w:r>
+      <w:proofErr w:type="spellStart"/>
+      <w:r>
+        <w:t>CamFlow</w:t>
+      </w:r>
+      <w:proofErr w:type="spellEnd"/>
+      <w:r>
+        <w:t xml:space="preserve">, an open-source project to bring observed provenance collection to the Linux Operating System. The upper hand </w:t>
+      </w:r>
+      <w:proofErr w:type="spellStart"/>
+      <w:r>
+        <w:t>CamFlow</w:t>
+      </w:r>
+      <w:proofErr w:type="spellEnd"/>
+      <w:r>
+        <w:t xml:space="preserve"> has compared to other provenance capture systems</w:t>
+      </w:r>
+      <w:r>
+        <w:t>,</w:t>
+      </w:r>
+      <w:r>
+        <w:t xml:space="preserve"> is </w:t>
+      </w:r>
+      <w:proofErr w:type="gramStart"/>
+      <w:r>
+        <w:t xml:space="preserve">that  </w:t>
+      </w:r>
+      <w:proofErr w:type="spellStart"/>
+      <w:r>
+        <w:t>CamFlow</w:t>
+      </w:r>
+      <w:proofErr w:type="spellEnd"/>
+      <w:proofErr w:type="gramEnd"/>
+      <w:r>
+        <w:t xml:space="preserve"> uses a self-contained, easily maintainable implementation relying on a Linux Security Module, </w:t>
+      </w:r>
+      <w:proofErr w:type="spellStart"/>
+      <w:r>
+        <w:t>NetFilter</w:t>
+      </w:r>
+      <w:proofErr w:type="spellEnd"/>
+      <w:r>
+        <w:t xml:space="preserve"> and other existing kernel facilities. This provides a mechanism to tailor the captured provenance data to the needs of the application, making it easy to integrate provenance across distributed systems </w:t>
+      </w:r>
+      <w:hyperlink r:id="rId17" w:history="1">
+        <w:r>
+          <w:rPr>
+            <w:rStyle w:val="Hyperlink"/>
+          </w:rPr>
+          <w:t>[paper]</w:t>
+        </w:r>
+      </w:hyperlink>
+      <w:r>
+        <w:t>.</w:t>
+      </w:r>
+    </w:p>
+    <w:p>
+      <w:pPr>
+        <w:jc w:val="both"/>
         <w:rPr>
           <w:rFonts w:asciiTheme="majorHAnsi" w:eastAsiaTheme="majorEastAsia" w:hAnsiTheme="majorHAnsi" w:cstheme="majorBidi"/>
           <w:color w:val="365F91" w:themeColor="accent1" w:themeShade="BF"/>
@@ -1813,17 +2306,617 @@
     <w:p>
       <w:pPr>
         <w:pStyle w:val="Heading1"/>
-      </w:pPr>
-      <w:bookmarkStart w:id="10" w:name="_Toc180660238"/>
+        <w:jc w:val="both"/>
+      </w:pPr>
+      <w:bookmarkStart w:id="10" w:name="_Toc180858179"/>
       <w:proofErr w:type="spellStart"/>
       <w:r>
+        <w:lastRenderedPageBreak/>
         <w:t>CamFlow</w:t>
       </w:r>
+      <w:proofErr w:type="spellEnd"/>
+      <w:r>
+        <w:t xml:space="preserve"> Exploration</w:t>
+      </w:r>
       <w:bookmarkEnd w:id="10"/>
+    </w:p>
+    <w:p>
+      <w:pPr>
+        <w:pStyle w:val="Heading2"/>
+      </w:pPr>
+      <w:bookmarkStart w:id="11" w:name="_Toc180858180"/>
+      <w:r>
+        <w:t xml:space="preserve">Setting Up </w:t>
+      </w:r>
+      <w:proofErr w:type="spellStart"/>
+      <w:r>
+        <w:t>CamFlow</w:t>
+      </w:r>
+      <w:bookmarkEnd w:id="11"/>
       <w:proofErr w:type="spellEnd"/>
     </w:p>
     <w:p>
-      <w:pPr>
+      <w:r>
+        <w:t xml:space="preserve">The first task for this project would be to setup </w:t>
+      </w:r>
+      <w:proofErr w:type="spellStart"/>
+      <w:r>
+        <w:t>CamFlow</w:t>
+      </w:r>
+      <w:proofErr w:type="spellEnd"/>
+      <w:r>
+        <w:t xml:space="preserve"> on a system in order to capture whole system provenance. </w:t>
+      </w:r>
+      <w:proofErr w:type="spellStart"/>
+      <w:r>
+        <w:t>CamFlow</w:t>
+      </w:r>
+      <w:proofErr w:type="spellEnd"/>
+      <w:r>
+        <w:t xml:space="preserve"> is recommended to be installed on Fedora Linux which is based on the Linux OS kernel architecture. For maximal compatibility, a virtual machine running Fedora Linux was setup with the following configurations:</w:t>
+      </w:r>
+    </w:p>
+    <w:p/>
+    <w:p>
+      <w:r>
+        <w:t xml:space="preserve">Host OS: Windows 11 </w:t>
+      </w:r>
+    </w:p>
+    <w:p>
+      <w:r>
+        <w:t>Hypervisor: VirtualBox 7.1</w:t>
+      </w:r>
+    </w:p>
+    <w:p>
+      <w:r>
+        <w:t>Virtual Machine OS: Fedora 35 64-bit</w:t>
+      </w:r>
+    </w:p>
+    <w:p>
+      <w:r>
+        <w:t>Memory: 8GB</w:t>
+      </w:r>
+    </w:p>
+    <w:p>
+      <w:r>
+        <w:t>Storage 100GB</w:t>
+      </w:r>
+    </w:p>
+    <w:p/>
+    <w:p>
+      <w:r>
+        <w:t xml:space="preserve">Referencing the </w:t>
+      </w:r>
+      <w:proofErr w:type="spellStart"/>
+      <w:r>
+        <w:t>CamFlow</w:t>
+      </w:r>
+      <w:proofErr w:type="spellEnd"/>
+      <w:r>
+        <w:t xml:space="preserve"> project website </w:t>
+      </w:r>
+      <w:hyperlink r:id="rId18" w:history="1">
+        <w:r>
+          <w:rPr>
+            <w:rStyle w:val="Hyperlink"/>
+          </w:rPr>
+          <w:t>[site]</w:t>
+        </w:r>
+      </w:hyperlink>
+      <w:r>
+        <w:t xml:space="preserve">, the fastest installation method was used, downloading the package manager and installing the </w:t>
+      </w:r>
+      <w:proofErr w:type="spellStart"/>
+      <w:r>
+        <w:t>camflow</w:t>
+      </w:r>
+      <w:proofErr w:type="spellEnd"/>
+      <w:r>
+        <w:t xml:space="preserve"> package using the following commands</w:t>
+      </w:r>
+    </w:p>
+    <w:p/>
+    <w:bookmarkStart w:id="12" w:name="_MON_1791465948"/>
+    <w:bookmarkEnd w:id="12"/>
+    <w:p>
+      <w:r>
+        <w:object w:dxaOrig="9360" w:dyaOrig="1148" w14:anchorId="47DC87D5">
+          <v:shapetype id="_x0000_t75" coordsize="21600,21600" o:spt="75" o:preferrelative="t" path="m@4@5l@4@11@9@11@9@5xe" filled="f" stroked="f">
+            <v:stroke joinstyle="miter"/>
+            <v:formulas>
+              <v:f eqn="if lineDrawn pixelLineWidth 0"/>
+              <v:f eqn="sum @0 1 0"/>
+              <v:f eqn="sum 0 0 @1"/>
+              <v:f eqn="prod @2 1 2"/>
+              <v:f eqn="prod @3 21600 pixelWidth"/>
+              <v:f eqn="prod @3 21600 pixelHeight"/>
+              <v:f eqn="sum @0 0 1"/>
+              <v:f eqn="prod @6 1 2"/>
+              <v:f eqn="prod @7 21600 pixelWidth"/>
+              <v:f eqn="sum @8 21600 0"/>
+              <v:f eqn="prod @7 21600 pixelHeight"/>
+              <v:f eqn="sum @10 21600 0"/>
+            </v:formulas>
+            <v:path o:extrusionok="f" gradientshapeok="t" o:connecttype="rect"/>
+            <o:lock v:ext="edit" aspectratio="t"/>
+          </v:shapetype>
+          <v:shape id="_x0000_i1071" type="#_x0000_t75" style="width:468pt;height:57pt" o:ole="">
+            <v:imagedata r:id="rId19" o:title=""/>
+          </v:shape>
+          <o:OLEObject Type="Embed" ProgID="Word.OpenDocumentText.12" ShapeID="_x0000_i1071" DrawAspect="Content" ObjectID="_1791471006" r:id="rId20"/>
+        </w:object>
+      </w:r>
+    </w:p>
+    <w:p>
+      <w:r>
+        <w:t>After which to activate the services, the following commands need to be run</w:t>
+      </w:r>
+    </w:p>
+    <w:p/>
+    <w:bookmarkStart w:id="13" w:name="_MON_1791466086"/>
+    <w:bookmarkEnd w:id="13"/>
+    <w:p>
+      <w:r>
+        <w:object w:dxaOrig="9360" w:dyaOrig="1017" w14:anchorId="207A3303">
+          <v:shape id="_x0000_i1068" type="#_x0000_t75" style="width:468pt;height:51pt" o:ole="">
+            <v:imagedata r:id="rId21" o:title=""/>
+          </v:shape>
+          <o:OLEObject Type="Embed" ProgID="Word.OpenDocumentText.12" ShapeID="_x0000_i1068" DrawAspect="Content" ObjectID="_1791471007" r:id="rId22"/>
+        </w:object>
+      </w:r>
+    </w:p>
+    <w:p>
+      <w:pPr>
+        <w:jc w:val="both"/>
+      </w:pPr>
+      <w:r>
+        <w:t>Finally, reboot the system. Hitting ‘shift’ when the VirtualBox splash screen appears will bring the system to the boot menu, where the kernel option with the word ‘</w:t>
+      </w:r>
+      <w:proofErr w:type="spellStart"/>
+      <w:r>
+        <w:t>camflow</w:t>
+      </w:r>
+      <w:proofErr w:type="spellEnd"/>
+      <w:r>
+        <w:t>’ should be chosen.</w:t>
+      </w:r>
+      <w:r>
+        <w:t xml:space="preserve">  Rebooting the system should set </w:t>
+      </w:r>
+      <w:proofErr w:type="spellStart"/>
+      <w:r>
+        <w:t>camflow</w:t>
+      </w:r>
+      <w:proofErr w:type="spellEnd"/>
+      <w:r>
+        <w:t xml:space="preserve"> as the default kernel to boot from, however in the event that does not occur the following command can be run within a terminal:</w:t>
+      </w:r>
+    </w:p>
+    <w:p>
+      <w:pPr>
+        <w:jc w:val="both"/>
+      </w:pPr>
+    </w:p>
+    <w:bookmarkStart w:id="14" w:name="_MON_1791466817"/>
+    <w:bookmarkEnd w:id="14"/>
+    <w:p>
+      <w:pPr>
+        <w:jc w:val="both"/>
+      </w:pPr>
+      <w:r>
+        <w:object w:dxaOrig="9360" w:dyaOrig="285" w14:anchorId="48D54C1A">
+          <v:shape id="_x0000_i1064" type="#_x0000_t75" style="width:468pt;height:14pt" o:ole="">
+            <v:imagedata r:id="rId23" o:title=""/>
+          </v:shape>
+          <o:OLEObject Type="Embed" ProgID="Word.OpenDocumentText.12" ShapeID="_x0000_i1064" DrawAspect="Content" ObjectID="_1791471008" r:id="rId24"/>
+        </w:object>
+      </w:r>
+    </w:p>
+    <w:p>
+      <w:pPr>
+        <w:jc w:val="both"/>
+      </w:pPr>
+      <w:r>
+        <w:t>This will list the existing kernels installed, simply find the kernel with ‘</w:t>
+      </w:r>
+      <w:proofErr w:type="spellStart"/>
+      <w:r>
+        <w:t>camflow</w:t>
+      </w:r>
+      <w:proofErr w:type="spellEnd"/>
+      <w:r>
+        <w:t xml:space="preserve">’ in </w:t>
+      </w:r>
+      <w:proofErr w:type="spellStart"/>
+      <w:proofErr w:type="gramStart"/>
+      <w:r>
+        <w:t>it’s</w:t>
+      </w:r>
+      <w:proofErr w:type="spellEnd"/>
+      <w:proofErr w:type="gramEnd"/>
+      <w:r>
+        <w:t xml:space="preserve"> title:</w:t>
+      </w:r>
+    </w:p>
+    <w:p>
+      <w:pPr>
+        <w:jc w:val="both"/>
+      </w:pPr>
+    </w:p>
+    <w:p>
+      <w:pPr>
+        <w:jc w:val="both"/>
+      </w:pPr>
+      <w:r>
+        <w:lastRenderedPageBreak/>
+        <w:drawing>
+          <wp:inline distT="0" distB="0" distL="0" distR="0" wp14:anchorId="7032235D" wp14:editId="0A8AD7A9">
+            <wp:extent cx="5486400" cy="4374515"/>
+            <wp:effectExtent l="0" t="0" r="0" b="6985"/>
+            <wp:docPr id="1089240673" name="Picture 1"/>
+            <wp:cNvGraphicFramePr>
+              <a:graphicFrameLocks xmlns:a="http://schemas.openxmlformats.org/drawingml/2006/main" noChangeAspect="1"/>
+            </wp:cNvGraphicFramePr>
+            <a:graphic xmlns:a="http://schemas.openxmlformats.org/drawingml/2006/main">
+              <a:graphicData uri="http://schemas.openxmlformats.org/drawingml/2006/picture">
+                <pic:pic xmlns:pic="http://schemas.openxmlformats.org/drawingml/2006/picture">
+                  <pic:nvPicPr>
+                    <pic:cNvPr id="1089240673" name=""/>
+                    <pic:cNvPicPr/>
+                  </pic:nvPicPr>
+                  <pic:blipFill>
+                    <a:blip r:embed="rId25"/>
+                    <a:stretch>
+                      <a:fillRect/>
+                    </a:stretch>
+                  </pic:blipFill>
+                  <pic:spPr>
+                    <a:xfrm>
+                      <a:off x="0" y="0"/>
+                      <a:ext cx="5486400" cy="4374515"/>
+                    </a:xfrm>
+                    <a:prstGeom prst="rect">
+                      <a:avLst/>
+                    </a:prstGeom>
+                  </pic:spPr>
+                </pic:pic>
+              </a:graphicData>
+            </a:graphic>
+          </wp:inline>
+        </w:drawing>
+      </w:r>
+    </w:p>
+    <w:p>
+      <w:pPr>
+        <w:jc w:val="center"/>
+        <w:rPr>
+          <w:b/>
+          <w:bCs/>
+          <w:sz w:val="16"/>
+          <w:szCs w:val="16"/>
+        </w:rPr>
+      </w:pPr>
+      <w:r>
+        <w:rPr>
+          <w:b/>
+          <w:bCs/>
+          <w:sz w:val="16"/>
+          <w:szCs w:val="16"/>
+        </w:rPr>
+        <w:t>Figure 2: Screenshot of the results after listing existing kernels</w:t>
+      </w:r>
+    </w:p>
+    <w:p>
+      <w:r>
+        <w:t>After identifying the correct kernel simply run the following command to ensure that the default kernel is set:</w:t>
+      </w:r>
+    </w:p>
+    <w:p/>
+    <w:bookmarkStart w:id="15" w:name="_MON_1791467102"/>
+    <w:bookmarkEnd w:id="15"/>
+    <w:p>
+      <w:r>
+        <w:object w:dxaOrig="9360" w:dyaOrig="1178" w14:anchorId="0F89BF86">
+          <v:shape id="_x0000_i1061" type="#_x0000_t75" style="width:468pt;height:59pt" o:ole="">
+            <v:imagedata r:id="rId26" o:title=""/>
+          </v:shape>
+          <o:OLEObject Type="Embed" ProgID="Word.OpenDocumentText.12" ShapeID="_x0000_i1061" DrawAspect="Content" ObjectID="_1791471009" r:id="rId27"/>
+        </w:object>
+      </w:r>
+    </w:p>
+    <w:p>
+      <w:r>
+        <w:t>Ensure that the kernel is the correct one according to the system being setup. In the context of this project, installation scripts were created to facilitate multiple VMs being setup with ease. The entirety of the script will be listed in the appendix below</w:t>
+      </w:r>
+    </w:p>
+    <w:p/>
+    <w:bookmarkStart w:id="16" w:name="_MON_1791467522"/>
+    <w:bookmarkEnd w:id="16"/>
+    <w:p>
+      <w:r>
+        <w:object w:dxaOrig="9360" w:dyaOrig="5010" w14:anchorId="3869B053">
+          <v:shape id="_x0000_i1049" type="#_x0000_t75" style="width:468pt;height:251pt" o:ole="">
+            <v:imagedata r:id="rId28" o:title=""/>
+          </v:shape>
+          <o:OLEObject Type="Embed" ProgID="Word.OpenDocumentText.12" ShapeID="_x0000_i1049" DrawAspect="Content" ObjectID="_1791471010" r:id="rId29"/>
+        </w:object>
+      </w:r>
+    </w:p>
+    <w:p>
+      <w:pPr>
+        <w:pStyle w:val="Heading2"/>
+      </w:pPr>
+      <w:bookmarkStart w:id="17" w:name="_Toc180858181"/>
+      <w:proofErr w:type="spellStart"/>
+      <w:r>
+        <w:t>CamTool</w:t>
+      </w:r>
+      <w:proofErr w:type="spellEnd"/>
+      <w:r>
+        <w:t xml:space="preserve"> Installation</w:t>
+      </w:r>
+      <w:bookmarkEnd w:id="17"/>
+    </w:p>
+    <w:p>
+      <w:proofErr w:type="spellStart"/>
+      <w:r>
+        <w:t>CamTool</w:t>
+      </w:r>
+      <w:proofErr w:type="spellEnd"/>
+      <w:r>
+        <w:t xml:space="preserve"> is an extension of </w:t>
+      </w:r>
+      <w:proofErr w:type="spellStart"/>
+      <w:r>
+        <w:t>CamFlow</w:t>
+      </w:r>
+      <w:proofErr w:type="spellEnd"/>
+      <w:r>
+        <w:t xml:space="preserve"> that helps with the visualization of simple provenance graphs. The Message Queuing Telemetry Transport (MQTT) protocol is used to publish provenance in real time on </w:t>
+      </w:r>
+      <w:proofErr w:type="spellStart"/>
+      <w:r>
+        <w:t>CamFlow’s</w:t>
+      </w:r>
+      <w:proofErr w:type="spellEnd"/>
+      <w:r>
+        <w:t xml:space="preserve"> demo website (</w:t>
+      </w:r>
+      <w:hyperlink r:id="rId30" w:history="1">
+        <w:r>
+          <w:rPr>
+            <w:rStyle w:val="Hyperlink"/>
+          </w:rPr>
+          <w:t>https://camflow.org/demo</w:t>
+        </w:r>
+      </w:hyperlink>
+      <w:r>
+        <w:t xml:space="preserve">). Another script was used to ease the installation of </w:t>
+      </w:r>
+      <w:proofErr w:type="spellStart"/>
+      <w:r>
+        <w:t>CamTool</w:t>
+      </w:r>
+      <w:proofErr w:type="spellEnd"/>
+      <w:r>
+        <w:t xml:space="preserve"> as shown below. </w:t>
+      </w:r>
+      <w:r>
+        <w:t xml:space="preserve">To collect logs in the w3c format the </w:t>
+      </w:r>
+      <w:proofErr w:type="gramStart"/>
+      <w:r>
+        <w:rPr>
+          <w:i/>
+          <w:iCs/>
+        </w:rPr>
+        <w:t>camflowd.ini</w:t>
+      </w:r>
+      <w:r>
+        <w:t xml:space="preserve">  </w:t>
+      </w:r>
+      <w:r>
+        <w:t>file</w:t>
+      </w:r>
+      <w:proofErr w:type="gramEnd"/>
+      <w:r>
+        <w:t xml:space="preserve"> needs to be edited, followed by restarting the </w:t>
+      </w:r>
+      <w:proofErr w:type="spellStart"/>
+      <w:r>
+        <w:rPr>
+          <w:i/>
+          <w:iCs/>
+        </w:rPr>
+        <w:t>camflowd.service</w:t>
+      </w:r>
+      <w:proofErr w:type="spellEnd"/>
+      <w:r>
+        <w:rPr>
+          <w:i/>
+          <w:iCs/>
+        </w:rPr>
+        <w:t xml:space="preserve"> </w:t>
+      </w:r>
+      <w:r>
+        <w:t>service</w:t>
+      </w:r>
+      <w:r>
+        <w:t>.</w:t>
+      </w:r>
+    </w:p>
+    <w:p/>
+    <w:bookmarkStart w:id="18" w:name="_MON_1791468422"/>
+    <w:bookmarkEnd w:id="18"/>
+    <w:p>
+      <w:r>
+        <w:object w:dxaOrig="9360" w:dyaOrig="5295" w14:anchorId="7AC08EDC">
+          <v:shape id="_x0000_i1055" type="#_x0000_t75" style="width:468pt;height:265pt" o:ole="">
+            <v:imagedata r:id="rId31" o:title=""/>
+          </v:shape>
+          <o:OLEObject Type="Embed" ProgID="Word.OpenDocumentText.12" ShapeID="_x0000_i1055" DrawAspect="Content" ObjectID="_1791471011" r:id="rId32"/>
+        </w:object>
+      </w:r>
+    </w:p>
+    <w:p>
+      <w:pPr>
+        <w:pStyle w:val="Heading2"/>
+      </w:pPr>
+      <w:bookmarkStart w:id="19" w:name="_Toc180858182"/>
+      <w:r>
+        <w:lastRenderedPageBreak/>
+        <w:t xml:space="preserve">Provenance Graph </w:t>
+      </w:r>
+      <w:proofErr w:type="spellStart"/>
+      <w:r>
+        <w:t>Visualisation</w:t>
+      </w:r>
+      <w:bookmarkEnd w:id="19"/>
+      <w:proofErr w:type="spellEnd"/>
+    </w:p>
+    <w:p>
+      <w:r>
+        <w:t xml:space="preserve">To visualize provenance using </w:t>
+      </w:r>
+      <w:proofErr w:type="spellStart"/>
+      <w:r>
+        <w:t>CamFlow</w:t>
+      </w:r>
+      <w:proofErr w:type="spellEnd"/>
+      <w:r>
+        <w:t xml:space="preserve"> and </w:t>
+      </w:r>
+      <w:proofErr w:type="spellStart"/>
+      <w:r>
+        <w:t>CamTool</w:t>
+      </w:r>
+      <w:proofErr w:type="spellEnd"/>
+      <w:r>
+        <w:t xml:space="preserve">, a simple scenario of file creation and deletion was used. </w:t>
+      </w:r>
+      <w:r>
+        <w:t xml:space="preserve">In a browser, open the demo website and click ‘Start </w:t>
+      </w:r>
+      <w:proofErr w:type="spellStart"/>
+      <w:r>
+        <w:t>CamFlow</w:t>
+      </w:r>
+      <w:proofErr w:type="spellEnd"/>
+      <w:r>
+        <w:t xml:space="preserve"> MQTT’, ensure the browser is open throughout the demonstration. To capture and track the provenance of a file from creation to deletion the following commands were issued:</w:t>
+      </w:r>
+    </w:p>
+    <w:p/>
+    <w:bookmarkStart w:id="20" w:name="_MON_1791469466"/>
+    <w:bookmarkEnd w:id="20"/>
+    <w:p>
+      <w:r>
+        <w:object w:dxaOrig="9360" w:dyaOrig="1586" w14:anchorId="005B3F9C">
+          <v:shape id="_x0000_i1059" type="#_x0000_t75" style="width:468pt;height:79pt" o:ole="">
+            <v:imagedata r:id="rId33" o:title=""/>
+          </v:shape>
+          <o:OLEObject Type="Embed" ProgID="Word.OpenDocumentText.12" ShapeID="_x0000_i1059" DrawAspect="Content" ObjectID="_1791471012" r:id="rId34"/>
+        </w:object>
+      </w:r>
+    </w:p>
+    <w:p>
+      <w:r>
+        <w:t>On the demo website the following provenance graph can be visualized tracing the example.txt file from creation to deletion.</w:t>
+      </w:r>
+    </w:p>
+    <w:p>
+      <w:r>
+        <w:drawing>
+          <wp:inline distT="0" distB="0" distL="0" distR="0" wp14:anchorId="54F2F9A9" wp14:editId="4AE5A332">
+            <wp:extent cx="5486400" cy="2134870"/>
+            <wp:effectExtent l="0" t="0" r="0" b="0"/>
+            <wp:docPr id="91940829" name="Picture 1"/>
+            <wp:cNvGraphicFramePr>
+              <a:graphicFrameLocks xmlns:a="http://schemas.openxmlformats.org/drawingml/2006/main" noChangeAspect="1"/>
+            </wp:cNvGraphicFramePr>
+            <a:graphic xmlns:a="http://schemas.openxmlformats.org/drawingml/2006/main">
+              <a:graphicData uri="http://schemas.openxmlformats.org/drawingml/2006/picture">
+                <pic:pic xmlns:pic="http://schemas.openxmlformats.org/drawingml/2006/picture">
+                  <pic:nvPicPr>
+                    <pic:cNvPr id="91940829" name=""/>
+                    <pic:cNvPicPr/>
+                  </pic:nvPicPr>
+                  <pic:blipFill>
+                    <a:blip r:embed="rId35"/>
+                    <a:stretch>
+                      <a:fillRect/>
+                    </a:stretch>
+                  </pic:blipFill>
+                  <pic:spPr>
+                    <a:xfrm>
+                      <a:off x="0" y="0"/>
+                      <a:ext cx="5486400" cy="2134870"/>
+                    </a:xfrm>
+                    <a:prstGeom prst="rect">
+                      <a:avLst/>
+                    </a:prstGeom>
+                  </pic:spPr>
+                </pic:pic>
+              </a:graphicData>
+            </a:graphic>
+          </wp:inline>
+        </w:drawing>
+      </w:r>
+    </w:p>
+    <w:p>
+      <w:pPr>
+        <w:jc w:val="center"/>
+        <w:rPr>
+          <w:b/>
+          <w:bCs/>
+          <w:sz w:val="16"/>
+          <w:szCs w:val="16"/>
+        </w:rPr>
+      </w:pPr>
+      <w:r>
+        <w:rPr>
+          <w:b/>
+          <w:bCs/>
+          <w:sz w:val="16"/>
+          <w:szCs w:val="16"/>
+        </w:rPr>
+        <w:t>Figure 3: Provenance graph generated from example.txt</w:t>
+      </w:r>
+    </w:p>
+    <w:p>
+      <w:pPr>
+        <w:rPr>
+          <w:b/>
+          <w:bCs/>
+          <w:sz w:val="16"/>
+          <w:szCs w:val="16"/>
+        </w:rPr>
+      </w:pPr>
+      <w:r>
+        <w:rPr>
+          <w:b/>
+          <w:bCs/>
+          <w:sz w:val="16"/>
+          <w:szCs w:val="16"/>
+        </w:rPr>
+        <w:br w:type="page"/>
+      </w:r>
+    </w:p>
+    <w:p>
+      <w:pPr>
+        <w:pStyle w:val="Heading1"/>
+        <w:jc w:val="both"/>
+      </w:pPr>
+      <w:bookmarkStart w:id="21" w:name="_Toc180858183"/>
+      <w:r>
+        <w:lastRenderedPageBreak/>
+        <w:t>Flurry Framework</w:t>
+      </w:r>
+      <w:bookmarkEnd w:id="21"/>
+    </w:p>
+    <w:p>
+      <w:pPr>
+        <w:jc w:val="both"/>
         <w:rPr>
           <w:rFonts w:asciiTheme="majorHAnsi" w:eastAsiaTheme="majorEastAsia" w:hAnsiTheme="majorHAnsi" w:cstheme="majorBidi"/>
           <w:color w:val="365F91" w:themeColor="accent1" w:themeShade="BF"/>
@@ -1838,35 +2931,14 @@
     <w:p>
       <w:pPr>
         <w:pStyle w:val="Heading1"/>
-      </w:pPr>
-      <w:bookmarkStart w:id="11" w:name="_Toc180660239"/>
-      <w:r>
-        <w:t>Flurry Framework</w:t>
-      </w:r>
-      <w:bookmarkEnd w:id="11"/>
-    </w:p>
-    <w:p>
-      <w:pPr>
-        <w:rPr>
-          <w:rFonts w:asciiTheme="majorHAnsi" w:eastAsiaTheme="majorEastAsia" w:hAnsiTheme="majorHAnsi" w:cstheme="majorBidi"/>
-          <w:color w:val="365F91" w:themeColor="accent1" w:themeShade="BF"/>
-          <w:sz w:val="32"/>
-          <w:szCs w:val="32"/>
-        </w:rPr>
-      </w:pPr>
-      <w:r>
-        <w:br w:type="page"/>
-      </w:r>
-    </w:p>
-    <w:p>
-      <w:pPr>
-        <w:pStyle w:val="Heading1"/>
-      </w:pPr>
-      <w:bookmarkStart w:id="12" w:name="_Toc180660240"/>
-      <w:r>
+        <w:jc w:val="both"/>
+      </w:pPr>
+      <w:bookmarkStart w:id="22" w:name="_Toc180858184"/>
+      <w:r>
+        <w:lastRenderedPageBreak/>
         <w:t>Scenarios</w:t>
       </w:r>
-      <w:bookmarkEnd w:id="12"/>
+      <w:bookmarkEnd w:id="22"/>
     </w:p>
     <w:sectPr>
       <w:pgSz w:w="12240" w:h="15840"/>
@@ -3191,6 +4263,18 @@
       <w:shd w:val="clear" w:color="auto" w:fill="E1DFDD"/>
     </w:rPr>
   </w:style>
+  <w:style w:type="character" w:styleId="FollowedHyperlink">
+    <w:name w:val="FollowedHyperlink"/>
+    <w:basedOn w:val="DefaultParagraphFont"/>
+    <w:uiPriority w:val="99"/>
+    <w:semiHidden/>
+    <w:unhideWhenUsed/>
+    <w:rsid w:val="008A4673"/>
+    <w:rPr>
+      <w:color w:val="800080" w:themeColor="followedHyperlink"/>
+      <w:u w:val="single"/>
+    </w:rPr>
+  </w:style>
 </w:styles>
 </file>
 
@@ -3515,6 +4599,24 @@
 </file>
 
 <file path=customXml/item1.xml><?xml version="1.0" encoding="utf-8"?>
+<?mso-contentType ?>
+<FormTemplates xmlns="http://schemas.microsoft.com/sharepoint/v3/contenttype/forms">
+  <Display>DocumentLibraryForm</Display>
+  <Edit>DocumentLibraryForm</Edit>
+  <New>DocumentLibraryForm</New>
+</FormTemplates>
+</file>
+
+<file path=customXml/item2.xml><?xml version="1.0" encoding="utf-8"?>
+<p:properties xmlns:p="http://schemas.microsoft.com/office/2006/metadata/properties" xmlns:xsi="http://www.w3.org/2001/XMLSchema-instance" xmlns:pc="http://schemas.microsoft.com/office/infopath/2007/PartnerControls">
+  <documentManagement>
+    <PublishingExpirationDate xmlns="http://schemas.microsoft.com/sharepoint/v3" xsi:nil="true"/>
+    <PublishingStartDate xmlns="http://schemas.microsoft.com/sharepoint/v3" xsi:nil="true"/>
+  </documentManagement>
+</p:properties>
+</file>
+
+<file path=customXml/item3.xml><?xml version="1.0" encoding="utf-8"?>
 <ct:contentTypeSchema xmlns:ct="http://schemas.microsoft.com/office/2006/metadata/contentType" xmlns:ma="http://schemas.microsoft.com/office/2006/metadata/properties/metaAttributes" ct:_="" ma:_="" ma:contentTypeName="Document" ma:contentTypeID="0x0101001169319723AB344F809A20FD9AC529EA" ma:contentTypeVersion="1" ma:contentTypeDescription="Create a new document." ma:contentTypeScope="" ma:versionID="9c61b8f5d0d8aaa5826f6a3b2a6a7a83">
   <xsd:schema xmlns:xsd="http://www.w3.org/2001/XMLSchema" xmlns:xs="http://www.w3.org/2001/XMLSchema" xmlns:p="http://schemas.microsoft.com/office/2006/metadata/properties" xmlns:ns1="http://schemas.microsoft.com/sharepoint/v3" targetNamespace="http://schemas.microsoft.com/office/2006/metadata/properties" ma:root="true" ma:fieldsID="a447206dab0015f8b9f8924535193e8c" ns1:_="">
     <xsd:import namespace="http://schemas.microsoft.com/sharepoint/v3"/>
@@ -3646,25 +4748,29 @@
 </ct:contentTypeSchema>
 </file>
 
-<file path=customXml/item2.xml><?xml version="1.0" encoding="utf-8"?>
-<p:properties xmlns:p="http://schemas.microsoft.com/office/2006/metadata/properties" xmlns:xsi="http://www.w3.org/2001/XMLSchema-instance" xmlns:pc="http://schemas.microsoft.com/office/infopath/2007/PartnerControls">
-  <documentManagement>
-    <PublishingExpirationDate xmlns="http://schemas.microsoft.com/sharepoint/v3" xsi:nil="true"/>
-    <PublishingStartDate xmlns="http://schemas.microsoft.com/sharepoint/v3" xsi:nil="true"/>
-  </documentManagement>
-</p:properties>
-</file>
-
-<file path=customXml/item3.xml><?xml version="1.0" encoding="utf-8"?>
-<?mso-contentType ?>
-<FormTemplates xmlns="http://schemas.microsoft.com/sharepoint/v3/contenttype/forms">
-  <Display>DocumentLibraryForm</Display>
-  <Edit>DocumentLibraryForm</Edit>
-  <New>DocumentLibraryForm</New>
-</FormTemplates>
+<file path=customXml/item4.xml><?xml version="1.0" encoding="utf-8"?>
+<b:Sources xmlns:b="http://schemas.openxmlformats.org/officeDocument/2006/bibliography" xmlns="http://schemas.openxmlformats.org/officeDocument/2006/bibliography" SelectedStyle="\APASixthEditionOfficeOnline.xsl" StyleName="APA" Version="6"/>
 </file>
 
 <file path=customXml/itemProps1.xml><?xml version="1.0" encoding="utf-8"?>
+<ds:datastoreItem xmlns:ds="http://schemas.openxmlformats.org/officeDocument/2006/customXml" ds:itemID="{493245F8-F14E-4F41-B8DB-5B547E4B0A14}">
+  <ds:schemaRefs>
+    <ds:schemaRef ds:uri="http://schemas.microsoft.com/sharepoint/v3/contenttype/forms"/>
+  </ds:schemaRefs>
+</ds:datastoreItem>
+</file>
+
+<file path=customXml/itemProps2.xml><?xml version="1.0" encoding="utf-8"?>
+<ds:datastoreItem xmlns:ds="http://schemas.openxmlformats.org/officeDocument/2006/customXml" ds:itemID="{8648F372-CFFF-4473-AB7A-13B2D4F82AA6}">
+  <ds:schemaRefs>
+    <ds:schemaRef ds:uri="http://schemas.microsoft.com/office/2006/metadata/properties"/>
+    <ds:schemaRef ds:uri="http://schemas.microsoft.com/office/infopath/2007/PartnerControls"/>
+    <ds:schemaRef ds:uri="http://schemas.microsoft.com/sharepoint/v3"/>
+  </ds:schemaRefs>
+</ds:datastoreItem>
+</file>
+
+<file path=customXml/itemProps3.xml><?xml version="1.0" encoding="utf-8"?>
 <ds:datastoreItem xmlns:ds="http://schemas.openxmlformats.org/officeDocument/2006/customXml" ds:itemID="{4A967426-D756-4903-AB8A-1370BB35BA0B}">
   <ds:schemaRefs>
     <ds:schemaRef ds:uri="http://schemas.microsoft.com/office/2006/metadata/contentType"/>
@@ -3682,20 +4788,10 @@
 </ds:datastoreItem>
 </file>
 
-<file path=customXml/itemProps2.xml><?xml version="1.0" encoding="utf-8"?>
-<ds:datastoreItem xmlns:ds="http://schemas.openxmlformats.org/officeDocument/2006/customXml" ds:itemID="{8648F372-CFFF-4473-AB7A-13B2D4F82AA6}">
+<file path=customXml/itemProps4.xml><?xml version="1.0" encoding="utf-8"?>
+<ds:datastoreItem xmlns:ds="http://schemas.openxmlformats.org/officeDocument/2006/customXml" ds:itemID="{9A685AB6-F744-4150-B942-22726D2A42EC}">
   <ds:schemaRefs>
-    <ds:schemaRef ds:uri="http://schemas.microsoft.com/office/2006/metadata/properties"/>
-    <ds:schemaRef ds:uri="http://schemas.microsoft.com/office/infopath/2007/PartnerControls"/>
-    <ds:schemaRef ds:uri="http://schemas.microsoft.com/sharepoint/v3"/>
-  </ds:schemaRefs>
-</ds:datastoreItem>
-</file>
-
-<file path=customXml/itemProps3.xml><?xml version="1.0" encoding="utf-8"?>
-<ds:datastoreItem xmlns:ds="http://schemas.openxmlformats.org/officeDocument/2006/customXml" ds:itemID="{493245F8-F14E-4F41-B8DB-5B547E4B0A14}">
-  <ds:schemaRefs>
-    <ds:schemaRef ds:uri="http://schemas.microsoft.com/sharepoint/v3/contenttype/forms"/>
+    <ds:schemaRef ds:uri="http://schemas.openxmlformats.org/officeDocument/2006/bibliography"/>
   </ds:schemaRefs>
 </ds:datastoreItem>
 </file>
</xml_diff>

<commit_message>
Flurry background and installation in report
</commit_message>
<xml_diff>
--- a/FYP Report Draft.docx
+++ b/FYP Report Draft.docx
@@ -2217,15 +2217,7 @@
       <w:r>
         <w:t>Provenance Capture Systems</w:t>
       </w:r>
-      <w:r>
-        <w:t xml:space="preserve"> - </w:t>
-      </w:r>
-      <w:proofErr w:type="spellStart"/>
-      <w:r>
-        <w:t>CamFlow</w:t>
-      </w:r>
       <w:bookmarkEnd w:id="9"/>
-      <w:proofErr w:type="spellEnd"/>
     </w:p>
     <w:p>
       <w:pPr>
@@ -2292,6 +2284,23 @@
     <w:p>
       <w:pPr>
         <w:jc w:val="both"/>
+      </w:pPr>
+    </w:p>
+    <w:p>
+      <w:pPr>
+        <w:pStyle w:val="Heading2"/>
+      </w:pPr>
+      <w:proofErr w:type="spellStart"/>
+      <w:r>
+        <w:t>CamFlow</w:t>
+      </w:r>
+      <w:proofErr w:type="spellEnd"/>
+      <w:r>
+        <w:t xml:space="preserve"> Features</w:t>
+      </w:r>
+    </w:p>
+    <w:p>
+      <w:pPr>
         <w:rPr>
           <w:rFonts w:asciiTheme="majorHAnsi" w:eastAsiaTheme="majorEastAsia" w:hAnsiTheme="majorHAnsi" w:cstheme="majorBidi"/>
           <w:color w:val="365F91" w:themeColor="accent1" w:themeShade="BF"/>
@@ -2299,8 +2308,78 @@
           <w:szCs w:val="26"/>
         </w:rPr>
       </w:pPr>
-      <w:r>
-        <w:br w:type="page"/>
+      <w:proofErr w:type="spellStart"/>
+      <w:r>
+        <w:t>CamFlow</w:t>
+      </w:r>
+      <w:proofErr w:type="spellEnd"/>
+      <w:r>
+        <w:t xml:space="preserve"> captures a system’s provenance data through </w:t>
+      </w:r>
+      <w:r>
+        <w:rPr>
+          <w:i/>
+          <w:iCs/>
+        </w:rPr>
+        <w:t xml:space="preserve">Linux </w:t>
+      </w:r>
+      <w:proofErr w:type="spellStart"/>
+      <w:r>
+        <w:rPr>
+          <w:i/>
+          <w:iCs/>
+        </w:rPr>
+        <w:t>Sucrity</w:t>
+      </w:r>
+      <w:proofErr w:type="spellEnd"/>
+      <w:r>
+        <w:rPr>
+          <w:i/>
+          <w:iCs/>
+        </w:rPr>
+        <w:t xml:space="preserve"> Model</w:t>
+      </w:r>
+      <w:r>
+        <w:t xml:space="preserve"> and </w:t>
+      </w:r>
+      <w:proofErr w:type="spellStart"/>
+      <w:r>
+        <w:rPr>
+          <w:i/>
+          <w:iCs/>
+        </w:rPr>
+        <w:t>NetFilter</w:t>
+      </w:r>
+      <w:proofErr w:type="spellEnd"/>
+      <w:r>
+        <w:rPr>
+          <w:i/>
+          <w:iCs/>
+        </w:rPr>
+        <w:t xml:space="preserve"> </w:t>
+      </w:r>
+      <w:r>
+        <w:t xml:space="preserve">hooks which is subsequently transferred to user space for storage and analysis. </w:t>
+      </w:r>
+      <w:proofErr w:type="spellStart"/>
+      <w:r>
+        <w:t>CamFlow</w:t>
+      </w:r>
+      <w:proofErr w:type="spellEnd"/>
+      <w:r>
+        <w:t xml:space="preserve"> tackles the major concern of generating extremely large whole-</w:t>
+      </w:r>
+      <w:r>
+        <w:lastRenderedPageBreak/>
+        <w:t xml:space="preserve">system provenance by providing mechanisms that capture only necessary subsets of the entire provenance graph required by applications. It further allows the possibility to limit the capture to specific edge or node types and flows from specific sources such as </w:t>
+      </w:r>
+      <w:proofErr w:type="spellStart"/>
+      <w:r>
+        <w:t>inodes</w:t>
+      </w:r>
+      <w:proofErr w:type="spellEnd"/>
+      <w:r>
+        <w:t>, network interfaces, security contexts and user IDs.</w:t>
       </w:r>
     </w:p>
     <w:p>
@@ -2311,14 +2390,13 @@
       <w:bookmarkStart w:id="10" w:name="_Toc180858179"/>
       <w:proofErr w:type="spellStart"/>
       <w:r>
-        <w:lastRenderedPageBreak/>
         <w:t>CamFlow</w:t>
       </w:r>
+      <w:bookmarkEnd w:id="10"/>
       <w:proofErr w:type="spellEnd"/>
       <w:r>
-        <w:t xml:space="preserve"> Exploration</w:t>
-      </w:r>
-      <w:bookmarkEnd w:id="10"/>
+        <w:t xml:space="preserve"> Provenance Capture System</w:t>
+      </w:r>
     </w:p>
     <w:p>
       <w:pPr>
@@ -2443,10 +2521,10 @@
             <v:path o:extrusionok="f" gradientshapeok="t" o:connecttype="rect"/>
             <o:lock v:ext="edit" aspectratio="t"/>
           </v:shapetype>
-          <v:shape id="_x0000_i1031" type="#_x0000_t75" alt="" style="width:468pt;height:57.1pt;mso-width-percent:0;mso-height-percent:0;mso-width-percent:0;mso-height-percent:0" o:ole="">
+          <v:shape id="_x0000_i1036" type="#_x0000_t75" alt="" style="width:468.25pt;height:56.85pt;mso-width-percent:0;mso-height-percent:0;mso-width-percent:0;mso-height-percent:0" o:ole="">
             <v:imagedata r:id="rId19" o:title=""/>
           </v:shape>
-          <o:OLEObject Type="Embed" ProgID="Word.OpenDocumentText.12" ShapeID="_x0000_i1031" DrawAspect="Content" ObjectID="_1791798413" r:id="rId20"/>
+          <o:OLEObject Type="Embed" ProgID="Word.OpenDocumentText.12" ShapeID="_x0000_i1036" DrawAspect="Content" ObjectID="_1794734298" r:id="rId20"/>
         </w:object>
       </w:r>
     </w:p>
@@ -2464,10 +2542,10 @@
           <w:noProof/>
         </w:rPr>
         <w:object w:dxaOrig="9360" w:dyaOrig="1017" w14:anchorId="207A3303">
-          <v:shape id="_x0000_i1030" type="#_x0000_t75" alt="" style="width:468pt;height:50.9pt;mso-width-percent:0;mso-height-percent:0;mso-width-percent:0;mso-height-percent:0" o:ole="">
+          <v:shape id="_x0000_i1035" type="#_x0000_t75" alt="" style="width:468.25pt;height:50.9pt;mso-width-percent:0;mso-height-percent:0;mso-width-percent:0;mso-height-percent:0" o:ole="">
             <v:imagedata r:id="rId21" o:title=""/>
           </v:shape>
-          <o:OLEObject Type="Embed" ProgID="Word.OpenDocumentText.12" ShapeID="_x0000_i1030" DrawAspect="Content" ObjectID="_1791798414" r:id="rId22"/>
+          <o:OLEObject Type="Embed" ProgID="Word.OpenDocumentText.12" ShapeID="_x0000_i1035" DrawAspect="Content" ObjectID="_1794734299" r:id="rId22"/>
         </w:object>
       </w:r>
     </w:p>
@@ -2514,10 +2592,10 @@
           <w:noProof/>
         </w:rPr>
         <w:object w:dxaOrig="9360" w:dyaOrig="285" w14:anchorId="48D54C1A">
-          <v:shape id="_x0000_i1029" type="#_x0000_t75" alt="" style="width:468pt;height:13.9pt;mso-width-percent:0;mso-height-percent:0;mso-width-percent:0;mso-height-percent:0" o:ole="">
+          <v:shape id="_x0000_i1034" type="#_x0000_t75" alt="" style="width:468.25pt;height:14.1pt;mso-width-percent:0;mso-height-percent:0;mso-width-percent:0;mso-height-percent:0" o:ole="">
             <v:imagedata r:id="rId23" o:title=""/>
           </v:shape>
-          <o:OLEObject Type="Embed" ProgID="Word.OpenDocumentText.12" ShapeID="_x0000_i1029" DrawAspect="Content" ObjectID="_1791798415" r:id="rId24"/>
+          <o:OLEObject Type="Embed" ProgID="Word.OpenDocumentText.12" ShapeID="_x0000_i1034" DrawAspect="Content" ObjectID="_1794734300" r:id="rId24"/>
         </w:object>
       </w:r>
     </w:p>
@@ -2632,10 +2710,10 @@
           <w:noProof/>
         </w:rPr>
         <w:object w:dxaOrig="9360" w:dyaOrig="1178" w14:anchorId="0F89BF86">
-          <v:shape id="_x0000_i1028" type="#_x0000_t75" alt="" style="width:468pt;height:59.15pt;mso-width-percent:0;mso-height-percent:0;mso-width-percent:0;mso-height-percent:0" o:ole="">
+          <v:shape id="_x0000_i1033" type="#_x0000_t75" alt="" style="width:468.25pt;height:59pt;mso-width-percent:0;mso-height-percent:0;mso-width-percent:0;mso-height-percent:0" o:ole="">
             <v:imagedata r:id="rId26" o:title=""/>
           </v:shape>
-          <o:OLEObject Type="Embed" ProgID="Word.OpenDocumentText.12" ShapeID="_x0000_i1028" DrawAspect="Content" ObjectID="_1791798416" r:id="rId27"/>
+          <o:OLEObject Type="Embed" ProgID="Word.OpenDocumentText.12" ShapeID="_x0000_i1033" DrawAspect="Content" ObjectID="_1794734301" r:id="rId27"/>
         </w:object>
       </w:r>
     </w:p>
@@ -2653,10 +2731,10 @@
           <w:noProof/>
         </w:rPr>
         <w:object w:dxaOrig="9360" w:dyaOrig="5010" w14:anchorId="3869B053">
-          <v:shape id="_x0000_i1027" type="#_x0000_t75" alt="" style="width:468pt;height:250.95pt;mso-width-percent:0;mso-height-percent:0;mso-width-percent:0;mso-height-percent:0" o:ole="">
+          <v:shape id="_x0000_i1032" type="#_x0000_t75" alt="" style="width:468.25pt;height:251.2pt;mso-width-percent:0;mso-height-percent:0;mso-width-percent:0;mso-height-percent:0" o:ole="">
             <v:imagedata r:id="rId28" o:title=""/>
           </v:shape>
-          <o:OLEObject Type="Embed" ProgID="Word.OpenDocumentText.12" ShapeID="_x0000_i1027" DrawAspect="Content" ObjectID="_1791798417" r:id="rId29"/>
+          <o:OLEObject Type="Embed" ProgID="Word.OpenDocumentText.12" ShapeID="_x0000_i1032" DrawAspect="Content" ObjectID="_1794734302" r:id="rId29"/>
         </w:object>
       </w:r>
     </w:p>
@@ -2778,10 +2856,10 @@
           <w:noProof/>
         </w:rPr>
         <w:object w:dxaOrig="9360" w:dyaOrig="5295" w14:anchorId="7AC08EDC">
-          <v:shape id="_x0000_i1026" type="#_x0000_t75" alt="" style="width:468pt;height:264.85pt;mso-width-percent:0;mso-height-percent:0;mso-width-percent:0;mso-height-percent:0" o:ole="">
+          <v:shape id="_x0000_i1031" type="#_x0000_t75" alt="" style="width:468.25pt;height:265.25pt;mso-width-percent:0;mso-height-percent:0;mso-width-percent:0;mso-height-percent:0" o:ole="">
             <v:imagedata r:id="rId31" o:title=""/>
           </v:shape>
-          <o:OLEObject Type="Embed" ProgID="Word.OpenDocumentText.12" ShapeID="_x0000_i1026" DrawAspect="Content" ObjectID="_1791798418" r:id="rId32"/>
+          <o:OLEObject Type="Embed" ProgID="Word.OpenDocumentText.12" ShapeID="_x0000_i1031" DrawAspect="Content" ObjectID="_1794734303" r:id="rId32"/>
         </w:object>
       </w:r>
     </w:p>
@@ -2841,11 +2919,11 @@
         <w:rPr>
           <w:noProof/>
         </w:rPr>
-        <w:object w:dxaOrig="9360" w:dyaOrig="1586" w14:anchorId="005B3F9C">
-          <v:shape id="_x0000_i1025" type="#_x0000_t75" alt="" style="width:468pt;height:79.2pt;mso-width-percent:0;mso-height-percent:0;mso-width-percent:0;mso-height-percent:0" o:ole="">
+        <w:object w:dxaOrig="9360" w:dyaOrig="1586" w14:anchorId="1CBAF860">
+          <v:shape id="_x0000_i1030" type="#_x0000_t75" alt="" style="width:468.25pt;height:79.05pt;mso-width-percent:0;mso-height-percent:0;mso-width-percent:0;mso-height-percent:0" o:ole="">
             <v:imagedata r:id="rId33" o:title=""/>
           </v:shape>
-          <o:OLEObject Type="Embed" ProgID="Word.OpenDocumentText.12" ShapeID="_x0000_i1025" DrawAspect="Content" ObjectID="_1791798419" r:id="rId34"/>
+          <o:OLEObject Type="Embed" ProgID="Word.OpenDocumentText.12" ShapeID="_x0000_i1030" DrawAspect="Content" ObjectID="_1794734304" r:id="rId34"/>
         </w:object>
       </w:r>
     </w:p>
@@ -2918,60 +2996,508 @@
     </w:p>
     <w:p>
       <w:pPr>
-        <w:rPr>
-          <w:b/>
-          <w:bCs/>
-          <w:sz w:val="16"/>
-          <w:szCs w:val="16"/>
-        </w:rPr>
-      </w:pPr>
-      <w:r>
-        <w:rPr>
-          <w:b/>
-          <w:bCs/>
-          <w:sz w:val="16"/>
-          <w:szCs w:val="16"/>
-        </w:rPr>
-        <w:br w:type="page"/>
-      </w:r>
-    </w:p>
-    <w:p>
-      <w:pPr>
         <w:pStyle w:val="Heading1"/>
         <w:jc w:val="both"/>
       </w:pPr>
       <w:bookmarkStart w:id="21" w:name="_Toc180858183"/>
       <w:r>
+        <w:t>Flurry Framework</w:t>
+      </w:r>
+      <w:bookmarkEnd w:id="21"/>
+    </w:p>
+    <w:p>
+      <w:pPr>
+        <w:pStyle w:val="Heading2"/>
+      </w:pPr>
+      <w:r>
+        <w:t>Background</w:t>
+      </w:r>
+    </w:p>
+    <w:p>
+      <w:r>
+        <w:t>To bridge the gap between generating usable provenance data and utilizing these graphs for unsupervised learning to detect intrusions, researchers have developed Flurry. Flurry is equipped with provenance capture</w:t>
+      </w:r>
+      <w:r>
+        <w:t>,</w:t>
+      </w:r>
+      <w:r>
+        <w:t xml:space="preserve"> graph generation tools</w:t>
+      </w:r>
+      <w:r>
+        <w:t xml:space="preserve"> and </w:t>
+      </w:r>
+      <w:r>
+        <w:t xml:space="preserve">can execute automated cyber-attacks and collect provenance graphs that can be used as input for machine learning tools. </w:t>
+      </w:r>
+      <w:hyperlink r:id="rId36" w:history="1">
+        <w:r>
+          <w:rPr>
+            <w:rStyle w:val="Hyperlink"/>
+          </w:rPr>
+          <w:t>[Paper]</w:t>
+        </w:r>
+      </w:hyperlink>
+      <w:r>
+        <w:t xml:space="preserve"> </w:t>
+      </w:r>
+      <w:r>
+        <w:t xml:space="preserve">The benefits provided by this framework are that it is an end-to-end pipeline that takes in system execution and models it as a multi-layer provenance graph, displays execution of cyber-attacks, and </w:t>
+      </w:r>
+      <w:r>
+        <w:t xml:space="preserve">provides </w:t>
+      </w:r>
+      <w:r>
+        <w:t>a plug-and-play framework for graph learning models to analyze provenance graphs.</w:t>
+      </w:r>
+    </w:p>
+    <w:p/>
+    <w:p>
+      <w:pPr>
+        <w:pStyle w:val="Heading2"/>
+      </w:pPr>
+      <w:r>
+        <w:t>Flurry Installation</w:t>
+      </w:r>
+    </w:p>
+    <w:p>
+      <w:r>
+        <w:t xml:space="preserve">The author of the Flurry Framework, Maya Kapoor, has provided scripts that automated the download and installation of the needed dependencies through her git repository </w:t>
+      </w:r>
+      <w:hyperlink r:id="rId37" w:history="1">
+        <w:r>
+          <w:rPr>
+            <w:rStyle w:val="Hyperlink"/>
+          </w:rPr>
+          <w:t>https://github.com/mayakapoor/flurry</w:t>
+        </w:r>
+      </w:hyperlink>
+      <w:r>
+        <w:t xml:space="preserve"> . However, it has since been </w:t>
+      </w:r>
+      <w:r>
         <w:lastRenderedPageBreak/>
-        <w:t>Flurry Framework</w:t>
-      </w:r>
-      <w:bookmarkEnd w:id="21"/>
-    </w:p>
-    <w:p>
-      <w:pPr>
-        <w:jc w:val="both"/>
-        <w:rPr>
-          <w:rFonts w:asciiTheme="majorHAnsi" w:eastAsiaTheme="majorEastAsia" w:hAnsiTheme="majorHAnsi" w:cstheme="majorBidi"/>
-          <w:color w:val="365F91" w:themeColor="accent1" w:themeShade="BF"/>
-          <w:sz w:val="32"/>
-          <w:szCs w:val="32"/>
-        </w:rPr>
-      </w:pPr>
-      <w:r>
-        <w:br w:type="page"/>
-      </w:r>
-    </w:p>
-    <w:p>
-      <w:pPr>
-        <w:pStyle w:val="Heading1"/>
-        <w:jc w:val="both"/>
-      </w:pPr>
-      <w:bookmarkStart w:id="22" w:name="_Toc180858184"/>
+        <w:t>deprecated and requires manual installation of the following dependencies to run as intended, listed below:</w:t>
+      </w:r>
+    </w:p>
+    <w:p>
+      <w:pPr>
+        <w:pStyle w:val="ListParagraph"/>
+        <w:numPr>
+          <w:ilvl w:val="0"/>
+          <w:numId w:val="7"/>
+        </w:numPr>
+      </w:pPr>
+      <w:r>
+        <w:t>XAMPP</w:t>
+      </w:r>
+    </w:p>
+    <w:p>
+      <w:pPr>
+        <w:pStyle w:val="ListParagraph"/>
+        <w:numPr>
+          <w:ilvl w:val="0"/>
+          <w:numId w:val="7"/>
+        </w:numPr>
+      </w:pPr>
+      <w:r>
+        <w:t>DVWA</w:t>
+      </w:r>
+    </w:p>
+    <w:p>
+      <w:pPr>
+        <w:pStyle w:val="ListParagraph"/>
+        <w:numPr>
+          <w:ilvl w:val="0"/>
+          <w:numId w:val="7"/>
+        </w:numPr>
+      </w:pPr>
+      <w:r>
+        <w:t>MQTT</w:t>
+      </w:r>
+    </w:p>
+    <w:p>
+      <w:pPr>
+        <w:pStyle w:val="ListParagraph"/>
+        <w:numPr>
+          <w:ilvl w:val="0"/>
+          <w:numId w:val="7"/>
+        </w:numPr>
+      </w:pPr>
+      <w:r>
+        <w:t>Additional Dependencies</w:t>
+      </w:r>
+    </w:p>
+    <w:p>
+      <w:pPr>
+        <w:pStyle w:val="ListParagraph"/>
+      </w:pPr>
+    </w:p>
+    <w:p>
+      <w:r>
+        <w:t xml:space="preserve">Scripts have been written to ease the installation of Flurry and its dependencies. </w:t>
+      </w:r>
+    </w:p>
+    <w:p>
+      <w:pPr>
+        <w:pStyle w:val="Heading3"/>
+      </w:pPr>
+    </w:p>
+    <w:p>
+      <w:pPr>
+        <w:pStyle w:val="Heading3"/>
+      </w:pPr>
+      <w:r>
+        <w:t>Cloning Flurry Source Code</w:t>
+      </w:r>
+    </w:p>
+    <w:p>
+      <w:r>
+        <w:t>The first steps are to clone the source code from the git repository followed by resetting it to the last working version of the framework</w:t>
+      </w:r>
+    </w:p>
+    <w:p>
+      <w:pPr>
+        <w:rPr>
+          <w:noProof/>
+        </w:rPr>
+      </w:pPr>
+    </w:p>
+    <w:bookmarkStart w:id="22" w:name="_MON_1794733393"/>
+    <w:bookmarkEnd w:id="22"/>
+    <w:p>
+      <w:pPr>
+        <w:rPr>
+          <w:noProof/>
+        </w:rPr>
+      </w:pPr>
+      <w:r>
+        <w:rPr>
+          <w:noProof/>
+        </w:rPr>
+        <w:object w:dxaOrig="9360" w:dyaOrig="2980" w14:anchorId="6B1140C4">
+          <v:shape id="_x0000_i1029" type="#_x0000_t75" alt="" style="width:468.25pt;height:148.85pt;mso-width-percent:0;mso-height-percent:0;mso-width-percent:0;mso-height-percent:0" o:ole="">
+            <v:imagedata r:id="rId38" o:title=""/>
+          </v:shape>
+          <o:OLEObject Type="Embed" ProgID="Word.OpenDocumentText.12" ShapeID="_x0000_i1029" DrawAspect="Content" ObjectID="_1794734305" r:id="rId39"/>
+        </w:object>
+      </w:r>
+    </w:p>
+    <w:p/>
+    <w:p>
+      <w:pPr>
+        <w:rPr>
+          <w:noProof/>
+        </w:rPr>
+      </w:pPr>
+    </w:p>
+    <w:p>
+      <w:r>
+        <w:t xml:space="preserve">Followed by cloning </w:t>
+      </w:r>
+      <w:r>
+        <w:rPr>
+          <w:i/>
+          <w:iCs/>
+        </w:rPr>
+        <w:t>flake</w:t>
+      </w:r>
+      <w:r>
+        <w:t xml:space="preserve"> into the created </w:t>
+      </w:r>
+      <w:r>
+        <w:rPr>
+          <w:i/>
+          <w:iCs/>
+        </w:rPr>
+        <w:t xml:space="preserve">flurry </w:t>
+      </w:r>
+      <w:r>
+        <w:t>folder and configuring the code as shown in the script in the appendix.</w:t>
+      </w:r>
+    </w:p>
+    <w:bookmarkStart w:id="23" w:name="_MON_1794733561"/>
+    <w:bookmarkEnd w:id="23"/>
+    <w:p>
+      <w:r>
+        <w:rPr>
+          <w:noProof/>
+        </w:rPr>
+        <w:object w:dxaOrig="9360" w:dyaOrig="540" w14:anchorId="45AA8E06">
+          <v:shape id="_x0000_i1028" type="#_x0000_t75" alt="" style="width:468.25pt;height:27.05pt;mso-width-percent:0;mso-height-percent:0;mso-width-percent:0;mso-height-percent:0" o:ole="">
+            <v:imagedata r:id="rId40" o:title=""/>
+          </v:shape>
+          <o:OLEObject Type="Embed" ProgID="Word.OpenDocumentText.12" ShapeID="_x0000_i1028" DrawAspect="Content" ObjectID="_1794734306" r:id="rId41"/>
+        </w:object>
+      </w:r>
+    </w:p>
+    <w:p/>
+    <w:p>
+      <w:pPr>
+        <w:pStyle w:val="Heading3"/>
+      </w:pPr>
+      <w:proofErr w:type="spellStart"/>
+      <w:r>
+        <w:t>CamFlow</w:t>
+      </w:r>
+      <w:proofErr w:type="spellEnd"/>
+      <w:r>
+        <w:t xml:space="preserve"> Reconfiguration</w:t>
+      </w:r>
+    </w:p>
+    <w:p>
+      <w:proofErr w:type="gramStart"/>
+      <w:r>
+        <w:t>In order to</w:t>
+      </w:r>
+      <w:proofErr w:type="gramEnd"/>
+      <w:r>
+        <w:t xml:space="preserve"> ensure compatibility between </w:t>
+      </w:r>
+      <w:proofErr w:type="spellStart"/>
+      <w:r>
+        <w:t>CamFlow</w:t>
+      </w:r>
+      <w:proofErr w:type="spellEnd"/>
+      <w:r>
+        <w:t xml:space="preserve"> and Flurry, the following changes need to be made to configuration files:</w:t>
+      </w:r>
+    </w:p>
+    <w:p/>
+    <w:p>
+      <w:pPr>
+        <w:rPr>
+          <w:i/>
+          <w:iCs/>
+        </w:rPr>
+      </w:pPr>
+      <w:r>
+        <w:rPr>
+          <w:i/>
+          <w:iCs/>
+        </w:rPr>
+        <w:t>c</w:t>
+      </w:r>
+      <w:r>
+        <w:rPr>
+          <w:i/>
+          <w:iCs/>
+        </w:rPr>
+        <w:t>amflowd.ini</w:t>
+      </w:r>
+    </w:p>
+    <w:p>
+      <w:pPr>
+        <w:pStyle w:val="ListParagraph"/>
+        <w:numPr>
+          <w:ilvl w:val="0"/>
+          <w:numId w:val="9"/>
+        </w:numPr>
+      </w:pPr>
+      <w:r>
+        <w:t>output=</w:t>
+      </w:r>
+      <w:proofErr w:type="spellStart"/>
+      <w:r>
+        <w:t>mqtt</w:t>
+      </w:r>
+      <w:proofErr w:type="spellEnd"/>
+    </w:p>
+    <w:p>
+      <w:pPr>
+        <w:pStyle w:val="ListParagraph"/>
+        <w:numPr>
+          <w:ilvl w:val="0"/>
+          <w:numId w:val="9"/>
+        </w:numPr>
+      </w:pPr>
+      <w:r>
+        <w:t>format=w3c</w:t>
+      </w:r>
+    </w:p>
+    <w:p>
+      <w:pPr>
+        <w:pStyle w:val="ListParagraph"/>
+        <w:numPr>
+          <w:ilvl w:val="0"/>
+          <w:numId w:val="9"/>
+        </w:numPr>
+      </w:pPr>
+      <w:r>
+        <w:t>address=localhost:1883</w:t>
+      </w:r>
+    </w:p>
+    <w:p>
+      <w:pPr>
+        <w:pStyle w:val="ListParagraph"/>
+        <w:numPr>
+          <w:ilvl w:val="0"/>
+          <w:numId w:val="9"/>
+        </w:numPr>
+      </w:pPr>
+      <w:r>
+        <w:t>password=</w:t>
+      </w:r>
+      <w:proofErr w:type="spellStart"/>
+      <w:r>
+        <w:t>camflow</w:t>
+      </w:r>
+      <w:proofErr w:type="spellEnd"/>
+    </w:p>
+    <w:p>
+      <w:pPr>
+        <w:pStyle w:val="ListParagraph"/>
+        <w:numPr>
+          <w:ilvl w:val="0"/>
+          <w:numId w:val="9"/>
+        </w:numPr>
+      </w:pPr>
+      <w:proofErr w:type="spellStart"/>
+      <w:r>
+        <w:t>qos</w:t>
+      </w:r>
+      <w:proofErr w:type="spellEnd"/>
+      <w:r>
+        <w:t>=0</w:t>
+      </w:r>
+    </w:p>
+    <w:p>
+      <w:pPr>
+        <w:rPr>
+          <w:i/>
+          <w:iCs/>
+        </w:rPr>
+      </w:pPr>
+      <w:r>
+        <w:rPr>
+          <w:i/>
+          <w:iCs/>
+        </w:rPr>
+        <w:t>camflow.ini</w:t>
+      </w:r>
+    </w:p>
+    <w:p>
+      <w:pPr>
+        <w:pStyle w:val="ListParagraph"/>
+        <w:numPr>
+          <w:ilvl w:val="0"/>
+          <w:numId w:val="10"/>
+        </w:numPr>
+      </w:pPr>
+      <w:proofErr w:type="gramStart"/>
+      <w:r>
+        <w:t>;all</w:t>
+      </w:r>
+      <w:proofErr w:type="gramEnd"/>
+      <w:r>
+        <w:t>=false</w:t>
+      </w:r>
+    </w:p>
+    <w:p>
+      <w:pPr>
+        <w:pStyle w:val="ListParagraph"/>
+        <w:numPr>
+          <w:ilvl w:val="0"/>
+          <w:numId w:val="10"/>
+        </w:numPr>
+      </w:pPr>
+      <w:r>
+        <w:t>Duplicate=true</w:t>
+      </w:r>
+    </w:p>
+    <w:p/>
+    <w:p>
       <w:r>
         <w:lastRenderedPageBreak/>
-        <w:t>Scenarios</w:t>
-      </w:r>
-      <w:bookmarkEnd w:id="22"/>
+        <w:t>The automated script displaying the entire configuration files and changes is listed in the appendix for clarity.</w:t>
+      </w:r>
+    </w:p>
+    <w:p/>
+    <w:p>
+      <w:pPr>
+        <w:pStyle w:val="Heading3"/>
+      </w:pPr>
+      <w:r>
+        <w:t>XAMPP</w:t>
+      </w:r>
+    </w:p>
+    <w:p>
+      <w:r>
+        <w:t>XAMPP is a popular PHP development environment containing, MariaDB, PHP and Perl.</w:t>
+      </w:r>
+    </w:p>
+    <w:p/>
+    <w:p>
+      <w:r>
+        <w:t>Installing the necessary dependencies:</w:t>
+      </w:r>
+    </w:p>
+    <w:bookmarkStart w:id="24" w:name="_MON_1794734082"/>
+    <w:bookmarkEnd w:id="24"/>
+    <w:p>
+      <w:r>
+        <w:rPr>
+          <w:noProof/>
+        </w:rPr>
+        <w:object w:dxaOrig="9360" w:dyaOrig="820" w14:anchorId="1FBE2252">
+          <v:shape id="_x0000_i1027" type="#_x0000_t75" alt="" style="width:468.25pt;height:41.15pt;mso-width-percent:0;mso-height-percent:0;mso-width-percent:0;mso-height-percent:0" o:ole="">
+            <v:imagedata r:id="rId42" o:title=""/>
+          </v:shape>
+          <o:OLEObject Type="Embed" ProgID="Word.OpenDocumentText.12" ShapeID="_x0000_i1027" DrawAspect="Content" ObjectID="_1794734307" r:id="rId43"/>
+        </w:object>
+      </w:r>
+    </w:p>
+    <w:p/>
+    <w:p>
+      <w:r>
+        <w:t xml:space="preserve">Download the XAMPP executable from </w:t>
+      </w:r>
+      <w:hyperlink r:id="rId44" w:history="1">
+        <w:r>
+          <w:rPr>
+            <w:rStyle w:val="Hyperlink"/>
+          </w:rPr>
+          <w:t>https://www.apachefriends.org/</w:t>
+        </w:r>
+      </w:hyperlink>
+      <w:r>
+        <w:t xml:space="preserve"> and installing it:</w:t>
+      </w:r>
+    </w:p>
+    <w:bookmarkStart w:id="25" w:name="_MON_1794734178"/>
+    <w:bookmarkEnd w:id="25"/>
+    <w:p>
+      <w:r>
+        <w:rPr>
+          <w:noProof/>
+        </w:rPr>
+        <w:object w:dxaOrig="9360" w:dyaOrig="1080" w14:anchorId="0A796B0B">
+          <v:shape id="_x0000_i1026" type="#_x0000_t75" alt="" style="width:468.25pt;height:54.15pt;mso-width-percent:0;mso-height-percent:0;mso-width-percent:0;mso-height-percent:0" o:ole="">
+            <v:imagedata r:id="rId45" o:title=""/>
+          </v:shape>
+          <o:OLEObject Type="Embed" ProgID="Word.OpenDocumentText.12" ShapeID="_x0000_i1026" DrawAspect="Content" ObjectID="_1794734308" r:id="rId46"/>
+        </w:object>
+      </w:r>
+    </w:p>
+    <w:p/>
+    <w:p>
+      <w:r>
+        <w:t>Finally complete the installation with the GUI.</w:t>
+      </w:r>
+    </w:p>
+    <w:bookmarkStart w:id="26" w:name="_MON_1794733472"/>
+    <w:bookmarkEnd w:id="26"/>
+    <w:p>
+      <w:r>
+        <w:rPr>
+          <w:noProof/>
+        </w:rPr>
+        <w:object w:dxaOrig="9360" w:dyaOrig="440" w14:anchorId="3767C729">
+          <v:shape id="_x0000_i1025" type="#_x0000_t75" alt="" style="width:468.25pt;height:22.2pt;mso-width-percent:0;mso-height-percent:0;mso-width-percent:0;mso-height-percent:0" o:ole="">
+            <v:imagedata r:id="rId47" o:title=""/>
+          </v:shape>
+          <o:OLEObject Type="Embed" ProgID="Word.OpenDocumentText.12" ShapeID="_x0000_i1025" DrawAspect="Content" ObjectID="_1794734309" r:id="rId48"/>
+        </w:object>
+      </w:r>
     </w:p>
     <w:sectPr>
       <w:pgSz w:w="12240" w:h="15840"/>
@@ -3148,6 +3674,184 @@
     </w:lvl>
   </w:abstractNum>
   <w:abstractNum w:abstractNumId="3" w15:restartNumberingAfterBreak="0">
+    <w:nsid w:val="0FD5178D"/>
+    <w:multiLevelType w:val="hybridMultilevel"/>
+    <w:tmpl w:val="73C83352"/>
+    <w:lvl w:ilvl="0" w:tplc="0809000F">
+      <w:start w:val="1"/>
+      <w:numFmt w:val="decimal"/>
+      <w:lvlText w:val="%1."/>
+      <w:lvlJc w:val="left"/>
+      <w:pPr>
+        <w:ind w:left="720" w:hanging="360"/>
+      </w:pPr>
+      <w:rPr>
+        <w:rFonts w:hint="default"/>
+      </w:rPr>
+    </w:lvl>
+    <w:lvl w:ilvl="1" w:tplc="08090019" w:tentative="1">
+      <w:start w:val="1"/>
+      <w:numFmt w:val="lowerLetter"/>
+      <w:lvlText w:val="%2."/>
+      <w:lvlJc w:val="left"/>
+      <w:pPr>
+        <w:ind w:left="1440" w:hanging="360"/>
+      </w:pPr>
+    </w:lvl>
+    <w:lvl w:ilvl="2" w:tplc="0809001B" w:tentative="1">
+      <w:start w:val="1"/>
+      <w:numFmt w:val="lowerRoman"/>
+      <w:lvlText w:val="%3."/>
+      <w:lvlJc w:val="right"/>
+      <w:pPr>
+        <w:ind w:left="2160" w:hanging="180"/>
+      </w:pPr>
+    </w:lvl>
+    <w:lvl w:ilvl="3" w:tplc="0809000F" w:tentative="1">
+      <w:start w:val="1"/>
+      <w:numFmt w:val="decimal"/>
+      <w:lvlText w:val="%4."/>
+      <w:lvlJc w:val="left"/>
+      <w:pPr>
+        <w:ind w:left="2880" w:hanging="360"/>
+      </w:pPr>
+    </w:lvl>
+    <w:lvl w:ilvl="4" w:tplc="08090019" w:tentative="1">
+      <w:start w:val="1"/>
+      <w:numFmt w:val="lowerLetter"/>
+      <w:lvlText w:val="%5."/>
+      <w:lvlJc w:val="left"/>
+      <w:pPr>
+        <w:ind w:left="3600" w:hanging="360"/>
+      </w:pPr>
+    </w:lvl>
+    <w:lvl w:ilvl="5" w:tplc="0809001B" w:tentative="1">
+      <w:start w:val="1"/>
+      <w:numFmt w:val="lowerRoman"/>
+      <w:lvlText w:val="%6."/>
+      <w:lvlJc w:val="right"/>
+      <w:pPr>
+        <w:ind w:left="4320" w:hanging="180"/>
+      </w:pPr>
+    </w:lvl>
+    <w:lvl w:ilvl="6" w:tplc="0809000F" w:tentative="1">
+      <w:start w:val="1"/>
+      <w:numFmt w:val="decimal"/>
+      <w:lvlText w:val="%7."/>
+      <w:lvlJc w:val="left"/>
+      <w:pPr>
+        <w:ind w:left="5040" w:hanging="360"/>
+      </w:pPr>
+    </w:lvl>
+    <w:lvl w:ilvl="7" w:tplc="08090019" w:tentative="1">
+      <w:start w:val="1"/>
+      <w:numFmt w:val="lowerLetter"/>
+      <w:lvlText w:val="%8."/>
+      <w:lvlJc w:val="left"/>
+      <w:pPr>
+        <w:ind w:left="5760" w:hanging="360"/>
+      </w:pPr>
+    </w:lvl>
+    <w:lvl w:ilvl="8" w:tplc="0809001B" w:tentative="1">
+      <w:start w:val="1"/>
+      <w:numFmt w:val="lowerRoman"/>
+      <w:lvlText w:val="%9."/>
+      <w:lvlJc w:val="right"/>
+      <w:pPr>
+        <w:ind w:left="6480" w:hanging="180"/>
+      </w:pPr>
+    </w:lvl>
+  </w:abstractNum>
+  <w:abstractNum w:abstractNumId="4" w15:restartNumberingAfterBreak="0">
+    <w:nsid w:val="384C003F"/>
+    <w:multiLevelType w:val="hybridMultilevel"/>
+    <w:tmpl w:val="ED36C93E"/>
+    <w:lvl w:ilvl="0" w:tplc="0809000F">
+      <w:start w:val="1"/>
+      <w:numFmt w:val="decimal"/>
+      <w:lvlText w:val="%1."/>
+      <w:lvlJc w:val="left"/>
+      <w:pPr>
+        <w:ind w:left="720" w:hanging="360"/>
+      </w:pPr>
+      <w:rPr>
+        <w:rFonts w:hint="default"/>
+      </w:rPr>
+    </w:lvl>
+    <w:lvl w:ilvl="1" w:tplc="08090019" w:tentative="1">
+      <w:start w:val="1"/>
+      <w:numFmt w:val="lowerLetter"/>
+      <w:lvlText w:val="%2."/>
+      <w:lvlJc w:val="left"/>
+      <w:pPr>
+        <w:ind w:left="1440" w:hanging="360"/>
+      </w:pPr>
+    </w:lvl>
+    <w:lvl w:ilvl="2" w:tplc="0809001B" w:tentative="1">
+      <w:start w:val="1"/>
+      <w:numFmt w:val="lowerRoman"/>
+      <w:lvlText w:val="%3."/>
+      <w:lvlJc w:val="right"/>
+      <w:pPr>
+        <w:ind w:left="2160" w:hanging="180"/>
+      </w:pPr>
+    </w:lvl>
+    <w:lvl w:ilvl="3" w:tplc="0809000F" w:tentative="1">
+      <w:start w:val="1"/>
+      <w:numFmt w:val="decimal"/>
+      <w:lvlText w:val="%4."/>
+      <w:lvlJc w:val="left"/>
+      <w:pPr>
+        <w:ind w:left="2880" w:hanging="360"/>
+      </w:pPr>
+    </w:lvl>
+    <w:lvl w:ilvl="4" w:tplc="08090019" w:tentative="1">
+      <w:start w:val="1"/>
+      <w:numFmt w:val="lowerLetter"/>
+      <w:lvlText w:val="%5."/>
+      <w:lvlJc w:val="left"/>
+      <w:pPr>
+        <w:ind w:left="3600" w:hanging="360"/>
+      </w:pPr>
+    </w:lvl>
+    <w:lvl w:ilvl="5" w:tplc="0809001B" w:tentative="1">
+      <w:start w:val="1"/>
+      <w:numFmt w:val="lowerRoman"/>
+      <w:lvlText w:val="%6."/>
+      <w:lvlJc w:val="right"/>
+      <w:pPr>
+        <w:ind w:left="4320" w:hanging="180"/>
+      </w:pPr>
+    </w:lvl>
+    <w:lvl w:ilvl="6" w:tplc="0809000F" w:tentative="1">
+      <w:start w:val="1"/>
+      <w:numFmt w:val="decimal"/>
+      <w:lvlText w:val="%7."/>
+      <w:lvlJc w:val="left"/>
+      <w:pPr>
+        <w:ind w:left="5040" w:hanging="360"/>
+      </w:pPr>
+    </w:lvl>
+    <w:lvl w:ilvl="7" w:tplc="08090019" w:tentative="1">
+      <w:start w:val="1"/>
+      <w:numFmt w:val="lowerLetter"/>
+      <w:lvlText w:val="%8."/>
+      <w:lvlJc w:val="left"/>
+      <w:pPr>
+        <w:ind w:left="5760" w:hanging="360"/>
+      </w:pPr>
+    </w:lvl>
+    <w:lvl w:ilvl="8" w:tplc="0809001B" w:tentative="1">
+      <w:start w:val="1"/>
+      <w:numFmt w:val="lowerRoman"/>
+      <w:lvlText w:val="%9."/>
+      <w:lvlJc w:val="right"/>
+      <w:pPr>
+        <w:ind w:left="6480" w:hanging="180"/>
+      </w:pPr>
+    </w:lvl>
+  </w:abstractNum>
+  <w:abstractNum w:abstractNumId="5" w15:restartNumberingAfterBreak="0">
     <w:nsid w:val="43320E0A"/>
     <w:multiLevelType w:val="hybridMultilevel"/>
     <w:tmpl w:val="7BD646DE"/>
@@ -3260,7 +3964,7 @@
       </w:rPr>
     </w:lvl>
   </w:abstractNum>
-  <w:abstractNum w:abstractNumId="4" w15:restartNumberingAfterBreak="0">
+  <w:abstractNum w:abstractNumId="6" w15:restartNumberingAfterBreak="0">
     <w:nsid w:val="43AB4B08"/>
     <w:multiLevelType w:val="hybridMultilevel"/>
     <w:tmpl w:val="8A0ED142"/>
@@ -3373,7 +4077,7 @@
       </w:rPr>
     </w:lvl>
   </w:abstractNum>
-  <w:abstractNum w:abstractNumId="5" w15:restartNumberingAfterBreak="0">
+  <w:abstractNum w:abstractNumId="7" w15:restartNumberingAfterBreak="0">
     <w:nsid w:val="638F3AAC"/>
     <w:multiLevelType w:val="hybridMultilevel"/>
     <w:tmpl w:val="1BF619F6"/>
@@ -3484,6 +4188,184 @@
       <w:rPr>
         <w:rFonts w:ascii="Wingdings" w:hAnsi="Wingdings" w:hint="default"/>
       </w:rPr>
+    </w:lvl>
+  </w:abstractNum>
+  <w:abstractNum w:abstractNumId="8" w15:restartNumberingAfterBreak="0">
+    <w:nsid w:val="63E63DC2"/>
+    <w:multiLevelType w:val="hybridMultilevel"/>
+    <w:tmpl w:val="8766CBCC"/>
+    <w:lvl w:ilvl="0" w:tplc="0809000F">
+      <w:start w:val="1"/>
+      <w:numFmt w:val="decimal"/>
+      <w:lvlText w:val="%1."/>
+      <w:lvlJc w:val="left"/>
+      <w:pPr>
+        <w:ind w:left="720" w:hanging="360"/>
+      </w:pPr>
+      <w:rPr>
+        <w:rFonts w:hint="default"/>
+      </w:rPr>
+    </w:lvl>
+    <w:lvl w:ilvl="1" w:tplc="08090019" w:tentative="1">
+      <w:start w:val="1"/>
+      <w:numFmt w:val="lowerLetter"/>
+      <w:lvlText w:val="%2."/>
+      <w:lvlJc w:val="left"/>
+      <w:pPr>
+        <w:ind w:left="1440" w:hanging="360"/>
+      </w:pPr>
+    </w:lvl>
+    <w:lvl w:ilvl="2" w:tplc="0809001B" w:tentative="1">
+      <w:start w:val="1"/>
+      <w:numFmt w:val="lowerRoman"/>
+      <w:lvlText w:val="%3."/>
+      <w:lvlJc w:val="right"/>
+      <w:pPr>
+        <w:ind w:left="2160" w:hanging="180"/>
+      </w:pPr>
+    </w:lvl>
+    <w:lvl w:ilvl="3" w:tplc="0809000F" w:tentative="1">
+      <w:start w:val="1"/>
+      <w:numFmt w:val="decimal"/>
+      <w:lvlText w:val="%4."/>
+      <w:lvlJc w:val="left"/>
+      <w:pPr>
+        <w:ind w:left="2880" w:hanging="360"/>
+      </w:pPr>
+    </w:lvl>
+    <w:lvl w:ilvl="4" w:tplc="08090019" w:tentative="1">
+      <w:start w:val="1"/>
+      <w:numFmt w:val="lowerLetter"/>
+      <w:lvlText w:val="%5."/>
+      <w:lvlJc w:val="left"/>
+      <w:pPr>
+        <w:ind w:left="3600" w:hanging="360"/>
+      </w:pPr>
+    </w:lvl>
+    <w:lvl w:ilvl="5" w:tplc="0809001B" w:tentative="1">
+      <w:start w:val="1"/>
+      <w:numFmt w:val="lowerRoman"/>
+      <w:lvlText w:val="%6."/>
+      <w:lvlJc w:val="right"/>
+      <w:pPr>
+        <w:ind w:left="4320" w:hanging="180"/>
+      </w:pPr>
+    </w:lvl>
+    <w:lvl w:ilvl="6" w:tplc="0809000F" w:tentative="1">
+      <w:start w:val="1"/>
+      <w:numFmt w:val="decimal"/>
+      <w:lvlText w:val="%7."/>
+      <w:lvlJc w:val="left"/>
+      <w:pPr>
+        <w:ind w:left="5040" w:hanging="360"/>
+      </w:pPr>
+    </w:lvl>
+    <w:lvl w:ilvl="7" w:tplc="08090019" w:tentative="1">
+      <w:start w:val="1"/>
+      <w:numFmt w:val="lowerLetter"/>
+      <w:lvlText w:val="%8."/>
+      <w:lvlJc w:val="left"/>
+      <w:pPr>
+        <w:ind w:left="5760" w:hanging="360"/>
+      </w:pPr>
+    </w:lvl>
+    <w:lvl w:ilvl="8" w:tplc="0809001B" w:tentative="1">
+      <w:start w:val="1"/>
+      <w:numFmt w:val="lowerRoman"/>
+      <w:lvlText w:val="%9."/>
+      <w:lvlJc w:val="right"/>
+      <w:pPr>
+        <w:ind w:left="6480" w:hanging="180"/>
+      </w:pPr>
+    </w:lvl>
+  </w:abstractNum>
+  <w:abstractNum w:abstractNumId="9" w15:restartNumberingAfterBreak="0">
+    <w:nsid w:val="67433A4B"/>
+    <w:multiLevelType w:val="hybridMultilevel"/>
+    <w:tmpl w:val="9084A610"/>
+    <w:lvl w:ilvl="0" w:tplc="0809000F">
+      <w:start w:val="1"/>
+      <w:numFmt w:val="decimal"/>
+      <w:lvlText w:val="%1."/>
+      <w:lvlJc w:val="left"/>
+      <w:pPr>
+        <w:ind w:left="720" w:hanging="360"/>
+      </w:pPr>
+      <w:rPr>
+        <w:rFonts w:hint="default"/>
+      </w:rPr>
+    </w:lvl>
+    <w:lvl w:ilvl="1" w:tplc="08090019" w:tentative="1">
+      <w:start w:val="1"/>
+      <w:numFmt w:val="lowerLetter"/>
+      <w:lvlText w:val="%2."/>
+      <w:lvlJc w:val="left"/>
+      <w:pPr>
+        <w:ind w:left="1440" w:hanging="360"/>
+      </w:pPr>
+    </w:lvl>
+    <w:lvl w:ilvl="2" w:tplc="0809001B" w:tentative="1">
+      <w:start w:val="1"/>
+      <w:numFmt w:val="lowerRoman"/>
+      <w:lvlText w:val="%3."/>
+      <w:lvlJc w:val="right"/>
+      <w:pPr>
+        <w:ind w:left="2160" w:hanging="180"/>
+      </w:pPr>
+    </w:lvl>
+    <w:lvl w:ilvl="3" w:tplc="0809000F" w:tentative="1">
+      <w:start w:val="1"/>
+      <w:numFmt w:val="decimal"/>
+      <w:lvlText w:val="%4."/>
+      <w:lvlJc w:val="left"/>
+      <w:pPr>
+        <w:ind w:left="2880" w:hanging="360"/>
+      </w:pPr>
+    </w:lvl>
+    <w:lvl w:ilvl="4" w:tplc="08090019" w:tentative="1">
+      <w:start w:val="1"/>
+      <w:numFmt w:val="lowerLetter"/>
+      <w:lvlText w:val="%5."/>
+      <w:lvlJc w:val="left"/>
+      <w:pPr>
+        <w:ind w:left="3600" w:hanging="360"/>
+      </w:pPr>
+    </w:lvl>
+    <w:lvl w:ilvl="5" w:tplc="0809001B" w:tentative="1">
+      <w:start w:val="1"/>
+      <w:numFmt w:val="lowerRoman"/>
+      <w:lvlText w:val="%6."/>
+      <w:lvlJc w:val="right"/>
+      <w:pPr>
+        <w:ind w:left="4320" w:hanging="180"/>
+      </w:pPr>
+    </w:lvl>
+    <w:lvl w:ilvl="6" w:tplc="0809000F" w:tentative="1">
+      <w:start w:val="1"/>
+      <w:numFmt w:val="decimal"/>
+      <w:lvlText w:val="%7."/>
+      <w:lvlJc w:val="left"/>
+      <w:pPr>
+        <w:ind w:left="5040" w:hanging="360"/>
+      </w:pPr>
+    </w:lvl>
+    <w:lvl w:ilvl="7" w:tplc="08090019" w:tentative="1">
+      <w:start w:val="1"/>
+      <w:numFmt w:val="lowerLetter"/>
+      <w:lvlText w:val="%8."/>
+      <w:lvlJc w:val="left"/>
+      <w:pPr>
+        <w:ind w:left="5760" w:hanging="360"/>
+      </w:pPr>
+    </w:lvl>
+    <w:lvl w:ilvl="8" w:tplc="0809001B" w:tentative="1">
+      <w:start w:val="1"/>
+      <w:numFmt w:val="lowerRoman"/>
+      <w:lvlText w:val="%9."/>
+      <w:lvlJc w:val="right"/>
+      <w:pPr>
+        <w:ind w:left="6480" w:hanging="180"/>
+      </w:pPr>
     </w:lvl>
   </w:abstractNum>
   <w:num w:numId="1" w16cid:durableId="1716586010">
@@ -3496,13 +4378,25 @@
     <w:abstractNumId w:val="2"/>
   </w:num>
   <w:num w:numId="4" w16cid:durableId="1849977251">
-    <w:abstractNumId w:val="4"/>
+    <w:abstractNumId w:val="6"/>
   </w:num>
   <w:num w:numId="5" w16cid:durableId="1729497392">
+    <w:abstractNumId w:val="5"/>
+  </w:num>
+  <w:num w:numId="6" w16cid:durableId="1573151729">
+    <w:abstractNumId w:val="7"/>
+  </w:num>
+  <w:num w:numId="7" w16cid:durableId="2009138777">
+    <w:abstractNumId w:val="8"/>
+  </w:num>
+  <w:num w:numId="8" w16cid:durableId="2079789248">
     <w:abstractNumId w:val="3"/>
   </w:num>
-  <w:num w:numId="6" w16cid:durableId="1573151729">
-    <w:abstractNumId w:val="5"/>
+  <w:num w:numId="9" w16cid:durableId="1270772928">
+    <w:abstractNumId w:val="9"/>
+  </w:num>
+  <w:num w:numId="10" w16cid:durableId="855005149">
+    <w:abstractNumId w:val="4"/>
   </w:num>
 </w:numbering>
 </file>
@@ -3945,6 +4839,26 @@
       <w:szCs w:val="26"/>
     </w:rPr>
   </w:style>
+  <w:style w:type="paragraph" w:styleId="Heading3">
+    <w:name w:val="heading 3"/>
+    <w:basedOn w:val="Normal"/>
+    <w:next w:val="Normal"/>
+    <w:link w:val="Heading3Char"/>
+    <w:uiPriority w:val="9"/>
+    <w:unhideWhenUsed/>
+    <w:qFormat/>
+    <w:rsid w:val="003E2EAD"/>
+    <w:pPr>
+      <w:keepNext/>
+      <w:keepLines/>
+      <w:spacing w:before="40"/>
+      <w:outlineLvl w:val="2"/>
+    </w:pPr>
+    <w:rPr>
+      <w:rFonts w:asciiTheme="majorHAnsi" w:eastAsiaTheme="majorEastAsia" w:hAnsiTheme="majorHAnsi" w:cstheme="majorBidi"/>
+      <w:color w:val="243F60" w:themeColor="accent1" w:themeShade="7F"/>
+    </w:rPr>
+  </w:style>
   <w:style w:type="character" w:default="1" w:styleId="DefaultParagraphFont">
     <w:name w:val="Default Paragraph Font"/>
     <w:uiPriority w:val="1"/>
@@ -4309,6 +5223,17 @@
       <w:u w:val="single"/>
     </w:rPr>
   </w:style>
+  <w:style w:type="character" w:customStyle="1" w:styleId="Heading3Char">
+    <w:name w:val="Heading 3 Char"/>
+    <w:basedOn w:val="DefaultParagraphFont"/>
+    <w:link w:val="Heading3"/>
+    <w:uiPriority w:val="9"/>
+    <w:rsid w:val="003E2EAD"/>
+    <w:rPr>
+      <w:rFonts w:asciiTheme="majorHAnsi" w:eastAsiaTheme="majorEastAsia" w:hAnsiTheme="majorHAnsi" w:cstheme="majorBidi"/>
+      <w:color w:val="243F60" w:themeColor="accent1" w:themeShade="7F"/>
+    </w:rPr>
+  </w:style>
 </w:styles>
 </file>
 
@@ -4633,6 +5558,15 @@
 </file>
 
 <file path=customXml/item1.xml><?xml version="1.0" encoding="utf-8"?>
+<?mso-contentType ?>
+<FormTemplates xmlns="http://schemas.microsoft.com/sharepoint/v3/contenttype/forms">
+  <Display>DocumentLibraryForm</Display>
+  <Edit>DocumentLibraryForm</Edit>
+  <New>DocumentLibraryForm</New>
+</FormTemplates>
+</file>
+
+<file path=customXml/item2.xml><?xml version="1.0" encoding="utf-8"?>
 <p:properties xmlns:p="http://schemas.microsoft.com/office/2006/metadata/properties" xmlns:xsi="http://www.w3.org/2001/XMLSchema-instance" xmlns:pc="http://schemas.microsoft.com/office/infopath/2007/PartnerControls">
   <documentManagement>
     <PublishingExpirationDate xmlns="http://schemas.microsoft.com/sharepoint/v3" xsi:nil="true"/>
@@ -4641,20 +5575,7 @@
 </p:properties>
 </file>
 
-<file path=customXml/item2.xml><?xml version="1.0" encoding="utf-8"?>
-<?mso-contentType ?>
-<FormTemplates xmlns="http://schemas.microsoft.com/sharepoint/v3/contenttype/forms">
-  <Display>DocumentLibraryForm</Display>
-  <Edit>DocumentLibraryForm</Edit>
-  <New>DocumentLibraryForm</New>
-</FormTemplates>
-</file>
-
 <file path=customXml/item3.xml><?xml version="1.0" encoding="utf-8"?>
-<b:Sources xmlns:b="http://schemas.openxmlformats.org/officeDocument/2006/bibliography" xmlns="http://schemas.openxmlformats.org/officeDocument/2006/bibliography" SelectedStyle="\APASixthEditionOfficeOnline.xsl" StyleName="APA" Version="6"/>
-</file>
-
-<file path=customXml/item4.xml><?xml version="1.0" encoding="utf-8"?>
 <ct:contentTypeSchema xmlns:ct="http://schemas.microsoft.com/office/2006/metadata/contentType" xmlns:ma="http://schemas.microsoft.com/office/2006/metadata/properties/metaAttributes" ct:_="" ma:_="" ma:contentTypeName="Document" ma:contentTypeID="0x0101001169319723AB344F809A20FD9AC529EA" ma:contentTypeVersion="1" ma:contentTypeDescription="Create a new document." ma:contentTypeScope="" ma:versionID="9c61b8f5d0d8aaa5826f6a3b2a6a7a83">
   <xsd:schema xmlns:xsd="http://www.w3.org/2001/XMLSchema" xmlns:xs="http://www.w3.org/2001/XMLSchema" xmlns:p="http://schemas.microsoft.com/office/2006/metadata/properties" xmlns:ns1="http://schemas.microsoft.com/sharepoint/v3" targetNamespace="http://schemas.microsoft.com/office/2006/metadata/properties" ma:root="true" ma:fieldsID="a447206dab0015f8b9f8924535193e8c" ns1:_="">
     <xsd:import namespace="http://schemas.microsoft.com/sharepoint/v3"/>
@@ -4786,7 +5707,19 @@
 </ct:contentTypeSchema>
 </file>
 
+<file path=customXml/item4.xml><?xml version="1.0" encoding="utf-8"?>
+<b:Sources xmlns:b="http://schemas.openxmlformats.org/officeDocument/2006/bibliography" xmlns="http://schemas.openxmlformats.org/officeDocument/2006/bibliography" SelectedStyle="\APASixthEditionOfficeOnline.xsl" StyleName="APA" Version="6"/>
+</file>
+
 <file path=customXml/itemProps1.xml><?xml version="1.0" encoding="utf-8"?>
+<ds:datastoreItem xmlns:ds="http://schemas.openxmlformats.org/officeDocument/2006/customXml" ds:itemID="{493245F8-F14E-4F41-B8DB-5B547E4B0A14}">
+  <ds:schemaRefs>
+    <ds:schemaRef ds:uri="http://schemas.microsoft.com/sharepoint/v3/contenttype/forms"/>
+  </ds:schemaRefs>
+</ds:datastoreItem>
+</file>
+
+<file path=customXml/itemProps2.xml><?xml version="1.0" encoding="utf-8"?>
 <ds:datastoreItem xmlns:ds="http://schemas.openxmlformats.org/officeDocument/2006/customXml" ds:itemID="{8648F372-CFFF-4473-AB7A-13B2D4F82AA6}">
   <ds:schemaRefs>
     <ds:schemaRef ds:uri="http://schemas.microsoft.com/office/2006/metadata/properties"/>
@@ -4796,23 +5729,7 @@
 </ds:datastoreItem>
 </file>
 
-<file path=customXml/itemProps2.xml><?xml version="1.0" encoding="utf-8"?>
-<ds:datastoreItem xmlns:ds="http://schemas.openxmlformats.org/officeDocument/2006/customXml" ds:itemID="{493245F8-F14E-4F41-B8DB-5B547E4B0A14}">
-  <ds:schemaRefs>
-    <ds:schemaRef ds:uri="http://schemas.microsoft.com/sharepoint/v3/contenttype/forms"/>
-  </ds:schemaRefs>
-</ds:datastoreItem>
-</file>
-
 <file path=customXml/itemProps3.xml><?xml version="1.0" encoding="utf-8"?>
-<ds:datastoreItem xmlns:ds="http://schemas.openxmlformats.org/officeDocument/2006/customXml" ds:itemID="{9A685AB6-F744-4150-B942-22726D2A42EC}">
-  <ds:schemaRefs>
-    <ds:schemaRef ds:uri="http://schemas.openxmlformats.org/officeDocument/2006/bibliography"/>
-  </ds:schemaRefs>
-</ds:datastoreItem>
-</file>
-
-<file path=customXml/itemProps4.xml><?xml version="1.0" encoding="utf-8"?>
 <ds:datastoreItem xmlns:ds="http://schemas.openxmlformats.org/officeDocument/2006/customXml" ds:itemID="{4A967426-D756-4903-AB8A-1370BB35BA0B}">
   <ds:schemaRefs>
     <ds:schemaRef ds:uri="http://schemas.microsoft.com/office/2006/metadata/contentType"/>
@@ -4828,4 +5745,12 @@
     <ds:schemaRef ds:uri="http://schemas.microsoft.com/internal/obd"/>
   </ds:schemaRefs>
 </ds:datastoreItem>
+</file>
+
+<file path=customXml/itemProps4.xml><?xml version="1.0" encoding="utf-8"?>
+<ds:datastoreItem xmlns:ds="http://schemas.openxmlformats.org/officeDocument/2006/customXml" ds:itemID="{9A685AB6-F744-4150-B942-22726D2A42EC}">
+  <ds:schemaRefs>
+    <ds:schemaRef ds:uri="http://schemas.openxmlformats.org/officeDocument/2006/bibliography"/>
+  </ds:schemaRefs>
+</ds:datastoreItem>
 </file>
</xml_diff>

<commit_message>
Completed flurry installation and demonstration portions of fyp report
</commit_message>
<xml_diff>
--- a/FYP Report Draft.docx
+++ b/FYP Report Draft.docx
@@ -404,8 +404,7 @@
               <w:iCs w:val="0"/>
               <w:noProof/>
               <w:kern w:val="2"/>
-              <w:sz w:val="22"/>
-              <w:szCs w:val="22"/>
+              <w:lang w:val="en-SG" w:eastAsia="en-GB"/>
               <w14:ligatures w14:val="standardContextual"/>
             </w:rPr>
           </w:pPr>
@@ -426,7 +425,7 @@
             </w:rPr>
             <w:fldChar w:fldCharType="separate"/>
           </w:r>
-          <w:hyperlink w:anchor="_Toc180858169" w:history="1">
+          <w:hyperlink w:anchor="_Toc184129951" w:history="1">
             <w:r>
               <w:rPr>
                 <w:rStyle w:val="Hyperlink"/>
@@ -453,7 +452,7 @@
                 <w:noProof/>
                 <w:webHidden/>
               </w:rPr>
-              <w:instrText xml:space="preserve"> PAGEREF _Toc180858169 \h </w:instrText>
+              <w:instrText xml:space="preserve"> PAGEREF _Toc184129951 \h </w:instrText>
             </w:r>
             <w:r>
               <w:rPr>
@@ -497,12 +496,11 @@
               <w:iCs w:val="0"/>
               <w:noProof/>
               <w:kern w:val="2"/>
-              <w:sz w:val="22"/>
-              <w:szCs w:val="22"/>
+              <w:lang w:val="en-SG" w:eastAsia="en-GB"/>
               <w14:ligatures w14:val="standardContextual"/>
             </w:rPr>
           </w:pPr>
-          <w:hyperlink w:anchor="_Toc180858170" w:history="1">
+          <w:hyperlink w:anchor="_Toc184129952" w:history="1">
             <w:r>
               <w:rPr>
                 <w:rStyle w:val="Hyperlink"/>
@@ -529,7 +527,7 @@
                 <w:noProof/>
                 <w:webHidden/>
               </w:rPr>
-              <w:instrText xml:space="preserve"> PAGEREF _Toc180858170 \h </w:instrText>
+              <w:instrText xml:space="preserve"> PAGEREF _Toc184129952 \h </w:instrText>
             </w:r>
             <w:r>
               <w:rPr>
@@ -573,12 +571,11 @@
               <w:iCs w:val="0"/>
               <w:noProof/>
               <w:kern w:val="2"/>
-              <w:sz w:val="22"/>
-              <w:szCs w:val="22"/>
+              <w:lang w:val="en-SG" w:eastAsia="en-GB"/>
               <w14:ligatures w14:val="standardContextual"/>
             </w:rPr>
           </w:pPr>
-          <w:hyperlink w:anchor="_Toc180858171" w:history="1">
+          <w:hyperlink w:anchor="_Toc184129953" w:history="1">
             <w:r>
               <w:rPr>
                 <w:rStyle w:val="Hyperlink"/>
@@ -605,7 +602,7 @@
                 <w:noProof/>
                 <w:webHidden/>
               </w:rPr>
-              <w:instrText xml:space="preserve"> PAGEREF _Toc180858171 \h </w:instrText>
+              <w:instrText xml:space="preserve"> PAGEREF _Toc184129953 \h </w:instrText>
             </w:r>
             <w:r>
               <w:rPr>
@@ -649,12 +646,11 @@
               <w:iCs w:val="0"/>
               <w:noProof/>
               <w:kern w:val="2"/>
-              <w:sz w:val="22"/>
-              <w:szCs w:val="22"/>
+              <w:lang w:val="en-SG" w:eastAsia="en-GB"/>
               <w14:ligatures w14:val="standardContextual"/>
             </w:rPr>
           </w:pPr>
-          <w:hyperlink w:anchor="_Toc180858172" w:history="1">
+          <w:hyperlink w:anchor="_Toc184129954" w:history="1">
             <w:r>
               <w:rPr>
                 <w:rStyle w:val="Hyperlink"/>
@@ -681,7 +677,7 @@
                 <w:noProof/>
                 <w:webHidden/>
               </w:rPr>
-              <w:instrText xml:space="preserve"> PAGEREF _Toc180858172 \h </w:instrText>
+              <w:instrText xml:space="preserve"> PAGEREF _Toc184129954 \h </w:instrText>
             </w:r>
             <w:r>
               <w:rPr>
@@ -725,12 +721,11 @@
               <w:iCs w:val="0"/>
               <w:noProof/>
               <w:kern w:val="2"/>
-              <w:sz w:val="22"/>
-              <w:szCs w:val="22"/>
+              <w:lang w:val="en-SG" w:eastAsia="en-GB"/>
               <w14:ligatures w14:val="standardContextual"/>
             </w:rPr>
           </w:pPr>
-          <w:hyperlink w:anchor="_Toc180858173" w:history="1">
+          <w:hyperlink w:anchor="_Toc184129955" w:history="1">
             <w:r>
               <w:rPr>
                 <w:rStyle w:val="Hyperlink"/>
@@ -757,7 +752,7 @@
                 <w:noProof/>
                 <w:webHidden/>
               </w:rPr>
-              <w:instrText xml:space="preserve"> PAGEREF _Toc180858173 \h </w:instrText>
+              <w:instrText xml:space="preserve"> PAGEREF _Toc184129955 \h </w:instrText>
             </w:r>
             <w:r>
               <w:rPr>
@@ -799,10 +794,13 @@
               <w:bCs w:val="0"/>
               <w:noProof/>
               <w:kern w:val="2"/>
+              <w:sz w:val="24"/>
+              <w:szCs w:val="24"/>
+              <w:lang w:val="en-SG" w:eastAsia="en-GB"/>
               <w14:ligatures w14:val="standardContextual"/>
             </w:rPr>
           </w:pPr>
-          <w:hyperlink w:anchor="_Toc180858174" w:history="1">
+          <w:hyperlink w:anchor="_Toc184129956" w:history="1">
             <w:r>
               <w:rPr>
                 <w:rStyle w:val="Hyperlink"/>
@@ -829,7 +827,7 @@
                 <w:noProof/>
                 <w:webHidden/>
               </w:rPr>
-              <w:instrText xml:space="preserve"> PAGEREF _Toc180858174 \h </w:instrText>
+              <w:instrText xml:space="preserve"> PAGEREF _Toc184129956 \h </w:instrText>
             </w:r>
             <w:r>
               <w:rPr>
@@ -871,10 +869,13 @@
               <w:bCs w:val="0"/>
               <w:noProof/>
               <w:kern w:val="2"/>
+              <w:sz w:val="24"/>
+              <w:szCs w:val="24"/>
+              <w:lang w:val="en-SG" w:eastAsia="en-GB"/>
               <w14:ligatures w14:val="standardContextual"/>
             </w:rPr>
           </w:pPr>
-          <w:hyperlink w:anchor="_Toc180858175" w:history="1">
+          <w:hyperlink w:anchor="_Toc184129957" w:history="1">
             <w:r>
               <w:rPr>
                 <w:rStyle w:val="Hyperlink"/>
@@ -901,7 +902,7 @@
                 <w:noProof/>
                 <w:webHidden/>
               </w:rPr>
-              <w:instrText xml:space="preserve"> PAGEREF _Toc180858175 \h </w:instrText>
+              <w:instrText xml:space="preserve"> PAGEREF _Toc184129957 \h </w:instrText>
             </w:r>
             <w:r>
               <w:rPr>
@@ -945,12 +946,11 @@
               <w:iCs w:val="0"/>
               <w:noProof/>
               <w:kern w:val="2"/>
-              <w:sz w:val="22"/>
-              <w:szCs w:val="22"/>
+              <w:lang w:val="en-SG" w:eastAsia="en-GB"/>
               <w14:ligatures w14:val="standardContextual"/>
             </w:rPr>
           </w:pPr>
-          <w:hyperlink w:anchor="_Toc180858176" w:history="1">
+          <w:hyperlink w:anchor="_Toc184129958" w:history="1">
             <w:r>
               <w:rPr>
                 <w:rStyle w:val="Hyperlink"/>
@@ -977,7 +977,7 @@
                 <w:noProof/>
                 <w:webHidden/>
               </w:rPr>
-              <w:instrText xml:space="preserve"> PAGEREF _Toc180858176 \h </w:instrText>
+              <w:instrText xml:space="preserve"> PAGEREF _Toc184129958 \h </w:instrText>
             </w:r>
             <w:r>
               <w:rPr>
@@ -1019,10 +1019,13 @@
               <w:bCs w:val="0"/>
               <w:noProof/>
               <w:kern w:val="2"/>
+              <w:sz w:val="24"/>
+              <w:szCs w:val="24"/>
+              <w:lang w:val="en-SG" w:eastAsia="en-GB"/>
               <w14:ligatures w14:val="standardContextual"/>
             </w:rPr>
           </w:pPr>
-          <w:hyperlink w:anchor="_Toc180858177" w:history="1">
+          <w:hyperlink w:anchor="_Toc184129959" w:history="1">
             <w:r>
               <w:rPr>
                 <w:rStyle w:val="Hyperlink"/>
@@ -1049,7 +1052,7 @@
                 <w:noProof/>
                 <w:webHidden/>
               </w:rPr>
-              <w:instrText xml:space="preserve"> PAGEREF _Toc180858177 \h </w:instrText>
+              <w:instrText xml:space="preserve"> PAGEREF _Toc184129959 \h </w:instrText>
             </w:r>
             <w:r>
               <w:rPr>
@@ -1091,16 +1094,19 @@
               <w:bCs w:val="0"/>
               <w:noProof/>
               <w:kern w:val="2"/>
+              <w:sz w:val="24"/>
+              <w:szCs w:val="24"/>
+              <w:lang w:val="en-SG" w:eastAsia="en-GB"/>
               <w14:ligatures w14:val="standardContextual"/>
             </w:rPr>
           </w:pPr>
-          <w:hyperlink w:anchor="_Toc180858178" w:history="1">
+          <w:hyperlink w:anchor="_Toc184129960" w:history="1">
             <w:r>
               <w:rPr>
                 <w:rStyle w:val="Hyperlink"/>
                 <w:noProof/>
               </w:rPr>
-              <w:t>Provenance Capture Systems - CamFlow</w:t>
+              <w:t>Provenance Capture Systems</w:t>
             </w:r>
             <w:r>
               <w:rPr>
@@ -1121,7 +1127,82 @@
                 <w:noProof/>
                 <w:webHidden/>
               </w:rPr>
-              <w:instrText xml:space="preserve"> PAGEREF _Toc180858178 \h </w:instrText>
+              <w:instrText xml:space="preserve"> PAGEREF _Toc184129960 \h </w:instrText>
+            </w:r>
+            <w:r>
+              <w:rPr>
+                <w:noProof/>
+                <w:webHidden/>
+              </w:rPr>
+            </w:r>
+            <w:r>
+              <w:rPr>
+                <w:noProof/>
+                <w:webHidden/>
+              </w:rPr>
+              <w:fldChar w:fldCharType="separate"/>
+            </w:r>
+            <w:r>
+              <w:rPr>
+                <w:noProof/>
+                <w:webHidden/>
+              </w:rPr>
+              <w:t>9</w:t>
+            </w:r>
+            <w:r>
+              <w:rPr>
+                <w:noProof/>
+                <w:webHidden/>
+              </w:rPr>
+              <w:fldChar w:fldCharType="end"/>
+            </w:r>
+          </w:hyperlink>
+        </w:p>
+        <w:p>
+          <w:pPr>
+            <w:pStyle w:val="TOC2"/>
+            <w:tabs>
+              <w:tab w:val="right" w:leader="dot" w:pos="8630"/>
+            </w:tabs>
+            <w:rPr>
+              <w:b w:val="0"/>
+              <w:bCs w:val="0"/>
+              <w:noProof/>
+              <w:kern w:val="2"/>
+              <w:sz w:val="24"/>
+              <w:szCs w:val="24"/>
+              <w:lang w:val="en-SG" w:eastAsia="en-GB"/>
+              <w14:ligatures w14:val="standardContextual"/>
+            </w:rPr>
+          </w:pPr>
+          <w:hyperlink w:anchor="_Toc184129961" w:history="1">
+            <w:r>
+              <w:rPr>
+                <w:rStyle w:val="Hyperlink"/>
+                <w:noProof/>
+              </w:rPr>
+              <w:t>CamFlow Features</w:t>
+            </w:r>
+            <w:r>
+              <w:rPr>
+                <w:noProof/>
+                <w:webHidden/>
+              </w:rPr>
+              <w:tab/>
+            </w:r>
+            <w:r>
+              <w:rPr>
+                <w:noProof/>
+                <w:webHidden/>
+              </w:rPr>
+              <w:fldChar w:fldCharType="begin"/>
+            </w:r>
+            <w:r>
+              <w:rPr>
+                <w:noProof/>
+                <w:webHidden/>
+              </w:rPr>
+              <w:instrText xml:space="preserve"> PAGEREF _Toc184129961 \h </w:instrText>
             </w:r>
             <w:r>
               <w:rPr>
@@ -1165,18 +1246,17 @@
               <w:iCs w:val="0"/>
               <w:noProof/>
               <w:kern w:val="2"/>
-              <w:sz w:val="22"/>
-              <w:szCs w:val="22"/>
+              <w:lang w:val="en-SG" w:eastAsia="en-GB"/>
               <w14:ligatures w14:val="standardContextual"/>
             </w:rPr>
           </w:pPr>
-          <w:hyperlink w:anchor="_Toc180858179" w:history="1">
+          <w:hyperlink w:anchor="_Toc184129962" w:history="1">
             <w:r>
               <w:rPr>
                 <w:rStyle w:val="Hyperlink"/>
                 <w:noProof/>
               </w:rPr>
-              <w:t>CamFlow Exploration</w:t>
+              <w:t>CamFlow Provenance Capture System</w:t>
             </w:r>
             <w:r>
               <w:rPr>
@@ -1197,7 +1277,7 @@
                 <w:noProof/>
                 <w:webHidden/>
               </w:rPr>
-              <w:instrText xml:space="preserve"> PAGEREF _Toc180858179 \h </w:instrText>
+              <w:instrText xml:space="preserve"> PAGEREF _Toc184129962 \h </w:instrText>
             </w:r>
             <w:r>
               <w:rPr>
@@ -1239,10 +1319,13 @@
               <w:bCs w:val="0"/>
               <w:noProof/>
               <w:kern w:val="2"/>
+              <w:sz w:val="24"/>
+              <w:szCs w:val="24"/>
+              <w:lang w:val="en-SG" w:eastAsia="en-GB"/>
               <w14:ligatures w14:val="standardContextual"/>
             </w:rPr>
           </w:pPr>
-          <w:hyperlink w:anchor="_Toc180858180" w:history="1">
+          <w:hyperlink w:anchor="_Toc184129963" w:history="1">
             <w:r>
               <w:rPr>
                 <w:rStyle w:val="Hyperlink"/>
@@ -1269,7 +1352,7 @@
                 <w:noProof/>
                 <w:webHidden/>
               </w:rPr>
-              <w:instrText xml:space="preserve"> PAGEREF _Toc180858180 \h </w:instrText>
+              <w:instrText xml:space="preserve"> PAGEREF _Toc184129963 \h </w:instrText>
             </w:r>
             <w:r>
               <w:rPr>
@@ -1311,10 +1394,13 @@
               <w:bCs w:val="0"/>
               <w:noProof/>
               <w:kern w:val="2"/>
+              <w:sz w:val="24"/>
+              <w:szCs w:val="24"/>
+              <w:lang w:val="en-SG" w:eastAsia="en-GB"/>
               <w14:ligatures w14:val="standardContextual"/>
             </w:rPr>
           </w:pPr>
-          <w:hyperlink w:anchor="_Toc180858181" w:history="1">
+          <w:hyperlink w:anchor="_Toc184129964" w:history="1">
             <w:r>
               <w:rPr>
                 <w:rStyle w:val="Hyperlink"/>
@@ -1341,7 +1427,7 @@
                 <w:noProof/>
                 <w:webHidden/>
               </w:rPr>
-              <w:instrText xml:space="preserve"> PAGEREF _Toc180858181 \h </w:instrText>
+              <w:instrText xml:space="preserve"> PAGEREF _Toc184129964 \h </w:instrText>
             </w:r>
             <w:r>
               <w:rPr>
@@ -1383,10 +1469,13 @@
               <w:bCs w:val="0"/>
               <w:noProof/>
               <w:kern w:val="2"/>
+              <w:sz w:val="24"/>
+              <w:szCs w:val="24"/>
+              <w:lang w:val="en-SG" w:eastAsia="en-GB"/>
               <w14:ligatures w14:val="standardContextual"/>
             </w:rPr>
           </w:pPr>
-          <w:hyperlink w:anchor="_Toc180858182" w:history="1">
+          <w:hyperlink w:anchor="_Toc184129965" w:history="1">
             <w:r>
               <w:rPr>
                 <w:rStyle w:val="Hyperlink"/>
@@ -1413,7 +1502,7 @@
                 <w:noProof/>
                 <w:webHidden/>
               </w:rPr>
-              <w:instrText xml:space="preserve"> PAGEREF _Toc180858182 \h </w:instrText>
+              <w:instrText xml:space="preserve"> PAGEREF _Toc184129965 \h </w:instrText>
             </w:r>
             <w:r>
               <w:rPr>
@@ -1457,12 +1546,11 @@
               <w:iCs w:val="0"/>
               <w:noProof/>
               <w:kern w:val="2"/>
-              <w:sz w:val="22"/>
-              <w:szCs w:val="22"/>
+              <w:lang w:val="en-SG" w:eastAsia="en-GB"/>
               <w14:ligatures w14:val="standardContextual"/>
             </w:rPr>
           </w:pPr>
-          <w:hyperlink w:anchor="_Toc180858183" w:history="1">
+          <w:hyperlink w:anchor="_Toc184129966" w:history="1">
             <w:r>
               <w:rPr>
                 <w:rStyle w:val="Hyperlink"/>
@@ -1489,7 +1577,7 @@
                 <w:noProof/>
                 <w:webHidden/>
               </w:rPr>
-              <w:instrText xml:space="preserve"> PAGEREF _Toc180858183 \h </w:instrText>
+              <w:instrText xml:space="preserve"> PAGEREF _Toc184129966 \h </w:instrText>
             </w:r>
             <w:r>
               <w:rPr>
@@ -1509,7 +1597,7 @@
                 <w:noProof/>
                 <w:webHidden/>
               </w:rPr>
-              <w:t>14</w:t>
+              <w:t>13</w:t>
             </w:r>
             <w:r>
               <w:rPr>
@@ -1522,29 +1610,28 @@
         </w:p>
         <w:p>
           <w:pPr>
-            <w:pStyle w:val="TOC1"/>
+            <w:pStyle w:val="TOC2"/>
             <w:tabs>
               <w:tab w:val="right" w:leader="dot" w:pos="8630"/>
             </w:tabs>
             <w:rPr>
               <w:b w:val="0"/>
               <w:bCs w:val="0"/>
-              <w:i w:val="0"/>
-              <w:iCs w:val="0"/>
               <w:noProof/>
               <w:kern w:val="2"/>
-              <w:sz w:val="22"/>
-              <w:szCs w:val="22"/>
+              <w:sz w:val="24"/>
+              <w:szCs w:val="24"/>
+              <w:lang w:val="en-SG" w:eastAsia="en-GB"/>
               <w14:ligatures w14:val="standardContextual"/>
             </w:rPr>
           </w:pPr>
-          <w:hyperlink w:anchor="_Toc180858184" w:history="1">
+          <w:hyperlink w:anchor="_Toc184129967" w:history="1">
             <w:r>
               <w:rPr>
                 <w:rStyle w:val="Hyperlink"/>
                 <w:noProof/>
               </w:rPr>
-              <w:t>Scenarios</w:t>
+              <w:t>Background</w:t>
             </w:r>
             <w:r>
               <w:rPr>
@@ -1565,7 +1652,7 @@
                 <w:noProof/>
                 <w:webHidden/>
               </w:rPr>
-              <w:instrText xml:space="preserve"> PAGEREF _Toc180858184 \h </w:instrText>
+              <w:instrText xml:space="preserve"> PAGEREF _Toc184129967 \h </w:instrText>
             </w:r>
             <w:r>
               <w:rPr>
@@ -1585,7 +1672,520 @@
                 <w:noProof/>
                 <w:webHidden/>
               </w:rPr>
+              <w:t>13</w:t>
+            </w:r>
+            <w:r>
+              <w:rPr>
+                <w:noProof/>
+                <w:webHidden/>
+              </w:rPr>
+              <w:fldChar w:fldCharType="end"/>
+            </w:r>
+          </w:hyperlink>
+        </w:p>
+        <w:p>
+          <w:pPr>
+            <w:pStyle w:val="TOC2"/>
+            <w:tabs>
+              <w:tab w:val="right" w:leader="dot" w:pos="8630"/>
+            </w:tabs>
+            <w:rPr>
+              <w:b w:val="0"/>
+              <w:bCs w:val="0"/>
+              <w:noProof/>
+              <w:kern w:val="2"/>
+              <w:sz w:val="24"/>
+              <w:szCs w:val="24"/>
+              <w:lang w:val="en-SG" w:eastAsia="en-GB"/>
+              <w14:ligatures w14:val="standardContextual"/>
+            </w:rPr>
+          </w:pPr>
+          <w:hyperlink w:anchor="_Toc184129968" w:history="1">
+            <w:r>
+              <w:rPr>
+                <w:rStyle w:val="Hyperlink"/>
+                <w:noProof/>
+              </w:rPr>
+              <w:t>Flurry Installation</w:t>
+            </w:r>
+            <w:r>
+              <w:rPr>
+                <w:noProof/>
+                <w:webHidden/>
+              </w:rPr>
+              <w:tab/>
+            </w:r>
+            <w:r>
+              <w:rPr>
+                <w:noProof/>
+                <w:webHidden/>
+              </w:rPr>
+              <w:fldChar w:fldCharType="begin"/>
+            </w:r>
+            <w:r>
+              <w:rPr>
+                <w:noProof/>
+                <w:webHidden/>
+              </w:rPr>
+              <w:instrText xml:space="preserve"> PAGEREF _Toc184129968 \h </w:instrText>
+            </w:r>
+            <w:r>
+              <w:rPr>
+                <w:noProof/>
+                <w:webHidden/>
+              </w:rPr>
+            </w:r>
+            <w:r>
+              <w:rPr>
+                <w:noProof/>
+                <w:webHidden/>
+              </w:rPr>
+              <w:fldChar w:fldCharType="separate"/>
+            </w:r>
+            <w:r>
+              <w:rPr>
+                <w:noProof/>
+                <w:webHidden/>
+              </w:rPr>
+              <w:t>14</w:t>
+            </w:r>
+            <w:r>
+              <w:rPr>
+                <w:noProof/>
+                <w:webHidden/>
+              </w:rPr>
+              <w:fldChar w:fldCharType="end"/>
+            </w:r>
+          </w:hyperlink>
+        </w:p>
+        <w:p>
+          <w:pPr>
+            <w:pStyle w:val="TOC3"/>
+            <w:tabs>
+              <w:tab w:val="right" w:leader="dot" w:pos="8630"/>
+            </w:tabs>
+            <w:rPr>
+              <w:noProof/>
+              <w:kern w:val="2"/>
+              <w:sz w:val="24"/>
+              <w:szCs w:val="24"/>
+              <w:lang w:val="en-SG" w:eastAsia="en-GB"/>
+              <w14:ligatures w14:val="standardContextual"/>
+            </w:rPr>
+          </w:pPr>
+          <w:hyperlink w:anchor="_Toc184129969" w:history="1">
+            <w:r>
+              <w:rPr>
+                <w:rStyle w:val="Hyperlink"/>
+                <w:noProof/>
+              </w:rPr>
+              <w:t>Cloning Flurry Source Code</w:t>
+            </w:r>
+            <w:r>
+              <w:rPr>
+                <w:noProof/>
+                <w:webHidden/>
+              </w:rPr>
+              <w:tab/>
+            </w:r>
+            <w:r>
+              <w:rPr>
+                <w:noProof/>
+                <w:webHidden/>
+              </w:rPr>
+              <w:fldChar w:fldCharType="begin"/>
+            </w:r>
+            <w:r>
+              <w:rPr>
+                <w:noProof/>
+                <w:webHidden/>
+              </w:rPr>
+              <w:instrText xml:space="preserve"> PAGEREF _Toc184129969 \h </w:instrText>
+            </w:r>
+            <w:r>
+              <w:rPr>
+                <w:noProof/>
+                <w:webHidden/>
+              </w:rPr>
+            </w:r>
+            <w:r>
+              <w:rPr>
+                <w:noProof/>
+                <w:webHidden/>
+              </w:rPr>
+              <w:fldChar w:fldCharType="separate"/>
+            </w:r>
+            <w:r>
+              <w:rPr>
+                <w:noProof/>
+                <w:webHidden/>
+              </w:rPr>
+              <w:t>14</w:t>
+            </w:r>
+            <w:r>
+              <w:rPr>
+                <w:noProof/>
+                <w:webHidden/>
+              </w:rPr>
+              <w:fldChar w:fldCharType="end"/>
+            </w:r>
+          </w:hyperlink>
+        </w:p>
+        <w:p>
+          <w:pPr>
+            <w:pStyle w:val="TOC3"/>
+            <w:tabs>
+              <w:tab w:val="right" w:leader="dot" w:pos="8630"/>
+            </w:tabs>
+            <w:rPr>
+              <w:noProof/>
+              <w:kern w:val="2"/>
+              <w:sz w:val="24"/>
+              <w:szCs w:val="24"/>
+              <w:lang w:val="en-SG" w:eastAsia="en-GB"/>
+              <w14:ligatures w14:val="standardContextual"/>
+            </w:rPr>
+          </w:pPr>
+          <w:hyperlink w:anchor="_Toc184129970" w:history="1">
+            <w:r>
+              <w:rPr>
+                <w:rStyle w:val="Hyperlink"/>
+                <w:noProof/>
+              </w:rPr>
+              <w:t>CamFlow Reconfiguration</w:t>
+            </w:r>
+            <w:r>
+              <w:rPr>
+                <w:noProof/>
+                <w:webHidden/>
+              </w:rPr>
+              <w:tab/>
+            </w:r>
+            <w:r>
+              <w:rPr>
+                <w:noProof/>
+                <w:webHidden/>
+              </w:rPr>
+              <w:fldChar w:fldCharType="begin"/>
+            </w:r>
+            <w:r>
+              <w:rPr>
+                <w:noProof/>
+                <w:webHidden/>
+              </w:rPr>
+              <w:instrText xml:space="preserve"> PAGEREF _Toc184129970 \h </w:instrText>
+            </w:r>
+            <w:r>
+              <w:rPr>
+                <w:noProof/>
+                <w:webHidden/>
+              </w:rPr>
+            </w:r>
+            <w:r>
+              <w:rPr>
+                <w:noProof/>
+                <w:webHidden/>
+              </w:rPr>
+              <w:fldChar w:fldCharType="separate"/>
+            </w:r>
+            <w:r>
+              <w:rPr>
+                <w:noProof/>
+                <w:webHidden/>
+              </w:rPr>
               <w:t>15</w:t>
+            </w:r>
+            <w:r>
+              <w:rPr>
+                <w:noProof/>
+                <w:webHidden/>
+              </w:rPr>
+              <w:fldChar w:fldCharType="end"/>
+            </w:r>
+          </w:hyperlink>
+        </w:p>
+        <w:p>
+          <w:pPr>
+            <w:pStyle w:val="TOC3"/>
+            <w:tabs>
+              <w:tab w:val="right" w:leader="dot" w:pos="8630"/>
+            </w:tabs>
+            <w:rPr>
+              <w:noProof/>
+              <w:kern w:val="2"/>
+              <w:sz w:val="24"/>
+              <w:szCs w:val="24"/>
+              <w:lang w:val="en-SG" w:eastAsia="en-GB"/>
+              <w14:ligatures w14:val="standardContextual"/>
+            </w:rPr>
+          </w:pPr>
+          <w:hyperlink w:anchor="_Toc184129971" w:history="1">
+            <w:r>
+              <w:rPr>
+                <w:rStyle w:val="Hyperlink"/>
+                <w:noProof/>
+              </w:rPr>
+              <w:t>XAMPP</w:t>
+            </w:r>
+            <w:r>
+              <w:rPr>
+                <w:noProof/>
+                <w:webHidden/>
+              </w:rPr>
+              <w:tab/>
+            </w:r>
+            <w:r>
+              <w:rPr>
+                <w:noProof/>
+                <w:webHidden/>
+              </w:rPr>
+              <w:fldChar w:fldCharType="begin"/>
+            </w:r>
+            <w:r>
+              <w:rPr>
+                <w:noProof/>
+                <w:webHidden/>
+              </w:rPr>
+              <w:instrText xml:space="preserve"> PAGEREF _Toc184129971 \h </w:instrText>
+            </w:r>
+            <w:r>
+              <w:rPr>
+                <w:noProof/>
+                <w:webHidden/>
+              </w:rPr>
+            </w:r>
+            <w:r>
+              <w:rPr>
+                <w:noProof/>
+                <w:webHidden/>
+              </w:rPr>
+              <w:fldChar w:fldCharType="separate"/>
+            </w:r>
+            <w:r>
+              <w:rPr>
+                <w:noProof/>
+                <w:webHidden/>
+              </w:rPr>
+              <w:t>15</w:t>
+            </w:r>
+            <w:r>
+              <w:rPr>
+                <w:noProof/>
+                <w:webHidden/>
+              </w:rPr>
+              <w:fldChar w:fldCharType="end"/>
+            </w:r>
+          </w:hyperlink>
+        </w:p>
+        <w:p>
+          <w:pPr>
+            <w:pStyle w:val="TOC3"/>
+            <w:tabs>
+              <w:tab w:val="right" w:leader="dot" w:pos="8630"/>
+            </w:tabs>
+            <w:rPr>
+              <w:noProof/>
+              <w:kern w:val="2"/>
+              <w:sz w:val="24"/>
+              <w:szCs w:val="24"/>
+              <w:lang w:val="en-SG" w:eastAsia="en-GB"/>
+              <w14:ligatures w14:val="standardContextual"/>
+            </w:rPr>
+          </w:pPr>
+          <w:hyperlink w:anchor="_Toc184129972" w:history="1">
+            <w:r>
+              <w:rPr>
+                <w:rStyle w:val="Hyperlink"/>
+                <w:noProof/>
+              </w:rPr>
+              <w:t>DVWA</w:t>
+            </w:r>
+            <w:r>
+              <w:rPr>
+                <w:noProof/>
+                <w:webHidden/>
+              </w:rPr>
+              <w:tab/>
+            </w:r>
+            <w:r>
+              <w:rPr>
+                <w:noProof/>
+                <w:webHidden/>
+              </w:rPr>
+              <w:fldChar w:fldCharType="begin"/>
+            </w:r>
+            <w:r>
+              <w:rPr>
+                <w:noProof/>
+                <w:webHidden/>
+              </w:rPr>
+              <w:instrText xml:space="preserve"> PAGEREF _Toc184129972 \h </w:instrText>
+            </w:r>
+            <w:r>
+              <w:rPr>
+                <w:noProof/>
+                <w:webHidden/>
+              </w:rPr>
+            </w:r>
+            <w:r>
+              <w:rPr>
+                <w:noProof/>
+                <w:webHidden/>
+              </w:rPr>
+              <w:fldChar w:fldCharType="separate"/>
+            </w:r>
+            <w:r>
+              <w:rPr>
+                <w:noProof/>
+                <w:webHidden/>
+              </w:rPr>
+              <w:t>16</w:t>
+            </w:r>
+            <w:r>
+              <w:rPr>
+                <w:noProof/>
+                <w:webHidden/>
+              </w:rPr>
+              <w:fldChar w:fldCharType="end"/>
+            </w:r>
+          </w:hyperlink>
+        </w:p>
+        <w:p>
+          <w:pPr>
+            <w:pStyle w:val="TOC3"/>
+            <w:tabs>
+              <w:tab w:val="right" w:leader="dot" w:pos="8630"/>
+            </w:tabs>
+            <w:rPr>
+              <w:noProof/>
+              <w:kern w:val="2"/>
+              <w:sz w:val="24"/>
+              <w:szCs w:val="24"/>
+              <w:lang w:val="en-SG" w:eastAsia="en-GB"/>
+              <w14:ligatures w14:val="standardContextual"/>
+            </w:rPr>
+          </w:pPr>
+          <w:hyperlink w:anchor="_Toc184129973" w:history="1">
+            <w:r>
+              <w:rPr>
+                <w:rStyle w:val="Hyperlink"/>
+                <w:noProof/>
+              </w:rPr>
+              <w:t>MQTT</w:t>
+            </w:r>
+            <w:r>
+              <w:rPr>
+                <w:noProof/>
+                <w:webHidden/>
+              </w:rPr>
+              <w:tab/>
+            </w:r>
+            <w:r>
+              <w:rPr>
+                <w:noProof/>
+                <w:webHidden/>
+              </w:rPr>
+              <w:fldChar w:fldCharType="begin"/>
+            </w:r>
+            <w:r>
+              <w:rPr>
+                <w:noProof/>
+                <w:webHidden/>
+              </w:rPr>
+              <w:instrText xml:space="preserve"> PAGEREF _Toc184129973 \h </w:instrText>
+            </w:r>
+            <w:r>
+              <w:rPr>
+                <w:noProof/>
+                <w:webHidden/>
+              </w:rPr>
+            </w:r>
+            <w:r>
+              <w:rPr>
+                <w:noProof/>
+                <w:webHidden/>
+              </w:rPr>
+              <w:fldChar w:fldCharType="separate"/>
+            </w:r>
+            <w:r>
+              <w:rPr>
+                <w:noProof/>
+                <w:webHidden/>
+              </w:rPr>
+              <w:t>18</w:t>
+            </w:r>
+            <w:r>
+              <w:rPr>
+                <w:noProof/>
+                <w:webHidden/>
+              </w:rPr>
+              <w:fldChar w:fldCharType="end"/>
+            </w:r>
+          </w:hyperlink>
+        </w:p>
+        <w:p>
+          <w:pPr>
+            <w:pStyle w:val="TOC3"/>
+            <w:tabs>
+              <w:tab w:val="right" w:leader="dot" w:pos="8630"/>
+            </w:tabs>
+            <w:rPr>
+              <w:noProof/>
+              <w:kern w:val="2"/>
+              <w:sz w:val="24"/>
+              <w:szCs w:val="24"/>
+              <w:lang w:val="en-SG" w:eastAsia="en-GB"/>
+              <w14:ligatures w14:val="standardContextual"/>
+            </w:rPr>
+          </w:pPr>
+          <w:hyperlink w:anchor="_Toc184129974" w:history="1">
+            <w:r>
+              <w:rPr>
+                <w:rStyle w:val="Hyperlink"/>
+                <w:noProof/>
+              </w:rPr>
+              <w:t>Additional Dependancies</w:t>
+            </w:r>
+            <w:r>
+              <w:rPr>
+                <w:noProof/>
+                <w:webHidden/>
+              </w:rPr>
+              <w:tab/>
+            </w:r>
+            <w:r>
+              <w:rPr>
+                <w:noProof/>
+                <w:webHidden/>
+              </w:rPr>
+              <w:fldChar w:fldCharType="begin"/>
+            </w:r>
+            <w:r>
+              <w:rPr>
+                <w:noProof/>
+                <w:webHidden/>
+              </w:rPr>
+              <w:instrText xml:space="preserve"> PAGEREF _Toc184129974 \h </w:instrText>
+            </w:r>
+            <w:r>
+              <w:rPr>
+                <w:noProof/>
+                <w:webHidden/>
+              </w:rPr>
+            </w:r>
+            <w:r>
+              <w:rPr>
+                <w:noProof/>
+                <w:webHidden/>
+              </w:rPr>
+              <w:fldChar w:fldCharType="separate"/>
+            </w:r>
+            <w:r>
+              <w:rPr>
+                <w:noProof/>
+                <w:webHidden/>
+              </w:rPr>
+              <w:t>19</w:t>
             </w:r>
             <w:r>
               <w:rPr>
@@ -1624,7 +2224,7 @@
         <w:pStyle w:val="Heading1"/>
         <w:jc w:val="both"/>
       </w:pPr>
-      <w:bookmarkStart w:id="0" w:name="_Toc180858169"/>
+      <w:bookmarkStart w:id="0" w:name="_Toc184129951"/>
       <w:r>
         <w:lastRenderedPageBreak/>
         <w:t>Abstract</w:t>
@@ -1653,7 +2253,7 @@
         <w:pStyle w:val="Heading1"/>
         <w:jc w:val="both"/>
       </w:pPr>
-      <w:bookmarkStart w:id="1" w:name="_Toc180858170"/>
+      <w:bookmarkStart w:id="1" w:name="_Toc184129952"/>
       <w:r>
         <w:lastRenderedPageBreak/>
         <w:t>Acknowledgement</w:t>
@@ -1717,7 +2317,7 @@
         <w:pStyle w:val="Heading1"/>
         <w:jc w:val="both"/>
       </w:pPr>
-      <w:bookmarkStart w:id="2" w:name="_Toc180858171"/>
+      <w:bookmarkStart w:id="2" w:name="_Toc184129953"/>
       <w:r>
         <w:t>List of Figures</w:t>
       </w:r>
@@ -1742,7 +2342,7 @@
         <w:pStyle w:val="Heading1"/>
         <w:jc w:val="both"/>
       </w:pPr>
-      <w:bookmarkStart w:id="3" w:name="_Toc180858172"/>
+      <w:bookmarkStart w:id="3" w:name="_Toc184129954"/>
       <w:r>
         <w:lastRenderedPageBreak/>
         <w:t>List of Tables</w:t>
@@ -1768,7 +2368,7 @@
         <w:pStyle w:val="Heading1"/>
         <w:jc w:val="both"/>
       </w:pPr>
-      <w:bookmarkStart w:id="4" w:name="_Toc180858173"/>
+      <w:bookmarkStart w:id="4" w:name="_Toc184129955"/>
       <w:r>
         <w:lastRenderedPageBreak/>
         <w:t>Introduction</w:t>
@@ -1780,7 +2380,7 @@
         <w:pStyle w:val="Heading2"/>
         <w:jc w:val="both"/>
       </w:pPr>
-      <w:bookmarkStart w:id="5" w:name="_Toc180858174"/>
+      <w:bookmarkStart w:id="5" w:name="_Toc184129956"/>
       <w:r>
         <w:t>Background</w:t>
       </w:r>
@@ -1975,7 +2575,7 @@
         <w:pStyle w:val="Heading2"/>
         <w:jc w:val="both"/>
       </w:pPr>
-      <w:bookmarkStart w:id="6" w:name="_Toc180858175"/>
+      <w:bookmarkStart w:id="6" w:name="_Toc184129957"/>
       <w:r>
         <w:lastRenderedPageBreak/>
         <w:t>Objectives</w:t>
@@ -2035,7 +2635,7 @@
         <w:pStyle w:val="Heading1"/>
         <w:jc w:val="both"/>
       </w:pPr>
-      <w:bookmarkStart w:id="7" w:name="_Toc180858176"/>
+      <w:bookmarkStart w:id="7" w:name="_Toc184129958"/>
       <w:r>
         <w:lastRenderedPageBreak/>
         <w:t>Literature Review</w:t>
@@ -2046,7 +2646,7 @@
       <w:pPr>
         <w:pStyle w:val="Heading2"/>
       </w:pPr>
-      <w:bookmarkStart w:id="8" w:name="_Toc180858177"/>
+      <w:bookmarkStart w:id="8" w:name="_Toc184129959"/>
       <w:r>
         <w:t>Data Provenance</w:t>
       </w:r>
@@ -2213,7 +2813,7 @@
         <w:pStyle w:val="Heading2"/>
         <w:jc w:val="both"/>
       </w:pPr>
-      <w:bookmarkStart w:id="9" w:name="_Toc180858178"/>
+      <w:bookmarkStart w:id="9" w:name="_Toc184129960"/>
       <w:r>
         <w:t>Provenance Capture Systems</w:t>
       </w:r>
@@ -2290,6 +2890,7 @@
       <w:pPr>
         <w:pStyle w:val="Heading2"/>
       </w:pPr>
+      <w:bookmarkStart w:id="10" w:name="_Toc184129961"/>
       <w:proofErr w:type="spellStart"/>
       <w:r>
         <w:t>CamFlow</w:t>
@@ -2298,6 +2899,7 @@
       <w:r>
         <w:t xml:space="preserve"> Features</w:t>
       </w:r>
+      <w:bookmarkEnd w:id="10"/>
     </w:p>
     <w:p>
       <w:pPr>
@@ -2387,22 +2989,22 @@
         <w:pStyle w:val="Heading1"/>
         <w:jc w:val="both"/>
       </w:pPr>
-      <w:bookmarkStart w:id="10" w:name="_Toc180858179"/>
+      <w:bookmarkStart w:id="11" w:name="_Toc184129962"/>
       <w:proofErr w:type="spellStart"/>
       <w:r>
         <w:t>CamFlow</w:t>
       </w:r>
-      <w:bookmarkEnd w:id="10"/>
       <w:proofErr w:type="spellEnd"/>
       <w:r>
         <w:t xml:space="preserve"> Provenance Capture System</w:t>
       </w:r>
+      <w:bookmarkEnd w:id="11"/>
     </w:p>
     <w:p>
       <w:pPr>
         <w:pStyle w:val="Heading2"/>
       </w:pPr>
-      <w:bookmarkStart w:id="11" w:name="_Toc180858180"/>
+      <w:bookmarkStart w:id="12" w:name="_Toc184129963"/>
       <w:r>
         <w:t xml:space="preserve">Setting Up </w:t>
       </w:r>
@@ -2410,7 +3012,7 @@
       <w:r>
         <w:t>CamFlow</w:t>
       </w:r>
-      <w:bookmarkEnd w:id="11"/>
+      <w:bookmarkEnd w:id="12"/>
       <w:proofErr w:type="spellEnd"/>
     </w:p>
     <w:p>
@@ -2494,14 +3096,14 @@
       </w:r>
     </w:p>
     <w:p/>
-    <w:bookmarkStart w:id="12" w:name="_MON_1791465948"/>
-    <w:bookmarkEnd w:id="12"/>
-    <w:p>
-      <w:r>
-        <w:rPr>
-          <w:noProof/>
-        </w:rPr>
-        <w:object w:dxaOrig="9360" w:dyaOrig="1148" w14:anchorId="47DC87D5">
+    <w:bookmarkStart w:id="13" w:name="_MON_1791465948"/>
+    <w:bookmarkEnd w:id="13"/>
+    <w:p>
+      <w:r>
+        <w:rPr>
+          <w:noProof/>
+        </w:rPr>
+        <w:object w:dxaOrig="9360" w:dyaOrig="1148" w14:anchorId="1251BAFA">
           <v:shapetype id="_x0000_t75" coordsize="21600,21600" o:spt="75" o:preferrelative="t" path="m@4@5l@4@11@9@11@9@5xe" filled="f" stroked="f">
             <v:stroke joinstyle="miter"/>
             <v:formulas>
@@ -2521,10 +3123,10 @@
             <v:path o:extrusionok="f" gradientshapeok="t" o:connecttype="rect"/>
             <o:lock v:ext="edit" aspectratio="t"/>
           </v:shapetype>
-          <v:shape id="_x0000_i1036" type="#_x0000_t75" alt="" style="width:468.25pt;height:56.85pt;mso-width-percent:0;mso-height-percent:0;mso-width-percent:0;mso-height-percent:0" o:ole="">
+          <v:shape id="_x0000_i1040" type="#_x0000_t75" alt="" style="width:468.25pt;height:56.55pt;mso-width-percent:0;mso-height-percent:0;mso-width-percent:0;mso-height-percent:0" o:ole="">
             <v:imagedata r:id="rId19" o:title=""/>
           </v:shape>
-          <o:OLEObject Type="Embed" ProgID="Word.OpenDocumentText.12" ShapeID="_x0000_i1036" DrawAspect="Content" ObjectID="_1794734298" r:id="rId20"/>
+          <o:OLEObject Type="Embed" ProgID="Word.OpenDocumentText.12" ShapeID="_x0000_i1040" DrawAspect="Content" ObjectID="_1794743776" r:id="rId20"/>
         </w:object>
       </w:r>
     </w:p>
@@ -2534,18 +3136,18 @@
       </w:r>
     </w:p>
     <w:p/>
-    <w:bookmarkStart w:id="13" w:name="_MON_1791466086"/>
-    <w:bookmarkEnd w:id="13"/>
-    <w:p>
-      <w:r>
-        <w:rPr>
-          <w:noProof/>
-        </w:rPr>
-        <w:object w:dxaOrig="9360" w:dyaOrig="1017" w14:anchorId="207A3303">
-          <v:shape id="_x0000_i1035" type="#_x0000_t75" alt="" style="width:468.25pt;height:50.9pt;mso-width-percent:0;mso-height-percent:0;mso-width-percent:0;mso-height-percent:0" o:ole="">
+    <w:bookmarkStart w:id="14" w:name="_MON_1791466086"/>
+    <w:bookmarkEnd w:id="14"/>
+    <w:p>
+      <w:r>
+        <w:rPr>
+          <w:noProof/>
+        </w:rPr>
+        <w:object w:dxaOrig="9360" w:dyaOrig="1017" w14:anchorId="18E9E312">
+          <v:shape id="_x0000_i1039" type="#_x0000_t75" alt="" style="width:468.25pt;height:51.2pt;mso-width-percent:0;mso-height-percent:0;mso-width-percent:0;mso-height-percent:0" o:ole="">
             <v:imagedata r:id="rId21" o:title=""/>
           </v:shape>
-          <o:OLEObject Type="Embed" ProgID="Word.OpenDocumentText.12" ShapeID="_x0000_i1035" DrawAspect="Content" ObjectID="_1794734299" r:id="rId22"/>
+          <o:OLEObject Type="Embed" ProgID="Word.OpenDocumentText.12" ShapeID="_x0000_i1039" DrawAspect="Content" ObjectID="_1794743777" r:id="rId22"/>
         </w:object>
       </w:r>
     </w:p>
@@ -2581,8 +3183,8 @@
         <w:jc w:val="both"/>
       </w:pPr>
     </w:p>
-    <w:bookmarkStart w:id="14" w:name="_MON_1791466817"/>
-    <w:bookmarkEnd w:id="14"/>
+    <w:bookmarkStart w:id="15" w:name="_MON_1791466817"/>
+    <w:bookmarkEnd w:id="15"/>
     <w:p>
       <w:pPr>
         <w:jc w:val="both"/>
@@ -2591,11 +3193,11 @@
         <w:rPr>
           <w:noProof/>
         </w:rPr>
-        <w:object w:dxaOrig="9360" w:dyaOrig="285" w14:anchorId="48D54C1A">
-          <v:shape id="_x0000_i1034" type="#_x0000_t75" alt="" style="width:468.25pt;height:14.1pt;mso-width-percent:0;mso-height-percent:0;mso-width-percent:0;mso-height-percent:0" o:ole="">
+        <w:object w:dxaOrig="9360" w:dyaOrig="285" w14:anchorId="24294F89">
+          <v:shape id="_x0000_i1038" type="#_x0000_t75" alt="" style="width:468.25pt;height:13.85pt;mso-width-percent:0;mso-height-percent:0;mso-width-percent:0;mso-height-percent:0" o:ole="">
             <v:imagedata r:id="rId23" o:title=""/>
           </v:shape>
-          <o:OLEObject Type="Embed" ProgID="Word.OpenDocumentText.12" ShapeID="_x0000_i1034" DrawAspect="Content" ObjectID="_1794734300" r:id="rId24"/>
+          <o:OLEObject Type="Embed" ProgID="Word.OpenDocumentText.12" ShapeID="_x0000_i1038" DrawAspect="Content" ObjectID="_1794743778" r:id="rId24"/>
         </w:object>
       </w:r>
     </w:p>
@@ -2702,18 +3304,18 @@
       </w:r>
     </w:p>
     <w:p/>
-    <w:bookmarkStart w:id="15" w:name="_MON_1791467102"/>
-    <w:bookmarkEnd w:id="15"/>
-    <w:p>
-      <w:r>
-        <w:rPr>
-          <w:noProof/>
-        </w:rPr>
-        <w:object w:dxaOrig="9360" w:dyaOrig="1178" w14:anchorId="0F89BF86">
-          <v:shape id="_x0000_i1033" type="#_x0000_t75" alt="" style="width:468.25pt;height:59pt;mso-width-percent:0;mso-height-percent:0;mso-width-percent:0;mso-height-percent:0" o:ole="">
+    <w:bookmarkStart w:id="16" w:name="_MON_1791467102"/>
+    <w:bookmarkEnd w:id="16"/>
+    <w:p>
+      <w:r>
+        <w:rPr>
+          <w:noProof/>
+        </w:rPr>
+        <w:object w:dxaOrig="9360" w:dyaOrig="1178" w14:anchorId="746E8AE5">
+          <v:shape id="_x0000_i1037" type="#_x0000_t75" alt="" style="width:468.25pt;height:59.2pt;mso-width-percent:0;mso-height-percent:0;mso-width-percent:0;mso-height-percent:0" o:ole="">
             <v:imagedata r:id="rId26" o:title=""/>
           </v:shape>
-          <o:OLEObject Type="Embed" ProgID="Word.OpenDocumentText.12" ShapeID="_x0000_i1033" DrawAspect="Content" ObjectID="_1794734301" r:id="rId27"/>
+          <o:OLEObject Type="Embed" ProgID="Word.OpenDocumentText.12" ShapeID="_x0000_i1037" DrawAspect="Content" ObjectID="_1794743779" r:id="rId27"/>
         </w:object>
       </w:r>
     </w:p>
@@ -2723,18 +3325,18 @@
       </w:r>
     </w:p>
     <w:p/>
-    <w:bookmarkStart w:id="16" w:name="_MON_1791467522"/>
-    <w:bookmarkEnd w:id="16"/>
-    <w:p>
-      <w:r>
-        <w:rPr>
-          <w:noProof/>
-        </w:rPr>
-        <w:object w:dxaOrig="9360" w:dyaOrig="5010" w14:anchorId="3869B053">
-          <v:shape id="_x0000_i1032" type="#_x0000_t75" alt="" style="width:468.25pt;height:251.2pt;mso-width-percent:0;mso-height-percent:0;mso-width-percent:0;mso-height-percent:0" o:ole="">
+    <w:bookmarkStart w:id="17" w:name="_MON_1791467522"/>
+    <w:bookmarkEnd w:id="17"/>
+    <w:p>
+      <w:r>
+        <w:rPr>
+          <w:noProof/>
+        </w:rPr>
+        <w:object w:dxaOrig="9360" w:dyaOrig="5010" w14:anchorId="5B4BB4A3">
+          <v:shape id="_x0000_i1036" type="#_x0000_t75" alt="" style="width:468.25pt;height:251.2pt;mso-width-percent:0;mso-height-percent:0;mso-width-percent:0;mso-height-percent:0" o:ole="">
             <v:imagedata r:id="rId28" o:title=""/>
           </v:shape>
-          <o:OLEObject Type="Embed" ProgID="Word.OpenDocumentText.12" ShapeID="_x0000_i1032" DrawAspect="Content" ObjectID="_1794734302" r:id="rId29"/>
+          <o:OLEObject Type="Embed" ProgID="Word.OpenDocumentText.12" ShapeID="_x0000_i1036" DrawAspect="Content" ObjectID="_1794743780" r:id="rId29"/>
         </w:object>
       </w:r>
     </w:p>
@@ -2742,7 +3344,7 @@
       <w:pPr>
         <w:pStyle w:val="Heading2"/>
       </w:pPr>
-      <w:bookmarkStart w:id="17" w:name="_Toc180858181"/>
+      <w:bookmarkStart w:id="18" w:name="_Toc184129964"/>
       <w:proofErr w:type="spellStart"/>
       <w:r>
         <w:t>CamTool</w:t>
@@ -2751,7 +3353,7 @@
       <w:r>
         <w:t xml:space="preserve"> Installation</w:t>
       </w:r>
-      <w:bookmarkEnd w:id="17"/>
+      <w:bookmarkEnd w:id="18"/>
     </w:p>
     <w:p>
       <w:proofErr w:type="spellStart"/>
@@ -2848,18 +3450,18 @@
       </w:r>
     </w:p>
     <w:p/>
-    <w:bookmarkStart w:id="18" w:name="_MON_1791468422"/>
-    <w:bookmarkEnd w:id="18"/>
-    <w:p>
-      <w:r>
-        <w:rPr>
-          <w:noProof/>
-        </w:rPr>
-        <w:object w:dxaOrig="9360" w:dyaOrig="5295" w14:anchorId="7AC08EDC">
-          <v:shape id="_x0000_i1031" type="#_x0000_t75" alt="" style="width:468.25pt;height:265.25pt;mso-width-percent:0;mso-height-percent:0;mso-width-percent:0;mso-height-percent:0" o:ole="">
+    <w:bookmarkStart w:id="19" w:name="_MON_1791468422"/>
+    <w:bookmarkEnd w:id="19"/>
+    <w:p>
+      <w:r>
+        <w:rPr>
+          <w:noProof/>
+        </w:rPr>
+        <w:object w:dxaOrig="9360" w:dyaOrig="5295" w14:anchorId="3691F899">
+          <v:shape id="_x0000_i1035" type="#_x0000_t75" alt="" style="width:468.25pt;height:265.05pt;mso-width-percent:0;mso-height-percent:0;mso-width-percent:0;mso-height-percent:0" o:ole="">
             <v:imagedata r:id="rId31" o:title=""/>
           </v:shape>
-          <o:OLEObject Type="Embed" ProgID="Word.OpenDocumentText.12" ShapeID="_x0000_i1031" DrawAspect="Content" ObjectID="_1794734303" r:id="rId32"/>
+          <o:OLEObject Type="Embed" ProgID="Word.OpenDocumentText.12" ShapeID="_x0000_i1035" DrawAspect="Content" ObjectID="_1794743781" r:id="rId32"/>
         </w:object>
       </w:r>
     </w:p>
@@ -2867,7 +3469,7 @@
       <w:pPr>
         <w:pStyle w:val="Heading2"/>
       </w:pPr>
-      <w:bookmarkStart w:id="19" w:name="_Toc180858182"/>
+      <w:bookmarkStart w:id="20" w:name="_Toc184129965"/>
       <w:r>
         <w:lastRenderedPageBreak/>
         <w:t xml:space="preserve">Provenance Graph </w:t>
@@ -2876,7 +3478,7 @@
       <w:r>
         <w:t>Visualisation</w:t>
       </w:r>
-      <w:bookmarkEnd w:id="19"/>
+      <w:bookmarkEnd w:id="20"/>
       <w:proofErr w:type="spellEnd"/>
     </w:p>
     <w:p>
@@ -2912,18 +3514,18 @@
       </w:r>
     </w:p>
     <w:p/>
-    <w:bookmarkStart w:id="20" w:name="_MON_1791469466"/>
-    <w:bookmarkEnd w:id="20"/>
-    <w:p>
-      <w:r>
-        <w:rPr>
-          <w:noProof/>
-        </w:rPr>
-        <w:object w:dxaOrig="9360" w:dyaOrig="1586" w14:anchorId="1CBAF860">
-          <v:shape id="_x0000_i1030" type="#_x0000_t75" alt="" style="width:468.25pt;height:79.05pt;mso-width-percent:0;mso-height-percent:0;mso-width-percent:0;mso-height-percent:0" o:ole="">
+    <w:bookmarkStart w:id="21" w:name="_MON_1791469466"/>
+    <w:bookmarkEnd w:id="21"/>
+    <w:p>
+      <w:r>
+        <w:rPr>
+          <w:noProof/>
+        </w:rPr>
+        <w:object w:dxaOrig="9360" w:dyaOrig="1586" w14:anchorId="29645C96">
+          <v:shape id="_x0000_i1034" type="#_x0000_t75" alt="" style="width:468.25pt;height:78.95pt;mso-width-percent:0;mso-height-percent:0;mso-width-percent:0;mso-height-percent:0" o:ole="">
             <v:imagedata r:id="rId33" o:title=""/>
           </v:shape>
-          <o:OLEObject Type="Embed" ProgID="Word.OpenDocumentText.12" ShapeID="_x0000_i1030" DrawAspect="Content" ObjectID="_1794734304" r:id="rId34"/>
+          <o:OLEObject Type="Embed" ProgID="Word.OpenDocumentText.12" ShapeID="_x0000_i1034" DrawAspect="Content" ObjectID="_1794743782" r:id="rId34"/>
         </w:object>
       </w:r>
     </w:p>
@@ -2999,19 +3601,21 @@
         <w:pStyle w:val="Heading1"/>
         <w:jc w:val="both"/>
       </w:pPr>
-      <w:bookmarkStart w:id="21" w:name="_Toc180858183"/>
+      <w:bookmarkStart w:id="22" w:name="_Toc184129966"/>
       <w:r>
         <w:t>Flurry Framework</w:t>
       </w:r>
-      <w:bookmarkEnd w:id="21"/>
+      <w:bookmarkEnd w:id="22"/>
     </w:p>
     <w:p>
       <w:pPr>
         <w:pStyle w:val="Heading2"/>
       </w:pPr>
+      <w:bookmarkStart w:id="23" w:name="_Toc184129967"/>
       <w:r>
         <w:t>Background</w:t>
       </w:r>
+      <w:bookmarkEnd w:id="23"/>
     </w:p>
     <w:p>
       <w:r>
@@ -3055,9 +3659,19 @@
       <w:pPr>
         <w:pStyle w:val="Heading2"/>
       </w:pPr>
-      <w:r>
+    </w:p>
+    <w:p/>
+    <w:p/>
+    <w:p>
+      <w:pPr>
+        <w:pStyle w:val="Heading2"/>
+      </w:pPr>
+      <w:bookmarkStart w:id="24" w:name="_Toc184129968"/>
+      <w:r>
+        <w:lastRenderedPageBreak/>
         <w:t>Flurry Installation</w:t>
       </w:r>
+      <w:bookmarkEnd w:id="24"/>
     </w:p>
     <w:p>
       <w:r>
@@ -3072,13 +3686,10 @@
         </w:r>
       </w:hyperlink>
       <w:r>
-        <w:t xml:space="preserve"> . However, it has since been </w:t>
-      </w:r>
-      <w:r>
-        <w:lastRenderedPageBreak/>
-        <w:t>deprecated and requires manual installation of the following dependencies to run as intended, listed below:</w:t>
-      </w:r>
-    </w:p>
+        <w:t xml:space="preserve"> . However, it has since been deprecated and requires manual installation of the following dependencies to run as intended, listed below:</w:t>
+      </w:r>
+    </w:p>
+    <w:p/>
     <w:p>
       <w:pPr>
         <w:pStyle w:val="ListParagraph"/>
@@ -3146,9 +3757,11 @@
       <w:pPr>
         <w:pStyle w:val="Heading3"/>
       </w:pPr>
+      <w:bookmarkStart w:id="25" w:name="_Toc184129969"/>
       <w:r>
         <w:t>Cloning Flurry Source Code</w:t>
       </w:r>
+      <w:bookmarkEnd w:id="25"/>
     </w:p>
     <w:p>
       <w:r>
@@ -3162,23 +3775,23 @@
         </w:rPr>
       </w:pPr>
     </w:p>
-    <w:bookmarkStart w:id="22" w:name="_MON_1794733393"/>
-    <w:bookmarkEnd w:id="22"/>
-    <w:p>
-      <w:pPr>
-        <w:rPr>
-          <w:noProof/>
-        </w:rPr>
-      </w:pPr>
-      <w:r>
-        <w:rPr>
-          <w:noProof/>
-        </w:rPr>
-        <w:object w:dxaOrig="9360" w:dyaOrig="2980" w14:anchorId="6B1140C4">
-          <v:shape id="_x0000_i1029" type="#_x0000_t75" alt="" style="width:468.25pt;height:148.85pt;mso-width-percent:0;mso-height-percent:0;mso-width-percent:0;mso-height-percent:0" o:ole="">
+    <w:bookmarkStart w:id="26" w:name="_MON_1794733393"/>
+    <w:bookmarkEnd w:id="26"/>
+    <w:p>
+      <w:pPr>
+        <w:rPr>
+          <w:noProof/>
+        </w:rPr>
+      </w:pPr>
+      <w:r>
+        <w:rPr>
+          <w:noProof/>
+        </w:rPr>
+        <w:object w:dxaOrig="9360" w:dyaOrig="2980" w14:anchorId="7A932C7A">
+          <v:shape id="_x0000_i1033" type="#_x0000_t75" alt="" style="width:468.25pt;height:148.8pt;mso-width-percent:0;mso-height-percent:0;mso-width-percent:0;mso-height-percent:0" o:ole="">
             <v:imagedata r:id="rId38" o:title=""/>
           </v:shape>
-          <o:OLEObject Type="Embed" ProgID="Word.OpenDocumentText.12" ShapeID="_x0000_i1029" DrawAspect="Content" ObjectID="_1794734305" r:id="rId39"/>
+          <o:OLEObject Type="Embed" ProgID="Word.OpenDocumentText.12" ShapeID="_x0000_i1033" DrawAspect="Content" ObjectID="_1794743783" r:id="rId39"/>
         </w:object>
       </w:r>
     </w:p>
@@ -3215,41 +3828,53 @@
         <w:t>folder and configuring the code as shown in the script in the appendix.</w:t>
       </w:r>
     </w:p>
-    <w:bookmarkStart w:id="23" w:name="_MON_1794733561"/>
-    <w:bookmarkEnd w:id="23"/>
-    <w:p>
-      <w:r>
-        <w:rPr>
-          <w:noProof/>
-        </w:rPr>
-        <w:object w:dxaOrig="9360" w:dyaOrig="540" w14:anchorId="45AA8E06">
-          <v:shape id="_x0000_i1028" type="#_x0000_t75" alt="" style="width:468.25pt;height:27.05pt;mso-width-percent:0;mso-height-percent:0;mso-width-percent:0;mso-height-percent:0" o:ole="">
+    <w:p/>
+    <w:bookmarkStart w:id="27" w:name="_MON_1794733561"/>
+    <w:bookmarkEnd w:id="27"/>
+    <w:p>
+      <w:r>
+        <w:rPr>
+          <w:noProof/>
+        </w:rPr>
+        <w:object w:dxaOrig="9360" w:dyaOrig="540" w14:anchorId="6906E40F">
+          <v:shape id="_x0000_i1032" type="#_x0000_t75" alt="" style="width:468.25pt;height:26.65pt;mso-width-percent:0;mso-height-percent:0;mso-width-percent:0;mso-height-percent:0" o:ole="">
             <v:imagedata r:id="rId40" o:title=""/>
           </v:shape>
-          <o:OLEObject Type="Embed" ProgID="Word.OpenDocumentText.12" ShapeID="_x0000_i1028" DrawAspect="Content" ObjectID="_1794734306" r:id="rId41"/>
+          <o:OLEObject Type="Embed" ProgID="Word.OpenDocumentText.12" ShapeID="_x0000_i1032" DrawAspect="Content" ObjectID="_1794743784" r:id="rId41"/>
         </w:object>
       </w:r>
     </w:p>
+    <w:p>
+      <w:r>
+        <w:br/>
+      </w:r>
+    </w:p>
     <w:p/>
+    <w:p/>
+    <w:p/>
+    <w:p/>
+    <w:p/>
+    <w:p/>
     <w:p>
       <w:pPr>
         <w:pStyle w:val="Heading3"/>
       </w:pPr>
+      <w:bookmarkStart w:id="28" w:name="_Toc184129970"/>
       <w:proofErr w:type="spellStart"/>
       <w:r>
+        <w:lastRenderedPageBreak/>
         <w:t>CamFlow</w:t>
       </w:r>
       <w:proofErr w:type="spellEnd"/>
       <w:r>
         <w:t xml:space="preserve"> Reconfiguration</w:t>
       </w:r>
-    </w:p>
-    <w:p>
-      <w:proofErr w:type="gramStart"/>
-      <w:r>
-        <w:t>In order to</w:t>
-      </w:r>
-      <w:proofErr w:type="gramEnd"/>
+      <w:bookmarkEnd w:id="28"/>
+    </w:p>
+    <w:p>
+      <w:r>
+        <w:t>To</w:t>
+      </w:r>
       <w:r>
         <w:t xml:space="preserve"> ensure compatibility between </w:t>
       </w:r>
@@ -3362,6 +3987,11 @@
     </w:p>
     <w:p>
       <w:pPr>
+        <w:ind w:left="360"/>
+      </w:pPr>
+    </w:p>
+    <w:p>
+      <w:pPr>
         <w:rPr>
           <w:i/>
           <w:iCs/>
@@ -3407,7 +4037,6 @@
     <w:p/>
     <w:p>
       <w:r>
-        <w:lastRenderedPageBreak/>
         <w:t>The automated script displaying the entire configuration files and changes is listed in the appendix for clarity.</w:t>
       </w:r>
     </w:p>
@@ -3416,14 +4045,19 @@
       <w:pPr>
         <w:pStyle w:val="Heading3"/>
       </w:pPr>
+      <w:bookmarkStart w:id="29" w:name="_Toc184129971"/>
       <w:r>
         <w:t>XAMPP</w:t>
       </w:r>
+      <w:bookmarkEnd w:id="29"/>
     </w:p>
     <w:p>
       <w:r>
         <w:t>XAMPP is a popular PHP development environment containing, MariaDB, PHP and Perl.</w:t>
       </w:r>
+      <w:r>
+        <w:t xml:space="preserve"> It serves as the web server to host Flurry locally.</w:t>
+      </w:r>
     </w:p>
     <w:p/>
     <w:p>
@@ -3431,18 +4065,18 @@
         <w:t>Installing the necessary dependencies:</w:t>
       </w:r>
     </w:p>
-    <w:bookmarkStart w:id="24" w:name="_MON_1794734082"/>
-    <w:bookmarkEnd w:id="24"/>
-    <w:p>
-      <w:r>
-        <w:rPr>
-          <w:noProof/>
-        </w:rPr>
-        <w:object w:dxaOrig="9360" w:dyaOrig="820" w14:anchorId="1FBE2252">
-          <v:shape id="_x0000_i1027" type="#_x0000_t75" alt="" style="width:468.25pt;height:41.15pt;mso-width-percent:0;mso-height-percent:0;mso-width-percent:0;mso-height-percent:0" o:ole="">
+    <w:bookmarkStart w:id="30" w:name="_MON_1794734082"/>
+    <w:bookmarkEnd w:id="30"/>
+    <w:p>
+      <w:r>
+        <w:rPr>
+          <w:noProof/>
+        </w:rPr>
+        <w:object w:dxaOrig="9360" w:dyaOrig="820" w14:anchorId="6DF490A6">
+          <v:shape id="_x0000_i1031" type="#_x0000_t75" alt="" style="width:468.25pt;height:41.05pt;mso-width-percent:0;mso-height-percent:0;mso-width-percent:0;mso-height-percent:0" o:ole="">
             <v:imagedata r:id="rId42" o:title=""/>
           </v:shape>
-          <o:OLEObject Type="Embed" ProgID="Word.OpenDocumentText.12" ShapeID="_x0000_i1027" DrawAspect="Content" ObjectID="_1794734307" r:id="rId43"/>
+          <o:OLEObject Type="Embed" ProgID="Word.OpenDocumentText.12" ShapeID="_x0000_i1031" DrawAspect="Content" ObjectID="_1794743785" r:id="rId43"/>
         </w:object>
       </w:r>
     </w:p>
@@ -3463,42 +4097,959 @@
         <w:t xml:space="preserve"> and installing it:</w:t>
       </w:r>
     </w:p>
-    <w:bookmarkStart w:id="25" w:name="_MON_1794734178"/>
-    <w:bookmarkEnd w:id="25"/>
-    <w:p>
-      <w:r>
-        <w:rPr>
-          <w:noProof/>
-        </w:rPr>
-        <w:object w:dxaOrig="9360" w:dyaOrig="1080" w14:anchorId="0A796B0B">
-          <v:shape id="_x0000_i1026" type="#_x0000_t75" alt="" style="width:468.25pt;height:54.15pt;mso-width-percent:0;mso-height-percent:0;mso-width-percent:0;mso-height-percent:0" o:ole="">
+    <w:bookmarkStart w:id="31" w:name="_MON_1794734178"/>
+    <w:bookmarkEnd w:id="31"/>
+    <w:p>
+      <w:r>
+        <w:rPr>
+          <w:noProof/>
+        </w:rPr>
+        <w:object w:dxaOrig="9360" w:dyaOrig="1080" w14:anchorId="190F9527">
+          <v:shape id="_x0000_i1030" type="#_x0000_t75" alt="" style="width:468.25pt;height:53.85pt;mso-width-percent:0;mso-height-percent:0;mso-width-percent:0;mso-height-percent:0" o:ole="">
             <v:imagedata r:id="rId45" o:title=""/>
           </v:shape>
-          <o:OLEObject Type="Embed" ProgID="Word.OpenDocumentText.12" ShapeID="_x0000_i1026" DrawAspect="Content" ObjectID="_1794734308" r:id="rId46"/>
+          <o:OLEObject Type="Embed" ProgID="Word.OpenDocumentText.12" ShapeID="_x0000_i1030" DrawAspect="Content" ObjectID="_1794743786" r:id="rId46"/>
         </w:object>
       </w:r>
     </w:p>
     <w:p/>
     <w:p>
       <w:r>
-        <w:t>Finally complete the installation with the GUI.</w:t>
-      </w:r>
-    </w:p>
-    <w:bookmarkStart w:id="26" w:name="_MON_1794733472"/>
-    <w:bookmarkEnd w:id="26"/>
-    <w:p>
-      <w:r>
-        <w:rPr>
-          <w:noProof/>
-        </w:rPr>
-        <w:object w:dxaOrig="9360" w:dyaOrig="440" w14:anchorId="3767C729">
-          <v:shape id="_x0000_i1025" type="#_x0000_t75" alt="" style="width:468.25pt;height:22.2pt;mso-width-percent:0;mso-height-percent:0;mso-width-percent:0;mso-height-percent:0" o:ole="">
+        <w:t>Finally complete the installation wit</w:t>
+      </w:r>
+      <w:r>
+        <w:t>h the GUI.</w:t>
+      </w:r>
+    </w:p>
+    <w:p/>
+    <w:p/>
+    <w:p/>
+    <w:p/>
+    <w:p/>
+    <w:p/>
+    <w:p/>
+    <w:p/>
+    <w:p>
+      <w:pPr>
+        <w:pStyle w:val="Heading3"/>
+      </w:pPr>
+      <w:bookmarkStart w:id="32" w:name="_Toc184129972"/>
+      <w:r>
+        <w:lastRenderedPageBreak/>
+        <w:t>DVWA</w:t>
+      </w:r>
+      <w:bookmarkEnd w:id="32"/>
+    </w:p>
+    <w:p>
+      <w:r>
+        <w:t xml:space="preserve">Damn Vulnerable Web Application (DVWA) is a deliberately insecure web application that includes a variety of vulnerabilities that are automated. These can be used to generate provenance data for benign and malicious scenarios. Due to its vulnerability, it is intended to be installed locally as opposed to a public web server. </w:t>
+      </w:r>
+    </w:p>
+    <w:p/>
+    <w:p>
+      <w:r>
+        <w:t>The following script was used to clone and configure DVWA to ensure its compatibility with the Flurry framework.</w:t>
+      </w:r>
+    </w:p>
+    <w:p/>
+    <w:bookmarkStart w:id="33" w:name="_MON_1794738695"/>
+    <w:bookmarkEnd w:id="33"/>
+    <w:p>
+      <w:pPr>
+        <w:rPr>
+          <w:noProof/>
+        </w:rPr>
+      </w:pPr>
+      <w:r>
+        <w:rPr>
+          <w:noProof/>
+        </w:rPr>
+        <w:object w:dxaOrig="9020" w:dyaOrig="2700" w14:anchorId="1B781348">
+          <v:shape id="_x0000_i1029" type="#_x0000_t75" alt="" style="width:451.2pt;height:134.95pt;mso-width-percent:0;mso-height-percent:0;mso-width-percent:0;mso-height-percent:0" o:ole="">
             <v:imagedata r:id="rId47" o:title=""/>
           </v:shape>
-          <o:OLEObject Type="Embed" ProgID="Word.OpenDocumentText.12" ShapeID="_x0000_i1025" DrawAspect="Content" ObjectID="_1794734309" r:id="rId48"/>
+          <o:OLEObject Type="Embed" ProgID="Word.Document.12" ShapeID="_x0000_i1029" DrawAspect="Content" ObjectID="_1794743787" r:id="rId48">
+            <o:FieldCodes>\s</o:FieldCodes>
+          </o:OLEObject>
         </w:object>
       </w:r>
     </w:p>
+    <w:p>
+      <w:pPr>
+        <w:rPr>
+          <w:noProof/>
+        </w:rPr>
+      </w:pPr>
+    </w:p>
+    <w:p>
+      <w:pPr>
+        <w:rPr>
+          <w:noProof/>
+        </w:rPr>
+      </w:pPr>
+      <w:r>
+        <w:rPr>
+          <w:noProof/>
+        </w:rPr>
+        <w:t xml:space="preserve">After installation, navigate to </w:t>
+      </w:r>
+      <w:hyperlink r:id="rId49" w:history="1">
+        <w:r>
+          <w:rPr>
+            <w:rStyle w:val="Hyperlink"/>
+            <w:noProof/>
+          </w:rPr>
+          <w:t>http://localhost/dvwa/setup.php</w:t>
+        </w:r>
+      </w:hyperlink>
+      <w:r>
+        <w:rPr>
+          <w:noProof/>
+        </w:rPr>
+        <w:t xml:space="preserve"> and click on ‘Create/Reset Database’ </w:t>
+      </w:r>
+    </w:p>
+    <w:p>
+      <w:pPr>
+        <w:rPr>
+          <w:noProof/>
+        </w:rPr>
+      </w:pPr>
+    </w:p>
+    <w:p>
+      <w:pPr>
+        <w:jc w:val="center"/>
+        <w:rPr>
+          <w:noProof/>
+        </w:rPr>
+      </w:pPr>
+      <w:r>
+        <w:rPr>
+          <w:noProof/>
+        </w:rPr>
+        <w:drawing>
+          <wp:inline distT="0" distB="0" distL="0" distR="0" wp14:anchorId="4E75BF21" wp14:editId="5400E6B8">
+            <wp:extent cx="3818312" cy="4003040"/>
+            <wp:effectExtent l="0" t="0" r="4445" b="0"/>
+            <wp:docPr id="491773241" name="Picture 1" descr="A screenshot of a computer&#10;&#10;Description automatically generated"/>
+            <wp:cNvGraphicFramePr>
+              <a:graphicFrameLocks xmlns:a="http://schemas.openxmlformats.org/drawingml/2006/main" noChangeAspect="1"/>
+            </wp:cNvGraphicFramePr>
+            <a:graphic xmlns:a="http://schemas.openxmlformats.org/drawingml/2006/main">
+              <a:graphicData uri="http://schemas.openxmlformats.org/drawingml/2006/picture">
+                <pic:pic xmlns:pic="http://schemas.openxmlformats.org/drawingml/2006/picture">
+                  <pic:nvPicPr>
+                    <pic:cNvPr id="491773241" name="Picture 1" descr="A screenshot of a computer&#10;&#10;Description automatically generated"/>
+                    <pic:cNvPicPr/>
+                  </pic:nvPicPr>
+                  <pic:blipFill>
+                    <a:blip r:embed="rId50"/>
+                    <a:stretch>
+                      <a:fillRect/>
+                    </a:stretch>
+                  </pic:blipFill>
+                  <pic:spPr>
+                    <a:xfrm>
+                      <a:off x="0" y="0"/>
+                      <a:ext cx="3889305" cy="4077468"/>
+                    </a:xfrm>
+                    <a:prstGeom prst="rect">
+                      <a:avLst/>
+                    </a:prstGeom>
+                  </pic:spPr>
+                </pic:pic>
+              </a:graphicData>
+            </a:graphic>
+          </wp:inline>
+        </w:drawing>
+      </w:r>
+    </w:p>
+    <w:p>
+      <w:pPr>
+        <w:jc w:val="center"/>
+        <w:rPr>
+          <w:b/>
+          <w:bCs/>
+          <w:sz w:val="16"/>
+          <w:szCs w:val="16"/>
+        </w:rPr>
+      </w:pPr>
+      <w:r>
+        <w:rPr>
+          <w:b/>
+          <w:bCs/>
+          <w:sz w:val="16"/>
+          <w:szCs w:val="16"/>
+        </w:rPr>
+        <w:t xml:space="preserve">Figure </w:t>
+      </w:r>
+      <w:r>
+        <w:rPr>
+          <w:b/>
+          <w:bCs/>
+          <w:sz w:val="16"/>
+          <w:szCs w:val="16"/>
+        </w:rPr>
+        <w:t>4: Screenshot of the DVWA home page</w:t>
+      </w:r>
+    </w:p>
+    <w:p>
+      <w:pPr>
+        <w:rPr>
+          <w:noProof/>
+        </w:rPr>
+      </w:pPr>
+      <w:r>
+        <w:rPr>
+          <w:noProof/>
+        </w:rPr>
+        <w:lastRenderedPageBreak/>
+        <w:t>Login with the following credentials</w:t>
+      </w:r>
+    </w:p>
+    <w:p>
+      <w:pPr>
+        <w:rPr>
+          <w:noProof/>
+        </w:rPr>
+      </w:pPr>
+      <w:r>
+        <w:rPr>
+          <w:noProof/>
+        </w:rPr>
+        <w:t>Username: admin</w:t>
+      </w:r>
+    </w:p>
+    <w:p>
+      <w:pPr>
+        <w:rPr>
+          <w:noProof/>
+        </w:rPr>
+      </w:pPr>
+      <w:r>
+        <w:rPr>
+          <w:noProof/>
+        </w:rPr>
+        <w:t>Password: Password</w:t>
+      </w:r>
+    </w:p>
+    <w:p>
+      <w:pPr>
+        <w:jc w:val="center"/>
+        <w:rPr>
+          <w:noProof/>
+        </w:rPr>
+      </w:pPr>
+      <w:r>
+        <w:rPr>
+          <w:noProof/>
+        </w:rPr>
+        <w:drawing>
+          <wp:inline distT="0" distB="0" distL="0" distR="0" wp14:anchorId="619730EC" wp14:editId="0AA1DB97">
+            <wp:extent cx="2943601" cy="2275840"/>
+            <wp:effectExtent l="0" t="0" r="3175" b="0"/>
+            <wp:docPr id="679522795" name="Picture 2" descr="A screenshot of a login screen&#10;&#10;Description automatically generated"/>
+            <wp:cNvGraphicFramePr>
+              <a:graphicFrameLocks xmlns:a="http://schemas.openxmlformats.org/drawingml/2006/main" noChangeAspect="1"/>
+            </wp:cNvGraphicFramePr>
+            <a:graphic xmlns:a="http://schemas.openxmlformats.org/drawingml/2006/main">
+              <a:graphicData uri="http://schemas.openxmlformats.org/drawingml/2006/picture">
+                <pic:pic xmlns:pic="http://schemas.openxmlformats.org/drawingml/2006/picture">
+                  <pic:nvPicPr>
+                    <pic:cNvPr id="679522795" name="Picture 2" descr="A screenshot of a login screen&#10;&#10;Description automatically generated"/>
+                    <pic:cNvPicPr/>
+                  </pic:nvPicPr>
+                  <pic:blipFill>
+                    <a:blip r:embed="rId51"/>
+                    <a:stretch>
+                      <a:fillRect/>
+                    </a:stretch>
+                  </pic:blipFill>
+                  <pic:spPr>
+                    <a:xfrm>
+                      <a:off x="0" y="0"/>
+                      <a:ext cx="2963606" cy="2291306"/>
+                    </a:xfrm>
+                    <a:prstGeom prst="rect">
+                      <a:avLst/>
+                    </a:prstGeom>
+                  </pic:spPr>
+                </pic:pic>
+              </a:graphicData>
+            </a:graphic>
+          </wp:inline>
+        </w:drawing>
+      </w:r>
+    </w:p>
+    <w:p>
+      <w:pPr>
+        <w:jc w:val="center"/>
+        <w:rPr>
+          <w:b/>
+          <w:bCs/>
+          <w:sz w:val="16"/>
+          <w:szCs w:val="16"/>
+        </w:rPr>
+      </w:pPr>
+      <w:r>
+        <w:rPr>
+          <w:b/>
+          <w:bCs/>
+          <w:sz w:val="16"/>
+          <w:szCs w:val="16"/>
+        </w:rPr>
+        <w:t xml:space="preserve">Figure </w:t>
+      </w:r>
+      <w:r>
+        <w:rPr>
+          <w:b/>
+          <w:bCs/>
+          <w:sz w:val="16"/>
+          <w:szCs w:val="16"/>
+        </w:rPr>
+        <w:t>5</w:t>
+      </w:r>
+      <w:r>
+        <w:rPr>
+          <w:b/>
+          <w:bCs/>
+          <w:sz w:val="16"/>
+          <w:szCs w:val="16"/>
+        </w:rPr>
+        <w:t xml:space="preserve">: Screenshot of the DVWA </w:t>
+      </w:r>
+      <w:r>
+        <w:rPr>
+          <w:b/>
+          <w:bCs/>
+          <w:sz w:val="16"/>
+          <w:szCs w:val="16"/>
+        </w:rPr>
+        <w:t>login</w:t>
+      </w:r>
+      <w:r>
+        <w:rPr>
+          <w:b/>
+          <w:bCs/>
+          <w:sz w:val="16"/>
+          <w:szCs w:val="16"/>
+        </w:rPr>
+        <w:t xml:space="preserve"> page</w:t>
+      </w:r>
+    </w:p>
+    <w:p>
+      <w:pPr>
+        <w:rPr>
+          <w:noProof/>
+        </w:rPr>
+      </w:pPr>
+    </w:p>
+    <w:p>
+      <w:pPr>
+        <w:rPr>
+          <w:noProof/>
+        </w:rPr>
+      </w:pPr>
+      <w:r>
+        <w:rPr>
+          <w:noProof/>
+        </w:rPr>
+        <w:t xml:space="preserve">The setup page should be displayed once successfully authenticated </w:t>
+      </w:r>
+    </w:p>
+    <w:p>
+      <w:pPr>
+        <w:rPr>
+          <w:noProof/>
+        </w:rPr>
+      </w:pPr>
+    </w:p>
+    <w:p>
+      <w:pPr>
+        <w:jc w:val="center"/>
+        <w:rPr>
+          <w:noProof/>
+        </w:rPr>
+      </w:pPr>
+      <w:r>
+        <w:rPr>
+          <w:noProof/>
+        </w:rPr>
+        <w:drawing>
+          <wp:inline distT="0" distB="0" distL="0" distR="0" wp14:anchorId="2DBA4CA5" wp14:editId="64292F46">
+            <wp:extent cx="3718560" cy="4071050"/>
+            <wp:effectExtent l="0" t="0" r="2540" b="5715"/>
+            <wp:docPr id="1828719247" name="Picture 3" descr="A screenshot of a web application&#10;&#10;Description automatically generated"/>
+            <wp:cNvGraphicFramePr>
+              <a:graphicFrameLocks xmlns:a="http://schemas.openxmlformats.org/drawingml/2006/main" noChangeAspect="1"/>
+            </wp:cNvGraphicFramePr>
+            <a:graphic xmlns:a="http://schemas.openxmlformats.org/drawingml/2006/main">
+              <a:graphicData uri="http://schemas.openxmlformats.org/drawingml/2006/picture">
+                <pic:pic xmlns:pic="http://schemas.openxmlformats.org/drawingml/2006/picture">
+                  <pic:nvPicPr>
+                    <pic:cNvPr id="1828719247" name="Picture 3" descr="A screenshot of a web application&#10;&#10;Description automatically generated"/>
+                    <pic:cNvPicPr/>
+                  </pic:nvPicPr>
+                  <pic:blipFill>
+                    <a:blip r:embed="rId52"/>
+                    <a:stretch>
+                      <a:fillRect/>
+                    </a:stretch>
+                  </pic:blipFill>
+                  <pic:spPr>
+                    <a:xfrm>
+                      <a:off x="0" y="0"/>
+                      <a:ext cx="3774160" cy="4131920"/>
+                    </a:xfrm>
+                    <a:prstGeom prst="rect">
+                      <a:avLst/>
+                    </a:prstGeom>
+                  </pic:spPr>
+                </pic:pic>
+              </a:graphicData>
+            </a:graphic>
+          </wp:inline>
+        </w:drawing>
+      </w:r>
+    </w:p>
+    <w:p>
+      <w:pPr>
+        <w:jc w:val="center"/>
+        <w:rPr>
+          <w:b/>
+          <w:bCs/>
+          <w:sz w:val="16"/>
+          <w:szCs w:val="16"/>
+        </w:rPr>
+      </w:pPr>
+      <w:r>
+        <w:rPr>
+          <w:b/>
+          <w:bCs/>
+          <w:sz w:val="16"/>
+          <w:szCs w:val="16"/>
+        </w:rPr>
+        <w:t xml:space="preserve">Figure </w:t>
+      </w:r>
+      <w:r>
+        <w:rPr>
+          <w:b/>
+          <w:bCs/>
+          <w:sz w:val="16"/>
+          <w:szCs w:val="16"/>
+        </w:rPr>
+        <w:t>6</w:t>
+      </w:r>
+      <w:r>
+        <w:rPr>
+          <w:b/>
+          <w:bCs/>
+          <w:sz w:val="16"/>
+          <w:szCs w:val="16"/>
+        </w:rPr>
+        <w:t xml:space="preserve">: Screenshot of the DVWA </w:t>
+      </w:r>
+      <w:r>
+        <w:rPr>
+          <w:b/>
+          <w:bCs/>
+          <w:sz w:val="16"/>
+          <w:szCs w:val="16"/>
+        </w:rPr>
+        <w:t>setup</w:t>
+      </w:r>
+      <w:r>
+        <w:rPr>
+          <w:b/>
+          <w:bCs/>
+          <w:sz w:val="16"/>
+          <w:szCs w:val="16"/>
+        </w:rPr>
+        <w:t xml:space="preserve"> page</w:t>
+      </w:r>
+    </w:p>
+    <w:p>
+      <w:pPr>
+        <w:rPr>
+          <w:noProof/>
+        </w:rPr>
+      </w:pPr>
+    </w:p>
+    <w:p>
+      <w:pPr>
+        <w:rPr>
+          <w:noProof/>
+        </w:rPr>
+      </w:pPr>
+    </w:p>
+    <w:p>
+      <w:pPr>
+        <w:pStyle w:val="Heading3"/>
+        <w:rPr>
+          <w:noProof/>
+        </w:rPr>
+      </w:pPr>
+      <w:bookmarkStart w:id="34" w:name="_Toc184129973"/>
+      <w:r>
+        <w:rPr>
+          <w:noProof/>
+        </w:rPr>
+        <w:lastRenderedPageBreak/>
+        <w:t>MQTT</w:t>
+      </w:r>
+      <w:bookmarkEnd w:id="34"/>
+    </w:p>
+    <w:p>
+      <w:pPr>
+        <w:rPr>
+          <w:noProof/>
+        </w:rPr>
+      </w:pPr>
+      <w:r>
+        <w:rPr>
+          <w:noProof/>
+        </w:rPr>
+        <w:t>Message Queuing Telemetry Transport is a messaging protocol designed for efficient, relaible communication between systems over local networks. Flurry utilises MQTT to stream provenance data. The following script was used for the installation:</w:t>
+      </w:r>
+    </w:p>
+    <w:bookmarkStart w:id="35" w:name="_MON_1794739312"/>
+    <w:bookmarkEnd w:id="35"/>
+    <w:p>
+      <w:pPr>
+        <w:rPr>
+          <w:noProof/>
+        </w:rPr>
+      </w:pPr>
+      <w:r>
+        <w:rPr>
+          <w:noProof/>
+        </w:rPr>
+        <w:object w:dxaOrig="9020" w:dyaOrig="3240" w14:anchorId="6374F480">
+          <v:shape id="_x0000_i1028" type="#_x0000_t75" alt="" style="width:451.2pt;height:162.15pt;mso-width-percent:0;mso-height-percent:0;mso-width-percent:0;mso-height-percent:0" o:ole="">
+            <v:imagedata r:id="rId53" o:title=""/>
+          </v:shape>
+          <o:OLEObject Type="Embed" ProgID="Word.Document.12" ShapeID="_x0000_i1028" DrawAspect="Content" ObjectID="_1794743788" r:id="rId54">
+            <o:FieldCodes>\s</o:FieldCodes>
+          </o:OLEObject>
+        </w:object>
+      </w:r>
+    </w:p>
+    <w:p>
+      <w:pPr>
+        <w:rPr>
+          <w:noProof/>
+        </w:rPr>
+      </w:pPr>
+    </w:p>
+    <w:p>
+      <w:pPr>
+        <w:rPr>
+          <w:noProof/>
+        </w:rPr>
+      </w:pPr>
+      <w:r>
+        <w:rPr>
+          <w:noProof/>
+        </w:rPr>
+        <w:t>The following commands can be used to run and kill the MQTT service respectively.</w:t>
+      </w:r>
+    </w:p>
+    <w:bookmarkStart w:id="36" w:name="_MON_1794739422"/>
+    <w:bookmarkEnd w:id="36"/>
+    <w:p>
+      <w:pPr>
+        <w:rPr>
+          <w:noProof/>
+        </w:rPr>
+      </w:pPr>
+      <w:r>
+        <w:rPr>
+          <w:noProof/>
+        </w:rPr>
+        <w:object w:dxaOrig="9020" w:dyaOrig="1360" w14:anchorId="09A312F1">
+          <v:shape id="_x0000_i1027" type="#_x0000_t75" alt="" style="width:451.2pt;height:68.25pt;mso-width-percent:0;mso-height-percent:0;mso-width-percent:0;mso-height-percent:0" o:ole="">
+            <v:imagedata r:id="rId55" o:title=""/>
+          </v:shape>
+          <o:OLEObject Type="Embed" ProgID="Word.Document.12" ShapeID="_x0000_i1027" DrawAspect="Content" ObjectID="_1794743789" r:id="rId56">
+            <o:FieldCodes>\s</o:FieldCodes>
+          </o:OLEObject>
+        </w:object>
+      </w:r>
+    </w:p>
+    <w:p>
+      <w:pPr>
+        <w:pStyle w:val="Heading3"/>
+        <w:rPr>
+          <w:noProof/>
+        </w:rPr>
+      </w:pPr>
+    </w:p>
+    <w:p>
+      <w:pPr>
+        <w:pStyle w:val="Heading3"/>
+        <w:rPr>
+          <w:noProof/>
+        </w:rPr>
+      </w:pPr>
+      <w:r>
+        <w:rPr>
+          <w:noProof/>
+        </w:rPr>
+        <w:br/>
+      </w:r>
+    </w:p>
+    <w:p>
+      <w:pPr>
+        <w:rPr>
+          <w:rFonts w:asciiTheme="majorHAnsi" w:eastAsiaTheme="majorEastAsia" w:hAnsiTheme="majorHAnsi" w:cstheme="majorBidi"/>
+          <w:noProof/>
+          <w:color w:val="243F60" w:themeColor="accent1" w:themeShade="7F"/>
+        </w:rPr>
+      </w:pPr>
+      <w:r>
+        <w:rPr>
+          <w:noProof/>
+        </w:rPr>
+        <w:br w:type="page"/>
+      </w:r>
+    </w:p>
+    <w:p>
+      <w:pPr>
+        <w:pStyle w:val="Heading3"/>
+        <w:rPr>
+          <w:noProof/>
+        </w:rPr>
+      </w:pPr>
+      <w:bookmarkStart w:id="37" w:name="_Toc184129974"/>
+      <w:r>
+        <w:rPr>
+          <w:noProof/>
+        </w:rPr>
+        <w:lastRenderedPageBreak/>
+        <w:t>Additional Dependancies</w:t>
+      </w:r>
+      <w:bookmarkEnd w:id="37"/>
+    </w:p>
+    <w:p>
+      <w:pPr>
+        <w:rPr>
+          <w:noProof/>
+        </w:rPr>
+      </w:pPr>
+      <w:r>
+        <w:rPr>
+          <w:noProof/>
+        </w:rPr>
+        <w:t>The final portion for the installation of Flurry will be to initialise a virtual environment and install the necessary dependencies. Google Chrome and the latest Chrome driver must be installed for the automated running of DVWA. A virtual envrionment with python3.6 is initialised in order to ensure compatibility with modules devoloped using an older python version. The following link was used to find the latest stable version of chrom driver to be downloaded and installed. The following script was used for the virtual environment creation, Chrome driver installation and dependancy installation necessary.</w:t>
+      </w:r>
+    </w:p>
+    <w:p>
+      <w:pPr>
+        <w:rPr>
+          <w:noProof/>
+        </w:rPr>
+      </w:pPr>
+    </w:p>
+    <w:bookmarkStart w:id="38" w:name="_MON_1794739945"/>
+    <w:bookmarkEnd w:id="38"/>
+    <w:p>
+      <w:pPr>
+        <w:rPr>
+          <w:noProof/>
+        </w:rPr>
+      </w:pPr>
+      <w:r>
+        <w:rPr>
+          <w:noProof/>
+        </w:rPr>
+        <w:object w:dxaOrig="9020" w:dyaOrig="7300" w14:anchorId="2BD87AC4">
+          <v:shape id="_x0000_i1026" type="#_x0000_t75" alt="" style="width:451.2pt;height:364.8pt;mso-width-percent:0;mso-height-percent:0;mso-width-percent:0;mso-height-percent:0" o:ole="">
+            <v:imagedata r:id="rId57" o:title=""/>
+          </v:shape>
+          <o:OLEObject Type="Embed" ProgID="Word.Document.12" ShapeID="_x0000_i1026" DrawAspect="Content" ObjectID="_1794743790" r:id="rId58">
+            <o:FieldCodes>\s</o:FieldCodes>
+          </o:OLEObject>
+        </w:object>
+      </w:r>
+    </w:p>
+    <w:p>
+      <w:pPr>
+        <w:rPr>
+          <w:noProof/>
+        </w:rPr>
+      </w:pPr>
+      <w:r>
+        <w:rPr>
+          <w:noProof/>
+        </w:rPr>
+        <w:br w:type="page"/>
+      </w:r>
+    </w:p>
+    <w:p>
+      <w:pPr>
+        <w:pStyle w:val="Heading3"/>
+        <w:rPr>
+          <w:noProof/>
+        </w:rPr>
+      </w:pPr>
+      <w:r>
+        <w:rPr>
+          <w:noProof/>
+        </w:rPr>
+        <w:lastRenderedPageBreak/>
+        <w:t>Running Flurry</w:t>
+      </w:r>
+    </w:p>
+    <w:p>
+      <w:r>
+        <w:t>Prior to running Flurry, XAMPP and MQTT need to be launched which can be done by running these commands</w:t>
+      </w:r>
+    </w:p>
+    <w:p/>
+    <w:bookmarkStart w:id="39" w:name="_MON_1794743038"/>
+    <w:bookmarkEnd w:id="39"/>
+    <w:p>
+      <w:pPr>
+        <w:rPr>
+          <w:noProof/>
+        </w:rPr>
+      </w:pPr>
+      <w:r>
+        <w:rPr>
+          <w:b/>
+          <w:bCs/>
+          <w:noProof/>
+          <w:kern w:val="2"/>
+          <w:sz w:val="28"/>
+          <w:szCs w:val="28"/>
+          <w:lang w:val="en-SG" w:eastAsia="en-GB"/>
+        </w:rPr>
+        <w:object w:dxaOrig="9020" w:dyaOrig="540" w14:anchorId="15048B6C">
+          <v:shape id="_x0000_i1025" type="#_x0000_t75" alt="" style="width:451.2pt;height:27.2pt;mso-width-percent:0;mso-height-percent:0;mso-width-percent:0;mso-height-percent:0" o:ole="">
+            <v:imagedata r:id="rId59" o:title=""/>
+          </v:shape>
+          <o:OLEObject Type="Embed" ProgID="Word.Document.12" ShapeID="_x0000_i1025" DrawAspect="Content" ObjectID="_1794743791" r:id="rId60">
+            <o:FieldCodes>\s</o:FieldCodes>
+          </o:OLEObject>
+        </w:object>
+      </w:r>
+    </w:p>
+    <w:p>
+      <w:pPr>
+        <w:rPr>
+          <w:noProof/>
+        </w:rPr>
+      </w:pPr>
+    </w:p>
+    <w:p>
+      <w:pPr>
+        <w:rPr>
+          <w:noProof/>
+        </w:rPr>
+      </w:pPr>
+      <w:r>
+        <w:rPr>
+          <w:noProof/>
+        </w:rPr>
+        <w:t xml:space="preserve">Flurry’s authors have written a script, </w:t>
+      </w:r>
+      <w:r>
+        <w:rPr>
+          <w:i/>
+          <w:iCs/>
+          <w:noProof/>
+        </w:rPr>
+        <w:t>webserver.py</w:t>
+      </w:r>
+      <w:r>
+        <w:rPr>
+          <w:noProof/>
+        </w:rPr>
+        <w:t>, to execute benign and malicious scenarios. This script conducts various automated actions, captures the provenances data and outputs it into text files, JSON graph files and a png file in order to visualise the graph generated. For this demonstration, a simulation of a message board post and the capture of whole system provenance was selected. Additionally, fine granularity for edge types and node types were selected. The figures below show the command line interface and output of the Flurry framework after a single iteration.</w:t>
+      </w:r>
+    </w:p>
+    <w:p>
+      <w:pPr>
+        <w:rPr>
+          <w:noProof/>
+        </w:rPr>
+      </w:pPr>
+    </w:p>
+    <w:p>
+      <w:pPr>
+        <w:jc w:val="center"/>
+      </w:pPr>
+      <w:r>
+        <w:rPr>
+          <w:noProof/>
+        </w:rPr>
+        <w:drawing>
+          <wp:inline distT="0" distB="0" distL="0" distR="0" wp14:anchorId="58FC51F8" wp14:editId="1CB1BCFD">
+            <wp:extent cx="3682618" cy="4985174"/>
+            <wp:effectExtent l="0" t="0" r="635" b="6350"/>
+            <wp:docPr id="2077708175" name="Picture 4" descr="A screenshot of a computer screen&#10;&#10;Description automatically generated"/>
+            <wp:cNvGraphicFramePr>
+              <a:graphicFrameLocks xmlns:a="http://schemas.openxmlformats.org/drawingml/2006/main" noChangeAspect="1"/>
+            </wp:cNvGraphicFramePr>
+            <a:graphic xmlns:a="http://schemas.openxmlformats.org/drawingml/2006/main">
+              <a:graphicData uri="http://schemas.openxmlformats.org/drawingml/2006/picture">
+                <pic:pic xmlns:pic="http://schemas.openxmlformats.org/drawingml/2006/picture">
+                  <pic:nvPicPr>
+                    <pic:cNvPr id="2077708175" name="Picture 4" descr="A screenshot of a computer screen&#10;&#10;Description automatically generated"/>
+                    <pic:cNvPicPr/>
+                  </pic:nvPicPr>
+                  <pic:blipFill>
+                    <a:blip r:embed="rId61"/>
+                    <a:stretch>
+                      <a:fillRect/>
+                    </a:stretch>
+                  </pic:blipFill>
+                  <pic:spPr>
+                    <a:xfrm>
+                      <a:off x="0" y="0"/>
+                      <a:ext cx="3705673" cy="5016384"/>
+                    </a:xfrm>
+                    <a:prstGeom prst="rect">
+                      <a:avLst/>
+                    </a:prstGeom>
+                  </pic:spPr>
+                </pic:pic>
+              </a:graphicData>
+            </a:graphic>
+          </wp:inline>
+        </w:drawing>
+      </w:r>
+    </w:p>
+    <w:p>
+      <w:pPr>
+        <w:jc w:val="center"/>
+        <w:rPr>
+          <w:b/>
+          <w:bCs/>
+          <w:sz w:val="16"/>
+          <w:szCs w:val="16"/>
+        </w:rPr>
+      </w:pPr>
+      <w:r>
+        <w:rPr>
+          <w:b/>
+          <w:bCs/>
+          <w:sz w:val="16"/>
+          <w:szCs w:val="16"/>
+        </w:rPr>
+        <w:t xml:space="preserve">Figure </w:t>
+      </w:r>
+      <w:r>
+        <w:rPr>
+          <w:b/>
+          <w:bCs/>
+          <w:sz w:val="16"/>
+          <w:szCs w:val="16"/>
+        </w:rPr>
+        <w:t>7</w:t>
+      </w:r>
+      <w:r>
+        <w:rPr>
+          <w:b/>
+          <w:bCs/>
+          <w:sz w:val="16"/>
+          <w:szCs w:val="16"/>
+        </w:rPr>
+        <w:t xml:space="preserve">: Screenshot of the </w:t>
+      </w:r>
+      <w:r>
+        <w:rPr>
+          <w:b/>
+          <w:bCs/>
+          <w:sz w:val="16"/>
+          <w:szCs w:val="16"/>
+        </w:rPr>
+        <w:t>Flurry command line interface</w:t>
+      </w:r>
+    </w:p>
+    <w:p/>
+    <w:p>
+      <w:r>
+        <w:rPr>
+          <w:noProof/>
+        </w:rPr>
+        <w:lastRenderedPageBreak/>
+        <w:drawing>
+          <wp:inline distT="0" distB="0" distL="0" distR="0" wp14:anchorId="5465C56B" wp14:editId="076765BE">
+            <wp:extent cx="5486400" cy="5077460"/>
+            <wp:effectExtent l="0" t="0" r="0" b="2540"/>
+            <wp:docPr id="1849271516" name="Picture 5" descr="A screenshot of a computer&#10;&#10;Description automatically generated"/>
+            <wp:cNvGraphicFramePr>
+              <a:graphicFrameLocks xmlns:a="http://schemas.openxmlformats.org/drawingml/2006/main" noChangeAspect="1"/>
+            </wp:cNvGraphicFramePr>
+            <a:graphic xmlns:a="http://schemas.openxmlformats.org/drawingml/2006/main">
+              <a:graphicData uri="http://schemas.openxmlformats.org/drawingml/2006/picture">
+                <pic:pic xmlns:pic="http://schemas.openxmlformats.org/drawingml/2006/picture">
+                  <pic:nvPicPr>
+                    <pic:cNvPr id="1849271516" name="Picture 5" descr="A screenshot of a computer&#10;&#10;Description automatically generated"/>
+                    <pic:cNvPicPr/>
+                  </pic:nvPicPr>
+                  <pic:blipFill>
+                    <a:blip r:embed="rId62"/>
+                    <a:stretch>
+                      <a:fillRect/>
+                    </a:stretch>
+                  </pic:blipFill>
+                  <pic:spPr>
+                    <a:xfrm>
+                      <a:off x="0" y="0"/>
+                      <a:ext cx="5486400" cy="5077460"/>
+                    </a:xfrm>
+                    <a:prstGeom prst="rect">
+                      <a:avLst/>
+                    </a:prstGeom>
+                  </pic:spPr>
+                </pic:pic>
+              </a:graphicData>
+            </a:graphic>
+          </wp:inline>
+        </w:drawing>
+      </w:r>
+    </w:p>
+    <w:p>
+      <w:pPr>
+        <w:jc w:val="center"/>
+        <w:rPr>
+          <w:b/>
+          <w:bCs/>
+          <w:sz w:val="16"/>
+          <w:szCs w:val="16"/>
+        </w:rPr>
+      </w:pPr>
+      <w:r>
+        <w:rPr>
+          <w:b/>
+          <w:bCs/>
+          <w:sz w:val="16"/>
+          <w:szCs w:val="16"/>
+        </w:rPr>
+        <w:t xml:space="preserve">Figure </w:t>
+      </w:r>
+      <w:r>
+        <w:rPr>
+          <w:b/>
+          <w:bCs/>
+          <w:sz w:val="16"/>
+          <w:szCs w:val="16"/>
+        </w:rPr>
+        <w:t xml:space="preserve">7: Screenshot of the </w:t>
+      </w:r>
+      <w:r>
+        <w:rPr>
+          <w:b/>
+          <w:bCs/>
+          <w:sz w:val="16"/>
+          <w:szCs w:val="16"/>
+        </w:rPr>
+        <w:t>output of Flurry files</w:t>
+      </w:r>
+    </w:p>
+    <w:p/>
     <w:sectPr>
       <w:pgSz w:w="12240" w:h="15840"/>
       <w:pgMar w:top="1440" w:right="1800" w:bottom="1440" w:left="1800" w:header="720" w:footer="720" w:gutter="0"/>
@@ -5066,7 +6617,6 @@
     <w:next w:val="Normal"/>
     <w:autoRedefine/>
     <w:uiPriority w:val="39"/>
-    <w:semiHidden/>
     <w:unhideWhenUsed/>
     <w:rsid w:val="00D33521"/>
     <w:pPr>
@@ -5567,15 +7117,6 @@
 </file>
 
 <file path=customXml/item2.xml><?xml version="1.0" encoding="utf-8"?>
-<p:properties xmlns:p="http://schemas.microsoft.com/office/2006/metadata/properties" xmlns:xsi="http://www.w3.org/2001/XMLSchema-instance" xmlns:pc="http://schemas.microsoft.com/office/infopath/2007/PartnerControls">
-  <documentManagement>
-    <PublishingExpirationDate xmlns="http://schemas.microsoft.com/sharepoint/v3" xsi:nil="true"/>
-    <PublishingStartDate xmlns="http://schemas.microsoft.com/sharepoint/v3" xsi:nil="true"/>
-  </documentManagement>
-</p:properties>
-</file>
-
-<file path=customXml/item3.xml><?xml version="1.0" encoding="utf-8"?>
 <ct:contentTypeSchema xmlns:ct="http://schemas.microsoft.com/office/2006/metadata/contentType" xmlns:ma="http://schemas.microsoft.com/office/2006/metadata/properties/metaAttributes" ct:_="" ma:_="" ma:contentTypeName="Document" ma:contentTypeID="0x0101001169319723AB344F809A20FD9AC529EA" ma:contentTypeVersion="1" ma:contentTypeDescription="Create a new document." ma:contentTypeScope="" ma:versionID="9c61b8f5d0d8aaa5826f6a3b2a6a7a83">
   <xsd:schema xmlns:xsd="http://www.w3.org/2001/XMLSchema" xmlns:xs="http://www.w3.org/2001/XMLSchema" xmlns:p="http://schemas.microsoft.com/office/2006/metadata/properties" xmlns:ns1="http://schemas.microsoft.com/sharepoint/v3" targetNamespace="http://schemas.microsoft.com/office/2006/metadata/properties" ma:root="true" ma:fieldsID="a447206dab0015f8b9f8924535193e8c" ns1:_="">
     <xsd:import namespace="http://schemas.microsoft.com/sharepoint/v3"/>
@@ -5707,6 +7248,15 @@
 </ct:contentTypeSchema>
 </file>
 
+<file path=customXml/item3.xml><?xml version="1.0" encoding="utf-8"?>
+<p:properties xmlns:p="http://schemas.microsoft.com/office/2006/metadata/properties" xmlns:xsi="http://www.w3.org/2001/XMLSchema-instance" xmlns:pc="http://schemas.microsoft.com/office/infopath/2007/PartnerControls">
+  <documentManagement>
+    <PublishingExpirationDate xmlns="http://schemas.microsoft.com/sharepoint/v3" xsi:nil="true"/>
+    <PublishingStartDate xmlns="http://schemas.microsoft.com/sharepoint/v3" xsi:nil="true"/>
+  </documentManagement>
+</p:properties>
+</file>
+
 <file path=customXml/item4.xml><?xml version="1.0" encoding="utf-8"?>
 <b:Sources xmlns:b="http://schemas.openxmlformats.org/officeDocument/2006/bibliography" xmlns="http://schemas.openxmlformats.org/officeDocument/2006/bibliography" SelectedStyle="\APASixthEditionOfficeOnline.xsl" StyleName="APA" Version="6"/>
 </file>
@@ -5720,16 +7270,6 @@
 </file>
 
 <file path=customXml/itemProps2.xml><?xml version="1.0" encoding="utf-8"?>
-<ds:datastoreItem xmlns:ds="http://schemas.openxmlformats.org/officeDocument/2006/customXml" ds:itemID="{8648F372-CFFF-4473-AB7A-13B2D4F82AA6}">
-  <ds:schemaRefs>
-    <ds:schemaRef ds:uri="http://schemas.microsoft.com/office/2006/metadata/properties"/>
-    <ds:schemaRef ds:uri="http://schemas.microsoft.com/office/infopath/2007/PartnerControls"/>
-    <ds:schemaRef ds:uri="http://schemas.microsoft.com/sharepoint/v3"/>
-  </ds:schemaRefs>
-</ds:datastoreItem>
-</file>
-
-<file path=customXml/itemProps3.xml><?xml version="1.0" encoding="utf-8"?>
 <ds:datastoreItem xmlns:ds="http://schemas.openxmlformats.org/officeDocument/2006/customXml" ds:itemID="{4A967426-D756-4903-AB8A-1370BB35BA0B}">
   <ds:schemaRefs>
     <ds:schemaRef ds:uri="http://schemas.microsoft.com/office/2006/metadata/contentType"/>
@@ -5747,6 +7287,16 @@
 </ds:datastoreItem>
 </file>
 
+<file path=customXml/itemProps3.xml><?xml version="1.0" encoding="utf-8"?>
+<ds:datastoreItem xmlns:ds="http://schemas.openxmlformats.org/officeDocument/2006/customXml" ds:itemID="{8648F372-CFFF-4473-AB7A-13B2D4F82AA6}">
+  <ds:schemaRefs>
+    <ds:schemaRef ds:uri="http://schemas.microsoft.com/office/2006/metadata/properties"/>
+    <ds:schemaRef ds:uri="http://schemas.microsoft.com/office/infopath/2007/PartnerControls"/>
+    <ds:schemaRef ds:uri="http://schemas.microsoft.com/sharepoint/v3"/>
+  </ds:schemaRefs>
+</ds:datastoreItem>
+</file>
+
 <file path=customXml/itemProps4.xml><?xml version="1.0" encoding="utf-8"?>
 <ds:datastoreItem xmlns:ds="http://schemas.openxmlformats.org/officeDocument/2006/customXml" ds:itemID="{9A685AB6-F744-4150-B942-22726D2A42EC}">
   <ds:schemaRefs>

</xml_diff>

<commit_message>
Progress on FYP Report
</commit_message>
<xml_diff>
--- a/FYP Report Draft.docx
+++ b/FYP Report Draft.docx
@@ -1,6 +1,6 @@
 
 <file path=word/document.xml><?xml version="1.0" encoding="utf-8"?>
-<w:document xmlns:wpc="http://schemas.microsoft.com/office/word/2010/wordprocessingCanvas" xmlns:cx="http://schemas.microsoft.com/office/drawing/2014/chartex" xmlns:cx1="http://schemas.microsoft.com/office/drawing/2015/9/8/chartex" xmlns:cx2="http://schemas.microsoft.com/office/drawing/2015/10/21/chartex" xmlns:cx3="http://schemas.microsoft.com/office/drawing/2016/5/9/chartex" xmlns:cx4="http://schemas.microsoft.com/office/drawing/2016/5/10/chartex" xmlns:cx5="http://schemas.microsoft.com/office/drawing/2016/5/11/chartex" xmlns:cx6="http://schemas.microsoft.com/office/drawing/2016/5/12/chartex" xmlns:cx7="http://schemas.microsoft.com/office/drawing/2016/5/13/chartex" xmlns:cx8="http://schemas.microsoft.com/office/drawing/2016/5/14/chartex" xmlns:mc="http://schemas.openxmlformats.org/markup-compatibility/2006" xmlns:aink="http://schemas.microsoft.com/office/drawing/2016/ink" xmlns:am3d="http://schemas.microsoft.com/office/drawing/2017/model3d" xmlns:o="urn:schemas-microsoft-com:office:office" xmlns:oel="http://schemas.microsoft.com/office/2019/extlst" xmlns:r="http://schemas.openxmlformats.org/officeDocument/2006/relationships" xmlns:m="http://schemas.openxmlformats.org/officeDocument/2006/math" xmlns:v="urn:schemas-microsoft-com:vml" xmlns:wp14="http://schemas.microsoft.com/office/word/2010/wordprocessingDrawing" xmlns:wp="http://schemas.openxmlformats.org/drawingml/2006/wordprocessingDrawing" xmlns:w10="urn:schemas-microsoft-com:office:word" xmlns:w="http://schemas.openxmlformats.org/wordprocessingml/2006/main" xmlns:w14="http://schemas.microsoft.com/office/word/2010/wordml" xmlns:w15="http://schemas.microsoft.com/office/word/2012/wordml" xmlns:w16cex="http://schemas.microsoft.com/office/word/2018/wordml/cex" xmlns:w16cid="http://schemas.microsoft.com/office/word/2016/wordml/cid" xmlns:w16="http://schemas.microsoft.com/office/word/2018/wordml" xmlns:w16du="http://schemas.microsoft.com/office/word/2023/wordml/word16du" xmlns:w16sdtdh="http://schemas.microsoft.com/office/word/2020/wordml/sdtdatahash" xmlns:w16se="http://schemas.microsoft.com/office/word/2015/wordml/symex" xmlns:wpg="http://schemas.microsoft.com/office/word/2010/wordprocessingGroup" xmlns:wpi="http://schemas.microsoft.com/office/word/2010/wordprocessingInk" xmlns:wne="http://schemas.microsoft.com/office/word/2006/wordml" xmlns:wps="http://schemas.microsoft.com/office/word/2010/wordprocessingShape" mc:Ignorable="w14 w15 w16se w16cid w16 w16cex w16sdtdh w16du wp14">
+<w:document xmlns:wpc="http://schemas.microsoft.com/office/word/2010/wordprocessingCanvas" xmlns:cx="http://schemas.microsoft.com/office/drawing/2014/chartex" xmlns:cx1="http://schemas.microsoft.com/office/drawing/2015/9/8/chartex" xmlns:cx2="http://schemas.microsoft.com/office/drawing/2015/10/21/chartex" xmlns:cx3="http://schemas.microsoft.com/office/drawing/2016/5/9/chartex" xmlns:cx4="http://schemas.microsoft.com/office/drawing/2016/5/10/chartex" xmlns:cx5="http://schemas.microsoft.com/office/drawing/2016/5/11/chartex" xmlns:cx6="http://schemas.microsoft.com/office/drawing/2016/5/12/chartex" xmlns:cx7="http://schemas.microsoft.com/office/drawing/2016/5/13/chartex" xmlns:cx8="http://schemas.microsoft.com/office/drawing/2016/5/14/chartex" xmlns:mc="http://schemas.openxmlformats.org/markup-compatibility/2006" xmlns:aink="http://schemas.microsoft.com/office/drawing/2016/ink" xmlns:am3d="http://schemas.microsoft.com/office/drawing/2017/model3d" xmlns:o="urn:schemas-microsoft-com:office:office" xmlns:oel="http://schemas.microsoft.com/office/2019/extlst" xmlns:r="http://schemas.openxmlformats.org/officeDocument/2006/relationships" xmlns:m="http://schemas.openxmlformats.org/officeDocument/2006/math" xmlns:v="urn:schemas-microsoft-com:vml" xmlns:wp14="http://schemas.microsoft.com/office/word/2010/wordprocessingDrawing" xmlns:wp="http://schemas.openxmlformats.org/drawingml/2006/wordprocessingDrawing" xmlns:w10="urn:schemas-microsoft-com:office:word" xmlns:w="http://schemas.openxmlformats.org/wordprocessingml/2006/main" xmlns:w14="http://schemas.microsoft.com/office/word/2010/wordml" xmlns:w15="http://schemas.microsoft.com/office/word/2012/wordml" xmlns:w16cex="http://schemas.microsoft.com/office/word/2018/wordml/cex" xmlns:w16cid="http://schemas.microsoft.com/office/word/2016/wordml/cid" xmlns:w16="http://schemas.microsoft.com/office/word/2018/wordml" xmlns:w16du="http://schemas.microsoft.com/office/word/2023/wordml/word16du" xmlns:w16sdtdh="http://schemas.microsoft.com/office/word/2020/wordml/sdtdatahash" xmlns:w16sdtfl="http://schemas.microsoft.com/office/word/2024/wordml/sdtformatlock" xmlns:w16se="http://schemas.microsoft.com/office/word/2015/wordml/symex" xmlns:wpg="http://schemas.microsoft.com/office/word/2010/wordprocessingGroup" xmlns:wpi="http://schemas.microsoft.com/office/word/2010/wordprocessingInk" xmlns:wne="http://schemas.microsoft.com/office/word/2006/wordml" xmlns:wps="http://schemas.microsoft.com/office/word/2010/wordprocessingShape" mc:Ignorable="w14 w15 w16se w16cid w16 w16cex w16sdtdh w16sdtfl w16du wp14">
   <w:body>
     <w:p>
       <w:pPr>
@@ -2792,7 +2792,19 @@
         <w:rPr>
           <w:lang w:val="en-GB"/>
         </w:rPr>
-        <w:t xml:space="preserve"> This project aims to setup existing provenance capture systems to generate provenance graphs during benign system execution and simulated attack scenarios. Additionally, the generated graphs will be used to train and test models </w:t>
+        <w:t xml:space="preserve"> This project aims to setup existing provenance capture systems to generate </w:t>
+      </w:r>
+      <w:r>
+        <w:rPr>
+          <w:lang w:val="en-GB"/>
+        </w:rPr>
+        <w:t xml:space="preserve">and capture </w:t>
+      </w:r>
+      <w:r>
+        <w:rPr>
+          <w:lang w:val="en-GB"/>
+        </w:rPr>
+        <w:t xml:space="preserve">provenance graphs during benign system execution and simulated attack scenarios. Additionally, the generated graphs will be used to train and test models </w:t>
       </w:r>
       <w:r>
         <w:rPr>
@@ -2804,13 +2816,13 @@
         <w:rPr>
           <w:lang w:val="en-GB"/>
         </w:rPr>
-        <w:t xml:space="preserve"> develop intrusion detection systems that provide semantic rich information for real-world application.</w:t>
-      </w:r>
-      <w:r>
-        <w:rPr>
-          <w:lang w:val="en-GB"/>
-        </w:rPr>
-        <w:t xml:space="preserve"> </w:t>
+        <w:t xml:space="preserve"> develop intrusion detection systems that </w:t>
+      </w:r>
+      <w:r>
+        <w:rPr>
+          <w:lang w:val="en-GB"/>
+        </w:rPr>
+        <w:t>can be studied for real-world application.</w:t>
       </w:r>
       <w:r>
         <w:rPr>
@@ -3108,39 +3120,7 @@
             <w:rFonts w:cs="Times New Roman"/>
             <w:lang w:val="en-GB"/>
           </w:rPr>
-          <w:t>[p</w:t>
-        </w:r>
-        <w:r>
-          <w:rPr>
-            <w:rStyle w:val="Hyperlink"/>
-            <w:rFonts w:cs="Times New Roman"/>
-            <w:lang w:val="en-GB"/>
-          </w:rPr>
-          <w:t>a</w:t>
-        </w:r>
-        <w:r>
-          <w:rPr>
-            <w:rStyle w:val="Hyperlink"/>
-            <w:rFonts w:cs="Times New Roman"/>
-            <w:lang w:val="en-GB"/>
-          </w:rPr>
-          <w:t>pe</w:t>
-        </w:r>
-        <w:r>
-          <w:rPr>
-            <w:rStyle w:val="Hyperlink"/>
-            <w:rFonts w:cs="Times New Roman"/>
-            <w:lang w:val="en-GB"/>
-          </w:rPr>
-          <w:t>r</w:t>
-        </w:r>
-        <w:r>
-          <w:rPr>
-            <w:rStyle w:val="Hyperlink"/>
-            <w:rFonts w:cs="Times New Roman"/>
-            <w:lang w:val="en-GB"/>
-          </w:rPr>
-          <w:t>]</w:t>
+          <w:t>[paper]</w:t>
         </w:r>
       </w:hyperlink>
       <w:r>
@@ -3164,23 +3144,7 @@
             <w:rFonts w:cs="Times New Roman"/>
             <w:lang w:val="en-GB"/>
           </w:rPr>
-          <w:t>[Pap</w:t>
-        </w:r>
-        <w:r>
-          <w:rPr>
-            <w:rStyle w:val="Hyperlink"/>
-            <w:rFonts w:cs="Times New Roman"/>
-            <w:lang w:val="en-GB"/>
-          </w:rPr>
-          <w:t>e</w:t>
-        </w:r>
-        <w:r>
-          <w:rPr>
-            <w:rStyle w:val="Hyperlink"/>
-            <w:rFonts w:cs="Times New Roman"/>
-            <w:lang w:val="en-GB"/>
-          </w:rPr>
-          <w:t>r]</w:t>
+          <w:t>[Paper]</w:t>
         </w:r>
       </w:hyperlink>
       <w:r>
@@ -3252,31 +3216,7 @@
             <w:rFonts w:cs="Times New Roman"/>
             <w:lang w:val="en-GB"/>
           </w:rPr>
-          <w:t>[Pap</w:t>
-        </w:r>
-        <w:r>
-          <w:rPr>
-            <w:rStyle w:val="Hyperlink"/>
-            <w:rFonts w:cs="Times New Roman"/>
-            <w:lang w:val="en-GB"/>
-          </w:rPr>
-          <w:t>e</w:t>
-        </w:r>
-        <w:r>
-          <w:rPr>
-            <w:rStyle w:val="Hyperlink"/>
-            <w:rFonts w:cs="Times New Roman"/>
-            <w:lang w:val="en-GB"/>
-          </w:rPr>
-          <w:t>r</w:t>
-        </w:r>
-        <w:r>
-          <w:rPr>
-            <w:rStyle w:val="Hyperlink"/>
-            <w:rFonts w:cs="Times New Roman"/>
-            <w:lang w:val="en-GB"/>
-          </w:rPr>
-          <w:t>]</w:t>
+          <w:t>[Paper]</w:t>
         </w:r>
       </w:hyperlink>
       <w:r>
@@ -3463,21 +3403,7 @@
             <w:rStyle w:val="Hyperlink"/>
             <w:lang w:val="en-GB"/>
           </w:rPr>
-          <w:t>[pap</w:t>
-        </w:r>
-        <w:r>
-          <w:rPr>
-            <w:rStyle w:val="Hyperlink"/>
-            <w:lang w:val="en-GB"/>
-          </w:rPr>
-          <w:t>e</w:t>
-        </w:r>
-        <w:r>
-          <w:rPr>
-            <w:rStyle w:val="Hyperlink"/>
-            <w:lang w:val="en-GB"/>
-          </w:rPr>
-          <w:t>r]</w:t>
+          <w:t>[paper]</w:t>
         </w:r>
       </w:hyperlink>
       <w:r>
@@ -3490,7 +3416,31 @@
         <w:rPr>
           <w:lang w:val="en-GB"/>
         </w:rPr>
-        <w:t xml:space="preserve">Finally, it will utilize these generated graphs to train and test models and gather statistics for benchmarking and further improvement.  </w:t>
+        <w:t>Finally, it will utilize these generated graphs to train</w:t>
+      </w:r>
+      <w:r>
+        <w:rPr>
+          <w:lang w:val="en-GB"/>
+        </w:rPr>
+        <w:t xml:space="preserve">, </w:t>
+      </w:r>
+      <w:r>
+        <w:rPr>
+          <w:lang w:val="en-GB"/>
+        </w:rPr>
+        <w:t>test and gather statistics</w:t>
+      </w:r>
+      <w:r>
+        <w:rPr>
+          <w:lang w:val="en-GB"/>
+        </w:rPr>
+        <w:t xml:space="preserve"> from models</w:t>
+      </w:r>
+      <w:r>
+        <w:rPr>
+          <w:lang w:val="en-GB"/>
+        </w:rPr>
+        <w:t xml:space="preserve"> for benchmarking and further improvement.  </w:t>
       </w:r>
       <w:r>
         <w:rPr>
@@ -3835,37 +3785,11 @@
         </w:rPr>
         <w:t xml:space="preserve">. </w:t>
       </w:r>
-    </w:p>
-    <w:p>
-      <w:pPr>
-        <w:rPr>
-          <w:lang w:val="en-GB"/>
-        </w:rPr>
-      </w:pPr>
-    </w:p>
-    <w:p>
-      <w:pPr>
-        <w:rPr>
-          <w:lang w:val="en-GB"/>
-        </w:rPr>
-      </w:pPr>
-      <w:r>
-        <w:rPr>
-          <w:lang w:val="en-GB"/>
-        </w:rPr>
-        <w:t xml:space="preserve">Network IDS (NIDS) monitor network traffic of the various hosts on the network layer and are easily merge into existing network infrastructure. However, NIDS cannot analyse encrypted network traffic, common mode of communication for threat actors to communicate with Command and Control (C2) servers or data exfiltration. </w:t>
-      </w:r>
-      <w:r>
-        <w:rPr>
-          <w:lang w:val="en-GB"/>
-        </w:rPr>
-        <w:t>Additionally,</w:t>
-      </w:r>
-      <w:r>
-        <w:rPr>
-          <w:lang w:val="en-GB"/>
-        </w:rPr>
-        <w:t xml:space="preserve"> NIDS can only detect external intrusions, while internal compromises might not be flagged </w:t>
+      <w:r>
+        <w:rPr>
+          <w:lang w:val="en-GB"/>
+        </w:rPr>
+        <w:t>Albeit there existing a plethora of IDS available for use, current IDS succumb to a large number of false positives when it comes to detecting intrusions [</w:t>
       </w:r>
       <w:hyperlink r:id="rId19" w:history="1">
         <w:r>
@@ -3873,104 +3797,74 @@
             <w:rStyle w:val="Hyperlink"/>
             <w:lang w:val="en-GB"/>
           </w:rPr>
-          <w:t>[paper]</w:t>
+          <w:t>paper</w:t>
         </w:r>
       </w:hyperlink>
       <w:r>
         <w:rPr>
           <w:lang w:val="en-GB"/>
         </w:rPr>
-        <w:t xml:space="preserve">. </w:t>
-      </w:r>
-    </w:p>
-    <w:p>
-      <w:pPr>
-        <w:rPr>
-          <w:lang w:val="en-GB"/>
-        </w:rPr>
-      </w:pPr>
-    </w:p>
-    <w:p>
-      <w:pPr>
-        <w:rPr>
-          <w:lang w:val="en-GB"/>
-        </w:rPr>
-      </w:pPr>
-      <w:r>
-        <w:rPr>
-          <w:lang w:val="en-GB"/>
-        </w:rPr>
-        <w:t xml:space="preserve">A step up from this would be the usage of Host based IDS (HIDS). HIDS identify intrusions by monitoring file systems in addition to network events. The additional </w:t>
-      </w:r>
-      <w:r>
-        <w:rPr>
-          <w:lang w:val="en-GB"/>
-        </w:rPr>
-        <w:lastRenderedPageBreak/>
-        <w:t xml:space="preserve">or more fine-grained information gathered from event logs allow HIDS to outperform NIDS. </w:t>
-      </w:r>
-      <w:r>
-        <w:rPr>
-          <w:lang w:val="en-GB"/>
-        </w:rPr>
-        <w:t xml:space="preserve">However, HIDS would need to be deployed on every host, can only monitor the particular host that it was deployed on and generate large amounts of logs that require storage </w:t>
+        <w:t xml:space="preserve">, </w:t>
       </w:r>
       <w:hyperlink r:id="rId20" w:history="1">
         <w:r>
           <w:rPr>
             <w:rStyle w:val="Hyperlink"/>
+            <w:lang w:val="en-GB"/>
           </w:rPr>
-          <w:t>[pape</w:t>
-        </w:r>
-        <w:r>
-          <w:rPr>
-            <w:rStyle w:val="Hyperlink"/>
-          </w:rPr>
-          <w:t>r</w:t>
-        </w:r>
-        <w:r>
-          <w:rPr>
-            <w:rStyle w:val="Hyperlink"/>
-          </w:rPr>
-          <w:t>]</w:t>
+          <w:t>paper</w:t>
         </w:r>
       </w:hyperlink>
       <w:r>
-        <w:t>.</w:t>
-      </w:r>
-    </w:p>
-    <w:p>
-      <w:pPr>
-        <w:jc w:val="both"/>
-        <w:rPr>
-          <w:lang w:val="en-GB"/>
-        </w:rPr>
-      </w:pPr>
-    </w:p>
-    <w:p>
-      <w:pPr>
-        <w:jc w:val="both"/>
-        <w:rPr>
-          <w:lang w:val="en-GB"/>
-        </w:rPr>
-      </w:pPr>
-      <w:r>
-        <w:rPr>
-          <w:lang w:val="en-GB"/>
-        </w:rPr>
-        <w:t>This gives way to the rise in popularity for Provenance based IDS (PIDS). State-of-the-art (SOTA) whole-system provenance capture systems leverage the Linux Security Module (LSM) interface to record provenance</w:t>
-      </w:r>
-      <w:r>
-        <w:rPr>
-          <w:lang w:val="en-GB"/>
-        </w:rPr>
-        <w:t xml:space="preserve"> for every security related interaction. Provenance data depict system execution as interactions between data objects. Using these features made available from data provenance, intrusions can be detected </w:t>
-      </w:r>
-      <w:r>
-        <w:rPr>
-          <w:lang w:val="en-GB"/>
-        </w:rPr>
-        <w:t xml:space="preserve">by finding deviations from normal interactions </w:t>
+        <w:rPr>
+          <w:lang w:val="en-GB"/>
+        </w:rPr>
+        <w:t xml:space="preserve">]. These false alarms may overwhelm security analysts and divert their attention toward benign </w:t>
+      </w:r>
+      <w:r>
+        <w:rPr>
+          <w:lang w:val="en-GB"/>
+        </w:rPr>
+        <w:t xml:space="preserve">actions while malicious actions by threat actors go undetected or buried within these alarms. </w:t>
+      </w:r>
+    </w:p>
+    <w:p>
+      <w:pPr>
+        <w:rPr>
+          <w:lang w:val="en-GB"/>
+        </w:rPr>
+      </w:pPr>
+    </w:p>
+    <w:p>
+      <w:pPr>
+        <w:rPr>
+          <w:lang w:val="en-GB"/>
+        </w:rPr>
+      </w:pPr>
+      <w:r>
+        <w:rPr>
+          <w:lang w:val="en-GB"/>
+        </w:rPr>
+        <w:t xml:space="preserve">Network IDS (NIDS) monitor network traffic of the various hosts on the network layer and are easily merge into existing network infrastructure. However, NIDS cannot analyse encrypted network traffic, common mode of communication for threat actors to communicate with Command and Control (C2) servers or data </w:t>
+      </w:r>
+      <w:r>
+        <w:rPr>
+          <w:lang w:val="en-GB"/>
+        </w:rPr>
+        <w:lastRenderedPageBreak/>
+        <w:t xml:space="preserve">exfiltration. </w:t>
+      </w:r>
+      <w:r>
+        <w:rPr>
+          <w:lang w:val="en-GB"/>
+        </w:rPr>
+        <w:t>Additionally,</w:t>
+      </w:r>
+      <w:r>
+        <w:rPr>
+          <w:lang w:val="en-GB"/>
+        </w:rPr>
+        <w:t xml:space="preserve"> NIDS can only detect external intrusions, while internal compromises might not be flagged </w:t>
       </w:r>
       <w:hyperlink r:id="rId21" w:history="1">
         <w:r>
@@ -3996,254 +3890,96 @@
       </w:pPr>
     </w:p>
     <w:p>
-      <w:pPr>
-        <w:pStyle w:val="Heading2"/>
-        <w:rPr>
-          <w:lang w:val="en-GB"/>
-        </w:rPr>
-      </w:pPr>
-      <w:bookmarkStart w:id="10" w:name="_Toc185436282"/>
-      <w:r>
-        <w:rPr>
-          <w:lang w:val="en-GB"/>
-        </w:rPr>
-        <w:t>Provenance Based Intrusion Detection Systems</w:t>
-      </w:r>
-      <w:bookmarkEnd w:id="10"/>
-    </w:p>
-    <w:p>
-      <w:pPr>
-        <w:rPr>
-          <w:lang w:val="en-GB"/>
-        </w:rPr>
-      </w:pPr>
-      <w:r>
-        <w:rPr>
-          <w:lang w:val="en-GB"/>
-        </w:rPr>
-        <w:t>Recent developments have led to multiple SOTA PIDS available for testing and benchmarking. This section will be highlighting a few with their features and advantages.</w:t>
-      </w:r>
-    </w:p>
-    <w:p>
-      <w:pPr>
-        <w:rPr>
-          <w:lang w:val="en-GB"/>
-        </w:rPr>
-      </w:pPr>
-    </w:p>
-    <w:p>
-      <w:pPr>
-        <w:pStyle w:val="Heading3"/>
-        <w:rPr>
-          <w:lang w:val="en-GB"/>
-        </w:rPr>
-      </w:pPr>
-      <w:bookmarkStart w:id="11" w:name="_Toc185436283"/>
-      <w:r>
-        <w:rPr>
-          <w:lang w:val="en-GB"/>
-        </w:rPr>
-        <w:t>KAIROS</w:t>
-      </w:r>
-      <w:bookmarkEnd w:id="11"/>
-    </w:p>
-    <w:p>
-      <w:pPr>
-        <w:rPr>
-          <w:lang w:val="en-GB"/>
-        </w:rPr>
-      </w:pPr>
-      <w:r>
-        <w:rPr>
-          <w:lang w:val="en-GB"/>
-        </w:rPr>
-        <w:t xml:space="preserve">KAIROS leverages all kennel interaction of an entire network of systems, as opposed to application specific data. The information gathered from the whole-system allows KAIROS in detecting modern sophisticated intrusions such as APTs as they affect multiple applications on a host before migrating to others on the network. </w:t>
-      </w:r>
-      <w:r>
-        <w:rPr>
-          <w:lang w:val="en-GB"/>
-        </w:rPr>
-        <w:t>Like</w:t>
-      </w:r>
-      <w:r>
-        <w:rPr>
-          <w:lang w:val="en-GB"/>
-        </w:rPr>
-        <w:t xml:space="preserve"> other PIDS, KAIROS considers attackers maintaining persistence within a system by exploitation and placing backdoors for communication.</w:t>
-      </w:r>
-      <w:r>
-        <w:rPr>
-          <w:lang w:val="en-GB"/>
-        </w:rPr>
-        <w:t xml:space="preserve"> As an anomaly-based intrusion detection system, KAIROS learns from provenance graphs of benign system execution. It has been acknowledged that if system behaviour changes, KAIROS may not be as affective in detecting anomalies or might report false positives</w:t>
-      </w:r>
-      <w:r>
-        <w:rPr>
-          <w:lang w:val="en-GB"/>
-        </w:rPr>
-        <w:t xml:space="preserve"> </w:t>
+      <w:r>
+        <w:rPr>
+          <w:lang w:val="en-GB"/>
+        </w:rPr>
+        <w:t xml:space="preserve">A step up from this would be the usage of Host based IDS (HIDS). HIDS identify intrusions by monitoring file systems in addition to network events. The additional or more fine-grained information gathered from event logs allow HIDS to outperform NIDS. </w:t>
+      </w:r>
+      <w:r>
+        <w:rPr>
+          <w:lang w:val="en-GB"/>
+        </w:rPr>
+        <w:t xml:space="preserve">However, HIDS would need to be deployed on every host, can only monitor the particular host that it was deployed on and generate large amounts of logs that require storage </w:t>
       </w:r>
       <w:hyperlink r:id="rId22" w:history="1">
         <w:r>
           <w:rPr>
             <w:rStyle w:val="Hyperlink"/>
-            <w:lang w:val="en-GB"/>
+          </w:rPr>
+          <w:t>[pa</w:t>
+        </w:r>
+        <w:r>
+          <w:rPr>
+            <w:rStyle w:val="Hyperlink"/>
+          </w:rPr>
+          <w:t>p</w:t>
+        </w:r>
+        <w:r>
+          <w:rPr>
+            <w:rStyle w:val="Hyperlink"/>
+          </w:rPr>
+          <w:t>er]</w:t>
+        </w:r>
+      </w:hyperlink>
+      <w:r>
+        <w:t>.</w:t>
+      </w:r>
+    </w:p>
+    <w:p/>
+    <w:p>
+      <w:pPr>
+        <w:rPr>
+          <w:lang w:val="en-GB"/>
+        </w:rPr>
+      </w:pPr>
+      <w:r>
+        <w:t>Signature based detection systems are crafted based on security experts’ knowledge on malicious behavior from past attacks. These work well for known cyber-attacks but fall short when a new, undiscovered attack surfaces. The performance of signature-based systems solely relies on the diversity of the dataset it references</w:t>
+      </w:r>
+      <w:hyperlink r:id="rId23" w:history="1">
+        <w:r>
+          <w:rPr>
+            <w:rStyle w:val="Hyperlink"/>
           </w:rPr>
           <w:t>[paper]</w:t>
         </w:r>
       </w:hyperlink>
       <w:r>
-        <w:rPr>
-          <w:lang w:val="en-GB"/>
-        </w:rPr>
         <w:t>.</w:t>
       </w:r>
     </w:p>
     <w:p>
       <w:pPr>
-        <w:rPr>
-          <w:lang w:val="en-GB"/>
-        </w:rPr>
-      </w:pPr>
-    </w:p>
-    <w:p>
-      <w:pPr>
-        <w:pStyle w:val="Heading3"/>
-        <w:rPr>
-          <w:lang w:val="en-GB"/>
-        </w:rPr>
-      </w:pPr>
-      <w:bookmarkStart w:id="12" w:name="_Toc185436284"/>
-      <w:r>
-        <w:rPr>
-          <w:lang w:val="en-GB"/>
-        </w:rPr>
-        <w:t>FLASH</w:t>
-      </w:r>
-      <w:bookmarkEnd w:id="12"/>
-    </w:p>
-    <w:p>
-      <w:pPr>
-        <w:rPr>
-          <w:lang w:val="en-GB"/>
-        </w:rPr>
-      </w:pPr>
-      <w:proofErr w:type="gramStart"/>
-      <w:r>
-        <w:rPr>
-          <w:lang w:val="en-GB"/>
-        </w:rPr>
-        <w:t>FLASH,</w:t>
-      </w:r>
-      <w:proofErr w:type="gramEnd"/>
-      <w:r>
-        <w:rPr>
-          <w:lang w:val="en-GB"/>
-        </w:rPr>
-        <w:t xml:space="preserve"> harnesses contextual and structural information from data provenance graphs to improve detection rates. It tackles the issue of overlooking </w:t>
-      </w:r>
-      <w:proofErr w:type="spellStart"/>
-      <w:r>
-        <w:rPr>
-          <w:lang w:val="en-GB"/>
-        </w:rPr>
-        <w:t>semantica</w:t>
-      </w:r>
-      <w:proofErr w:type="spellEnd"/>
-      <w:r>
-        <w:rPr>
-          <w:lang w:val="en-GB"/>
-        </w:rPr>
-        <w:t xml:space="preserve"> information during detection by utilising a Word2Vec-based embedding technique. This technique encodes various node attributes found in provenance graphs and transforms them into </w:t>
-      </w:r>
-      <w:r>
-        <w:rPr>
-          <w:lang w:val="en-GB"/>
-        </w:rPr>
-        <w:t>semantically rich</w:t>
-      </w:r>
-      <w:r>
-        <w:rPr>
-          <w:lang w:val="en-GB"/>
-        </w:rPr>
-        <w:t xml:space="preserve"> feature vectors. Additionally, it </w:t>
-      </w:r>
-      <w:proofErr w:type="gramStart"/>
-      <w:r>
-        <w:rPr>
-          <w:lang w:val="en-GB"/>
-        </w:rPr>
-        <w:t>is able to</w:t>
-      </w:r>
-      <w:proofErr w:type="gramEnd"/>
-      <w:r>
-        <w:rPr>
-          <w:lang w:val="en-GB"/>
-        </w:rPr>
-        <w:t xml:space="preserve"> obtain temporally sensitive embeddings and therefore including temporal ordering among events</w:t>
-      </w:r>
-      <w:r>
-        <w:rPr>
-          <w:lang w:val="en-GB"/>
-        </w:rPr>
-        <w:t xml:space="preserve"> </w:t>
-      </w:r>
-      <w:hyperlink r:id="rId23" w:history="1">
-        <w:r>
-          <w:rPr>
-            <w:rStyle w:val="Hyperlink"/>
-            <w:lang w:val="en-GB"/>
-          </w:rPr>
-          <w:t>[paper]</w:t>
-        </w:r>
-      </w:hyperlink>
-      <w:r>
-        <w:rPr>
-          <w:lang w:val="en-GB"/>
-        </w:rPr>
-        <w:t>.</w:t>
-      </w:r>
-    </w:p>
-    <w:p>
-      <w:pPr>
-        <w:rPr>
-          <w:lang w:val="en-GB"/>
-        </w:rPr>
-      </w:pPr>
-    </w:p>
-    <w:p>
-      <w:pPr>
-        <w:pStyle w:val="Heading3"/>
-        <w:rPr>
-          <w:lang w:val="en-GB"/>
-        </w:rPr>
-      </w:pPr>
-      <w:bookmarkStart w:id="13" w:name="_Toc185436285"/>
-      <w:r>
-        <w:rPr>
-          <w:lang w:val="en-GB"/>
-        </w:rPr>
-        <w:t>UNICORN</w:t>
-      </w:r>
-      <w:bookmarkEnd w:id="13"/>
-    </w:p>
-    <w:p>
-      <w:pPr>
-        <w:rPr>
-          <w:lang w:val="en-GB"/>
-        </w:rPr>
-      </w:pPr>
-      <w:r>
-        <w:rPr>
-          <w:lang w:val="en-GB"/>
-        </w:rPr>
-        <w:t>Mainly focussed on countering APTs, UNICORN uses graph sketching to build and updatable and incrementable graph data structure that enables efficient computation of graph statistics. The longitudinal nature of the graph structure allows UNICORN to track long term stealthy intrusion</w:t>
-      </w:r>
-      <w:r>
-        <w:rPr>
-          <w:lang w:val="en-GB"/>
-        </w:rPr>
-        <w:t xml:space="preserve">s. To make it scalable and require less computational and storage resources, UNICORN implements a fixed size and incrementally updatable graph structure </w:t>
+        <w:jc w:val="both"/>
+        <w:rPr>
+          <w:lang w:val="en-GB"/>
+        </w:rPr>
+      </w:pPr>
+    </w:p>
+    <w:p>
+      <w:pPr>
+        <w:jc w:val="both"/>
+        <w:rPr>
+          <w:lang w:val="en-GB"/>
+        </w:rPr>
+      </w:pPr>
+      <w:r>
+        <w:rPr>
+          <w:lang w:val="en-GB"/>
+        </w:rPr>
+        <w:t>This gives way to the rise in popularity for Provenance based IDS (PIDS). State-of-the-art (SOTA) whole-system provenance capture systems leverage the Linux Security Module (LSM) interface to record provenance</w:t>
+      </w:r>
+      <w:r>
+        <w:rPr>
+          <w:lang w:val="en-GB"/>
+        </w:rPr>
+        <w:t xml:space="preserve"> for every security related interaction. Provenance data depict system execution as interactions between data objects. Using these features made available from data provenance, intrusions can be detected </w:t>
+      </w:r>
+      <w:r>
+        <w:rPr>
+          <w:lang w:val="en-GB"/>
+        </w:rPr>
+        <w:t xml:space="preserve">by finding deviations from normal interactions </w:t>
       </w:r>
       <w:hyperlink r:id="rId24" w:history="1">
         <w:r>
@@ -4263,110 +3999,163 @@
     </w:p>
     <w:p>
       <w:pPr>
+        <w:jc w:val="both"/>
+        <w:rPr>
+          <w:lang w:val="en-GB"/>
+        </w:rPr>
+      </w:pPr>
+    </w:p>
+    <w:p>
+      <w:pPr>
+        <w:jc w:val="both"/>
+        <w:rPr>
+          <w:lang w:val="en-GB"/>
+        </w:rPr>
+      </w:pPr>
+      <w:r>
+        <w:rPr>
+          <w:lang w:val="en-GB"/>
+        </w:rPr>
+        <w:t xml:space="preserve">Usage of provenance data allow for detection of intrusion due to the propagation of events. Even though an attacker uses a single point of entry, the actions conducted by them propagate through the system establishing more connections to other objects resulting in anomalous behaviour. For </w:t>
+      </w:r>
+      <w:proofErr w:type="gramStart"/>
+      <w:r>
+        <w:rPr>
+          <w:lang w:val="en-GB"/>
+        </w:rPr>
+        <w:t>example</w:t>
+      </w:r>
+      <w:proofErr w:type="gramEnd"/>
+      <w:r>
+        <w:rPr>
+          <w:lang w:val="en-GB"/>
+        </w:rPr>
+        <w:t xml:space="preserve"> if the attacker executes a script that collects documents, to exfiltrate said data to an external server, many relations between entities are created which deviate from benign behaviour indicating malicious intent. </w:t>
+      </w:r>
+    </w:p>
+    <w:p>
+      <w:pPr>
+        <w:jc w:val="both"/>
+        <w:rPr>
+          <w:lang w:val="en-GB"/>
+        </w:rPr>
+      </w:pPr>
+    </w:p>
+    <w:p>
+      <w:pPr>
+        <w:jc w:val="both"/>
+        <w:rPr>
+          <w:lang w:val="en-GB"/>
+        </w:rPr>
+      </w:pPr>
+      <w:r>
+        <w:rPr>
+          <w:lang w:val="en-GB"/>
+        </w:rPr>
+        <w:t>Furthermore, the robust graph representation is much more complex to replicate to depict benign behaviour by the attacker, making it difficult for them to camouflage their actions.</w:t>
+      </w:r>
+    </w:p>
+    <w:p>
+      <w:pPr>
+        <w:rPr>
+          <w:lang w:val="en-GB"/>
+        </w:rPr>
+      </w:pPr>
+    </w:p>
+    <w:p>
+      <w:pPr>
         <w:pStyle w:val="Heading2"/>
-        <w:jc w:val="both"/>
-        <w:rPr>
-          <w:lang w:val="en-GB"/>
-        </w:rPr>
-      </w:pPr>
-      <w:bookmarkStart w:id="14" w:name="_Toc185436286"/>
+        <w:rPr>
+          <w:lang w:val="en-GB"/>
+        </w:rPr>
+      </w:pPr>
+      <w:bookmarkStart w:id="10" w:name="_Toc185436282"/>
+      <w:r>
+        <w:rPr>
+          <w:lang w:val="en-GB"/>
+        </w:rPr>
+        <w:t>Provenance Based Intrusion Detection Systems</w:t>
+      </w:r>
+      <w:bookmarkEnd w:id="10"/>
+    </w:p>
+    <w:p>
+      <w:pPr>
+        <w:rPr>
+          <w:lang w:val="en-GB"/>
+        </w:rPr>
+      </w:pPr>
+      <w:r>
+        <w:rPr>
+          <w:lang w:val="en-GB"/>
+        </w:rPr>
+        <w:t>Recent developments have led to multiple SOTA PIDS available for testing and benchmarking. This section will be highlighting a few with their features and advantages.</w:t>
+      </w:r>
+    </w:p>
+    <w:p>
+      <w:pPr>
+        <w:rPr>
+          <w:lang w:val="en-GB"/>
+        </w:rPr>
+      </w:pPr>
+    </w:p>
+    <w:p>
+      <w:pPr>
+        <w:pStyle w:val="Heading3"/>
+        <w:rPr>
+          <w:lang w:val="en-GB"/>
+        </w:rPr>
+      </w:pPr>
+      <w:bookmarkStart w:id="11" w:name="_Toc185436283"/>
+      <w:r>
+        <w:rPr>
+          <w:lang w:val="en-GB"/>
+        </w:rPr>
+        <w:t>KAIROS</w:t>
+      </w:r>
+      <w:bookmarkEnd w:id="11"/>
+    </w:p>
+    <w:p>
+      <w:pPr>
+        <w:rPr>
+          <w:lang w:val="en-GB"/>
+        </w:rPr>
+      </w:pPr>
+      <w:r>
+        <w:rPr>
+          <w:lang w:val="en-GB"/>
+        </w:rPr>
+        <w:t xml:space="preserve">KAIROS leverages all kennel interaction of an entire network of systems, as opposed to application specific data. The information gathered from the whole-system allows KAIROS in detecting modern sophisticated intrusions such as APTs as they affect multiple applications on a host before migrating to others on the network. </w:t>
+      </w:r>
+      <w:r>
+        <w:rPr>
+          <w:lang w:val="en-GB"/>
+        </w:rPr>
+        <w:t>Like</w:t>
+      </w:r>
+      <w:r>
+        <w:rPr>
+          <w:lang w:val="en-GB"/>
+        </w:rPr>
+        <w:t xml:space="preserve"> </w:t>
+      </w:r>
       <w:r>
         <w:rPr>
           <w:lang w:val="en-GB"/>
         </w:rPr>
         <w:lastRenderedPageBreak/>
-        <w:t>Provenance Capture Systems</w:t>
-      </w:r>
-      <w:bookmarkEnd w:id="14"/>
-    </w:p>
-    <w:p>
-      <w:pPr>
-        <w:jc w:val="both"/>
-        <w:rPr>
-          <w:lang w:val="en-GB"/>
-        </w:rPr>
-      </w:pPr>
-      <w:r>
-        <w:rPr>
-          <w:lang w:val="en-GB"/>
-        </w:rPr>
-        <w:t xml:space="preserve">Over the years, researchers have developed various provenance data capturing systems and libraries. This study will utilize </w:t>
-      </w:r>
-      <w:proofErr w:type="spellStart"/>
-      <w:r>
-        <w:rPr>
-          <w:lang w:val="en-GB"/>
-        </w:rPr>
-        <w:t>CamFlow</w:t>
-      </w:r>
-      <w:proofErr w:type="spellEnd"/>
-      <w:r>
-        <w:rPr>
-          <w:lang w:val="en-GB"/>
-        </w:rPr>
-        <w:t xml:space="preserve">, an open-source project to bring observed provenance collection to the Linux Operating System. The upper hand </w:t>
-      </w:r>
-      <w:proofErr w:type="spellStart"/>
-      <w:r>
-        <w:rPr>
-          <w:lang w:val="en-GB"/>
-        </w:rPr>
-        <w:t>CamFlow</w:t>
-      </w:r>
-      <w:proofErr w:type="spellEnd"/>
-      <w:r>
-        <w:rPr>
-          <w:lang w:val="en-GB"/>
-        </w:rPr>
-        <w:t xml:space="preserve"> has compared to other provenance capture systems</w:t>
-      </w:r>
-      <w:r>
-        <w:rPr>
-          <w:lang w:val="en-GB"/>
-        </w:rPr>
-        <w:t>,</w:t>
-      </w:r>
-      <w:r>
-        <w:rPr>
-          <w:lang w:val="en-GB"/>
-        </w:rPr>
-        <w:t xml:space="preserve"> is </w:t>
-      </w:r>
-      <w:proofErr w:type="gramStart"/>
-      <w:r>
-        <w:rPr>
-          <w:lang w:val="en-GB"/>
-        </w:rPr>
-        <w:t xml:space="preserve">that  </w:t>
-      </w:r>
-      <w:proofErr w:type="spellStart"/>
-      <w:r>
-        <w:rPr>
-          <w:lang w:val="en-GB"/>
-        </w:rPr>
-        <w:t>CamFlow</w:t>
-      </w:r>
-      <w:proofErr w:type="spellEnd"/>
-      <w:proofErr w:type="gramEnd"/>
-      <w:r>
-        <w:rPr>
-          <w:lang w:val="en-GB"/>
-        </w:rPr>
-        <w:t xml:space="preserve"> uses a self-contained, easily maintainable implementation relying on a Linux Security Module, </w:t>
-      </w:r>
-      <w:proofErr w:type="spellStart"/>
-      <w:r>
-        <w:rPr>
-          <w:lang w:val="en-GB"/>
-        </w:rPr>
-        <w:t>NetFilter</w:t>
-      </w:r>
-      <w:proofErr w:type="spellEnd"/>
-      <w:r>
-        <w:rPr>
-          <w:lang w:val="en-GB"/>
-        </w:rPr>
-        <w:t xml:space="preserve"> and other existing kernel facilities. This provides a mechanism to tailor the captured provenance data to the needs of the application, making it easy to integrate provenance across distributed systems </w:t>
+        <w:t>other PIDS, KAIROS considers attackers maintaining persistence within a system by exploitation and placing backdoors for communication.</w:t>
+      </w:r>
+      <w:r>
+        <w:rPr>
+          <w:lang w:val="en-GB"/>
+        </w:rPr>
+        <w:t xml:space="preserve"> As an anomaly-based intrusion detection system, KAIROS learns from provenance graphs of benign system execution. It has been acknowledged that if system behaviour changes, KAIROS may not be as affective in detecting anomalies or might report false positives</w:t>
+      </w:r>
+      <w:r>
+        <w:rPr>
+          <w:lang w:val="en-GB"/>
+        </w:rPr>
+        <w:t xml:space="preserve"> </w:t>
       </w:r>
       <w:hyperlink r:id="rId25" w:history="1">
         <w:r>
@@ -4386,141 +4175,86 @@
     </w:p>
     <w:p>
       <w:pPr>
-        <w:jc w:val="both"/>
-        <w:rPr>
-          <w:lang w:val="en-GB"/>
-        </w:rPr>
-      </w:pPr>
-    </w:p>
-    <w:p>
-      <w:pPr>
-        <w:pStyle w:val="Heading2"/>
-        <w:rPr>
-          <w:lang w:val="en-GB"/>
-        </w:rPr>
-      </w:pPr>
-      <w:bookmarkStart w:id="15" w:name="_Toc185436287"/>
+        <w:rPr>
+          <w:lang w:val="en-GB"/>
+        </w:rPr>
+      </w:pPr>
+    </w:p>
+    <w:p>
+      <w:pPr>
+        <w:pStyle w:val="Heading3"/>
+        <w:rPr>
+          <w:lang w:val="en-GB"/>
+        </w:rPr>
+      </w:pPr>
+      <w:bookmarkStart w:id="12" w:name="_Toc185436284"/>
+      <w:r>
+        <w:rPr>
+          <w:lang w:val="en-GB"/>
+        </w:rPr>
+        <w:t>FLASH</w:t>
+      </w:r>
+      <w:bookmarkEnd w:id="12"/>
+    </w:p>
+    <w:p>
+      <w:pPr>
+        <w:rPr>
+          <w:lang w:val="en-GB"/>
+        </w:rPr>
+      </w:pPr>
+      <w:proofErr w:type="gramStart"/>
+      <w:r>
+        <w:rPr>
+          <w:lang w:val="en-GB"/>
+        </w:rPr>
+        <w:t>FLASH,</w:t>
+      </w:r>
+      <w:proofErr w:type="gramEnd"/>
+      <w:r>
+        <w:rPr>
+          <w:lang w:val="en-GB"/>
+        </w:rPr>
+        <w:t xml:space="preserve"> harnesses contextual and structural information from data provenance graphs to improve detection rates. It tackles the issue of overlooking </w:t>
+      </w:r>
       <w:proofErr w:type="spellStart"/>
       <w:r>
         <w:rPr>
           <w:lang w:val="en-GB"/>
         </w:rPr>
-        <w:t>CamFlow</w:t>
+        <w:t>semantica</w:t>
       </w:r>
       <w:proofErr w:type="spellEnd"/>
       <w:r>
         <w:rPr>
           <w:lang w:val="en-GB"/>
         </w:rPr>
-        <w:t xml:space="preserve"> Features</w:t>
-      </w:r>
-      <w:bookmarkEnd w:id="15"/>
-    </w:p>
-    <w:p>
-      <w:pPr>
-        <w:rPr>
-          <w:rFonts w:asciiTheme="majorHAnsi" w:eastAsiaTheme="majorEastAsia" w:hAnsiTheme="majorHAnsi" w:cstheme="majorBidi"/>
-          <w:color w:val="365F91" w:themeColor="accent1" w:themeShade="BF"/>
-          <w:sz w:val="26"/>
-          <w:szCs w:val="26"/>
-          <w:lang w:val="en-GB"/>
-        </w:rPr>
-      </w:pPr>
-      <w:proofErr w:type="spellStart"/>
-      <w:r>
-        <w:rPr>
-          <w:lang w:val="en-GB"/>
-        </w:rPr>
-        <w:t>CamFlow</w:t>
-      </w:r>
-      <w:proofErr w:type="spellEnd"/>
-      <w:r>
-        <w:rPr>
-          <w:lang w:val="en-GB"/>
-        </w:rPr>
-        <w:t xml:space="preserve"> captures a system’s provenance data through </w:t>
-      </w:r>
-      <w:r>
-        <w:rPr>
-          <w:i/>
-          <w:iCs/>
-          <w:lang w:val="en-GB"/>
-        </w:rPr>
-        <w:t xml:space="preserve">Linux </w:t>
-      </w:r>
-      <w:r>
-        <w:rPr>
-          <w:i/>
-          <w:iCs/>
-          <w:lang w:val="en-GB"/>
-        </w:rPr>
-        <w:t>Security</w:t>
-      </w:r>
-      <w:r>
-        <w:rPr>
-          <w:i/>
-          <w:iCs/>
-          <w:lang w:val="en-GB"/>
-        </w:rPr>
-        <w:t xml:space="preserve"> Model</w:t>
-      </w:r>
-      <w:r>
-        <w:rPr>
-          <w:lang w:val="en-GB"/>
-        </w:rPr>
-        <w:t xml:space="preserve"> and </w:t>
-      </w:r>
-      <w:proofErr w:type="spellStart"/>
-      <w:r>
-        <w:rPr>
-          <w:i/>
-          <w:iCs/>
-          <w:lang w:val="en-GB"/>
-        </w:rPr>
-        <w:t>NetFilter</w:t>
-      </w:r>
-      <w:proofErr w:type="spellEnd"/>
-      <w:r>
-        <w:rPr>
-          <w:i/>
-          <w:iCs/>
-          <w:lang w:val="en-GB"/>
-        </w:rPr>
-        <w:t xml:space="preserve"> </w:t>
-      </w:r>
-      <w:r>
-        <w:rPr>
-          <w:lang w:val="en-GB"/>
-        </w:rPr>
-        <w:t xml:space="preserve">hooks which is subsequently transferred to user space for storage and analysis. </w:t>
-      </w:r>
-      <w:proofErr w:type="spellStart"/>
-      <w:r>
-        <w:rPr>
-          <w:lang w:val="en-GB"/>
-        </w:rPr>
-        <w:t>CamFlow</w:t>
-      </w:r>
-      <w:proofErr w:type="spellEnd"/>
-      <w:r>
-        <w:rPr>
-          <w:lang w:val="en-GB"/>
-        </w:rPr>
-        <w:t xml:space="preserve"> tackles the major concern of generating extremely large whole-system provenance by providing mechanisms that capture only necessary subsets of the entire provenance graph required by applications. It further allows the possibility to limit the capture to specific edge or node types and flows from specific sources such as </w:t>
-      </w:r>
-      <w:proofErr w:type="spellStart"/>
-      <w:r>
-        <w:rPr>
-          <w:lang w:val="en-GB"/>
-        </w:rPr>
-        <w:t>inodes</w:t>
-      </w:r>
-      <w:proofErr w:type="spellEnd"/>
-      <w:r>
-        <w:rPr>
-          <w:lang w:val="en-GB"/>
-        </w:rPr>
-        <w:t>, network interfaces, security contexts and user IDs</w:t>
+        <w:t xml:space="preserve"> information during detection by utilising a Word2Vec-based embedding technique. This technique encodes various node attributes found in provenance graphs and transforms them into </w:t>
+      </w:r>
+      <w:r>
+        <w:rPr>
+          <w:lang w:val="en-GB"/>
+        </w:rPr>
+        <w:t>semantically rich</w:t>
+      </w:r>
+      <w:r>
+        <w:rPr>
+          <w:lang w:val="en-GB"/>
+        </w:rPr>
+        <w:t xml:space="preserve"> feature vectors. Additionally, it </w:t>
+      </w:r>
+      <w:proofErr w:type="gramStart"/>
+      <w:r>
+        <w:rPr>
+          <w:lang w:val="en-GB"/>
+        </w:rPr>
+        <w:t>is able to</w:t>
+      </w:r>
+      <w:proofErr w:type="gramEnd"/>
+      <w:r>
+        <w:rPr>
+          <w:lang w:val="en-GB"/>
+        </w:rPr>
+        <w:t xml:space="preserve"> obtain temporally sensitive embeddings and therefore including temporal ordering among events</w:t>
       </w:r>
       <w:r>
         <w:rPr>
@@ -4546,6 +4280,354 @@
     </w:p>
     <w:p>
       <w:pPr>
+        <w:rPr>
+          <w:lang w:val="en-GB"/>
+        </w:rPr>
+      </w:pPr>
+    </w:p>
+    <w:p>
+      <w:pPr>
+        <w:pStyle w:val="Heading3"/>
+        <w:rPr>
+          <w:lang w:val="en-GB"/>
+        </w:rPr>
+      </w:pPr>
+      <w:bookmarkStart w:id="13" w:name="_Toc185436285"/>
+      <w:r>
+        <w:rPr>
+          <w:lang w:val="en-GB"/>
+        </w:rPr>
+        <w:t>UNICORN</w:t>
+      </w:r>
+      <w:bookmarkEnd w:id="13"/>
+    </w:p>
+    <w:p>
+      <w:pPr>
+        <w:rPr>
+          <w:lang w:val="en-GB"/>
+        </w:rPr>
+      </w:pPr>
+      <w:r>
+        <w:rPr>
+          <w:lang w:val="en-GB"/>
+        </w:rPr>
+        <w:t>Mainly focussed on countering APTs, UNICORN uses graph sketching to build and updatable and incrementable graph data structure that enables efficient computation of graph statistics. The longitudinal nature of the graph structure allows UNICORN to track long term stealthy intrusion</w:t>
+      </w:r>
+      <w:r>
+        <w:rPr>
+          <w:lang w:val="en-GB"/>
+        </w:rPr>
+        <w:t xml:space="preserve">s. To make it scalable and require less computational and storage resources, UNICORN implements a fixed size and incrementally updatable graph structure </w:t>
+      </w:r>
+      <w:hyperlink r:id="rId27" w:history="1">
+        <w:r>
+          <w:rPr>
+            <w:rStyle w:val="Hyperlink"/>
+            <w:lang w:val="en-GB"/>
+          </w:rPr>
+          <w:t>[paper]</w:t>
+        </w:r>
+      </w:hyperlink>
+      <w:r>
+        <w:rPr>
+          <w:lang w:val="en-GB"/>
+        </w:rPr>
+        <w:t xml:space="preserve">. </w:t>
+      </w:r>
+    </w:p>
+    <w:p>
+      <w:pPr>
+        <w:pStyle w:val="Heading2"/>
+        <w:jc w:val="both"/>
+        <w:rPr>
+          <w:lang w:val="en-GB"/>
+        </w:rPr>
+      </w:pPr>
+      <w:bookmarkStart w:id="14" w:name="_Toc185436286"/>
+    </w:p>
+    <w:p>
+      <w:pPr>
+        <w:pStyle w:val="Heading2"/>
+        <w:jc w:val="both"/>
+        <w:rPr>
+          <w:lang w:val="en-GB"/>
+        </w:rPr>
+      </w:pPr>
+      <w:r>
+        <w:rPr>
+          <w:lang w:val="en-GB"/>
+        </w:rPr>
+        <w:t>Provenance Capture Systems</w:t>
+      </w:r>
+      <w:bookmarkEnd w:id="14"/>
+    </w:p>
+    <w:p>
+      <w:pPr>
+        <w:jc w:val="both"/>
+        <w:rPr>
+          <w:lang w:val="en-GB"/>
+        </w:rPr>
+      </w:pPr>
+      <w:r>
+        <w:rPr>
+          <w:lang w:val="en-GB"/>
+        </w:rPr>
+        <w:t xml:space="preserve">Over the years, researchers have developed various provenance data capturing systems and libraries. This study will utilize </w:t>
+      </w:r>
+      <w:proofErr w:type="spellStart"/>
+      <w:r>
+        <w:rPr>
+          <w:lang w:val="en-GB"/>
+        </w:rPr>
+        <w:t>CamFlow</w:t>
+      </w:r>
+      <w:proofErr w:type="spellEnd"/>
+      <w:r>
+        <w:rPr>
+          <w:lang w:val="en-GB"/>
+        </w:rPr>
+        <w:t xml:space="preserve">, an open-source project to bring observed provenance collection to the Linux Operating System. The upper hand </w:t>
+      </w:r>
+      <w:proofErr w:type="spellStart"/>
+      <w:r>
+        <w:rPr>
+          <w:lang w:val="en-GB"/>
+        </w:rPr>
+        <w:t>CamFlow</w:t>
+      </w:r>
+      <w:proofErr w:type="spellEnd"/>
+      <w:r>
+        <w:rPr>
+          <w:lang w:val="en-GB"/>
+        </w:rPr>
+        <w:t xml:space="preserve"> has compared to other provenance capture systems</w:t>
+      </w:r>
+      <w:r>
+        <w:rPr>
+          <w:lang w:val="en-GB"/>
+        </w:rPr>
+        <w:t>,</w:t>
+      </w:r>
+      <w:r>
+        <w:rPr>
+          <w:lang w:val="en-GB"/>
+        </w:rPr>
+        <w:t xml:space="preserve"> is </w:t>
+      </w:r>
+      <w:proofErr w:type="gramStart"/>
+      <w:r>
+        <w:rPr>
+          <w:lang w:val="en-GB"/>
+        </w:rPr>
+        <w:t xml:space="preserve">that  </w:t>
+      </w:r>
+      <w:proofErr w:type="spellStart"/>
+      <w:r>
+        <w:rPr>
+          <w:lang w:val="en-GB"/>
+        </w:rPr>
+        <w:t>CamFlow</w:t>
+      </w:r>
+      <w:proofErr w:type="spellEnd"/>
+      <w:proofErr w:type="gramEnd"/>
+      <w:r>
+        <w:rPr>
+          <w:lang w:val="en-GB"/>
+        </w:rPr>
+        <w:t xml:space="preserve"> uses a self-contained, easily maintainable implementation relying on a Linux Security Module, </w:t>
+      </w:r>
+      <w:proofErr w:type="spellStart"/>
+      <w:r>
+        <w:rPr>
+          <w:lang w:val="en-GB"/>
+        </w:rPr>
+        <w:t>NetFilter</w:t>
+      </w:r>
+      <w:proofErr w:type="spellEnd"/>
+      <w:r>
+        <w:rPr>
+          <w:lang w:val="en-GB"/>
+        </w:rPr>
+        <w:t xml:space="preserve"> and other existing kernel facilities. This provides a mechanism to tailor the captured provenance data to the needs of the application, making it easy to integrate provenance across distributed systems </w:t>
+      </w:r>
+      <w:hyperlink r:id="rId28" w:history="1">
+        <w:r>
+          <w:rPr>
+            <w:rStyle w:val="Hyperlink"/>
+            <w:lang w:val="en-GB"/>
+          </w:rPr>
+          <w:t>[paper]</w:t>
+        </w:r>
+      </w:hyperlink>
+      <w:r>
+        <w:rPr>
+          <w:lang w:val="en-GB"/>
+        </w:rPr>
+        <w:t>.</w:t>
+      </w:r>
+    </w:p>
+    <w:p>
+      <w:pPr>
+        <w:jc w:val="both"/>
+        <w:rPr>
+          <w:lang w:val="en-GB"/>
+        </w:rPr>
+      </w:pPr>
+    </w:p>
+    <w:p>
+      <w:pPr>
+        <w:pStyle w:val="Heading2"/>
+        <w:rPr>
+          <w:lang w:val="en-GB"/>
+        </w:rPr>
+      </w:pPr>
+      <w:bookmarkStart w:id="15" w:name="_Toc185436287"/>
+      <w:proofErr w:type="spellStart"/>
+      <w:r>
+        <w:rPr>
+          <w:lang w:val="en-GB"/>
+        </w:rPr>
+        <w:t>CamFlow</w:t>
+      </w:r>
+      <w:proofErr w:type="spellEnd"/>
+      <w:r>
+        <w:rPr>
+          <w:lang w:val="en-GB"/>
+        </w:rPr>
+        <w:t xml:space="preserve"> Features</w:t>
+      </w:r>
+      <w:bookmarkEnd w:id="15"/>
+    </w:p>
+    <w:p>
+      <w:pPr>
+        <w:rPr>
+          <w:rFonts w:asciiTheme="majorHAnsi" w:eastAsiaTheme="majorEastAsia" w:hAnsiTheme="majorHAnsi" w:cstheme="majorBidi"/>
+          <w:color w:val="365F91" w:themeColor="accent1" w:themeShade="BF"/>
+          <w:sz w:val="26"/>
+          <w:szCs w:val="26"/>
+          <w:lang w:val="en-GB"/>
+        </w:rPr>
+      </w:pPr>
+      <w:proofErr w:type="spellStart"/>
+      <w:r>
+        <w:rPr>
+          <w:lang w:val="en-GB"/>
+        </w:rPr>
+        <w:t>CamFlow</w:t>
+      </w:r>
+      <w:proofErr w:type="spellEnd"/>
+      <w:r>
+        <w:rPr>
+          <w:lang w:val="en-GB"/>
+        </w:rPr>
+        <w:t xml:space="preserve"> captures a system’s provenance data through </w:t>
+      </w:r>
+      <w:r>
+        <w:rPr>
+          <w:i/>
+          <w:iCs/>
+          <w:lang w:val="en-GB"/>
+        </w:rPr>
+        <w:t xml:space="preserve">Linux </w:t>
+      </w:r>
+      <w:r>
+        <w:rPr>
+          <w:i/>
+          <w:iCs/>
+          <w:lang w:val="en-GB"/>
+        </w:rPr>
+        <w:t>Security</w:t>
+      </w:r>
+      <w:r>
+        <w:rPr>
+          <w:i/>
+          <w:iCs/>
+          <w:lang w:val="en-GB"/>
+        </w:rPr>
+        <w:t xml:space="preserve"> Model</w:t>
+      </w:r>
+      <w:r>
+        <w:rPr>
+          <w:lang w:val="en-GB"/>
+        </w:rPr>
+        <w:t xml:space="preserve"> and </w:t>
+      </w:r>
+      <w:proofErr w:type="spellStart"/>
+      <w:r>
+        <w:rPr>
+          <w:i/>
+          <w:iCs/>
+          <w:lang w:val="en-GB"/>
+        </w:rPr>
+        <w:t>NetFilter</w:t>
+      </w:r>
+      <w:proofErr w:type="spellEnd"/>
+      <w:r>
+        <w:rPr>
+          <w:i/>
+          <w:iCs/>
+          <w:lang w:val="en-GB"/>
+        </w:rPr>
+        <w:t xml:space="preserve"> </w:t>
+      </w:r>
+      <w:r>
+        <w:rPr>
+          <w:lang w:val="en-GB"/>
+        </w:rPr>
+        <w:t xml:space="preserve">hooks which is subsequently transferred to user space for storage and analysis. </w:t>
+      </w:r>
+      <w:proofErr w:type="spellStart"/>
+      <w:r>
+        <w:rPr>
+          <w:lang w:val="en-GB"/>
+        </w:rPr>
+        <w:t>CamFlow</w:t>
+      </w:r>
+      <w:proofErr w:type="spellEnd"/>
+      <w:r>
+        <w:rPr>
+          <w:lang w:val="en-GB"/>
+        </w:rPr>
+        <w:t xml:space="preserve"> tackles the major concern of generating extremely large whole-system provenance by providing mechanisms that capture only necessary subsets of the entire provenance graph required by applications. It further allows the possibility to limit the capture to specific edge or node types and flows from specific sources such as </w:t>
+      </w:r>
+      <w:proofErr w:type="spellStart"/>
+      <w:r>
+        <w:rPr>
+          <w:lang w:val="en-GB"/>
+        </w:rPr>
+        <w:t>inodes</w:t>
+      </w:r>
+      <w:proofErr w:type="spellEnd"/>
+      <w:r>
+        <w:rPr>
+          <w:lang w:val="en-GB"/>
+        </w:rPr>
+        <w:t>, network interfaces, security contexts and user IDs</w:t>
+      </w:r>
+      <w:r>
+        <w:rPr>
+          <w:lang w:val="en-GB"/>
+        </w:rPr>
+        <w:t xml:space="preserve"> </w:t>
+      </w:r>
+      <w:hyperlink r:id="rId29" w:history="1">
+        <w:r>
+          <w:rPr>
+            <w:rStyle w:val="Hyperlink"/>
+            <w:lang w:val="en-GB"/>
+          </w:rPr>
+          <w:t>[paper]</w:t>
+        </w:r>
+      </w:hyperlink>
+      <w:r>
+        <w:rPr>
+          <w:lang w:val="en-GB"/>
+        </w:rPr>
+        <w:t>.</w:t>
+      </w:r>
+    </w:p>
+    <w:p>
+      <w:pPr>
         <w:pStyle w:val="Heading1"/>
         <w:jc w:val="both"/>
         <w:rPr>
@@ -4558,6 +4640,7 @@
         <w:rPr>
           <w:lang w:val="en-GB"/>
         </w:rPr>
+        <w:lastRenderedPageBreak/>
         <w:t>CamFlow</w:t>
       </w:r>
       <w:proofErr w:type="spellEnd"/>
@@ -4753,7 +4836,7 @@
         </w:rPr>
         <w:t xml:space="preserve"> project website </w:t>
       </w:r>
-      <w:hyperlink r:id="rId27" w:history="1">
+      <w:hyperlink r:id="rId30" w:history="1">
         <w:r>
           <w:rPr>
             <w:rStyle w:val="Hyperlink"/>
@@ -4803,7 +4886,7 @@
           <w:noProof/>
           <w:lang w:val="en-GB"/>
         </w:rPr>
-        <w:object w:dxaOrig="9360" w:dyaOrig="1148" w14:anchorId="078E1C2F">
+        <w:object w:dxaOrig="9360" w:dyaOrig="1148" w14:anchorId="6D952BD0">
           <v:shapetype id="_x0000_t75" coordsize="21600,21600" o:spt="75" o:preferrelative="t" path="m@4@5l@4@11@9@11@9@5xe" filled="f" stroked="f">
             <v:stroke joinstyle="miter"/>
             <v:formulas>
@@ -4823,10 +4906,10 @@
             <v:path o:extrusionok="f" gradientshapeok="t" o:connecttype="rect"/>
             <o:lock v:ext="edit" aspectratio="t"/>
           </v:shapetype>
-          <v:shape id="_x0000_i1040" type="#_x0000_t75" alt="" style="width:468pt;height:56.8pt;mso-width-percent:0;mso-height-percent:0;mso-width-percent:0;mso-height-percent:0" o:ole="">
-            <v:imagedata r:id="rId28" o:title=""/>
+          <v:shape id="_x0000_i1040" type="#_x0000_t75" alt="" style="width:468.15pt;height:57.05pt;mso-width-percent:0;mso-height-percent:0;mso-width-percent:0;mso-height-percent:0" o:ole="">
+            <v:imagedata r:id="rId31" o:title=""/>
           </v:shape>
-          <o:OLEObject Type="Embed" ProgID="Word.OpenDocumentText.12" ShapeID="_x0000_i1040" DrawAspect="Content" ObjectID="_1796050974" r:id="rId29"/>
+          <o:OLEObject Type="Embed" ProgID="Word.OpenDocumentText.12" ShapeID="_x0000_i1040" DrawAspect="Content" ObjectID="_1797273826" r:id="rId32"/>
         </w:object>
       </w:r>
     </w:p>
@@ -4863,16 +4946,29 @@
           <w:noProof/>
           <w:lang w:val="en-GB"/>
         </w:rPr>
-        <w:object w:dxaOrig="9360" w:dyaOrig="1017" w14:anchorId="2888A636">
-          <v:shape id="_x0000_i1039" type="#_x0000_t75" alt="" style="width:468pt;height:51.2pt;mso-width-percent:0;mso-height-percent:0;mso-width-percent:0;mso-height-percent:0" o:ole="">
-            <v:imagedata r:id="rId30" o:title=""/>
+        <w:object w:dxaOrig="9360" w:dyaOrig="1017" w14:anchorId="1358B705">
+          <v:shape id="_x0000_i1039" type="#_x0000_t75" alt="" style="width:468.15pt;height:51.15pt;mso-width-percent:0;mso-height-percent:0;mso-width-percent:0;mso-height-percent:0" o:ole="">
+            <v:imagedata r:id="rId33" o:title=""/>
           </v:shape>
-          <o:OLEObject Type="Embed" ProgID="Word.OpenDocumentText.12" ShapeID="_x0000_i1039" DrawAspect="Content" ObjectID="_1796050975" r:id="rId31"/>
+          <o:OLEObject Type="Embed" ProgID="Word.OpenDocumentText.12" ShapeID="_x0000_i1039" DrawAspect="Content" ObjectID="_1797273827" r:id="rId34"/>
         </w:object>
       </w:r>
     </w:p>
     <w:p>
       <w:pPr>
+        <w:rPr>
+          <w:lang w:val="en-GB"/>
+        </w:rPr>
+      </w:pPr>
+      <w:r>
+        <w:rPr>
+          <w:lang w:val="en-GB"/>
+        </w:rPr>
+        <w:br w:type="page"/>
+      </w:r>
+    </w:p>
+    <w:p>
+      <w:pPr>
         <w:jc w:val="both"/>
         <w:rPr>
           <w:lang w:val="en-GB"/>
@@ -4882,6 +4978,7 @@
         <w:rPr>
           <w:lang w:val="en-GB"/>
         </w:rPr>
+        <w:lastRenderedPageBreak/>
         <w:t>Finally, reboot the system. Hitting ‘shift’ when the VirtualBox splash screen appears will bring the system to the boot menu, where the kernel option with the word ‘</w:t>
       </w:r>
       <w:proofErr w:type="spellStart"/>
@@ -4955,11 +5052,11 @@
           <w:noProof/>
           <w:lang w:val="en-GB"/>
         </w:rPr>
-        <w:object w:dxaOrig="9360" w:dyaOrig="285" w14:anchorId="067F26B3">
-          <v:shape id="_x0000_i1038" type="#_x0000_t75" alt="" style="width:468pt;height:14.1pt;mso-width-percent:0;mso-height-percent:0;mso-width-percent:0;mso-height-percent:0" o:ole="">
-            <v:imagedata r:id="rId32" o:title=""/>
+        <w:object w:dxaOrig="9360" w:dyaOrig="285" w14:anchorId="6D9A0811">
+          <v:shape id="_x0000_i1038" type="#_x0000_t75" alt="" style="width:468.15pt;height:13.9pt;mso-width-percent:0;mso-height-percent:0;mso-width-percent:0;mso-height-percent:0" o:ole="">
+            <v:imagedata r:id="rId35" o:title=""/>
           </v:shape>
-          <o:OLEObject Type="Embed" ProgID="Word.OpenDocumentText.12" ShapeID="_x0000_i1038" DrawAspect="Content" ObjectID="_1796050976" r:id="rId33"/>
+          <o:OLEObject Type="Embed" ProgID="Word.OpenDocumentText.12" ShapeID="_x0000_i1038" DrawAspect="Content" ObjectID="_1797273828" r:id="rId36"/>
         </w:object>
       </w:r>
     </w:p>
@@ -5043,7 +5140,7 @@
                     <pic:cNvPicPr/>
                   </pic:nvPicPr>
                   <pic:blipFill>
-                    <a:blip r:embed="rId34"/>
+                    <a:blip r:embed="rId37"/>
                     <a:stretch>
                       <a:fillRect/>
                     </a:stretch>
@@ -5119,12 +5216,25 @@
           <w:noProof/>
           <w:lang w:val="en-GB"/>
         </w:rPr>
-        <w:object w:dxaOrig="9360" w:dyaOrig="1178" w14:anchorId="7AD9BE74">
-          <v:shape id="_x0000_i1037" type="#_x0000_t75" alt="" style="width:468pt;height:58.95pt;mso-width-percent:0;mso-height-percent:0;mso-width-percent:0;mso-height-percent:0" o:ole="">
-            <v:imagedata r:id="rId35" o:title=""/>
+        <w:object w:dxaOrig="9360" w:dyaOrig="1178" w14:anchorId="6B915D2C">
+          <v:shape id="_x0000_i1037" type="#_x0000_t75" alt="" style="width:468.15pt;height:59.15pt;mso-width-percent:0;mso-height-percent:0;mso-width-percent:0;mso-height-percent:0" o:ole="">
+            <v:imagedata r:id="rId38" o:title=""/>
           </v:shape>
-          <o:OLEObject Type="Embed" ProgID="Word.OpenDocumentText.12" ShapeID="_x0000_i1037" DrawAspect="Content" ObjectID="_1796050977" r:id="rId36"/>
+          <o:OLEObject Type="Embed" ProgID="Word.OpenDocumentText.12" ShapeID="_x0000_i1037" DrawAspect="Content" ObjectID="_1797273829" r:id="rId39"/>
         </w:object>
+      </w:r>
+    </w:p>
+    <w:p>
+      <w:pPr>
+        <w:rPr>
+          <w:lang w:val="en-GB"/>
+        </w:rPr>
+      </w:pPr>
+      <w:r>
+        <w:rPr>
+          <w:lang w:val="en-GB"/>
+        </w:rPr>
+        <w:br w:type="page"/>
       </w:r>
     </w:p>
     <w:p>
@@ -5161,27 +5271,45 @@
           <w:noProof/>
           <w:lang w:val="en-GB"/>
         </w:rPr>
-        <w:object w:dxaOrig="9360" w:dyaOrig="5010" w14:anchorId="102960B7">
-          <v:shape id="_x0000_i1036" type="#_x0000_t75" alt="" style="width:468pt;height:250.95pt;mso-width-percent:0;mso-height-percent:0;mso-width-percent:0;mso-height-percent:0" o:ole="">
-            <v:imagedata r:id="rId37" o:title=""/>
+        <w:object w:dxaOrig="9360" w:dyaOrig="5010" w14:anchorId="30A8B315">
+          <v:shape id="_x0000_i1036" type="#_x0000_t75" alt="" style="width:468.15pt;height:251.15pt;mso-width-percent:0;mso-height-percent:0;mso-width-percent:0;mso-height-percent:0" o:ole="">
+            <v:imagedata r:id="rId40" o:title=""/>
           </v:shape>
-          <o:OLEObject Type="Embed" ProgID="Word.OpenDocumentText.12" ShapeID="_x0000_i1036" DrawAspect="Content" ObjectID="_1796050978" r:id="rId38"/>
+          <o:OLEObject Type="Embed" ProgID="Word.OpenDocumentText.12" ShapeID="_x0000_i1036" DrawAspect="Content" ObjectID="_1797273830" r:id="rId41"/>
         </w:object>
       </w:r>
     </w:p>
     <w:p>
       <w:pPr>
+        <w:rPr>
+          <w:rFonts w:asciiTheme="majorHAnsi" w:eastAsiaTheme="majorEastAsia" w:hAnsiTheme="majorHAnsi" w:cstheme="majorBidi"/>
+          <w:color w:val="365F91" w:themeColor="accent1" w:themeShade="BF"/>
+          <w:sz w:val="26"/>
+          <w:szCs w:val="26"/>
+          <w:lang w:val="en-GB"/>
+        </w:rPr>
+      </w:pPr>
+      <w:bookmarkStart w:id="23" w:name="_Toc185436290"/>
+      <w:r>
+        <w:rPr>
+          <w:lang w:val="en-GB"/>
+        </w:rPr>
+        <w:br w:type="page"/>
+      </w:r>
+    </w:p>
+    <w:p>
+      <w:pPr>
         <w:pStyle w:val="Heading2"/>
         <w:rPr>
           <w:lang w:val="en-GB"/>
         </w:rPr>
       </w:pPr>
-      <w:bookmarkStart w:id="23" w:name="_Toc185436290"/>
       <w:proofErr w:type="spellStart"/>
       <w:r>
         <w:rPr>
           <w:lang w:val="en-GB"/>
         </w:rPr>
+        <w:lastRenderedPageBreak/>
         <w:t>CamTool</w:t>
       </w:r>
       <w:proofErr w:type="spellEnd"/>
@@ -5241,7 +5369,7 @@
         </w:rPr>
         <w:t xml:space="preserve"> demo website (</w:t>
       </w:r>
-      <w:hyperlink r:id="rId39" w:history="1">
+      <w:hyperlink r:id="rId42" w:history="1">
         <w:r>
           <w:rPr>
             <w:rStyle w:val="Hyperlink"/>
@@ -5367,11 +5495,11 @@
           <w:noProof/>
           <w:lang w:val="en-GB"/>
         </w:rPr>
-        <w:object w:dxaOrig="9360" w:dyaOrig="5295" w14:anchorId="09D2C730">
-          <v:shape id="_x0000_i1035" type="#_x0000_t75" alt="" style="width:468pt;height:265.05pt;mso-width-percent:0;mso-height-percent:0;mso-width-percent:0;mso-height-percent:0" o:ole="">
-            <v:imagedata r:id="rId40" o:title=""/>
+        <w:object w:dxaOrig="9360" w:dyaOrig="5295" w14:anchorId="2013F5D0">
+          <v:shape id="_x0000_i1035" type="#_x0000_t75" alt="" style="width:468.15pt;height:265.05pt;mso-width-percent:0;mso-height-percent:0;mso-width-percent:0;mso-height-percent:0" o:ole="">
+            <v:imagedata r:id="rId43" o:title=""/>
           </v:shape>
-          <o:OLEObject Type="Embed" ProgID="Word.OpenDocumentText.12" ShapeID="_x0000_i1035" DrawAspect="Content" ObjectID="_1796050979" r:id="rId41"/>
+          <o:OLEObject Type="Embed" ProgID="Word.OpenDocumentText.12" ShapeID="_x0000_i1035" DrawAspect="Content" ObjectID="_1797273831" r:id="rId44"/>
         </w:object>
       </w:r>
     </w:p>
@@ -5472,11 +5600,11 @@
           <w:noProof/>
           <w:lang w:val="en-GB"/>
         </w:rPr>
-        <w:object w:dxaOrig="9360" w:dyaOrig="1586" w14:anchorId="66ADC355">
-          <v:shape id="_x0000_i1034" type="#_x0000_t75" alt="" style="width:468pt;height:79.05pt;mso-width-percent:0;mso-height-percent:0;mso-width-percent:0;mso-height-percent:0" o:ole="">
-            <v:imagedata r:id="rId42" o:title=""/>
+        <w:object w:dxaOrig="9360" w:dyaOrig="1586" w14:anchorId="519B2A2A">
+          <v:shape id="_x0000_i1034" type="#_x0000_t75" alt="" style="width:468.15pt;height:78.95pt;mso-width-percent:0;mso-height-percent:0;mso-width-percent:0;mso-height-percent:0" o:ole="">
+            <v:imagedata r:id="rId45" o:title=""/>
           </v:shape>
-          <o:OLEObject Type="Embed" ProgID="Word.OpenDocumentText.12" ShapeID="_x0000_i1034" DrawAspect="Content" ObjectID="_1796050980" r:id="rId43"/>
+          <o:OLEObject Type="Embed" ProgID="Word.OpenDocumentText.12" ShapeID="_x0000_i1034" DrawAspect="Content" ObjectID="_1797273832" r:id="rId46"/>
         </w:object>
       </w:r>
     </w:p>
@@ -5504,6 +5632,7 @@
           <w:noProof/>
           <w:lang w:val="en-GB"/>
         </w:rPr>
+        <w:lastRenderedPageBreak/>
         <w:drawing>
           <wp:inline distT="0" distB="0" distL="0" distR="0" wp14:anchorId="54F2F9A9" wp14:editId="4AE5A332">
             <wp:extent cx="5486400" cy="2134870"/>
@@ -5520,7 +5649,7 @@
                     <pic:cNvPicPr/>
                   </pic:nvPicPr>
                   <pic:blipFill>
-                    <a:blip r:embed="rId44"/>
+                    <a:blip r:embed="rId47"/>
                     <a:stretch>
                       <a:fillRect/>
                     </a:stretch>
@@ -5560,7 +5689,6 @@
           <w:szCs w:val="16"/>
           <w:lang w:val="en-GB"/>
         </w:rPr>
-        <w:lastRenderedPageBreak/>
         <w:t>Figure 3: Provenance graph generated from example.txt</w:t>
       </w:r>
     </w:p>
@@ -5633,7 +5761,7 @@
         </w:rPr>
         <w:t xml:space="preserve">can execute automated cyber-attacks and collect provenance graphs that can be used as input for machine learning tools. </w:t>
       </w:r>
-      <w:hyperlink r:id="rId45" w:history="1">
+      <w:hyperlink r:id="rId48" w:history="1">
         <w:r>
           <w:rPr>
             <w:rStyle w:val="Hyperlink"/>
@@ -5714,7 +5842,7 @@
         </w:rPr>
         <w:t xml:space="preserve">The author of the Flurry Framework, Maya Kapoor, has provided scripts that automated the download and installation of the needed dependencies through her git repository </w:t>
       </w:r>
-      <w:hyperlink r:id="rId46" w:history="1">
+      <w:hyperlink r:id="rId49" w:history="1">
         <w:r>
           <w:rPr>
             <w:rStyle w:val="Hyperlink"/>
@@ -5889,11 +6017,11 @@
           <w:noProof/>
           <w:lang w:val="en-GB"/>
         </w:rPr>
-        <w:object w:dxaOrig="9360" w:dyaOrig="2980" w14:anchorId="0F478ED1">
-          <v:shape id="_x0000_i1033" type="#_x0000_t75" alt="" style="width:468pt;height:148.95pt;mso-width-percent:0;mso-height-percent:0;mso-width-percent:0;mso-height-percent:0" o:ole="">
-            <v:imagedata r:id="rId47" o:title=""/>
+        <w:object w:dxaOrig="9360" w:dyaOrig="2980" w14:anchorId="21868261">
+          <v:shape id="_x0000_i1033" type="#_x0000_t75" alt="" style="width:468.15pt;height:148.85pt;mso-width-percent:0;mso-height-percent:0;mso-width-percent:0;mso-height-percent:0" o:ole="">
+            <v:imagedata r:id="rId50" o:title=""/>
           </v:shape>
-          <o:OLEObject Type="Embed" ProgID="Word.OpenDocumentText.12" ShapeID="_x0000_i1033" DrawAspect="Content" ObjectID="_1796050981" r:id="rId48"/>
+          <o:OLEObject Type="Embed" ProgID="Word.OpenDocumentText.12" ShapeID="_x0000_i1033" DrawAspect="Content" ObjectID="_1797273833" r:id="rId51"/>
         </w:object>
       </w:r>
     </w:p>
@@ -5922,7 +6050,6 @@
         <w:rPr>
           <w:lang w:val="en-GB"/>
         </w:rPr>
-        <w:lastRenderedPageBreak/>
         <w:t xml:space="preserve">Followed by cloning </w:t>
       </w:r>
       <w:r>
@@ -5974,11 +6101,11 @@
           <w:noProof/>
           <w:lang w:val="en-GB"/>
         </w:rPr>
-        <w:object w:dxaOrig="9360" w:dyaOrig="540" w14:anchorId="60A0E116">
-          <v:shape id="_x0000_i1032" type="#_x0000_t75" alt="" style="width:468pt;height:27.2pt;mso-width-percent:0;mso-height-percent:0;mso-width-percent:0;mso-height-percent:0" o:ole="">
-            <v:imagedata r:id="rId49" o:title=""/>
+        <w:object w:dxaOrig="9360" w:dyaOrig="540" w14:anchorId="6CFDF915">
+          <v:shape id="_x0000_i1032" type="#_x0000_t75" alt="" style="width:468.15pt;height:27.15pt;mso-width-percent:0;mso-height-percent:0;mso-width-percent:0;mso-height-percent:0" o:ole="">
+            <v:imagedata r:id="rId52" o:title=""/>
           </v:shape>
-          <o:OLEObject Type="Embed" ProgID="Word.OpenDocumentText.12" ShapeID="_x0000_i1032" DrawAspect="Content" ObjectID="_1796050982" r:id="rId50"/>
+          <o:OLEObject Type="Embed" ProgID="Word.OpenDocumentText.12" ShapeID="_x0000_i1032" DrawAspect="Content" ObjectID="_1797273834" r:id="rId53"/>
         </w:object>
       </w:r>
     </w:p>
@@ -6356,11 +6483,11 @@
           <w:noProof/>
           <w:lang w:val="en-GB"/>
         </w:rPr>
-        <w:object w:dxaOrig="9360" w:dyaOrig="820" w14:anchorId="6BE0484B">
-          <v:shape id="_x0000_i1031" type="#_x0000_t75" alt="" style="width:468pt;height:40.95pt;mso-width-percent:0;mso-height-percent:0;mso-width-percent:0;mso-height-percent:0" o:ole="">
-            <v:imagedata r:id="rId51" o:title=""/>
+        <w:object w:dxaOrig="9360" w:dyaOrig="820" w14:anchorId="00817802">
+          <v:shape id="_x0000_i1031" type="#_x0000_t75" alt="" style="width:468.15pt;height:41.05pt;mso-width-percent:0;mso-height-percent:0;mso-width-percent:0;mso-height-percent:0" o:ole="">
+            <v:imagedata r:id="rId54" o:title=""/>
           </v:shape>
-          <o:OLEObject Type="Embed" ProgID="Word.OpenDocumentText.12" ShapeID="_x0000_i1031" DrawAspect="Content" ObjectID="_1796050983" r:id="rId52"/>
+          <o:OLEObject Type="Embed" ProgID="Word.OpenDocumentText.12" ShapeID="_x0000_i1031" DrawAspect="Content" ObjectID="_1797273835" r:id="rId55"/>
         </w:object>
       </w:r>
     </w:p>
@@ -6381,9 +6508,10 @@
         <w:rPr>
           <w:lang w:val="en-GB"/>
         </w:rPr>
+        <w:lastRenderedPageBreak/>
         <w:t xml:space="preserve">Download the XAMPP executable from </w:t>
       </w:r>
-      <w:hyperlink r:id="rId53" w:history="1">
+      <w:hyperlink r:id="rId56" w:history="1">
         <w:r>
           <w:rPr>
             <w:rStyle w:val="Hyperlink"/>
@@ -6412,11 +6540,11 @@
           <w:noProof/>
           <w:lang w:val="en-GB"/>
         </w:rPr>
-        <w:object w:dxaOrig="9360" w:dyaOrig="1080" w14:anchorId="00706F79">
-          <v:shape id="_x0000_i1030" type="#_x0000_t75" alt="" style="width:468pt;height:54pt;mso-width-percent:0;mso-height-percent:0;mso-width-percent:0;mso-height-percent:0" o:ole="">
-            <v:imagedata r:id="rId54" o:title=""/>
+        <w:object w:dxaOrig="9360" w:dyaOrig="1080" w14:anchorId="656765F1">
+          <v:shape id="_x0000_i1030" type="#_x0000_t75" alt="" style="width:468.15pt;height:53.9pt;mso-width-percent:0;mso-height-percent:0;mso-width-percent:0;mso-height-percent:0" o:ole="">
+            <v:imagedata r:id="rId57" o:title=""/>
           </v:shape>
-          <o:OLEObject Type="Embed" ProgID="Word.OpenDocumentText.12" ShapeID="_x0000_i1030" DrawAspect="Content" ObjectID="_1796050984" r:id="rId55"/>
+          <o:OLEObject Type="Embed" ProgID="Word.OpenDocumentText.12" ShapeID="_x0000_i1030" DrawAspect="Content" ObjectID="_1797273836" r:id="rId58"/>
         </w:object>
       </w:r>
     </w:p>
@@ -6486,7 +6614,6 @@
         <w:rPr>
           <w:lang w:val="en-GB"/>
         </w:rPr>
-        <w:lastRenderedPageBreak/>
         <w:t>DVWA</w:t>
       </w:r>
       <w:bookmarkEnd w:id="37"/>
@@ -6509,7 +6636,7 @@
         </w:rPr>
         <w:t xml:space="preserve"> </w:t>
       </w:r>
-      <w:hyperlink r:id="rId56" w:history="1">
+      <w:hyperlink r:id="rId59" w:history="1">
         <w:r>
           <w:rPr>
             <w:rStyle w:val="Hyperlink"/>
@@ -6582,11 +6709,11 @@
           <w:noProof/>
           <w:lang w:val="en-GB"/>
         </w:rPr>
-        <w:object w:dxaOrig="9020" w:dyaOrig="2700" w14:anchorId="032A5AF5">
-          <v:shape id="_x0000_i1029" type="#_x0000_t75" alt="" style="width:451.05pt;height:135.2pt;mso-width-percent:0;mso-height-percent:0;mso-width-percent:0;mso-height-percent:0" o:ole="">
-            <v:imagedata r:id="rId57" o:title=""/>
+        <w:object w:dxaOrig="9020" w:dyaOrig="2700" w14:anchorId="2CB61A68">
+          <v:shape id="_x0000_i1029" type="#_x0000_t75" alt="" style="width:451.15pt;height:134.95pt;mso-width-percent:0;mso-height-percent:0;mso-width-percent:0;mso-height-percent:0" o:ole="">
+            <v:imagedata r:id="rId60" o:title=""/>
           </v:shape>
-          <o:OLEObject Type="Embed" ProgID="Word.Document.12" ShapeID="_x0000_i1029" DrawAspect="Content" ObjectID="_1796050985" r:id="rId58">
+          <o:OLEObject Type="Embed" ProgID="Word.Document.12" ShapeID="_x0000_i1029" DrawAspect="Content" ObjectID="_1797273837" r:id="rId61">
             <o:FieldCodes>\s</o:FieldCodes>
           </o:OLEObject>
         </w:object>
@@ -6614,7 +6741,7 @@
         </w:rPr>
         <w:t xml:space="preserve">After installation, navigate to </w:t>
       </w:r>
-      <w:hyperlink r:id="rId59" w:history="1">
+      <w:hyperlink r:id="rId62" w:history="1">
         <w:r>
           <w:rPr>
             <w:rStyle w:val="Hyperlink"/>
@@ -6653,6 +6780,7 @@
           <w:noProof/>
           <w:lang w:val="en-GB"/>
         </w:rPr>
+        <w:lastRenderedPageBreak/>
         <w:drawing>
           <wp:inline distT="0" distB="0" distL="0" distR="0" wp14:anchorId="4E75BF21" wp14:editId="166F94B6">
             <wp:extent cx="3552943" cy="3724835"/>
@@ -6669,7 +6797,7 @@
                     <pic:cNvPicPr/>
                   </pic:nvPicPr>
                   <pic:blipFill>
-                    <a:blip r:embed="rId60"/>
+                    <a:blip r:embed="rId63"/>
                     <a:stretch>
                       <a:fillRect/>
                     </a:stretch>
@@ -6724,7 +6852,6 @@
           <w:noProof/>
           <w:lang w:val="en-GB"/>
         </w:rPr>
-        <w:lastRenderedPageBreak/>
         <w:t>Login with the following credentials</w:t>
       </w:r>
     </w:p>
@@ -6787,7 +6914,7 @@
                     <pic:cNvPicPr/>
                   </pic:nvPicPr>
                   <pic:blipFill>
-                    <a:blip r:embed="rId61"/>
+                    <a:blip r:embed="rId64"/>
                     <a:stretch>
                       <a:fillRect/>
                     </a:stretch>
@@ -6874,6 +7001,7 @@
           <w:noProof/>
           <w:lang w:val="en-GB"/>
         </w:rPr>
+        <w:lastRenderedPageBreak/>
         <w:drawing>
           <wp:inline distT="0" distB="0" distL="0" distR="0" wp14:anchorId="2DBA4CA5" wp14:editId="64292F46">
             <wp:extent cx="3718560" cy="4071050"/>
@@ -6890,7 +7018,7 @@
                     <pic:cNvPicPr/>
                   </pic:nvPicPr>
                   <pic:blipFill>
-                    <a:blip r:embed="rId62"/>
+                    <a:blip r:embed="rId65"/>
                     <a:stretch>
                       <a:fillRect/>
                     </a:stretch>
@@ -6963,7 +7091,6 @@
           <w:noProof/>
           <w:lang w:val="en-GB"/>
         </w:rPr>
-        <w:lastRenderedPageBreak/>
         <w:t>MQTT</w:t>
       </w:r>
       <w:bookmarkEnd w:id="39"/>
@@ -7003,7 +7130,7 @@
         </w:rPr>
         <w:t xml:space="preserve"> </w:t>
       </w:r>
-      <w:hyperlink r:id="rId63" w:history="1">
+      <w:hyperlink r:id="rId66" w:history="1">
         <w:r>
           <w:rPr>
             <w:rStyle w:val="Hyperlink"/>
@@ -7035,11 +7162,11 @@
           <w:noProof/>
           <w:lang w:val="en-GB"/>
         </w:rPr>
-        <w:object w:dxaOrig="9020" w:dyaOrig="3240" w14:anchorId="679123F3">
-          <v:shape id="_x0000_i1028" type="#_x0000_t75" alt="" style="width:451.05pt;height:162pt;mso-width-percent:0;mso-height-percent:0;mso-width-percent:0;mso-height-percent:0" o:ole="">
-            <v:imagedata r:id="rId64" o:title=""/>
+        <w:object w:dxaOrig="9020" w:dyaOrig="3240" w14:anchorId="55F8A957">
+          <v:shape id="_x0000_i1028" type="#_x0000_t75" alt="" style="width:451.15pt;height:162.1pt;mso-width-percent:0;mso-height-percent:0;mso-width-percent:0;mso-height-percent:0" o:ole="">
+            <v:imagedata r:id="rId67" o:title=""/>
           </v:shape>
-          <o:OLEObject Type="Embed" ProgID="Word.Document.12" ShapeID="_x0000_i1028" DrawAspect="Content" ObjectID="_1796050986" r:id="rId65">
+          <o:OLEObject Type="Embed" ProgID="Word.Document.12" ShapeID="_x0000_i1028" DrawAspect="Content" ObjectID="_1797273838" r:id="rId68">
             <o:FieldCodes>\s</o:FieldCodes>
           </o:OLEObject>
         </w:object>
@@ -7082,11 +7209,11 @@
           <w:noProof/>
           <w:lang w:val="en-GB"/>
         </w:rPr>
-        <w:object w:dxaOrig="9020" w:dyaOrig="1360" w14:anchorId="540FB045">
-          <v:shape id="_x0000_i1027" type="#_x0000_t75" alt="" style="width:451.05pt;height:68.1pt;mso-width-percent:0;mso-height-percent:0;mso-width-percent:0;mso-height-percent:0" o:ole="">
-            <v:imagedata r:id="rId66" o:title=""/>
+        <w:object w:dxaOrig="9020" w:dyaOrig="1360" w14:anchorId="0C29E639">
+          <v:shape id="_x0000_i1027" type="#_x0000_t75" alt="" style="width:451.15pt;height:68.15pt;mso-width-percent:0;mso-height-percent:0;mso-width-percent:0;mso-height-percent:0" o:ole="">
+            <v:imagedata r:id="rId69" o:title=""/>
           </v:shape>
-          <o:OLEObject Type="Embed" ProgID="Word.Document.12" ShapeID="_x0000_i1027" DrawAspect="Content" ObjectID="_1796050987" r:id="rId67">
+          <o:OLEObject Type="Embed" ProgID="Word.Document.12" ShapeID="_x0000_i1027" DrawAspect="Content" ObjectID="_1797273839" r:id="rId70">
             <o:FieldCodes>\s</o:FieldCodes>
           </o:OLEObject>
         </w:object>
@@ -7190,11 +7317,11 @@
           <w:noProof/>
           <w:lang w:val="en-GB"/>
         </w:rPr>
-        <w:object w:dxaOrig="9020" w:dyaOrig="7300" w14:anchorId="111F0E98">
-          <v:shape id="_x0000_i1026" type="#_x0000_t75" alt="" style="width:451.05pt;height:364.95pt;mso-width-percent:0;mso-height-percent:0;mso-width-percent:0;mso-height-percent:0" o:ole="">
-            <v:imagedata r:id="rId68" o:title=""/>
+        <w:object w:dxaOrig="9020" w:dyaOrig="7300" w14:anchorId="3E03CC18">
+          <v:shape id="_x0000_i1026" type="#_x0000_t75" alt="" style="width:451.15pt;height:364.85pt;mso-width-percent:0;mso-height-percent:0;mso-width-percent:0;mso-height-percent:0" o:ole="">
+            <v:imagedata r:id="rId71" o:title=""/>
           </v:shape>
-          <o:OLEObject Type="Embed" ProgID="Word.Document.12" ShapeID="_x0000_i1026" DrawAspect="Content" ObjectID="_1796050988" r:id="rId69">
+          <o:OLEObject Type="Embed" ProgID="Word.Document.12" ShapeID="_x0000_i1026" DrawAspect="Content" ObjectID="_1797273840" r:id="rId72">
             <o:FieldCodes>\s</o:FieldCodes>
           </o:OLEObject>
         </w:object>
@@ -7273,11 +7400,11 @@
           <w:szCs w:val="28"/>
           <w:lang w:val="en-GB" w:eastAsia="en-GB"/>
         </w:rPr>
-        <w:object w:dxaOrig="9020" w:dyaOrig="540" w14:anchorId="09640BF8">
-          <v:shape id="_x0000_i1025" type="#_x0000_t75" alt="" style="width:451.05pt;height:27.2pt;mso-width-percent:0;mso-height-percent:0;mso-width-percent:0;mso-height-percent:0" o:ole="">
-            <v:imagedata r:id="rId70" o:title=""/>
+        <w:object w:dxaOrig="9020" w:dyaOrig="540" w14:anchorId="7DC0E0DA">
+          <v:shape id="_x0000_i1025" type="#_x0000_t75" alt="" style="width:451.15pt;height:27.15pt;mso-width-percent:0;mso-height-percent:0;mso-width-percent:0;mso-height-percent:0" o:ole="">
+            <v:imagedata r:id="rId73" o:title=""/>
           </v:shape>
-          <o:OLEObject Type="Embed" ProgID="Word.Document.12" ShapeID="_x0000_i1025" DrawAspect="Content" ObjectID="_1796050989" r:id="rId71">
+          <o:OLEObject Type="Embed" ProgID="Word.Document.12" ShapeID="_x0000_i1025" DrawAspect="Content" ObjectID="_1797273841" r:id="rId74">
             <o:FieldCodes>\s</o:FieldCodes>
           </o:OLEObject>
         </w:object>
@@ -7358,7 +7485,7 @@
                     <pic:cNvPicPr/>
                   </pic:nvPicPr>
                   <pic:blipFill>
-                    <a:blip r:embed="rId72"/>
+                    <a:blip r:embed="rId75"/>
                     <a:stretch>
                       <a:fillRect/>
                     </a:stretch>
@@ -7436,7 +7563,7 @@
                     <pic:cNvPicPr/>
                   </pic:nvPicPr>
                   <pic:blipFill>
-                    <a:blip r:embed="rId73"/>
+                    <a:blip r:embed="rId76"/>
                     <a:stretch>
                       <a:fillRect/>
                     </a:stretch>
@@ -7520,6 +7647,297 @@
     </w:p>
     <w:p>
       <w:pPr>
+        <w:rPr>
+          <w:lang w:val="en-GB"/>
+        </w:rPr>
+      </w:pPr>
+      <w:r>
+        <w:rPr>
+          <w:lang w:val="en-GB"/>
+        </w:rPr>
+        <w:t xml:space="preserve">Application security can be broken down into three main branches. Web, API and Cloud. This project will be generating whole system provenance generated by DVWA and hence, will be focusing on the criticality of secure web applications. </w:t>
+      </w:r>
+    </w:p>
+    <w:p>
+      <w:pPr>
+        <w:rPr>
+          <w:lang w:val="en-GB"/>
+        </w:rPr>
+      </w:pPr>
+    </w:p>
+    <w:p>
+      <w:pPr>
+        <w:rPr>
+          <w:lang w:val="en-GB"/>
+        </w:rPr>
+      </w:pPr>
+      <w:r>
+        <w:rPr>
+          <w:lang w:val="en-GB"/>
+        </w:rPr>
+        <w:t>Web applications are software that tun on web servers and are accessible through the internet. These applications naturally accept connections from clients over insecure networks which expose them to various vulnerabilities. Web applications succumb to some of the most severe cyber-attacks as they are business critical and contain sensitive data. The Open Web Application Security Project (OWASP) have published the OWASP Top 10 which is a collection of the most sever</w:t>
+      </w:r>
+      <w:r>
+        <w:rPr>
+          <w:lang w:val="en-GB"/>
+        </w:rPr>
+        <w:t>e</w:t>
+      </w:r>
+      <w:r>
+        <w:rPr>
+          <w:lang w:val="en-GB"/>
+        </w:rPr>
+        <w:t xml:space="preserve"> and common vulnerabilities that web applications are prone to</w:t>
+      </w:r>
+      <w:r>
+        <w:rPr>
+          <w:lang w:val="en-GB"/>
+        </w:rPr>
+        <w:t>[</w:t>
+      </w:r>
+      <w:hyperlink r:id="rId77" w:history="1">
+        <w:r>
+          <w:rPr>
+            <w:rStyle w:val="Hyperlink"/>
+            <w:lang w:val="en-GB"/>
+          </w:rPr>
+          <w:t>paper</w:t>
+        </w:r>
+      </w:hyperlink>
+      <w:r>
+        <w:rPr>
+          <w:lang w:val="en-GB"/>
+        </w:rPr>
+        <w:t>]</w:t>
+      </w:r>
+      <w:r>
+        <w:rPr>
+          <w:lang w:val="en-GB"/>
+        </w:rPr>
+        <w:t xml:space="preserve">. These </w:t>
+      </w:r>
+      <w:r>
+        <w:rPr>
+          <w:lang w:val="en-GB"/>
+        </w:rPr>
+        <w:t>include</w:t>
+      </w:r>
+      <w:r>
+        <w:rPr>
+          <w:lang w:val="en-GB"/>
+        </w:rPr>
+        <w:t xml:space="preserve">: </w:t>
+      </w:r>
+    </w:p>
+    <w:p>
+      <w:pPr>
+        <w:rPr>
+          <w:lang w:val="en-GB"/>
+        </w:rPr>
+      </w:pPr>
+    </w:p>
+    <w:tbl>
+      <w:tblPr>
+        <w:tblStyle w:val="TableGrid"/>
+        <w:tblW w:w="0" w:type="auto"/>
+        <w:tblLook w:val="04A0" w:firstRow="1" w:lastRow="0" w:firstColumn="1" w:lastColumn="0" w:noHBand="0" w:noVBand="1"/>
+      </w:tblPr>
+      <w:tblGrid>
+        <w:gridCol w:w="4315"/>
+        <w:gridCol w:w="4315"/>
+      </w:tblGrid>
+      <w:tr>
+        <w:tc>
+          <w:tcPr>
+            <w:tcW w:w="4315" w:type="dxa"/>
+          </w:tcPr>
+          <w:p>
+            <w:pPr>
+              <w:rPr>
+                <w:lang w:val="en-GB"/>
+              </w:rPr>
+            </w:pPr>
+            <w:r>
+              <w:rPr>
+                <w:lang w:val="en-GB"/>
+              </w:rPr>
+              <w:t>OWASP Top 10</w:t>
+            </w:r>
+          </w:p>
+        </w:tc>
+        <w:tc>
+          <w:tcPr>
+            <w:tcW w:w="4315" w:type="dxa"/>
+          </w:tcPr>
+          <w:p>
+            <w:pPr>
+              <w:rPr>
+                <w:lang w:val="en-GB"/>
+              </w:rPr>
+            </w:pPr>
+            <w:r>
+              <w:rPr>
+                <w:lang w:val="en-GB"/>
+              </w:rPr>
+              <w:t>Description</w:t>
+            </w:r>
+          </w:p>
+        </w:tc>
+      </w:tr>
+      <w:tr>
+        <w:tc>
+          <w:tcPr>
+            <w:tcW w:w="4315" w:type="dxa"/>
+          </w:tcPr>
+          <w:p>
+            <w:pPr>
+              <w:rPr>
+                <w:lang w:val="en-GB"/>
+              </w:rPr>
+            </w:pPr>
+            <w:r>
+              <w:rPr>
+                <w:lang w:val="en-GB"/>
+              </w:rPr>
+              <w:t>Broken access control</w:t>
+            </w:r>
+          </w:p>
+        </w:tc>
+        <w:tc>
+          <w:tcPr>
+            <w:tcW w:w="4315" w:type="dxa"/>
+          </w:tcPr>
+          <w:p>
+            <w:pPr>
+              <w:rPr>
+                <w:lang w:val="en-GB"/>
+              </w:rPr>
+            </w:pPr>
+            <w:r>
+              <w:rPr>
+                <w:lang w:val="en-GB"/>
+              </w:rPr>
+              <w:t>Enables attackers to gain unauthorised access to user account</w:t>
+            </w:r>
+            <w:r>
+              <w:rPr>
+                <w:lang w:val="en-GB"/>
+              </w:rPr>
+              <w:t>s or provides users with unauthorised privileged functions</w:t>
+            </w:r>
+          </w:p>
+        </w:tc>
+      </w:tr>
+      <w:tr>
+        <w:tc>
+          <w:tcPr>
+            <w:tcW w:w="4315" w:type="dxa"/>
+          </w:tcPr>
+          <w:p>
+            <w:pPr>
+              <w:rPr>
+                <w:lang w:val="en-GB"/>
+              </w:rPr>
+            </w:pPr>
+            <w:r>
+              <w:rPr>
+                <w:lang w:val="en-GB"/>
+              </w:rPr>
+              <w:t>Cryptographic Failures</w:t>
+            </w:r>
+          </w:p>
+        </w:tc>
+        <w:tc>
+          <w:tcPr>
+            <w:tcW w:w="4315" w:type="dxa"/>
+          </w:tcPr>
+          <w:p>
+            <w:pPr>
+              <w:rPr>
+                <w:lang w:val="en-GB"/>
+              </w:rPr>
+            </w:pPr>
+            <w:r>
+              <w:rPr>
+                <w:lang w:val="en-GB"/>
+              </w:rPr>
+              <w:t>Occurs when data is not effectively secured while in transit and storage. This can lead to the unwanted distribution of passwords, health records and other such personal and private information.</w:t>
+            </w:r>
+          </w:p>
+        </w:tc>
+      </w:tr>
+      <w:tr>
+        <w:tc>
+          <w:tcPr>
+            <w:tcW w:w="4315" w:type="dxa"/>
+          </w:tcPr>
+          <w:p>
+            <w:pPr>
+              <w:rPr>
+                <w:lang w:val="en-GB"/>
+              </w:rPr>
+            </w:pPr>
+            <w:r>
+              <w:rPr>
+                <w:lang w:val="en-GB"/>
+              </w:rPr>
+              <w:t>Injections</w:t>
+            </w:r>
+          </w:p>
+        </w:tc>
+        <w:tc>
+          <w:tcPr>
+            <w:tcW w:w="4315" w:type="dxa"/>
+          </w:tcPr>
+          <w:p>
+            <w:pPr>
+              <w:rPr>
+                <w:lang w:val="en-GB"/>
+              </w:rPr>
+            </w:pPr>
+            <w:r>
+              <w:rPr>
+                <w:lang w:val="en-GB"/>
+              </w:rPr>
+              <w:t>These vulnerabilities allow attackers to send malicious data to web application interpreter which can be compiled and executed on the server. There are various forms of Injection based attacks such as Cross Site Scripting, SQL Injection, Cross Site Request Forgery and more.</w:t>
+            </w:r>
+          </w:p>
+        </w:tc>
+      </w:tr>
+    </w:tbl>
+    <w:p>
+      <w:pPr>
+        <w:rPr>
+          <w:lang w:val="en-GB"/>
+        </w:rPr>
+      </w:pPr>
+    </w:p>
+    <w:p>
+      <w:pPr>
+        <w:rPr>
+          <w:lang w:val="en-GB"/>
+        </w:rPr>
+      </w:pPr>
+    </w:p>
+    <w:p>
+      <w:pPr>
+        <w:rPr>
+          <w:rFonts w:asciiTheme="majorHAnsi" w:eastAsiaTheme="majorEastAsia" w:hAnsiTheme="majorHAnsi" w:cstheme="majorBidi"/>
+          <w:color w:val="365F91" w:themeColor="accent1" w:themeShade="BF"/>
+          <w:sz w:val="32"/>
+          <w:szCs w:val="32"/>
+          <w:lang w:val="en-GB"/>
+        </w:rPr>
+      </w:pPr>
+      <w:r>
+        <w:rPr>
+          <w:lang w:val="en-GB"/>
+        </w:rPr>
+        <w:br w:type="page"/>
+      </w:r>
+    </w:p>
+    <w:p>
+      <w:pPr>
         <w:pStyle w:val="Heading1"/>
         <w:rPr>
           <w:lang w:val="en-GB"/>
@@ -7529,6 +7947,7 @@
         <w:rPr>
           <w:lang w:val="en-GB"/>
         </w:rPr>
+        <w:lastRenderedPageBreak/>
         <w:t>Intrusion Scenarios</w:t>
       </w:r>
     </w:p>
@@ -7538,6 +7957,335 @@
           <w:lang w:val="en-GB"/>
         </w:rPr>
       </w:pPr>
+      <w:r>
+        <w:rPr>
+          <w:lang w:val="en-GB"/>
+        </w:rPr>
+        <w:t xml:space="preserve">The DVWA provides a platform for users to test their penetration skills using attacks such Cross Site Scripting (XSS) and their various forms, reflected, DOM and stored, brute force attacks, command injection and so on. Flurry </w:t>
+      </w:r>
+      <w:r>
+        <w:rPr>
+          <w:lang w:val="en-GB"/>
+        </w:rPr>
+        <w:t>can</w:t>
+      </w:r>
+      <w:r>
+        <w:rPr>
+          <w:lang w:val="en-GB"/>
+        </w:rPr>
+        <w:t xml:space="preserve"> automate these attacks and their benign counterpart </w:t>
+      </w:r>
+      <w:proofErr w:type="gramStart"/>
+      <w:r>
+        <w:rPr>
+          <w:lang w:val="en-GB"/>
+        </w:rPr>
+        <w:t>in order to</w:t>
+      </w:r>
+      <w:proofErr w:type="gramEnd"/>
+      <w:r>
+        <w:rPr>
+          <w:lang w:val="en-GB"/>
+        </w:rPr>
+        <w:t xml:space="preserve"> capture provenance data for both scenarios. Below is a table listing the malicious scenario and their corresponding benign action.</w:t>
+      </w:r>
+    </w:p>
+    <w:p>
+      <w:pPr>
+        <w:rPr>
+          <w:lang w:val="en-GB"/>
+        </w:rPr>
+      </w:pPr>
+    </w:p>
+    <w:tbl>
+      <w:tblPr>
+        <w:tblStyle w:val="TableGrid"/>
+        <w:tblW w:w="0" w:type="auto"/>
+        <w:tblLook w:val="04A0" w:firstRow="1" w:lastRow="0" w:firstColumn="1" w:lastColumn="0" w:noHBand="0" w:noVBand="1"/>
+      </w:tblPr>
+      <w:tblGrid>
+        <w:gridCol w:w="4315"/>
+        <w:gridCol w:w="4315"/>
+      </w:tblGrid>
+      <w:tr>
+        <w:tc>
+          <w:tcPr>
+            <w:tcW w:w="4315" w:type="dxa"/>
+          </w:tcPr>
+          <w:p>
+            <w:pPr>
+              <w:rPr>
+                <w:lang w:val="en-GB"/>
+              </w:rPr>
+            </w:pPr>
+            <w:r>
+              <w:rPr>
+                <w:lang w:val="en-GB"/>
+              </w:rPr>
+              <w:t>Malicious</w:t>
+            </w:r>
+          </w:p>
+        </w:tc>
+        <w:tc>
+          <w:tcPr>
+            <w:tcW w:w="4315" w:type="dxa"/>
+          </w:tcPr>
+          <w:p>
+            <w:pPr>
+              <w:rPr>
+                <w:lang w:val="en-GB"/>
+              </w:rPr>
+            </w:pPr>
+            <w:r>
+              <w:rPr>
+                <w:lang w:val="en-GB"/>
+              </w:rPr>
+              <w:t>Benign</w:t>
+            </w:r>
+          </w:p>
+        </w:tc>
+      </w:tr>
+      <w:tr>
+        <w:tc>
+          <w:tcPr>
+            <w:tcW w:w="4315" w:type="dxa"/>
+          </w:tcPr>
+          <w:p>
+            <w:pPr>
+              <w:rPr>
+                <w:lang w:val="en-GB"/>
+              </w:rPr>
+            </w:pPr>
+            <w:r>
+              <w:rPr>
+                <w:lang w:val="en-GB"/>
+              </w:rPr>
+              <w:t>XSS Stored</w:t>
+            </w:r>
+          </w:p>
+        </w:tc>
+        <w:tc>
+          <w:tcPr>
+            <w:tcW w:w="4315" w:type="dxa"/>
+          </w:tcPr>
+          <w:p>
+            <w:pPr>
+              <w:rPr>
+                <w:lang w:val="en-GB"/>
+              </w:rPr>
+            </w:pPr>
+            <w:r>
+              <w:rPr>
+                <w:lang w:val="en-GB"/>
+              </w:rPr>
+              <w:t>Message board post</w:t>
+            </w:r>
+          </w:p>
+        </w:tc>
+      </w:tr>
+      <w:tr>
+        <w:tc>
+          <w:tcPr>
+            <w:tcW w:w="4315" w:type="dxa"/>
+          </w:tcPr>
+          <w:p>
+            <w:pPr>
+              <w:rPr>
+                <w:lang w:val="en-GB"/>
+              </w:rPr>
+            </w:pPr>
+            <w:r>
+              <w:rPr>
+                <w:lang w:val="en-GB"/>
+              </w:rPr>
+              <w:t>XSS Reflected</w:t>
+            </w:r>
+          </w:p>
+        </w:tc>
+        <w:tc>
+          <w:tcPr>
+            <w:tcW w:w="4315" w:type="dxa"/>
+          </w:tcPr>
+          <w:p>
+            <w:pPr>
+              <w:rPr>
+                <w:lang w:val="en-GB"/>
+              </w:rPr>
+            </w:pPr>
+            <w:r>
+              <w:rPr>
+                <w:lang w:val="en-GB"/>
+              </w:rPr>
+              <w:t xml:space="preserve">Complete a questionnaire </w:t>
+            </w:r>
+          </w:p>
+        </w:tc>
+      </w:tr>
+      <w:tr>
+        <w:tc>
+          <w:tcPr>
+            <w:tcW w:w="4315" w:type="dxa"/>
+          </w:tcPr>
+          <w:p>
+            <w:pPr>
+              <w:rPr>
+                <w:lang w:val="en-GB"/>
+              </w:rPr>
+            </w:pPr>
+            <w:r>
+              <w:rPr>
+                <w:lang w:val="en-GB"/>
+              </w:rPr>
+              <w:t>XSS DOM</w:t>
+            </w:r>
+          </w:p>
+        </w:tc>
+        <w:tc>
+          <w:tcPr>
+            <w:tcW w:w="4315" w:type="dxa"/>
+          </w:tcPr>
+          <w:p>
+            <w:pPr>
+              <w:rPr>
+                <w:lang w:val="en-GB"/>
+              </w:rPr>
+            </w:pPr>
+            <w:r>
+              <w:rPr>
+                <w:lang w:val="en-GB"/>
+              </w:rPr>
+              <w:t>Query a webpage</w:t>
+            </w:r>
+          </w:p>
+        </w:tc>
+      </w:tr>
+      <w:tr>
+        <w:tc>
+          <w:tcPr>
+            <w:tcW w:w="4315" w:type="dxa"/>
+          </w:tcPr>
+          <w:p>
+            <w:pPr>
+              <w:rPr>
+                <w:lang w:val="en-GB"/>
+              </w:rPr>
+            </w:pPr>
+            <w:r>
+              <w:rPr>
+                <w:lang w:val="en-GB"/>
+              </w:rPr>
+              <w:t>Command Injection</w:t>
+            </w:r>
+          </w:p>
+        </w:tc>
+        <w:tc>
+          <w:tcPr>
+            <w:tcW w:w="4315" w:type="dxa"/>
+          </w:tcPr>
+          <w:p>
+            <w:pPr>
+              <w:rPr>
+                <w:lang w:val="en-GB"/>
+              </w:rPr>
+            </w:pPr>
+            <w:r>
+              <w:rPr>
+                <w:lang w:val="en-GB"/>
+              </w:rPr>
+              <w:t>Ping local host</w:t>
+            </w:r>
+          </w:p>
+        </w:tc>
+      </w:tr>
+      <w:tr>
+        <w:tc>
+          <w:tcPr>
+            <w:tcW w:w="4315" w:type="dxa"/>
+          </w:tcPr>
+          <w:p>
+            <w:pPr>
+              <w:rPr>
+                <w:lang w:val="en-GB"/>
+              </w:rPr>
+            </w:pPr>
+            <w:r>
+              <w:rPr>
+                <w:lang w:val="en-GB"/>
+              </w:rPr>
+              <w:t>SQL Injection</w:t>
+            </w:r>
+          </w:p>
+        </w:tc>
+        <w:tc>
+          <w:tcPr>
+            <w:tcW w:w="4315" w:type="dxa"/>
+          </w:tcPr>
+          <w:p>
+            <w:pPr>
+              <w:rPr>
+                <w:lang w:val="en-GB"/>
+              </w:rPr>
+            </w:pPr>
+            <w:r>
+              <w:rPr>
+                <w:lang w:val="en-GB"/>
+              </w:rPr>
+              <w:t>Create a user ID</w:t>
+            </w:r>
+          </w:p>
+        </w:tc>
+      </w:tr>
+      <w:tr>
+        <w:tc>
+          <w:tcPr>
+            <w:tcW w:w="4315" w:type="dxa"/>
+          </w:tcPr>
+          <w:p>
+            <w:pPr>
+              <w:rPr>
+                <w:lang w:val="en-GB"/>
+              </w:rPr>
+            </w:pPr>
+            <w:r>
+              <w:rPr>
+                <w:lang w:val="en-GB"/>
+              </w:rPr>
+              <w:t>Brute Force</w:t>
+            </w:r>
+          </w:p>
+        </w:tc>
+        <w:tc>
+          <w:tcPr>
+            <w:tcW w:w="4315" w:type="dxa"/>
+          </w:tcPr>
+          <w:p>
+            <w:pPr>
+              <w:rPr>
+                <w:lang w:val="en-GB"/>
+              </w:rPr>
+            </w:pPr>
+            <w:r>
+              <w:rPr>
+                <w:lang w:val="en-GB"/>
+              </w:rPr>
+              <w:t xml:space="preserve">Enter username and password </w:t>
+            </w:r>
+          </w:p>
+        </w:tc>
+      </w:tr>
+    </w:tbl>
+    <w:p>
+      <w:pPr>
+        <w:rPr>
+          <w:lang w:val="en-GB"/>
+        </w:rPr>
+      </w:pPr>
+      <w:r>
+        <w:rPr>
+          <w:lang w:val="en-GB"/>
+        </w:rPr>
+        <w:t xml:space="preserve"> </w:t>
+      </w:r>
     </w:p>
     <w:p>
       <w:pPr>
@@ -7555,11 +8303,34 @@
     </w:p>
     <w:p>
       <w:pPr>
-        <w:pStyle w:val="Heading1"/>
-        <w:rPr>
-          <w:lang w:val="en-GB"/>
-        </w:rPr>
-      </w:pPr>
+        <w:rPr>
+          <w:lang w:val="en-GB"/>
+        </w:rPr>
+      </w:pPr>
+      <w:r>
+        <w:rPr>
+          <w:lang w:val="en-GB"/>
+        </w:rPr>
+        <w:t xml:space="preserve">(Write about </w:t>
+      </w:r>
+      <w:r>
+        <w:rPr>
+          <w:lang w:val="en-GB"/>
+        </w:rPr>
+        <w:t>how you automated each</w:t>
+      </w:r>
+      <w:r>
+        <w:rPr>
+          <w:lang w:val="en-GB"/>
+        </w:rPr>
+        <w:t xml:space="preserve"> </w:t>
+      </w:r>
+      <w:r>
+        <w:rPr>
+          <w:lang w:val="en-GB"/>
+        </w:rPr>
+        <w:t>attack, data collected, why, blah blah)</w:t>
+      </w:r>
     </w:p>
     <w:sectPr>
       <w:pgSz w:w="12240" w:h="15840"/>
@@ -7572,7 +8343,7 @@
 </file>
 
 <file path=word/numbering.xml><?xml version="1.0" encoding="utf-8"?>
-<w:numbering xmlns:wpc="http://schemas.microsoft.com/office/word/2010/wordprocessingCanvas" xmlns:cx="http://schemas.microsoft.com/office/drawing/2014/chartex" xmlns:cx1="http://schemas.microsoft.com/office/drawing/2015/9/8/chartex" xmlns:cx2="http://schemas.microsoft.com/office/drawing/2015/10/21/chartex" xmlns:cx3="http://schemas.microsoft.com/office/drawing/2016/5/9/chartex" xmlns:cx4="http://schemas.microsoft.com/office/drawing/2016/5/10/chartex" xmlns:cx5="http://schemas.microsoft.com/office/drawing/2016/5/11/chartex" xmlns:cx6="http://schemas.microsoft.com/office/drawing/2016/5/12/chartex" xmlns:cx7="http://schemas.microsoft.com/office/drawing/2016/5/13/chartex" xmlns:cx8="http://schemas.microsoft.com/office/drawing/2016/5/14/chartex" xmlns:mc="http://schemas.openxmlformats.org/markup-compatibility/2006" xmlns:aink="http://schemas.microsoft.com/office/drawing/2016/ink" xmlns:am3d="http://schemas.microsoft.com/office/drawing/2017/model3d" xmlns:o="urn:schemas-microsoft-com:office:office" xmlns:oel="http://schemas.microsoft.com/office/2019/extlst" xmlns:r="http://schemas.openxmlformats.org/officeDocument/2006/relationships" xmlns:m="http://schemas.openxmlformats.org/officeDocument/2006/math" xmlns:v="urn:schemas-microsoft-com:vml" xmlns:wp14="http://schemas.microsoft.com/office/word/2010/wordprocessingDrawing" xmlns:wp="http://schemas.openxmlformats.org/drawingml/2006/wordprocessingDrawing" xmlns:w10="urn:schemas-microsoft-com:office:word" xmlns:w="http://schemas.openxmlformats.org/wordprocessingml/2006/main" xmlns:w14="http://schemas.microsoft.com/office/word/2010/wordml" xmlns:w15="http://schemas.microsoft.com/office/word/2012/wordml" xmlns:w16cex="http://schemas.microsoft.com/office/word/2018/wordml/cex" xmlns:w16cid="http://schemas.microsoft.com/office/word/2016/wordml/cid" xmlns:w16="http://schemas.microsoft.com/office/word/2018/wordml" xmlns:w16du="http://schemas.microsoft.com/office/word/2023/wordml/word16du" xmlns:w16sdtdh="http://schemas.microsoft.com/office/word/2020/wordml/sdtdatahash" xmlns:w16se="http://schemas.microsoft.com/office/word/2015/wordml/symex" xmlns:wpg="http://schemas.microsoft.com/office/word/2010/wordprocessingGroup" xmlns:wpi="http://schemas.microsoft.com/office/word/2010/wordprocessingInk" xmlns:wne="http://schemas.microsoft.com/office/word/2006/wordml" xmlns:wps="http://schemas.microsoft.com/office/word/2010/wordprocessingShape" mc:Ignorable="w14 w15 w16se w16cid w16 w16cex w16sdtdh w16du wp14">
+<w:numbering xmlns:wpc="http://schemas.microsoft.com/office/word/2010/wordprocessingCanvas" xmlns:cx="http://schemas.microsoft.com/office/drawing/2014/chartex" xmlns:cx1="http://schemas.microsoft.com/office/drawing/2015/9/8/chartex" xmlns:cx2="http://schemas.microsoft.com/office/drawing/2015/10/21/chartex" xmlns:cx3="http://schemas.microsoft.com/office/drawing/2016/5/9/chartex" xmlns:cx4="http://schemas.microsoft.com/office/drawing/2016/5/10/chartex" xmlns:cx5="http://schemas.microsoft.com/office/drawing/2016/5/11/chartex" xmlns:cx6="http://schemas.microsoft.com/office/drawing/2016/5/12/chartex" xmlns:cx7="http://schemas.microsoft.com/office/drawing/2016/5/13/chartex" xmlns:cx8="http://schemas.microsoft.com/office/drawing/2016/5/14/chartex" xmlns:mc="http://schemas.openxmlformats.org/markup-compatibility/2006" xmlns:aink="http://schemas.microsoft.com/office/drawing/2016/ink" xmlns:am3d="http://schemas.microsoft.com/office/drawing/2017/model3d" xmlns:o="urn:schemas-microsoft-com:office:office" xmlns:oel="http://schemas.microsoft.com/office/2019/extlst" xmlns:r="http://schemas.openxmlformats.org/officeDocument/2006/relationships" xmlns:m="http://schemas.openxmlformats.org/officeDocument/2006/math" xmlns:v="urn:schemas-microsoft-com:vml" xmlns:wp14="http://schemas.microsoft.com/office/word/2010/wordprocessingDrawing" xmlns:wp="http://schemas.openxmlformats.org/drawingml/2006/wordprocessingDrawing" xmlns:w10="urn:schemas-microsoft-com:office:word" xmlns:w="http://schemas.openxmlformats.org/wordprocessingml/2006/main" xmlns:w14="http://schemas.microsoft.com/office/word/2010/wordml" xmlns:w15="http://schemas.microsoft.com/office/word/2012/wordml" xmlns:w16cex="http://schemas.microsoft.com/office/word/2018/wordml/cex" xmlns:w16cid="http://schemas.microsoft.com/office/word/2016/wordml/cid" xmlns:w16="http://schemas.microsoft.com/office/word/2018/wordml" xmlns:w16du="http://schemas.microsoft.com/office/word/2023/wordml/word16du" xmlns:w16sdtdh="http://schemas.microsoft.com/office/word/2020/wordml/sdtdatahash" xmlns:w16sdtfl="http://schemas.microsoft.com/office/word/2024/wordml/sdtformatlock" xmlns:w16se="http://schemas.microsoft.com/office/word/2015/wordml/symex" xmlns:wpg="http://schemas.microsoft.com/office/word/2010/wordprocessingGroup" xmlns:wpi="http://schemas.microsoft.com/office/word/2010/wordprocessingInk" xmlns:wne="http://schemas.microsoft.com/office/word/2006/wordml" xmlns:wps="http://schemas.microsoft.com/office/word/2010/wordprocessingShape" mc:Ignorable="w14 w15 w16se w16cid w16 w16cex w16sdtdh w16sdtfl w16du wp14">
   <w:abstractNum w:abstractNumId="0" w15:restartNumberingAfterBreak="0">
     <w:nsid w:val="00000001"/>
     <w:multiLevelType w:val="hybridMultilevel"/>
@@ -8140,6 +8911,118 @@
     </w:lvl>
   </w:abstractNum>
   <w:abstractNum w:abstractNumId="7" w15:restartNumberingAfterBreak="0">
+    <w:nsid w:val="629A723B"/>
+    <w:multiLevelType w:val="hybridMultilevel"/>
+    <w:tmpl w:val="87C63DCE"/>
+    <w:lvl w:ilvl="0" w:tplc="FBF6CDA4">
+      <w:numFmt w:val="bullet"/>
+      <w:lvlText w:val="-"/>
+      <w:lvlJc w:val="left"/>
+      <w:pPr>
+        <w:ind w:left="720" w:hanging="360"/>
+      </w:pPr>
+      <w:rPr>
+        <w:rFonts w:ascii="Cambria" w:eastAsiaTheme="minorEastAsia" w:hAnsi="Cambria" w:cstheme="minorBidi" w:hint="default"/>
+      </w:rPr>
+    </w:lvl>
+    <w:lvl w:ilvl="1" w:tplc="08090003" w:tentative="1">
+      <w:start w:val="1"/>
+      <w:numFmt w:val="bullet"/>
+      <w:lvlText w:val="o"/>
+      <w:lvlJc w:val="left"/>
+      <w:pPr>
+        <w:ind w:left="1440" w:hanging="360"/>
+      </w:pPr>
+      <w:rPr>
+        <w:rFonts w:ascii="Courier New" w:hAnsi="Courier New" w:cs="Courier New" w:hint="default"/>
+      </w:rPr>
+    </w:lvl>
+    <w:lvl w:ilvl="2" w:tplc="08090005" w:tentative="1">
+      <w:start w:val="1"/>
+      <w:numFmt w:val="bullet"/>
+      <w:lvlText w:val=""/>
+      <w:lvlJc w:val="left"/>
+      <w:pPr>
+        <w:ind w:left="2160" w:hanging="360"/>
+      </w:pPr>
+      <w:rPr>
+        <w:rFonts w:ascii="Wingdings" w:hAnsi="Wingdings" w:hint="default"/>
+      </w:rPr>
+    </w:lvl>
+    <w:lvl w:ilvl="3" w:tplc="08090001" w:tentative="1">
+      <w:start w:val="1"/>
+      <w:numFmt w:val="bullet"/>
+      <w:lvlText w:val=""/>
+      <w:lvlJc w:val="left"/>
+      <w:pPr>
+        <w:ind w:left="2880" w:hanging="360"/>
+      </w:pPr>
+      <w:rPr>
+        <w:rFonts w:ascii="Symbol" w:hAnsi="Symbol" w:hint="default"/>
+      </w:rPr>
+    </w:lvl>
+    <w:lvl w:ilvl="4" w:tplc="08090003" w:tentative="1">
+      <w:start w:val="1"/>
+      <w:numFmt w:val="bullet"/>
+      <w:lvlText w:val="o"/>
+      <w:lvlJc w:val="left"/>
+      <w:pPr>
+        <w:ind w:left="3600" w:hanging="360"/>
+      </w:pPr>
+      <w:rPr>
+        <w:rFonts w:ascii="Courier New" w:hAnsi="Courier New" w:cs="Courier New" w:hint="default"/>
+      </w:rPr>
+    </w:lvl>
+    <w:lvl w:ilvl="5" w:tplc="08090005" w:tentative="1">
+      <w:start w:val="1"/>
+      <w:numFmt w:val="bullet"/>
+      <w:lvlText w:val=""/>
+      <w:lvlJc w:val="left"/>
+      <w:pPr>
+        <w:ind w:left="4320" w:hanging="360"/>
+      </w:pPr>
+      <w:rPr>
+        <w:rFonts w:ascii="Wingdings" w:hAnsi="Wingdings" w:hint="default"/>
+      </w:rPr>
+    </w:lvl>
+    <w:lvl w:ilvl="6" w:tplc="08090001" w:tentative="1">
+      <w:start w:val="1"/>
+      <w:numFmt w:val="bullet"/>
+      <w:lvlText w:val=""/>
+      <w:lvlJc w:val="left"/>
+      <w:pPr>
+        <w:ind w:left="5040" w:hanging="360"/>
+      </w:pPr>
+      <w:rPr>
+        <w:rFonts w:ascii="Symbol" w:hAnsi="Symbol" w:hint="default"/>
+      </w:rPr>
+    </w:lvl>
+    <w:lvl w:ilvl="7" w:tplc="08090003" w:tentative="1">
+      <w:start w:val="1"/>
+      <w:numFmt w:val="bullet"/>
+      <w:lvlText w:val="o"/>
+      <w:lvlJc w:val="left"/>
+      <w:pPr>
+        <w:ind w:left="5760" w:hanging="360"/>
+      </w:pPr>
+      <w:rPr>
+        <w:rFonts w:ascii="Courier New" w:hAnsi="Courier New" w:cs="Courier New" w:hint="default"/>
+      </w:rPr>
+    </w:lvl>
+    <w:lvl w:ilvl="8" w:tplc="08090005" w:tentative="1">
+      <w:start w:val="1"/>
+      <w:numFmt w:val="bullet"/>
+      <w:lvlText w:val=""/>
+      <w:lvlJc w:val="left"/>
+      <w:pPr>
+        <w:ind w:left="6480" w:hanging="360"/>
+      </w:pPr>
+      <w:rPr>
+        <w:rFonts w:ascii="Wingdings" w:hAnsi="Wingdings" w:hint="default"/>
+      </w:rPr>
+    </w:lvl>
+  </w:abstractNum>
+  <w:abstractNum w:abstractNumId="8" w15:restartNumberingAfterBreak="0">
     <w:nsid w:val="638F3AAC"/>
     <w:multiLevelType w:val="hybridMultilevel"/>
     <w:tmpl w:val="1BF619F6"/>
@@ -8252,7 +9135,7 @@
       </w:rPr>
     </w:lvl>
   </w:abstractNum>
-  <w:abstractNum w:abstractNumId="8" w15:restartNumberingAfterBreak="0">
+  <w:abstractNum w:abstractNumId="9" w15:restartNumberingAfterBreak="0">
     <w:nsid w:val="63E63DC2"/>
     <w:multiLevelType w:val="hybridMultilevel"/>
     <w:tmpl w:val="8766CBCC"/>
@@ -8341,7 +9224,7 @@
       </w:pPr>
     </w:lvl>
   </w:abstractNum>
-  <w:abstractNum w:abstractNumId="9" w15:restartNumberingAfterBreak="0">
+  <w:abstractNum w:abstractNumId="10" w15:restartNumberingAfterBreak="0">
     <w:nsid w:val="67433A4B"/>
     <w:multiLevelType w:val="hybridMultilevel"/>
     <w:tmpl w:val="9084A610"/>
@@ -8430,7 +9313,7 @@
       </w:pPr>
     </w:lvl>
   </w:abstractNum>
-  <w:abstractNum w:abstractNumId="10" w15:restartNumberingAfterBreak="0">
+  <w:abstractNum w:abstractNumId="11" w15:restartNumberingAfterBreak="0">
     <w:nsid w:val="7D98749D"/>
     <w:multiLevelType w:val="hybridMultilevel"/>
     <w:tmpl w:val="220CA850"/>
@@ -8558,28 +9441,31 @@
     <w:abstractNumId w:val="5"/>
   </w:num>
   <w:num w:numId="6" w16cid:durableId="1573151729">
-    <w:abstractNumId w:val="7"/>
+    <w:abstractNumId w:val="8"/>
   </w:num>
   <w:num w:numId="7" w16cid:durableId="2009138777">
-    <w:abstractNumId w:val="8"/>
+    <w:abstractNumId w:val="9"/>
   </w:num>
   <w:num w:numId="8" w16cid:durableId="2079789248">
     <w:abstractNumId w:val="3"/>
   </w:num>
   <w:num w:numId="9" w16cid:durableId="1270772928">
-    <w:abstractNumId w:val="9"/>
+    <w:abstractNumId w:val="10"/>
   </w:num>
   <w:num w:numId="10" w16cid:durableId="855005149">
     <w:abstractNumId w:val="4"/>
   </w:num>
   <w:num w:numId="11" w16cid:durableId="1956907092">
-    <w:abstractNumId w:val="10"/>
+    <w:abstractNumId w:val="11"/>
+  </w:num>
+  <w:num w:numId="12" w16cid:durableId="1938246980">
+    <w:abstractNumId w:val="7"/>
   </w:num>
 </w:numbering>
 </file>
 
 <file path=word/styles.xml><?xml version="1.0" encoding="utf-8"?>
-<w:styles xmlns:mc="http://schemas.openxmlformats.org/markup-compatibility/2006" xmlns:r="http://schemas.openxmlformats.org/officeDocument/2006/relationships" xmlns:w="http://schemas.openxmlformats.org/wordprocessingml/2006/main" xmlns:w14="http://schemas.microsoft.com/office/word/2010/wordml" xmlns:w15="http://schemas.microsoft.com/office/word/2012/wordml" xmlns:w16cex="http://schemas.microsoft.com/office/word/2018/wordml/cex" xmlns:w16cid="http://schemas.microsoft.com/office/word/2016/wordml/cid" xmlns:w16="http://schemas.microsoft.com/office/word/2018/wordml" xmlns:w16du="http://schemas.microsoft.com/office/word/2023/wordml/word16du" xmlns:w16sdtdh="http://schemas.microsoft.com/office/word/2020/wordml/sdtdatahash" xmlns:w16se="http://schemas.microsoft.com/office/word/2015/wordml/symex" mc:Ignorable="w14 w15 w16se w16cid w16 w16cex w16sdtdh w16du">
+<w:styles xmlns:mc="http://schemas.openxmlformats.org/markup-compatibility/2006" xmlns:r="http://schemas.openxmlformats.org/officeDocument/2006/relationships" xmlns:w="http://schemas.openxmlformats.org/wordprocessingml/2006/main" xmlns:w14="http://schemas.microsoft.com/office/word/2010/wordml" xmlns:w15="http://schemas.microsoft.com/office/word/2012/wordml" xmlns:w16cex="http://schemas.microsoft.com/office/word/2018/wordml/cex" xmlns:w16cid="http://schemas.microsoft.com/office/word/2016/wordml/cid" xmlns:w16="http://schemas.microsoft.com/office/word/2018/wordml" xmlns:w16du="http://schemas.microsoft.com/office/word/2023/wordml/word16du" xmlns:w16sdtdh="http://schemas.microsoft.com/office/word/2020/wordml/sdtdatahash" xmlns:w16sdtfl="http://schemas.microsoft.com/office/word/2024/wordml/sdtformatlock" xmlns:w16se="http://schemas.microsoft.com/office/word/2015/wordml/symex" mc:Ignorable="w14 w15 w16se w16cid w16 w16cex w16sdtdh w16sdtfl w16du">
   <w:docDefaults>
     <w:rPrDefault>
       <w:rPr>
@@ -9750,15 +10636,6 @@
 </file>
 
 <file path=customXml/item1.xml><?xml version="1.0" encoding="utf-8"?>
-<p:properties xmlns:p="http://schemas.microsoft.com/office/2006/metadata/properties" xmlns:xsi="http://www.w3.org/2001/XMLSchema-instance" xmlns:pc="http://schemas.microsoft.com/office/infopath/2007/PartnerControls">
-  <documentManagement>
-    <PublishingExpirationDate xmlns="http://schemas.microsoft.com/sharepoint/v3" xsi:nil="true"/>
-    <PublishingStartDate xmlns="http://schemas.microsoft.com/sharepoint/v3" xsi:nil="true"/>
-  </documentManagement>
-</p:properties>
-</file>
-
-<file path=customXml/item2.xml><?xml version="1.0" encoding="utf-8"?>
 <?mso-contentType ?>
 <FormTemplates xmlns="http://schemas.microsoft.com/sharepoint/v3/contenttype/forms">
   <Display>DocumentLibraryForm</Display>
@@ -9767,7 +10644,7 @@
 </FormTemplates>
 </file>
 
-<file path=customXml/item3.xml><?xml version="1.0" encoding="utf-8"?>
+<file path=customXml/item2.xml><?xml version="1.0" encoding="utf-8"?>
 <ct:contentTypeSchema xmlns:ct="http://schemas.microsoft.com/office/2006/metadata/contentType" xmlns:ma="http://schemas.microsoft.com/office/2006/metadata/properties/metaAttributes" ct:_="" ma:_="" ma:contentTypeName="Document" ma:contentTypeID="0x0101001169319723AB344F809A20FD9AC529EA" ma:contentTypeVersion="1" ma:contentTypeDescription="Create a new document." ma:contentTypeScope="" ma:versionID="9c61b8f5d0d8aaa5826f6a3b2a6a7a83">
   <xsd:schema xmlns:xsd="http://www.w3.org/2001/XMLSchema" xmlns:xs="http://www.w3.org/2001/XMLSchema" xmlns:p="http://schemas.microsoft.com/office/2006/metadata/properties" xmlns:ns1="http://schemas.microsoft.com/sharepoint/v3" targetNamespace="http://schemas.microsoft.com/office/2006/metadata/properties" ma:root="true" ma:fieldsID="a447206dab0015f8b9f8924535193e8c" ns1:_="">
     <xsd:import namespace="http://schemas.microsoft.com/sharepoint/v3"/>
@@ -9899,21 +10776,20 @@
 </ct:contentTypeSchema>
 </file>
 
+<file path=customXml/item3.xml><?xml version="1.0" encoding="utf-8"?>
+<p:properties xmlns:p="http://schemas.microsoft.com/office/2006/metadata/properties" xmlns:xsi="http://www.w3.org/2001/XMLSchema-instance" xmlns:pc="http://schemas.microsoft.com/office/infopath/2007/PartnerControls">
+  <documentManagement>
+    <PublishingExpirationDate xmlns="http://schemas.microsoft.com/sharepoint/v3" xsi:nil="true"/>
+    <PublishingStartDate xmlns="http://schemas.microsoft.com/sharepoint/v3" xsi:nil="true"/>
+  </documentManagement>
+</p:properties>
+</file>
+
 <file path=customXml/item4.xml><?xml version="1.0" encoding="utf-8"?>
 <b:Sources xmlns:b="http://schemas.openxmlformats.org/officeDocument/2006/bibliography" xmlns="http://schemas.openxmlformats.org/officeDocument/2006/bibliography" SelectedStyle="\APASixthEditionOfficeOnline.xsl" StyleName="APA" Version="6"/>
 </file>
 
 <file path=customXml/itemProps1.xml><?xml version="1.0" encoding="utf-8"?>
-<ds:datastoreItem xmlns:ds="http://schemas.openxmlformats.org/officeDocument/2006/customXml" ds:itemID="{8648F372-CFFF-4473-AB7A-13B2D4F82AA6}">
-  <ds:schemaRefs>
-    <ds:schemaRef ds:uri="http://schemas.microsoft.com/office/2006/metadata/properties"/>
-    <ds:schemaRef ds:uri="http://schemas.microsoft.com/office/infopath/2007/PartnerControls"/>
-    <ds:schemaRef ds:uri="http://schemas.microsoft.com/sharepoint/v3"/>
-  </ds:schemaRefs>
-</ds:datastoreItem>
-</file>
-
-<file path=customXml/itemProps2.xml><?xml version="1.0" encoding="utf-8"?>
 <ds:datastoreItem xmlns:ds="http://schemas.openxmlformats.org/officeDocument/2006/customXml" ds:itemID="{493245F8-F14E-4F41-B8DB-5B547E4B0A14}">
   <ds:schemaRefs>
     <ds:schemaRef ds:uri="http://schemas.microsoft.com/sharepoint/v3/contenttype/forms"/>
@@ -9921,7 +10797,7 @@
 </ds:datastoreItem>
 </file>
 
-<file path=customXml/itemProps3.xml><?xml version="1.0" encoding="utf-8"?>
+<file path=customXml/itemProps2.xml><?xml version="1.0" encoding="utf-8"?>
 <ds:datastoreItem xmlns:ds="http://schemas.openxmlformats.org/officeDocument/2006/customXml" ds:itemID="{4A967426-D756-4903-AB8A-1370BB35BA0B}">
   <ds:schemaRefs>
     <ds:schemaRef ds:uri="http://schemas.microsoft.com/office/2006/metadata/contentType"/>
@@ -9939,6 +10815,16 @@
 </ds:datastoreItem>
 </file>
 
+<file path=customXml/itemProps3.xml><?xml version="1.0" encoding="utf-8"?>
+<ds:datastoreItem xmlns:ds="http://schemas.openxmlformats.org/officeDocument/2006/customXml" ds:itemID="{8648F372-CFFF-4473-AB7A-13B2D4F82AA6}">
+  <ds:schemaRefs>
+    <ds:schemaRef ds:uri="http://schemas.microsoft.com/office/2006/metadata/properties"/>
+    <ds:schemaRef ds:uri="http://schemas.microsoft.com/office/infopath/2007/PartnerControls"/>
+    <ds:schemaRef ds:uri="http://schemas.microsoft.com/sharepoint/v3"/>
+  </ds:schemaRefs>
+</ds:datastoreItem>
+</file>
+
 <file path=customXml/itemProps4.xml><?xml version="1.0" encoding="utf-8"?>
 <ds:datastoreItem xmlns:ds="http://schemas.openxmlformats.org/officeDocument/2006/customXml" ds:itemID="{9A685AB6-F744-4150-B942-22726D2A42EC}">
   <ds:schemaRefs>

</xml_diff>

<commit_message>
Adding more info into report
</commit_message>
<xml_diff>
--- a/FYP Report Draft.docx
+++ b/FYP Report Draft.docx
@@ -481,7 +481,7 @@
             </w:rPr>
             <w:fldChar w:fldCharType="separate"/>
           </w:r>
-          <w:hyperlink w:anchor="_Toc186876185" w:history="1">
+          <w:hyperlink w:anchor="_Toc186983276" w:history="1">
             <w:r>
               <w:rPr>
                 <w:rStyle w:val="Hyperlink"/>
@@ -509,7 +509,7 @@
                 <w:noProof/>
                 <w:webHidden/>
               </w:rPr>
-              <w:instrText xml:space="preserve"> PAGEREF _Toc186876185 \h </w:instrText>
+              <w:instrText xml:space="preserve"> PAGEREF _Toc186983276 \h </w:instrText>
             </w:r>
             <w:r>
               <w:rPr>
@@ -529,7 +529,7 @@
                 <w:noProof/>
                 <w:webHidden/>
               </w:rPr>
-              <w:t>3</w:t>
+              <w:t>4</w:t>
             </w:r>
             <w:r>
               <w:rPr>
@@ -557,7 +557,7 @@
               <w14:ligatures w14:val="standardContextual"/>
             </w:rPr>
           </w:pPr>
-          <w:hyperlink w:anchor="_Toc186876186" w:history="1">
+          <w:hyperlink w:anchor="_Toc186983277" w:history="1">
             <w:r>
               <w:rPr>
                 <w:rStyle w:val="Hyperlink"/>
@@ -585,7 +585,7 @@
                 <w:noProof/>
                 <w:webHidden/>
               </w:rPr>
-              <w:instrText xml:space="preserve"> PAGEREF _Toc186876186 \h </w:instrText>
+              <w:instrText xml:space="preserve"> PAGEREF _Toc186983277 \h </w:instrText>
             </w:r>
             <w:r>
               <w:rPr>
@@ -605,7 +605,7 @@
                 <w:noProof/>
                 <w:webHidden/>
               </w:rPr>
-              <w:t>4</w:t>
+              <w:t>5</w:t>
             </w:r>
             <w:r>
               <w:rPr>
@@ -633,7 +633,7 @@
               <w14:ligatures w14:val="standardContextual"/>
             </w:rPr>
           </w:pPr>
-          <w:hyperlink w:anchor="_Toc186876187" w:history="1">
+          <w:hyperlink w:anchor="_Toc186983278" w:history="1">
             <w:r>
               <w:rPr>
                 <w:rStyle w:val="Hyperlink"/>
@@ -661,7 +661,7 @@
                 <w:noProof/>
                 <w:webHidden/>
               </w:rPr>
-              <w:instrText xml:space="preserve"> PAGEREF _Toc186876187 \h </w:instrText>
+              <w:instrText xml:space="preserve"> PAGEREF _Toc186983278 \h </w:instrText>
             </w:r>
             <w:r>
               <w:rPr>
@@ -681,7 +681,7 @@
                 <w:noProof/>
                 <w:webHidden/>
               </w:rPr>
-              <w:t>5</w:t>
+              <w:t>6</w:t>
             </w:r>
             <w:r>
               <w:rPr>
@@ -709,7 +709,7 @@
               <w14:ligatures w14:val="standardContextual"/>
             </w:rPr>
           </w:pPr>
-          <w:hyperlink w:anchor="_Toc186876188" w:history="1">
+          <w:hyperlink w:anchor="_Toc186983279" w:history="1">
             <w:r>
               <w:rPr>
                 <w:rStyle w:val="Hyperlink"/>
@@ -737,7 +737,7 @@
                 <w:noProof/>
                 <w:webHidden/>
               </w:rPr>
-              <w:instrText xml:space="preserve"> PAGEREF _Toc186876188 \h </w:instrText>
+              <w:instrText xml:space="preserve"> PAGEREF _Toc186983279 \h </w:instrText>
             </w:r>
             <w:r>
               <w:rPr>
@@ -757,7 +757,242 @@
                 <w:noProof/>
                 <w:webHidden/>
               </w:rPr>
-              <w:t>6</w:t>
+              <w:t>7</w:t>
+            </w:r>
+            <w:r>
+              <w:rPr>
+                <w:noProof/>
+                <w:webHidden/>
+              </w:rPr>
+              <w:fldChar w:fldCharType="end"/>
+            </w:r>
+          </w:hyperlink>
+          <w:r>
+            <w:rPr>
+              <w:rStyle w:val="Hyperlink"/>
+              <w:noProof/>
+            </w:rPr>
+            <w:t>2</w:t>
+          </w:r>
+        </w:p>
+        <w:p>
+          <w:pPr>
+            <w:pStyle w:val="TOC1"/>
+            <w:tabs>
+              <w:tab w:val="right" w:leader="dot" w:pos="8630"/>
+            </w:tabs>
+            <w:rPr>
+              <w:b w:val="0"/>
+              <w:bCs w:val="0"/>
+              <w:i w:val="0"/>
+              <w:iCs w:val="0"/>
+              <w:noProof/>
+              <w:kern w:val="2"/>
+              <w:lang w:val="en-SG" w:eastAsia="en-GB"/>
+              <w14:ligatures w14:val="standardContextual"/>
+            </w:rPr>
+          </w:pPr>
+          <w:hyperlink w:anchor="_Toc186983280" w:history="1">
+            <w:r>
+              <w:rPr>
+                <w:rStyle w:val="Hyperlink"/>
+                <w:noProof/>
+                <w:lang w:val="en-GB"/>
+              </w:rPr>
+              <w:t>Introduction</w:t>
+            </w:r>
+            <w:r>
+              <w:rPr>
+                <w:noProof/>
+                <w:webHidden/>
+              </w:rPr>
+              <w:tab/>
+            </w:r>
+            <w:r>
+              <w:rPr>
+                <w:noProof/>
+                <w:webHidden/>
+              </w:rPr>
+              <w:fldChar w:fldCharType="begin"/>
+            </w:r>
+            <w:r>
+              <w:rPr>
+                <w:noProof/>
+                <w:webHidden/>
+              </w:rPr>
+              <w:instrText xml:space="preserve"> PAGEREF _Toc186983280 \h </w:instrText>
+            </w:r>
+            <w:r>
+              <w:rPr>
+                <w:noProof/>
+                <w:webHidden/>
+              </w:rPr>
+            </w:r>
+            <w:r>
+              <w:rPr>
+                <w:noProof/>
+                <w:webHidden/>
+              </w:rPr>
+              <w:fldChar w:fldCharType="separate"/>
+            </w:r>
+            <w:r>
+              <w:rPr>
+                <w:noProof/>
+                <w:webHidden/>
+              </w:rPr>
+              <w:t>8</w:t>
+            </w:r>
+            <w:r>
+              <w:rPr>
+                <w:noProof/>
+                <w:webHidden/>
+              </w:rPr>
+              <w:fldChar w:fldCharType="end"/>
+            </w:r>
+          </w:hyperlink>
+        </w:p>
+        <w:p>
+          <w:pPr>
+            <w:pStyle w:val="TOC2"/>
+            <w:tabs>
+              <w:tab w:val="right" w:leader="dot" w:pos="8630"/>
+            </w:tabs>
+            <w:rPr>
+              <w:b w:val="0"/>
+              <w:bCs w:val="0"/>
+              <w:noProof/>
+              <w:kern w:val="2"/>
+              <w:sz w:val="24"/>
+              <w:szCs w:val="24"/>
+              <w:lang w:val="en-SG" w:eastAsia="en-GB"/>
+              <w14:ligatures w14:val="standardContextual"/>
+            </w:rPr>
+          </w:pPr>
+          <w:hyperlink w:anchor="_Toc186983281" w:history="1">
+            <w:r>
+              <w:rPr>
+                <w:rStyle w:val="Hyperlink"/>
+                <w:noProof/>
+                <w:lang w:val="en-GB"/>
+              </w:rPr>
+              <w:t>Background</w:t>
+            </w:r>
+            <w:r>
+              <w:rPr>
+                <w:noProof/>
+                <w:webHidden/>
+              </w:rPr>
+              <w:tab/>
+            </w:r>
+            <w:r>
+              <w:rPr>
+                <w:noProof/>
+                <w:webHidden/>
+              </w:rPr>
+              <w:fldChar w:fldCharType="begin"/>
+            </w:r>
+            <w:r>
+              <w:rPr>
+                <w:noProof/>
+                <w:webHidden/>
+              </w:rPr>
+              <w:instrText xml:space="preserve"> PAGEREF _Toc186983281 \h </w:instrText>
+            </w:r>
+            <w:r>
+              <w:rPr>
+                <w:noProof/>
+                <w:webHidden/>
+              </w:rPr>
+            </w:r>
+            <w:r>
+              <w:rPr>
+                <w:noProof/>
+                <w:webHidden/>
+              </w:rPr>
+              <w:fldChar w:fldCharType="separate"/>
+            </w:r>
+            <w:r>
+              <w:rPr>
+                <w:noProof/>
+                <w:webHidden/>
+              </w:rPr>
+              <w:t>8</w:t>
+            </w:r>
+            <w:r>
+              <w:rPr>
+                <w:noProof/>
+                <w:webHidden/>
+              </w:rPr>
+              <w:fldChar w:fldCharType="end"/>
+            </w:r>
+          </w:hyperlink>
+        </w:p>
+        <w:p>
+          <w:pPr>
+            <w:pStyle w:val="TOC2"/>
+            <w:tabs>
+              <w:tab w:val="right" w:leader="dot" w:pos="8630"/>
+            </w:tabs>
+            <w:rPr>
+              <w:b w:val="0"/>
+              <w:bCs w:val="0"/>
+              <w:noProof/>
+              <w:kern w:val="2"/>
+              <w:sz w:val="24"/>
+              <w:szCs w:val="24"/>
+              <w:lang w:val="en-SG" w:eastAsia="en-GB"/>
+              <w14:ligatures w14:val="standardContextual"/>
+            </w:rPr>
+          </w:pPr>
+          <w:hyperlink w:anchor="_Toc186983282" w:history="1">
+            <w:r>
+              <w:rPr>
+                <w:rStyle w:val="Hyperlink"/>
+                <w:noProof/>
+                <w:lang w:val="en-GB"/>
+              </w:rPr>
+              <w:t>Objectives</w:t>
+            </w:r>
+            <w:r>
+              <w:rPr>
+                <w:noProof/>
+                <w:webHidden/>
+              </w:rPr>
+              <w:tab/>
+            </w:r>
+            <w:r>
+              <w:rPr>
+                <w:noProof/>
+                <w:webHidden/>
+              </w:rPr>
+              <w:fldChar w:fldCharType="begin"/>
+            </w:r>
+            <w:r>
+              <w:rPr>
+                <w:noProof/>
+                <w:webHidden/>
+              </w:rPr>
+              <w:instrText xml:space="preserve"> PAGEREF _Toc186983282 \h </w:instrText>
+            </w:r>
+            <w:r>
+              <w:rPr>
+                <w:noProof/>
+                <w:webHidden/>
+              </w:rPr>
+            </w:r>
+            <w:r>
+              <w:rPr>
+                <w:noProof/>
+                <w:webHidden/>
+              </w:rPr>
+              <w:fldChar w:fldCharType="separate"/>
+            </w:r>
+            <w:r>
+              <w:rPr>
+                <w:noProof/>
+                <w:webHidden/>
+              </w:rPr>
+              <w:t>9</w:t>
             </w:r>
             <w:r>
               <w:rPr>
@@ -785,14 +1020,14 @@
               <w14:ligatures w14:val="standardContextual"/>
             </w:rPr>
           </w:pPr>
-          <w:hyperlink w:anchor="_Toc186876189" w:history="1">
+          <w:hyperlink w:anchor="_Toc186983283" w:history="1">
             <w:r>
               <w:rPr>
                 <w:rStyle w:val="Hyperlink"/>
                 <w:noProof/>
                 <w:lang w:val="en-GB"/>
               </w:rPr>
-              <w:t>Introduction</w:t>
+              <w:t>Literature Review</w:t>
             </w:r>
             <w:r>
               <w:rPr>
@@ -813,7 +1048,7 @@
                 <w:noProof/>
                 <w:webHidden/>
               </w:rPr>
-              <w:instrText xml:space="preserve"> PAGEREF _Toc186876189 \h </w:instrText>
+              <w:instrText xml:space="preserve"> PAGEREF _Toc186983283 \h </w:instrText>
             </w:r>
             <w:r>
               <w:rPr>
@@ -833,7 +1068,7 @@
                 <w:noProof/>
                 <w:webHidden/>
               </w:rPr>
-              <w:t>7</w:t>
+              <w:t>10</w:t>
             </w:r>
             <w:r>
               <w:rPr>
@@ -861,14 +1096,14 @@
               <w14:ligatures w14:val="standardContextual"/>
             </w:rPr>
           </w:pPr>
-          <w:hyperlink w:anchor="_Toc186876190" w:history="1">
+          <w:hyperlink w:anchor="_Toc186983284" w:history="1">
             <w:r>
               <w:rPr>
                 <w:rStyle w:val="Hyperlink"/>
                 <w:noProof/>
                 <w:lang w:val="en-GB"/>
               </w:rPr>
-              <w:t>Background</w:t>
+              <w:t>Data Provenance</w:t>
             </w:r>
             <w:r>
               <w:rPr>
@@ -889,7 +1124,7 @@
                 <w:noProof/>
                 <w:webHidden/>
               </w:rPr>
-              <w:instrText xml:space="preserve"> PAGEREF _Toc186876190 \h </w:instrText>
+              <w:instrText xml:space="preserve"> PAGEREF _Toc186983284 \h </w:instrText>
             </w:r>
             <w:r>
               <w:rPr>
@@ -909,7 +1144,7 @@
                 <w:noProof/>
                 <w:webHidden/>
               </w:rPr>
-              <w:t>7</w:t>
+              <w:t>10</w:t>
             </w:r>
             <w:r>
               <w:rPr>
@@ -937,14 +1172,14 @@
               <w14:ligatures w14:val="standardContextual"/>
             </w:rPr>
           </w:pPr>
-          <w:hyperlink w:anchor="_Toc186876191" w:history="1">
+          <w:hyperlink w:anchor="_Toc186983285" w:history="1">
             <w:r>
               <w:rPr>
                 <w:rStyle w:val="Hyperlink"/>
                 <w:noProof/>
                 <w:lang w:val="en-GB"/>
               </w:rPr>
-              <w:t>Objectives</w:t>
+              <w:t>Intrusion Detection Systems</w:t>
             </w:r>
             <w:r>
               <w:rPr>
@@ -965,7 +1200,7 @@
                 <w:noProof/>
                 <w:webHidden/>
               </w:rPr>
-              <w:instrText xml:space="preserve"> PAGEREF _Toc186876191 \h </w:instrText>
+              <w:instrText xml:space="preserve"> PAGEREF _Toc186983285 \h </w:instrText>
             </w:r>
             <w:r>
               <w:rPr>
@@ -985,7 +1220,457 @@
                 <w:noProof/>
                 <w:webHidden/>
               </w:rPr>
-              <w:t>8</w:t>
+              <w:t>10</w:t>
+            </w:r>
+            <w:r>
+              <w:rPr>
+                <w:noProof/>
+                <w:webHidden/>
+              </w:rPr>
+              <w:fldChar w:fldCharType="end"/>
+            </w:r>
+          </w:hyperlink>
+        </w:p>
+        <w:p>
+          <w:pPr>
+            <w:pStyle w:val="TOC2"/>
+            <w:tabs>
+              <w:tab w:val="right" w:leader="dot" w:pos="8630"/>
+            </w:tabs>
+            <w:rPr>
+              <w:b w:val="0"/>
+              <w:bCs w:val="0"/>
+              <w:noProof/>
+              <w:kern w:val="2"/>
+              <w:sz w:val="24"/>
+              <w:szCs w:val="24"/>
+              <w:lang w:val="en-SG" w:eastAsia="en-GB"/>
+              <w14:ligatures w14:val="standardContextual"/>
+            </w:rPr>
+          </w:pPr>
+          <w:hyperlink w:anchor="_Toc186983286" w:history="1">
+            <w:r>
+              <w:rPr>
+                <w:rStyle w:val="Hyperlink"/>
+                <w:noProof/>
+                <w:lang w:val="en-GB"/>
+              </w:rPr>
+              <w:t>Provenance Based Intrusion Detection Systems</w:t>
+            </w:r>
+            <w:r>
+              <w:rPr>
+                <w:noProof/>
+                <w:webHidden/>
+              </w:rPr>
+              <w:tab/>
+            </w:r>
+            <w:r>
+              <w:rPr>
+                <w:noProof/>
+                <w:webHidden/>
+              </w:rPr>
+              <w:fldChar w:fldCharType="begin"/>
+            </w:r>
+            <w:r>
+              <w:rPr>
+                <w:noProof/>
+                <w:webHidden/>
+              </w:rPr>
+              <w:instrText xml:space="preserve"> PAGEREF _Toc186983286 \h </w:instrText>
+            </w:r>
+            <w:r>
+              <w:rPr>
+                <w:noProof/>
+                <w:webHidden/>
+              </w:rPr>
+            </w:r>
+            <w:r>
+              <w:rPr>
+                <w:noProof/>
+                <w:webHidden/>
+              </w:rPr>
+              <w:fldChar w:fldCharType="separate"/>
+            </w:r>
+            <w:r>
+              <w:rPr>
+                <w:noProof/>
+                <w:webHidden/>
+              </w:rPr>
+              <w:t>11</w:t>
+            </w:r>
+            <w:r>
+              <w:rPr>
+                <w:noProof/>
+                <w:webHidden/>
+              </w:rPr>
+              <w:fldChar w:fldCharType="end"/>
+            </w:r>
+          </w:hyperlink>
+        </w:p>
+        <w:p>
+          <w:pPr>
+            <w:pStyle w:val="TOC3"/>
+            <w:tabs>
+              <w:tab w:val="right" w:leader="dot" w:pos="8630"/>
+            </w:tabs>
+            <w:rPr>
+              <w:noProof/>
+              <w:kern w:val="2"/>
+              <w:sz w:val="24"/>
+              <w:szCs w:val="24"/>
+              <w:lang w:val="en-SG" w:eastAsia="en-GB"/>
+              <w14:ligatures w14:val="standardContextual"/>
+            </w:rPr>
+          </w:pPr>
+          <w:hyperlink w:anchor="_Toc186983287" w:history="1">
+            <w:r>
+              <w:rPr>
+                <w:rStyle w:val="Hyperlink"/>
+                <w:noProof/>
+                <w:lang w:val="en-GB"/>
+              </w:rPr>
+              <w:t>KAIROS</w:t>
+            </w:r>
+            <w:r>
+              <w:rPr>
+                <w:noProof/>
+                <w:webHidden/>
+              </w:rPr>
+              <w:tab/>
+            </w:r>
+            <w:r>
+              <w:rPr>
+                <w:noProof/>
+                <w:webHidden/>
+              </w:rPr>
+              <w:fldChar w:fldCharType="begin"/>
+            </w:r>
+            <w:r>
+              <w:rPr>
+                <w:noProof/>
+                <w:webHidden/>
+              </w:rPr>
+              <w:instrText xml:space="preserve"> PAGEREF _Toc186983287 \h </w:instrText>
+            </w:r>
+            <w:r>
+              <w:rPr>
+                <w:noProof/>
+                <w:webHidden/>
+              </w:rPr>
+            </w:r>
+            <w:r>
+              <w:rPr>
+                <w:noProof/>
+                <w:webHidden/>
+              </w:rPr>
+              <w:fldChar w:fldCharType="separate"/>
+            </w:r>
+            <w:r>
+              <w:rPr>
+                <w:noProof/>
+                <w:webHidden/>
+              </w:rPr>
+              <w:t>11</w:t>
+            </w:r>
+            <w:r>
+              <w:rPr>
+                <w:noProof/>
+                <w:webHidden/>
+              </w:rPr>
+              <w:fldChar w:fldCharType="end"/>
+            </w:r>
+          </w:hyperlink>
+        </w:p>
+        <w:p>
+          <w:pPr>
+            <w:pStyle w:val="TOC3"/>
+            <w:tabs>
+              <w:tab w:val="right" w:leader="dot" w:pos="8630"/>
+            </w:tabs>
+            <w:rPr>
+              <w:noProof/>
+              <w:kern w:val="2"/>
+              <w:sz w:val="24"/>
+              <w:szCs w:val="24"/>
+              <w:lang w:val="en-SG" w:eastAsia="en-GB"/>
+              <w14:ligatures w14:val="standardContextual"/>
+            </w:rPr>
+          </w:pPr>
+          <w:hyperlink w:anchor="_Toc186983288" w:history="1">
+            <w:r>
+              <w:rPr>
+                <w:rStyle w:val="Hyperlink"/>
+                <w:noProof/>
+                <w:lang w:val="en-GB"/>
+              </w:rPr>
+              <w:t>FLASH</w:t>
+            </w:r>
+            <w:r>
+              <w:rPr>
+                <w:noProof/>
+                <w:webHidden/>
+              </w:rPr>
+              <w:tab/>
+            </w:r>
+            <w:r>
+              <w:rPr>
+                <w:noProof/>
+                <w:webHidden/>
+              </w:rPr>
+              <w:fldChar w:fldCharType="begin"/>
+            </w:r>
+            <w:r>
+              <w:rPr>
+                <w:noProof/>
+                <w:webHidden/>
+              </w:rPr>
+              <w:instrText xml:space="preserve"> PAGEREF _Toc186983288 \h </w:instrText>
+            </w:r>
+            <w:r>
+              <w:rPr>
+                <w:noProof/>
+                <w:webHidden/>
+              </w:rPr>
+            </w:r>
+            <w:r>
+              <w:rPr>
+                <w:noProof/>
+                <w:webHidden/>
+              </w:rPr>
+              <w:fldChar w:fldCharType="separate"/>
+            </w:r>
+            <w:r>
+              <w:rPr>
+                <w:noProof/>
+                <w:webHidden/>
+              </w:rPr>
+              <w:t>12</w:t>
+            </w:r>
+            <w:r>
+              <w:rPr>
+                <w:noProof/>
+                <w:webHidden/>
+              </w:rPr>
+              <w:fldChar w:fldCharType="end"/>
+            </w:r>
+          </w:hyperlink>
+        </w:p>
+        <w:p>
+          <w:pPr>
+            <w:pStyle w:val="TOC3"/>
+            <w:tabs>
+              <w:tab w:val="right" w:leader="dot" w:pos="8630"/>
+            </w:tabs>
+            <w:rPr>
+              <w:noProof/>
+              <w:kern w:val="2"/>
+              <w:sz w:val="24"/>
+              <w:szCs w:val="24"/>
+              <w:lang w:val="en-SG" w:eastAsia="en-GB"/>
+              <w14:ligatures w14:val="standardContextual"/>
+            </w:rPr>
+          </w:pPr>
+          <w:hyperlink w:anchor="_Toc186983289" w:history="1">
+            <w:r>
+              <w:rPr>
+                <w:rStyle w:val="Hyperlink"/>
+                <w:noProof/>
+                <w:lang w:val="en-GB"/>
+              </w:rPr>
+              <w:t>UNICORN</w:t>
+            </w:r>
+            <w:r>
+              <w:rPr>
+                <w:noProof/>
+                <w:webHidden/>
+              </w:rPr>
+              <w:tab/>
+            </w:r>
+            <w:r>
+              <w:rPr>
+                <w:noProof/>
+                <w:webHidden/>
+              </w:rPr>
+              <w:fldChar w:fldCharType="begin"/>
+            </w:r>
+            <w:r>
+              <w:rPr>
+                <w:noProof/>
+                <w:webHidden/>
+              </w:rPr>
+              <w:instrText xml:space="preserve"> PAGEREF _Toc186983289 \h </w:instrText>
+            </w:r>
+            <w:r>
+              <w:rPr>
+                <w:noProof/>
+                <w:webHidden/>
+              </w:rPr>
+            </w:r>
+            <w:r>
+              <w:rPr>
+                <w:noProof/>
+                <w:webHidden/>
+              </w:rPr>
+              <w:fldChar w:fldCharType="separate"/>
+            </w:r>
+            <w:r>
+              <w:rPr>
+                <w:noProof/>
+                <w:webHidden/>
+              </w:rPr>
+              <w:t>12</w:t>
+            </w:r>
+            <w:r>
+              <w:rPr>
+                <w:noProof/>
+                <w:webHidden/>
+              </w:rPr>
+              <w:fldChar w:fldCharType="end"/>
+            </w:r>
+          </w:hyperlink>
+        </w:p>
+        <w:p>
+          <w:pPr>
+            <w:pStyle w:val="TOC2"/>
+            <w:tabs>
+              <w:tab w:val="right" w:leader="dot" w:pos="8630"/>
+            </w:tabs>
+            <w:rPr>
+              <w:b w:val="0"/>
+              <w:bCs w:val="0"/>
+              <w:noProof/>
+              <w:kern w:val="2"/>
+              <w:sz w:val="24"/>
+              <w:szCs w:val="24"/>
+              <w:lang w:val="en-SG" w:eastAsia="en-GB"/>
+              <w14:ligatures w14:val="standardContextual"/>
+            </w:rPr>
+          </w:pPr>
+          <w:hyperlink w:anchor="_Toc186983290" w:history="1">
+            <w:r>
+              <w:rPr>
+                <w:rStyle w:val="Hyperlink"/>
+                <w:noProof/>
+                <w:lang w:val="en-GB"/>
+              </w:rPr>
+              <w:t>Provenance Capture Systems</w:t>
+            </w:r>
+            <w:r>
+              <w:rPr>
+                <w:noProof/>
+                <w:webHidden/>
+              </w:rPr>
+              <w:tab/>
+            </w:r>
+            <w:r>
+              <w:rPr>
+                <w:noProof/>
+                <w:webHidden/>
+              </w:rPr>
+              <w:fldChar w:fldCharType="begin"/>
+            </w:r>
+            <w:r>
+              <w:rPr>
+                <w:noProof/>
+                <w:webHidden/>
+              </w:rPr>
+              <w:instrText xml:space="preserve"> PAGEREF _Toc186983290 \h </w:instrText>
+            </w:r>
+            <w:r>
+              <w:rPr>
+                <w:noProof/>
+                <w:webHidden/>
+              </w:rPr>
+            </w:r>
+            <w:r>
+              <w:rPr>
+                <w:noProof/>
+                <w:webHidden/>
+              </w:rPr>
+              <w:fldChar w:fldCharType="separate"/>
+            </w:r>
+            <w:r>
+              <w:rPr>
+                <w:noProof/>
+                <w:webHidden/>
+              </w:rPr>
+              <w:t>12</w:t>
+            </w:r>
+            <w:r>
+              <w:rPr>
+                <w:noProof/>
+                <w:webHidden/>
+              </w:rPr>
+              <w:fldChar w:fldCharType="end"/>
+            </w:r>
+          </w:hyperlink>
+        </w:p>
+        <w:p>
+          <w:pPr>
+            <w:pStyle w:val="TOC2"/>
+            <w:tabs>
+              <w:tab w:val="right" w:leader="dot" w:pos="8630"/>
+            </w:tabs>
+            <w:rPr>
+              <w:b w:val="0"/>
+              <w:bCs w:val="0"/>
+              <w:noProof/>
+              <w:kern w:val="2"/>
+              <w:sz w:val="24"/>
+              <w:szCs w:val="24"/>
+              <w:lang w:val="en-SG" w:eastAsia="en-GB"/>
+              <w14:ligatures w14:val="standardContextual"/>
+            </w:rPr>
+          </w:pPr>
+          <w:hyperlink w:anchor="_Toc186983291" w:history="1">
+            <w:r>
+              <w:rPr>
+                <w:rStyle w:val="Hyperlink"/>
+                <w:noProof/>
+                <w:lang w:val="en-GB"/>
+              </w:rPr>
+              <w:t>CamFlow Features</w:t>
+            </w:r>
+            <w:r>
+              <w:rPr>
+                <w:noProof/>
+                <w:webHidden/>
+              </w:rPr>
+              <w:tab/>
+            </w:r>
+            <w:r>
+              <w:rPr>
+                <w:noProof/>
+                <w:webHidden/>
+              </w:rPr>
+              <w:fldChar w:fldCharType="begin"/>
+            </w:r>
+            <w:r>
+              <w:rPr>
+                <w:noProof/>
+                <w:webHidden/>
+              </w:rPr>
+              <w:instrText xml:space="preserve"> PAGEREF _Toc186983291 \h </w:instrText>
+            </w:r>
+            <w:r>
+              <w:rPr>
+                <w:noProof/>
+                <w:webHidden/>
+              </w:rPr>
+            </w:r>
+            <w:r>
+              <w:rPr>
+                <w:noProof/>
+                <w:webHidden/>
+              </w:rPr>
+              <w:fldChar w:fldCharType="separate"/>
+            </w:r>
+            <w:r>
+              <w:rPr>
+                <w:noProof/>
+                <w:webHidden/>
+              </w:rPr>
+              <w:t>12</w:t>
             </w:r>
             <w:r>
               <w:rPr>
@@ -1013,14 +1698,14 @@
               <w14:ligatures w14:val="standardContextual"/>
             </w:rPr>
           </w:pPr>
-          <w:hyperlink w:anchor="_Toc186876192" w:history="1">
+          <w:hyperlink w:anchor="_Toc186983292" w:history="1">
             <w:r>
               <w:rPr>
                 <w:rStyle w:val="Hyperlink"/>
                 <w:noProof/>
                 <w:lang w:val="en-GB"/>
               </w:rPr>
-              <w:t>Literature Review</w:t>
+              <w:t>CamFlow Provenance Capture System</w:t>
             </w:r>
             <w:r>
               <w:rPr>
@@ -1041,7 +1726,7 @@
                 <w:noProof/>
                 <w:webHidden/>
               </w:rPr>
-              <w:instrText xml:space="preserve"> PAGEREF _Toc186876192 \h </w:instrText>
+              <w:instrText xml:space="preserve"> PAGEREF _Toc186983292 \h </w:instrText>
             </w:r>
             <w:r>
               <w:rPr>
@@ -1061,7 +1746,7 @@
                 <w:noProof/>
                 <w:webHidden/>
               </w:rPr>
-              <w:t>9</w:t>
+              <w:t>13</w:t>
             </w:r>
             <w:r>
               <w:rPr>
@@ -1089,14 +1774,14 @@
               <w14:ligatures w14:val="standardContextual"/>
             </w:rPr>
           </w:pPr>
-          <w:hyperlink w:anchor="_Toc186876193" w:history="1">
+          <w:hyperlink w:anchor="_Toc186983293" w:history="1">
             <w:r>
               <w:rPr>
                 <w:rStyle w:val="Hyperlink"/>
                 <w:noProof/>
                 <w:lang w:val="en-GB"/>
               </w:rPr>
-              <w:t>Data Provenance</w:t>
+              <w:t>Setting Up CamFlow</w:t>
             </w:r>
             <w:r>
               <w:rPr>
@@ -1117,7 +1802,7 @@
                 <w:noProof/>
                 <w:webHidden/>
               </w:rPr>
-              <w:instrText xml:space="preserve"> PAGEREF _Toc186876193 \h </w:instrText>
+              <w:instrText xml:space="preserve"> PAGEREF _Toc186983293 \h </w:instrText>
             </w:r>
             <w:r>
               <w:rPr>
@@ -1137,7 +1822,7 @@
                 <w:noProof/>
                 <w:webHidden/>
               </w:rPr>
-              <w:t>9</w:t>
+              <w:t>13</w:t>
             </w:r>
             <w:r>
               <w:rPr>
@@ -1165,14 +1850,14 @@
               <w14:ligatures w14:val="standardContextual"/>
             </w:rPr>
           </w:pPr>
-          <w:hyperlink w:anchor="_Toc186876194" w:history="1">
+          <w:hyperlink w:anchor="_Toc186983294" w:history="1">
             <w:r>
               <w:rPr>
                 <w:rStyle w:val="Hyperlink"/>
                 <w:noProof/>
                 <w:lang w:val="en-GB"/>
               </w:rPr>
-              <w:t>Intrusion Detection Systems</w:t>
+              <w:t>CamTool Installation</w:t>
             </w:r>
             <w:r>
               <w:rPr>
@@ -1193,7 +1878,7 @@
                 <w:noProof/>
                 <w:webHidden/>
               </w:rPr>
-              <w:instrText xml:space="preserve"> PAGEREF _Toc186876194 \h </w:instrText>
+              <w:instrText xml:space="preserve"> PAGEREF _Toc186983294 \h </w:instrText>
             </w:r>
             <w:r>
               <w:rPr>
@@ -1213,7 +1898,7 @@
                 <w:noProof/>
                 <w:webHidden/>
               </w:rPr>
-              <w:t>9</w:t>
+              <w:t>16</w:t>
             </w:r>
             <w:r>
               <w:rPr>
@@ -1241,14 +1926,14 @@
               <w14:ligatures w14:val="standardContextual"/>
             </w:rPr>
           </w:pPr>
-          <w:hyperlink w:anchor="_Toc186876195" w:history="1">
+          <w:hyperlink w:anchor="_Toc186983295" w:history="1">
             <w:r>
               <w:rPr>
                 <w:rStyle w:val="Hyperlink"/>
                 <w:noProof/>
                 <w:lang w:val="en-GB"/>
               </w:rPr>
-              <w:t>Provenance Based Intrusion Detection Systems</w:t>
+              <w:t>Provenance Graph Visualisation</w:t>
             </w:r>
             <w:r>
               <w:rPr>
@@ -1269,7 +1954,7 @@
                 <w:noProof/>
                 <w:webHidden/>
               </w:rPr>
-              <w:instrText xml:space="preserve"> PAGEREF _Toc186876195 \h </w:instrText>
+              <w:instrText xml:space="preserve"> PAGEREF _Toc186983295 \h </w:instrText>
             </w:r>
             <w:r>
               <w:rPr>
@@ -1289,7 +1974,7 @@
                 <w:noProof/>
                 <w:webHidden/>
               </w:rPr>
-              <w:t>10</w:t>
+              <w:t>16</w:t>
             </w:r>
             <w:r>
               <w:rPr>
@@ -1302,27 +1987,29 @@
         </w:p>
         <w:p>
           <w:pPr>
-            <w:pStyle w:val="TOC3"/>
+            <w:pStyle w:val="TOC1"/>
             <w:tabs>
               <w:tab w:val="right" w:leader="dot" w:pos="8630"/>
             </w:tabs>
             <w:rPr>
+              <w:b w:val="0"/>
+              <w:bCs w:val="0"/>
+              <w:i w:val="0"/>
+              <w:iCs w:val="0"/>
               <w:noProof/>
               <w:kern w:val="2"/>
-              <w:sz w:val="24"/>
-              <w:szCs w:val="24"/>
               <w:lang w:val="en-SG" w:eastAsia="en-GB"/>
               <w14:ligatures w14:val="standardContextual"/>
             </w:rPr>
           </w:pPr>
-          <w:hyperlink w:anchor="_Toc186876196" w:history="1">
+          <w:hyperlink w:anchor="_Toc186983296" w:history="1">
             <w:r>
               <w:rPr>
                 <w:rStyle w:val="Hyperlink"/>
                 <w:noProof/>
                 <w:lang w:val="en-GB"/>
               </w:rPr>
-              <w:t>KAIROS</w:t>
+              <w:t>Flurry Framework</w:t>
             </w:r>
             <w:r>
               <w:rPr>
@@ -1343,7 +2030,7 @@
                 <w:noProof/>
                 <w:webHidden/>
               </w:rPr>
-              <w:instrText xml:space="preserve"> PAGEREF _Toc186876196 \h </w:instrText>
+              <w:instrText xml:space="preserve"> PAGEREF _Toc186983296 \h </w:instrText>
             </w:r>
             <w:r>
               <w:rPr>
@@ -1363,155 +2050,7 @@
                 <w:noProof/>
                 <w:webHidden/>
               </w:rPr>
-              <w:t>10</w:t>
-            </w:r>
-            <w:r>
-              <w:rPr>
-                <w:noProof/>
-                <w:webHidden/>
-              </w:rPr>
-              <w:fldChar w:fldCharType="end"/>
-            </w:r>
-          </w:hyperlink>
-        </w:p>
-        <w:p>
-          <w:pPr>
-            <w:pStyle w:val="TOC3"/>
-            <w:tabs>
-              <w:tab w:val="right" w:leader="dot" w:pos="8630"/>
-            </w:tabs>
-            <w:rPr>
-              <w:noProof/>
-              <w:kern w:val="2"/>
-              <w:sz w:val="24"/>
-              <w:szCs w:val="24"/>
-              <w:lang w:val="en-SG" w:eastAsia="en-GB"/>
-              <w14:ligatures w14:val="standardContextual"/>
-            </w:rPr>
-          </w:pPr>
-          <w:hyperlink w:anchor="_Toc186876197" w:history="1">
-            <w:r>
-              <w:rPr>
-                <w:rStyle w:val="Hyperlink"/>
-                <w:noProof/>
-                <w:lang w:val="en-GB"/>
-              </w:rPr>
-              <w:t>FLASH</w:t>
-            </w:r>
-            <w:r>
-              <w:rPr>
-                <w:noProof/>
-                <w:webHidden/>
-              </w:rPr>
-              <w:tab/>
-            </w:r>
-            <w:r>
-              <w:rPr>
-                <w:noProof/>
-                <w:webHidden/>
-              </w:rPr>
-              <w:fldChar w:fldCharType="begin"/>
-            </w:r>
-            <w:r>
-              <w:rPr>
-                <w:noProof/>
-                <w:webHidden/>
-              </w:rPr>
-              <w:instrText xml:space="preserve"> PAGEREF _Toc186876197 \h </w:instrText>
-            </w:r>
-            <w:r>
-              <w:rPr>
-                <w:noProof/>
-                <w:webHidden/>
-              </w:rPr>
-            </w:r>
-            <w:r>
-              <w:rPr>
-                <w:noProof/>
-                <w:webHidden/>
-              </w:rPr>
-              <w:fldChar w:fldCharType="separate"/>
-            </w:r>
-            <w:r>
-              <w:rPr>
-                <w:noProof/>
-                <w:webHidden/>
-              </w:rPr>
-              <w:t>11</w:t>
-            </w:r>
-            <w:r>
-              <w:rPr>
-                <w:noProof/>
-                <w:webHidden/>
-              </w:rPr>
-              <w:fldChar w:fldCharType="end"/>
-            </w:r>
-          </w:hyperlink>
-        </w:p>
-        <w:p>
-          <w:pPr>
-            <w:pStyle w:val="TOC3"/>
-            <w:tabs>
-              <w:tab w:val="right" w:leader="dot" w:pos="8630"/>
-            </w:tabs>
-            <w:rPr>
-              <w:noProof/>
-              <w:kern w:val="2"/>
-              <w:sz w:val="24"/>
-              <w:szCs w:val="24"/>
-              <w:lang w:val="en-SG" w:eastAsia="en-GB"/>
-              <w14:ligatures w14:val="standardContextual"/>
-            </w:rPr>
-          </w:pPr>
-          <w:hyperlink w:anchor="_Toc186876198" w:history="1">
-            <w:r>
-              <w:rPr>
-                <w:rStyle w:val="Hyperlink"/>
-                <w:noProof/>
-                <w:lang w:val="en-GB"/>
-              </w:rPr>
-              <w:t>UNICORN</w:t>
-            </w:r>
-            <w:r>
-              <w:rPr>
-                <w:noProof/>
-                <w:webHidden/>
-              </w:rPr>
-              <w:tab/>
-            </w:r>
-            <w:r>
-              <w:rPr>
-                <w:noProof/>
-                <w:webHidden/>
-              </w:rPr>
-              <w:fldChar w:fldCharType="begin"/>
-            </w:r>
-            <w:r>
-              <w:rPr>
-                <w:noProof/>
-                <w:webHidden/>
-              </w:rPr>
-              <w:instrText xml:space="preserve"> PAGEREF _Toc186876198 \h </w:instrText>
-            </w:r>
-            <w:r>
-              <w:rPr>
-                <w:noProof/>
-                <w:webHidden/>
-              </w:rPr>
-            </w:r>
-            <w:r>
-              <w:rPr>
-                <w:noProof/>
-                <w:webHidden/>
-              </w:rPr>
-              <w:fldChar w:fldCharType="separate"/>
-            </w:r>
-            <w:r>
-              <w:rPr>
-                <w:noProof/>
-                <w:webHidden/>
-              </w:rPr>
-              <w:t>11</w:t>
+              <w:t>17</w:t>
             </w:r>
             <w:r>
               <w:rPr>
@@ -1539,14 +2078,14 @@
               <w14:ligatures w14:val="standardContextual"/>
             </w:rPr>
           </w:pPr>
-          <w:hyperlink w:anchor="_Toc186876199" w:history="1">
+          <w:hyperlink w:anchor="_Toc186983297" w:history="1">
             <w:r>
               <w:rPr>
                 <w:rStyle w:val="Hyperlink"/>
                 <w:noProof/>
                 <w:lang w:val="en-GB"/>
               </w:rPr>
-              <w:t>Provenance Capture Systems</w:t>
+              <w:t>Background</w:t>
             </w:r>
             <w:r>
               <w:rPr>
@@ -1567,7 +2106,7 @@
                 <w:noProof/>
                 <w:webHidden/>
               </w:rPr>
-              <w:instrText xml:space="preserve"> PAGEREF _Toc186876199 \h </w:instrText>
+              <w:instrText xml:space="preserve"> PAGEREF _Toc186983297 \h </w:instrText>
             </w:r>
             <w:r>
               <w:rPr>
@@ -1587,7 +2126,7 @@
                 <w:noProof/>
                 <w:webHidden/>
               </w:rPr>
-              <w:t>11</w:t>
+              <w:t>17</w:t>
             </w:r>
             <w:r>
               <w:rPr>
@@ -1615,14 +2154,14 @@
               <w14:ligatures w14:val="standardContextual"/>
             </w:rPr>
           </w:pPr>
-          <w:hyperlink w:anchor="_Toc186876200" w:history="1">
+          <w:hyperlink w:anchor="_Toc186983298" w:history="1">
             <w:r>
               <w:rPr>
                 <w:rStyle w:val="Hyperlink"/>
                 <w:noProof/>
                 <w:lang w:val="en-GB"/>
               </w:rPr>
-              <w:t>CamFlow Features</w:t>
+              <w:t>Flurry Installation</w:t>
             </w:r>
             <w:r>
               <w:rPr>
@@ -1643,7 +2182,7 @@
                 <w:noProof/>
                 <w:webHidden/>
               </w:rPr>
-              <w:instrText xml:space="preserve"> PAGEREF _Toc186876200 \h </w:instrText>
+              <w:instrText xml:space="preserve"> PAGEREF _Toc186983298 \h </w:instrText>
             </w:r>
             <w:r>
               <w:rPr>
@@ -1663,7 +2202,525 @@
                 <w:noProof/>
                 <w:webHidden/>
               </w:rPr>
-              <w:t>11</w:t>
+              <w:t>17</w:t>
+            </w:r>
+            <w:r>
+              <w:rPr>
+                <w:noProof/>
+                <w:webHidden/>
+              </w:rPr>
+              <w:fldChar w:fldCharType="end"/>
+            </w:r>
+          </w:hyperlink>
+        </w:p>
+        <w:p>
+          <w:pPr>
+            <w:pStyle w:val="TOC3"/>
+            <w:tabs>
+              <w:tab w:val="right" w:leader="dot" w:pos="8630"/>
+            </w:tabs>
+            <w:rPr>
+              <w:noProof/>
+              <w:kern w:val="2"/>
+              <w:sz w:val="24"/>
+              <w:szCs w:val="24"/>
+              <w:lang w:val="en-SG" w:eastAsia="en-GB"/>
+              <w14:ligatures w14:val="standardContextual"/>
+            </w:rPr>
+          </w:pPr>
+          <w:hyperlink w:anchor="_Toc186983299" w:history="1">
+            <w:r>
+              <w:rPr>
+                <w:rStyle w:val="Hyperlink"/>
+                <w:noProof/>
+                <w:lang w:val="en-GB"/>
+              </w:rPr>
+              <w:t>Cloning Flurry Source Code</w:t>
+            </w:r>
+            <w:r>
+              <w:rPr>
+                <w:noProof/>
+                <w:webHidden/>
+              </w:rPr>
+              <w:tab/>
+            </w:r>
+            <w:r>
+              <w:rPr>
+                <w:noProof/>
+                <w:webHidden/>
+              </w:rPr>
+              <w:fldChar w:fldCharType="begin"/>
+            </w:r>
+            <w:r>
+              <w:rPr>
+                <w:noProof/>
+                <w:webHidden/>
+              </w:rPr>
+              <w:instrText xml:space="preserve"> PAGEREF _Toc186983299 \h </w:instrText>
+            </w:r>
+            <w:r>
+              <w:rPr>
+                <w:noProof/>
+                <w:webHidden/>
+              </w:rPr>
+            </w:r>
+            <w:r>
+              <w:rPr>
+                <w:noProof/>
+                <w:webHidden/>
+              </w:rPr>
+              <w:fldChar w:fldCharType="separate"/>
+            </w:r>
+            <w:r>
+              <w:rPr>
+                <w:noProof/>
+                <w:webHidden/>
+              </w:rPr>
+              <w:t>17</w:t>
+            </w:r>
+            <w:r>
+              <w:rPr>
+                <w:noProof/>
+                <w:webHidden/>
+              </w:rPr>
+              <w:fldChar w:fldCharType="end"/>
+            </w:r>
+          </w:hyperlink>
+        </w:p>
+        <w:p>
+          <w:pPr>
+            <w:pStyle w:val="TOC3"/>
+            <w:tabs>
+              <w:tab w:val="right" w:leader="dot" w:pos="8630"/>
+            </w:tabs>
+            <w:rPr>
+              <w:noProof/>
+              <w:kern w:val="2"/>
+              <w:sz w:val="24"/>
+              <w:szCs w:val="24"/>
+              <w:lang w:val="en-SG" w:eastAsia="en-GB"/>
+              <w14:ligatures w14:val="standardContextual"/>
+            </w:rPr>
+          </w:pPr>
+          <w:hyperlink w:anchor="_Toc186983300" w:history="1">
+            <w:r>
+              <w:rPr>
+                <w:rStyle w:val="Hyperlink"/>
+                <w:noProof/>
+                <w:lang w:val="en-GB"/>
+              </w:rPr>
+              <w:t>CamFlow Reconfiguration</w:t>
+            </w:r>
+            <w:r>
+              <w:rPr>
+                <w:noProof/>
+                <w:webHidden/>
+              </w:rPr>
+              <w:tab/>
+            </w:r>
+            <w:r>
+              <w:rPr>
+                <w:noProof/>
+                <w:webHidden/>
+              </w:rPr>
+              <w:fldChar w:fldCharType="begin"/>
+            </w:r>
+            <w:r>
+              <w:rPr>
+                <w:noProof/>
+                <w:webHidden/>
+              </w:rPr>
+              <w:instrText xml:space="preserve"> PAGEREF _Toc186983300 \h </w:instrText>
+            </w:r>
+            <w:r>
+              <w:rPr>
+                <w:noProof/>
+                <w:webHidden/>
+              </w:rPr>
+            </w:r>
+            <w:r>
+              <w:rPr>
+                <w:noProof/>
+                <w:webHidden/>
+              </w:rPr>
+              <w:fldChar w:fldCharType="separate"/>
+            </w:r>
+            <w:r>
+              <w:rPr>
+                <w:noProof/>
+                <w:webHidden/>
+              </w:rPr>
+              <w:t>18</w:t>
+            </w:r>
+            <w:r>
+              <w:rPr>
+                <w:noProof/>
+                <w:webHidden/>
+              </w:rPr>
+              <w:fldChar w:fldCharType="end"/>
+            </w:r>
+          </w:hyperlink>
+        </w:p>
+        <w:p>
+          <w:pPr>
+            <w:pStyle w:val="TOC3"/>
+            <w:tabs>
+              <w:tab w:val="right" w:leader="dot" w:pos="8630"/>
+            </w:tabs>
+            <w:rPr>
+              <w:noProof/>
+              <w:kern w:val="2"/>
+              <w:sz w:val="24"/>
+              <w:szCs w:val="24"/>
+              <w:lang w:val="en-SG" w:eastAsia="en-GB"/>
+              <w14:ligatures w14:val="standardContextual"/>
+            </w:rPr>
+          </w:pPr>
+          <w:hyperlink w:anchor="_Toc186983301" w:history="1">
+            <w:r>
+              <w:rPr>
+                <w:rStyle w:val="Hyperlink"/>
+                <w:noProof/>
+                <w:lang w:val="en-GB"/>
+              </w:rPr>
+              <w:t>XAMPP</w:t>
+            </w:r>
+            <w:r>
+              <w:rPr>
+                <w:noProof/>
+                <w:webHidden/>
+              </w:rPr>
+              <w:tab/>
+            </w:r>
+            <w:r>
+              <w:rPr>
+                <w:noProof/>
+                <w:webHidden/>
+              </w:rPr>
+              <w:fldChar w:fldCharType="begin"/>
+            </w:r>
+            <w:r>
+              <w:rPr>
+                <w:noProof/>
+                <w:webHidden/>
+              </w:rPr>
+              <w:instrText xml:space="preserve"> PAGEREF _Toc186983301 \h </w:instrText>
+            </w:r>
+            <w:r>
+              <w:rPr>
+                <w:noProof/>
+                <w:webHidden/>
+              </w:rPr>
+            </w:r>
+            <w:r>
+              <w:rPr>
+                <w:noProof/>
+                <w:webHidden/>
+              </w:rPr>
+              <w:fldChar w:fldCharType="separate"/>
+            </w:r>
+            <w:r>
+              <w:rPr>
+                <w:noProof/>
+                <w:webHidden/>
+              </w:rPr>
+              <w:t>18</w:t>
+            </w:r>
+            <w:r>
+              <w:rPr>
+                <w:noProof/>
+                <w:webHidden/>
+              </w:rPr>
+              <w:fldChar w:fldCharType="end"/>
+            </w:r>
+          </w:hyperlink>
+        </w:p>
+        <w:p>
+          <w:pPr>
+            <w:pStyle w:val="TOC3"/>
+            <w:tabs>
+              <w:tab w:val="right" w:leader="dot" w:pos="8630"/>
+            </w:tabs>
+            <w:rPr>
+              <w:noProof/>
+              <w:kern w:val="2"/>
+              <w:sz w:val="24"/>
+              <w:szCs w:val="24"/>
+              <w:lang w:val="en-SG" w:eastAsia="en-GB"/>
+              <w14:ligatures w14:val="standardContextual"/>
+            </w:rPr>
+          </w:pPr>
+          <w:hyperlink w:anchor="_Toc186983302" w:history="1">
+            <w:r>
+              <w:rPr>
+                <w:rStyle w:val="Hyperlink"/>
+                <w:noProof/>
+                <w:lang w:val="en-GB"/>
+              </w:rPr>
+              <w:t>DVWA</w:t>
+            </w:r>
+            <w:r>
+              <w:rPr>
+                <w:noProof/>
+                <w:webHidden/>
+              </w:rPr>
+              <w:tab/>
+            </w:r>
+            <w:r>
+              <w:rPr>
+                <w:noProof/>
+                <w:webHidden/>
+              </w:rPr>
+              <w:fldChar w:fldCharType="begin"/>
+            </w:r>
+            <w:r>
+              <w:rPr>
+                <w:noProof/>
+                <w:webHidden/>
+              </w:rPr>
+              <w:instrText xml:space="preserve"> PAGEREF _Toc186983302 \h </w:instrText>
+            </w:r>
+            <w:r>
+              <w:rPr>
+                <w:noProof/>
+                <w:webHidden/>
+              </w:rPr>
+            </w:r>
+            <w:r>
+              <w:rPr>
+                <w:noProof/>
+                <w:webHidden/>
+              </w:rPr>
+              <w:fldChar w:fldCharType="separate"/>
+            </w:r>
+            <w:r>
+              <w:rPr>
+                <w:noProof/>
+                <w:webHidden/>
+              </w:rPr>
+              <w:t>19</w:t>
+            </w:r>
+            <w:r>
+              <w:rPr>
+                <w:noProof/>
+                <w:webHidden/>
+              </w:rPr>
+              <w:fldChar w:fldCharType="end"/>
+            </w:r>
+          </w:hyperlink>
+        </w:p>
+        <w:p>
+          <w:pPr>
+            <w:pStyle w:val="TOC3"/>
+            <w:tabs>
+              <w:tab w:val="right" w:leader="dot" w:pos="8630"/>
+            </w:tabs>
+            <w:rPr>
+              <w:noProof/>
+              <w:kern w:val="2"/>
+              <w:sz w:val="24"/>
+              <w:szCs w:val="24"/>
+              <w:lang w:val="en-SG" w:eastAsia="en-GB"/>
+              <w14:ligatures w14:val="standardContextual"/>
+            </w:rPr>
+          </w:pPr>
+          <w:hyperlink w:anchor="_Toc186983303" w:history="1">
+            <w:r>
+              <w:rPr>
+                <w:rStyle w:val="Hyperlink"/>
+                <w:noProof/>
+                <w:lang w:val="en-GB"/>
+              </w:rPr>
+              <w:t>MQTT</w:t>
+            </w:r>
+            <w:r>
+              <w:rPr>
+                <w:noProof/>
+                <w:webHidden/>
+              </w:rPr>
+              <w:tab/>
+            </w:r>
+            <w:r>
+              <w:rPr>
+                <w:noProof/>
+                <w:webHidden/>
+              </w:rPr>
+              <w:fldChar w:fldCharType="begin"/>
+            </w:r>
+            <w:r>
+              <w:rPr>
+                <w:noProof/>
+                <w:webHidden/>
+              </w:rPr>
+              <w:instrText xml:space="preserve"> PAGEREF _Toc186983303 \h </w:instrText>
+            </w:r>
+            <w:r>
+              <w:rPr>
+                <w:noProof/>
+                <w:webHidden/>
+              </w:rPr>
+            </w:r>
+            <w:r>
+              <w:rPr>
+                <w:noProof/>
+                <w:webHidden/>
+              </w:rPr>
+              <w:fldChar w:fldCharType="separate"/>
+            </w:r>
+            <w:r>
+              <w:rPr>
+                <w:noProof/>
+                <w:webHidden/>
+              </w:rPr>
+              <w:t>21</w:t>
+            </w:r>
+            <w:r>
+              <w:rPr>
+                <w:noProof/>
+                <w:webHidden/>
+              </w:rPr>
+              <w:fldChar w:fldCharType="end"/>
+            </w:r>
+          </w:hyperlink>
+        </w:p>
+        <w:p>
+          <w:pPr>
+            <w:pStyle w:val="TOC3"/>
+            <w:tabs>
+              <w:tab w:val="right" w:leader="dot" w:pos="8630"/>
+            </w:tabs>
+            <w:rPr>
+              <w:noProof/>
+              <w:kern w:val="2"/>
+              <w:sz w:val="24"/>
+              <w:szCs w:val="24"/>
+              <w:lang w:val="en-SG" w:eastAsia="en-GB"/>
+              <w14:ligatures w14:val="standardContextual"/>
+            </w:rPr>
+          </w:pPr>
+          <w:hyperlink w:anchor="_Toc186983304" w:history="1">
+            <w:r>
+              <w:rPr>
+                <w:rStyle w:val="Hyperlink"/>
+                <w:noProof/>
+                <w:lang w:val="en-GB"/>
+              </w:rPr>
+              <w:t>Additional Dependancies</w:t>
+            </w:r>
+            <w:r>
+              <w:rPr>
+                <w:noProof/>
+                <w:webHidden/>
+              </w:rPr>
+              <w:tab/>
+            </w:r>
+            <w:r>
+              <w:rPr>
+                <w:noProof/>
+                <w:webHidden/>
+              </w:rPr>
+              <w:fldChar w:fldCharType="begin"/>
+            </w:r>
+            <w:r>
+              <w:rPr>
+                <w:noProof/>
+                <w:webHidden/>
+              </w:rPr>
+              <w:instrText xml:space="preserve"> PAGEREF _Toc186983304 \h </w:instrText>
+            </w:r>
+            <w:r>
+              <w:rPr>
+                <w:noProof/>
+                <w:webHidden/>
+              </w:rPr>
+            </w:r>
+            <w:r>
+              <w:rPr>
+                <w:noProof/>
+                <w:webHidden/>
+              </w:rPr>
+              <w:fldChar w:fldCharType="separate"/>
+            </w:r>
+            <w:r>
+              <w:rPr>
+                <w:noProof/>
+                <w:webHidden/>
+              </w:rPr>
+              <w:t>23</w:t>
+            </w:r>
+            <w:r>
+              <w:rPr>
+                <w:noProof/>
+                <w:webHidden/>
+              </w:rPr>
+              <w:fldChar w:fldCharType="end"/>
+            </w:r>
+          </w:hyperlink>
+        </w:p>
+        <w:p>
+          <w:pPr>
+            <w:pStyle w:val="TOC3"/>
+            <w:tabs>
+              <w:tab w:val="right" w:leader="dot" w:pos="8630"/>
+            </w:tabs>
+            <w:rPr>
+              <w:noProof/>
+              <w:kern w:val="2"/>
+              <w:sz w:val="24"/>
+              <w:szCs w:val="24"/>
+              <w:lang w:val="en-SG" w:eastAsia="en-GB"/>
+              <w14:ligatures w14:val="standardContextual"/>
+            </w:rPr>
+          </w:pPr>
+          <w:hyperlink w:anchor="_Toc186983305" w:history="1">
+            <w:r>
+              <w:rPr>
+                <w:rStyle w:val="Hyperlink"/>
+                <w:noProof/>
+                <w:lang w:val="en-GB"/>
+              </w:rPr>
+              <w:t>Running Flurry</w:t>
+            </w:r>
+            <w:r>
+              <w:rPr>
+                <w:noProof/>
+                <w:webHidden/>
+              </w:rPr>
+              <w:tab/>
+            </w:r>
+            <w:r>
+              <w:rPr>
+                <w:noProof/>
+                <w:webHidden/>
+              </w:rPr>
+              <w:fldChar w:fldCharType="begin"/>
+            </w:r>
+            <w:r>
+              <w:rPr>
+                <w:noProof/>
+                <w:webHidden/>
+              </w:rPr>
+              <w:instrText xml:space="preserve"> PAGEREF _Toc186983305 \h </w:instrText>
+            </w:r>
+            <w:r>
+              <w:rPr>
+                <w:noProof/>
+                <w:webHidden/>
+              </w:rPr>
+            </w:r>
+            <w:r>
+              <w:rPr>
+                <w:noProof/>
+                <w:webHidden/>
+              </w:rPr>
+              <w:fldChar w:fldCharType="separate"/>
+            </w:r>
+            <w:r>
+              <w:rPr>
+                <w:noProof/>
+                <w:webHidden/>
+              </w:rPr>
+              <w:t>24</w:t>
             </w:r>
             <w:r>
               <w:rPr>
@@ -1691,14 +2748,14 @@
               <w14:ligatures w14:val="standardContextual"/>
             </w:rPr>
           </w:pPr>
-          <w:hyperlink w:anchor="_Toc186876201" w:history="1">
+          <w:hyperlink w:anchor="_Toc186983306" w:history="1">
             <w:r>
               <w:rPr>
                 <w:rStyle w:val="Hyperlink"/>
                 <w:noProof/>
                 <w:lang w:val="en-GB"/>
               </w:rPr>
-              <w:t>CamFlow Provenance Capture System</w:t>
+              <w:t>Security-Critical Applications</w:t>
             </w:r>
             <w:r>
               <w:rPr>
@@ -1719,7 +2776,7 @@
                 <w:noProof/>
                 <w:webHidden/>
               </w:rPr>
-              <w:instrText xml:space="preserve"> PAGEREF _Toc186876201 \h </w:instrText>
+              <w:instrText xml:space="preserve"> PAGEREF _Toc186983306 \h </w:instrText>
             </w:r>
             <w:r>
               <w:rPr>
@@ -1739,7 +2796,83 @@
                 <w:noProof/>
                 <w:webHidden/>
               </w:rPr>
-              <w:t>12</w:t>
+              <w:t>26</w:t>
+            </w:r>
+            <w:r>
+              <w:rPr>
+                <w:noProof/>
+                <w:webHidden/>
+              </w:rPr>
+              <w:fldChar w:fldCharType="end"/>
+            </w:r>
+          </w:hyperlink>
+        </w:p>
+        <w:p>
+          <w:pPr>
+            <w:pStyle w:val="TOC1"/>
+            <w:tabs>
+              <w:tab w:val="right" w:leader="dot" w:pos="8630"/>
+            </w:tabs>
+            <w:rPr>
+              <w:b w:val="0"/>
+              <w:bCs w:val="0"/>
+              <w:i w:val="0"/>
+              <w:iCs w:val="0"/>
+              <w:noProof/>
+              <w:kern w:val="2"/>
+              <w:lang w:val="en-SG" w:eastAsia="en-GB"/>
+              <w14:ligatures w14:val="standardContextual"/>
+            </w:rPr>
+          </w:pPr>
+          <w:hyperlink w:anchor="_Toc186983307" w:history="1">
+            <w:r>
+              <w:rPr>
+                <w:rStyle w:val="Hyperlink"/>
+                <w:noProof/>
+                <w:lang w:val="en-GB"/>
+              </w:rPr>
+              <w:t>Intrusion Scenarios</w:t>
+            </w:r>
+            <w:r>
+              <w:rPr>
+                <w:noProof/>
+                <w:webHidden/>
+              </w:rPr>
+              <w:tab/>
+            </w:r>
+            <w:r>
+              <w:rPr>
+                <w:noProof/>
+                <w:webHidden/>
+              </w:rPr>
+              <w:fldChar w:fldCharType="begin"/>
+            </w:r>
+            <w:r>
+              <w:rPr>
+                <w:noProof/>
+                <w:webHidden/>
+              </w:rPr>
+              <w:instrText xml:space="preserve"> PAGEREF _Toc186983307 \h </w:instrText>
+            </w:r>
+            <w:r>
+              <w:rPr>
+                <w:noProof/>
+                <w:webHidden/>
+              </w:rPr>
+            </w:r>
+            <w:r>
+              <w:rPr>
+                <w:noProof/>
+                <w:webHidden/>
+              </w:rPr>
+              <w:fldChar w:fldCharType="separate"/>
+            </w:r>
+            <w:r>
+              <w:rPr>
+                <w:noProof/>
+                <w:webHidden/>
+              </w:rPr>
+              <w:t>27</w:t>
             </w:r>
             <w:r>
               <w:rPr>
@@ -1767,14 +2900,14 @@
               <w14:ligatures w14:val="standardContextual"/>
             </w:rPr>
           </w:pPr>
-          <w:hyperlink w:anchor="_Toc186876202" w:history="1">
+          <w:hyperlink w:anchor="_Toc186983308" w:history="1">
             <w:r>
               <w:rPr>
                 <w:rStyle w:val="Hyperlink"/>
                 <w:noProof/>
                 <w:lang w:val="en-GB"/>
               </w:rPr>
-              <w:t>Setting Up CamFlow</w:t>
+              <w:t>XSS</w:t>
             </w:r>
             <w:r>
               <w:rPr>
@@ -1795,7 +2928,7 @@
                 <w:noProof/>
                 <w:webHidden/>
               </w:rPr>
-              <w:instrText xml:space="preserve"> PAGEREF _Toc186876202 \h </w:instrText>
+              <w:instrText xml:space="preserve"> PAGEREF _Toc186983308 \h </w:instrText>
             </w:r>
             <w:r>
               <w:rPr>
@@ -1815,7 +2948,229 @@
                 <w:noProof/>
                 <w:webHidden/>
               </w:rPr>
-              <w:t>12</w:t>
+              <w:t>27</w:t>
+            </w:r>
+            <w:r>
+              <w:rPr>
+                <w:noProof/>
+                <w:webHidden/>
+              </w:rPr>
+              <w:fldChar w:fldCharType="end"/>
+            </w:r>
+          </w:hyperlink>
+        </w:p>
+        <w:p>
+          <w:pPr>
+            <w:pStyle w:val="TOC3"/>
+            <w:tabs>
+              <w:tab w:val="right" w:leader="dot" w:pos="8630"/>
+            </w:tabs>
+            <w:rPr>
+              <w:noProof/>
+              <w:kern w:val="2"/>
+              <w:sz w:val="24"/>
+              <w:szCs w:val="24"/>
+              <w:lang w:val="en-SG" w:eastAsia="en-GB"/>
+              <w14:ligatures w14:val="standardContextual"/>
+            </w:rPr>
+          </w:pPr>
+          <w:hyperlink w:anchor="_Toc186983309" w:history="1">
+            <w:r>
+              <w:rPr>
+                <w:rStyle w:val="Hyperlink"/>
+                <w:noProof/>
+                <w:lang w:val="en-GB"/>
+              </w:rPr>
+              <w:t>Stored</w:t>
+            </w:r>
+            <w:r>
+              <w:rPr>
+                <w:noProof/>
+                <w:webHidden/>
+              </w:rPr>
+              <w:tab/>
+            </w:r>
+            <w:r>
+              <w:rPr>
+                <w:noProof/>
+                <w:webHidden/>
+              </w:rPr>
+              <w:fldChar w:fldCharType="begin"/>
+            </w:r>
+            <w:r>
+              <w:rPr>
+                <w:noProof/>
+                <w:webHidden/>
+              </w:rPr>
+              <w:instrText xml:space="preserve"> PAGEREF _Toc186983309 \h </w:instrText>
+            </w:r>
+            <w:r>
+              <w:rPr>
+                <w:noProof/>
+                <w:webHidden/>
+              </w:rPr>
+            </w:r>
+            <w:r>
+              <w:rPr>
+                <w:noProof/>
+                <w:webHidden/>
+              </w:rPr>
+              <w:fldChar w:fldCharType="separate"/>
+            </w:r>
+            <w:r>
+              <w:rPr>
+                <w:noProof/>
+                <w:webHidden/>
+              </w:rPr>
+              <w:t>27</w:t>
+            </w:r>
+            <w:r>
+              <w:rPr>
+                <w:noProof/>
+                <w:webHidden/>
+              </w:rPr>
+              <w:fldChar w:fldCharType="end"/>
+            </w:r>
+          </w:hyperlink>
+        </w:p>
+        <w:p>
+          <w:pPr>
+            <w:pStyle w:val="TOC3"/>
+            <w:tabs>
+              <w:tab w:val="right" w:leader="dot" w:pos="8630"/>
+            </w:tabs>
+            <w:rPr>
+              <w:noProof/>
+              <w:kern w:val="2"/>
+              <w:sz w:val="24"/>
+              <w:szCs w:val="24"/>
+              <w:lang w:val="en-SG" w:eastAsia="en-GB"/>
+              <w14:ligatures w14:val="standardContextual"/>
+            </w:rPr>
+          </w:pPr>
+          <w:hyperlink w:anchor="_Toc186983310" w:history="1">
+            <w:r>
+              <w:rPr>
+                <w:rStyle w:val="Hyperlink"/>
+                <w:noProof/>
+                <w:lang w:val="en-GB"/>
+              </w:rPr>
+              <w:t>Reflected</w:t>
+            </w:r>
+            <w:r>
+              <w:rPr>
+                <w:noProof/>
+                <w:webHidden/>
+              </w:rPr>
+              <w:tab/>
+            </w:r>
+            <w:r>
+              <w:rPr>
+                <w:noProof/>
+                <w:webHidden/>
+              </w:rPr>
+              <w:fldChar w:fldCharType="begin"/>
+            </w:r>
+            <w:r>
+              <w:rPr>
+                <w:noProof/>
+                <w:webHidden/>
+              </w:rPr>
+              <w:instrText xml:space="preserve"> PAGEREF _Toc186983310 \h </w:instrText>
+            </w:r>
+            <w:r>
+              <w:rPr>
+                <w:noProof/>
+                <w:webHidden/>
+              </w:rPr>
+            </w:r>
+            <w:r>
+              <w:rPr>
+                <w:noProof/>
+                <w:webHidden/>
+              </w:rPr>
+              <w:fldChar w:fldCharType="separate"/>
+            </w:r>
+            <w:r>
+              <w:rPr>
+                <w:noProof/>
+                <w:webHidden/>
+              </w:rPr>
+              <w:t>27</w:t>
+            </w:r>
+            <w:r>
+              <w:rPr>
+                <w:noProof/>
+                <w:webHidden/>
+              </w:rPr>
+              <w:fldChar w:fldCharType="end"/>
+            </w:r>
+          </w:hyperlink>
+        </w:p>
+        <w:p>
+          <w:pPr>
+            <w:pStyle w:val="TOC3"/>
+            <w:tabs>
+              <w:tab w:val="right" w:leader="dot" w:pos="8630"/>
+            </w:tabs>
+            <w:rPr>
+              <w:noProof/>
+              <w:kern w:val="2"/>
+              <w:sz w:val="24"/>
+              <w:szCs w:val="24"/>
+              <w:lang w:val="en-SG" w:eastAsia="en-GB"/>
+              <w14:ligatures w14:val="standardContextual"/>
+            </w:rPr>
+          </w:pPr>
+          <w:hyperlink w:anchor="_Toc186983311" w:history="1">
+            <w:r>
+              <w:rPr>
+                <w:rStyle w:val="Hyperlink"/>
+                <w:noProof/>
+                <w:lang w:val="en-GB"/>
+              </w:rPr>
+              <w:t>DOM</w:t>
+            </w:r>
+            <w:r>
+              <w:rPr>
+                <w:noProof/>
+                <w:webHidden/>
+              </w:rPr>
+              <w:tab/>
+            </w:r>
+            <w:r>
+              <w:rPr>
+                <w:noProof/>
+                <w:webHidden/>
+              </w:rPr>
+              <w:fldChar w:fldCharType="begin"/>
+            </w:r>
+            <w:r>
+              <w:rPr>
+                <w:noProof/>
+                <w:webHidden/>
+              </w:rPr>
+              <w:instrText xml:space="preserve"> PAGEREF _Toc186983311 \h </w:instrText>
+            </w:r>
+            <w:r>
+              <w:rPr>
+                <w:noProof/>
+                <w:webHidden/>
+              </w:rPr>
+            </w:r>
+            <w:r>
+              <w:rPr>
+                <w:noProof/>
+                <w:webHidden/>
+              </w:rPr>
+              <w:fldChar w:fldCharType="separate"/>
+            </w:r>
+            <w:r>
+              <w:rPr>
+                <w:noProof/>
+                <w:webHidden/>
+              </w:rPr>
+              <w:t>27</w:t>
             </w:r>
             <w:r>
               <w:rPr>
@@ -1843,14 +3198,14 @@
               <w14:ligatures w14:val="standardContextual"/>
             </w:rPr>
           </w:pPr>
-          <w:hyperlink w:anchor="_Toc186876203" w:history="1">
+          <w:hyperlink w:anchor="_Toc186983312" w:history="1">
             <w:r>
               <w:rPr>
                 <w:rStyle w:val="Hyperlink"/>
                 <w:noProof/>
                 <w:lang w:val="en-GB"/>
               </w:rPr>
-              <w:t>CamTool Installation</w:t>
+              <w:t>Command Injection</w:t>
             </w:r>
             <w:r>
               <w:rPr>
@@ -1871,7 +3226,7 @@
                 <w:noProof/>
                 <w:webHidden/>
               </w:rPr>
-              <w:instrText xml:space="preserve"> PAGEREF _Toc186876203 \h </w:instrText>
+              <w:instrText xml:space="preserve"> PAGEREF _Toc186983312 \h </w:instrText>
             </w:r>
             <w:r>
               <w:rPr>
@@ -1891,7 +3246,7 @@
                 <w:noProof/>
                 <w:webHidden/>
               </w:rPr>
-              <w:t>15</w:t>
+              <w:t>27</w:t>
             </w:r>
             <w:r>
               <w:rPr>
@@ -1919,14 +3274,14 @@
               <w14:ligatures w14:val="standardContextual"/>
             </w:rPr>
           </w:pPr>
-          <w:hyperlink w:anchor="_Toc186876204" w:history="1">
+          <w:hyperlink w:anchor="_Toc186983313" w:history="1">
             <w:r>
               <w:rPr>
                 <w:rStyle w:val="Hyperlink"/>
                 <w:noProof/>
                 <w:lang w:val="en-GB"/>
               </w:rPr>
-              <w:t>Provenance Graph Visualisation</w:t>
+              <w:t>SQL Injection</w:t>
             </w:r>
             <w:r>
               <w:rPr>
@@ -1947,7 +3302,7 @@
                 <w:noProof/>
                 <w:webHidden/>
               </w:rPr>
-              <w:instrText xml:space="preserve"> PAGEREF _Toc186876204 \h </w:instrText>
+              <w:instrText xml:space="preserve"> PAGEREF _Toc186983313 \h </w:instrText>
             </w:r>
             <w:r>
               <w:rPr>
@@ -1967,7 +3322,83 @@
                 <w:noProof/>
                 <w:webHidden/>
               </w:rPr>
-              <w:t>15</w:t>
+              <w:t>28</w:t>
+            </w:r>
+            <w:r>
+              <w:rPr>
+                <w:noProof/>
+                <w:webHidden/>
+              </w:rPr>
+              <w:fldChar w:fldCharType="end"/>
+            </w:r>
+          </w:hyperlink>
+        </w:p>
+        <w:p>
+          <w:pPr>
+            <w:pStyle w:val="TOC2"/>
+            <w:tabs>
+              <w:tab w:val="right" w:leader="dot" w:pos="8630"/>
+            </w:tabs>
+            <w:rPr>
+              <w:b w:val="0"/>
+              <w:bCs w:val="0"/>
+              <w:noProof/>
+              <w:kern w:val="2"/>
+              <w:sz w:val="24"/>
+              <w:szCs w:val="24"/>
+              <w:lang w:val="en-SG" w:eastAsia="en-GB"/>
+              <w14:ligatures w14:val="standardContextual"/>
+            </w:rPr>
+          </w:pPr>
+          <w:hyperlink w:anchor="_Toc186983314" w:history="1">
+            <w:r>
+              <w:rPr>
+                <w:rStyle w:val="Hyperlink"/>
+                <w:noProof/>
+                <w:lang w:val="en-GB"/>
+              </w:rPr>
+              <w:t>Brute Force</w:t>
+            </w:r>
+            <w:r>
+              <w:rPr>
+                <w:noProof/>
+                <w:webHidden/>
+              </w:rPr>
+              <w:tab/>
+            </w:r>
+            <w:r>
+              <w:rPr>
+                <w:noProof/>
+                <w:webHidden/>
+              </w:rPr>
+              <w:fldChar w:fldCharType="begin"/>
+            </w:r>
+            <w:r>
+              <w:rPr>
+                <w:noProof/>
+                <w:webHidden/>
+              </w:rPr>
+              <w:instrText xml:space="preserve"> PAGEREF _Toc186983314 \h </w:instrText>
+            </w:r>
+            <w:r>
+              <w:rPr>
+                <w:noProof/>
+                <w:webHidden/>
+              </w:rPr>
+            </w:r>
+            <w:r>
+              <w:rPr>
+                <w:noProof/>
+                <w:webHidden/>
+              </w:rPr>
+              <w:fldChar w:fldCharType="separate"/>
+            </w:r>
+            <w:r>
+              <w:rPr>
+                <w:noProof/>
+                <w:webHidden/>
+              </w:rPr>
+              <w:t>28</w:t>
             </w:r>
             <w:r>
               <w:rPr>
@@ -1995,14 +3426,14 @@
               <w14:ligatures w14:val="standardContextual"/>
             </w:rPr>
           </w:pPr>
-          <w:hyperlink w:anchor="_Toc186876205" w:history="1">
+          <w:hyperlink w:anchor="_Toc186983315" w:history="1">
             <w:r>
               <w:rPr>
                 <w:rStyle w:val="Hyperlink"/>
                 <w:noProof/>
                 <w:lang w:val="en-GB"/>
               </w:rPr>
-              <w:t>Flurry Framework</w:t>
+              <w:t>Attack Simulation</w:t>
             </w:r>
             <w:r>
               <w:rPr>
@@ -2023,7 +3454,7 @@
                 <w:noProof/>
                 <w:webHidden/>
               </w:rPr>
-              <w:instrText xml:space="preserve"> PAGEREF _Toc186876205 \h </w:instrText>
+              <w:instrText xml:space="preserve"> PAGEREF _Toc186983315 \h </w:instrText>
             </w:r>
             <w:r>
               <w:rPr>
@@ -2043,905 +3474,7 @@
                 <w:noProof/>
                 <w:webHidden/>
               </w:rPr>
-              <w:t>16</w:t>
-            </w:r>
-            <w:r>
-              <w:rPr>
-                <w:noProof/>
-                <w:webHidden/>
-              </w:rPr>
-              <w:fldChar w:fldCharType="end"/>
-            </w:r>
-          </w:hyperlink>
-        </w:p>
-        <w:p>
-          <w:pPr>
-            <w:pStyle w:val="TOC2"/>
-            <w:tabs>
-              <w:tab w:val="right" w:leader="dot" w:pos="8630"/>
-            </w:tabs>
-            <w:rPr>
-              <w:b w:val="0"/>
-              <w:bCs w:val="0"/>
-              <w:noProof/>
-              <w:kern w:val="2"/>
-              <w:sz w:val="24"/>
-              <w:szCs w:val="24"/>
-              <w:lang w:val="en-SG" w:eastAsia="en-GB"/>
-              <w14:ligatures w14:val="standardContextual"/>
-            </w:rPr>
-          </w:pPr>
-          <w:hyperlink w:anchor="_Toc186876206" w:history="1">
-            <w:r>
-              <w:rPr>
-                <w:rStyle w:val="Hyperlink"/>
-                <w:noProof/>
-                <w:lang w:val="en-GB"/>
-              </w:rPr>
-              <w:t>Background</w:t>
-            </w:r>
-            <w:r>
-              <w:rPr>
-                <w:noProof/>
-                <w:webHidden/>
-              </w:rPr>
-              <w:tab/>
-            </w:r>
-            <w:r>
-              <w:rPr>
-                <w:noProof/>
-                <w:webHidden/>
-              </w:rPr>
-              <w:fldChar w:fldCharType="begin"/>
-            </w:r>
-            <w:r>
-              <w:rPr>
-                <w:noProof/>
-                <w:webHidden/>
-              </w:rPr>
-              <w:instrText xml:space="preserve"> PAGEREF _Toc186876206 \h </w:instrText>
-            </w:r>
-            <w:r>
-              <w:rPr>
-                <w:noProof/>
-                <w:webHidden/>
-              </w:rPr>
-            </w:r>
-            <w:r>
-              <w:rPr>
-                <w:noProof/>
-                <w:webHidden/>
-              </w:rPr>
-              <w:fldChar w:fldCharType="separate"/>
-            </w:r>
-            <w:r>
-              <w:rPr>
-                <w:noProof/>
-                <w:webHidden/>
-              </w:rPr>
-              <w:t>16</w:t>
-            </w:r>
-            <w:r>
-              <w:rPr>
-                <w:noProof/>
-                <w:webHidden/>
-              </w:rPr>
-              <w:fldChar w:fldCharType="end"/>
-            </w:r>
-          </w:hyperlink>
-        </w:p>
-        <w:p>
-          <w:pPr>
-            <w:pStyle w:val="TOC2"/>
-            <w:tabs>
-              <w:tab w:val="right" w:leader="dot" w:pos="8630"/>
-            </w:tabs>
-            <w:rPr>
-              <w:b w:val="0"/>
-              <w:bCs w:val="0"/>
-              <w:noProof/>
-              <w:kern w:val="2"/>
-              <w:sz w:val="24"/>
-              <w:szCs w:val="24"/>
-              <w:lang w:val="en-SG" w:eastAsia="en-GB"/>
-              <w14:ligatures w14:val="standardContextual"/>
-            </w:rPr>
-          </w:pPr>
-          <w:hyperlink w:anchor="_Toc186876207" w:history="1">
-            <w:r>
-              <w:rPr>
-                <w:rStyle w:val="Hyperlink"/>
-                <w:noProof/>
-                <w:lang w:val="en-GB"/>
-              </w:rPr>
-              <w:t>Flurry Installation</w:t>
-            </w:r>
-            <w:r>
-              <w:rPr>
-                <w:noProof/>
-                <w:webHidden/>
-              </w:rPr>
-              <w:tab/>
-            </w:r>
-            <w:r>
-              <w:rPr>
-                <w:noProof/>
-                <w:webHidden/>
-              </w:rPr>
-              <w:fldChar w:fldCharType="begin"/>
-            </w:r>
-            <w:r>
-              <w:rPr>
-                <w:noProof/>
-                <w:webHidden/>
-              </w:rPr>
-              <w:instrText xml:space="preserve"> PAGEREF _Toc186876207 \h </w:instrText>
-            </w:r>
-            <w:r>
-              <w:rPr>
-                <w:noProof/>
-                <w:webHidden/>
-              </w:rPr>
-            </w:r>
-            <w:r>
-              <w:rPr>
-                <w:noProof/>
-                <w:webHidden/>
-              </w:rPr>
-              <w:fldChar w:fldCharType="separate"/>
-            </w:r>
-            <w:r>
-              <w:rPr>
-                <w:noProof/>
-                <w:webHidden/>
-              </w:rPr>
-              <w:t>16</w:t>
-            </w:r>
-            <w:r>
-              <w:rPr>
-                <w:noProof/>
-                <w:webHidden/>
-              </w:rPr>
-              <w:fldChar w:fldCharType="end"/>
-            </w:r>
-          </w:hyperlink>
-        </w:p>
-        <w:p>
-          <w:pPr>
-            <w:pStyle w:val="TOC3"/>
-            <w:tabs>
-              <w:tab w:val="right" w:leader="dot" w:pos="8630"/>
-            </w:tabs>
-            <w:rPr>
-              <w:noProof/>
-              <w:kern w:val="2"/>
-              <w:sz w:val="24"/>
-              <w:szCs w:val="24"/>
-              <w:lang w:val="en-SG" w:eastAsia="en-GB"/>
-              <w14:ligatures w14:val="standardContextual"/>
-            </w:rPr>
-          </w:pPr>
-          <w:hyperlink w:anchor="_Toc186876208" w:history="1">
-            <w:r>
-              <w:rPr>
-                <w:rStyle w:val="Hyperlink"/>
-                <w:noProof/>
-                <w:lang w:val="en-GB"/>
-              </w:rPr>
-              <w:t>Cloning Flurry Source Code</w:t>
-            </w:r>
-            <w:r>
-              <w:rPr>
-                <w:noProof/>
-                <w:webHidden/>
-              </w:rPr>
-              <w:tab/>
-            </w:r>
-            <w:r>
-              <w:rPr>
-                <w:noProof/>
-                <w:webHidden/>
-              </w:rPr>
-              <w:fldChar w:fldCharType="begin"/>
-            </w:r>
-            <w:r>
-              <w:rPr>
-                <w:noProof/>
-                <w:webHidden/>
-              </w:rPr>
-              <w:instrText xml:space="preserve"> PAGEREF _Toc186876208 \h </w:instrText>
-            </w:r>
-            <w:r>
-              <w:rPr>
-                <w:noProof/>
-                <w:webHidden/>
-              </w:rPr>
-            </w:r>
-            <w:r>
-              <w:rPr>
-                <w:noProof/>
-                <w:webHidden/>
-              </w:rPr>
-              <w:fldChar w:fldCharType="separate"/>
-            </w:r>
-            <w:r>
-              <w:rPr>
-                <w:noProof/>
-                <w:webHidden/>
-              </w:rPr>
-              <w:t>16</w:t>
-            </w:r>
-            <w:r>
-              <w:rPr>
-                <w:noProof/>
-                <w:webHidden/>
-              </w:rPr>
-              <w:fldChar w:fldCharType="end"/>
-            </w:r>
-          </w:hyperlink>
-        </w:p>
-        <w:p>
-          <w:pPr>
-            <w:pStyle w:val="TOC3"/>
-            <w:tabs>
-              <w:tab w:val="right" w:leader="dot" w:pos="8630"/>
-            </w:tabs>
-            <w:rPr>
-              <w:noProof/>
-              <w:kern w:val="2"/>
-              <w:sz w:val="24"/>
-              <w:szCs w:val="24"/>
-              <w:lang w:val="en-SG" w:eastAsia="en-GB"/>
-              <w14:ligatures w14:val="standardContextual"/>
-            </w:rPr>
-          </w:pPr>
-          <w:hyperlink w:anchor="_Toc186876209" w:history="1">
-            <w:r>
-              <w:rPr>
-                <w:rStyle w:val="Hyperlink"/>
-                <w:noProof/>
-                <w:lang w:val="en-GB"/>
-              </w:rPr>
-              <w:t>CamFlow Reconfiguration</w:t>
-            </w:r>
-            <w:r>
-              <w:rPr>
-                <w:noProof/>
-                <w:webHidden/>
-              </w:rPr>
-              <w:tab/>
-            </w:r>
-            <w:r>
-              <w:rPr>
-                <w:noProof/>
-                <w:webHidden/>
-              </w:rPr>
-              <w:fldChar w:fldCharType="begin"/>
-            </w:r>
-            <w:r>
-              <w:rPr>
-                <w:noProof/>
-                <w:webHidden/>
-              </w:rPr>
-              <w:instrText xml:space="preserve"> PAGEREF _Toc186876209 \h </w:instrText>
-            </w:r>
-            <w:r>
-              <w:rPr>
-                <w:noProof/>
-                <w:webHidden/>
-              </w:rPr>
-            </w:r>
-            <w:r>
-              <w:rPr>
-                <w:noProof/>
-                <w:webHidden/>
-              </w:rPr>
-              <w:fldChar w:fldCharType="separate"/>
-            </w:r>
-            <w:r>
-              <w:rPr>
-                <w:noProof/>
-                <w:webHidden/>
-              </w:rPr>
-              <w:t>17</w:t>
-            </w:r>
-            <w:r>
-              <w:rPr>
-                <w:noProof/>
-                <w:webHidden/>
-              </w:rPr>
-              <w:fldChar w:fldCharType="end"/>
-            </w:r>
-          </w:hyperlink>
-        </w:p>
-        <w:p>
-          <w:pPr>
-            <w:pStyle w:val="TOC3"/>
-            <w:tabs>
-              <w:tab w:val="right" w:leader="dot" w:pos="8630"/>
-            </w:tabs>
-            <w:rPr>
-              <w:noProof/>
-              <w:kern w:val="2"/>
-              <w:sz w:val="24"/>
-              <w:szCs w:val="24"/>
-              <w:lang w:val="en-SG" w:eastAsia="en-GB"/>
-              <w14:ligatures w14:val="standardContextual"/>
-            </w:rPr>
-          </w:pPr>
-          <w:hyperlink w:anchor="_Toc186876210" w:history="1">
-            <w:r>
-              <w:rPr>
-                <w:rStyle w:val="Hyperlink"/>
-                <w:noProof/>
-                <w:lang w:val="en-GB"/>
-              </w:rPr>
-              <w:t>XAMPP</w:t>
-            </w:r>
-            <w:r>
-              <w:rPr>
-                <w:noProof/>
-                <w:webHidden/>
-              </w:rPr>
-              <w:tab/>
-            </w:r>
-            <w:r>
-              <w:rPr>
-                <w:noProof/>
-                <w:webHidden/>
-              </w:rPr>
-              <w:fldChar w:fldCharType="begin"/>
-            </w:r>
-            <w:r>
-              <w:rPr>
-                <w:noProof/>
-                <w:webHidden/>
-              </w:rPr>
-              <w:instrText xml:space="preserve"> PAGEREF _Toc186876210 \h </w:instrText>
-            </w:r>
-            <w:r>
-              <w:rPr>
-                <w:noProof/>
-                <w:webHidden/>
-              </w:rPr>
-            </w:r>
-            <w:r>
-              <w:rPr>
-                <w:noProof/>
-                <w:webHidden/>
-              </w:rPr>
-              <w:fldChar w:fldCharType="separate"/>
-            </w:r>
-            <w:r>
-              <w:rPr>
-                <w:noProof/>
-                <w:webHidden/>
-              </w:rPr>
-              <w:t>17</w:t>
-            </w:r>
-            <w:r>
-              <w:rPr>
-                <w:noProof/>
-                <w:webHidden/>
-              </w:rPr>
-              <w:fldChar w:fldCharType="end"/>
-            </w:r>
-          </w:hyperlink>
-        </w:p>
-        <w:p>
-          <w:pPr>
-            <w:pStyle w:val="TOC3"/>
-            <w:tabs>
-              <w:tab w:val="right" w:leader="dot" w:pos="8630"/>
-            </w:tabs>
-            <w:rPr>
-              <w:noProof/>
-              <w:kern w:val="2"/>
-              <w:sz w:val="24"/>
-              <w:szCs w:val="24"/>
-              <w:lang w:val="en-SG" w:eastAsia="en-GB"/>
-              <w14:ligatures w14:val="standardContextual"/>
-            </w:rPr>
-          </w:pPr>
-          <w:hyperlink w:anchor="_Toc186876211" w:history="1">
-            <w:r>
-              <w:rPr>
-                <w:rStyle w:val="Hyperlink"/>
-                <w:noProof/>
-                <w:lang w:val="en-GB"/>
-              </w:rPr>
-              <w:t>DVWA</w:t>
-            </w:r>
-            <w:r>
-              <w:rPr>
-                <w:noProof/>
-                <w:webHidden/>
-              </w:rPr>
-              <w:tab/>
-            </w:r>
-            <w:r>
-              <w:rPr>
-                <w:noProof/>
-                <w:webHidden/>
-              </w:rPr>
-              <w:fldChar w:fldCharType="begin"/>
-            </w:r>
-            <w:r>
-              <w:rPr>
-                <w:noProof/>
-                <w:webHidden/>
-              </w:rPr>
-              <w:instrText xml:space="preserve"> PAGEREF _Toc186876211 \h </w:instrText>
-            </w:r>
-            <w:r>
-              <w:rPr>
-                <w:noProof/>
-                <w:webHidden/>
-              </w:rPr>
-            </w:r>
-            <w:r>
-              <w:rPr>
-                <w:noProof/>
-                <w:webHidden/>
-              </w:rPr>
-              <w:fldChar w:fldCharType="separate"/>
-            </w:r>
-            <w:r>
-              <w:rPr>
-                <w:noProof/>
-                <w:webHidden/>
-              </w:rPr>
-              <w:t>18</w:t>
-            </w:r>
-            <w:r>
-              <w:rPr>
-                <w:noProof/>
-                <w:webHidden/>
-              </w:rPr>
-              <w:fldChar w:fldCharType="end"/>
-            </w:r>
-          </w:hyperlink>
-        </w:p>
-        <w:p>
-          <w:pPr>
-            <w:pStyle w:val="TOC3"/>
-            <w:tabs>
-              <w:tab w:val="right" w:leader="dot" w:pos="8630"/>
-            </w:tabs>
-            <w:rPr>
-              <w:noProof/>
-              <w:kern w:val="2"/>
-              <w:sz w:val="24"/>
-              <w:szCs w:val="24"/>
-              <w:lang w:val="en-SG" w:eastAsia="en-GB"/>
-              <w14:ligatures w14:val="standardContextual"/>
-            </w:rPr>
-          </w:pPr>
-          <w:hyperlink w:anchor="_Toc186876212" w:history="1">
-            <w:r>
-              <w:rPr>
-                <w:rStyle w:val="Hyperlink"/>
-                <w:noProof/>
-                <w:lang w:val="en-GB"/>
-              </w:rPr>
-              <w:t>MQTT</w:t>
-            </w:r>
-            <w:r>
-              <w:rPr>
-                <w:noProof/>
-                <w:webHidden/>
-              </w:rPr>
-              <w:tab/>
-            </w:r>
-            <w:r>
-              <w:rPr>
-                <w:noProof/>
-                <w:webHidden/>
-              </w:rPr>
-              <w:fldChar w:fldCharType="begin"/>
-            </w:r>
-            <w:r>
-              <w:rPr>
-                <w:noProof/>
-                <w:webHidden/>
-              </w:rPr>
-              <w:instrText xml:space="preserve"> PAGEREF _Toc186876212 \h </w:instrText>
-            </w:r>
-            <w:r>
-              <w:rPr>
-                <w:noProof/>
-                <w:webHidden/>
-              </w:rPr>
-            </w:r>
-            <w:r>
-              <w:rPr>
-                <w:noProof/>
-                <w:webHidden/>
-              </w:rPr>
-              <w:fldChar w:fldCharType="separate"/>
-            </w:r>
-            <w:r>
-              <w:rPr>
-                <w:noProof/>
-                <w:webHidden/>
-              </w:rPr>
-              <w:t>20</w:t>
-            </w:r>
-            <w:r>
-              <w:rPr>
-                <w:noProof/>
-                <w:webHidden/>
-              </w:rPr>
-              <w:fldChar w:fldCharType="end"/>
-            </w:r>
-          </w:hyperlink>
-        </w:p>
-        <w:p>
-          <w:pPr>
-            <w:pStyle w:val="TOC3"/>
-            <w:tabs>
-              <w:tab w:val="right" w:leader="dot" w:pos="8630"/>
-            </w:tabs>
-            <w:rPr>
-              <w:noProof/>
-              <w:kern w:val="2"/>
-              <w:sz w:val="24"/>
-              <w:szCs w:val="24"/>
-              <w:lang w:val="en-SG" w:eastAsia="en-GB"/>
-              <w14:ligatures w14:val="standardContextual"/>
-            </w:rPr>
-          </w:pPr>
-          <w:hyperlink w:anchor="_Toc186876213" w:history="1">
-            <w:r>
-              <w:rPr>
-                <w:rStyle w:val="Hyperlink"/>
-                <w:noProof/>
-                <w:lang w:val="en-GB"/>
-              </w:rPr>
-              <w:t>Additional Dependancies</w:t>
-            </w:r>
-            <w:r>
-              <w:rPr>
-                <w:noProof/>
-                <w:webHidden/>
-              </w:rPr>
-              <w:tab/>
-            </w:r>
-            <w:r>
-              <w:rPr>
-                <w:noProof/>
-                <w:webHidden/>
-              </w:rPr>
-              <w:fldChar w:fldCharType="begin"/>
-            </w:r>
-            <w:r>
-              <w:rPr>
-                <w:noProof/>
-                <w:webHidden/>
-              </w:rPr>
-              <w:instrText xml:space="preserve"> PAGEREF _Toc186876213 \h </w:instrText>
-            </w:r>
-            <w:r>
-              <w:rPr>
-                <w:noProof/>
-                <w:webHidden/>
-              </w:rPr>
-            </w:r>
-            <w:r>
-              <w:rPr>
-                <w:noProof/>
-                <w:webHidden/>
-              </w:rPr>
-              <w:fldChar w:fldCharType="separate"/>
-            </w:r>
-            <w:r>
-              <w:rPr>
-                <w:noProof/>
-                <w:webHidden/>
-              </w:rPr>
-              <w:t>22</w:t>
-            </w:r>
-            <w:r>
-              <w:rPr>
-                <w:noProof/>
-                <w:webHidden/>
-              </w:rPr>
-              <w:fldChar w:fldCharType="end"/>
-            </w:r>
-          </w:hyperlink>
-        </w:p>
-        <w:p>
-          <w:pPr>
-            <w:pStyle w:val="TOC3"/>
-            <w:tabs>
-              <w:tab w:val="right" w:leader="dot" w:pos="8630"/>
-            </w:tabs>
-            <w:rPr>
-              <w:noProof/>
-              <w:kern w:val="2"/>
-              <w:sz w:val="24"/>
-              <w:szCs w:val="24"/>
-              <w:lang w:val="en-SG" w:eastAsia="en-GB"/>
-              <w14:ligatures w14:val="standardContextual"/>
-            </w:rPr>
-          </w:pPr>
-          <w:hyperlink w:anchor="_Toc186876214" w:history="1">
-            <w:r>
-              <w:rPr>
-                <w:rStyle w:val="Hyperlink"/>
-                <w:noProof/>
-                <w:lang w:val="en-GB"/>
-              </w:rPr>
-              <w:t>Running Flurry</w:t>
-            </w:r>
-            <w:r>
-              <w:rPr>
-                <w:noProof/>
-                <w:webHidden/>
-              </w:rPr>
-              <w:tab/>
-            </w:r>
-            <w:r>
-              <w:rPr>
-                <w:noProof/>
-                <w:webHidden/>
-              </w:rPr>
-              <w:fldChar w:fldCharType="begin"/>
-            </w:r>
-            <w:r>
-              <w:rPr>
-                <w:noProof/>
-                <w:webHidden/>
-              </w:rPr>
-              <w:instrText xml:space="preserve"> PAGEREF _Toc186876214 \h </w:instrText>
-            </w:r>
-            <w:r>
-              <w:rPr>
-                <w:noProof/>
-                <w:webHidden/>
-              </w:rPr>
-            </w:r>
-            <w:r>
-              <w:rPr>
-                <w:noProof/>
-                <w:webHidden/>
-              </w:rPr>
-              <w:fldChar w:fldCharType="separate"/>
-            </w:r>
-            <w:r>
-              <w:rPr>
-                <w:noProof/>
-                <w:webHidden/>
-              </w:rPr>
-              <w:t>23</w:t>
-            </w:r>
-            <w:r>
-              <w:rPr>
-                <w:noProof/>
-                <w:webHidden/>
-              </w:rPr>
-              <w:fldChar w:fldCharType="end"/>
-            </w:r>
-          </w:hyperlink>
-        </w:p>
-        <w:p>
-          <w:pPr>
-            <w:pStyle w:val="TOC1"/>
-            <w:tabs>
-              <w:tab w:val="right" w:leader="dot" w:pos="8630"/>
-            </w:tabs>
-            <w:rPr>
-              <w:b w:val="0"/>
-              <w:bCs w:val="0"/>
-              <w:i w:val="0"/>
-              <w:iCs w:val="0"/>
-              <w:noProof/>
-              <w:kern w:val="2"/>
-              <w:lang w:val="en-SG" w:eastAsia="en-GB"/>
-              <w14:ligatures w14:val="standardContextual"/>
-            </w:rPr>
-          </w:pPr>
-          <w:hyperlink w:anchor="_Toc186876215" w:history="1">
-            <w:r>
-              <w:rPr>
-                <w:rStyle w:val="Hyperlink"/>
-                <w:noProof/>
-                <w:lang w:val="en-GB"/>
-              </w:rPr>
-              <w:t>Security-Critical Applications</w:t>
-            </w:r>
-            <w:r>
-              <w:rPr>
-                <w:noProof/>
-                <w:webHidden/>
-              </w:rPr>
-              <w:tab/>
-            </w:r>
-            <w:r>
-              <w:rPr>
-                <w:noProof/>
-                <w:webHidden/>
-              </w:rPr>
-              <w:fldChar w:fldCharType="begin"/>
-            </w:r>
-            <w:r>
-              <w:rPr>
-                <w:noProof/>
-                <w:webHidden/>
-              </w:rPr>
-              <w:instrText xml:space="preserve"> PAGEREF _Toc186876215 \h </w:instrText>
-            </w:r>
-            <w:r>
-              <w:rPr>
-                <w:noProof/>
-                <w:webHidden/>
-              </w:rPr>
-            </w:r>
-            <w:r>
-              <w:rPr>
-                <w:noProof/>
-                <w:webHidden/>
-              </w:rPr>
-              <w:fldChar w:fldCharType="separate"/>
-            </w:r>
-            <w:r>
-              <w:rPr>
-                <w:noProof/>
-                <w:webHidden/>
-              </w:rPr>
-              <w:t>25</w:t>
-            </w:r>
-            <w:r>
-              <w:rPr>
-                <w:noProof/>
-                <w:webHidden/>
-              </w:rPr>
-              <w:fldChar w:fldCharType="end"/>
-            </w:r>
-          </w:hyperlink>
-        </w:p>
-        <w:p>
-          <w:pPr>
-            <w:pStyle w:val="TOC1"/>
-            <w:tabs>
-              <w:tab w:val="right" w:leader="dot" w:pos="8630"/>
-            </w:tabs>
-            <w:rPr>
-              <w:b w:val="0"/>
-              <w:bCs w:val="0"/>
-              <w:i w:val="0"/>
-              <w:iCs w:val="0"/>
-              <w:noProof/>
-              <w:kern w:val="2"/>
-              <w:lang w:val="en-SG" w:eastAsia="en-GB"/>
-              <w14:ligatures w14:val="standardContextual"/>
-            </w:rPr>
-          </w:pPr>
-          <w:hyperlink w:anchor="_Toc186876216" w:history="1">
-            <w:r>
-              <w:rPr>
-                <w:rStyle w:val="Hyperlink"/>
-                <w:noProof/>
-                <w:lang w:val="en-GB"/>
-              </w:rPr>
-              <w:t>Intrusion Scenarios</w:t>
-            </w:r>
-            <w:r>
-              <w:rPr>
-                <w:noProof/>
-                <w:webHidden/>
-              </w:rPr>
-              <w:tab/>
-            </w:r>
-            <w:r>
-              <w:rPr>
-                <w:noProof/>
-                <w:webHidden/>
-              </w:rPr>
-              <w:fldChar w:fldCharType="begin"/>
-            </w:r>
-            <w:r>
-              <w:rPr>
-                <w:noProof/>
-                <w:webHidden/>
-              </w:rPr>
-              <w:instrText xml:space="preserve"> PAGEREF _Toc186876216 \h </w:instrText>
-            </w:r>
-            <w:r>
-              <w:rPr>
-                <w:noProof/>
-                <w:webHidden/>
-              </w:rPr>
-            </w:r>
-            <w:r>
-              <w:rPr>
-                <w:noProof/>
-                <w:webHidden/>
-              </w:rPr>
-              <w:fldChar w:fldCharType="separate"/>
-            </w:r>
-            <w:r>
-              <w:rPr>
-                <w:noProof/>
-                <w:webHidden/>
-              </w:rPr>
-              <w:t>26</w:t>
-            </w:r>
-            <w:r>
-              <w:rPr>
-                <w:noProof/>
-                <w:webHidden/>
-              </w:rPr>
-              <w:fldChar w:fldCharType="end"/>
-            </w:r>
-          </w:hyperlink>
-        </w:p>
-        <w:p>
-          <w:pPr>
-            <w:pStyle w:val="TOC1"/>
-            <w:tabs>
-              <w:tab w:val="right" w:leader="dot" w:pos="8630"/>
-            </w:tabs>
-            <w:rPr>
-              <w:b w:val="0"/>
-              <w:bCs w:val="0"/>
-              <w:i w:val="0"/>
-              <w:iCs w:val="0"/>
-              <w:noProof/>
-              <w:kern w:val="2"/>
-              <w:lang w:val="en-SG" w:eastAsia="en-GB"/>
-              <w14:ligatures w14:val="standardContextual"/>
-            </w:rPr>
-          </w:pPr>
-          <w:hyperlink w:anchor="_Toc186876217" w:history="1">
-            <w:r>
-              <w:rPr>
-                <w:rStyle w:val="Hyperlink"/>
-                <w:noProof/>
-                <w:lang w:val="en-GB"/>
-              </w:rPr>
-              <w:t>Attack Simulation</w:t>
-            </w:r>
-            <w:r>
-              <w:rPr>
-                <w:noProof/>
-                <w:webHidden/>
-              </w:rPr>
-              <w:tab/>
-            </w:r>
-            <w:r>
-              <w:rPr>
-                <w:noProof/>
-                <w:webHidden/>
-              </w:rPr>
-              <w:fldChar w:fldCharType="begin"/>
-            </w:r>
-            <w:r>
-              <w:rPr>
-                <w:noProof/>
-                <w:webHidden/>
-              </w:rPr>
-              <w:instrText xml:space="preserve"> PAGEREF _Toc186876217 \h </w:instrText>
-            </w:r>
-            <w:r>
-              <w:rPr>
-                <w:noProof/>
-                <w:webHidden/>
-              </w:rPr>
-            </w:r>
-            <w:r>
-              <w:rPr>
-                <w:noProof/>
-                <w:webHidden/>
-              </w:rPr>
-              <w:fldChar w:fldCharType="separate"/>
-            </w:r>
-            <w:r>
-              <w:rPr>
-                <w:noProof/>
-                <w:webHidden/>
-              </w:rPr>
-              <w:t>26</w:t>
+              <w:t>28</w:t>
             </w:r>
             <w:r>
               <w:rPr>
@@ -2993,7 +3526,7 @@
           <w:lang w:val="en-GB"/>
         </w:rPr>
       </w:pPr>
-      <w:bookmarkStart w:id="0" w:name="_Toc186876185"/>
+      <w:bookmarkStart w:id="0" w:name="_Toc186983276"/>
       <w:r>
         <w:rPr>
           <w:lang w:val="en-GB"/>
@@ -3067,7 +3600,7 @@
           <w:lang w:val="en-GB"/>
         </w:rPr>
       </w:pPr>
-      <w:bookmarkStart w:id="1" w:name="_Toc186876186"/>
+      <w:bookmarkStart w:id="1" w:name="_Toc186983277"/>
       <w:r>
         <w:rPr>
           <w:lang w:val="en-GB"/>
@@ -3179,7 +3712,7 @@
           <w:lang w:val="en-GB"/>
         </w:rPr>
       </w:pPr>
-      <w:bookmarkStart w:id="2" w:name="_Toc186876187"/>
+      <w:bookmarkStart w:id="2" w:name="_Toc186983278"/>
       <w:r>
         <w:rPr>
           <w:lang w:val="en-GB"/>
@@ -3214,7 +3747,7 @@
           <w:lang w:val="en-GB"/>
         </w:rPr>
       </w:pPr>
-      <w:bookmarkStart w:id="3" w:name="_Toc186876188"/>
+      <w:bookmarkStart w:id="3" w:name="_Toc186983279"/>
       <w:r>
         <w:rPr>
           <w:lang w:val="en-GB"/>
@@ -3250,7 +3783,7 @@
           <w:lang w:val="en-GB"/>
         </w:rPr>
       </w:pPr>
-      <w:bookmarkStart w:id="4" w:name="_Toc186876189"/>
+      <w:bookmarkStart w:id="4" w:name="_Toc186983280"/>
       <w:r>
         <w:rPr>
           <w:lang w:val="en-GB"/>
@@ -3268,7 +3801,7 @@
           <w:lang w:val="en-GB"/>
         </w:rPr>
       </w:pPr>
-      <w:bookmarkStart w:id="5" w:name="_Toc186876190"/>
+      <w:bookmarkStart w:id="5" w:name="_Toc186983281"/>
       <w:r>
         <w:rPr>
           <w:lang w:val="en-GB"/>
@@ -3567,7 +4100,7 @@
           <w:lang w:val="en-GB"/>
         </w:rPr>
       </w:pPr>
-      <w:bookmarkStart w:id="6" w:name="_Toc186876191"/>
+      <w:bookmarkStart w:id="6" w:name="_Toc186983282"/>
       <w:r>
         <w:rPr>
           <w:lang w:val="en-GB"/>
@@ -3685,7 +4218,7 @@
           <w:lang w:val="en-GB"/>
         </w:rPr>
       </w:pPr>
-      <w:bookmarkStart w:id="7" w:name="_Toc186876192"/>
+      <w:bookmarkStart w:id="7" w:name="_Toc186983283"/>
       <w:r>
         <w:rPr>
           <w:lang w:val="en-GB"/>
@@ -3702,7 +4235,7 @@
           <w:lang w:val="en-GB"/>
         </w:rPr>
       </w:pPr>
-      <w:bookmarkStart w:id="8" w:name="_Toc186876193"/>
+      <w:bookmarkStart w:id="8" w:name="_Toc186983284"/>
       <w:r>
         <w:rPr>
           <w:lang w:val="en-GB"/>
@@ -3929,7 +4462,7 @@
           <w:lang w:val="en-GB"/>
         </w:rPr>
       </w:pPr>
-      <w:bookmarkStart w:id="9" w:name="_Toc186876194"/>
+      <w:bookmarkStart w:id="9" w:name="_Toc186983285"/>
       <w:r>
         <w:rPr>
           <w:lang w:val="en-GB"/>
@@ -4285,7 +4818,7 @@
           <w:lang w:val="en-GB"/>
         </w:rPr>
       </w:pPr>
-      <w:bookmarkStart w:id="10" w:name="_Toc186876195"/>
+      <w:bookmarkStart w:id="10" w:name="_Toc186983286"/>
       <w:r>
         <w:rPr>
           <w:lang w:val="en-GB"/>
@@ -4321,7 +4854,7 @@
           <w:lang w:val="en-GB"/>
         </w:rPr>
       </w:pPr>
-      <w:bookmarkStart w:id="11" w:name="_Toc186876196"/>
+      <w:bookmarkStart w:id="11" w:name="_Toc186983287"/>
       <w:r>
         <w:rPr>
           <w:lang w:val="en-GB"/>
@@ -4403,7 +4936,7 @@
           <w:lang w:val="en-GB"/>
         </w:rPr>
       </w:pPr>
-      <w:bookmarkStart w:id="12" w:name="_Toc186876197"/>
+      <w:bookmarkStart w:id="12" w:name="_Toc186983288"/>
       <w:r>
         <w:rPr>
           <w:lang w:val="en-GB"/>
@@ -4508,7 +5041,7 @@
           <w:lang w:val="en-GB"/>
         </w:rPr>
       </w:pPr>
-      <w:bookmarkStart w:id="13" w:name="_Toc186876198"/>
+      <w:bookmarkStart w:id="13" w:name="_Toc186983289"/>
       <w:r>
         <w:rPr>
           <w:lang w:val="en-GB"/>
@@ -4568,7 +5101,7 @@
           <w:lang w:val="en-GB"/>
         </w:rPr>
       </w:pPr>
-      <w:bookmarkStart w:id="14" w:name="_Toc186876199"/>
+      <w:bookmarkStart w:id="14" w:name="_Toc186983290"/>
       <w:r>
         <w:rPr>
           <w:lang w:val="en-GB"/>
@@ -4697,7 +5230,7 @@
           <w:lang w:val="en-GB"/>
         </w:rPr>
       </w:pPr>
-      <w:bookmarkStart w:id="15" w:name="_Toc186876200"/>
+      <w:bookmarkStart w:id="15" w:name="_Toc186983291"/>
       <w:proofErr w:type="spellStart"/>
       <w:r>
         <w:rPr>
@@ -4850,7 +5383,7 @@
           <w:lang w:val="en-GB"/>
         </w:rPr>
       </w:pPr>
-      <w:bookmarkStart w:id="16" w:name="_Toc186876201"/>
+      <w:bookmarkStart w:id="16" w:name="_Toc186983292"/>
       <w:proofErr w:type="spellStart"/>
       <w:r>
         <w:rPr>
@@ -4875,7 +5408,7 @@
           <w:lang w:val="en-GB"/>
         </w:rPr>
       </w:pPr>
-      <w:bookmarkStart w:id="17" w:name="_Toc186876202"/>
+      <w:bookmarkStart w:id="17" w:name="_Toc186983293"/>
       <w:r>
         <w:rPr>
           <w:lang w:val="en-GB"/>
@@ -5102,7 +5635,7 @@
           <w:noProof/>
           <w:lang w:val="en-GB"/>
         </w:rPr>
-        <w:object w:dxaOrig="9360" w:dyaOrig="1148" w14:anchorId="5CC81F16">
+        <w:object w:dxaOrig="9360" w:dyaOrig="1148" w14:anchorId="4AEB191A">
           <v:shapetype id="_x0000_t75" coordsize="21600,21600" o:spt="75" o:preferrelative="t" path="m@4@5l@4@11@9@11@9@5xe" filled="f" stroked="f">
             <v:stroke joinstyle="miter"/>
             <v:formulas>
@@ -5125,7 +5658,7 @@
           <v:shape id="_x0000_i1040" type="#_x0000_t75" alt="" style="width:468.15pt;height:57.15pt;mso-width-percent:0;mso-height-percent:0;mso-width-percent:0;mso-height-percent:0" o:ole="">
             <v:imagedata r:id="rId31" o:title=""/>
           </v:shape>
-          <o:OLEObject Type="Embed" ProgID="Word.OpenDocumentText.12" ShapeID="_x0000_i1040" DrawAspect="Content" ObjectID="_1797587054" r:id="rId32"/>
+          <o:OLEObject Type="Embed" ProgID="Word.OpenDocumentText.12" ShapeID="_x0000_i1040" DrawAspect="Content" ObjectID="_1797598916" r:id="rId32"/>
         </w:object>
       </w:r>
     </w:p>
@@ -5162,11 +5695,11 @@
           <w:noProof/>
           <w:lang w:val="en-GB"/>
         </w:rPr>
-        <w:object w:dxaOrig="9360" w:dyaOrig="1017" w14:anchorId="7576C9AA">
+        <w:object w:dxaOrig="9360" w:dyaOrig="1017" w14:anchorId="33D279BD">
           <v:shape id="_x0000_i1039" type="#_x0000_t75" alt="" style="width:468.15pt;height:51.05pt;mso-width-percent:0;mso-height-percent:0;mso-width-percent:0;mso-height-percent:0" o:ole="">
             <v:imagedata r:id="rId33" o:title=""/>
           </v:shape>
-          <o:OLEObject Type="Embed" ProgID="Word.OpenDocumentText.12" ShapeID="_x0000_i1039" DrawAspect="Content" ObjectID="_1797587055" r:id="rId34"/>
+          <o:OLEObject Type="Embed" ProgID="Word.OpenDocumentText.12" ShapeID="_x0000_i1039" DrawAspect="Content" ObjectID="_1797598917" r:id="rId34"/>
         </w:object>
       </w:r>
     </w:p>
@@ -5268,11 +5801,11 @@
           <w:noProof/>
           <w:lang w:val="en-GB"/>
         </w:rPr>
-        <w:object w:dxaOrig="9360" w:dyaOrig="285" w14:anchorId="5831F747">
+        <w:object w:dxaOrig="9360" w:dyaOrig="285" w14:anchorId="09F3075E">
           <v:shape id="_x0000_i1038" type="#_x0000_t75" alt="" style="width:468.15pt;height:13.85pt;mso-width-percent:0;mso-height-percent:0;mso-width-percent:0;mso-height-percent:0" o:ole="">
             <v:imagedata r:id="rId35" o:title=""/>
           </v:shape>
-          <o:OLEObject Type="Embed" ProgID="Word.OpenDocumentText.12" ShapeID="_x0000_i1038" DrawAspect="Content" ObjectID="_1797587056" r:id="rId36"/>
+          <o:OLEObject Type="Embed" ProgID="Word.OpenDocumentText.12" ShapeID="_x0000_i1038" DrawAspect="Content" ObjectID="_1797598918" r:id="rId36"/>
         </w:object>
       </w:r>
     </w:p>
@@ -5432,11 +5965,11 @@
           <w:noProof/>
           <w:lang w:val="en-GB"/>
         </w:rPr>
-        <w:object w:dxaOrig="9360" w:dyaOrig="1178" w14:anchorId="1B1370CD">
+        <w:object w:dxaOrig="9360" w:dyaOrig="1178" w14:anchorId="2D0A72BC">
           <v:shape id="_x0000_i1037" type="#_x0000_t75" alt="" style="width:468.15pt;height:59.15pt;mso-width-percent:0;mso-height-percent:0;mso-width-percent:0;mso-height-percent:0" o:ole="">
             <v:imagedata r:id="rId38" o:title=""/>
           </v:shape>
-          <o:OLEObject Type="Embed" ProgID="Word.OpenDocumentText.12" ShapeID="_x0000_i1037" DrawAspect="Content" ObjectID="_1797587057" r:id="rId39"/>
+          <o:OLEObject Type="Embed" ProgID="Word.OpenDocumentText.12" ShapeID="_x0000_i1037" DrawAspect="Content" ObjectID="_1797598919" r:id="rId39"/>
         </w:object>
       </w:r>
     </w:p>
@@ -5487,11 +6020,11 @@
           <w:noProof/>
           <w:lang w:val="en-GB"/>
         </w:rPr>
-        <w:object w:dxaOrig="9360" w:dyaOrig="5010" w14:anchorId="264467B4">
+        <w:object w:dxaOrig="9360" w:dyaOrig="5010" w14:anchorId="52B0CDC3">
           <v:shape id="_x0000_i1036" type="#_x0000_t75" alt="" style="width:468.15pt;height:251.15pt;mso-width-percent:0;mso-height-percent:0;mso-width-percent:0;mso-height-percent:0" o:ole="">
             <v:imagedata r:id="rId40" o:title=""/>
           </v:shape>
-          <o:OLEObject Type="Embed" ProgID="Word.OpenDocumentText.12" ShapeID="_x0000_i1036" DrawAspect="Content" ObjectID="_1797587058" r:id="rId41"/>
+          <o:OLEObject Type="Embed" ProgID="Word.OpenDocumentText.12" ShapeID="_x0000_i1036" DrawAspect="Content" ObjectID="_1797598920" r:id="rId41"/>
         </w:object>
       </w:r>
     </w:p>
@@ -5519,7 +6052,7 @@
           <w:lang w:val="en-GB"/>
         </w:rPr>
       </w:pPr>
-      <w:bookmarkStart w:id="23" w:name="_Toc186876203"/>
+      <w:bookmarkStart w:id="23" w:name="_Toc186983294"/>
       <w:proofErr w:type="spellStart"/>
       <w:r>
         <w:rPr>
@@ -5711,11 +6244,11 @@
           <w:noProof/>
           <w:lang w:val="en-GB"/>
         </w:rPr>
-        <w:object w:dxaOrig="9360" w:dyaOrig="5295" w14:anchorId="5BD75DAC">
+        <w:object w:dxaOrig="9360" w:dyaOrig="5295" w14:anchorId="12EBF5E5">
           <v:shape id="_x0000_i1035" type="#_x0000_t75" alt="" style="width:468.15pt;height:265pt;mso-width-percent:0;mso-height-percent:0;mso-width-percent:0;mso-height-percent:0" o:ole="">
             <v:imagedata r:id="rId43" o:title=""/>
           </v:shape>
-          <o:OLEObject Type="Embed" ProgID="Word.OpenDocumentText.12" ShapeID="_x0000_i1035" DrawAspect="Content" ObjectID="_1797587059" r:id="rId44"/>
+          <o:OLEObject Type="Embed" ProgID="Word.OpenDocumentText.12" ShapeID="_x0000_i1035" DrawAspect="Content" ObjectID="_1797598921" r:id="rId44"/>
         </w:object>
       </w:r>
     </w:p>
@@ -5726,7 +6259,7 @@
           <w:lang w:val="en-GB"/>
         </w:rPr>
       </w:pPr>
-      <w:bookmarkStart w:id="25" w:name="_Toc186876204"/>
+      <w:bookmarkStart w:id="25" w:name="_Toc186983295"/>
       <w:r>
         <w:rPr>
           <w:lang w:val="en-GB"/>
@@ -5816,11 +6349,11 @@
           <w:noProof/>
           <w:lang w:val="en-GB"/>
         </w:rPr>
-        <w:object w:dxaOrig="9360" w:dyaOrig="1586" w14:anchorId="2D44F1AB">
+        <w:object w:dxaOrig="9360" w:dyaOrig="1586" w14:anchorId="1846FC67">
           <v:shape id="_x0000_i1034" type="#_x0000_t75" alt="" style="width:468.15pt;height:79.1pt;mso-width-percent:0;mso-height-percent:0;mso-width-percent:0;mso-height-percent:0" o:ole="">
             <v:imagedata r:id="rId45" o:title=""/>
           </v:shape>
-          <o:OLEObject Type="Embed" ProgID="Word.OpenDocumentText.12" ShapeID="_x0000_i1034" DrawAspect="Content" ObjectID="_1797587060" r:id="rId46"/>
+          <o:OLEObject Type="Embed" ProgID="Word.OpenDocumentText.12" ShapeID="_x0000_i1034" DrawAspect="Content" ObjectID="_1797598922" r:id="rId46"/>
         </w:object>
       </w:r>
     </w:p>
@@ -5916,7 +6449,7 @@
           <w:lang w:val="en-GB"/>
         </w:rPr>
       </w:pPr>
-      <w:bookmarkStart w:id="27" w:name="_Toc186876205"/>
+      <w:bookmarkStart w:id="27" w:name="_Toc186983296"/>
       <w:r>
         <w:rPr>
           <w:lang w:val="en-GB"/>
@@ -5932,7 +6465,7 @@
           <w:lang w:val="en-GB"/>
         </w:rPr>
       </w:pPr>
-      <w:bookmarkStart w:id="28" w:name="_Toc186876206"/>
+      <w:bookmarkStart w:id="28" w:name="_Toc186983297"/>
       <w:r>
         <w:rPr>
           <w:lang w:val="en-GB"/>
@@ -6037,7 +6570,7 @@
           <w:lang w:val="en-GB"/>
         </w:rPr>
       </w:pPr>
-      <w:bookmarkStart w:id="29" w:name="_Toc186876207"/>
+      <w:bookmarkStart w:id="29" w:name="_Toc186983298"/>
       <w:r>
         <w:rPr>
           <w:lang w:val="en-GB"/>
@@ -6189,7 +6722,7 @@
           <w:lang w:val="en-GB"/>
         </w:rPr>
       </w:pPr>
-      <w:bookmarkStart w:id="30" w:name="_Toc186876208"/>
+      <w:bookmarkStart w:id="30" w:name="_Toc186983299"/>
       <w:r>
         <w:rPr>
           <w:lang w:val="en-GB"/>
@@ -6233,11 +6766,11 @@
           <w:noProof/>
           <w:lang w:val="en-GB"/>
         </w:rPr>
-        <w:object w:dxaOrig="9360" w:dyaOrig="2980" w14:anchorId="0ED0BC16">
+        <w:object w:dxaOrig="9360" w:dyaOrig="2980" w14:anchorId="4089AFC8">
           <v:shape id="_x0000_i1033" type="#_x0000_t75" alt="" style="width:468.15pt;height:149.05pt;mso-width-percent:0;mso-height-percent:0;mso-width-percent:0;mso-height-percent:0" o:ole="">
             <v:imagedata r:id="rId50" o:title=""/>
           </v:shape>
-          <o:OLEObject Type="Embed" ProgID="Word.OpenDocumentText.12" ShapeID="_x0000_i1033" DrawAspect="Content" ObjectID="_1797587061" r:id="rId51"/>
+          <o:OLEObject Type="Embed" ProgID="Word.OpenDocumentText.12" ShapeID="_x0000_i1033" DrawAspect="Content" ObjectID="_1797598923" r:id="rId51"/>
         </w:object>
       </w:r>
     </w:p>
@@ -6317,11 +6850,11 @@
           <w:noProof/>
           <w:lang w:val="en-GB"/>
         </w:rPr>
-        <w:object w:dxaOrig="9360" w:dyaOrig="540" w14:anchorId="4AE4CFE4">
+        <w:object w:dxaOrig="9360" w:dyaOrig="540" w14:anchorId="10435A2B">
           <v:shape id="_x0000_i1032" type="#_x0000_t75" alt="" style="width:468.15pt;height:27.05pt;mso-width-percent:0;mso-height-percent:0;mso-width-percent:0;mso-height-percent:0" o:ole="">
             <v:imagedata r:id="rId52" o:title=""/>
           </v:shape>
-          <o:OLEObject Type="Embed" ProgID="Word.OpenDocumentText.12" ShapeID="_x0000_i1032" DrawAspect="Content" ObjectID="_1797587062" r:id="rId53"/>
+          <o:OLEObject Type="Embed" ProgID="Word.OpenDocumentText.12" ShapeID="_x0000_i1032" DrawAspect="Content" ObjectID="_1797598924" r:id="rId53"/>
         </w:object>
       </w:r>
     </w:p>
@@ -6339,7 +6872,7 @@
           <w:lang w:val="en-GB"/>
         </w:rPr>
       </w:pPr>
-      <w:bookmarkStart w:id="33" w:name="_Toc186876209"/>
+      <w:bookmarkStart w:id="33" w:name="_Toc186983300"/>
       <w:proofErr w:type="spellStart"/>
       <w:r>
         <w:rPr>
@@ -6638,7 +7171,7 @@
           <w:lang w:val="en-GB"/>
         </w:rPr>
       </w:pPr>
-      <w:bookmarkStart w:id="34" w:name="_Toc186876210"/>
+      <w:bookmarkStart w:id="34" w:name="_Toc186983301"/>
       <w:r>
         <w:rPr>
           <w:lang w:val="en-GB"/>
@@ -6735,11 +7268,11 @@
           <w:noProof/>
           <w:lang w:val="en-GB"/>
         </w:rPr>
-        <w:object w:dxaOrig="9360" w:dyaOrig="820" w14:anchorId="797C5429">
+        <w:object w:dxaOrig="9360" w:dyaOrig="820" w14:anchorId="24BDE194">
           <v:shape id="_x0000_i1031" type="#_x0000_t75" alt="" style="width:468.15pt;height:40.9pt;mso-width-percent:0;mso-height-percent:0;mso-width-percent:0;mso-height-percent:0" o:ole="">
             <v:imagedata r:id="rId56" o:title=""/>
           </v:shape>
-          <o:OLEObject Type="Embed" ProgID="Word.OpenDocumentText.12" ShapeID="_x0000_i1031" DrawAspect="Content" ObjectID="_1797587063" r:id="rId57"/>
+          <o:OLEObject Type="Embed" ProgID="Word.OpenDocumentText.12" ShapeID="_x0000_i1031" DrawAspect="Content" ObjectID="_1797598925" r:id="rId57"/>
         </w:object>
       </w:r>
     </w:p>
@@ -6791,11 +7324,11 @@
           <w:noProof/>
           <w:lang w:val="en-GB"/>
         </w:rPr>
-        <w:object w:dxaOrig="9360" w:dyaOrig="1080" w14:anchorId="5E951222">
+        <w:object w:dxaOrig="9360" w:dyaOrig="1080" w14:anchorId="5494DFC8">
           <v:shape id="_x0000_i1030" type="#_x0000_t75" alt="" style="width:468.15pt;height:54.1pt;mso-width-percent:0;mso-height-percent:0;mso-width-percent:0;mso-height-percent:0" o:ole="">
             <v:imagedata r:id="rId59" o:title=""/>
           </v:shape>
-          <o:OLEObject Type="Embed" ProgID="Word.OpenDocumentText.12" ShapeID="_x0000_i1030" DrawAspect="Content" ObjectID="_1797587064" r:id="rId60"/>
+          <o:OLEObject Type="Embed" ProgID="Word.OpenDocumentText.12" ShapeID="_x0000_i1030" DrawAspect="Content" ObjectID="_1797598926" r:id="rId60"/>
         </w:object>
       </w:r>
     </w:p>
@@ -6839,7 +7372,7 @@
           <w:lang w:val="en-GB"/>
         </w:rPr>
       </w:pPr>
-      <w:bookmarkStart w:id="37" w:name="_Toc186876211"/>
+      <w:bookmarkStart w:id="37" w:name="_Toc186983302"/>
       <w:r>
         <w:rPr>
           <w:lang w:val="en-GB"/>
@@ -6970,11 +7503,11 @@
           <w:noProof/>
           <w:lang w:val="en-GB"/>
         </w:rPr>
-        <w:object w:dxaOrig="9020" w:dyaOrig="2700" w14:anchorId="58DABCB5">
+        <w:object w:dxaOrig="9020" w:dyaOrig="2700" w14:anchorId="20A5E97A">
           <v:shape id="_x0000_i1029" type="#_x0000_t75" alt="" style="width:450.95pt;height:134.85pt;mso-width-percent:0;mso-height-percent:0;mso-width-percent:0;mso-height-percent:0" o:ole="">
             <v:imagedata r:id="rId63" o:title=""/>
           </v:shape>
-          <o:OLEObject Type="Embed" ProgID="Word.Document.12" ShapeID="_x0000_i1029" DrawAspect="Content" ObjectID="_1797587065" r:id="rId64">
+          <o:OLEObject Type="Embed" ProgID="Word.Document.12" ShapeID="_x0000_i1029" DrawAspect="Content" ObjectID="_1797598927" r:id="rId64">
             <o:FieldCodes>\s</o:FieldCodes>
           </o:OLEObject>
         </w:object>
@@ -7346,7 +7879,7 @@
           <w:lang w:val="en-GB"/>
         </w:rPr>
       </w:pPr>
-      <w:bookmarkStart w:id="39" w:name="_Toc186876212"/>
+      <w:bookmarkStart w:id="39" w:name="_Toc186983303"/>
       <w:r>
         <w:rPr>
           <w:noProof/>
@@ -7437,11 +7970,11 @@
           <w:noProof/>
           <w:lang w:val="en-GB"/>
         </w:rPr>
-        <w:object w:dxaOrig="9020" w:dyaOrig="3240" w14:anchorId="0A3A8A2F">
+        <w:object w:dxaOrig="9020" w:dyaOrig="3240" w14:anchorId="6BC16BD7">
           <v:shape id="_x0000_i1028" type="#_x0000_t75" alt="" style="width:450.95pt;height:161.9pt;mso-width-percent:0;mso-height-percent:0;mso-width-percent:0;mso-height-percent:0" o:ole="">
             <v:imagedata r:id="rId70" o:title=""/>
           </v:shape>
-          <o:OLEObject Type="Embed" ProgID="Word.Document.12" ShapeID="_x0000_i1028" DrawAspect="Content" ObjectID="_1797587066" r:id="rId71">
+          <o:OLEObject Type="Embed" ProgID="Word.Document.12" ShapeID="_x0000_i1028" DrawAspect="Content" ObjectID="_1797598928" r:id="rId71">
             <o:FieldCodes>\s</o:FieldCodes>
           </o:OLEObject>
         </w:object>
@@ -7485,11 +8018,11 @@
           <w:noProof/>
           <w:lang w:val="en-GB"/>
         </w:rPr>
-        <w:object w:dxaOrig="9020" w:dyaOrig="1360" w14:anchorId="00CF0D4E">
+        <w:object w:dxaOrig="9020" w:dyaOrig="1360" w14:anchorId="12E5967F">
           <v:shape id="_x0000_i1027" type="#_x0000_t75" alt="" style="width:450.95pt;height:67.95pt;mso-width-percent:0;mso-height-percent:0;mso-width-percent:0;mso-height-percent:0" o:ole="">
             <v:imagedata r:id="rId72" o:title=""/>
           </v:shape>
-          <o:OLEObject Type="Embed" ProgID="Word.Document.12" ShapeID="_x0000_i1027" DrawAspect="Content" ObjectID="_1797587067" r:id="rId73">
+          <o:OLEObject Type="Embed" ProgID="Word.Document.12" ShapeID="_x0000_i1027" DrawAspect="Content" ObjectID="_1797598929" r:id="rId73">
             <o:FieldCodes>\s</o:FieldCodes>
           </o:OLEObject>
         </w:object>
@@ -7545,7 +8078,7 @@
           <w:lang w:val="en-GB"/>
         </w:rPr>
       </w:pPr>
-      <w:bookmarkStart w:id="42" w:name="_Toc186876213"/>
+      <w:bookmarkStart w:id="42" w:name="_Toc186983304"/>
       <w:r>
         <w:rPr>
           <w:noProof/>
@@ -7593,11 +8126,11 @@
           <w:noProof/>
           <w:lang w:val="en-GB"/>
         </w:rPr>
-        <w:object w:dxaOrig="9020" w:dyaOrig="7300" w14:anchorId="392E61E9">
+        <w:object w:dxaOrig="9020" w:dyaOrig="7300" w14:anchorId="2989C07E">
           <v:shape id="_x0000_i1026" type="#_x0000_t75" alt="" style="width:450.95pt;height:365.05pt;mso-width-percent:0;mso-height-percent:0;mso-width-percent:0;mso-height-percent:0" o:ole="">
             <v:imagedata r:id="rId74" o:title=""/>
           </v:shape>
-          <o:OLEObject Type="Embed" ProgID="Word.Document.12" ShapeID="_x0000_i1026" DrawAspect="Content" ObjectID="_1797587068" r:id="rId75">
+          <o:OLEObject Type="Embed" ProgID="Word.Document.12" ShapeID="_x0000_i1026" DrawAspect="Content" ObjectID="_1797598930" r:id="rId75">
             <o:FieldCodes>\s</o:FieldCodes>
           </o:OLEObject>
         </w:object>
@@ -7626,7 +8159,7 @@
           <w:lang w:val="en-GB"/>
         </w:rPr>
       </w:pPr>
-      <w:bookmarkStart w:id="44" w:name="_Toc186876214"/>
+      <w:bookmarkStart w:id="44" w:name="_Toc186983305"/>
       <w:r>
         <w:rPr>
           <w:noProof/>
@@ -7676,11 +8209,11 @@
           <w:szCs w:val="28"/>
           <w:lang w:val="en-GB" w:eastAsia="en-GB"/>
         </w:rPr>
-        <w:object w:dxaOrig="9020" w:dyaOrig="540" w14:anchorId="3F42C343">
+        <w:object w:dxaOrig="9020" w:dyaOrig="540" w14:anchorId="2D0CE697">
           <v:shape id="_x0000_i1025" type="#_x0000_t75" alt="" style="width:450.95pt;height:27.05pt;mso-width-percent:0;mso-height-percent:0;mso-width-percent:0;mso-height-percent:0" o:ole="">
             <v:imagedata r:id="rId76" o:title=""/>
           </v:shape>
-          <o:OLEObject Type="Embed" ProgID="Word.Document.12" ShapeID="_x0000_i1025" DrawAspect="Content" ObjectID="_1797587069" r:id="rId77">
+          <o:OLEObject Type="Embed" ProgID="Word.Document.12" ShapeID="_x0000_i1025" DrawAspect="Content" ObjectID="_1797598931" r:id="rId77">
             <o:FieldCodes>\s</o:FieldCodes>
           </o:OLEObject>
         </w:object>
@@ -7906,7 +8439,7 @@
           <w:lang w:val="en-GB"/>
         </w:rPr>
       </w:pPr>
-      <w:bookmarkStart w:id="46" w:name="_Toc186876215"/>
+      <w:bookmarkStart w:id="46" w:name="_Toc186983306"/>
       <w:r>
         <w:rPr>
           <w:lang w:val="en-GB"/>
@@ -8227,7 +8760,7 @@
           <w:lang w:val="en-GB"/>
         </w:rPr>
       </w:pPr>
-      <w:bookmarkStart w:id="47" w:name="_Toc186876216"/>
+      <w:bookmarkStart w:id="47" w:name="_Toc186983307"/>
       <w:r>
         <w:rPr>
           <w:lang w:val="en-GB"/>
@@ -8300,12 +8833,14 @@
           <w:lang w:val="en-GB"/>
         </w:rPr>
       </w:pPr>
+      <w:bookmarkStart w:id="48" w:name="_Toc186983308"/>
       <w:r>
         <w:rPr>
           <w:lang w:val="en-GB"/>
         </w:rPr>
         <w:t>XSS</w:t>
       </w:r>
+      <w:bookmarkEnd w:id="48"/>
     </w:p>
     <w:p>
       <w:pPr>
@@ -8340,12 +8875,14 @@
           <w:lang w:val="en-GB"/>
         </w:rPr>
       </w:pPr>
+      <w:bookmarkStart w:id="49" w:name="_Toc186983309"/>
       <w:r>
         <w:rPr>
           <w:lang w:val="en-GB"/>
         </w:rPr>
         <w:t>Stored</w:t>
       </w:r>
+      <w:bookmarkEnd w:id="49"/>
     </w:p>
     <w:p>
       <w:pPr>
@@ -8407,12 +8944,14 @@
           <w:lang w:val="en-GB"/>
         </w:rPr>
       </w:pPr>
+      <w:bookmarkStart w:id="50" w:name="_Toc186983310"/>
       <w:r>
         <w:rPr>
           <w:lang w:val="en-GB"/>
         </w:rPr>
         <w:t>Reflected</w:t>
       </w:r>
+      <w:bookmarkEnd w:id="50"/>
     </w:p>
     <w:p>
       <w:pPr>
@@ -8527,12 +9066,14 @@
           <w:lang w:val="en-GB"/>
         </w:rPr>
       </w:pPr>
+      <w:bookmarkStart w:id="51" w:name="_Toc186983311"/>
       <w:r>
         <w:rPr>
           <w:lang w:val="en-GB"/>
         </w:rPr>
         <w:t>DOM</w:t>
       </w:r>
+      <w:bookmarkEnd w:id="51"/>
     </w:p>
     <w:p>
       <w:pPr>
@@ -8561,14 +9102,12 @@
         </w:rPr>
         <w:t xml:space="preserve">].  The attack modifies the DOM “environment” in a victim’s browser to run the </w:t>
       </w:r>
-      <w:proofErr w:type="gramStart"/>
-      <w:r>
-        <w:rPr>
-          <w:lang w:val="en-GB"/>
-        </w:rPr>
-        <w:t>client side</w:t>
-      </w:r>
-      <w:proofErr w:type="gramEnd"/>
+      <w:r>
+        <w:rPr>
+          <w:lang w:val="en-GB"/>
+        </w:rPr>
+        <w:t>client-side</w:t>
+      </w:r>
       <w:r>
         <w:rPr>
           <w:lang w:val="en-GB"/>
@@ -8585,11 +9124,167 @@
     </w:p>
     <w:p>
       <w:pPr>
-        <w:pStyle w:val="Heading3"/>
-        <w:rPr>
-          <w:lang w:val="en-GB"/>
-        </w:rPr>
-      </w:pPr>
+        <w:pStyle w:val="Heading2"/>
+        <w:rPr>
+          <w:lang w:val="en-GB"/>
+        </w:rPr>
+      </w:pPr>
+      <w:bookmarkStart w:id="52" w:name="_Toc186983312"/>
+      <w:r>
+        <w:rPr>
+          <w:lang w:val="en-GB"/>
+        </w:rPr>
+        <w:t>Command Injection</w:t>
+      </w:r>
+      <w:bookmarkEnd w:id="52"/>
+    </w:p>
+    <w:p>
+      <w:pPr>
+        <w:rPr>
+          <w:lang w:val="en-GB"/>
+        </w:rPr>
+      </w:pPr>
+      <w:r>
+        <w:rPr>
+          <w:lang w:val="en-GB"/>
+        </w:rPr>
+        <w:t>Command Injection attacks’ goal is the execution of arbitrary commands on the operating system of the host through the vulnerable web application. It exploits unsafe user applied data such as forms and cookies to a system shell and executes system commands with the privileges of the exploited application [</w:t>
+      </w:r>
+      <w:hyperlink r:id="rId85" w:history="1">
+        <w:r>
+          <w:rPr>
+            <w:rStyle w:val="Hyperlink"/>
+            <w:lang w:val="en-GB"/>
+          </w:rPr>
+          <w:t>site</w:t>
+        </w:r>
+      </w:hyperlink>
+      <w:r>
+        <w:rPr>
+          <w:lang w:val="en-GB"/>
+        </w:rPr>
+        <w:t>]. Applications may be exposed if they lack sufficient input validation. The benign version of this attack to be simulated will be the pinging of the local host.</w:t>
+      </w:r>
+    </w:p>
+    <w:p>
+      <w:pPr>
+        <w:pStyle w:val="Heading2"/>
+        <w:rPr>
+          <w:lang w:val="en-GB"/>
+        </w:rPr>
+      </w:pPr>
+      <w:bookmarkStart w:id="53" w:name="_Toc186983313"/>
+      <w:r>
+        <w:rPr>
+          <w:lang w:val="en-GB"/>
+        </w:rPr>
+        <w:lastRenderedPageBreak/>
+        <w:t>SQL Injection</w:t>
+      </w:r>
+      <w:bookmarkEnd w:id="53"/>
+      <w:r>
+        <w:rPr>
+          <w:lang w:val="en-GB"/>
+        </w:rPr>
+        <w:t xml:space="preserve"> </w:t>
+      </w:r>
+    </w:p>
+    <w:p>
+      <w:pPr>
+        <w:rPr>
+          <w:lang w:val="en-GB"/>
+        </w:rPr>
+      </w:pPr>
+      <w:r>
+        <w:rPr>
+          <w:lang w:val="en-GB"/>
+        </w:rPr>
+        <w:t xml:space="preserve">SQL injection allows </w:t>
+      </w:r>
+      <w:r>
+        <w:rPr>
+          <w:lang w:val="en-GB"/>
+        </w:rPr>
+        <w:t>an attacker to access sensitive data from databases through carefully constructed SQL commands that reveal user information. Some injections may be used to modify or delete data, in addition to performing denial-of-service attacks [</w:t>
+      </w:r>
+      <w:hyperlink r:id="rId86" w:history="1">
+        <w:r>
+          <w:rPr>
+            <w:rStyle w:val="Hyperlink"/>
+            <w:lang w:val="en-GB"/>
+          </w:rPr>
+          <w:t>site</w:t>
+        </w:r>
+      </w:hyperlink>
+      <w:r>
+        <w:rPr>
+          <w:lang w:val="en-GB"/>
+        </w:rPr>
+        <w:t>]. The benign version of this attack would be a regular database entry.</w:t>
+      </w:r>
+    </w:p>
+    <w:p>
+      <w:pPr>
+        <w:rPr>
+          <w:lang w:val="en-GB"/>
+        </w:rPr>
+      </w:pPr>
+    </w:p>
+    <w:p>
+      <w:pPr>
+        <w:pStyle w:val="Heading2"/>
+        <w:rPr>
+          <w:lang w:val="en-GB"/>
+        </w:rPr>
+      </w:pPr>
+      <w:bookmarkStart w:id="54" w:name="_Toc186983314"/>
+      <w:r>
+        <w:rPr>
+          <w:lang w:val="en-GB"/>
+        </w:rPr>
+        <w:t>Brute</w:t>
+      </w:r>
+      <w:r>
+        <w:rPr>
+          <w:lang w:val="en-GB"/>
+        </w:rPr>
+        <w:t xml:space="preserve"> F</w:t>
+      </w:r>
+      <w:r>
+        <w:rPr>
+          <w:lang w:val="en-GB"/>
+        </w:rPr>
+        <w:t>orce</w:t>
+      </w:r>
+      <w:bookmarkEnd w:id="54"/>
+    </w:p>
+    <w:p>
+      <w:pPr>
+        <w:rPr>
+          <w:lang w:val="en-GB"/>
+        </w:rPr>
+      </w:pPr>
+      <w:r>
+        <w:rPr>
+          <w:lang w:val="en-GB"/>
+        </w:rPr>
+        <w:t>Brute Force attacks are simply the attacker guessing user credentials by exhausting all possibilities of combinations or a curated attack dictionary [</w:t>
+      </w:r>
+      <w:hyperlink r:id="rId87" w:history="1">
+        <w:r>
+          <w:rPr>
+            <w:rStyle w:val="Hyperlink"/>
+            <w:lang w:val="en-GB"/>
+          </w:rPr>
+          <w:t>site</w:t>
+        </w:r>
+      </w:hyperlink>
+      <w:r>
+        <w:rPr>
+          <w:lang w:val="en-GB"/>
+        </w:rPr>
+        <w:t>]. The benign version of this attack would be a simple login.</w:t>
+      </w:r>
     </w:p>
     <w:p>
       <w:pPr>
@@ -8605,45 +9300,63 @@
           <w:lang w:val="en-GB"/>
         </w:rPr>
       </w:pPr>
-      <w:bookmarkStart w:id="48" w:name="_Toc186876217"/>
-      <w:r>
-        <w:rPr>
-          <w:lang w:val="en-GB"/>
-        </w:rPr>
-        <w:t>Attack Simulation</w:t>
-      </w:r>
-      <w:bookmarkEnd w:id="48"/>
-    </w:p>
-    <w:p>
-      <w:pPr>
-        <w:rPr>
-          <w:lang w:val="en-GB"/>
-        </w:rPr>
-      </w:pPr>
-      <w:r>
-        <w:rPr>
-          <w:lang w:val="en-GB"/>
-        </w:rPr>
-        <w:t xml:space="preserve">(Write about </w:t>
-      </w:r>
-      <w:r>
-        <w:rPr>
-          <w:lang w:val="en-GB"/>
-        </w:rPr>
-        <w:t>how you automated each</w:t>
-      </w:r>
-      <w:r>
-        <w:rPr>
-          <w:lang w:val="en-GB"/>
-        </w:rPr>
-        <w:t xml:space="preserve"> </w:t>
-      </w:r>
-      <w:r>
-        <w:rPr>
-          <w:lang w:val="en-GB"/>
-        </w:rPr>
-        <w:t>attack, data collected, why, blah blah)</w:t>
-      </w:r>
+      <w:r>
+        <w:rPr>
+          <w:lang w:val="en-GB"/>
+        </w:rPr>
+        <w:t>Provenance Graph Generation</w:t>
+      </w:r>
+    </w:p>
+    <w:p>
+      <w:pPr>
+        <w:rPr>
+          <w:lang w:val="en-GB"/>
+        </w:rPr>
+      </w:pPr>
+      <w:r>
+        <w:rPr>
+          <w:lang w:val="en-GB"/>
+        </w:rPr>
+        <w:t xml:space="preserve">The flurry framework provides a script that automates each scenario individually or one after another with the possibility for setting the number of iterations per run. However the scope of this project is to generate different data to simulate benign system execution and malicious, which meant unique </w:t>
+      </w:r>
+      <w:r>
+        <w:rPr>
+          <w:lang w:val="en-GB"/>
+        </w:rPr>
+        <w:t xml:space="preserve">orders of the scenarios. To do that, scripts were written to permute scenarios. In total, </w:t>
+      </w:r>
+      <w:r>
+        <w:rPr>
+          <w:lang w:val="en-GB"/>
+        </w:rPr>
+        <w:t xml:space="preserve">there were 1956 unique benign permutations of all six benign scenarios. </w:t>
+      </w:r>
+      <w:r>
+        <w:rPr>
+          <w:lang w:val="en-GB"/>
+        </w:rPr>
+        <w:t>In addition to the unique benign permutations, repeated runs were added to make it a total of 2000.</w:t>
+      </w:r>
+      <w:r>
+        <w:rPr>
+          <w:lang w:val="en-GB"/>
+        </w:rPr>
+        <w:t xml:space="preserve"> Next, to permute a malicious scenario with different sets of benign scenarios would results in running 70,000 runs of Flurry which would not have been feasible. Hence, 2000 random combinations for each malicious scenario were chosen. The scripts used to permute the scenarios and split them are in the appendix. </w:t>
+      </w:r>
+    </w:p>
+    <w:p>
+      <w:pPr>
+        <w:rPr>
+          <w:lang w:val="en-GB"/>
+        </w:rPr>
+      </w:pPr>
+    </w:p>
+    <w:p>
+      <w:pPr>
+        <w:rPr>
+          <w:lang w:val="en-GB"/>
+        </w:rPr>
+      </w:pPr>
     </w:p>
     <w:sectPr>
       <w:pgSz w:w="12240" w:h="15840"/>

</xml_diff>

<commit_message>
Missed one one bit
</commit_message>
<xml_diff>
--- a/FYP Report Draft.docx
+++ b/FYP Report Draft.docx
@@ -481,7 +481,7 @@
             </w:rPr>
             <w:fldChar w:fldCharType="separate"/>
           </w:r>
-          <w:hyperlink w:anchor="_Toc186983276" w:history="1">
+          <w:hyperlink w:anchor="_Toc187071218" w:history="1">
             <w:r>
               <w:rPr>
                 <w:rStyle w:val="Hyperlink"/>
@@ -509,7 +509,7 @@
                 <w:noProof/>
                 <w:webHidden/>
               </w:rPr>
-              <w:instrText xml:space="preserve"> PAGEREF _Toc186983276 \h </w:instrText>
+              <w:instrText xml:space="preserve"> PAGEREF _Toc187071218 \h </w:instrText>
             </w:r>
             <w:r>
               <w:rPr>
@@ -557,7 +557,7 @@
               <w14:ligatures w14:val="standardContextual"/>
             </w:rPr>
           </w:pPr>
-          <w:hyperlink w:anchor="_Toc186983277" w:history="1">
+          <w:hyperlink w:anchor="_Toc187071219" w:history="1">
             <w:r>
               <w:rPr>
                 <w:rStyle w:val="Hyperlink"/>
@@ -585,7 +585,7 @@
                 <w:noProof/>
                 <w:webHidden/>
               </w:rPr>
-              <w:instrText xml:space="preserve"> PAGEREF _Toc186983277 \h </w:instrText>
+              <w:instrText xml:space="preserve"> PAGEREF _Toc187071219 \h </w:instrText>
             </w:r>
             <w:r>
               <w:rPr>
@@ -633,7 +633,7 @@
               <w14:ligatures w14:val="standardContextual"/>
             </w:rPr>
           </w:pPr>
-          <w:hyperlink w:anchor="_Toc186983278" w:history="1">
+          <w:hyperlink w:anchor="_Toc187071220" w:history="1">
             <w:r>
               <w:rPr>
                 <w:rStyle w:val="Hyperlink"/>
@@ -661,7 +661,7 @@
                 <w:noProof/>
                 <w:webHidden/>
               </w:rPr>
-              <w:instrText xml:space="preserve"> PAGEREF _Toc186983278 \h </w:instrText>
+              <w:instrText xml:space="preserve"> PAGEREF _Toc187071220 \h </w:instrText>
             </w:r>
             <w:r>
               <w:rPr>
@@ -709,7 +709,7 @@
               <w14:ligatures w14:val="standardContextual"/>
             </w:rPr>
           </w:pPr>
-          <w:hyperlink w:anchor="_Toc186983279" w:history="1">
+          <w:hyperlink w:anchor="_Toc187071221" w:history="1">
             <w:r>
               <w:rPr>
                 <w:rStyle w:val="Hyperlink"/>
@@ -737,7 +737,7 @@
                 <w:noProof/>
                 <w:webHidden/>
               </w:rPr>
-              <w:instrText xml:space="preserve"> PAGEREF _Toc186983279 \h </w:instrText>
+              <w:instrText xml:space="preserve"> PAGEREF _Toc187071221 \h </w:instrText>
             </w:r>
             <w:r>
               <w:rPr>
@@ -767,13 +767,6 @@
               <w:fldChar w:fldCharType="end"/>
             </w:r>
           </w:hyperlink>
-          <w:r>
-            <w:rPr>
-              <w:rStyle w:val="Hyperlink"/>
-              <w:noProof/>
-            </w:rPr>
-            <w:t>2</w:t>
-          </w:r>
         </w:p>
         <w:p>
           <w:pPr>
@@ -792,7 +785,7 @@
               <w14:ligatures w14:val="standardContextual"/>
             </w:rPr>
           </w:pPr>
-          <w:hyperlink w:anchor="_Toc186983280" w:history="1">
+          <w:hyperlink w:anchor="_Toc187071222" w:history="1">
             <w:r>
               <w:rPr>
                 <w:rStyle w:val="Hyperlink"/>
@@ -820,7 +813,7 @@
                 <w:noProof/>
                 <w:webHidden/>
               </w:rPr>
-              <w:instrText xml:space="preserve"> PAGEREF _Toc186983280 \h </w:instrText>
+              <w:instrText xml:space="preserve"> PAGEREF _Toc187071222 \h </w:instrText>
             </w:r>
             <w:r>
               <w:rPr>
@@ -868,7 +861,7 @@
               <w14:ligatures w14:val="standardContextual"/>
             </w:rPr>
           </w:pPr>
-          <w:hyperlink w:anchor="_Toc186983281" w:history="1">
+          <w:hyperlink w:anchor="_Toc187071223" w:history="1">
             <w:r>
               <w:rPr>
                 <w:rStyle w:val="Hyperlink"/>
@@ -896,7 +889,7 @@
                 <w:noProof/>
                 <w:webHidden/>
               </w:rPr>
-              <w:instrText xml:space="preserve"> PAGEREF _Toc186983281 \h </w:instrText>
+              <w:instrText xml:space="preserve"> PAGEREF _Toc187071223 \h </w:instrText>
             </w:r>
             <w:r>
               <w:rPr>
@@ -944,7 +937,7 @@
               <w14:ligatures w14:val="standardContextual"/>
             </w:rPr>
           </w:pPr>
-          <w:hyperlink w:anchor="_Toc186983282" w:history="1">
+          <w:hyperlink w:anchor="_Toc187071224" w:history="1">
             <w:r>
               <w:rPr>
                 <w:rStyle w:val="Hyperlink"/>
@@ -972,7 +965,7 @@
                 <w:noProof/>
                 <w:webHidden/>
               </w:rPr>
-              <w:instrText xml:space="preserve"> PAGEREF _Toc186983282 \h </w:instrText>
+              <w:instrText xml:space="preserve"> PAGEREF _Toc187071224 \h </w:instrText>
             </w:r>
             <w:r>
               <w:rPr>
@@ -1020,7 +1013,7 @@
               <w14:ligatures w14:val="standardContextual"/>
             </w:rPr>
           </w:pPr>
-          <w:hyperlink w:anchor="_Toc186983283" w:history="1">
+          <w:hyperlink w:anchor="_Toc187071225" w:history="1">
             <w:r>
               <w:rPr>
                 <w:rStyle w:val="Hyperlink"/>
@@ -1048,7 +1041,7 @@
                 <w:noProof/>
                 <w:webHidden/>
               </w:rPr>
-              <w:instrText xml:space="preserve"> PAGEREF _Toc186983283 \h </w:instrText>
+              <w:instrText xml:space="preserve"> PAGEREF _Toc187071225 \h </w:instrText>
             </w:r>
             <w:r>
               <w:rPr>
@@ -1096,7 +1089,7 @@
               <w14:ligatures w14:val="standardContextual"/>
             </w:rPr>
           </w:pPr>
-          <w:hyperlink w:anchor="_Toc186983284" w:history="1">
+          <w:hyperlink w:anchor="_Toc187071226" w:history="1">
             <w:r>
               <w:rPr>
                 <w:rStyle w:val="Hyperlink"/>
@@ -1124,7 +1117,7 @@
                 <w:noProof/>
                 <w:webHidden/>
               </w:rPr>
-              <w:instrText xml:space="preserve"> PAGEREF _Toc186983284 \h </w:instrText>
+              <w:instrText xml:space="preserve"> PAGEREF _Toc187071226 \h </w:instrText>
             </w:r>
             <w:r>
               <w:rPr>
@@ -1172,7 +1165,7 @@
               <w14:ligatures w14:val="standardContextual"/>
             </w:rPr>
           </w:pPr>
-          <w:hyperlink w:anchor="_Toc186983285" w:history="1">
+          <w:hyperlink w:anchor="_Toc187071227" w:history="1">
             <w:r>
               <w:rPr>
                 <w:rStyle w:val="Hyperlink"/>
@@ -1200,7 +1193,7 @@
                 <w:noProof/>
                 <w:webHidden/>
               </w:rPr>
-              <w:instrText xml:space="preserve"> PAGEREF _Toc186983285 \h </w:instrText>
+              <w:instrText xml:space="preserve"> PAGEREF _Toc187071227 \h </w:instrText>
             </w:r>
             <w:r>
               <w:rPr>
@@ -1248,7 +1241,7 @@
               <w14:ligatures w14:val="standardContextual"/>
             </w:rPr>
           </w:pPr>
-          <w:hyperlink w:anchor="_Toc186983286" w:history="1">
+          <w:hyperlink w:anchor="_Toc187071228" w:history="1">
             <w:r>
               <w:rPr>
                 <w:rStyle w:val="Hyperlink"/>
@@ -1276,7 +1269,7 @@
                 <w:noProof/>
                 <w:webHidden/>
               </w:rPr>
-              <w:instrText xml:space="preserve"> PAGEREF _Toc186983286 \h </w:instrText>
+              <w:instrText xml:space="preserve"> PAGEREF _Toc187071228 \h </w:instrText>
             </w:r>
             <w:r>
               <w:rPr>
@@ -1322,7 +1315,7 @@
               <w14:ligatures w14:val="standardContextual"/>
             </w:rPr>
           </w:pPr>
-          <w:hyperlink w:anchor="_Toc186983287" w:history="1">
+          <w:hyperlink w:anchor="_Toc187071229" w:history="1">
             <w:r>
               <w:rPr>
                 <w:rStyle w:val="Hyperlink"/>
@@ -1350,7 +1343,7 @@
                 <w:noProof/>
                 <w:webHidden/>
               </w:rPr>
-              <w:instrText xml:space="preserve"> PAGEREF _Toc186983287 \h </w:instrText>
+              <w:instrText xml:space="preserve"> PAGEREF _Toc187071229 \h </w:instrText>
             </w:r>
             <w:r>
               <w:rPr>
@@ -1396,7 +1389,7 @@
               <w14:ligatures w14:val="standardContextual"/>
             </w:rPr>
           </w:pPr>
-          <w:hyperlink w:anchor="_Toc186983288" w:history="1">
+          <w:hyperlink w:anchor="_Toc187071230" w:history="1">
             <w:r>
               <w:rPr>
                 <w:rStyle w:val="Hyperlink"/>
@@ -1424,7 +1417,7 @@
                 <w:noProof/>
                 <w:webHidden/>
               </w:rPr>
-              <w:instrText xml:space="preserve"> PAGEREF _Toc186983288 \h </w:instrText>
+              <w:instrText xml:space="preserve"> PAGEREF _Toc187071230 \h </w:instrText>
             </w:r>
             <w:r>
               <w:rPr>
@@ -1470,7 +1463,7 @@
               <w14:ligatures w14:val="standardContextual"/>
             </w:rPr>
           </w:pPr>
-          <w:hyperlink w:anchor="_Toc186983289" w:history="1">
+          <w:hyperlink w:anchor="_Toc187071231" w:history="1">
             <w:r>
               <w:rPr>
                 <w:rStyle w:val="Hyperlink"/>
@@ -1498,7 +1491,7 @@
                 <w:noProof/>
                 <w:webHidden/>
               </w:rPr>
-              <w:instrText xml:space="preserve"> PAGEREF _Toc186983289 \h </w:instrText>
+              <w:instrText xml:space="preserve"> PAGEREF _Toc187071231 \h </w:instrText>
             </w:r>
             <w:r>
               <w:rPr>
@@ -1546,7 +1539,7 @@
               <w14:ligatures w14:val="standardContextual"/>
             </w:rPr>
           </w:pPr>
-          <w:hyperlink w:anchor="_Toc186983290" w:history="1">
+          <w:hyperlink w:anchor="_Toc187071232" w:history="1">
             <w:r>
               <w:rPr>
                 <w:rStyle w:val="Hyperlink"/>
@@ -1574,7 +1567,7 @@
                 <w:noProof/>
                 <w:webHidden/>
               </w:rPr>
-              <w:instrText xml:space="preserve"> PAGEREF _Toc186983290 \h </w:instrText>
+              <w:instrText xml:space="preserve"> PAGEREF _Toc187071232 \h </w:instrText>
             </w:r>
             <w:r>
               <w:rPr>
@@ -1622,7 +1615,7 @@
               <w14:ligatures w14:val="standardContextual"/>
             </w:rPr>
           </w:pPr>
-          <w:hyperlink w:anchor="_Toc186983291" w:history="1">
+          <w:hyperlink w:anchor="_Toc187071233" w:history="1">
             <w:r>
               <w:rPr>
                 <w:rStyle w:val="Hyperlink"/>
@@ -1650,7 +1643,7 @@
                 <w:noProof/>
                 <w:webHidden/>
               </w:rPr>
-              <w:instrText xml:space="preserve"> PAGEREF _Toc186983291 \h </w:instrText>
+              <w:instrText xml:space="preserve"> PAGEREF _Toc187071233 \h </w:instrText>
             </w:r>
             <w:r>
               <w:rPr>
@@ -1698,7 +1691,7 @@
               <w14:ligatures w14:val="standardContextual"/>
             </w:rPr>
           </w:pPr>
-          <w:hyperlink w:anchor="_Toc186983292" w:history="1">
+          <w:hyperlink w:anchor="_Toc187071234" w:history="1">
             <w:r>
               <w:rPr>
                 <w:rStyle w:val="Hyperlink"/>
@@ -1726,7 +1719,7 @@
                 <w:noProof/>
                 <w:webHidden/>
               </w:rPr>
-              <w:instrText xml:space="preserve"> PAGEREF _Toc186983292 \h </w:instrText>
+              <w:instrText xml:space="preserve"> PAGEREF _Toc187071234 \h </w:instrText>
             </w:r>
             <w:r>
               <w:rPr>
@@ -1774,7 +1767,7 @@
               <w14:ligatures w14:val="standardContextual"/>
             </w:rPr>
           </w:pPr>
-          <w:hyperlink w:anchor="_Toc186983293" w:history="1">
+          <w:hyperlink w:anchor="_Toc187071235" w:history="1">
             <w:r>
               <w:rPr>
                 <w:rStyle w:val="Hyperlink"/>
@@ -1802,7 +1795,7 @@
                 <w:noProof/>
                 <w:webHidden/>
               </w:rPr>
-              <w:instrText xml:space="preserve"> PAGEREF _Toc186983293 \h </w:instrText>
+              <w:instrText xml:space="preserve"> PAGEREF _Toc187071235 \h </w:instrText>
             </w:r>
             <w:r>
               <w:rPr>
@@ -1850,7 +1843,7 @@
               <w14:ligatures w14:val="standardContextual"/>
             </w:rPr>
           </w:pPr>
-          <w:hyperlink w:anchor="_Toc186983294" w:history="1">
+          <w:hyperlink w:anchor="_Toc187071236" w:history="1">
             <w:r>
               <w:rPr>
                 <w:rStyle w:val="Hyperlink"/>
@@ -1878,7 +1871,7 @@
                 <w:noProof/>
                 <w:webHidden/>
               </w:rPr>
-              <w:instrText xml:space="preserve"> PAGEREF _Toc186983294 \h </w:instrText>
+              <w:instrText xml:space="preserve"> PAGEREF _Toc187071236 \h </w:instrText>
             </w:r>
             <w:r>
               <w:rPr>
@@ -1926,7 +1919,7 @@
               <w14:ligatures w14:val="standardContextual"/>
             </w:rPr>
           </w:pPr>
-          <w:hyperlink w:anchor="_Toc186983295" w:history="1">
+          <w:hyperlink w:anchor="_Toc187071237" w:history="1">
             <w:r>
               <w:rPr>
                 <w:rStyle w:val="Hyperlink"/>
@@ -1954,7 +1947,7 @@
                 <w:noProof/>
                 <w:webHidden/>
               </w:rPr>
-              <w:instrText xml:space="preserve"> PAGEREF _Toc186983295 \h </w:instrText>
+              <w:instrText xml:space="preserve"> PAGEREF _Toc187071237 \h </w:instrText>
             </w:r>
             <w:r>
               <w:rPr>
@@ -2002,7 +1995,7 @@
               <w14:ligatures w14:val="standardContextual"/>
             </w:rPr>
           </w:pPr>
-          <w:hyperlink w:anchor="_Toc186983296" w:history="1">
+          <w:hyperlink w:anchor="_Toc187071238" w:history="1">
             <w:r>
               <w:rPr>
                 <w:rStyle w:val="Hyperlink"/>
@@ -2030,7 +2023,7 @@
                 <w:noProof/>
                 <w:webHidden/>
               </w:rPr>
-              <w:instrText xml:space="preserve"> PAGEREF _Toc186983296 \h </w:instrText>
+              <w:instrText xml:space="preserve"> PAGEREF _Toc187071238 \h </w:instrText>
             </w:r>
             <w:r>
               <w:rPr>
@@ -2078,7 +2071,7 @@
               <w14:ligatures w14:val="standardContextual"/>
             </w:rPr>
           </w:pPr>
-          <w:hyperlink w:anchor="_Toc186983297" w:history="1">
+          <w:hyperlink w:anchor="_Toc187071239" w:history="1">
             <w:r>
               <w:rPr>
                 <w:rStyle w:val="Hyperlink"/>
@@ -2106,7 +2099,7 @@
                 <w:noProof/>
                 <w:webHidden/>
               </w:rPr>
-              <w:instrText xml:space="preserve"> PAGEREF _Toc186983297 \h </w:instrText>
+              <w:instrText xml:space="preserve"> PAGEREF _Toc187071239 \h </w:instrText>
             </w:r>
             <w:r>
               <w:rPr>
@@ -2154,7 +2147,7 @@
               <w14:ligatures w14:val="standardContextual"/>
             </w:rPr>
           </w:pPr>
-          <w:hyperlink w:anchor="_Toc186983298" w:history="1">
+          <w:hyperlink w:anchor="_Toc187071240" w:history="1">
             <w:r>
               <w:rPr>
                 <w:rStyle w:val="Hyperlink"/>
@@ -2182,7 +2175,7 @@
                 <w:noProof/>
                 <w:webHidden/>
               </w:rPr>
-              <w:instrText xml:space="preserve"> PAGEREF _Toc186983298 \h </w:instrText>
+              <w:instrText xml:space="preserve"> PAGEREF _Toc187071240 \h </w:instrText>
             </w:r>
             <w:r>
               <w:rPr>
@@ -2228,7 +2221,7 @@
               <w14:ligatures w14:val="standardContextual"/>
             </w:rPr>
           </w:pPr>
-          <w:hyperlink w:anchor="_Toc186983299" w:history="1">
+          <w:hyperlink w:anchor="_Toc187071241" w:history="1">
             <w:r>
               <w:rPr>
                 <w:rStyle w:val="Hyperlink"/>
@@ -2256,7 +2249,7 @@
                 <w:noProof/>
                 <w:webHidden/>
               </w:rPr>
-              <w:instrText xml:space="preserve"> PAGEREF _Toc186983299 \h </w:instrText>
+              <w:instrText xml:space="preserve"> PAGEREF _Toc187071241 \h </w:instrText>
             </w:r>
             <w:r>
               <w:rPr>
@@ -2302,7 +2295,7 @@
               <w14:ligatures w14:val="standardContextual"/>
             </w:rPr>
           </w:pPr>
-          <w:hyperlink w:anchor="_Toc186983300" w:history="1">
+          <w:hyperlink w:anchor="_Toc187071242" w:history="1">
             <w:r>
               <w:rPr>
                 <w:rStyle w:val="Hyperlink"/>
@@ -2330,7 +2323,7 @@
                 <w:noProof/>
                 <w:webHidden/>
               </w:rPr>
-              <w:instrText xml:space="preserve"> PAGEREF _Toc186983300 \h </w:instrText>
+              <w:instrText xml:space="preserve"> PAGEREF _Toc187071242 \h </w:instrText>
             </w:r>
             <w:r>
               <w:rPr>
@@ -2376,7 +2369,7 @@
               <w14:ligatures w14:val="standardContextual"/>
             </w:rPr>
           </w:pPr>
-          <w:hyperlink w:anchor="_Toc186983301" w:history="1">
+          <w:hyperlink w:anchor="_Toc187071243" w:history="1">
             <w:r>
               <w:rPr>
                 <w:rStyle w:val="Hyperlink"/>
@@ -2404,7 +2397,7 @@
                 <w:noProof/>
                 <w:webHidden/>
               </w:rPr>
-              <w:instrText xml:space="preserve"> PAGEREF _Toc186983301 \h </w:instrText>
+              <w:instrText xml:space="preserve"> PAGEREF _Toc187071243 \h </w:instrText>
             </w:r>
             <w:r>
               <w:rPr>
@@ -2450,7 +2443,7 @@
               <w14:ligatures w14:val="standardContextual"/>
             </w:rPr>
           </w:pPr>
-          <w:hyperlink w:anchor="_Toc186983302" w:history="1">
+          <w:hyperlink w:anchor="_Toc187071244" w:history="1">
             <w:r>
               <w:rPr>
                 <w:rStyle w:val="Hyperlink"/>
@@ -2478,7 +2471,7 @@
                 <w:noProof/>
                 <w:webHidden/>
               </w:rPr>
-              <w:instrText xml:space="preserve"> PAGEREF _Toc186983302 \h </w:instrText>
+              <w:instrText xml:space="preserve"> PAGEREF _Toc187071244 \h </w:instrText>
             </w:r>
             <w:r>
               <w:rPr>
@@ -2524,7 +2517,7 @@
               <w14:ligatures w14:val="standardContextual"/>
             </w:rPr>
           </w:pPr>
-          <w:hyperlink w:anchor="_Toc186983303" w:history="1">
+          <w:hyperlink w:anchor="_Toc187071245" w:history="1">
             <w:r>
               <w:rPr>
                 <w:rStyle w:val="Hyperlink"/>
@@ -2552,7 +2545,7 @@
                 <w:noProof/>
                 <w:webHidden/>
               </w:rPr>
-              <w:instrText xml:space="preserve"> PAGEREF _Toc186983303 \h </w:instrText>
+              <w:instrText xml:space="preserve"> PAGEREF _Toc187071245 \h </w:instrText>
             </w:r>
             <w:r>
               <w:rPr>
@@ -2598,7 +2591,7 @@
               <w14:ligatures w14:val="standardContextual"/>
             </w:rPr>
           </w:pPr>
-          <w:hyperlink w:anchor="_Toc186983304" w:history="1">
+          <w:hyperlink w:anchor="_Toc187071246" w:history="1">
             <w:r>
               <w:rPr>
                 <w:rStyle w:val="Hyperlink"/>
@@ -2626,7 +2619,7 @@
                 <w:noProof/>
                 <w:webHidden/>
               </w:rPr>
-              <w:instrText xml:space="preserve"> PAGEREF _Toc186983304 \h </w:instrText>
+              <w:instrText xml:space="preserve"> PAGEREF _Toc187071246 \h </w:instrText>
             </w:r>
             <w:r>
               <w:rPr>
@@ -2672,7 +2665,7 @@
               <w14:ligatures w14:val="standardContextual"/>
             </w:rPr>
           </w:pPr>
-          <w:hyperlink w:anchor="_Toc186983305" w:history="1">
+          <w:hyperlink w:anchor="_Toc187071247" w:history="1">
             <w:r>
               <w:rPr>
                 <w:rStyle w:val="Hyperlink"/>
@@ -2700,7 +2693,7 @@
                 <w:noProof/>
                 <w:webHidden/>
               </w:rPr>
-              <w:instrText xml:space="preserve"> PAGEREF _Toc186983305 \h </w:instrText>
+              <w:instrText xml:space="preserve"> PAGEREF _Toc187071247 \h </w:instrText>
             </w:r>
             <w:r>
               <w:rPr>
@@ -2748,7 +2741,7 @@
               <w14:ligatures w14:val="standardContextual"/>
             </w:rPr>
           </w:pPr>
-          <w:hyperlink w:anchor="_Toc186983306" w:history="1">
+          <w:hyperlink w:anchor="_Toc187071248" w:history="1">
             <w:r>
               <w:rPr>
                 <w:rStyle w:val="Hyperlink"/>
@@ -2776,7 +2769,7 @@
                 <w:noProof/>
                 <w:webHidden/>
               </w:rPr>
-              <w:instrText xml:space="preserve"> PAGEREF _Toc186983306 \h </w:instrText>
+              <w:instrText xml:space="preserve"> PAGEREF _Toc187071248 \h </w:instrText>
             </w:r>
             <w:r>
               <w:rPr>
@@ -2824,7 +2817,7 @@
               <w14:ligatures w14:val="standardContextual"/>
             </w:rPr>
           </w:pPr>
-          <w:hyperlink w:anchor="_Toc186983307" w:history="1">
+          <w:hyperlink w:anchor="_Toc187071249" w:history="1">
             <w:r>
               <w:rPr>
                 <w:rStyle w:val="Hyperlink"/>
@@ -2852,7 +2845,7 @@
                 <w:noProof/>
                 <w:webHidden/>
               </w:rPr>
-              <w:instrText xml:space="preserve"> PAGEREF _Toc186983307 \h </w:instrText>
+              <w:instrText xml:space="preserve"> PAGEREF _Toc187071249 \h </w:instrText>
             </w:r>
             <w:r>
               <w:rPr>
@@ -2900,7 +2893,7 @@
               <w14:ligatures w14:val="standardContextual"/>
             </w:rPr>
           </w:pPr>
-          <w:hyperlink w:anchor="_Toc186983308" w:history="1">
+          <w:hyperlink w:anchor="_Toc187071250" w:history="1">
             <w:r>
               <w:rPr>
                 <w:rStyle w:val="Hyperlink"/>
@@ -2928,7 +2921,7 @@
                 <w:noProof/>
                 <w:webHidden/>
               </w:rPr>
-              <w:instrText xml:space="preserve"> PAGEREF _Toc186983308 \h </w:instrText>
+              <w:instrText xml:space="preserve"> PAGEREF _Toc187071250 \h </w:instrText>
             </w:r>
             <w:r>
               <w:rPr>
@@ -2974,7 +2967,7 @@
               <w14:ligatures w14:val="standardContextual"/>
             </w:rPr>
           </w:pPr>
-          <w:hyperlink w:anchor="_Toc186983309" w:history="1">
+          <w:hyperlink w:anchor="_Toc187071251" w:history="1">
             <w:r>
               <w:rPr>
                 <w:rStyle w:val="Hyperlink"/>
@@ -3002,7 +2995,7 @@
                 <w:noProof/>
                 <w:webHidden/>
               </w:rPr>
-              <w:instrText xml:space="preserve"> PAGEREF _Toc186983309 \h </w:instrText>
+              <w:instrText xml:space="preserve"> PAGEREF _Toc187071251 \h </w:instrText>
             </w:r>
             <w:r>
               <w:rPr>
@@ -3048,7 +3041,7 @@
               <w14:ligatures w14:val="standardContextual"/>
             </w:rPr>
           </w:pPr>
-          <w:hyperlink w:anchor="_Toc186983310" w:history="1">
+          <w:hyperlink w:anchor="_Toc187071252" w:history="1">
             <w:r>
               <w:rPr>
                 <w:rStyle w:val="Hyperlink"/>
@@ -3076,7 +3069,7 @@
                 <w:noProof/>
                 <w:webHidden/>
               </w:rPr>
-              <w:instrText xml:space="preserve"> PAGEREF _Toc186983310 \h </w:instrText>
+              <w:instrText xml:space="preserve"> PAGEREF _Toc187071252 \h </w:instrText>
             </w:r>
             <w:r>
               <w:rPr>
@@ -3122,7 +3115,7 @@
               <w14:ligatures w14:val="standardContextual"/>
             </w:rPr>
           </w:pPr>
-          <w:hyperlink w:anchor="_Toc186983311" w:history="1">
+          <w:hyperlink w:anchor="_Toc187071253" w:history="1">
             <w:r>
               <w:rPr>
                 <w:rStyle w:val="Hyperlink"/>
@@ -3150,7 +3143,7 @@
                 <w:noProof/>
                 <w:webHidden/>
               </w:rPr>
-              <w:instrText xml:space="preserve"> PAGEREF _Toc186983311 \h </w:instrText>
+              <w:instrText xml:space="preserve"> PAGEREF _Toc187071253 \h </w:instrText>
             </w:r>
             <w:r>
               <w:rPr>
@@ -3198,7 +3191,7 @@
               <w14:ligatures w14:val="standardContextual"/>
             </w:rPr>
           </w:pPr>
-          <w:hyperlink w:anchor="_Toc186983312" w:history="1">
+          <w:hyperlink w:anchor="_Toc187071254" w:history="1">
             <w:r>
               <w:rPr>
                 <w:rStyle w:val="Hyperlink"/>
@@ -3226,7 +3219,7 @@
                 <w:noProof/>
                 <w:webHidden/>
               </w:rPr>
-              <w:instrText xml:space="preserve"> PAGEREF _Toc186983312 \h </w:instrText>
+              <w:instrText xml:space="preserve"> PAGEREF _Toc187071254 \h </w:instrText>
             </w:r>
             <w:r>
               <w:rPr>
@@ -3274,7 +3267,7 @@
               <w14:ligatures w14:val="standardContextual"/>
             </w:rPr>
           </w:pPr>
-          <w:hyperlink w:anchor="_Toc186983313" w:history="1">
+          <w:hyperlink w:anchor="_Toc187071255" w:history="1">
             <w:r>
               <w:rPr>
                 <w:rStyle w:val="Hyperlink"/>
@@ -3302,7 +3295,7 @@
                 <w:noProof/>
                 <w:webHidden/>
               </w:rPr>
-              <w:instrText xml:space="preserve"> PAGEREF _Toc186983313 \h </w:instrText>
+              <w:instrText xml:space="preserve"> PAGEREF _Toc187071255 \h </w:instrText>
             </w:r>
             <w:r>
               <w:rPr>
@@ -3350,7 +3343,7 @@
               <w14:ligatures w14:val="standardContextual"/>
             </w:rPr>
           </w:pPr>
-          <w:hyperlink w:anchor="_Toc186983314" w:history="1">
+          <w:hyperlink w:anchor="_Toc187071256" w:history="1">
             <w:r>
               <w:rPr>
                 <w:rStyle w:val="Hyperlink"/>
@@ -3378,7 +3371,7 @@
                 <w:noProof/>
                 <w:webHidden/>
               </w:rPr>
-              <w:instrText xml:space="preserve"> PAGEREF _Toc186983314 \h </w:instrText>
+              <w:instrText xml:space="preserve"> PAGEREF _Toc187071256 \h </w:instrText>
             </w:r>
             <w:r>
               <w:rPr>
@@ -3426,14 +3419,14 @@
               <w14:ligatures w14:val="standardContextual"/>
             </w:rPr>
           </w:pPr>
-          <w:hyperlink w:anchor="_Toc186983315" w:history="1">
+          <w:hyperlink w:anchor="_Toc187071257" w:history="1">
             <w:r>
               <w:rPr>
                 <w:rStyle w:val="Hyperlink"/>
                 <w:noProof/>
                 <w:lang w:val="en-GB"/>
               </w:rPr>
-              <w:t>Attack Simulation</w:t>
+              <w:t>Provenance Graph Generation</w:t>
             </w:r>
             <w:r>
               <w:rPr>
@@ -3454,7 +3447,7 @@
                 <w:noProof/>
                 <w:webHidden/>
               </w:rPr>
-              <w:instrText xml:space="preserve"> PAGEREF _Toc186983315 \h </w:instrText>
+              <w:instrText xml:space="preserve"> PAGEREF _Toc187071257 \h </w:instrText>
             </w:r>
             <w:r>
               <w:rPr>
@@ -3526,7 +3519,7 @@
           <w:lang w:val="en-GB"/>
         </w:rPr>
       </w:pPr>
-      <w:bookmarkStart w:id="0" w:name="_Toc186983276"/>
+      <w:bookmarkStart w:id="0" w:name="_Toc187071218"/>
       <w:r>
         <w:rPr>
           <w:lang w:val="en-GB"/>
@@ -3600,7 +3593,7 @@
           <w:lang w:val="en-GB"/>
         </w:rPr>
       </w:pPr>
-      <w:bookmarkStart w:id="1" w:name="_Toc186983277"/>
+      <w:bookmarkStart w:id="1" w:name="_Toc187071219"/>
       <w:r>
         <w:rPr>
           <w:lang w:val="en-GB"/>
@@ -3712,7 +3705,7 @@
           <w:lang w:val="en-GB"/>
         </w:rPr>
       </w:pPr>
-      <w:bookmarkStart w:id="2" w:name="_Toc186983278"/>
+      <w:bookmarkStart w:id="2" w:name="_Toc187071220"/>
       <w:r>
         <w:rPr>
           <w:lang w:val="en-GB"/>
@@ -3747,7 +3740,7 @@
           <w:lang w:val="en-GB"/>
         </w:rPr>
       </w:pPr>
-      <w:bookmarkStart w:id="3" w:name="_Toc186983279"/>
+      <w:bookmarkStart w:id="3" w:name="_Toc187071221"/>
       <w:r>
         <w:rPr>
           <w:lang w:val="en-GB"/>
@@ -3783,7 +3776,7 @@
           <w:lang w:val="en-GB"/>
         </w:rPr>
       </w:pPr>
-      <w:bookmarkStart w:id="4" w:name="_Toc186983280"/>
+      <w:bookmarkStart w:id="4" w:name="_Toc187071222"/>
       <w:r>
         <w:rPr>
           <w:lang w:val="en-GB"/>
@@ -3801,7 +3794,7 @@
           <w:lang w:val="en-GB"/>
         </w:rPr>
       </w:pPr>
-      <w:bookmarkStart w:id="5" w:name="_Toc186983281"/>
+      <w:bookmarkStart w:id="5" w:name="_Toc187071223"/>
       <w:r>
         <w:rPr>
           <w:lang w:val="en-GB"/>
@@ -4100,7 +4093,7 @@
           <w:lang w:val="en-GB"/>
         </w:rPr>
       </w:pPr>
-      <w:bookmarkStart w:id="6" w:name="_Toc186983282"/>
+      <w:bookmarkStart w:id="6" w:name="_Toc187071224"/>
       <w:r>
         <w:rPr>
           <w:lang w:val="en-GB"/>
@@ -4218,7 +4211,7 @@
           <w:lang w:val="en-GB"/>
         </w:rPr>
       </w:pPr>
-      <w:bookmarkStart w:id="7" w:name="_Toc186983283"/>
+      <w:bookmarkStart w:id="7" w:name="_Toc187071225"/>
       <w:r>
         <w:rPr>
           <w:lang w:val="en-GB"/>
@@ -4235,7 +4228,7 @@
           <w:lang w:val="en-GB"/>
         </w:rPr>
       </w:pPr>
-      <w:bookmarkStart w:id="8" w:name="_Toc186983284"/>
+      <w:bookmarkStart w:id="8" w:name="_Toc187071226"/>
       <w:r>
         <w:rPr>
           <w:lang w:val="en-GB"/>
@@ -4462,7 +4455,7 @@
           <w:lang w:val="en-GB"/>
         </w:rPr>
       </w:pPr>
-      <w:bookmarkStart w:id="9" w:name="_Toc186983285"/>
+      <w:bookmarkStart w:id="9" w:name="_Toc187071227"/>
       <w:r>
         <w:rPr>
           <w:lang w:val="en-GB"/>
@@ -4818,7 +4811,7 @@
           <w:lang w:val="en-GB"/>
         </w:rPr>
       </w:pPr>
-      <w:bookmarkStart w:id="10" w:name="_Toc186983286"/>
+      <w:bookmarkStart w:id="10" w:name="_Toc187071228"/>
       <w:r>
         <w:rPr>
           <w:lang w:val="en-GB"/>
@@ -4854,7 +4847,7 @@
           <w:lang w:val="en-GB"/>
         </w:rPr>
       </w:pPr>
-      <w:bookmarkStart w:id="11" w:name="_Toc186983287"/>
+      <w:bookmarkStart w:id="11" w:name="_Toc187071229"/>
       <w:r>
         <w:rPr>
           <w:lang w:val="en-GB"/>
@@ -4936,7 +4929,7 @@
           <w:lang w:val="en-GB"/>
         </w:rPr>
       </w:pPr>
-      <w:bookmarkStart w:id="12" w:name="_Toc186983288"/>
+      <w:bookmarkStart w:id="12" w:name="_Toc187071230"/>
       <w:r>
         <w:rPr>
           <w:lang w:val="en-GB"/>
@@ -5041,7 +5034,7 @@
           <w:lang w:val="en-GB"/>
         </w:rPr>
       </w:pPr>
-      <w:bookmarkStart w:id="13" w:name="_Toc186983289"/>
+      <w:bookmarkStart w:id="13" w:name="_Toc187071231"/>
       <w:r>
         <w:rPr>
           <w:lang w:val="en-GB"/>
@@ -5101,7 +5094,7 @@
           <w:lang w:val="en-GB"/>
         </w:rPr>
       </w:pPr>
-      <w:bookmarkStart w:id="14" w:name="_Toc186983290"/>
+      <w:bookmarkStart w:id="14" w:name="_Toc187071232"/>
       <w:r>
         <w:rPr>
           <w:lang w:val="en-GB"/>
@@ -5230,7 +5223,7 @@
           <w:lang w:val="en-GB"/>
         </w:rPr>
       </w:pPr>
-      <w:bookmarkStart w:id="15" w:name="_Toc186983291"/>
+      <w:bookmarkStart w:id="15" w:name="_Toc187071233"/>
       <w:proofErr w:type="spellStart"/>
       <w:r>
         <w:rPr>
@@ -5383,7 +5376,7 @@
           <w:lang w:val="en-GB"/>
         </w:rPr>
       </w:pPr>
-      <w:bookmarkStart w:id="16" w:name="_Toc186983292"/>
+      <w:bookmarkStart w:id="16" w:name="_Toc187071234"/>
       <w:proofErr w:type="spellStart"/>
       <w:r>
         <w:rPr>
@@ -5408,7 +5401,7 @@
           <w:lang w:val="en-GB"/>
         </w:rPr>
       </w:pPr>
-      <w:bookmarkStart w:id="17" w:name="_Toc186983293"/>
+      <w:bookmarkStart w:id="17" w:name="_Toc187071235"/>
       <w:r>
         <w:rPr>
           <w:lang w:val="en-GB"/>
@@ -5635,7 +5628,7 @@
           <w:noProof/>
           <w:lang w:val="en-GB"/>
         </w:rPr>
-        <w:object w:dxaOrig="9360" w:dyaOrig="1148" w14:anchorId="4AEB191A">
+        <w:object w:dxaOrig="9360" w:dyaOrig="1148" w14:anchorId="5B3A7B2D">
           <v:shapetype id="_x0000_t75" coordsize="21600,21600" o:spt="75" o:preferrelative="t" path="m@4@5l@4@11@9@11@9@5xe" filled="f" stroked="f">
             <v:stroke joinstyle="miter"/>
             <v:formulas>
@@ -5658,7 +5651,7 @@
           <v:shape id="_x0000_i1040" type="#_x0000_t75" alt="" style="width:468.15pt;height:57.15pt;mso-width-percent:0;mso-height-percent:0;mso-width-percent:0;mso-height-percent:0" o:ole="">
             <v:imagedata r:id="rId31" o:title=""/>
           </v:shape>
-          <o:OLEObject Type="Embed" ProgID="Word.OpenDocumentText.12" ShapeID="_x0000_i1040" DrawAspect="Content" ObjectID="_1797598916" r:id="rId32"/>
+          <o:OLEObject Type="Embed" ProgID="Word.OpenDocumentText.12" ShapeID="_x0000_i1040" DrawAspect="Content" ObjectID="_1797689075" r:id="rId32"/>
         </w:object>
       </w:r>
     </w:p>
@@ -5695,11 +5688,11 @@
           <w:noProof/>
           <w:lang w:val="en-GB"/>
         </w:rPr>
-        <w:object w:dxaOrig="9360" w:dyaOrig="1017" w14:anchorId="33D279BD">
+        <w:object w:dxaOrig="9360" w:dyaOrig="1017" w14:anchorId="0C13F06F">
           <v:shape id="_x0000_i1039" type="#_x0000_t75" alt="" style="width:468.15pt;height:51.05pt;mso-width-percent:0;mso-height-percent:0;mso-width-percent:0;mso-height-percent:0" o:ole="">
             <v:imagedata r:id="rId33" o:title=""/>
           </v:shape>
-          <o:OLEObject Type="Embed" ProgID="Word.OpenDocumentText.12" ShapeID="_x0000_i1039" DrawAspect="Content" ObjectID="_1797598917" r:id="rId34"/>
+          <o:OLEObject Type="Embed" ProgID="Word.OpenDocumentText.12" ShapeID="_x0000_i1039" DrawAspect="Content" ObjectID="_1797689076" r:id="rId34"/>
         </w:object>
       </w:r>
     </w:p>
@@ -5801,11 +5794,11 @@
           <w:noProof/>
           <w:lang w:val="en-GB"/>
         </w:rPr>
-        <w:object w:dxaOrig="9360" w:dyaOrig="285" w14:anchorId="09F3075E">
+        <w:object w:dxaOrig="9360" w:dyaOrig="285" w14:anchorId="7D283C5C">
           <v:shape id="_x0000_i1038" type="#_x0000_t75" alt="" style="width:468.15pt;height:13.85pt;mso-width-percent:0;mso-height-percent:0;mso-width-percent:0;mso-height-percent:0" o:ole="">
             <v:imagedata r:id="rId35" o:title=""/>
           </v:shape>
-          <o:OLEObject Type="Embed" ProgID="Word.OpenDocumentText.12" ShapeID="_x0000_i1038" DrawAspect="Content" ObjectID="_1797598918" r:id="rId36"/>
+          <o:OLEObject Type="Embed" ProgID="Word.OpenDocumentText.12" ShapeID="_x0000_i1038" DrawAspect="Content" ObjectID="_1797689077" r:id="rId36"/>
         </w:object>
       </w:r>
     </w:p>
@@ -5965,11 +5958,11 @@
           <w:noProof/>
           <w:lang w:val="en-GB"/>
         </w:rPr>
-        <w:object w:dxaOrig="9360" w:dyaOrig="1178" w14:anchorId="2D0A72BC">
+        <w:object w:dxaOrig="9360" w:dyaOrig="1178" w14:anchorId="7FCD144D">
           <v:shape id="_x0000_i1037" type="#_x0000_t75" alt="" style="width:468.15pt;height:59.15pt;mso-width-percent:0;mso-height-percent:0;mso-width-percent:0;mso-height-percent:0" o:ole="">
             <v:imagedata r:id="rId38" o:title=""/>
           </v:shape>
-          <o:OLEObject Type="Embed" ProgID="Word.OpenDocumentText.12" ShapeID="_x0000_i1037" DrawAspect="Content" ObjectID="_1797598919" r:id="rId39"/>
+          <o:OLEObject Type="Embed" ProgID="Word.OpenDocumentText.12" ShapeID="_x0000_i1037" DrawAspect="Content" ObjectID="_1797689078" r:id="rId39"/>
         </w:object>
       </w:r>
     </w:p>
@@ -6020,11 +6013,11 @@
           <w:noProof/>
           <w:lang w:val="en-GB"/>
         </w:rPr>
-        <w:object w:dxaOrig="9360" w:dyaOrig="5010" w14:anchorId="52B0CDC3">
+        <w:object w:dxaOrig="9360" w:dyaOrig="5010" w14:anchorId="78F65184">
           <v:shape id="_x0000_i1036" type="#_x0000_t75" alt="" style="width:468.15pt;height:251.15pt;mso-width-percent:0;mso-height-percent:0;mso-width-percent:0;mso-height-percent:0" o:ole="">
             <v:imagedata r:id="rId40" o:title=""/>
           </v:shape>
-          <o:OLEObject Type="Embed" ProgID="Word.OpenDocumentText.12" ShapeID="_x0000_i1036" DrawAspect="Content" ObjectID="_1797598920" r:id="rId41"/>
+          <o:OLEObject Type="Embed" ProgID="Word.OpenDocumentText.12" ShapeID="_x0000_i1036" DrawAspect="Content" ObjectID="_1797689079" r:id="rId41"/>
         </w:object>
       </w:r>
     </w:p>
@@ -6052,7 +6045,7 @@
           <w:lang w:val="en-GB"/>
         </w:rPr>
       </w:pPr>
-      <w:bookmarkStart w:id="23" w:name="_Toc186983294"/>
+      <w:bookmarkStart w:id="23" w:name="_Toc187071236"/>
       <w:proofErr w:type="spellStart"/>
       <w:r>
         <w:rPr>
@@ -6244,11 +6237,11 @@
           <w:noProof/>
           <w:lang w:val="en-GB"/>
         </w:rPr>
-        <w:object w:dxaOrig="9360" w:dyaOrig="5295" w14:anchorId="12EBF5E5">
+        <w:object w:dxaOrig="9360" w:dyaOrig="5295" w14:anchorId="5A47E6FB">
           <v:shape id="_x0000_i1035" type="#_x0000_t75" alt="" style="width:468.15pt;height:265pt;mso-width-percent:0;mso-height-percent:0;mso-width-percent:0;mso-height-percent:0" o:ole="">
             <v:imagedata r:id="rId43" o:title=""/>
           </v:shape>
-          <o:OLEObject Type="Embed" ProgID="Word.OpenDocumentText.12" ShapeID="_x0000_i1035" DrawAspect="Content" ObjectID="_1797598921" r:id="rId44"/>
+          <o:OLEObject Type="Embed" ProgID="Word.OpenDocumentText.12" ShapeID="_x0000_i1035" DrawAspect="Content" ObjectID="_1797689080" r:id="rId44"/>
         </w:object>
       </w:r>
     </w:p>
@@ -6259,7 +6252,7 @@
           <w:lang w:val="en-GB"/>
         </w:rPr>
       </w:pPr>
-      <w:bookmarkStart w:id="25" w:name="_Toc186983295"/>
+      <w:bookmarkStart w:id="25" w:name="_Toc187071237"/>
       <w:r>
         <w:rPr>
           <w:lang w:val="en-GB"/>
@@ -6349,11 +6342,11 @@
           <w:noProof/>
           <w:lang w:val="en-GB"/>
         </w:rPr>
-        <w:object w:dxaOrig="9360" w:dyaOrig="1586" w14:anchorId="1846FC67">
+        <w:object w:dxaOrig="9360" w:dyaOrig="1586" w14:anchorId="6974B8B8">
           <v:shape id="_x0000_i1034" type="#_x0000_t75" alt="" style="width:468.15pt;height:79.1pt;mso-width-percent:0;mso-height-percent:0;mso-width-percent:0;mso-height-percent:0" o:ole="">
             <v:imagedata r:id="rId45" o:title=""/>
           </v:shape>
-          <o:OLEObject Type="Embed" ProgID="Word.OpenDocumentText.12" ShapeID="_x0000_i1034" DrawAspect="Content" ObjectID="_1797598922" r:id="rId46"/>
+          <o:OLEObject Type="Embed" ProgID="Word.OpenDocumentText.12" ShapeID="_x0000_i1034" DrawAspect="Content" ObjectID="_1797689081" r:id="rId46"/>
         </w:object>
       </w:r>
     </w:p>
@@ -6449,7 +6442,7 @@
           <w:lang w:val="en-GB"/>
         </w:rPr>
       </w:pPr>
-      <w:bookmarkStart w:id="27" w:name="_Toc186983296"/>
+      <w:bookmarkStart w:id="27" w:name="_Toc187071238"/>
       <w:r>
         <w:rPr>
           <w:lang w:val="en-GB"/>
@@ -6465,7 +6458,7 @@
           <w:lang w:val="en-GB"/>
         </w:rPr>
       </w:pPr>
-      <w:bookmarkStart w:id="28" w:name="_Toc186983297"/>
+      <w:bookmarkStart w:id="28" w:name="_Toc187071239"/>
       <w:r>
         <w:rPr>
           <w:lang w:val="en-GB"/>
@@ -6570,7 +6563,7 @@
           <w:lang w:val="en-GB"/>
         </w:rPr>
       </w:pPr>
-      <w:bookmarkStart w:id="29" w:name="_Toc186983298"/>
+      <w:bookmarkStart w:id="29" w:name="_Toc187071240"/>
       <w:r>
         <w:rPr>
           <w:lang w:val="en-GB"/>
@@ -6722,7 +6715,7 @@
           <w:lang w:val="en-GB"/>
         </w:rPr>
       </w:pPr>
-      <w:bookmarkStart w:id="30" w:name="_Toc186983299"/>
+      <w:bookmarkStart w:id="30" w:name="_Toc187071241"/>
       <w:r>
         <w:rPr>
           <w:lang w:val="en-GB"/>
@@ -6766,11 +6759,11 @@
           <w:noProof/>
           <w:lang w:val="en-GB"/>
         </w:rPr>
-        <w:object w:dxaOrig="9360" w:dyaOrig="2980" w14:anchorId="4089AFC8">
+        <w:object w:dxaOrig="9360" w:dyaOrig="2980" w14:anchorId="68B3003C">
           <v:shape id="_x0000_i1033" type="#_x0000_t75" alt="" style="width:468.15pt;height:149.05pt;mso-width-percent:0;mso-height-percent:0;mso-width-percent:0;mso-height-percent:0" o:ole="">
             <v:imagedata r:id="rId50" o:title=""/>
           </v:shape>
-          <o:OLEObject Type="Embed" ProgID="Word.OpenDocumentText.12" ShapeID="_x0000_i1033" DrawAspect="Content" ObjectID="_1797598923" r:id="rId51"/>
+          <o:OLEObject Type="Embed" ProgID="Word.OpenDocumentText.12" ShapeID="_x0000_i1033" DrawAspect="Content" ObjectID="_1797689082" r:id="rId51"/>
         </w:object>
       </w:r>
     </w:p>
@@ -6850,11 +6843,11 @@
           <w:noProof/>
           <w:lang w:val="en-GB"/>
         </w:rPr>
-        <w:object w:dxaOrig="9360" w:dyaOrig="540" w14:anchorId="10435A2B">
+        <w:object w:dxaOrig="9360" w:dyaOrig="540" w14:anchorId="77F1FAD8">
           <v:shape id="_x0000_i1032" type="#_x0000_t75" alt="" style="width:468.15pt;height:27.05pt;mso-width-percent:0;mso-height-percent:0;mso-width-percent:0;mso-height-percent:0" o:ole="">
             <v:imagedata r:id="rId52" o:title=""/>
           </v:shape>
-          <o:OLEObject Type="Embed" ProgID="Word.OpenDocumentText.12" ShapeID="_x0000_i1032" DrawAspect="Content" ObjectID="_1797598924" r:id="rId53"/>
+          <o:OLEObject Type="Embed" ProgID="Word.OpenDocumentText.12" ShapeID="_x0000_i1032" DrawAspect="Content" ObjectID="_1797689083" r:id="rId53"/>
         </w:object>
       </w:r>
     </w:p>
@@ -6872,7 +6865,7 @@
           <w:lang w:val="en-GB"/>
         </w:rPr>
       </w:pPr>
-      <w:bookmarkStart w:id="33" w:name="_Toc186983300"/>
+      <w:bookmarkStart w:id="33" w:name="_Toc187071242"/>
       <w:proofErr w:type="spellStart"/>
       <w:r>
         <w:rPr>
@@ -7171,7 +7164,7 @@
           <w:lang w:val="en-GB"/>
         </w:rPr>
       </w:pPr>
-      <w:bookmarkStart w:id="34" w:name="_Toc186983301"/>
+      <w:bookmarkStart w:id="34" w:name="_Toc187071243"/>
       <w:r>
         <w:rPr>
           <w:lang w:val="en-GB"/>
@@ -7268,11 +7261,11 @@
           <w:noProof/>
           <w:lang w:val="en-GB"/>
         </w:rPr>
-        <w:object w:dxaOrig="9360" w:dyaOrig="820" w14:anchorId="24BDE194">
+        <w:object w:dxaOrig="9360" w:dyaOrig="820" w14:anchorId="7AB750CA">
           <v:shape id="_x0000_i1031" type="#_x0000_t75" alt="" style="width:468.15pt;height:40.9pt;mso-width-percent:0;mso-height-percent:0;mso-width-percent:0;mso-height-percent:0" o:ole="">
             <v:imagedata r:id="rId56" o:title=""/>
           </v:shape>
-          <o:OLEObject Type="Embed" ProgID="Word.OpenDocumentText.12" ShapeID="_x0000_i1031" DrawAspect="Content" ObjectID="_1797598925" r:id="rId57"/>
+          <o:OLEObject Type="Embed" ProgID="Word.OpenDocumentText.12" ShapeID="_x0000_i1031" DrawAspect="Content" ObjectID="_1797689084" r:id="rId57"/>
         </w:object>
       </w:r>
     </w:p>
@@ -7324,11 +7317,11 @@
           <w:noProof/>
           <w:lang w:val="en-GB"/>
         </w:rPr>
-        <w:object w:dxaOrig="9360" w:dyaOrig="1080" w14:anchorId="5494DFC8">
+        <w:object w:dxaOrig="9360" w:dyaOrig="1080" w14:anchorId="66BAB50C">
           <v:shape id="_x0000_i1030" type="#_x0000_t75" alt="" style="width:468.15pt;height:54.1pt;mso-width-percent:0;mso-height-percent:0;mso-width-percent:0;mso-height-percent:0" o:ole="">
             <v:imagedata r:id="rId59" o:title=""/>
           </v:shape>
-          <o:OLEObject Type="Embed" ProgID="Word.OpenDocumentText.12" ShapeID="_x0000_i1030" DrawAspect="Content" ObjectID="_1797598926" r:id="rId60"/>
+          <o:OLEObject Type="Embed" ProgID="Word.OpenDocumentText.12" ShapeID="_x0000_i1030" DrawAspect="Content" ObjectID="_1797689085" r:id="rId60"/>
         </w:object>
       </w:r>
     </w:p>
@@ -7372,7 +7365,7 @@
           <w:lang w:val="en-GB"/>
         </w:rPr>
       </w:pPr>
-      <w:bookmarkStart w:id="37" w:name="_Toc186983302"/>
+      <w:bookmarkStart w:id="37" w:name="_Toc187071244"/>
       <w:r>
         <w:rPr>
           <w:lang w:val="en-GB"/>
@@ -7503,11 +7496,11 @@
           <w:noProof/>
           <w:lang w:val="en-GB"/>
         </w:rPr>
-        <w:object w:dxaOrig="9020" w:dyaOrig="2700" w14:anchorId="20A5E97A">
+        <w:object w:dxaOrig="9020" w:dyaOrig="2700" w14:anchorId="7D6BCB11">
           <v:shape id="_x0000_i1029" type="#_x0000_t75" alt="" style="width:450.95pt;height:134.85pt;mso-width-percent:0;mso-height-percent:0;mso-width-percent:0;mso-height-percent:0" o:ole="">
             <v:imagedata r:id="rId63" o:title=""/>
           </v:shape>
-          <o:OLEObject Type="Embed" ProgID="Word.Document.12" ShapeID="_x0000_i1029" DrawAspect="Content" ObjectID="_1797598927" r:id="rId64">
+          <o:OLEObject Type="Embed" ProgID="Word.Document.12" ShapeID="_x0000_i1029" DrawAspect="Content" ObjectID="_1797689086" r:id="rId64">
             <o:FieldCodes>\s</o:FieldCodes>
           </o:OLEObject>
         </w:object>
@@ -7879,7 +7872,7 @@
           <w:lang w:val="en-GB"/>
         </w:rPr>
       </w:pPr>
-      <w:bookmarkStart w:id="39" w:name="_Toc186983303"/>
+      <w:bookmarkStart w:id="39" w:name="_Toc187071245"/>
       <w:r>
         <w:rPr>
           <w:noProof/>
@@ -7970,11 +7963,11 @@
           <w:noProof/>
           <w:lang w:val="en-GB"/>
         </w:rPr>
-        <w:object w:dxaOrig="9020" w:dyaOrig="3240" w14:anchorId="6BC16BD7">
+        <w:object w:dxaOrig="9020" w:dyaOrig="3240" w14:anchorId="19452217">
           <v:shape id="_x0000_i1028" type="#_x0000_t75" alt="" style="width:450.95pt;height:161.9pt;mso-width-percent:0;mso-height-percent:0;mso-width-percent:0;mso-height-percent:0" o:ole="">
             <v:imagedata r:id="rId70" o:title=""/>
           </v:shape>
-          <o:OLEObject Type="Embed" ProgID="Word.Document.12" ShapeID="_x0000_i1028" DrawAspect="Content" ObjectID="_1797598928" r:id="rId71">
+          <o:OLEObject Type="Embed" ProgID="Word.Document.12" ShapeID="_x0000_i1028" DrawAspect="Content" ObjectID="_1797689087" r:id="rId71">
             <o:FieldCodes>\s</o:FieldCodes>
           </o:OLEObject>
         </w:object>
@@ -8018,11 +8011,11 @@
           <w:noProof/>
           <w:lang w:val="en-GB"/>
         </w:rPr>
-        <w:object w:dxaOrig="9020" w:dyaOrig="1360" w14:anchorId="12E5967F">
+        <w:object w:dxaOrig="9020" w:dyaOrig="1360" w14:anchorId="0C464143">
           <v:shape id="_x0000_i1027" type="#_x0000_t75" alt="" style="width:450.95pt;height:67.95pt;mso-width-percent:0;mso-height-percent:0;mso-width-percent:0;mso-height-percent:0" o:ole="">
             <v:imagedata r:id="rId72" o:title=""/>
           </v:shape>
-          <o:OLEObject Type="Embed" ProgID="Word.Document.12" ShapeID="_x0000_i1027" DrawAspect="Content" ObjectID="_1797598929" r:id="rId73">
+          <o:OLEObject Type="Embed" ProgID="Word.Document.12" ShapeID="_x0000_i1027" DrawAspect="Content" ObjectID="_1797689088" r:id="rId73">
             <o:FieldCodes>\s</o:FieldCodes>
           </o:OLEObject>
         </w:object>
@@ -8078,7 +8071,7 @@
           <w:lang w:val="en-GB"/>
         </w:rPr>
       </w:pPr>
-      <w:bookmarkStart w:id="42" w:name="_Toc186983304"/>
+      <w:bookmarkStart w:id="42" w:name="_Toc187071246"/>
       <w:r>
         <w:rPr>
           <w:noProof/>
@@ -8126,11 +8119,11 @@
           <w:noProof/>
           <w:lang w:val="en-GB"/>
         </w:rPr>
-        <w:object w:dxaOrig="9020" w:dyaOrig="7300" w14:anchorId="2989C07E">
+        <w:object w:dxaOrig="9020" w:dyaOrig="7300" w14:anchorId="4E7485AE">
           <v:shape id="_x0000_i1026" type="#_x0000_t75" alt="" style="width:450.95pt;height:365.05pt;mso-width-percent:0;mso-height-percent:0;mso-width-percent:0;mso-height-percent:0" o:ole="">
             <v:imagedata r:id="rId74" o:title=""/>
           </v:shape>
-          <o:OLEObject Type="Embed" ProgID="Word.Document.12" ShapeID="_x0000_i1026" DrawAspect="Content" ObjectID="_1797598930" r:id="rId75">
+          <o:OLEObject Type="Embed" ProgID="Word.Document.12" ShapeID="_x0000_i1026" DrawAspect="Content" ObjectID="_1797689089" r:id="rId75">
             <o:FieldCodes>\s</o:FieldCodes>
           </o:OLEObject>
         </w:object>
@@ -8159,7 +8152,7 @@
           <w:lang w:val="en-GB"/>
         </w:rPr>
       </w:pPr>
-      <w:bookmarkStart w:id="44" w:name="_Toc186983305"/>
+      <w:bookmarkStart w:id="44" w:name="_Toc187071247"/>
       <w:r>
         <w:rPr>
           <w:noProof/>
@@ -8209,11 +8202,11 @@
           <w:szCs w:val="28"/>
           <w:lang w:val="en-GB" w:eastAsia="en-GB"/>
         </w:rPr>
-        <w:object w:dxaOrig="9020" w:dyaOrig="540" w14:anchorId="2D0CE697">
+        <w:object w:dxaOrig="9020" w:dyaOrig="540" w14:anchorId="240BD6C2">
           <v:shape id="_x0000_i1025" type="#_x0000_t75" alt="" style="width:450.95pt;height:27.05pt;mso-width-percent:0;mso-height-percent:0;mso-width-percent:0;mso-height-percent:0" o:ole="">
             <v:imagedata r:id="rId76" o:title=""/>
           </v:shape>
-          <o:OLEObject Type="Embed" ProgID="Word.Document.12" ShapeID="_x0000_i1025" DrawAspect="Content" ObjectID="_1797598931" r:id="rId77">
+          <o:OLEObject Type="Embed" ProgID="Word.Document.12" ShapeID="_x0000_i1025" DrawAspect="Content" ObjectID="_1797689090" r:id="rId77">
             <o:FieldCodes>\s</o:FieldCodes>
           </o:OLEObject>
         </w:object>
@@ -8439,7 +8432,7 @@
           <w:lang w:val="en-GB"/>
         </w:rPr>
       </w:pPr>
-      <w:bookmarkStart w:id="46" w:name="_Toc186983306"/>
+      <w:bookmarkStart w:id="46" w:name="_Toc187071248"/>
       <w:r>
         <w:rPr>
           <w:lang w:val="en-GB"/>
@@ -8760,7 +8753,7 @@
           <w:lang w:val="en-GB"/>
         </w:rPr>
       </w:pPr>
-      <w:bookmarkStart w:id="47" w:name="_Toc186983307"/>
+      <w:bookmarkStart w:id="47" w:name="_Toc187071249"/>
       <w:r>
         <w:rPr>
           <w:lang w:val="en-GB"/>
@@ -8833,7 +8826,7 @@
           <w:lang w:val="en-GB"/>
         </w:rPr>
       </w:pPr>
-      <w:bookmarkStart w:id="48" w:name="_Toc186983308"/>
+      <w:bookmarkStart w:id="48" w:name="_Toc187071250"/>
       <w:r>
         <w:rPr>
           <w:lang w:val="en-GB"/>
@@ -8875,7 +8868,7 @@
           <w:lang w:val="en-GB"/>
         </w:rPr>
       </w:pPr>
-      <w:bookmarkStart w:id="49" w:name="_Toc186983309"/>
+      <w:bookmarkStart w:id="49" w:name="_Toc187071251"/>
       <w:r>
         <w:rPr>
           <w:lang w:val="en-GB"/>
@@ -8944,7 +8937,7 @@
           <w:lang w:val="en-GB"/>
         </w:rPr>
       </w:pPr>
-      <w:bookmarkStart w:id="50" w:name="_Toc186983310"/>
+      <w:bookmarkStart w:id="50" w:name="_Toc187071252"/>
       <w:r>
         <w:rPr>
           <w:lang w:val="en-GB"/>
@@ -9066,7 +9059,7 @@
           <w:lang w:val="en-GB"/>
         </w:rPr>
       </w:pPr>
-      <w:bookmarkStart w:id="51" w:name="_Toc186983311"/>
+      <w:bookmarkStart w:id="51" w:name="_Toc187071253"/>
       <w:r>
         <w:rPr>
           <w:lang w:val="en-GB"/>
@@ -9129,7 +9122,7 @@
           <w:lang w:val="en-GB"/>
         </w:rPr>
       </w:pPr>
-      <w:bookmarkStart w:id="52" w:name="_Toc186983312"/>
+      <w:bookmarkStart w:id="52" w:name="_Toc187071254"/>
       <w:r>
         <w:rPr>
           <w:lang w:val="en-GB"/>
@@ -9173,7 +9166,7 @@
           <w:lang w:val="en-GB"/>
         </w:rPr>
       </w:pPr>
-      <w:bookmarkStart w:id="53" w:name="_Toc186983313"/>
+      <w:bookmarkStart w:id="53" w:name="_Toc187071255"/>
       <w:r>
         <w:rPr>
           <w:lang w:val="en-GB"/>
@@ -9237,7 +9230,7 @@
           <w:lang w:val="en-GB"/>
         </w:rPr>
       </w:pPr>
-      <w:bookmarkStart w:id="54" w:name="_Toc186983314"/>
+      <w:bookmarkStart w:id="54" w:name="_Toc187071256"/>
       <w:r>
         <w:rPr>
           <w:lang w:val="en-GB"/>
@@ -9300,12 +9293,28 @@
           <w:lang w:val="en-GB"/>
         </w:rPr>
       </w:pPr>
+      <w:bookmarkStart w:id="55" w:name="_Toc187071257"/>
       <w:r>
         <w:rPr>
           <w:lang w:val="en-GB"/>
         </w:rPr>
         <w:t>Provenance Graph Generation</w:t>
       </w:r>
+      <w:bookmarkEnd w:id="55"/>
+    </w:p>
+    <w:p>
+      <w:pPr>
+        <w:pStyle w:val="Heading2"/>
+        <w:rPr>
+          <w:lang w:val="en-GB"/>
+        </w:rPr>
+      </w:pPr>
+      <w:r>
+        <w:rPr>
+          <w:lang w:val="en-GB"/>
+        </w:rPr>
+        <w:t>Choosing Dataset Sizes</w:t>
+      </w:r>
     </w:p>
     <w:p>
       <w:pPr>
@@ -9329,21 +9338,2603 @@
         <w:rPr>
           <w:lang w:val="en-GB"/>
         </w:rPr>
-        <w:t xml:space="preserve">there were 1956 unique benign permutations of all six benign scenarios. </w:t>
-      </w:r>
-      <w:r>
-        <w:rPr>
-          <w:lang w:val="en-GB"/>
-        </w:rPr>
-        <w:t>In addition to the unique benign permutations, repeated runs were added to make it a total of 2000.</w:t>
-      </w:r>
-      <w:r>
-        <w:rPr>
-          <w:lang w:val="en-GB"/>
-        </w:rPr>
-        <w:t xml:space="preserve"> Next, to permute a malicious scenario with different sets of benign scenarios would results in running 70,000 runs of Flurry which would not have been feasible. Hence, 2000 random combinations for each malicious scenario were chosen. The scripts used to permute the scenarios and split them are in the appendix. </w:t>
-      </w:r>
-    </w:p>
+        <w:t xml:space="preserve">there were 1956 unique benign permutations of all six benign scenarios. In addition to the unique benign permutations, repeated runs were added to make it a total of 2000. Next, to permute a malicious scenario with different sets of benign scenarios would results in running 70,000 runs of Flurry which would not have been feasible. Hence, 2000 random combinations for each malicious scenario were chosen. The scripts used to permute the scenarios and split them are in the appendix. </w:t>
+      </w:r>
+    </w:p>
+    <w:p>
+      <w:pPr>
+        <w:rPr>
+          <w:lang w:val="en-GB"/>
+        </w:rPr>
+      </w:pPr>
+    </w:p>
+    <w:p>
+      <w:pPr>
+        <w:pStyle w:val="Heading2"/>
+        <w:rPr>
+          <w:lang w:val="en-GB"/>
+        </w:rPr>
+      </w:pPr>
+      <w:r>
+        <w:rPr>
+          <w:lang w:val="en-GB"/>
+        </w:rPr>
+        <w:t>Generating Provenance Data</w:t>
+      </w:r>
+    </w:p>
+    <w:p>
+      <w:pPr>
+        <w:rPr>
+          <w:lang w:val="en-GB"/>
+        </w:rPr>
+      </w:pPr>
+      <w:r>
+        <w:rPr>
+          <w:lang w:val="en-GB"/>
+        </w:rPr>
+        <w:t xml:space="preserve">To generate the provenance data, scripts were written to automate Flurry to run different permutations of benign and malicious actions. To prepare the system for easy generation of data, the requirement for entering the root password was disabled. Multiple clones of the virtual machine with the same configurations were set up to concurrently collect the provenance graphs to streamline the process and collect the data faster. </w:t>
+      </w:r>
+    </w:p>
+    <w:p>
+      <w:pPr>
+        <w:rPr>
+          <w:lang w:val="en-GB"/>
+        </w:rPr>
+      </w:pPr>
+    </w:p>
+    <w:p>
+      <w:pPr>
+        <w:pStyle w:val="Heading2"/>
+        <w:rPr>
+          <w:lang w:val="en-GB"/>
+        </w:rPr>
+      </w:pPr>
+      <w:r>
+        <w:rPr>
+          <w:lang w:val="en-GB"/>
+        </w:rPr>
+        <w:t>Graph Exploration</w:t>
+      </w:r>
+    </w:p>
+    <w:p>
+      <w:pPr>
+        <w:rPr>
+          <w:lang w:val="en-GB"/>
+        </w:rPr>
+      </w:pPr>
+      <w:r>
+        <w:rPr>
+          <w:lang w:val="en-GB"/>
+        </w:rPr>
+        <w:t xml:space="preserve">Flurry outputs multiple files once provenance data is collected for each run. These include </w:t>
+      </w:r>
+      <w:proofErr w:type="spellStart"/>
+      <w:r>
+        <w:rPr>
+          <w:lang w:val="en-GB"/>
+        </w:rPr>
+        <w:t>json</w:t>
+      </w:r>
+      <w:proofErr w:type="spellEnd"/>
+      <w:r>
+        <w:rPr>
+          <w:lang w:val="en-GB"/>
+        </w:rPr>
+        <w:t xml:space="preserve"> files for node types, edge types, the graph, a graph file in </w:t>
+      </w:r>
+      <w:proofErr w:type="spellStart"/>
+      <w:r>
+        <w:rPr>
+          <w:lang w:val="en-GB"/>
+        </w:rPr>
+        <w:t>gpickle</w:t>
+      </w:r>
+      <w:proofErr w:type="spellEnd"/>
+      <w:r>
+        <w:rPr>
+          <w:lang w:val="en-GB"/>
+        </w:rPr>
+        <w:t xml:space="preserve">, a text file containing the graph stats and finally an image of the graph showing nodes, edges and the relations between them. There are 14 unique nodes </w:t>
+      </w:r>
+      <w:r>
+        <w:rPr>
+          <w:lang w:val="en-GB"/>
+        </w:rPr>
+        <w:t>and 6</w:t>
+      </w:r>
+      <w:r>
+        <w:rPr>
+          <w:lang w:val="en-GB"/>
+        </w:rPr>
+        <w:t>3</w:t>
+      </w:r>
+      <w:r>
+        <w:rPr>
+          <w:lang w:val="en-GB"/>
+        </w:rPr>
+        <w:t xml:space="preserve"> unique edges. It is observed that not all graphs have the same edges and nodes, some may lack certain relations. Below is a list of the unique nodes and edges found from generating the provenance graphs.</w:t>
+      </w:r>
+      <w:r>
+        <w:rPr>
+          <w:lang w:val="en-GB"/>
+        </w:rPr>
+        <w:t xml:space="preserve"> </w:t>
+      </w:r>
+    </w:p>
+    <w:p>
+      <w:pPr>
+        <w:rPr>
+          <w:lang w:val="en-GB"/>
+        </w:rPr>
+      </w:pPr>
+    </w:p>
+    <w:p>
+      <w:pPr>
+        <w:rPr>
+          <w:lang w:val="en-GB"/>
+        </w:rPr>
+      </w:pPr>
+    </w:p>
+    <w:tbl>
+      <w:tblPr>
+        <w:tblStyle w:val="TableGrid"/>
+        <w:tblW w:w="0" w:type="auto"/>
+        <w:jc w:val="center"/>
+        <w:tblLook w:val="04A0" w:firstRow="1" w:lastRow="0" w:firstColumn="1" w:lastColumn="0" w:noHBand="0" w:noVBand="1"/>
+      </w:tblPr>
+      <w:tblGrid>
+        <w:gridCol w:w="2877"/>
+        <w:gridCol w:w="2877"/>
+      </w:tblGrid>
+      <w:tr>
+        <w:trPr>
+          <w:jc w:val="center"/>
+        </w:trPr>
+        <w:tc>
+          <w:tcPr>
+            <w:tcW w:w="5754" w:type="dxa"/>
+            <w:gridSpan w:val="2"/>
+            <w:vAlign w:val="center"/>
+          </w:tcPr>
+          <w:p>
+            <w:pPr>
+              <w:jc w:val="center"/>
+              <w:rPr>
+                <w:lang w:val="en-GB"/>
+              </w:rPr>
+            </w:pPr>
+            <w:r>
+              <w:rPr>
+                <w:lang w:val="en-GB"/>
+              </w:rPr>
+              <w:lastRenderedPageBreak/>
+              <w:t>Nodes</w:t>
+            </w:r>
+          </w:p>
+        </w:tc>
+      </w:tr>
+      <w:tr>
+        <w:trPr>
+          <w:jc w:val="center"/>
+        </w:trPr>
+        <w:tc>
+          <w:tcPr>
+            <w:tcW w:w="2877" w:type="dxa"/>
+          </w:tcPr>
+          <w:p>
+            <w:pPr>
+              <w:rPr>
+                <w:sz w:val="18"/>
+                <w:szCs w:val="18"/>
+                <w:lang w:val="en-GB"/>
+              </w:rPr>
+            </w:pPr>
+            <w:r>
+              <w:rPr>
+                <w:sz w:val="18"/>
+                <w:szCs w:val="18"/>
+                <w:lang w:val="en-GB"/>
+              </w:rPr>
+              <w:t>pipe</w:t>
+            </w:r>
+          </w:p>
+        </w:tc>
+        <w:tc>
+          <w:tcPr>
+            <w:tcW w:w="2877" w:type="dxa"/>
+          </w:tcPr>
+          <w:p>
+            <w:pPr>
+              <w:rPr>
+                <w:sz w:val="18"/>
+                <w:szCs w:val="18"/>
+                <w:lang w:val="en-GB"/>
+              </w:rPr>
+            </w:pPr>
+            <w:proofErr w:type="spellStart"/>
+            <w:r>
+              <w:rPr>
+                <w:sz w:val="18"/>
+                <w:szCs w:val="18"/>
+                <w:lang w:val="en-GB"/>
+              </w:rPr>
+              <w:t>argv</w:t>
+            </w:r>
+            <w:proofErr w:type="spellEnd"/>
+          </w:p>
+        </w:tc>
+      </w:tr>
+      <w:tr>
+        <w:trPr>
+          <w:jc w:val="center"/>
+        </w:trPr>
+        <w:tc>
+          <w:tcPr>
+            <w:tcW w:w="2877" w:type="dxa"/>
+          </w:tcPr>
+          <w:p>
+            <w:pPr>
+              <w:rPr>
+                <w:sz w:val="18"/>
+                <w:szCs w:val="18"/>
+                <w:lang w:val="en-GB"/>
+              </w:rPr>
+            </w:pPr>
+            <w:proofErr w:type="spellStart"/>
+            <w:r>
+              <w:rPr>
+                <w:sz w:val="18"/>
+                <w:szCs w:val="18"/>
+                <w:lang w:val="en-GB"/>
+              </w:rPr>
+              <w:t>process_memory</w:t>
+            </w:r>
+            <w:proofErr w:type="spellEnd"/>
+          </w:p>
+        </w:tc>
+        <w:tc>
+          <w:tcPr>
+            <w:tcW w:w="2877" w:type="dxa"/>
+          </w:tcPr>
+          <w:p>
+            <w:pPr>
+              <w:rPr>
+                <w:sz w:val="18"/>
+                <w:szCs w:val="18"/>
+                <w:lang w:val="en-GB"/>
+              </w:rPr>
+            </w:pPr>
+            <w:r>
+              <w:rPr>
+                <w:sz w:val="18"/>
+                <w:szCs w:val="18"/>
+                <w:lang w:val="en-GB"/>
+              </w:rPr>
+              <w:t>path</w:t>
+            </w:r>
+          </w:p>
+        </w:tc>
+      </w:tr>
+      <w:tr>
+        <w:trPr>
+          <w:jc w:val="center"/>
+        </w:trPr>
+        <w:tc>
+          <w:tcPr>
+            <w:tcW w:w="2877" w:type="dxa"/>
+          </w:tcPr>
+          <w:p>
+            <w:pPr>
+              <w:rPr>
+                <w:sz w:val="18"/>
+                <w:szCs w:val="18"/>
+                <w:lang w:val="en-GB"/>
+              </w:rPr>
+            </w:pPr>
+            <w:proofErr w:type="spellStart"/>
+            <w:r>
+              <w:rPr>
+                <w:sz w:val="18"/>
+                <w:szCs w:val="18"/>
+                <w:lang w:val="en-GB"/>
+              </w:rPr>
+              <w:t>iattr</w:t>
+            </w:r>
+            <w:proofErr w:type="spellEnd"/>
+          </w:p>
+        </w:tc>
+        <w:tc>
+          <w:tcPr>
+            <w:tcW w:w="2877" w:type="dxa"/>
+          </w:tcPr>
+          <w:p>
+            <w:pPr>
+              <w:rPr>
+                <w:sz w:val="18"/>
+                <w:szCs w:val="18"/>
+                <w:lang w:val="en-GB"/>
+              </w:rPr>
+            </w:pPr>
+            <w:r>
+              <w:rPr>
+                <w:sz w:val="18"/>
+                <w:szCs w:val="18"/>
+                <w:lang w:val="en-GB"/>
+              </w:rPr>
+              <w:t>socket</w:t>
+            </w:r>
+          </w:p>
+        </w:tc>
+      </w:tr>
+      <w:tr>
+        <w:trPr>
+          <w:jc w:val="center"/>
+        </w:trPr>
+        <w:tc>
+          <w:tcPr>
+            <w:tcW w:w="2877" w:type="dxa"/>
+          </w:tcPr>
+          <w:p>
+            <w:pPr>
+              <w:rPr>
+                <w:sz w:val="18"/>
+                <w:szCs w:val="18"/>
+                <w:lang w:val="en-GB"/>
+              </w:rPr>
+            </w:pPr>
+            <w:r>
+              <w:rPr>
+                <w:sz w:val="18"/>
+                <w:szCs w:val="18"/>
+                <w:lang w:val="en-GB"/>
+              </w:rPr>
+              <w:t>task</w:t>
+            </w:r>
+          </w:p>
+        </w:tc>
+        <w:tc>
+          <w:tcPr>
+            <w:tcW w:w="2877" w:type="dxa"/>
+          </w:tcPr>
+          <w:p>
+            <w:pPr>
+              <w:rPr>
+                <w:sz w:val="18"/>
+                <w:szCs w:val="18"/>
+                <w:lang w:val="en-GB"/>
+              </w:rPr>
+            </w:pPr>
+            <w:proofErr w:type="spellStart"/>
+            <w:r>
+              <w:rPr>
+                <w:sz w:val="18"/>
+                <w:szCs w:val="18"/>
+                <w:lang w:val="en-GB"/>
+              </w:rPr>
+              <w:t>xattr</w:t>
+            </w:r>
+            <w:proofErr w:type="spellEnd"/>
+          </w:p>
+        </w:tc>
+      </w:tr>
+      <w:tr>
+        <w:trPr>
+          <w:jc w:val="center"/>
+        </w:trPr>
+        <w:tc>
+          <w:tcPr>
+            <w:tcW w:w="2877" w:type="dxa"/>
+          </w:tcPr>
+          <w:p>
+            <w:pPr>
+              <w:rPr>
+                <w:sz w:val="18"/>
+                <w:szCs w:val="18"/>
+                <w:lang w:val="en-GB"/>
+              </w:rPr>
+            </w:pPr>
+            <w:r>
+              <w:rPr>
+                <w:sz w:val="18"/>
+                <w:szCs w:val="18"/>
+                <w:lang w:val="en-GB"/>
+              </w:rPr>
+              <w:t>address</w:t>
+            </w:r>
+          </w:p>
+        </w:tc>
+        <w:tc>
+          <w:tcPr>
+            <w:tcW w:w="2877" w:type="dxa"/>
+          </w:tcPr>
+          <w:p>
+            <w:pPr>
+              <w:rPr>
+                <w:sz w:val="18"/>
+                <w:szCs w:val="18"/>
+                <w:lang w:val="en-GB"/>
+              </w:rPr>
+            </w:pPr>
+            <w:r>
+              <w:rPr>
+                <w:sz w:val="18"/>
+                <w:szCs w:val="18"/>
+                <w:lang w:val="en-GB"/>
+              </w:rPr>
+              <w:t>block</w:t>
+            </w:r>
+          </w:p>
+        </w:tc>
+      </w:tr>
+      <w:tr>
+        <w:trPr>
+          <w:jc w:val="center"/>
+        </w:trPr>
+        <w:tc>
+          <w:tcPr>
+            <w:tcW w:w="2877" w:type="dxa"/>
+          </w:tcPr>
+          <w:p>
+            <w:pPr>
+              <w:rPr>
+                <w:sz w:val="18"/>
+                <w:szCs w:val="18"/>
+                <w:lang w:val="en-GB"/>
+              </w:rPr>
+            </w:pPr>
+            <w:r>
+              <w:rPr>
+                <w:sz w:val="18"/>
+                <w:szCs w:val="18"/>
+                <w:lang w:val="en-GB"/>
+              </w:rPr>
+              <w:t>machine</w:t>
+            </w:r>
+          </w:p>
+        </w:tc>
+        <w:tc>
+          <w:tcPr>
+            <w:tcW w:w="2877" w:type="dxa"/>
+          </w:tcPr>
+          <w:p>
+            <w:pPr>
+              <w:rPr>
+                <w:sz w:val="18"/>
+                <w:szCs w:val="18"/>
+                <w:lang w:val="en-GB"/>
+              </w:rPr>
+            </w:pPr>
+            <w:r>
+              <w:rPr>
+                <w:sz w:val="18"/>
+                <w:szCs w:val="18"/>
+                <w:lang w:val="en-GB"/>
+              </w:rPr>
+              <w:t>file</w:t>
+            </w:r>
+          </w:p>
+        </w:tc>
+      </w:tr>
+      <w:tr>
+        <w:trPr>
+          <w:jc w:val="center"/>
+        </w:trPr>
+        <w:tc>
+          <w:tcPr>
+            <w:tcW w:w="2877" w:type="dxa"/>
+          </w:tcPr>
+          <w:p>
+            <w:pPr>
+              <w:rPr>
+                <w:sz w:val="18"/>
+                <w:szCs w:val="18"/>
+                <w:lang w:val="en-GB"/>
+              </w:rPr>
+            </w:pPr>
+            <w:proofErr w:type="spellStart"/>
+            <w:r>
+              <w:rPr>
+                <w:sz w:val="18"/>
+                <w:szCs w:val="18"/>
+                <w:lang w:val="en-GB"/>
+              </w:rPr>
+              <w:t>shm</w:t>
+            </w:r>
+            <w:proofErr w:type="spellEnd"/>
+          </w:p>
+        </w:tc>
+        <w:tc>
+          <w:tcPr>
+            <w:tcW w:w="2877" w:type="dxa"/>
+          </w:tcPr>
+          <w:p>
+            <w:pPr>
+              <w:rPr>
+                <w:sz w:val="18"/>
+                <w:szCs w:val="18"/>
+                <w:lang w:val="en-GB"/>
+              </w:rPr>
+            </w:pPr>
+            <w:r>
+              <w:rPr>
+                <w:sz w:val="18"/>
+                <w:szCs w:val="18"/>
+                <w:lang w:val="en-GB"/>
+              </w:rPr>
+              <w:t>link</w:t>
+            </w:r>
+          </w:p>
+        </w:tc>
+      </w:tr>
+    </w:tbl>
+    <w:p>
+      <w:pPr>
+        <w:rPr>
+          <w:lang w:val="en-GB"/>
+        </w:rPr>
+      </w:pPr>
+    </w:p>
+    <w:p>
+      <w:pPr>
+        <w:rPr>
+          <w:lang w:val="en-GB"/>
+        </w:rPr>
+      </w:pPr>
+    </w:p>
+    <w:tbl>
+      <w:tblPr>
+        <w:tblStyle w:val="TableGrid"/>
+        <w:tblW w:w="0" w:type="auto"/>
+        <w:jc w:val="center"/>
+        <w:tblLook w:val="04A0" w:firstRow="1" w:lastRow="0" w:firstColumn="1" w:lastColumn="0" w:noHBand="0" w:noVBand="1"/>
+      </w:tblPr>
+      <w:tblGrid>
+        <w:gridCol w:w="1050"/>
+        <w:gridCol w:w="1084"/>
+        <w:gridCol w:w="1049"/>
+        <w:gridCol w:w="1107"/>
+        <w:gridCol w:w="1011"/>
+        <w:gridCol w:w="1202"/>
+        <w:gridCol w:w="1068"/>
+        <w:gridCol w:w="1059"/>
+      </w:tblGrid>
+      <w:tr>
+        <w:trPr>
+          <w:jc w:val="center"/>
+        </w:trPr>
+        <w:tc>
+          <w:tcPr>
+            <w:tcW w:w="8630" w:type="dxa"/>
+            <w:gridSpan w:val="8"/>
+            <w:vAlign w:val="center"/>
+          </w:tcPr>
+          <w:p>
+            <w:pPr>
+              <w:jc w:val="center"/>
+              <w:rPr>
+                <w:sz w:val="18"/>
+                <w:szCs w:val="18"/>
+                <w:lang w:val="en-GB"/>
+              </w:rPr>
+            </w:pPr>
+            <w:r>
+              <w:rPr>
+                <w:sz w:val="21"/>
+                <w:szCs w:val="21"/>
+                <w:lang w:val="en-GB"/>
+              </w:rPr>
+              <w:t>Edges</w:t>
+            </w:r>
+          </w:p>
+        </w:tc>
+      </w:tr>
+      <w:tr>
+        <w:trPr>
+          <w:jc w:val="center"/>
+        </w:trPr>
+        <w:tc>
+          <w:tcPr>
+            <w:tcW w:w="1078" w:type="dxa"/>
+          </w:tcPr>
+          <w:p>
+            <w:pPr>
+              <w:rPr>
+                <w:sz w:val="11"/>
+                <w:szCs w:val="11"/>
+                <w:lang w:val="en-GB"/>
+              </w:rPr>
+            </w:pPr>
+            <w:proofErr w:type="spellStart"/>
+            <w:r>
+              <w:rPr>
+                <w:sz w:val="11"/>
+                <w:szCs w:val="11"/>
+                <w:lang w:val="en-GB"/>
+              </w:rPr>
+              <w:t>read_link</w:t>
+            </w:r>
+            <w:proofErr w:type="spellEnd"/>
+          </w:p>
+        </w:tc>
+        <w:tc>
+          <w:tcPr>
+            <w:tcW w:w="1078" w:type="dxa"/>
+          </w:tcPr>
+          <w:p>
+            <w:pPr>
+              <w:rPr>
+                <w:sz w:val="11"/>
+                <w:szCs w:val="11"/>
+                <w:lang w:val="en-GB"/>
+              </w:rPr>
+            </w:pPr>
+            <w:proofErr w:type="spellStart"/>
+            <w:r>
+              <w:rPr>
+                <w:sz w:val="11"/>
+                <w:szCs w:val="11"/>
+                <w:lang w:val="en-GB"/>
+              </w:rPr>
+              <w:t>setattr</w:t>
+            </w:r>
+            <w:proofErr w:type="spellEnd"/>
+          </w:p>
+        </w:tc>
+        <w:tc>
+          <w:tcPr>
+            <w:tcW w:w="1079" w:type="dxa"/>
+          </w:tcPr>
+          <w:p>
+            <w:pPr>
+              <w:rPr>
+                <w:sz w:val="11"/>
+                <w:szCs w:val="11"/>
+                <w:lang w:val="en-GB"/>
+              </w:rPr>
+            </w:pPr>
+            <w:proofErr w:type="spellStart"/>
+            <w:r>
+              <w:rPr>
+                <w:sz w:val="11"/>
+                <w:szCs w:val="11"/>
+                <w:lang w:val="en-GB"/>
+              </w:rPr>
+              <w:t>accept_socket</w:t>
+            </w:r>
+            <w:proofErr w:type="spellEnd"/>
+          </w:p>
+        </w:tc>
+        <w:tc>
+          <w:tcPr>
+            <w:tcW w:w="1079" w:type="dxa"/>
+          </w:tcPr>
+          <w:p>
+            <w:pPr>
+              <w:rPr>
+                <w:sz w:val="11"/>
+                <w:szCs w:val="11"/>
+                <w:lang w:val="en-GB"/>
+              </w:rPr>
+            </w:pPr>
+            <w:proofErr w:type="spellStart"/>
+            <w:r>
+              <w:rPr>
+                <w:sz w:val="11"/>
+                <w:szCs w:val="11"/>
+                <w:lang w:val="en-GB"/>
+              </w:rPr>
+              <w:t>removexattr_inode</w:t>
+            </w:r>
+            <w:proofErr w:type="spellEnd"/>
+          </w:p>
+        </w:tc>
+        <w:tc>
+          <w:tcPr>
+            <w:tcW w:w="1079" w:type="dxa"/>
+          </w:tcPr>
+          <w:p>
+            <w:pPr>
+              <w:rPr>
+                <w:sz w:val="11"/>
+                <w:szCs w:val="11"/>
+                <w:lang w:val="en-GB"/>
+              </w:rPr>
+            </w:pPr>
+            <w:r>
+              <w:rPr>
+                <w:sz w:val="11"/>
+                <w:szCs w:val="11"/>
+                <w:lang w:val="en-GB"/>
+              </w:rPr>
+              <w:t>unlink</w:t>
+            </w:r>
+          </w:p>
+        </w:tc>
+        <w:tc>
+          <w:tcPr>
+            <w:tcW w:w="1079" w:type="dxa"/>
+          </w:tcPr>
+          <w:p>
+            <w:pPr>
+              <w:rPr>
+                <w:sz w:val="11"/>
+                <w:szCs w:val="11"/>
+                <w:lang w:val="en-GB"/>
+              </w:rPr>
+            </w:pPr>
+            <w:proofErr w:type="spellStart"/>
+            <w:r>
+              <w:rPr>
+                <w:sz w:val="11"/>
+                <w:szCs w:val="11"/>
+                <w:lang w:val="en-GB"/>
+              </w:rPr>
+              <w:t>setuid</w:t>
+            </w:r>
+            <w:proofErr w:type="spellEnd"/>
+          </w:p>
+        </w:tc>
+        <w:tc>
+          <w:tcPr>
+            <w:tcW w:w="1079" w:type="dxa"/>
+          </w:tcPr>
+          <w:p>
+            <w:pPr>
+              <w:rPr>
+                <w:sz w:val="11"/>
+                <w:szCs w:val="11"/>
+                <w:lang w:val="en-GB"/>
+              </w:rPr>
+            </w:pPr>
+            <w:proofErr w:type="spellStart"/>
+            <w:r>
+              <w:rPr>
+                <w:sz w:val="11"/>
+                <w:szCs w:val="11"/>
+                <w:lang w:val="en-GB"/>
+              </w:rPr>
+              <w:t>ptrace_read</w:t>
+            </w:r>
+            <w:proofErr w:type="spellEnd"/>
+          </w:p>
+        </w:tc>
+        <w:tc>
+          <w:tcPr>
+            <w:tcW w:w="1079" w:type="dxa"/>
+          </w:tcPr>
+          <w:p>
+            <w:pPr>
+              <w:rPr>
+                <w:sz w:val="11"/>
+                <w:szCs w:val="11"/>
+                <w:lang w:val="en-GB"/>
+              </w:rPr>
+            </w:pPr>
+            <w:r>
+              <w:rPr>
+                <w:sz w:val="11"/>
+                <w:szCs w:val="11"/>
+                <w:lang w:val="en-GB"/>
+              </w:rPr>
+              <w:t>listen</w:t>
+            </w:r>
+          </w:p>
+        </w:tc>
+      </w:tr>
+      <w:tr>
+        <w:trPr>
+          <w:jc w:val="center"/>
+        </w:trPr>
+        <w:tc>
+          <w:tcPr>
+            <w:tcW w:w="1078" w:type="dxa"/>
+          </w:tcPr>
+          <w:p>
+            <w:pPr>
+              <w:rPr>
+                <w:sz w:val="11"/>
+                <w:szCs w:val="11"/>
+                <w:lang w:val="en-GB"/>
+              </w:rPr>
+            </w:pPr>
+            <w:r>
+              <w:rPr>
+                <w:sz w:val="11"/>
+                <w:szCs w:val="11"/>
+                <w:lang w:val="en-GB"/>
+              </w:rPr>
+              <w:t>receive</w:t>
+            </w:r>
+          </w:p>
+        </w:tc>
+        <w:tc>
+          <w:tcPr>
+            <w:tcW w:w="1078" w:type="dxa"/>
+          </w:tcPr>
+          <w:p>
+            <w:pPr>
+              <w:rPr>
+                <w:sz w:val="11"/>
+                <w:szCs w:val="11"/>
+                <w:lang w:val="en-GB"/>
+              </w:rPr>
+            </w:pPr>
+            <w:r>
+              <w:rPr>
+                <w:sz w:val="11"/>
+                <w:szCs w:val="11"/>
+                <w:lang w:val="en-GB"/>
+              </w:rPr>
+              <w:t>free</w:t>
+            </w:r>
+          </w:p>
+        </w:tc>
+        <w:tc>
+          <w:tcPr>
+            <w:tcW w:w="1079" w:type="dxa"/>
+          </w:tcPr>
+          <w:p>
+            <w:pPr>
+              <w:rPr>
+                <w:sz w:val="11"/>
+                <w:szCs w:val="11"/>
+                <w:lang w:val="en-GB"/>
+              </w:rPr>
+            </w:pPr>
+            <w:proofErr w:type="spellStart"/>
+            <w:r>
+              <w:rPr>
+                <w:sz w:val="11"/>
+                <w:szCs w:val="11"/>
+                <w:lang w:val="en-GB"/>
+              </w:rPr>
+              <w:t>listxattr</w:t>
+            </w:r>
+            <w:proofErr w:type="spellEnd"/>
+          </w:p>
+        </w:tc>
+        <w:tc>
+          <w:tcPr>
+            <w:tcW w:w="1079" w:type="dxa"/>
+          </w:tcPr>
+          <w:p>
+            <w:pPr>
+              <w:rPr>
+                <w:sz w:val="11"/>
+                <w:szCs w:val="11"/>
+                <w:lang w:val="en-GB"/>
+              </w:rPr>
+            </w:pPr>
+            <w:proofErr w:type="spellStart"/>
+            <w:r>
+              <w:rPr>
+                <w:sz w:val="11"/>
+                <w:szCs w:val="11"/>
+                <w:lang w:val="en-GB"/>
+              </w:rPr>
+              <w:t>version_entity</w:t>
+            </w:r>
+            <w:proofErr w:type="spellEnd"/>
+          </w:p>
+        </w:tc>
+        <w:tc>
+          <w:tcPr>
+            <w:tcW w:w="1079" w:type="dxa"/>
+          </w:tcPr>
+          <w:p>
+            <w:pPr>
+              <w:rPr>
+                <w:sz w:val="11"/>
+                <w:szCs w:val="11"/>
+                <w:lang w:val="en-GB"/>
+              </w:rPr>
+            </w:pPr>
+            <w:proofErr w:type="spellStart"/>
+            <w:r>
+              <w:rPr>
+                <w:sz w:val="11"/>
+                <w:szCs w:val="11"/>
+                <w:lang w:val="en-GB"/>
+              </w:rPr>
+              <w:t>arg</w:t>
+            </w:r>
+            <w:proofErr w:type="spellEnd"/>
+          </w:p>
+        </w:tc>
+        <w:tc>
+          <w:tcPr>
+            <w:tcW w:w="1079" w:type="dxa"/>
+          </w:tcPr>
+          <w:p>
+            <w:pPr>
+              <w:rPr>
+                <w:sz w:val="11"/>
+                <w:szCs w:val="11"/>
+                <w:lang w:val="en-GB"/>
+              </w:rPr>
+            </w:pPr>
+            <w:proofErr w:type="spellStart"/>
+            <w:r>
+              <w:rPr>
+                <w:sz w:val="11"/>
+                <w:szCs w:val="11"/>
+                <w:lang w:val="en-GB"/>
+              </w:rPr>
+              <w:t>memory_read</w:t>
+            </w:r>
+            <w:proofErr w:type="spellEnd"/>
+          </w:p>
+        </w:tc>
+        <w:tc>
+          <w:tcPr>
+            <w:tcW w:w="1079" w:type="dxa"/>
+          </w:tcPr>
+          <w:p>
+            <w:pPr>
+              <w:rPr>
+                <w:sz w:val="11"/>
+                <w:szCs w:val="11"/>
+                <w:lang w:val="en-GB"/>
+              </w:rPr>
+            </w:pPr>
+            <w:proofErr w:type="spellStart"/>
+            <w:r>
+              <w:rPr>
+                <w:sz w:val="11"/>
+                <w:szCs w:val="11"/>
+                <w:lang w:val="en-GB"/>
+              </w:rPr>
+              <w:t>ptrace_read_task</w:t>
+            </w:r>
+            <w:proofErr w:type="spellEnd"/>
+          </w:p>
+        </w:tc>
+        <w:tc>
+          <w:tcPr>
+            <w:tcW w:w="1079" w:type="dxa"/>
+          </w:tcPr>
+          <w:p>
+            <w:pPr>
+              <w:rPr>
+                <w:sz w:val="11"/>
+                <w:szCs w:val="11"/>
+                <w:lang w:val="en-GB"/>
+              </w:rPr>
+            </w:pPr>
+            <w:proofErr w:type="spellStart"/>
+            <w:r>
+              <w:rPr>
+                <w:sz w:val="11"/>
+                <w:szCs w:val="11"/>
+                <w:lang w:val="en-GB"/>
+              </w:rPr>
+              <w:t>version_activity</w:t>
+            </w:r>
+            <w:proofErr w:type="spellEnd"/>
+          </w:p>
+        </w:tc>
+      </w:tr>
+      <w:tr>
+        <w:trPr>
+          <w:jc w:val="center"/>
+        </w:trPr>
+        <w:tc>
+          <w:tcPr>
+            <w:tcW w:w="1078" w:type="dxa"/>
+          </w:tcPr>
+          <w:p>
+            <w:pPr>
+              <w:rPr>
+                <w:sz w:val="11"/>
+                <w:szCs w:val="11"/>
+                <w:lang w:val="en-GB"/>
+              </w:rPr>
+            </w:pPr>
+            <w:proofErr w:type="spellStart"/>
+            <w:r>
+              <w:rPr>
+                <w:sz w:val="11"/>
+                <w:szCs w:val="11"/>
+                <w:lang w:val="en-GB"/>
+              </w:rPr>
+              <w:t>receive_msg</w:t>
+            </w:r>
+            <w:proofErr w:type="spellEnd"/>
+          </w:p>
+        </w:tc>
+        <w:tc>
+          <w:tcPr>
+            <w:tcW w:w="1078" w:type="dxa"/>
+          </w:tcPr>
+          <w:p>
+            <w:pPr>
+              <w:rPr>
+                <w:sz w:val="11"/>
+                <w:szCs w:val="11"/>
+                <w:lang w:val="en-GB"/>
+              </w:rPr>
+            </w:pPr>
+            <w:r>
+              <w:rPr>
+                <w:sz w:val="11"/>
+                <w:szCs w:val="11"/>
+                <w:lang w:val="en-GB"/>
+              </w:rPr>
+              <w:t>clone</w:t>
+            </w:r>
+          </w:p>
+        </w:tc>
+        <w:tc>
+          <w:tcPr>
+            <w:tcW w:w="1079" w:type="dxa"/>
+          </w:tcPr>
+          <w:p>
+            <w:pPr>
+              <w:rPr>
+                <w:sz w:val="11"/>
+                <w:szCs w:val="11"/>
+                <w:lang w:val="en-GB"/>
+              </w:rPr>
+            </w:pPr>
+            <w:proofErr w:type="spellStart"/>
+            <w:r>
+              <w:rPr>
+                <w:sz w:val="11"/>
+                <w:szCs w:val="11"/>
+                <w:lang w:val="en-GB"/>
+              </w:rPr>
+              <w:t>file_lock</w:t>
+            </w:r>
+            <w:proofErr w:type="spellEnd"/>
+          </w:p>
+        </w:tc>
+        <w:tc>
+          <w:tcPr>
+            <w:tcW w:w="1079" w:type="dxa"/>
+          </w:tcPr>
+          <w:p>
+            <w:pPr>
+              <w:rPr>
+                <w:sz w:val="11"/>
+                <w:szCs w:val="11"/>
+                <w:lang w:val="en-GB"/>
+              </w:rPr>
+            </w:pPr>
+            <w:proofErr w:type="spellStart"/>
+            <w:r>
+              <w:rPr>
+                <w:sz w:val="11"/>
+                <w:szCs w:val="11"/>
+                <w:lang w:val="en-GB"/>
+              </w:rPr>
+              <w:t>terminate_proc</w:t>
+            </w:r>
+            <w:proofErr w:type="spellEnd"/>
+          </w:p>
+        </w:tc>
+        <w:tc>
+          <w:tcPr>
+            <w:tcW w:w="1079" w:type="dxa"/>
+          </w:tcPr>
+          <w:p>
+            <w:pPr>
+              <w:rPr>
+                <w:sz w:val="11"/>
+                <w:szCs w:val="11"/>
+                <w:lang w:val="en-GB"/>
+              </w:rPr>
+            </w:pPr>
+            <w:r>
+              <w:rPr>
+                <w:sz w:val="11"/>
+                <w:szCs w:val="11"/>
+                <w:lang w:val="en-GB"/>
+              </w:rPr>
+              <w:t>rename</w:t>
+            </w:r>
+          </w:p>
+        </w:tc>
+        <w:tc>
+          <w:tcPr>
+            <w:tcW w:w="1079" w:type="dxa"/>
+          </w:tcPr>
+          <w:p>
+            <w:pPr>
+              <w:rPr>
+                <w:sz w:val="11"/>
+                <w:szCs w:val="11"/>
+                <w:lang w:val="en-GB"/>
+              </w:rPr>
+            </w:pPr>
+            <w:proofErr w:type="spellStart"/>
+            <w:r>
+              <w:rPr>
+                <w:sz w:val="11"/>
+                <w:szCs w:val="11"/>
+                <w:lang w:val="en-GB"/>
+              </w:rPr>
+              <w:t>removexattr</w:t>
+            </w:r>
+            <w:proofErr w:type="spellEnd"/>
+          </w:p>
+        </w:tc>
+        <w:tc>
+          <w:tcPr>
+            <w:tcW w:w="1079" w:type="dxa"/>
+          </w:tcPr>
+          <w:p>
+            <w:pPr>
+              <w:rPr>
+                <w:sz w:val="11"/>
+                <w:szCs w:val="11"/>
+                <w:lang w:val="en-GB"/>
+              </w:rPr>
+            </w:pPr>
+            <w:r>
+              <w:rPr>
+                <w:sz w:val="11"/>
+                <w:szCs w:val="11"/>
+                <w:lang w:val="en-GB"/>
+              </w:rPr>
+              <w:t>open</w:t>
+            </w:r>
+          </w:p>
+        </w:tc>
+        <w:tc>
+          <w:tcPr>
+            <w:tcW w:w="1079" w:type="dxa"/>
+          </w:tcPr>
+          <w:p>
+            <w:pPr>
+              <w:rPr>
+                <w:sz w:val="11"/>
+                <w:szCs w:val="11"/>
+                <w:lang w:val="en-GB"/>
+              </w:rPr>
+            </w:pPr>
+            <w:proofErr w:type="spellStart"/>
+            <w:r>
+              <w:rPr>
+                <w:sz w:val="11"/>
+                <w:szCs w:val="11"/>
+                <w:lang w:val="en-GB"/>
+              </w:rPr>
+              <w:t>read_ioctl</w:t>
+            </w:r>
+            <w:proofErr w:type="spellEnd"/>
+          </w:p>
+        </w:tc>
+      </w:tr>
+      <w:tr>
+        <w:trPr>
+          <w:jc w:val="center"/>
+        </w:trPr>
+        <w:tc>
+          <w:tcPr>
+            <w:tcW w:w="1078" w:type="dxa"/>
+          </w:tcPr>
+          <w:p>
+            <w:pPr>
+              <w:rPr>
+                <w:sz w:val="11"/>
+                <w:szCs w:val="11"/>
+                <w:lang w:val="en-GB"/>
+              </w:rPr>
+            </w:pPr>
+            <w:proofErr w:type="spellStart"/>
+            <w:r>
+              <w:rPr>
+                <w:sz w:val="11"/>
+                <w:szCs w:val="11"/>
+                <w:lang w:val="en-GB"/>
+              </w:rPr>
+              <w:t>munmap</w:t>
+            </w:r>
+            <w:proofErr w:type="spellEnd"/>
+          </w:p>
+        </w:tc>
+        <w:tc>
+          <w:tcPr>
+            <w:tcW w:w="1078" w:type="dxa"/>
+          </w:tcPr>
+          <w:p>
+            <w:pPr>
+              <w:rPr>
+                <w:sz w:val="11"/>
+                <w:szCs w:val="11"/>
+                <w:lang w:val="en-GB"/>
+              </w:rPr>
+            </w:pPr>
+            <w:r>
+              <w:rPr>
+                <w:sz w:val="11"/>
+                <w:szCs w:val="11"/>
+                <w:lang w:val="en-GB"/>
+              </w:rPr>
+              <w:t>write</w:t>
+            </w:r>
+          </w:p>
+        </w:tc>
+        <w:tc>
+          <w:tcPr>
+            <w:tcW w:w="1079" w:type="dxa"/>
+          </w:tcPr>
+          <w:p>
+            <w:pPr>
+              <w:rPr>
+                <w:sz w:val="11"/>
+                <w:szCs w:val="11"/>
+                <w:lang w:val="en-GB"/>
+              </w:rPr>
+            </w:pPr>
+            <w:proofErr w:type="spellStart"/>
+            <w:r>
+              <w:rPr>
+                <w:sz w:val="11"/>
+                <w:szCs w:val="11"/>
+                <w:lang w:val="en-GB"/>
+              </w:rPr>
+              <w:t>file_rcv</w:t>
+            </w:r>
+            <w:proofErr w:type="spellEnd"/>
+          </w:p>
+        </w:tc>
+        <w:tc>
+          <w:tcPr>
+            <w:tcW w:w="1079" w:type="dxa"/>
+          </w:tcPr>
+          <w:p>
+            <w:pPr>
+              <w:rPr>
+                <w:sz w:val="11"/>
+                <w:szCs w:val="11"/>
+                <w:lang w:val="en-GB"/>
+              </w:rPr>
+            </w:pPr>
+            <w:proofErr w:type="spellStart"/>
+            <w:r>
+              <w:rPr>
+                <w:sz w:val="11"/>
+                <w:szCs w:val="11"/>
+                <w:lang w:val="en-GB"/>
+              </w:rPr>
+              <w:t>write_ioctl</w:t>
+            </w:r>
+            <w:proofErr w:type="spellEnd"/>
+          </w:p>
+        </w:tc>
+        <w:tc>
+          <w:tcPr>
+            <w:tcW w:w="1079" w:type="dxa"/>
+          </w:tcPr>
+          <w:p>
+            <w:pPr>
+              <w:rPr>
+                <w:sz w:val="11"/>
+                <w:szCs w:val="11"/>
+                <w:lang w:val="en-GB"/>
+              </w:rPr>
+            </w:pPr>
+            <w:proofErr w:type="spellStart"/>
+            <w:r>
+              <w:rPr>
+                <w:sz w:val="11"/>
+                <w:szCs w:val="11"/>
+                <w:lang w:val="en-GB"/>
+              </w:rPr>
+              <w:t>sh_create</w:t>
+            </w:r>
+            <w:proofErr w:type="spellEnd"/>
+          </w:p>
+        </w:tc>
+        <w:tc>
+          <w:tcPr>
+            <w:tcW w:w="1079" w:type="dxa"/>
+          </w:tcPr>
+          <w:p>
+            <w:pPr>
+              <w:rPr>
+                <w:sz w:val="11"/>
+                <w:szCs w:val="11"/>
+                <w:lang w:val="en-GB"/>
+              </w:rPr>
+            </w:pPr>
+            <w:proofErr w:type="spellStart"/>
+            <w:r>
+              <w:rPr>
+                <w:sz w:val="11"/>
+                <w:szCs w:val="11"/>
+                <w:lang w:val="en-GB"/>
+              </w:rPr>
+              <w:t>setxattr</w:t>
+            </w:r>
+            <w:proofErr w:type="spellEnd"/>
+          </w:p>
+        </w:tc>
+        <w:tc>
+          <w:tcPr>
+            <w:tcW w:w="1079" w:type="dxa"/>
+          </w:tcPr>
+          <w:p>
+            <w:pPr>
+              <w:rPr>
+                <w:sz w:val="11"/>
+                <w:szCs w:val="11"/>
+                <w:lang w:val="en-GB"/>
+              </w:rPr>
+            </w:pPr>
+            <w:r>
+              <w:rPr>
+                <w:sz w:val="11"/>
+                <w:szCs w:val="11"/>
+                <w:lang w:val="en-GB"/>
+              </w:rPr>
+              <w:t>accept</w:t>
+            </w:r>
+          </w:p>
+        </w:tc>
+        <w:tc>
+          <w:tcPr>
+            <w:tcW w:w="1079" w:type="dxa"/>
+          </w:tcPr>
+          <w:p>
+            <w:pPr>
+              <w:rPr>
+                <w:sz w:val="11"/>
+                <w:szCs w:val="11"/>
+                <w:lang w:val="en-GB"/>
+              </w:rPr>
+            </w:pPr>
+            <w:proofErr w:type="spellStart"/>
+            <w:r>
+              <w:rPr>
+                <w:sz w:val="11"/>
+                <w:szCs w:val="11"/>
+                <w:lang w:val="en-GB"/>
+              </w:rPr>
+              <w:t>setpgid</w:t>
+            </w:r>
+            <w:proofErr w:type="spellEnd"/>
+          </w:p>
+        </w:tc>
+      </w:tr>
+      <w:tr>
+        <w:trPr>
+          <w:jc w:val="center"/>
+        </w:trPr>
+        <w:tc>
+          <w:tcPr>
+            <w:tcW w:w="1078" w:type="dxa"/>
+          </w:tcPr>
+          <w:p>
+            <w:pPr>
+              <w:rPr>
+                <w:sz w:val="11"/>
+                <w:szCs w:val="11"/>
+                <w:lang w:val="en-GB"/>
+              </w:rPr>
+            </w:pPr>
+            <w:proofErr w:type="spellStart"/>
+            <w:r>
+              <w:rPr>
+                <w:sz w:val="11"/>
+                <w:szCs w:val="11"/>
+                <w:lang w:val="en-GB"/>
+              </w:rPr>
+              <w:t>memory_write</w:t>
+            </w:r>
+            <w:proofErr w:type="spellEnd"/>
+          </w:p>
+        </w:tc>
+        <w:tc>
+          <w:tcPr>
+            <w:tcW w:w="1078" w:type="dxa"/>
+          </w:tcPr>
+          <w:p>
+            <w:pPr>
+              <w:rPr>
+                <w:sz w:val="11"/>
+                <w:szCs w:val="11"/>
+                <w:lang w:val="en-GB"/>
+              </w:rPr>
+            </w:pPr>
+            <w:r>
+              <w:rPr>
+                <w:sz w:val="11"/>
+                <w:szCs w:val="11"/>
+                <w:lang w:val="en-GB"/>
+              </w:rPr>
+              <w:t>connect</w:t>
+            </w:r>
+          </w:p>
+        </w:tc>
+        <w:tc>
+          <w:tcPr>
+            <w:tcW w:w="1079" w:type="dxa"/>
+          </w:tcPr>
+          <w:p>
+            <w:pPr>
+              <w:rPr>
+                <w:sz w:val="11"/>
+                <w:szCs w:val="11"/>
+                <w:lang w:val="en-GB"/>
+              </w:rPr>
+            </w:pPr>
+            <w:proofErr w:type="spellStart"/>
+            <w:r>
+              <w:rPr>
+                <w:sz w:val="11"/>
+                <w:szCs w:val="11"/>
+                <w:lang w:val="en-GB"/>
+              </w:rPr>
+              <w:t>getxattr</w:t>
+            </w:r>
+            <w:proofErr w:type="spellEnd"/>
+          </w:p>
+        </w:tc>
+        <w:tc>
+          <w:tcPr>
+            <w:tcW w:w="1079" w:type="dxa"/>
+          </w:tcPr>
+          <w:p>
+            <w:pPr>
+              <w:rPr>
+                <w:sz w:val="11"/>
+                <w:szCs w:val="11"/>
+                <w:lang w:val="en-GB"/>
+              </w:rPr>
+            </w:pPr>
+            <w:proofErr w:type="spellStart"/>
+            <w:r>
+              <w:rPr>
+                <w:sz w:val="11"/>
+                <w:szCs w:val="11"/>
+                <w:lang w:val="en-GB"/>
+              </w:rPr>
+              <w:t>receive_unix</w:t>
+            </w:r>
+            <w:proofErr w:type="spellEnd"/>
+          </w:p>
+        </w:tc>
+        <w:tc>
+          <w:tcPr>
+            <w:tcW w:w="1079" w:type="dxa"/>
+          </w:tcPr>
+          <w:p>
+            <w:pPr>
+              <w:rPr>
+                <w:sz w:val="11"/>
+                <w:szCs w:val="11"/>
+                <w:lang w:val="en-GB"/>
+              </w:rPr>
+            </w:pPr>
+            <w:proofErr w:type="spellStart"/>
+            <w:r>
+              <w:rPr>
+                <w:sz w:val="11"/>
+                <w:szCs w:val="11"/>
+                <w:lang w:val="en-GB"/>
+              </w:rPr>
+              <w:t>sh_attach</w:t>
+            </w:r>
+            <w:proofErr w:type="spellEnd"/>
+          </w:p>
+        </w:tc>
+        <w:tc>
+          <w:tcPr>
+            <w:tcW w:w="1079" w:type="dxa"/>
+          </w:tcPr>
+          <w:p>
+            <w:pPr>
+              <w:rPr>
+                <w:sz w:val="11"/>
+                <w:szCs w:val="11"/>
+                <w:lang w:val="en-GB"/>
+              </w:rPr>
+            </w:pPr>
+            <w:r>
+              <w:rPr>
+                <w:sz w:val="11"/>
+                <w:szCs w:val="11"/>
+                <w:lang w:val="en-GB"/>
+              </w:rPr>
+              <w:t>read</w:t>
+            </w:r>
+          </w:p>
+        </w:tc>
+        <w:tc>
+          <w:tcPr>
+            <w:tcW w:w="1079" w:type="dxa"/>
+          </w:tcPr>
+          <w:p>
+            <w:pPr>
+              <w:rPr>
+                <w:sz w:val="11"/>
+                <w:szCs w:val="11"/>
+                <w:lang w:val="en-GB"/>
+              </w:rPr>
+            </w:pPr>
+            <w:r>
+              <w:rPr>
+                <w:sz w:val="11"/>
+                <w:szCs w:val="11"/>
+                <w:lang w:val="en-GB"/>
+              </w:rPr>
+              <w:t>send</w:t>
+            </w:r>
+          </w:p>
+        </w:tc>
+        <w:tc>
+          <w:tcPr>
+            <w:tcW w:w="1079" w:type="dxa"/>
+          </w:tcPr>
+          <w:p>
+            <w:pPr>
+              <w:rPr>
+                <w:sz w:val="11"/>
+                <w:szCs w:val="11"/>
+                <w:lang w:val="en-GB"/>
+              </w:rPr>
+            </w:pPr>
+            <w:proofErr w:type="spellStart"/>
+            <w:r>
+              <w:rPr>
+                <w:sz w:val="11"/>
+                <w:szCs w:val="11"/>
+                <w:lang w:val="en-GB"/>
+              </w:rPr>
+              <w:t>terminate_tast</w:t>
+            </w:r>
+            <w:proofErr w:type="spellEnd"/>
+          </w:p>
+        </w:tc>
+      </w:tr>
+      <w:tr>
+        <w:trPr>
+          <w:jc w:val="center"/>
+        </w:trPr>
+        <w:tc>
+          <w:tcPr>
+            <w:tcW w:w="1078" w:type="dxa"/>
+          </w:tcPr>
+          <w:p>
+            <w:pPr>
+              <w:rPr>
+                <w:sz w:val="11"/>
+                <w:szCs w:val="11"/>
+                <w:lang w:val="en-GB"/>
+              </w:rPr>
+            </w:pPr>
+            <w:r>
+              <w:rPr>
+                <w:sz w:val="11"/>
+                <w:szCs w:val="11"/>
+                <w:lang w:val="en-GB"/>
+              </w:rPr>
+              <w:t>addressed</w:t>
+            </w:r>
+          </w:p>
+        </w:tc>
+        <w:tc>
+          <w:tcPr>
+            <w:tcW w:w="1078" w:type="dxa"/>
+          </w:tcPr>
+          <w:p>
+            <w:pPr>
+              <w:rPr>
+                <w:sz w:val="11"/>
+                <w:szCs w:val="11"/>
+                <w:lang w:val="en-GB"/>
+              </w:rPr>
+            </w:pPr>
+            <w:proofErr w:type="spellStart"/>
+            <w:r>
+              <w:rPr>
+                <w:sz w:val="11"/>
+                <w:szCs w:val="11"/>
+                <w:lang w:val="en-GB"/>
+              </w:rPr>
+              <w:t>socket_pair_create</w:t>
+            </w:r>
+            <w:proofErr w:type="spellEnd"/>
+          </w:p>
+        </w:tc>
+        <w:tc>
+          <w:tcPr>
+            <w:tcW w:w="1079" w:type="dxa"/>
+          </w:tcPr>
+          <w:p>
+            <w:pPr>
+              <w:rPr>
+                <w:sz w:val="11"/>
+                <w:szCs w:val="11"/>
+                <w:lang w:val="en-GB"/>
+              </w:rPr>
+            </w:pPr>
+            <w:proofErr w:type="spellStart"/>
+            <w:r>
+              <w:rPr>
+                <w:sz w:val="11"/>
+                <w:szCs w:val="11"/>
+                <w:lang w:val="en-GB"/>
+              </w:rPr>
+              <w:t>perm_check</w:t>
+            </w:r>
+            <w:proofErr w:type="spellEnd"/>
+          </w:p>
+        </w:tc>
+        <w:tc>
+          <w:tcPr>
+            <w:tcW w:w="1079" w:type="dxa"/>
+          </w:tcPr>
+          <w:p>
+            <w:pPr>
+              <w:rPr>
+                <w:sz w:val="11"/>
+                <w:szCs w:val="11"/>
+                <w:lang w:val="en-GB"/>
+              </w:rPr>
+            </w:pPr>
+            <w:proofErr w:type="spellStart"/>
+            <w:r>
+              <w:rPr>
+                <w:sz w:val="11"/>
+                <w:szCs w:val="11"/>
+                <w:lang w:val="en-GB"/>
+              </w:rPr>
+              <w:t>sh_read</w:t>
+            </w:r>
+            <w:proofErr w:type="spellEnd"/>
+          </w:p>
+        </w:tc>
+        <w:tc>
+          <w:tcPr>
+            <w:tcW w:w="1079" w:type="dxa"/>
+          </w:tcPr>
+          <w:p>
+            <w:pPr>
+              <w:rPr>
+                <w:sz w:val="11"/>
+                <w:szCs w:val="11"/>
+                <w:lang w:val="en-GB"/>
+              </w:rPr>
+            </w:pPr>
+            <w:proofErr w:type="spellStart"/>
+            <w:r>
+              <w:rPr>
+                <w:sz w:val="11"/>
+                <w:szCs w:val="11"/>
+                <w:lang w:val="en-GB"/>
+              </w:rPr>
+              <w:t>getattr</w:t>
+            </w:r>
+            <w:proofErr w:type="spellEnd"/>
+          </w:p>
+        </w:tc>
+        <w:tc>
+          <w:tcPr>
+            <w:tcW w:w="1079" w:type="dxa"/>
+          </w:tcPr>
+          <w:p>
+            <w:pPr>
+              <w:rPr>
+                <w:sz w:val="11"/>
+                <w:szCs w:val="11"/>
+                <w:lang w:val="en-GB"/>
+              </w:rPr>
+            </w:pPr>
+            <w:proofErr w:type="spellStart"/>
+            <w:r>
+              <w:rPr>
+                <w:sz w:val="11"/>
+                <w:szCs w:val="11"/>
+                <w:lang w:val="en-GB"/>
+              </w:rPr>
+              <w:t>send_unix</w:t>
+            </w:r>
+            <w:proofErr w:type="spellEnd"/>
+          </w:p>
+        </w:tc>
+        <w:tc>
+          <w:tcPr>
+            <w:tcW w:w="1079" w:type="dxa"/>
+          </w:tcPr>
+          <w:p>
+            <w:pPr>
+              <w:rPr>
+                <w:sz w:val="11"/>
+                <w:szCs w:val="11"/>
+                <w:lang w:val="en-GB"/>
+              </w:rPr>
+            </w:pPr>
+            <w:proofErr w:type="spellStart"/>
+            <w:r>
+              <w:rPr>
+                <w:sz w:val="11"/>
+                <w:szCs w:val="11"/>
+                <w:lang w:val="en-GB"/>
+              </w:rPr>
+              <w:t>ran_on</w:t>
+            </w:r>
+            <w:proofErr w:type="spellEnd"/>
+          </w:p>
+        </w:tc>
+        <w:tc>
+          <w:tcPr>
+            <w:tcW w:w="1079" w:type="dxa"/>
+          </w:tcPr>
+          <w:p>
+            <w:pPr>
+              <w:rPr>
+                <w:sz w:val="11"/>
+                <w:szCs w:val="11"/>
+                <w:lang w:val="en-GB"/>
+              </w:rPr>
+            </w:pPr>
+            <w:proofErr w:type="spellStart"/>
+            <w:r>
+              <w:rPr>
+                <w:sz w:val="11"/>
+                <w:szCs w:val="11"/>
+                <w:lang w:val="en-GB"/>
+              </w:rPr>
+              <w:t>send_msg</w:t>
+            </w:r>
+            <w:proofErr w:type="spellEnd"/>
+          </w:p>
+        </w:tc>
+      </w:tr>
+      <w:tr>
+        <w:trPr>
+          <w:jc w:val="center"/>
+        </w:trPr>
+        <w:tc>
+          <w:tcPr>
+            <w:tcW w:w="1078" w:type="dxa"/>
+          </w:tcPr>
+          <w:p>
+            <w:pPr>
+              <w:rPr>
+                <w:sz w:val="11"/>
+                <w:szCs w:val="11"/>
+                <w:lang w:val="en-GB"/>
+              </w:rPr>
+            </w:pPr>
+            <w:proofErr w:type="spellStart"/>
+            <w:r>
+              <w:rPr>
+                <w:sz w:val="11"/>
+                <w:szCs w:val="11"/>
+                <w:lang w:val="en-GB"/>
+              </w:rPr>
+              <w:t>mmap_private</w:t>
+            </w:r>
+            <w:proofErr w:type="spellEnd"/>
+          </w:p>
+        </w:tc>
+        <w:tc>
+          <w:tcPr>
+            <w:tcW w:w="1078" w:type="dxa"/>
+          </w:tcPr>
+          <w:p>
+            <w:pPr>
+              <w:rPr>
+                <w:sz w:val="11"/>
+                <w:szCs w:val="11"/>
+                <w:lang w:val="en-GB"/>
+              </w:rPr>
+            </w:pPr>
+            <w:r>
+              <w:rPr>
+                <w:sz w:val="11"/>
+                <w:szCs w:val="11"/>
+                <w:lang w:val="en-GB"/>
+              </w:rPr>
+              <w:t>exec</w:t>
+            </w:r>
+          </w:p>
+        </w:tc>
+        <w:tc>
+          <w:tcPr>
+            <w:tcW w:w="1079" w:type="dxa"/>
+          </w:tcPr>
+          <w:p>
+            <w:pPr>
+              <w:rPr>
+                <w:sz w:val="11"/>
+                <w:szCs w:val="11"/>
+                <w:lang w:val="en-GB"/>
+              </w:rPr>
+            </w:pPr>
+            <w:proofErr w:type="spellStart"/>
+            <w:r>
+              <w:rPr>
+                <w:sz w:val="11"/>
+                <w:szCs w:val="11"/>
+                <w:lang w:val="en-GB"/>
+              </w:rPr>
+              <w:t>getxattr_inode</w:t>
+            </w:r>
+            <w:proofErr w:type="spellEnd"/>
+          </w:p>
+        </w:tc>
+        <w:tc>
+          <w:tcPr>
+            <w:tcW w:w="1079" w:type="dxa"/>
+          </w:tcPr>
+          <w:p>
+            <w:pPr>
+              <w:rPr>
+                <w:sz w:val="11"/>
+                <w:szCs w:val="11"/>
+                <w:lang w:val="en-GB"/>
+              </w:rPr>
+            </w:pPr>
+            <w:proofErr w:type="spellStart"/>
+            <w:r>
+              <w:rPr>
+                <w:sz w:val="11"/>
+                <w:szCs w:val="11"/>
+                <w:lang w:val="en-GB"/>
+              </w:rPr>
+              <w:t>setxattr_inode</w:t>
+            </w:r>
+            <w:proofErr w:type="spellEnd"/>
+          </w:p>
+        </w:tc>
+        <w:tc>
+          <w:tcPr>
+            <w:tcW w:w="1079" w:type="dxa"/>
+          </w:tcPr>
+          <w:p>
+            <w:pPr>
+              <w:rPr>
+                <w:sz w:val="11"/>
+                <w:szCs w:val="11"/>
+                <w:lang w:val="en-GB"/>
+              </w:rPr>
+            </w:pPr>
+            <w:proofErr w:type="spellStart"/>
+            <w:r>
+              <w:rPr>
+                <w:sz w:val="11"/>
+                <w:szCs w:val="11"/>
+                <w:lang w:val="en-GB"/>
+              </w:rPr>
+              <w:t>mmap</w:t>
+            </w:r>
+            <w:proofErr w:type="spellEnd"/>
+          </w:p>
+        </w:tc>
+        <w:tc>
+          <w:tcPr>
+            <w:tcW w:w="1079" w:type="dxa"/>
+          </w:tcPr>
+          <w:p>
+            <w:pPr>
+              <w:rPr>
+                <w:sz w:val="11"/>
+                <w:szCs w:val="11"/>
+                <w:lang w:val="en-GB"/>
+              </w:rPr>
+            </w:pPr>
+            <w:proofErr w:type="spellStart"/>
+            <w:r>
+              <w:rPr>
+                <w:sz w:val="11"/>
+                <w:szCs w:val="11"/>
+                <w:lang w:val="en-GB"/>
+              </w:rPr>
+              <w:t>setattr_inode</w:t>
+            </w:r>
+            <w:proofErr w:type="spellEnd"/>
+          </w:p>
+        </w:tc>
+        <w:tc>
+          <w:tcPr>
+            <w:tcW w:w="1079" w:type="dxa"/>
+          </w:tcPr>
+          <w:p>
+            <w:pPr>
+              <w:rPr>
+                <w:sz w:val="11"/>
+                <w:szCs w:val="11"/>
+                <w:lang w:val="en-GB"/>
+              </w:rPr>
+            </w:pPr>
+            <w:proofErr w:type="spellStart"/>
+            <w:r>
+              <w:rPr>
+                <w:sz w:val="11"/>
+                <w:szCs w:val="11"/>
+                <w:lang w:val="en-GB"/>
+              </w:rPr>
+              <w:t>sh_write</w:t>
+            </w:r>
+            <w:proofErr w:type="spellEnd"/>
+          </w:p>
+        </w:tc>
+        <w:tc>
+          <w:tcPr>
+            <w:tcW w:w="1079" w:type="dxa"/>
+          </w:tcPr>
+          <w:p>
+            <w:pPr>
+              <w:rPr>
+                <w:sz w:val="11"/>
+                <w:szCs w:val="11"/>
+                <w:lang w:val="en-GB"/>
+              </w:rPr>
+            </w:pPr>
+            <w:proofErr w:type="spellStart"/>
+            <w:r>
+              <w:rPr>
+                <w:sz w:val="11"/>
+                <w:szCs w:val="11"/>
+                <w:lang w:val="en-GB"/>
+              </w:rPr>
+              <w:t>socket_create</w:t>
+            </w:r>
+            <w:proofErr w:type="spellEnd"/>
+          </w:p>
+        </w:tc>
+      </w:tr>
+      <w:tr>
+        <w:trPr>
+          <w:jc w:val="center"/>
+        </w:trPr>
+        <w:tc>
+          <w:tcPr>
+            <w:tcW w:w="1078" w:type="dxa"/>
+          </w:tcPr>
+          <w:p>
+            <w:pPr>
+              <w:rPr>
+                <w:sz w:val="11"/>
+                <w:szCs w:val="11"/>
+                <w:lang w:val="en-GB"/>
+              </w:rPr>
+            </w:pPr>
+            <w:proofErr w:type="spellStart"/>
+            <w:r>
+              <w:rPr>
+                <w:sz w:val="11"/>
+                <w:szCs w:val="11"/>
+                <w:lang w:val="en-GB"/>
+              </w:rPr>
+              <w:t>clone_mem</w:t>
+            </w:r>
+            <w:proofErr w:type="spellEnd"/>
+          </w:p>
+        </w:tc>
+        <w:tc>
+          <w:tcPr>
+            <w:tcW w:w="1078" w:type="dxa"/>
+          </w:tcPr>
+          <w:p>
+            <w:pPr>
+              <w:rPr>
+                <w:sz w:val="11"/>
+                <w:szCs w:val="11"/>
+                <w:lang w:val="en-GB"/>
+              </w:rPr>
+            </w:pPr>
+            <w:r>
+              <w:rPr>
+                <w:sz w:val="11"/>
+                <w:szCs w:val="11"/>
+                <w:lang w:val="en-GB"/>
+              </w:rPr>
+              <w:t>link</w:t>
+            </w:r>
+          </w:p>
+        </w:tc>
+        <w:tc>
+          <w:tcPr>
+            <w:tcW w:w="1079" w:type="dxa"/>
+          </w:tcPr>
+          <w:p>
+            <w:pPr>
+              <w:rPr>
+                <w:sz w:val="11"/>
+                <w:szCs w:val="11"/>
+                <w:lang w:val="en-GB"/>
+              </w:rPr>
+            </w:pPr>
+            <w:proofErr w:type="spellStart"/>
+            <w:r>
+              <w:rPr>
+                <w:sz w:val="11"/>
+                <w:szCs w:val="11"/>
+                <w:lang w:val="en-GB"/>
+              </w:rPr>
+              <w:t>exec_task</w:t>
+            </w:r>
+            <w:proofErr w:type="spellEnd"/>
+          </w:p>
+        </w:tc>
+        <w:tc>
+          <w:tcPr>
+            <w:tcW w:w="1079" w:type="dxa"/>
+          </w:tcPr>
+          <w:p>
+            <w:pPr>
+              <w:rPr>
+                <w:sz w:val="11"/>
+                <w:szCs w:val="11"/>
+                <w:lang w:val="en-GB"/>
+              </w:rPr>
+            </w:pPr>
+            <w:r>
+              <w:rPr>
+                <w:sz w:val="11"/>
+                <w:szCs w:val="11"/>
+                <w:lang w:val="en-GB"/>
+              </w:rPr>
+              <w:t>named</w:t>
+            </w:r>
+          </w:p>
+        </w:tc>
+        <w:tc>
+          <w:tcPr>
+            <w:tcW w:w="1079" w:type="dxa"/>
+          </w:tcPr>
+          <w:p>
+            <w:pPr>
+              <w:rPr>
+                <w:sz w:val="11"/>
+                <w:szCs w:val="11"/>
+                <w:lang w:val="en-GB"/>
+              </w:rPr>
+            </w:pPr>
+            <w:r>
+              <w:rPr>
+                <w:sz w:val="11"/>
+                <w:szCs w:val="11"/>
+                <w:lang w:val="en-GB"/>
+              </w:rPr>
+              <w:t>bind</w:t>
+            </w:r>
+          </w:p>
+        </w:tc>
+        <w:tc>
+          <w:tcPr>
+            <w:tcW w:w="1079" w:type="dxa"/>
+          </w:tcPr>
+          <w:p>
+            <w:pPr>
+              <w:rPr>
+                <w:sz w:val="11"/>
+                <w:szCs w:val="11"/>
+                <w:lang w:val="en-GB"/>
+              </w:rPr>
+            </w:pPr>
+            <w:proofErr w:type="spellStart"/>
+            <w:r>
+              <w:rPr>
+                <w:sz w:val="11"/>
+                <w:szCs w:val="11"/>
+                <w:lang w:val="en-GB"/>
+              </w:rPr>
+              <w:t>connect_unix_stream</w:t>
+            </w:r>
+            <w:proofErr w:type="spellEnd"/>
+          </w:p>
+        </w:tc>
+        <w:tc>
+          <w:tcPr>
+            <w:tcW w:w="1079" w:type="dxa"/>
+          </w:tcPr>
+          <w:p>
+            <w:pPr>
+              <w:rPr>
+                <w:sz w:val="11"/>
+                <w:szCs w:val="11"/>
+                <w:lang w:val="en-GB"/>
+              </w:rPr>
+            </w:pPr>
+            <w:proofErr w:type="spellStart"/>
+            <w:r>
+              <w:rPr>
+                <w:sz w:val="11"/>
+                <w:szCs w:val="11"/>
+                <w:lang w:val="en-GB"/>
+              </w:rPr>
+              <w:t>shmdt</w:t>
+            </w:r>
+            <w:proofErr w:type="spellEnd"/>
+          </w:p>
+        </w:tc>
+        <w:tc>
+          <w:tcPr>
+            <w:tcW w:w="1079" w:type="dxa"/>
+          </w:tcPr>
+          <w:p>
+            <w:pPr>
+              <w:rPr>
+                <w:sz w:val="11"/>
+                <w:szCs w:val="11"/>
+                <w:lang w:val="en-GB"/>
+              </w:rPr>
+            </w:pPr>
+          </w:p>
+        </w:tc>
+      </w:tr>
+    </w:tbl>
+    <w:p>
+      <w:pPr>
+        <w:rPr>
+          <w:lang w:val="en-GB"/>
+        </w:rPr>
+      </w:pPr>
+    </w:p>
+    <w:p>
+      <w:pPr>
+        <w:pStyle w:val="Heading2"/>
+        <w:rPr>
+          <w:lang w:val="en-GB"/>
+        </w:rPr>
+      </w:pPr>
+      <w:r>
+        <w:rPr>
+          <w:lang w:val="en-GB"/>
+        </w:rPr>
+        <w:t>Benign and Malicious Graph Comparison</w:t>
+      </w:r>
+    </w:p>
+    <w:p>
+      <w:pPr>
+        <w:rPr>
+          <w:lang w:val="en-GB"/>
+        </w:rPr>
+      </w:pPr>
+      <w:r>
+        <w:rPr>
+          <w:lang w:val="en-GB"/>
+        </w:rPr>
+        <w:t xml:space="preserve">Each benign graph and their malicious counterpart have different nodes and edges that can be used during model training to help assess which class each graph belongs to. Below are the pictorial forms of benign and malicious graphs for a side-by-side comparison. </w:t>
+      </w:r>
+    </w:p>
+    <w:p>
+      <w:pPr>
+        <w:rPr>
+          <w:lang w:val="en-GB"/>
+        </w:rPr>
+      </w:pPr>
+    </w:p>
+    <w:tbl>
+      <w:tblPr>
+        <w:tblStyle w:val="TableGrid"/>
+        <w:tblW w:w="0" w:type="auto"/>
+        <w:tblLook w:val="04A0" w:firstRow="1" w:lastRow="0" w:firstColumn="1" w:lastColumn="0" w:noHBand="0" w:noVBand="1"/>
+      </w:tblPr>
+      <w:tblGrid>
+        <w:gridCol w:w="4315"/>
+        <w:gridCol w:w="4315"/>
+      </w:tblGrid>
+      <w:tr>
+        <w:tc>
+          <w:tcPr>
+            <w:tcW w:w="4315" w:type="dxa"/>
+          </w:tcPr>
+          <w:p>
+            <w:pPr>
+              <w:rPr>
+                <w:lang w:val="en-GB"/>
+              </w:rPr>
+            </w:pPr>
+            <w:r>
+              <w:rPr>
+                <w:lang w:val="en-GB"/>
+              </w:rPr>
+              <w:t>Malicious</w:t>
+            </w:r>
+          </w:p>
+        </w:tc>
+        <w:tc>
+          <w:tcPr>
+            <w:tcW w:w="4315" w:type="dxa"/>
+          </w:tcPr>
+          <w:p>
+            <w:pPr>
+              <w:rPr>
+                <w:lang w:val="en-GB"/>
+              </w:rPr>
+            </w:pPr>
+            <w:r>
+              <w:rPr>
+                <w:lang w:val="en-GB"/>
+              </w:rPr>
+              <w:t>Benign</w:t>
+            </w:r>
+          </w:p>
+        </w:tc>
+      </w:tr>
+      <w:tr>
+        <w:tc>
+          <w:tcPr>
+            <w:tcW w:w="4315" w:type="dxa"/>
+          </w:tcPr>
+          <w:p>
+            <w:pPr>
+              <w:rPr>
+                <w:lang w:val="en-GB"/>
+              </w:rPr>
+            </w:pPr>
+            <w:r>
+              <w:rPr>
+                <w:lang w:val="en-GB"/>
+              </w:rPr>
+              <w:t>XSS Stored</w:t>
+            </w:r>
+          </w:p>
+        </w:tc>
+        <w:tc>
+          <w:tcPr>
+            <w:tcW w:w="4315" w:type="dxa"/>
+          </w:tcPr>
+          <w:p>
+            <w:pPr>
+              <w:rPr>
+                <w:lang w:val="en-GB"/>
+              </w:rPr>
+            </w:pPr>
+            <w:r>
+              <w:rPr>
+                <w:lang w:val="en-GB"/>
+              </w:rPr>
+              <w:t>Message Board Post</w:t>
+            </w:r>
+          </w:p>
+        </w:tc>
+      </w:tr>
+      <w:tr>
+        <w:tc>
+          <w:tcPr>
+            <w:tcW w:w="4315" w:type="dxa"/>
+          </w:tcPr>
+          <w:p>
+            <w:pPr>
+              <w:rPr>
+                <w:lang w:val="en-GB"/>
+              </w:rPr>
+            </w:pPr>
+          </w:p>
+        </w:tc>
+        <w:tc>
+          <w:tcPr>
+            <w:tcW w:w="4315" w:type="dxa"/>
+          </w:tcPr>
+          <w:p>
+            <w:pPr>
+              <w:rPr>
+                <w:lang w:val="en-GB"/>
+              </w:rPr>
+            </w:pPr>
+          </w:p>
+        </w:tc>
+      </w:tr>
+      <w:tr>
+        <w:tc>
+          <w:tcPr>
+            <w:tcW w:w="4315" w:type="dxa"/>
+          </w:tcPr>
+          <w:p>
+            <w:pPr>
+              <w:rPr>
+                <w:lang w:val="en-GB"/>
+              </w:rPr>
+            </w:pPr>
+            <w:r>
+              <w:rPr>
+                <w:lang w:val="en-GB"/>
+              </w:rPr>
+              <w:t>XSS Reflected</w:t>
+            </w:r>
+          </w:p>
+        </w:tc>
+        <w:tc>
+          <w:tcPr>
+            <w:tcW w:w="4315" w:type="dxa"/>
+          </w:tcPr>
+          <w:p>
+            <w:pPr>
+              <w:rPr>
+                <w:lang w:val="en-GB"/>
+              </w:rPr>
+            </w:pPr>
+            <w:r>
+              <w:rPr>
+                <w:lang w:val="en-GB"/>
+              </w:rPr>
+              <w:t xml:space="preserve">Completing a Questionnaire </w:t>
+            </w:r>
+          </w:p>
+        </w:tc>
+      </w:tr>
+      <w:tr>
+        <w:tc>
+          <w:tcPr>
+            <w:tcW w:w="4315" w:type="dxa"/>
+          </w:tcPr>
+          <w:p>
+            <w:pPr>
+              <w:rPr>
+                <w:lang w:val="en-GB"/>
+              </w:rPr>
+            </w:pPr>
+          </w:p>
+        </w:tc>
+        <w:tc>
+          <w:tcPr>
+            <w:tcW w:w="4315" w:type="dxa"/>
+          </w:tcPr>
+          <w:p>
+            <w:pPr>
+              <w:rPr>
+                <w:lang w:val="en-GB"/>
+              </w:rPr>
+            </w:pPr>
+          </w:p>
+        </w:tc>
+      </w:tr>
+      <w:tr>
+        <w:tc>
+          <w:tcPr>
+            <w:tcW w:w="4315" w:type="dxa"/>
+          </w:tcPr>
+          <w:p>
+            <w:pPr>
+              <w:rPr>
+                <w:lang w:val="en-GB"/>
+              </w:rPr>
+            </w:pPr>
+            <w:r>
+              <w:rPr>
+                <w:lang w:val="en-GB"/>
+              </w:rPr>
+              <w:t>XSS DOM</w:t>
+            </w:r>
+          </w:p>
+        </w:tc>
+        <w:tc>
+          <w:tcPr>
+            <w:tcW w:w="4315" w:type="dxa"/>
+          </w:tcPr>
+          <w:p>
+            <w:pPr>
+              <w:rPr>
+                <w:lang w:val="en-GB"/>
+              </w:rPr>
+            </w:pPr>
+            <w:r>
+              <w:rPr>
+                <w:lang w:val="en-GB"/>
+              </w:rPr>
+              <w:t>Querying a Webpage</w:t>
+            </w:r>
+          </w:p>
+        </w:tc>
+      </w:tr>
+      <w:tr>
+        <w:tc>
+          <w:tcPr>
+            <w:tcW w:w="4315" w:type="dxa"/>
+          </w:tcPr>
+          <w:p>
+            <w:pPr>
+              <w:rPr>
+                <w:lang w:val="en-GB"/>
+              </w:rPr>
+            </w:pPr>
+          </w:p>
+        </w:tc>
+        <w:tc>
+          <w:tcPr>
+            <w:tcW w:w="4315" w:type="dxa"/>
+          </w:tcPr>
+          <w:p>
+            <w:pPr>
+              <w:rPr>
+                <w:lang w:val="en-GB"/>
+              </w:rPr>
+            </w:pPr>
+          </w:p>
+        </w:tc>
+      </w:tr>
+      <w:tr>
+        <w:tc>
+          <w:tcPr>
+            <w:tcW w:w="4315" w:type="dxa"/>
+          </w:tcPr>
+          <w:p>
+            <w:pPr>
+              <w:rPr>
+                <w:lang w:val="en-GB"/>
+              </w:rPr>
+            </w:pPr>
+            <w:r>
+              <w:rPr>
+                <w:lang w:val="en-GB"/>
+              </w:rPr>
+              <w:t>Command Injection</w:t>
+            </w:r>
+          </w:p>
+        </w:tc>
+        <w:tc>
+          <w:tcPr>
+            <w:tcW w:w="4315" w:type="dxa"/>
+          </w:tcPr>
+          <w:p>
+            <w:pPr>
+              <w:rPr>
+                <w:lang w:val="en-GB"/>
+              </w:rPr>
+            </w:pPr>
+            <w:r>
+              <w:rPr>
+                <w:lang w:val="en-GB"/>
+              </w:rPr>
+              <w:t>Pinging Local Host</w:t>
+            </w:r>
+          </w:p>
+        </w:tc>
+      </w:tr>
+      <w:tr>
+        <w:tc>
+          <w:tcPr>
+            <w:tcW w:w="4315" w:type="dxa"/>
+          </w:tcPr>
+          <w:p>
+            <w:pPr>
+              <w:rPr>
+                <w:lang w:val="en-GB"/>
+              </w:rPr>
+            </w:pPr>
+          </w:p>
+        </w:tc>
+        <w:tc>
+          <w:tcPr>
+            <w:tcW w:w="4315" w:type="dxa"/>
+          </w:tcPr>
+          <w:p>
+            <w:pPr>
+              <w:rPr>
+                <w:lang w:val="en-GB"/>
+              </w:rPr>
+            </w:pPr>
+          </w:p>
+        </w:tc>
+      </w:tr>
+      <w:tr>
+        <w:tc>
+          <w:tcPr>
+            <w:tcW w:w="4315" w:type="dxa"/>
+          </w:tcPr>
+          <w:p>
+            <w:pPr>
+              <w:rPr>
+                <w:lang w:val="en-GB"/>
+              </w:rPr>
+            </w:pPr>
+            <w:r>
+              <w:rPr>
+                <w:lang w:val="en-GB"/>
+              </w:rPr>
+              <w:t xml:space="preserve">SQL Injection </w:t>
+            </w:r>
+          </w:p>
+        </w:tc>
+        <w:tc>
+          <w:tcPr>
+            <w:tcW w:w="4315" w:type="dxa"/>
+          </w:tcPr>
+          <w:p>
+            <w:pPr>
+              <w:rPr>
+                <w:lang w:val="en-GB"/>
+              </w:rPr>
+            </w:pPr>
+            <w:r>
+              <w:rPr>
+                <w:lang w:val="en-GB"/>
+              </w:rPr>
+              <w:t>Database Entry</w:t>
+            </w:r>
+          </w:p>
+        </w:tc>
+      </w:tr>
+      <w:tr>
+        <w:tc>
+          <w:tcPr>
+            <w:tcW w:w="4315" w:type="dxa"/>
+          </w:tcPr>
+          <w:p>
+            <w:pPr>
+              <w:rPr>
+                <w:lang w:val="en-GB"/>
+              </w:rPr>
+            </w:pPr>
+          </w:p>
+        </w:tc>
+        <w:tc>
+          <w:tcPr>
+            <w:tcW w:w="4315" w:type="dxa"/>
+          </w:tcPr>
+          <w:p>
+            <w:pPr>
+              <w:rPr>
+                <w:lang w:val="en-GB"/>
+              </w:rPr>
+            </w:pPr>
+          </w:p>
+        </w:tc>
+      </w:tr>
+      <w:tr>
+        <w:tc>
+          <w:tcPr>
+            <w:tcW w:w="4315" w:type="dxa"/>
+          </w:tcPr>
+          <w:p>
+            <w:pPr>
+              <w:rPr>
+                <w:lang w:val="en-GB"/>
+              </w:rPr>
+            </w:pPr>
+            <w:r>
+              <w:rPr>
+                <w:lang w:val="en-GB"/>
+              </w:rPr>
+              <w:t>Brute Force</w:t>
+            </w:r>
+          </w:p>
+        </w:tc>
+        <w:tc>
+          <w:tcPr>
+            <w:tcW w:w="4315" w:type="dxa"/>
+          </w:tcPr>
+          <w:p>
+            <w:pPr>
+              <w:rPr>
+                <w:lang w:val="en-GB"/>
+              </w:rPr>
+            </w:pPr>
+            <w:r>
+              <w:rPr>
+                <w:lang w:val="en-GB"/>
+              </w:rPr>
+              <w:t>Login</w:t>
+            </w:r>
+          </w:p>
+        </w:tc>
+      </w:tr>
+      <w:tr>
+        <w:tc>
+          <w:tcPr>
+            <w:tcW w:w="4315" w:type="dxa"/>
+          </w:tcPr>
+          <w:p>
+            <w:pPr>
+              <w:rPr>
+                <w:lang w:val="en-GB"/>
+              </w:rPr>
+            </w:pPr>
+          </w:p>
+        </w:tc>
+        <w:tc>
+          <w:tcPr>
+            <w:tcW w:w="4315" w:type="dxa"/>
+          </w:tcPr>
+          <w:p>
+            <w:pPr>
+              <w:rPr>
+                <w:lang w:val="en-GB"/>
+              </w:rPr>
+            </w:pPr>
+          </w:p>
+        </w:tc>
+      </w:tr>
+    </w:tbl>
     <w:p>
       <w:pPr>
         <w:rPr>
@@ -11662,19 +14253,6 @@
 </file>
 
 <file path=customXml/item1.xml><?xml version="1.0" encoding="utf-8"?>
-<b:Sources xmlns:b="http://schemas.openxmlformats.org/officeDocument/2006/bibliography" xmlns="http://schemas.openxmlformats.org/officeDocument/2006/bibliography" SelectedStyle="\APASixthEditionOfficeOnline.xsl" StyleName="APA" Version="6"/>
-</file>
-
-<file path=customXml/item2.xml><?xml version="1.0" encoding="utf-8"?>
-<p:properties xmlns:p="http://schemas.microsoft.com/office/2006/metadata/properties" xmlns:xsi="http://www.w3.org/2001/XMLSchema-instance" xmlns:pc="http://schemas.microsoft.com/office/infopath/2007/PartnerControls">
-  <documentManagement>
-    <PublishingExpirationDate xmlns="http://schemas.microsoft.com/sharepoint/v3" xsi:nil="true"/>
-    <PublishingStartDate xmlns="http://schemas.microsoft.com/sharepoint/v3" xsi:nil="true"/>
-  </documentManagement>
-</p:properties>
-</file>
-
-<file path=customXml/item3.xml><?xml version="1.0" encoding="utf-8"?>
 <ct:contentTypeSchema xmlns:ct="http://schemas.microsoft.com/office/2006/metadata/contentType" xmlns:ma="http://schemas.microsoft.com/office/2006/metadata/properties/metaAttributes" ct:_="" ma:_="" ma:contentTypeName="Document" ma:contentTypeID="0x0101001169319723AB344F809A20FD9AC529EA" ma:contentTypeVersion="1" ma:contentTypeDescription="Create a new document." ma:contentTypeScope="" ma:versionID="9c61b8f5d0d8aaa5826f6a3b2a6a7a83">
   <xsd:schema xmlns:xsd="http://www.w3.org/2001/XMLSchema" xmlns:xs="http://www.w3.org/2001/XMLSchema" xmlns:p="http://schemas.microsoft.com/office/2006/metadata/properties" xmlns:ns1="http://schemas.microsoft.com/sharepoint/v3" targetNamespace="http://schemas.microsoft.com/office/2006/metadata/properties" ma:root="true" ma:fieldsID="a447206dab0015f8b9f8924535193e8c" ns1:_="">
     <xsd:import namespace="http://schemas.microsoft.com/sharepoint/v3"/>
@@ -11806,7 +14384,11 @@
 </ct:contentTypeSchema>
 </file>
 
-<file path=customXml/item4.xml><?xml version="1.0" encoding="utf-8"?>
+<file path=customXml/item2.xml><?xml version="1.0" encoding="utf-8"?>
+<b:Sources xmlns:b="http://schemas.openxmlformats.org/officeDocument/2006/bibliography" xmlns="http://schemas.openxmlformats.org/officeDocument/2006/bibliography" SelectedStyle="\APASixthEditionOfficeOnline.xsl" StyleName="APA" Version="6"/>
+</file>
+
+<file path=customXml/item3.xml><?xml version="1.0" encoding="utf-8"?>
 <?mso-contentType ?>
 <FormTemplates xmlns="http://schemas.microsoft.com/sharepoint/v3/contenttype/forms">
   <Display>DocumentLibraryForm</Display>
@@ -11815,25 +14397,16 @@
 </FormTemplates>
 </file>
 
-<file path=customXml/itemProps1.xml><?xml version="1.0" encoding="utf-8"?>
-<ds:datastoreItem xmlns:ds="http://schemas.openxmlformats.org/officeDocument/2006/customXml" ds:itemID="{9A685AB6-F744-4150-B942-22726D2A42EC}">
-  <ds:schemaRefs>
-    <ds:schemaRef ds:uri="http://schemas.openxmlformats.org/officeDocument/2006/bibliography"/>
-  </ds:schemaRefs>
-</ds:datastoreItem>
+<file path=customXml/item4.xml><?xml version="1.0" encoding="utf-8"?>
+<p:properties xmlns:p="http://schemas.microsoft.com/office/2006/metadata/properties" xmlns:xsi="http://www.w3.org/2001/XMLSchema-instance" xmlns:pc="http://schemas.microsoft.com/office/infopath/2007/PartnerControls">
+  <documentManagement>
+    <PublishingExpirationDate xmlns="http://schemas.microsoft.com/sharepoint/v3" xsi:nil="true"/>
+    <PublishingStartDate xmlns="http://schemas.microsoft.com/sharepoint/v3" xsi:nil="true"/>
+  </documentManagement>
+</p:properties>
 </file>
 
-<file path=customXml/itemProps2.xml><?xml version="1.0" encoding="utf-8"?>
-<ds:datastoreItem xmlns:ds="http://schemas.openxmlformats.org/officeDocument/2006/customXml" ds:itemID="{8648F372-CFFF-4473-AB7A-13B2D4F82AA6}">
-  <ds:schemaRefs>
-    <ds:schemaRef ds:uri="http://schemas.microsoft.com/office/2006/metadata/properties"/>
-    <ds:schemaRef ds:uri="http://schemas.microsoft.com/office/infopath/2007/PartnerControls"/>
-    <ds:schemaRef ds:uri="http://schemas.microsoft.com/sharepoint/v3"/>
-  </ds:schemaRefs>
-</ds:datastoreItem>
-</file>
-
-<file path=customXml/itemProps3.xml><?xml version="1.0" encoding="utf-8"?>
+<file path=customXml/itemProps1.xml><?xml version="1.0" encoding="utf-8"?>
 <ds:datastoreItem xmlns:ds="http://schemas.openxmlformats.org/officeDocument/2006/customXml" ds:itemID="{4A967426-D756-4903-AB8A-1370BB35BA0B}">
   <ds:schemaRefs>
     <ds:schemaRef ds:uri="http://schemas.microsoft.com/office/2006/metadata/contentType"/>
@@ -11851,10 +14424,28 @@
 </ds:datastoreItem>
 </file>
 
-<file path=customXml/itemProps4.xml><?xml version="1.0" encoding="utf-8"?>
+<file path=customXml/itemProps2.xml><?xml version="1.0" encoding="utf-8"?>
+<ds:datastoreItem xmlns:ds="http://schemas.openxmlformats.org/officeDocument/2006/customXml" ds:itemID="{9A685AB6-F744-4150-B942-22726D2A42EC}">
+  <ds:schemaRefs>
+    <ds:schemaRef ds:uri="http://schemas.openxmlformats.org/officeDocument/2006/bibliography"/>
+  </ds:schemaRefs>
+</ds:datastoreItem>
+</file>
+
+<file path=customXml/itemProps3.xml><?xml version="1.0" encoding="utf-8"?>
 <ds:datastoreItem xmlns:ds="http://schemas.openxmlformats.org/officeDocument/2006/customXml" ds:itemID="{493245F8-F14E-4F41-B8DB-5B547E4B0A14}">
   <ds:schemaRefs>
     <ds:schemaRef ds:uri="http://schemas.microsoft.com/sharepoint/v3/contenttype/forms"/>
   </ds:schemaRefs>
 </ds:datastoreItem>
+</file>
+
+<file path=customXml/itemProps4.xml><?xml version="1.0" encoding="utf-8"?>
+<ds:datastoreItem xmlns:ds="http://schemas.openxmlformats.org/officeDocument/2006/customXml" ds:itemID="{8648F372-CFFF-4473-AB7A-13B2D4F82AA6}">
+  <ds:schemaRefs>
+    <ds:schemaRef ds:uri="http://schemas.microsoft.com/office/2006/metadata/properties"/>
+    <ds:schemaRef ds:uri="http://schemas.microsoft.com/office/infopath/2007/PartnerControls"/>
+    <ds:schemaRef ds:uri="http://schemas.microsoft.com/sharepoint/v3"/>
+  </ds:schemaRefs>
+</ds:datastoreItem>
 </file>
</xml_diff>

<commit_message>
Adding malicious and benign graph png files
</commit_message>
<xml_diff>
--- a/FYP Report Draft.docx
+++ b/FYP Report Draft.docx
@@ -1,6 +1,6 @@
 
 <file path=word/document.xml><?xml version="1.0" encoding="utf-8"?>
-<w:document xmlns:wpc="http://schemas.microsoft.com/office/word/2010/wordprocessingCanvas" xmlns:cx="http://schemas.microsoft.com/office/drawing/2014/chartex" xmlns:cx1="http://schemas.microsoft.com/office/drawing/2015/9/8/chartex" xmlns:cx2="http://schemas.microsoft.com/office/drawing/2015/10/21/chartex" xmlns:cx3="http://schemas.microsoft.com/office/drawing/2016/5/9/chartex" xmlns:cx4="http://schemas.microsoft.com/office/drawing/2016/5/10/chartex" xmlns:cx5="http://schemas.microsoft.com/office/drawing/2016/5/11/chartex" xmlns:cx6="http://schemas.microsoft.com/office/drawing/2016/5/12/chartex" xmlns:cx7="http://schemas.microsoft.com/office/drawing/2016/5/13/chartex" xmlns:cx8="http://schemas.microsoft.com/office/drawing/2016/5/14/chartex" xmlns:mc="http://schemas.openxmlformats.org/markup-compatibility/2006" xmlns:aink="http://schemas.microsoft.com/office/drawing/2016/ink" xmlns:am3d="http://schemas.microsoft.com/office/drawing/2017/model3d" xmlns:o="urn:schemas-microsoft-com:office:office" xmlns:oel="http://schemas.microsoft.com/office/2019/extlst" xmlns:r="http://schemas.openxmlformats.org/officeDocument/2006/relationships" xmlns:m="http://schemas.openxmlformats.org/officeDocument/2006/math" xmlns:v="urn:schemas-microsoft-com:vml" xmlns:wp14="http://schemas.microsoft.com/office/word/2010/wordprocessingDrawing" xmlns:wp="http://schemas.openxmlformats.org/drawingml/2006/wordprocessingDrawing" xmlns:w10="urn:schemas-microsoft-com:office:word" xmlns:w="http://schemas.openxmlformats.org/wordprocessingml/2006/main" xmlns:w14="http://schemas.microsoft.com/office/word/2010/wordml" xmlns:w15="http://schemas.microsoft.com/office/word/2012/wordml" xmlns:w16cex="http://schemas.microsoft.com/office/word/2018/wordml/cex" xmlns:w16cid="http://schemas.microsoft.com/office/word/2016/wordml/cid" xmlns:w16="http://schemas.microsoft.com/office/word/2018/wordml" xmlns:w16du="http://schemas.microsoft.com/office/word/2023/wordml/word16du" xmlns:w16sdtdh="http://schemas.microsoft.com/office/word/2020/wordml/sdtdatahash" xmlns:w16sdtfl="http://schemas.microsoft.com/office/word/2024/wordml/sdtformatlock" xmlns:w16se="http://schemas.microsoft.com/office/word/2015/wordml/symex" xmlns:wpg="http://schemas.microsoft.com/office/word/2010/wordprocessingGroup" xmlns:wpi="http://schemas.microsoft.com/office/word/2010/wordprocessingInk" xmlns:wne="http://schemas.microsoft.com/office/word/2006/wordml" xmlns:wps="http://schemas.microsoft.com/office/word/2010/wordprocessingShape" mc:Ignorable="w14 w15 w16se w16cid w16 w16cex w16sdtdh w16sdtfl w16du wp14">
+<w:document xmlns:wpc="http://schemas.microsoft.com/office/word/2010/wordprocessingCanvas" xmlns:cx="http://schemas.microsoft.com/office/drawing/2014/chartex" xmlns:cx1="http://schemas.microsoft.com/office/drawing/2015/9/8/chartex" xmlns:cx2="http://schemas.microsoft.com/office/drawing/2015/10/21/chartex" xmlns:cx3="http://schemas.microsoft.com/office/drawing/2016/5/9/chartex" xmlns:cx4="http://schemas.microsoft.com/office/drawing/2016/5/10/chartex" xmlns:cx5="http://schemas.microsoft.com/office/drawing/2016/5/11/chartex" xmlns:cx6="http://schemas.microsoft.com/office/drawing/2016/5/12/chartex" xmlns:cx7="http://schemas.microsoft.com/office/drawing/2016/5/13/chartex" xmlns:cx8="http://schemas.microsoft.com/office/drawing/2016/5/14/chartex" xmlns:mc="http://schemas.openxmlformats.org/markup-compatibility/2006" xmlns:aink="http://schemas.microsoft.com/office/drawing/2016/ink" xmlns:am3d="http://schemas.microsoft.com/office/drawing/2017/model3d" xmlns:o="urn:schemas-microsoft-com:office:office" xmlns:oel="http://schemas.microsoft.com/office/2019/extlst" xmlns:r="http://schemas.openxmlformats.org/officeDocument/2006/relationships" xmlns:m="http://schemas.openxmlformats.org/officeDocument/2006/math" xmlns:v="urn:schemas-microsoft-com:vml" xmlns:wp14="http://schemas.microsoft.com/office/word/2010/wordprocessingDrawing" xmlns:wp="http://schemas.openxmlformats.org/drawingml/2006/wordprocessingDrawing" xmlns:w10="urn:schemas-microsoft-com:office:word" xmlns:w="http://schemas.openxmlformats.org/wordprocessingml/2006/main" xmlns:w14="http://schemas.microsoft.com/office/word/2010/wordml" xmlns:w15="http://schemas.microsoft.com/office/word/2012/wordml" xmlns:w16cex="http://schemas.microsoft.com/office/word/2018/wordml/cex" xmlns:w16cid="http://schemas.microsoft.com/office/word/2016/wordml/cid" xmlns:w16="http://schemas.microsoft.com/office/word/2018/wordml" xmlns:w16du="http://schemas.microsoft.com/office/word/2023/wordml/word16du" xmlns:w16sdtdh="http://schemas.microsoft.com/office/word/2020/wordml/sdtdatahash" xmlns:w16se="http://schemas.microsoft.com/office/word/2015/wordml/symex" xmlns:wpg="http://schemas.microsoft.com/office/word/2010/wordprocessingGroup" xmlns:wpi="http://schemas.microsoft.com/office/word/2010/wordprocessingInk" xmlns:wne="http://schemas.microsoft.com/office/word/2006/wordml" xmlns:wps="http://schemas.microsoft.com/office/word/2010/wordprocessingShape" mc:Ignorable="w14 w15 w16se w16cid w16 w16cex w16sdtdh w16du wp14">
   <w:body>
     <w:p>
       <w:pPr>
@@ -4944,19 +4944,11 @@
           <w:lang w:val="en-GB"/>
         </w:rPr>
       </w:pPr>
-      <w:proofErr w:type="gramStart"/>
-      <w:r>
-        <w:rPr>
-          <w:lang w:val="en-GB"/>
-        </w:rPr>
-        <w:t>FLASH,</w:t>
-      </w:r>
-      <w:proofErr w:type="gramEnd"/>
-      <w:r>
-        <w:rPr>
-          <w:lang w:val="en-GB"/>
-        </w:rPr>
-        <w:t xml:space="preserve"> harnesses contextual and structural information from data provenance graphs to improve detection rates. It tackles the issue of overlooking </w:t>
+      <w:r>
+        <w:rPr>
+          <w:lang w:val="en-GB"/>
+        </w:rPr>
+        <w:t xml:space="preserve">FLASH, harnesses contextual and structural information from data provenance graphs to improve detection rates. It tackles the issue of overlooking </w:t>
       </w:r>
       <w:proofErr w:type="spellStart"/>
       <w:r>
@@ -4982,21 +4974,7 @@
         <w:rPr>
           <w:lang w:val="en-GB"/>
         </w:rPr>
-        <w:t xml:space="preserve"> feature vectors. Additionally, it </w:t>
-      </w:r>
-      <w:proofErr w:type="gramStart"/>
-      <w:r>
-        <w:rPr>
-          <w:lang w:val="en-GB"/>
-        </w:rPr>
-        <w:t>is able to</w:t>
-      </w:r>
-      <w:proofErr w:type="gramEnd"/>
-      <w:r>
-        <w:rPr>
-          <w:lang w:val="en-GB"/>
-        </w:rPr>
-        <w:t xml:space="preserve"> obtain temporally sensitive embeddings and therefore including temporal ordering among events</w:t>
+        <w:t xml:space="preserve"> feature vectors. Additionally, it is able to obtain temporally sensitive embeddings and therefore including temporal ordering among events</w:t>
       </w:r>
       <w:r>
         <w:rPr>
@@ -5442,21 +5420,7 @@
         <w:rPr>
           <w:lang w:val="en-GB"/>
         </w:rPr>
-        <w:t xml:space="preserve"> on a system </w:t>
-      </w:r>
-      <w:proofErr w:type="gramStart"/>
-      <w:r>
-        <w:rPr>
-          <w:lang w:val="en-GB"/>
-        </w:rPr>
-        <w:t>in order to</w:t>
-      </w:r>
-      <w:proofErr w:type="gramEnd"/>
-      <w:r>
-        <w:rPr>
-          <w:lang w:val="en-GB"/>
-        </w:rPr>
-        <w:t xml:space="preserve"> capture whole system provenance. </w:t>
+        <w:t xml:space="preserve"> on a system in order to capture whole system provenance. </w:t>
       </w:r>
       <w:proofErr w:type="spellStart"/>
       <w:r>
@@ -5648,10 +5612,10 @@
             <v:path o:extrusionok="f" gradientshapeok="t" o:connecttype="rect"/>
             <o:lock v:ext="edit" aspectratio="t"/>
           </v:shapetype>
-          <v:shape id="_x0000_i1040" type="#_x0000_t75" alt="" style="width:468.15pt;height:57.15pt;mso-width-percent:0;mso-height-percent:0;mso-width-percent:0;mso-height-percent:0" o:ole="">
+          <v:shape id="_x0000_i1118" type="#_x0000_t75" alt="" style="width:468pt;height:57.05pt;mso-width-percent:0;mso-height-percent:0;mso-width-percent:0;mso-height-percent:0" o:ole="">
             <v:imagedata r:id="rId31" o:title=""/>
           </v:shape>
-          <o:OLEObject Type="Embed" ProgID="Word.OpenDocumentText.12" ShapeID="_x0000_i1040" DrawAspect="Content" ObjectID="_1797689075" r:id="rId32"/>
+          <o:OLEObject Type="Embed" ProgID="Word.OpenDocumentText.12" ShapeID="_x0000_i1118" DrawAspect="Content" ObjectID="_1797765056" r:id="rId32"/>
         </w:object>
       </w:r>
     </w:p>
@@ -5689,10 +5653,10 @@
           <w:lang w:val="en-GB"/>
         </w:rPr>
         <w:object w:dxaOrig="9360" w:dyaOrig="1017" w14:anchorId="0C13F06F">
-          <v:shape id="_x0000_i1039" type="#_x0000_t75" alt="" style="width:468.15pt;height:51.05pt;mso-width-percent:0;mso-height-percent:0;mso-width-percent:0;mso-height-percent:0" o:ole="">
+          <v:shape id="_x0000_i1119" type="#_x0000_t75" alt="" style="width:468pt;height:50.95pt;mso-width-percent:0;mso-height-percent:0;mso-width-percent:0;mso-height-percent:0" o:ole="">
             <v:imagedata r:id="rId33" o:title=""/>
           </v:shape>
-          <o:OLEObject Type="Embed" ProgID="Word.OpenDocumentText.12" ShapeID="_x0000_i1039" DrawAspect="Content" ObjectID="_1797689076" r:id="rId34"/>
+          <o:OLEObject Type="Embed" ProgID="Word.OpenDocumentText.12" ShapeID="_x0000_i1119" DrawAspect="Content" ObjectID="_1797765057" r:id="rId34"/>
         </w:object>
       </w:r>
     </w:p>
@@ -5755,21 +5719,7 @@
         <w:rPr>
           <w:lang w:val="en-GB"/>
         </w:rPr>
-        <w:t xml:space="preserve"> as the default kernel to boot from, however </w:t>
-      </w:r>
-      <w:proofErr w:type="gramStart"/>
-      <w:r>
-        <w:rPr>
-          <w:lang w:val="en-GB"/>
-        </w:rPr>
-        <w:t>in the event that</w:t>
-      </w:r>
-      <w:proofErr w:type="gramEnd"/>
-      <w:r>
-        <w:rPr>
-          <w:lang w:val="en-GB"/>
-        </w:rPr>
-        <w:t xml:space="preserve"> does not occur the following command can be run within a terminal:</w:t>
+        <w:t xml:space="preserve"> as the default kernel to boot from, however in the event that does not occur the following command can be run within a terminal:</w:t>
       </w:r>
     </w:p>
     <w:p>
@@ -5795,10 +5745,10 @@
           <w:lang w:val="en-GB"/>
         </w:rPr>
         <w:object w:dxaOrig="9360" w:dyaOrig="285" w14:anchorId="7D283C5C">
-          <v:shape id="_x0000_i1038" type="#_x0000_t75" alt="" style="width:468.15pt;height:13.85pt;mso-width-percent:0;mso-height-percent:0;mso-width-percent:0;mso-height-percent:0" o:ole="">
+          <v:shape id="_x0000_i1120" type="#_x0000_t75" alt="" style="width:468pt;height:13.9pt;mso-width-percent:0;mso-height-percent:0;mso-width-percent:0;mso-height-percent:0" o:ole="">
             <v:imagedata r:id="rId35" o:title=""/>
           </v:shape>
-          <o:OLEObject Type="Embed" ProgID="Word.OpenDocumentText.12" ShapeID="_x0000_i1038" DrawAspect="Content" ObjectID="_1797689077" r:id="rId36"/>
+          <o:OLEObject Type="Embed" ProgID="Word.OpenDocumentText.12" ShapeID="_x0000_i1120" DrawAspect="Content" ObjectID="_1797765058" r:id="rId36"/>
         </w:object>
       </w:r>
     </w:p>
@@ -5959,10 +5909,10 @@
           <w:lang w:val="en-GB"/>
         </w:rPr>
         <w:object w:dxaOrig="9360" w:dyaOrig="1178" w14:anchorId="7FCD144D">
-          <v:shape id="_x0000_i1037" type="#_x0000_t75" alt="" style="width:468.15pt;height:59.15pt;mso-width-percent:0;mso-height-percent:0;mso-width-percent:0;mso-height-percent:0" o:ole="">
+          <v:shape id="_x0000_i1121" type="#_x0000_t75" alt="" style="width:468pt;height:59.15pt;mso-width-percent:0;mso-height-percent:0;mso-width-percent:0;mso-height-percent:0" o:ole="">
             <v:imagedata r:id="rId38" o:title=""/>
           </v:shape>
-          <o:OLEObject Type="Embed" ProgID="Word.OpenDocumentText.12" ShapeID="_x0000_i1037" DrawAspect="Content" ObjectID="_1797689078" r:id="rId39"/>
+          <o:OLEObject Type="Embed" ProgID="Word.OpenDocumentText.12" ShapeID="_x0000_i1121" DrawAspect="Content" ObjectID="_1797765059" r:id="rId39"/>
         </w:object>
       </w:r>
     </w:p>
@@ -6014,10 +5964,10 @@
           <w:lang w:val="en-GB"/>
         </w:rPr>
         <w:object w:dxaOrig="9360" w:dyaOrig="5010" w14:anchorId="78F65184">
-          <v:shape id="_x0000_i1036" type="#_x0000_t75" alt="" style="width:468.15pt;height:251.15pt;mso-width-percent:0;mso-height-percent:0;mso-width-percent:0;mso-height-percent:0" o:ole="">
+          <v:shape id="_x0000_i1122" type="#_x0000_t75" alt="" style="width:468pt;height:251.3pt;mso-width-percent:0;mso-height-percent:0;mso-width-percent:0;mso-height-percent:0" o:ole="">
             <v:imagedata r:id="rId40" o:title=""/>
           </v:shape>
-          <o:OLEObject Type="Embed" ProgID="Word.OpenDocumentText.12" ShapeID="_x0000_i1036" DrawAspect="Content" ObjectID="_1797689079" r:id="rId41"/>
+          <o:OLEObject Type="Embed" ProgID="Word.OpenDocumentText.12" ShapeID="_x0000_i1122" DrawAspect="Content" ObjectID="_1797765060" r:id="rId41"/>
         </w:object>
       </w:r>
     </w:p>
@@ -6238,10 +6188,10 @@
           <w:lang w:val="en-GB"/>
         </w:rPr>
         <w:object w:dxaOrig="9360" w:dyaOrig="5295" w14:anchorId="5A47E6FB">
-          <v:shape id="_x0000_i1035" type="#_x0000_t75" alt="" style="width:468.15pt;height:265pt;mso-width-percent:0;mso-height-percent:0;mso-width-percent:0;mso-height-percent:0" o:ole="">
+          <v:shape id="_x0000_i1123" type="#_x0000_t75" alt="" style="width:468pt;height:265.2pt;mso-width-percent:0;mso-height-percent:0;mso-width-percent:0;mso-height-percent:0" o:ole="">
             <v:imagedata r:id="rId43" o:title=""/>
           </v:shape>
-          <o:OLEObject Type="Embed" ProgID="Word.OpenDocumentText.12" ShapeID="_x0000_i1035" DrawAspect="Content" ObjectID="_1797689080" r:id="rId44"/>
+          <o:OLEObject Type="Embed" ProgID="Word.OpenDocumentText.12" ShapeID="_x0000_i1123" DrawAspect="Content" ObjectID="_1797765061" r:id="rId44"/>
         </w:object>
       </w:r>
     </w:p>
@@ -6343,10 +6293,10 @@
           <w:lang w:val="en-GB"/>
         </w:rPr>
         <w:object w:dxaOrig="9360" w:dyaOrig="1586" w14:anchorId="6974B8B8">
-          <v:shape id="_x0000_i1034" type="#_x0000_t75" alt="" style="width:468.15pt;height:79.1pt;mso-width-percent:0;mso-height-percent:0;mso-width-percent:0;mso-height-percent:0" o:ole="">
+          <v:shape id="_x0000_i1124" type="#_x0000_t75" alt="" style="width:468pt;height:79.15pt;mso-width-percent:0;mso-height-percent:0;mso-width-percent:0;mso-height-percent:0" o:ole="">
             <v:imagedata r:id="rId45" o:title=""/>
           </v:shape>
-          <o:OLEObject Type="Embed" ProgID="Word.OpenDocumentText.12" ShapeID="_x0000_i1034" DrawAspect="Content" ObjectID="_1797689081" r:id="rId46"/>
+          <o:OLEObject Type="Embed" ProgID="Word.OpenDocumentText.12" ShapeID="_x0000_i1124" DrawAspect="Content" ObjectID="_1797765062" r:id="rId46"/>
         </w:object>
       </w:r>
     </w:p>
@@ -6760,10 +6710,10 @@
           <w:lang w:val="en-GB"/>
         </w:rPr>
         <w:object w:dxaOrig="9360" w:dyaOrig="2980" w14:anchorId="68B3003C">
-          <v:shape id="_x0000_i1033" type="#_x0000_t75" alt="" style="width:468.15pt;height:149.05pt;mso-width-percent:0;mso-height-percent:0;mso-width-percent:0;mso-height-percent:0" o:ole="">
+          <v:shape id="_x0000_i1125" type="#_x0000_t75" alt="" style="width:468pt;height:149pt;mso-width-percent:0;mso-height-percent:0;mso-width-percent:0;mso-height-percent:0" o:ole="">
             <v:imagedata r:id="rId50" o:title=""/>
           </v:shape>
-          <o:OLEObject Type="Embed" ProgID="Word.OpenDocumentText.12" ShapeID="_x0000_i1033" DrawAspect="Content" ObjectID="_1797689082" r:id="rId51"/>
+          <o:OLEObject Type="Embed" ProgID="Word.OpenDocumentText.12" ShapeID="_x0000_i1125" DrawAspect="Content" ObjectID="_1797765063" r:id="rId51"/>
         </w:object>
       </w:r>
     </w:p>
@@ -6844,10 +6794,10 @@
           <w:lang w:val="en-GB"/>
         </w:rPr>
         <w:object w:dxaOrig="9360" w:dyaOrig="540" w14:anchorId="77F1FAD8">
-          <v:shape id="_x0000_i1032" type="#_x0000_t75" alt="" style="width:468.15pt;height:27.05pt;mso-width-percent:0;mso-height-percent:0;mso-width-percent:0;mso-height-percent:0" o:ole="">
+          <v:shape id="_x0000_i1126" type="#_x0000_t75" alt="" style="width:468pt;height:27.1pt;mso-width-percent:0;mso-height-percent:0;mso-width-percent:0;mso-height-percent:0" o:ole="">
             <v:imagedata r:id="rId52" o:title=""/>
           </v:shape>
-          <o:OLEObject Type="Embed" ProgID="Word.OpenDocumentText.12" ShapeID="_x0000_i1032" DrawAspect="Content" ObjectID="_1797689083" r:id="rId53"/>
+          <o:OLEObject Type="Embed" ProgID="Word.OpenDocumentText.12" ShapeID="_x0000_i1126" DrawAspect="Content" ObjectID="_1797765064" r:id="rId53"/>
         </w:object>
       </w:r>
     </w:p>
@@ -7262,10 +7212,10 @@
           <w:lang w:val="en-GB"/>
         </w:rPr>
         <w:object w:dxaOrig="9360" w:dyaOrig="820" w14:anchorId="7AB750CA">
-          <v:shape id="_x0000_i1031" type="#_x0000_t75" alt="" style="width:468.15pt;height:40.9pt;mso-width-percent:0;mso-height-percent:0;mso-width-percent:0;mso-height-percent:0" o:ole="">
+          <v:shape id="_x0000_i1127" type="#_x0000_t75" alt="" style="width:468pt;height:41pt;mso-width-percent:0;mso-height-percent:0;mso-width-percent:0;mso-height-percent:0" o:ole="">
             <v:imagedata r:id="rId56" o:title=""/>
           </v:shape>
-          <o:OLEObject Type="Embed" ProgID="Word.OpenDocumentText.12" ShapeID="_x0000_i1031" DrawAspect="Content" ObjectID="_1797689084" r:id="rId57"/>
+          <o:OLEObject Type="Embed" ProgID="Word.OpenDocumentText.12" ShapeID="_x0000_i1127" DrawAspect="Content" ObjectID="_1797765065" r:id="rId57"/>
         </w:object>
       </w:r>
     </w:p>
@@ -7318,10 +7268,10 @@
           <w:lang w:val="en-GB"/>
         </w:rPr>
         <w:object w:dxaOrig="9360" w:dyaOrig="1080" w14:anchorId="66BAB50C">
-          <v:shape id="_x0000_i1030" type="#_x0000_t75" alt="" style="width:468.15pt;height:54.1pt;mso-width-percent:0;mso-height-percent:0;mso-width-percent:0;mso-height-percent:0" o:ole="">
+          <v:shape id="_x0000_i1128" type="#_x0000_t75" alt="" style="width:468pt;height:54.2pt;mso-width-percent:0;mso-height-percent:0;mso-width-percent:0;mso-height-percent:0" o:ole="">
             <v:imagedata r:id="rId59" o:title=""/>
           </v:shape>
-          <o:OLEObject Type="Embed" ProgID="Word.OpenDocumentText.12" ShapeID="_x0000_i1030" DrawAspect="Content" ObjectID="_1797689085" r:id="rId60"/>
+          <o:OLEObject Type="Embed" ProgID="Word.OpenDocumentText.12" ShapeID="_x0000_i1128" DrawAspect="Content" ObjectID="_1797765066" r:id="rId60"/>
         </w:object>
       </w:r>
     </w:p>
@@ -7497,10 +7447,10 @@
           <w:lang w:val="en-GB"/>
         </w:rPr>
         <w:object w:dxaOrig="9020" w:dyaOrig="2700" w14:anchorId="7D6BCB11">
-          <v:shape id="_x0000_i1029" type="#_x0000_t75" alt="" style="width:450.95pt;height:134.85pt;mso-width-percent:0;mso-height-percent:0;mso-width-percent:0;mso-height-percent:0" o:ole="">
+          <v:shape id="_x0000_i1129" type="#_x0000_t75" alt="" style="width:450.9pt;height:134.75pt;mso-width-percent:0;mso-height-percent:0;mso-width-percent:0;mso-height-percent:0" o:ole="">
             <v:imagedata r:id="rId63" o:title=""/>
           </v:shape>
-          <o:OLEObject Type="Embed" ProgID="Word.Document.12" ShapeID="_x0000_i1029" DrawAspect="Content" ObjectID="_1797689086" r:id="rId64">
+          <o:OLEObject Type="Embed" ProgID="Word.Document.12" ShapeID="_x0000_i1129" DrawAspect="Content" ObjectID="_1797765067" r:id="rId64">
             <o:FieldCodes>\s</o:FieldCodes>
           </o:OLEObject>
         </w:object>
@@ -7964,10 +7914,10 @@
           <w:lang w:val="en-GB"/>
         </w:rPr>
         <w:object w:dxaOrig="9020" w:dyaOrig="3240" w14:anchorId="19452217">
-          <v:shape id="_x0000_i1028" type="#_x0000_t75" alt="" style="width:450.95pt;height:161.9pt;mso-width-percent:0;mso-height-percent:0;mso-width-percent:0;mso-height-percent:0" o:ole="">
+          <v:shape id="_x0000_i1130" type="#_x0000_t75" alt="" style="width:450.9pt;height:161.8pt;mso-width-percent:0;mso-height-percent:0;mso-width-percent:0;mso-height-percent:0" o:ole="">
             <v:imagedata r:id="rId70" o:title=""/>
           </v:shape>
-          <o:OLEObject Type="Embed" ProgID="Word.Document.12" ShapeID="_x0000_i1028" DrawAspect="Content" ObjectID="_1797689087" r:id="rId71">
+          <o:OLEObject Type="Embed" ProgID="Word.Document.12" ShapeID="_x0000_i1130" DrawAspect="Content" ObjectID="_1797765068" r:id="rId71">
             <o:FieldCodes>\s</o:FieldCodes>
           </o:OLEObject>
         </w:object>
@@ -8012,10 +7962,10 @@
           <w:lang w:val="en-GB"/>
         </w:rPr>
         <w:object w:dxaOrig="9020" w:dyaOrig="1360" w14:anchorId="0C464143">
-          <v:shape id="_x0000_i1027" type="#_x0000_t75" alt="" style="width:450.95pt;height:67.95pt;mso-width-percent:0;mso-height-percent:0;mso-width-percent:0;mso-height-percent:0" o:ole="">
+          <v:shape id="_x0000_i1131" type="#_x0000_t75" alt="" style="width:450.9pt;height:68.1pt;mso-width-percent:0;mso-height-percent:0;mso-width-percent:0;mso-height-percent:0" o:ole="">
             <v:imagedata r:id="rId72" o:title=""/>
           </v:shape>
-          <o:OLEObject Type="Embed" ProgID="Word.Document.12" ShapeID="_x0000_i1027" DrawAspect="Content" ObjectID="_1797689088" r:id="rId73">
+          <o:OLEObject Type="Embed" ProgID="Word.Document.12" ShapeID="_x0000_i1131" DrawAspect="Content" ObjectID="_1797765069" r:id="rId73">
             <o:FieldCodes>\s</o:FieldCodes>
           </o:OLEObject>
         </w:object>
@@ -8120,10 +8070,10 @@
           <w:lang w:val="en-GB"/>
         </w:rPr>
         <w:object w:dxaOrig="9020" w:dyaOrig="7300" w14:anchorId="4E7485AE">
-          <v:shape id="_x0000_i1026" type="#_x0000_t75" alt="" style="width:450.95pt;height:365.05pt;mso-width-percent:0;mso-height-percent:0;mso-width-percent:0;mso-height-percent:0" o:ole="">
+          <v:shape id="_x0000_i1132" type="#_x0000_t75" alt="" style="width:450.9pt;height:365pt;mso-width-percent:0;mso-height-percent:0;mso-width-percent:0;mso-height-percent:0" o:ole="">
             <v:imagedata r:id="rId74" o:title=""/>
           </v:shape>
-          <o:OLEObject Type="Embed" ProgID="Word.Document.12" ShapeID="_x0000_i1026" DrawAspect="Content" ObjectID="_1797689089" r:id="rId75">
+          <o:OLEObject Type="Embed" ProgID="Word.Document.12" ShapeID="_x0000_i1132" DrawAspect="Content" ObjectID="_1797765070" r:id="rId75">
             <o:FieldCodes>\s</o:FieldCodes>
           </o:OLEObject>
         </w:object>
@@ -8203,10 +8153,10 @@
           <w:lang w:val="en-GB" w:eastAsia="en-GB"/>
         </w:rPr>
         <w:object w:dxaOrig="9020" w:dyaOrig="540" w14:anchorId="240BD6C2">
-          <v:shape id="_x0000_i1025" type="#_x0000_t75" alt="" style="width:450.95pt;height:27.05pt;mso-width-percent:0;mso-height-percent:0;mso-width-percent:0;mso-height-percent:0" o:ole="">
+          <v:shape id="_x0000_i1133" type="#_x0000_t75" alt="" style="width:450.9pt;height:27.1pt;mso-width-percent:0;mso-height-percent:0;mso-width-percent:0;mso-height-percent:0" o:ole="">
             <v:imagedata r:id="rId76" o:title=""/>
           </v:shape>
-          <o:OLEObject Type="Embed" ProgID="Word.Document.12" ShapeID="_x0000_i1025" DrawAspect="Content" ObjectID="_1797689090" r:id="rId77">
+          <o:OLEObject Type="Embed" ProgID="Word.Document.12" ShapeID="_x0000_i1133" DrawAspect="Content" ObjectID="_1797765071" r:id="rId77">
             <o:FieldCodes>\s</o:FieldCodes>
           </o:OLEObject>
         </w:object>
@@ -8983,21 +8933,7 @@
         <w:rPr>
           <w:lang w:val="en-GB"/>
         </w:rPr>
-        <w:t xml:space="preserve">]. Reflected attacks can be delivered to victims in the form of emails tricking them into clicking malicious link or merely browsing a malicious site. The injected code travels to a vulnerable compromised by the attacker which </w:t>
-      </w:r>
-      <w:proofErr w:type="gramStart"/>
-      <w:r>
-        <w:rPr>
-          <w:lang w:val="en-GB"/>
-        </w:rPr>
-        <w:t>reflects back</w:t>
-      </w:r>
-      <w:proofErr w:type="gramEnd"/>
-      <w:r>
-        <w:rPr>
-          <w:lang w:val="en-GB"/>
-        </w:rPr>
-        <w:t xml:space="preserve"> to the </w:t>
+        <w:t xml:space="preserve">]. Reflected attacks can be delivered to victims in the form of emails tricking them into clicking malicious link or merely browsing a malicious site. The injected code travels to a vulnerable compromised by the attacker which reflects back to the </w:t>
       </w:r>
       <w:r>
         <w:rPr>
@@ -9889,14 +9825,10 @@
         <w:tblLook w:val="04A0" w:firstRow="1" w:lastRow="0" w:firstColumn="1" w:lastColumn="0" w:noHBand="0" w:noVBand="1"/>
       </w:tblPr>
       <w:tblGrid>
-        <w:gridCol w:w="1050"/>
-        <w:gridCol w:w="1084"/>
-        <w:gridCol w:w="1049"/>
-        <w:gridCol w:w="1107"/>
-        <w:gridCol w:w="1011"/>
-        <w:gridCol w:w="1202"/>
-        <w:gridCol w:w="1068"/>
-        <w:gridCol w:w="1059"/>
+        <w:gridCol w:w="1470"/>
+        <w:gridCol w:w="2008"/>
+        <w:gridCol w:w="1655"/>
+        <w:gridCol w:w="1836"/>
       </w:tblGrid>
       <w:tr>
         <w:trPr>
@@ -9904,25 +9836,11 @@
         </w:trPr>
         <w:tc>
           <w:tcPr>
-            <w:tcW w:w="8630" w:type="dxa"/>
-            <w:gridSpan w:val="8"/>
-            <w:vAlign w:val="center"/>
+            <w:tcW w:w="6969" w:type="dxa"/>
+            <w:gridSpan w:val="4"/>
           </w:tcPr>
           <w:p>
-            <w:pPr>
-              <w:jc w:val="center"/>
-              <w:rPr>
-                <w:sz w:val="18"/>
-                <w:szCs w:val="18"/>
-                <w:lang w:val="en-GB"/>
-              </w:rPr>
-            </w:pPr>
-            <w:r>
-              <w:rPr>
-                <w:sz w:val="21"/>
-                <w:szCs w:val="21"/>
-                <w:lang w:val="en-GB"/>
-              </w:rPr>
+            <w:r>
               <w:t>Edges</w:t>
             </w:r>
           </w:p>
@@ -9934,21 +9852,21 @@
         </w:trPr>
         <w:tc>
           <w:tcPr>
-            <w:tcW w:w="1078" w:type="dxa"/>
+            <w:tcW w:w="1470" w:type="dxa"/>
           </w:tcPr>
           <w:p>
             <w:pPr>
               <w:rPr>
-                <w:sz w:val="11"/>
-                <w:szCs w:val="11"/>
+                <w:sz w:val="20"/>
+                <w:szCs w:val="20"/>
                 <w:lang w:val="en-GB"/>
               </w:rPr>
             </w:pPr>
             <w:proofErr w:type="spellStart"/>
             <w:r>
               <w:rPr>
-                <w:sz w:val="11"/>
-                <w:szCs w:val="11"/>
+                <w:sz w:val="20"/>
+                <w:szCs w:val="20"/>
                 <w:lang w:val="en-GB"/>
               </w:rPr>
               <w:t>read_link</w:t>
@@ -9958,21 +9876,21 @@
         </w:tc>
         <w:tc>
           <w:tcPr>
-            <w:tcW w:w="1078" w:type="dxa"/>
+            <w:tcW w:w="2008" w:type="dxa"/>
           </w:tcPr>
           <w:p>
             <w:pPr>
               <w:rPr>
-                <w:sz w:val="11"/>
-                <w:szCs w:val="11"/>
+                <w:sz w:val="20"/>
+                <w:szCs w:val="20"/>
                 <w:lang w:val="en-GB"/>
               </w:rPr>
             </w:pPr>
             <w:proofErr w:type="spellStart"/>
             <w:r>
               <w:rPr>
-                <w:sz w:val="11"/>
-                <w:szCs w:val="11"/>
+                <w:sz w:val="20"/>
+                <w:szCs w:val="20"/>
                 <w:lang w:val="en-GB"/>
               </w:rPr>
               <w:t>setattr</w:t>
@@ -9982,21 +9900,21 @@
         </w:tc>
         <w:tc>
           <w:tcPr>
-            <w:tcW w:w="1079" w:type="dxa"/>
+            <w:tcW w:w="1655" w:type="dxa"/>
           </w:tcPr>
           <w:p>
             <w:pPr>
               <w:rPr>
-                <w:sz w:val="11"/>
-                <w:szCs w:val="11"/>
+                <w:sz w:val="20"/>
+                <w:szCs w:val="20"/>
                 <w:lang w:val="en-GB"/>
               </w:rPr>
             </w:pPr>
             <w:proofErr w:type="spellStart"/>
             <w:r>
               <w:rPr>
-                <w:sz w:val="11"/>
-                <w:szCs w:val="11"/>
+                <w:sz w:val="20"/>
+                <w:szCs w:val="20"/>
                 <w:lang w:val="en-GB"/>
               </w:rPr>
               <w:t>accept_socket</w:t>
@@ -10006,309 +9924,24 @@
         </w:tc>
         <w:tc>
           <w:tcPr>
-            <w:tcW w:w="1079" w:type="dxa"/>
+            <w:tcW w:w="1836" w:type="dxa"/>
           </w:tcPr>
           <w:p>
             <w:pPr>
               <w:rPr>
-                <w:sz w:val="11"/>
-                <w:szCs w:val="11"/>
+                <w:sz w:val="20"/>
+                <w:szCs w:val="20"/>
                 <w:lang w:val="en-GB"/>
               </w:rPr>
             </w:pPr>
             <w:proofErr w:type="spellStart"/>
             <w:r>
               <w:rPr>
-                <w:sz w:val="11"/>
-                <w:szCs w:val="11"/>
+                <w:sz w:val="20"/>
+                <w:szCs w:val="20"/>
                 <w:lang w:val="en-GB"/>
               </w:rPr>
               <w:t>removexattr_inode</w:t>
-            </w:r>
-            <w:proofErr w:type="spellEnd"/>
-          </w:p>
-        </w:tc>
-        <w:tc>
-          <w:tcPr>
-            <w:tcW w:w="1079" w:type="dxa"/>
-          </w:tcPr>
-          <w:p>
-            <w:pPr>
-              <w:rPr>
-                <w:sz w:val="11"/>
-                <w:szCs w:val="11"/>
-                <w:lang w:val="en-GB"/>
-              </w:rPr>
-            </w:pPr>
-            <w:r>
-              <w:rPr>
-                <w:sz w:val="11"/>
-                <w:szCs w:val="11"/>
-                <w:lang w:val="en-GB"/>
-              </w:rPr>
-              <w:t>unlink</w:t>
-            </w:r>
-          </w:p>
-        </w:tc>
-        <w:tc>
-          <w:tcPr>
-            <w:tcW w:w="1079" w:type="dxa"/>
-          </w:tcPr>
-          <w:p>
-            <w:pPr>
-              <w:rPr>
-                <w:sz w:val="11"/>
-                <w:szCs w:val="11"/>
-                <w:lang w:val="en-GB"/>
-              </w:rPr>
-            </w:pPr>
-            <w:proofErr w:type="spellStart"/>
-            <w:r>
-              <w:rPr>
-                <w:sz w:val="11"/>
-                <w:szCs w:val="11"/>
-                <w:lang w:val="en-GB"/>
-              </w:rPr>
-              <w:t>setuid</w:t>
-            </w:r>
-            <w:proofErr w:type="spellEnd"/>
-          </w:p>
-        </w:tc>
-        <w:tc>
-          <w:tcPr>
-            <w:tcW w:w="1079" w:type="dxa"/>
-          </w:tcPr>
-          <w:p>
-            <w:pPr>
-              <w:rPr>
-                <w:sz w:val="11"/>
-                <w:szCs w:val="11"/>
-                <w:lang w:val="en-GB"/>
-              </w:rPr>
-            </w:pPr>
-            <w:proofErr w:type="spellStart"/>
-            <w:r>
-              <w:rPr>
-                <w:sz w:val="11"/>
-                <w:szCs w:val="11"/>
-                <w:lang w:val="en-GB"/>
-              </w:rPr>
-              <w:t>ptrace_read</w:t>
-            </w:r>
-            <w:proofErr w:type="spellEnd"/>
-          </w:p>
-        </w:tc>
-        <w:tc>
-          <w:tcPr>
-            <w:tcW w:w="1079" w:type="dxa"/>
-          </w:tcPr>
-          <w:p>
-            <w:pPr>
-              <w:rPr>
-                <w:sz w:val="11"/>
-                <w:szCs w:val="11"/>
-                <w:lang w:val="en-GB"/>
-              </w:rPr>
-            </w:pPr>
-            <w:r>
-              <w:rPr>
-                <w:sz w:val="11"/>
-                <w:szCs w:val="11"/>
-                <w:lang w:val="en-GB"/>
-              </w:rPr>
-              <w:t>listen</w:t>
-            </w:r>
-          </w:p>
-        </w:tc>
-      </w:tr>
-      <w:tr>
-        <w:trPr>
-          <w:jc w:val="center"/>
-        </w:trPr>
-        <w:tc>
-          <w:tcPr>
-            <w:tcW w:w="1078" w:type="dxa"/>
-          </w:tcPr>
-          <w:p>
-            <w:pPr>
-              <w:rPr>
-                <w:sz w:val="11"/>
-                <w:szCs w:val="11"/>
-                <w:lang w:val="en-GB"/>
-              </w:rPr>
-            </w:pPr>
-            <w:r>
-              <w:rPr>
-                <w:sz w:val="11"/>
-                <w:szCs w:val="11"/>
-                <w:lang w:val="en-GB"/>
-              </w:rPr>
-              <w:t>receive</w:t>
-            </w:r>
-          </w:p>
-        </w:tc>
-        <w:tc>
-          <w:tcPr>
-            <w:tcW w:w="1078" w:type="dxa"/>
-          </w:tcPr>
-          <w:p>
-            <w:pPr>
-              <w:rPr>
-                <w:sz w:val="11"/>
-                <w:szCs w:val="11"/>
-                <w:lang w:val="en-GB"/>
-              </w:rPr>
-            </w:pPr>
-            <w:r>
-              <w:rPr>
-                <w:sz w:val="11"/>
-                <w:szCs w:val="11"/>
-                <w:lang w:val="en-GB"/>
-              </w:rPr>
-              <w:t>free</w:t>
-            </w:r>
-          </w:p>
-        </w:tc>
-        <w:tc>
-          <w:tcPr>
-            <w:tcW w:w="1079" w:type="dxa"/>
-          </w:tcPr>
-          <w:p>
-            <w:pPr>
-              <w:rPr>
-                <w:sz w:val="11"/>
-                <w:szCs w:val="11"/>
-                <w:lang w:val="en-GB"/>
-              </w:rPr>
-            </w:pPr>
-            <w:proofErr w:type="spellStart"/>
-            <w:r>
-              <w:rPr>
-                <w:sz w:val="11"/>
-                <w:szCs w:val="11"/>
-                <w:lang w:val="en-GB"/>
-              </w:rPr>
-              <w:t>listxattr</w:t>
-            </w:r>
-            <w:proofErr w:type="spellEnd"/>
-          </w:p>
-        </w:tc>
-        <w:tc>
-          <w:tcPr>
-            <w:tcW w:w="1079" w:type="dxa"/>
-          </w:tcPr>
-          <w:p>
-            <w:pPr>
-              <w:rPr>
-                <w:sz w:val="11"/>
-                <w:szCs w:val="11"/>
-                <w:lang w:val="en-GB"/>
-              </w:rPr>
-            </w:pPr>
-            <w:proofErr w:type="spellStart"/>
-            <w:r>
-              <w:rPr>
-                <w:sz w:val="11"/>
-                <w:szCs w:val="11"/>
-                <w:lang w:val="en-GB"/>
-              </w:rPr>
-              <w:t>version_entity</w:t>
-            </w:r>
-            <w:proofErr w:type="spellEnd"/>
-          </w:p>
-        </w:tc>
-        <w:tc>
-          <w:tcPr>
-            <w:tcW w:w="1079" w:type="dxa"/>
-          </w:tcPr>
-          <w:p>
-            <w:pPr>
-              <w:rPr>
-                <w:sz w:val="11"/>
-                <w:szCs w:val="11"/>
-                <w:lang w:val="en-GB"/>
-              </w:rPr>
-            </w:pPr>
-            <w:proofErr w:type="spellStart"/>
-            <w:r>
-              <w:rPr>
-                <w:sz w:val="11"/>
-                <w:szCs w:val="11"/>
-                <w:lang w:val="en-GB"/>
-              </w:rPr>
-              <w:t>arg</w:t>
-            </w:r>
-            <w:proofErr w:type="spellEnd"/>
-          </w:p>
-        </w:tc>
-        <w:tc>
-          <w:tcPr>
-            <w:tcW w:w="1079" w:type="dxa"/>
-          </w:tcPr>
-          <w:p>
-            <w:pPr>
-              <w:rPr>
-                <w:sz w:val="11"/>
-                <w:szCs w:val="11"/>
-                <w:lang w:val="en-GB"/>
-              </w:rPr>
-            </w:pPr>
-            <w:proofErr w:type="spellStart"/>
-            <w:r>
-              <w:rPr>
-                <w:sz w:val="11"/>
-                <w:szCs w:val="11"/>
-                <w:lang w:val="en-GB"/>
-              </w:rPr>
-              <w:t>memory_read</w:t>
-            </w:r>
-            <w:proofErr w:type="spellEnd"/>
-          </w:p>
-        </w:tc>
-        <w:tc>
-          <w:tcPr>
-            <w:tcW w:w="1079" w:type="dxa"/>
-          </w:tcPr>
-          <w:p>
-            <w:pPr>
-              <w:rPr>
-                <w:sz w:val="11"/>
-                <w:szCs w:val="11"/>
-                <w:lang w:val="en-GB"/>
-              </w:rPr>
-            </w:pPr>
-            <w:proofErr w:type="spellStart"/>
-            <w:r>
-              <w:rPr>
-                <w:sz w:val="11"/>
-                <w:szCs w:val="11"/>
-                <w:lang w:val="en-GB"/>
-              </w:rPr>
-              <w:t>ptrace_read_task</w:t>
-            </w:r>
-            <w:proofErr w:type="spellEnd"/>
-          </w:p>
-        </w:tc>
-        <w:tc>
-          <w:tcPr>
-            <w:tcW w:w="1079" w:type="dxa"/>
-          </w:tcPr>
-          <w:p>
-            <w:pPr>
-              <w:rPr>
-                <w:sz w:val="11"/>
-                <w:szCs w:val="11"/>
-                <w:lang w:val="en-GB"/>
-              </w:rPr>
-            </w:pPr>
-            <w:proofErr w:type="spellStart"/>
-            <w:r>
-              <w:rPr>
-                <w:sz w:val="11"/>
-                <w:szCs w:val="11"/>
-                <w:lang w:val="en-GB"/>
-              </w:rPr>
-              <w:t>version_activity</w:t>
             </w:r>
             <w:proofErr w:type="spellEnd"/>
           </w:p>
@@ -10320,186 +9953,92 @@
         </w:trPr>
         <w:tc>
           <w:tcPr>
-            <w:tcW w:w="1078" w:type="dxa"/>
+            <w:tcW w:w="1470" w:type="dxa"/>
           </w:tcPr>
           <w:p>
             <w:pPr>
               <w:rPr>
-                <w:sz w:val="11"/>
-                <w:szCs w:val="11"/>
+                <w:sz w:val="20"/>
+                <w:szCs w:val="20"/>
+                <w:lang w:val="en-GB"/>
+              </w:rPr>
+            </w:pPr>
+            <w:r>
+              <w:rPr>
+                <w:sz w:val="20"/>
+                <w:szCs w:val="20"/>
+                <w:lang w:val="en-GB"/>
+              </w:rPr>
+              <w:t>receive</w:t>
+            </w:r>
+          </w:p>
+        </w:tc>
+        <w:tc>
+          <w:tcPr>
+            <w:tcW w:w="2008" w:type="dxa"/>
+          </w:tcPr>
+          <w:p>
+            <w:pPr>
+              <w:rPr>
+                <w:sz w:val="20"/>
+                <w:szCs w:val="20"/>
+                <w:lang w:val="en-GB"/>
+              </w:rPr>
+            </w:pPr>
+            <w:r>
+              <w:rPr>
+                <w:sz w:val="20"/>
+                <w:szCs w:val="20"/>
+                <w:lang w:val="en-GB"/>
+              </w:rPr>
+              <w:t>free</w:t>
+            </w:r>
+          </w:p>
+        </w:tc>
+        <w:tc>
+          <w:tcPr>
+            <w:tcW w:w="1655" w:type="dxa"/>
+          </w:tcPr>
+          <w:p>
+            <w:pPr>
+              <w:rPr>
+                <w:sz w:val="20"/>
+                <w:szCs w:val="20"/>
                 <w:lang w:val="en-GB"/>
               </w:rPr>
             </w:pPr>
             <w:proofErr w:type="spellStart"/>
             <w:r>
               <w:rPr>
-                <w:sz w:val="11"/>
-                <w:szCs w:val="11"/>
-                <w:lang w:val="en-GB"/>
-              </w:rPr>
-              <w:t>receive_msg</w:t>
+                <w:sz w:val="20"/>
+                <w:szCs w:val="20"/>
+                <w:lang w:val="en-GB"/>
+              </w:rPr>
+              <w:t>listxattr</w:t>
             </w:r>
             <w:proofErr w:type="spellEnd"/>
           </w:p>
         </w:tc>
         <w:tc>
           <w:tcPr>
-            <w:tcW w:w="1078" w:type="dxa"/>
+            <w:tcW w:w="1836" w:type="dxa"/>
           </w:tcPr>
           <w:p>
             <w:pPr>
               <w:rPr>
-                <w:sz w:val="11"/>
-                <w:szCs w:val="11"/>
-                <w:lang w:val="en-GB"/>
-              </w:rPr>
-            </w:pPr>
-            <w:r>
-              <w:rPr>
-                <w:sz w:val="11"/>
-                <w:szCs w:val="11"/>
-                <w:lang w:val="en-GB"/>
-              </w:rPr>
-              <w:t>clone</w:t>
-            </w:r>
-          </w:p>
-        </w:tc>
-        <w:tc>
-          <w:tcPr>
-            <w:tcW w:w="1079" w:type="dxa"/>
-          </w:tcPr>
-          <w:p>
-            <w:pPr>
-              <w:rPr>
-                <w:sz w:val="11"/>
-                <w:szCs w:val="11"/>
+                <w:sz w:val="20"/>
+                <w:szCs w:val="20"/>
                 <w:lang w:val="en-GB"/>
               </w:rPr>
             </w:pPr>
             <w:proofErr w:type="spellStart"/>
             <w:r>
               <w:rPr>
-                <w:sz w:val="11"/>
-                <w:szCs w:val="11"/>
-                <w:lang w:val="en-GB"/>
-              </w:rPr>
-              <w:t>file_lock</w:t>
-            </w:r>
-            <w:proofErr w:type="spellEnd"/>
-          </w:p>
-        </w:tc>
-        <w:tc>
-          <w:tcPr>
-            <w:tcW w:w="1079" w:type="dxa"/>
-          </w:tcPr>
-          <w:p>
-            <w:pPr>
-              <w:rPr>
-                <w:sz w:val="11"/>
-                <w:szCs w:val="11"/>
-                <w:lang w:val="en-GB"/>
-              </w:rPr>
-            </w:pPr>
-            <w:proofErr w:type="spellStart"/>
-            <w:r>
-              <w:rPr>
-                <w:sz w:val="11"/>
-                <w:szCs w:val="11"/>
-                <w:lang w:val="en-GB"/>
-              </w:rPr>
-              <w:t>terminate_proc</w:t>
-            </w:r>
-            <w:proofErr w:type="spellEnd"/>
-          </w:p>
-        </w:tc>
-        <w:tc>
-          <w:tcPr>
-            <w:tcW w:w="1079" w:type="dxa"/>
-          </w:tcPr>
-          <w:p>
-            <w:pPr>
-              <w:rPr>
-                <w:sz w:val="11"/>
-                <w:szCs w:val="11"/>
-                <w:lang w:val="en-GB"/>
-              </w:rPr>
-            </w:pPr>
-            <w:r>
-              <w:rPr>
-                <w:sz w:val="11"/>
-                <w:szCs w:val="11"/>
-                <w:lang w:val="en-GB"/>
-              </w:rPr>
-              <w:t>rename</w:t>
-            </w:r>
-          </w:p>
-        </w:tc>
-        <w:tc>
-          <w:tcPr>
-            <w:tcW w:w="1079" w:type="dxa"/>
-          </w:tcPr>
-          <w:p>
-            <w:pPr>
-              <w:rPr>
-                <w:sz w:val="11"/>
-                <w:szCs w:val="11"/>
-                <w:lang w:val="en-GB"/>
-              </w:rPr>
-            </w:pPr>
-            <w:proofErr w:type="spellStart"/>
-            <w:r>
-              <w:rPr>
-                <w:sz w:val="11"/>
-                <w:szCs w:val="11"/>
-                <w:lang w:val="en-GB"/>
-              </w:rPr>
-              <w:t>removexattr</w:t>
-            </w:r>
-            <w:proofErr w:type="spellEnd"/>
-          </w:p>
-        </w:tc>
-        <w:tc>
-          <w:tcPr>
-            <w:tcW w:w="1079" w:type="dxa"/>
-          </w:tcPr>
-          <w:p>
-            <w:pPr>
-              <w:rPr>
-                <w:sz w:val="11"/>
-                <w:szCs w:val="11"/>
-                <w:lang w:val="en-GB"/>
-              </w:rPr>
-            </w:pPr>
-            <w:r>
-              <w:rPr>
-                <w:sz w:val="11"/>
-                <w:szCs w:val="11"/>
-                <w:lang w:val="en-GB"/>
-              </w:rPr>
-              <w:t>open</w:t>
-            </w:r>
-          </w:p>
-        </w:tc>
-        <w:tc>
-          <w:tcPr>
-            <w:tcW w:w="1079" w:type="dxa"/>
-          </w:tcPr>
-          <w:p>
-            <w:pPr>
-              <w:rPr>
-                <w:sz w:val="11"/>
-                <w:szCs w:val="11"/>
-                <w:lang w:val="en-GB"/>
-              </w:rPr>
-            </w:pPr>
-            <w:proofErr w:type="spellStart"/>
-            <w:r>
-              <w:rPr>
-                <w:sz w:val="11"/>
-                <w:szCs w:val="11"/>
-                <w:lang w:val="en-GB"/>
-              </w:rPr>
-              <w:t>read_ioctl</w:t>
+                <w:sz w:val="20"/>
+                <w:szCs w:val="20"/>
+                <w:lang w:val="en-GB"/>
+              </w:rPr>
+              <w:t>version_entity</w:t>
             </w:r>
             <w:proofErr w:type="spellEnd"/>
           </w:p>
@@ -10511,188 +10050,94 @@
         </w:trPr>
         <w:tc>
           <w:tcPr>
-            <w:tcW w:w="1078" w:type="dxa"/>
+            <w:tcW w:w="1470" w:type="dxa"/>
           </w:tcPr>
           <w:p>
             <w:pPr>
               <w:rPr>
-                <w:sz w:val="11"/>
-                <w:szCs w:val="11"/>
+                <w:sz w:val="20"/>
+                <w:szCs w:val="20"/>
                 <w:lang w:val="en-GB"/>
               </w:rPr>
             </w:pPr>
             <w:proofErr w:type="spellStart"/>
             <w:r>
               <w:rPr>
-                <w:sz w:val="11"/>
-                <w:szCs w:val="11"/>
-                <w:lang w:val="en-GB"/>
-              </w:rPr>
-              <w:t>munmap</w:t>
+                <w:sz w:val="20"/>
+                <w:szCs w:val="20"/>
+                <w:lang w:val="en-GB"/>
+              </w:rPr>
+              <w:t>receive_msg</w:t>
             </w:r>
             <w:proofErr w:type="spellEnd"/>
           </w:p>
         </w:tc>
         <w:tc>
           <w:tcPr>
-            <w:tcW w:w="1078" w:type="dxa"/>
+            <w:tcW w:w="2008" w:type="dxa"/>
           </w:tcPr>
           <w:p>
             <w:pPr>
               <w:rPr>
-                <w:sz w:val="11"/>
-                <w:szCs w:val="11"/>
+                <w:sz w:val="20"/>
+                <w:szCs w:val="20"/>
                 <w:lang w:val="en-GB"/>
               </w:rPr>
             </w:pPr>
             <w:r>
               <w:rPr>
-                <w:sz w:val="11"/>
-                <w:szCs w:val="11"/>
-                <w:lang w:val="en-GB"/>
-              </w:rPr>
-              <w:t>write</w:t>
+                <w:sz w:val="20"/>
+                <w:szCs w:val="20"/>
+                <w:lang w:val="en-GB"/>
+              </w:rPr>
+              <w:t>clone</w:t>
             </w:r>
           </w:p>
         </w:tc>
         <w:tc>
           <w:tcPr>
-            <w:tcW w:w="1079" w:type="dxa"/>
+            <w:tcW w:w="1655" w:type="dxa"/>
           </w:tcPr>
           <w:p>
             <w:pPr>
               <w:rPr>
-                <w:sz w:val="11"/>
-                <w:szCs w:val="11"/>
+                <w:sz w:val="20"/>
+                <w:szCs w:val="20"/>
                 <w:lang w:val="en-GB"/>
               </w:rPr>
             </w:pPr>
             <w:proofErr w:type="spellStart"/>
             <w:r>
               <w:rPr>
-                <w:sz w:val="11"/>
-                <w:szCs w:val="11"/>
-                <w:lang w:val="en-GB"/>
-              </w:rPr>
-              <w:t>file_rcv</w:t>
+                <w:sz w:val="20"/>
+                <w:szCs w:val="20"/>
+                <w:lang w:val="en-GB"/>
+              </w:rPr>
+              <w:t>file_lock</w:t>
             </w:r>
             <w:proofErr w:type="spellEnd"/>
           </w:p>
         </w:tc>
         <w:tc>
           <w:tcPr>
-            <w:tcW w:w="1079" w:type="dxa"/>
+            <w:tcW w:w="1836" w:type="dxa"/>
           </w:tcPr>
           <w:p>
             <w:pPr>
               <w:rPr>
-                <w:sz w:val="11"/>
-                <w:szCs w:val="11"/>
+                <w:sz w:val="20"/>
+                <w:szCs w:val="20"/>
                 <w:lang w:val="en-GB"/>
               </w:rPr>
             </w:pPr>
             <w:proofErr w:type="spellStart"/>
             <w:r>
               <w:rPr>
-                <w:sz w:val="11"/>
-                <w:szCs w:val="11"/>
-                <w:lang w:val="en-GB"/>
-              </w:rPr>
-              <w:t>write_ioctl</w:t>
-            </w:r>
-            <w:proofErr w:type="spellEnd"/>
-          </w:p>
-        </w:tc>
-        <w:tc>
-          <w:tcPr>
-            <w:tcW w:w="1079" w:type="dxa"/>
-          </w:tcPr>
-          <w:p>
-            <w:pPr>
-              <w:rPr>
-                <w:sz w:val="11"/>
-                <w:szCs w:val="11"/>
-                <w:lang w:val="en-GB"/>
-              </w:rPr>
-            </w:pPr>
-            <w:proofErr w:type="spellStart"/>
-            <w:r>
-              <w:rPr>
-                <w:sz w:val="11"/>
-                <w:szCs w:val="11"/>
-                <w:lang w:val="en-GB"/>
-              </w:rPr>
-              <w:t>sh_create</w:t>
-            </w:r>
-            <w:proofErr w:type="spellEnd"/>
-          </w:p>
-        </w:tc>
-        <w:tc>
-          <w:tcPr>
-            <w:tcW w:w="1079" w:type="dxa"/>
-          </w:tcPr>
-          <w:p>
-            <w:pPr>
-              <w:rPr>
-                <w:sz w:val="11"/>
-                <w:szCs w:val="11"/>
-                <w:lang w:val="en-GB"/>
-              </w:rPr>
-            </w:pPr>
-            <w:proofErr w:type="spellStart"/>
-            <w:r>
-              <w:rPr>
-                <w:sz w:val="11"/>
-                <w:szCs w:val="11"/>
-                <w:lang w:val="en-GB"/>
-              </w:rPr>
-              <w:t>setxattr</w:t>
-            </w:r>
-            <w:proofErr w:type="spellEnd"/>
-          </w:p>
-        </w:tc>
-        <w:tc>
-          <w:tcPr>
-            <w:tcW w:w="1079" w:type="dxa"/>
-          </w:tcPr>
-          <w:p>
-            <w:pPr>
-              <w:rPr>
-                <w:sz w:val="11"/>
-                <w:szCs w:val="11"/>
-                <w:lang w:val="en-GB"/>
-              </w:rPr>
-            </w:pPr>
-            <w:r>
-              <w:rPr>
-                <w:sz w:val="11"/>
-                <w:szCs w:val="11"/>
-                <w:lang w:val="en-GB"/>
-              </w:rPr>
-              <w:t>accept</w:t>
-            </w:r>
-          </w:p>
-        </w:tc>
-        <w:tc>
-          <w:tcPr>
-            <w:tcW w:w="1079" w:type="dxa"/>
-          </w:tcPr>
-          <w:p>
-            <w:pPr>
-              <w:rPr>
-                <w:sz w:val="11"/>
-                <w:szCs w:val="11"/>
-                <w:lang w:val="en-GB"/>
-              </w:rPr>
-            </w:pPr>
-            <w:proofErr w:type="spellStart"/>
-            <w:r>
-              <w:rPr>
-                <w:sz w:val="11"/>
-                <w:szCs w:val="11"/>
-                <w:lang w:val="en-GB"/>
-              </w:rPr>
-              <w:t>setpgid</w:t>
+                <w:sz w:val="20"/>
+                <w:szCs w:val="20"/>
+                <w:lang w:val="en-GB"/>
+              </w:rPr>
+              <w:t>terminate_proc</w:t>
             </w:r>
             <w:proofErr w:type="spellEnd"/>
           </w:p>
@@ -10704,186 +10149,94 @@
         </w:trPr>
         <w:tc>
           <w:tcPr>
-            <w:tcW w:w="1078" w:type="dxa"/>
+            <w:tcW w:w="1470" w:type="dxa"/>
           </w:tcPr>
           <w:p>
             <w:pPr>
               <w:rPr>
-                <w:sz w:val="11"/>
-                <w:szCs w:val="11"/>
+                <w:sz w:val="20"/>
+                <w:szCs w:val="20"/>
                 <w:lang w:val="en-GB"/>
               </w:rPr>
             </w:pPr>
             <w:proofErr w:type="spellStart"/>
             <w:r>
               <w:rPr>
-                <w:sz w:val="11"/>
-                <w:szCs w:val="11"/>
-                <w:lang w:val="en-GB"/>
-              </w:rPr>
-              <w:t>memory_write</w:t>
+                <w:sz w:val="20"/>
+                <w:szCs w:val="20"/>
+                <w:lang w:val="en-GB"/>
+              </w:rPr>
+              <w:t>munmap</w:t>
             </w:r>
             <w:proofErr w:type="spellEnd"/>
           </w:p>
         </w:tc>
         <w:tc>
           <w:tcPr>
-            <w:tcW w:w="1078" w:type="dxa"/>
+            <w:tcW w:w="2008" w:type="dxa"/>
           </w:tcPr>
           <w:p>
             <w:pPr>
               <w:rPr>
-                <w:sz w:val="11"/>
-                <w:szCs w:val="11"/>
+                <w:sz w:val="20"/>
+                <w:szCs w:val="20"/>
                 <w:lang w:val="en-GB"/>
               </w:rPr>
             </w:pPr>
             <w:r>
               <w:rPr>
-                <w:sz w:val="11"/>
-                <w:szCs w:val="11"/>
-                <w:lang w:val="en-GB"/>
-              </w:rPr>
-              <w:t>connect</w:t>
+                <w:sz w:val="20"/>
+                <w:szCs w:val="20"/>
+                <w:lang w:val="en-GB"/>
+              </w:rPr>
+              <w:t>write</w:t>
             </w:r>
           </w:p>
         </w:tc>
         <w:tc>
           <w:tcPr>
-            <w:tcW w:w="1079" w:type="dxa"/>
+            <w:tcW w:w="1655" w:type="dxa"/>
           </w:tcPr>
           <w:p>
             <w:pPr>
               <w:rPr>
-                <w:sz w:val="11"/>
-                <w:szCs w:val="11"/>
+                <w:sz w:val="20"/>
+                <w:szCs w:val="20"/>
                 <w:lang w:val="en-GB"/>
               </w:rPr>
             </w:pPr>
             <w:proofErr w:type="spellStart"/>
             <w:r>
               <w:rPr>
-                <w:sz w:val="11"/>
-                <w:szCs w:val="11"/>
-                <w:lang w:val="en-GB"/>
-              </w:rPr>
-              <w:t>getxattr</w:t>
+                <w:sz w:val="20"/>
+                <w:szCs w:val="20"/>
+                <w:lang w:val="en-GB"/>
+              </w:rPr>
+              <w:t>file_rcv</w:t>
             </w:r>
             <w:proofErr w:type="spellEnd"/>
           </w:p>
         </w:tc>
         <w:tc>
           <w:tcPr>
-            <w:tcW w:w="1079" w:type="dxa"/>
+            <w:tcW w:w="1836" w:type="dxa"/>
           </w:tcPr>
           <w:p>
             <w:pPr>
               <w:rPr>
-                <w:sz w:val="11"/>
-                <w:szCs w:val="11"/>
+                <w:sz w:val="20"/>
+                <w:szCs w:val="20"/>
                 <w:lang w:val="en-GB"/>
               </w:rPr>
             </w:pPr>
             <w:proofErr w:type="spellStart"/>
             <w:r>
               <w:rPr>
-                <w:sz w:val="11"/>
-                <w:szCs w:val="11"/>
-                <w:lang w:val="en-GB"/>
-              </w:rPr>
-              <w:t>receive_unix</w:t>
-            </w:r>
-            <w:proofErr w:type="spellEnd"/>
-          </w:p>
-        </w:tc>
-        <w:tc>
-          <w:tcPr>
-            <w:tcW w:w="1079" w:type="dxa"/>
-          </w:tcPr>
-          <w:p>
-            <w:pPr>
-              <w:rPr>
-                <w:sz w:val="11"/>
-                <w:szCs w:val="11"/>
-                <w:lang w:val="en-GB"/>
-              </w:rPr>
-            </w:pPr>
-            <w:proofErr w:type="spellStart"/>
-            <w:r>
-              <w:rPr>
-                <w:sz w:val="11"/>
-                <w:szCs w:val="11"/>
-                <w:lang w:val="en-GB"/>
-              </w:rPr>
-              <w:t>sh_attach</w:t>
-            </w:r>
-            <w:proofErr w:type="spellEnd"/>
-          </w:p>
-        </w:tc>
-        <w:tc>
-          <w:tcPr>
-            <w:tcW w:w="1079" w:type="dxa"/>
-          </w:tcPr>
-          <w:p>
-            <w:pPr>
-              <w:rPr>
-                <w:sz w:val="11"/>
-                <w:szCs w:val="11"/>
-                <w:lang w:val="en-GB"/>
-              </w:rPr>
-            </w:pPr>
-            <w:r>
-              <w:rPr>
-                <w:sz w:val="11"/>
-                <w:szCs w:val="11"/>
-                <w:lang w:val="en-GB"/>
-              </w:rPr>
-              <w:t>read</w:t>
-            </w:r>
-          </w:p>
-        </w:tc>
-        <w:tc>
-          <w:tcPr>
-            <w:tcW w:w="1079" w:type="dxa"/>
-          </w:tcPr>
-          <w:p>
-            <w:pPr>
-              <w:rPr>
-                <w:sz w:val="11"/>
-                <w:szCs w:val="11"/>
-                <w:lang w:val="en-GB"/>
-              </w:rPr>
-            </w:pPr>
-            <w:r>
-              <w:rPr>
-                <w:sz w:val="11"/>
-                <w:szCs w:val="11"/>
-                <w:lang w:val="en-GB"/>
-              </w:rPr>
-              <w:t>send</w:t>
-            </w:r>
-          </w:p>
-        </w:tc>
-        <w:tc>
-          <w:tcPr>
-            <w:tcW w:w="1079" w:type="dxa"/>
-          </w:tcPr>
-          <w:p>
-            <w:pPr>
-              <w:rPr>
-                <w:sz w:val="11"/>
-                <w:szCs w:val="11"/>
-                <w:lang w:val="en-GB"/>
-              </w:rPr>
-            </w:pPr>
-            <w:proofErr w:type="spellStart"/>
-            <w:r>
-              <w:rPr>
-                <w:sz w:val="11"/>
-                <w:szCs w:val="11"/>
-                <w:lang w:val="en-GB"/>
-              </w:rPr>
-              <w:t>terminate_tast</w:t>
+                <w:sz w:val="20"/>
+                <w:szCs w:val="20"/>
+                <w:lang w:val="en-GB"/>
+              </w:rPr>
+              <w:t>write_ioctl</w:t>
             </w:r>
             <w:proofErr w:type="spellEnd"/>
           </w:p>
@@ -10895,190 +10248,94 @@
         </w:trPr>
         <w:tc>
           <w:tcPr>
-            <w:tcW w:w="1078" w:type="dxa"/>
+            <w:tcW w:w="1470" w:type="dxa"/>
           </w:tcPr>
           <w:p>
             <w:pPr>
               <w:rPr>
-                <w:sz w:val="11"/>
-                <w:szCs w:val="11"/>
-                <w:lang w:val="en-GB"/>
-              </w:rPr>
-            </w:pPr>
-            <w:r>
-              <w:rPr>
-                <w:sz w:val="11"/>
-                <w:szCs w:val="11"/>
-                <w:lang w:val="en-GB"/>
-              </w:rPr>
-              <w:t>addressed</w:t>
-            </w:r>
-          </w:p>
-        </w:tc>
-        <w:tc>
-          <w:tcPr>
-            <w:tcW w:w="1078" w:type="dxa"/>
-          </w:tcPr>
-          <w:p>
-            <w:pPr>
-              <w:rPr>
-                <w:sz w:val="11"/>
-                <w:szCs w:val="11"/>
+                <w:sz w:val="20"/>
+                <w:szCs w:val="20"/>
                 <w:lang w:val="en-GB"/>
               </w:rPr>
             </w:pPr>
             <w:proofErr w:type="spellStart"/>
             <w:r>
               <w:rPr>
-                <w:sz w:val="11"/>
-                <w:szCs w:val="11"/>
-                <w:lang w:val="en-GB"/>
-              </w:rPr>
-              <w:t>socket_pair_create</w:t>
+                <w:sz w:val="20"/>
+                <w:szCs w:val="20"/>
+                <w:lang w:val="en-GB"/>
+              </w:rPr>
+              <w:t>memory_write</w:t>
             </w:r>
             <w:proofErr w:type="spellEnd"/>
           </w:p>
         </w:tc>
         <w:tc>
           <w:tcPr>
-            <w:tcW w:w="1079" w:type="dxa"/>
+            <w:tcW w:w="2008" w:type="dxa"/>
           </w:tcPr>
           <w:p>
             <w:pPr>
               <w:rPr>
-                <w:sz w:val="11"/>
-                <w:szCs w:val="11"/>
+                <w:sz w:val="20"/>
+                <w:szCs w:val="20"/>
+                <w:lang w:val="en-GB"/>
+              </w:rPr>
+            </w:pPr>
+            <w:r>
+              <w:rPr>
+                <w:sz w:val="20"/>
+                <w:szCs w:val="20"/>
+                <w:lang w:val="en-GB"/>
+              </w:rPr>
+              <w:t>connect</w:t>
+            </w:r>
+          </w:p>
+        </w:tc>
+        <w:tc>
+          <w:tcPr>
+            <w:tcW w:w="1655" w:type="dxa"/>
+          </w:tcPr>
+          <w:p>
+            <w:pPr>
+              <w:rPr>
+                <w:sz w:val="20"/>
+                <w:szCs w:val="20"/>
                 <w:lang w:val="en-GB"/>
               </w:rPr>
             </w:pPr>
             <w:proofErr w:type="spellStart"/>
             <w:r>
               <w:rPr>
-                <w:sz w:val="11"/>
-                <w:szCs w:val="11"/>
-                <w:lang w:val="en-GB"/>
-              </w:rPr>
-              <w:t>perm_check</w:t>
+                <w:sz w:val="20"/>
+                <w:szCs w:val="20"/>
+                <w:lang w:val="en-GB"/>
+              </w:rPr>
+              <w:t>getxattr</w:t>
             </w:r>
             <w:proofErr w:type="spellEnd"/>
           </w:p>
         </w:tc>
         <w:tc>
           <w:tcPr>
-            <w:tcW w:w="1079" w:type="dxa"/>
+            <w:tcW w:w="1836" w:type="dxa"/>
           </w:tcPr>
           <w:p>
             <w:pPr>
               <w:rPr>
-                <w:sz w:val="11"/>
-                <w:szCs w:val="11"/>
+                <w:sz w:val="20"/>
+                <w:szCs w:val="20"/>
                 <w:lang w:val="en-GB"/>
               </w:rPr>
             </w:pPr>
             <w:proofErr w:type="spellStart"/>
             <w:r>
               <w:rPr>
-                <w:sz w:val="11"/>
-                <w:szCs w:val="11"/>
-                <w:lang w:val="en-GB"/>
-              </w:rPr>
-              <w:t>sh_read</w:t>
-            </w:r>
-            <w:proofErr w:type="spellEnd"/>
-          </w:p>
-        </w:tc>
-        <w:tc>
-          <w:tcPr>
-            <w:tcW w:w="1079" w:type="dxa"/>
-          </w:tcPr>
-          <w:p>
-            <w:pPr>
-              <w:rPr>
-                <w:sz w:val="11"/>
-                <w:szCs w:val="11"/>
-                <w:lang w:val="en-GB"/>
-              </w:rPr>
-            </w:pPr>
-            <w:proofErr w:type="spellStart"/>
-            <w:r>
-              <w:rPr>
-                <w:sz w:val="11"/>
-                <w:szCs w:val="11"/>
-                <w:lang w:val="en-GB"/>
-              </w:rPr>
-              <w:t>getattr</w:t>
-            </w:r>
-            <w:proofErr w:type="spellEnd"/>
-          </w:p>
-        </w:tc>
-        <w:tc>
-          <w:tcPr>
-            <w:tcW w:w="1079" w:type="dxa"/>
-          </w:tcPr>
-          <w:p>
-            <w:pPr>
-              <w:rPr>
-                <w:sz w:val="11"/>
-                <w:szCs w:val="11"/>
-                <w:lang w:val="en-GB"/>
-              </w:rPr>
-            </w:pPr>
-            <w:proofErr w:type="spellStart"/>
-            <w:r>
-              <w:rPr>
-                <w:sz w:val="11"/>
-                <w:szCs w:val="11"/>
-                <w:lang w:val="en-GB"/>
-              </w:rPr>
-              <w:t>send_unix</w:t>
-            </w:r>
-            <w:proofErr w:type="spellEnd"/>
-          </w:p>
-        </w:tc>
-        <w:tc>
-          <w:tcPr>
-            <w:tcW w:w="1079" w:type="dxa"/>
-          </w:tcPr>
-          <w:p>
-            <w:pPr>
-              <w:rPr>
-                <w:sz w:val="11"/>
-                <w:szCs w:val="11"/>
-                <w:lang w:val="en-GB"/>
-              </w:rPr>
-            </w:pPr>
-            <w:proofErr w:type="spellStart"/>
-            <w:r>
-              <w:rPr>
-                <w:sz w:val="11"/>
-                <w:szCs w:val="11"/>
-                <w:lang w:val="en-GB"/>
-              </w:rPr>
-              <w:t>ran_on</w:t>
-            </w:r>
-            <w:proofErr w:type="spellEnd"/>
-          </w:p>
-        </w:tc>
-        <w:tc>
-          <w:tcPr>
-            <w:tcW w:w="1079" w:type="dxa"/>
-          </w:tcPr>
-          <w:p>
-            <w:pPr>
-              <w:rPr>
-                <w:sz w:val="11"/>
-                <w:szCs w:val="11"/>
-                <w:lang w:val="en-GB"/>
-              </w:rPr>
-            </w:pPr>
-            <w:proofErr w:type="spellStart"/>
-            <w:r>
-              <w:rPr>
-                <w:sz w:val="11"/>
-                <w:szCs w:val="11"/>
-                <w:lang w:val="en-GB"/>
-              </w:rPr>
-              <w:t>send_msg</w:t>
+                <w:sz w:val="20"/>
+                <w:szCs w:val="20"/>
+                <w:lang w:val="en-GB"/>
+              </w:rPr>
+              <w:t>receive_unix</w:t>
             </w:r>
             <w:proofErr w:type="spellEnd"/>
           </w:p>
@@ -11090,190 +10347,94 @@
         </w:trPr>
         <w:tc>
           <w:tcPr>
-            <w:tcW w:w="1078" w:type="dxa"/>
+            <w:tcW w:w="1470" w:type="dxa"/>
           </w:tcPr>
           <w:p>
             <w:pPr>
               <w:rPr>
-                <w:sz w:val="11"/>
-                <w:szCs w:val="11"/>
+                <w:sz w:val="20"/>
+                <w:szCs w:val="20"/>
+                <w:lang w:val="en-GB"/>
+              </w:rPr>
+            </w:pPr>
+            <w:r>
+              <w:rPr>
+                <w:sz w:val="20"/>
+                <w:szCs w:val="20"/>
+                <w:lang w:val="en-GB"/>
+              </w:rPr>
+              <w:t>addressed</w:t>
+            </w:r>
+          </w:p>
+        </w:tc>
+        <w:tc>
+          <w:tcPr>
+            <w:tcW w:w="2008" w:type="dxa"/>
+          </w:tcPr>
+          <w:p>
+            <w:pPr>
+              <w:rPr>
+                <w:sz w:val="20"/>
+                <w:szCs w:val="20"/>
                 <w:lang w:val="en-GB"/>
               </w:rPr>
             </w:pPr>
             <w:proofErr w:type="spellStart"/>
             <w:r>
               <w:rPr>
-                <w:sz w:val="11"/>
-                <w:szCs w:val="11"/>
-                <w:lang w:val="en-GB"/>
-              </w:rPr>
-              <w:t>mmap_private</w:t>
+                <w:sz w:val="20"/>
+                <w:szCs w:val="20"/>
+                <w:lang w:val="en-GB"/>
+              </w:rPr>
+              <w:t>socket_pair_create</w:t>
             </w:r>
             <w:proofErr w:type="spellEnd"/>
           </w:p>
         </w:tc>
         <w:tc>
           <w:tcPr>
-            <w:tcW w:w="1078" w:type="dxa"/>
+            <w:tcW w:w="1655" w:type="dxa"/>
           </w:tcPr>
           <w:p>
             <w:pPr>
               <w:rPr>
-                <w:sz w:val="11"/>
-                <w:szCs w:val="11"/>
-                <w:lang w:val="en-GB"/>
-              </w:rPr>
-            </w:pPr>
-            <w:r>
-              <w:rPr>
-                <w:sz w:val="11"/>
-                <w:szCs w:val="11"/>
-                <w:lang w:val="en-GB"/>
-              </w:rPr>
-              <w:t>exec</w:t>
-            </w:r>
-          </w:p>
-        </w:tc>
-        <w:tc>
-          <w:tcPr>
-            <w:tcW w:w="1079" w:type="dxa"/>
-          </w:tcPr>
-          <w:p>
-            <w:pPr>
-              <w:rPr>
-                <w:sz w:val="11"/>
-                <w:szCs w:val="11"/>
+                <w:sz w:val="20"/>
+                <w:szCs w:val="20"/>
                 <w:lang w:val="en-GB"/>
               </w:rPr>
             </w:pPr>
             <w:proofErr w:type="spellStart"/>
             <w:r>
               <w:rPr>
-                <w:sz w:val="11"/>
-                <w:szCs w:val="11"/>
-                <w:lang w:val="en-GB"/>
-              </w:rPr>
-              <w:t>getxattr_inode</w:t>
+                <w:sz w:val="20"/>
+                <w:szCs w:val="20"/>
+                <w:lang w:val="en-GB"/>
+              </w:rPr>
+              <w:t>perm_check</w:t>
             </w:r>
             <w:proofErr w:type="spellEnd"/>
           </w:p>
         </w:tc>
         <w:tc>
           <w:tcPr>
-            <w:tcW w:w="1079" w:type="dxa"/>
+            <w:tcW w:w="1836" w:type="dxa"/>
           </w:tcPr>
           <w:p>
             <w:pPr>
               <w:rPr>
-                <w:sz w:val="11"/>
-                <w:szCs w:val="11"/>
+                <w:sz w:val="20"/>
+                <w:szCs w:val="20"/>
                 <w:lang w:val="en-GB"/>
               </w:rPr>
             </w:pPr>
             <w:proofErr w:type="spellStart"/>
             <w:r>
               <w:rPr>
-                <w:sz w:val="11"/>
-                <w:szCs w:val="11"/>
-                <w:lang w:val="en-GB"/>
-              </w:rPr>
-              <w:t>setxattr_inode</w:t>
-            </w:r>
-            <w:proofErr w:type="spellEnd"/>
-          </w:p>
-        </w:tc>
-        <w:tc>
-          <w:tcPr>
-            <w:tcW w:w="1079" w:type="dxa"/>
-          </w:tcPr>
-          <w:p>
-            <w:pPr>
-              <w:rPr>
-                <w:sz w:val="11"/>
-                <w:szCs w:val="11"/>
-                <w:lang w:val="en-GB"/>
-              </w:rPr>
-            </w:pPr>
-            <w:proofErr w:type="spellStart"/>
-            <w:r>
-              <w:rPr>
-                <w:sz w:val="11"/>
-                <w:szCs w:val="11"/>
-                <w:lang w:val="en-GB"/>
-              </w:rPr>
-              <w:t>mmap</w:t>
-            </w:r>
-            <w:proofErr w:type="spellEnd"/>
-          </w:p>
-        </w:tc>
-        <w:tc>
-          <w:tcPr>
-            <w:tcW w:w="1079" w:type="dxa"/>
-          </w:tcPr>
-          <w:p>
-            <w:pPr>
-              <w:rPr>
-                <w:sz w:val="11"/>
-                <w:szCs w:val="11"/>
-                <w:lang w:val="en-GB"/>
-              </w:rPr>
-            </w:pPr>
-            <w:proofErr w:type="spellStart"/>
-            <w:r>
-              <w:rPr>
-                <w:sz w:val="11"/>
-                <w:szCs w:val="11"/>
-                <w:lang w:val="en-GB"/>
-              </w:rPr>
-              <w:t>setattr_inode</w:t>
-            </w:r>
-            <w:proofErr w:type="spellEnd"/>
-          </w:p>
-        </w:tc>
-        <w:tc>
-          <w:tcPr>
-            <w:tcW w:w="1079" w:type="dxa"/>
-          </w:tcPr>
-          <w:p>
-            <w:pPr>
-              <w:rPr>
-                <w:sz w:val="11"/>
-                <w:szCs w:val="11"/>
-                <w:lang w:val="en-GB"/>
-              </w:rPr>
-            </w:pPr>
-            <w:proofErr w:type="spellStart"/>
-            <w:r>
-              <w:rPr>
-                <w:sz w:val="11"/>
-                <w:szCs w:val="11"/>
-                <w:lang w:val="en-GB"/>
-              </w:rPr>
-              <w:t>sh_write</w:t>
-            </w:r>
-            <w:proofErr w:type="spellEnd"/>
-          </w:p>
-        </w:tc>
-        <w:tc>
-          <w:tcPr>
-            <w:tcW w:w="1079" w:type="dxa"/>
-          </w:tcPr>
-          <w:p>
-            <w:pPr>
-              <w:rPr>
-                <w:sz w:val="11"/>
-                <w:szCs w:val="11"/>
-                <w:lang w:val="en-GB"/>
-              </w:rPr>
-            </w:pPr>
-            <w:proofErr w:type="spellStart"/>
-            <w:r>
-              <w:rPr>
-                <w:sz w:val="11"/>
-                <w:szCs w:val="11"/>
-                <w:lang w:val="en-GB"/>
-              </w:rPr>
-              <w:t>socket_create</w:t>
+                <w:sz w:val="20"/>
+                <w:szCs w:val="20"/>
+                <w:lang w:val="en-GB"/>
+              </w:rPr>
+              <w:t>sh_read</w:t>
             </w:r>
             <w:proofErr w:type="spellEnd"/>
           </w:p>
@@ -11285,175 +10446,972 @@
         </w:trPr>
         <w:tc>
           <w:tcPr>
-            <w:tcW w:w="1078" w:type="dxa"/>
+            <w:tcW w:w="1470" w:type="dxa"/>
           </w:tcPr>
           <w:p>
             <w:pPr>
               <w:rPr>
-                <w:sz w:val="11"/>
-                <w:szCs w:val="11"/>
+                <w:sz w:val="20"/>
+                <w:szCs w:val="20"/>
                 <w:lang w:val="en-GB"/>
               </w:rPr>
             </w:pPr>
             <w:proofErr w:type="spellStart"/>
             <w:r>
               <w:rPr>
-                <w:sz w:val="11"/>
-                <w:szCs w:val="11"/>
-                <w:lang w:val="en-GB"/>
-              </w:rPr>
-              <w:t>clone_mem</w:t>
+                <w:sz w:val="20"/>
+                <w:szCs w:val="20"/>
+                <w:lang w:val="en-GB"/>
+              </w:rPr>
+              <w:t>mmap_private</w:t>
             </w:r>
             <w:proofErr w:type="spellEnd"/>
           </w:p>
         </w:tc>
         <w:tc>
           <w:tcPr>
-            <w:tcW w:w="1078" w:type="dxa"/>
+            <w:tcW w:w="2008" w:type="dxa"/>
           </w:tcPr>
           <w:p>
             <w:pPr>
               <w:rPr>
-                <w:sz w:val="11"/>
-                <w:szCs w:val="11"/>
+                <w:sz w:val="20"/>
+                <w:szCs w:val="20"/>
                 <w:lang w:val="en-GB"/>
               </w:rPr>
             </w:pPr>
             <w:r>
               <w:rPr>
-                <w:sz w:val="11"/>
-                <w:szCs w:val="11"/>
-                <w:lang w:val="en-GB"/>
-              </w:rPr>
-              <w:t>link</w:t>
+                <w:sz w:val="20"/>
+                <w:szCs w:val="20"/>
+                <w:lang w:val="en-GB"/>
+              </w:rPr>
+              <w:t>exec</w:t>
             </w:r>
           </w:p>
         </w:tc>
         <w:tc>
           <w:tcPr>
-            <w:tcW w:w="1079" w:type="dxa"/>
+            <w:tcW w:w="1655" w:type="dxa"/>
           </w:tcPr>
           <w:p>
             <w:pPr>
               <w:rPr>
-                <w:sz w:val="11"/>
-                <w:szCs w:val="11"/>
+                <w:sz w:val="20"/>
+                <w:szCs w:val="20"/>
                 <w:lang w:val="en-GB"/>
               </w:rPr>
             </w:pPr>
             <w:proofErr w:type="spellStart"/>
             <w:r>
               <w:rPr>
-                <w:sz w:val="11"/>
-                <w:szCs w:val="11"/>
-                <w:lang w:val="en-GB"/>
-              </w:rPr>
-              <w:t>exec_task</w:t>
+                <w:sz w:val="20"/>
+                <w:szCs w:val="20"/>
+                <w:lang w:val="en-GB"/>
+              </w:rPr>
+              <w:t>getxattr_inode</w:t>
             </w:r>
             <w:proofErr w:type="spellEnd"/>
           </w:p>
         </w:tc>
         <w:tc>
           <w:tcPr>
-            <w:tcW w:w="1079" w:type="dxa"/>
+            <w:tcW w:w="1836" w:type="dxa"/>
           </w:tcPr>
           <w:p>
             <w:pPr>
               <w:rPr>
-                <w:sz w:val="11"/>
-                <w:szCs w:val="11"/>
+                <w:sz w:val="20"/>
+                <w:szCs w:val="20"/>
                 <w:lang w:val="en-GB"/>
               </w:rPr>
             </w:pPr>
-            <w:r>
-              <w:rPr>
-                <w:sz w:val="11"/>
-                <w:szCs w:val="11"/>
-                <w:lang w:val="en-GB"/>
-              </w:rPr>
-              <w:t>named</w:t>
-            </w:r>
+            <w:proofErr w:type="spellStart"/>
+            <w:r>
+              <w:rPr>
+                <w:sz w:val="20"/>
+                <w:szCs w:val="20"/>
+                <w:lang w:val="en-GB"/>
+              </w:rPr>
+              <w:t>setxattr_inode</w:t>
+            </w:r>
+            <w:proofErr w:type="spellEnd"/>
           </w:p>
         </w:tc>
+      </w:tr>
+      <w:tr>
+        <w:trPr>
+          <w:jc w:val="center"/>
+        </w:trPr>
         <w:tc>
           <w:tcPr>
-            <w:tcW w:w="1079" w:type="dxa"/>
+            <w:tcW w:w="1470" w:type="dxa"/>
           </w:tcPr>
           <w:p>
             <w:pPr>
               <w:rPr>
-                <w:sz w:val="11"/>
-                <w:szCs w:val="11"/>
-                <w:lang w:val="en-GB"/>
-              </w:rPr>
-            </w:pPr>
-            <w:r>
-              <w:rPr>
-                <w:sz w:val="11"/>
-                <w:szCs w:val="11"/>
-                <w:lang w:val="en-GB"/>
-              </w:rPr>
-              <w:t>bind</w:t>
-            </w:r>
-          </w:p>
-        </w:tc>
-        <w:tc>
-          <w:tcPr>
-            <w:tcW w:w="1079" w:type="dxa"/>
-          </w:tcPr>
-          <w:p>
-            <w:pPr>
-              <w:rPr>
-                <w:sz w:val="11"/>
-                <w:szCs w:val="11"/>
+                <w:sz w:val="20"/>
+                <w:szCs w:val="20"/>
                 <w:lang w:val="en-GB"/>
               </w:rPr>
             </w:pPr>
             <w:proofErr w:type="spellStart"/>
             <w:r>
               <w:rPr>
-                <w:sz w:val="11"/>
-                <w:szCs w:val="11"/>
-                <w:lang w:val="en-GB"/>
-              </w:rPr>
-              <w:t>connect_unix_stream</w:t>
+                <w:sz w:val="20"/>
+                <w:szCs w:val="20"/>
+                <w:lang w:val="en-GB"/>
+              </w:rPr>
+              <w:t>clone_mem</w:t>
             </w:r>
             <w:proofErr w:type="spellEnd"/>
           </w:p>
         </w:tc>
         <w:tc>
           <w:tcPr>
-            <w:tcW w:w="1079" w:type="dxa"/>
+            <w:tcW w:w="2008" w:type="dxa"/>
           </w:tcPr>
           <w:p>
             <w:pPr>
               <w:rPr>
-                <w:sz w:val="11"/>
-                <w:szCs w:val="11"/>
+                <w:sz w:val="20"/>
+                <w:szCs w:val="20"/>
+                <w:lang w:val="en-GB"/>
+              </w:rPr>
+            </w:pPr>
+            <w:r>
+              <w:rPr>
+                <w:sz w:val="20"/>
+                <w:szCs w:val="20"/>
+                <w:lang w:val="en-GB"/>
+              </w:rPr>
+              <w:t>link</w:t>
+            </w:r>
+          </w:p>
+        </w:tc>
+        <w:tc>
+          <w:tcPr>
+            <w:tcW w:w="1655" w:type="dxa"/>
+          </w:tcPr>
+          <w:p>
+            <w:pPr>
+              <w:rPr>
+                <w:sz w:val="20"/>
+                <w:szCs w:val="20"/>
                 <w:lang w:val="en-GB"/>
               </w:rPr>
             </w:pPr>
             <w:proofErr w:type="spellStart"/>
             <w:r>
               <w:rPr>
-                <w:sz w:val="11"/>
-                <w:szCs w:val="11"/>
-                <w:lang w:val="en-GB"/>
-              </w:rPr>
-              <w:t>shmdt</w:t>
+                <w:sz w:val="20"/>
+                <w:szCs w:val="20"/>
+                <w:lang w:val="en-GB"/>
+              </w:rPr>
+              <w:t>exec_task</w:t>
             </w:r>
             <w:proofErr w:type="spellEnd"/>
           </w:p>
         </w:tc>
         <w:tc>
           <w:tcPr>
-            <w:tcW w:w="1079" w:type="dxa"/>
+            <w:tcW w:w="1836" w:type="dxa"/>
           </w:tcPr>
           <w:p>
             <w:pPr>
               <w:rPr>
-                <w:sz w:val="11"/>
-                <w:szCs w:val="11"/>
+                <w:sz w:val="20"/>
+                <w:szCs w:val="20"/>
+                <w:lang w:val="en-GB"/>
+              </w:rPr>
+            </w:pPr>
+            <w:r>
+              <w:rPr>
+                <w:sz w:val="20"/>
+                <w:szCs w:val="20"/>
+                <w:lang w:val="en-GB"/>
+              </w:rPr>
+              <w:t>named</w:t>
+            </w:r>
+          </w:p>
+        </w:tc>
+      </w:tr>
+      <w:tr>
+        <w:trPr>
+          <w:jc w:val="center"/>
+        </w:trPr>
+        <w:tc>
+          <w:tcPr>
+            <w:tcW w:w="1470" w:type="dxa"/>
+          </w:tcPr>
+          <w:p>
+            <w:pPr>
+              <w:rPr>
+                <w:sz w:val="20"/>
+                <w:szCs w:val="20"/>
+                <w:lang w:val="en-GB"/>
+              </w:rPr>
+            </w:pPr>
+            <w:r>
+              <w:rPr>
+                <w:sz w:val="20"/>
+                <w:szCs w:val="20"/>
+                <w:lang w:val="en-GB"/>
+              </w:rPr>
+              <w:t>unlink</w:t>
+            </w:r>
+          </w:p>
+        </w:tc>
+        <w:tc>
+          <w:tcPr>
+            <w:tcW w:w="2008" w:type="dxa"/>
+          </w:tcPr>
+          <w:p>
+            <w:pPr>
+              <w:rPr>
+                <w:sz w:val="20"/>
+                <w:szCs w:val="20"/>
+                <w:lang w:val="en-GB"/>
+              </w:rPr>
+            </w:pPr>
+            <w:proofErr w:type="spellStart"/>
+            <w:r>
+              <w:rPr>
+                <w:sz w:val="20"/>
+                <w:szCs w:val="20"/>
+                <w:lang w:val="en-GB"/>
+              </w:rPr>
+              <w:t>setuid</w:t>
+            </w:r>
+            <w:proofErr w:type="spellEnd"/>
+          </w:p>
+        </w:tc>
+        <w:tc>
+          <w:tcPr>
+            <w:tcW w:w="1655" w:type="dxa"/>
+          </w:tcPr>
+          <w:p>
+            <w:pPr>
+              <w:rPr>
+                <w:sz w:val="20"/>
+                <w:szCs w:val="20"/>
+                <w:lang w:val="en-GB"/>
+              </w:rPr>
+            </w:pPr>
+            <w:proofErr w:type="spellStart"/>
+            <w:r>
+              <w:rPr>
+                <w:sz w:val="20"/>
+                <w:szCs w:val="20"/>
+                <w:lang w:val="en-GB"/>
+              </w:rPr>
+              <w:t>ptrace_read</w:t>
+            </w:r>
+            <w:proofErr w:type="spellEnd"/>
+          </w:p>
+        </w:tc>
+        <w:tc>
+          <w:tcPr>
+            <w:tcW w:w="1836" w:type="dxa"/>
+          </w:tcPr>
+          <w:p>
+            <w:pPr>
+              <w:rPr>
+                <w:sz w:val="20"/>
+                <w:szCs w:val="20"/>
+                <w:lang w:val="en-GB"/>
+              </w:rPr>
+            </w:pPr>
+            <w:r>
+              <w:rPr>
+                <w:sz w:val="20"/>
+                <w:szCs w:val="20"/>
+                <w:lang w:val="en-GB"/>
+              </w:rPr>
+              <w:t>listen</w:t>
+            </w:r>
+          </w:p>
+        </w:tc>
+      </w:tr>
+      <w:tr>
+        <w:trPr>
+          <w:jc w:val="center"/>
+        </w:trPr>
+        <w:tc>
+          <w:tcPr>
+            <w:tcW w:w="1470" w:type="dxa"/>
+          </w:tcPr>
+          <w:p>
+            <w:pPr>
+              <w:rPr>
+                <w:sz w:val="20"/>
+                <w:szCs w:val="20"/>
+                <w:lang w:val="en-GB"/>
+              </w:rPr>
+            </w:pPr>
+            <w:proofErr w:type="spellStart"/>
+            <w:r>
+              <w:rPr>
+                <w:sz w:val="20"/>
+                <w:szCs w:val="20"/>
+                <w:lang w:val="en-GB"/>
+              </w:rPr>
+              <w:t>arg</w:t>
+            </w:r>
+            <w:proofErr w:type="spellEnd"/>
+          </w:p>
+        </w:tc>
+        <w:tc>
+          <w:tcPr>
+            <w:tcW w:w="2008" w:type="dxa"/>
+          </w:tcPr>
+          <w:p>
+            <w:pPr>
+              <w:rPr>
+                <w:sz w:val="20"/>
+                <w:szCs w:val="20"/>
+                <w:lang w:val="en-GB"/>
+              </w:rPr>
+            </w:pPr>
+            <w:proofErr w:type="spellStart"/>
+            <w:r>
+              <w:rPr>
+                <w:sz w:val="20"/>
+                <w:szCs w:val="20"/>
+                <w:lang w:val="en-GB"/>
+              </w:rPr>
+              <w:t>memory_read</w:t>
+            </w:r>
+            <w:proofErr w:type="spellEnd"/>
+          </w:p>
+        </w:tc>
+        <w:tc>
+          <w:tcPr>
+            <w:tcW w:w="1655" w:type="dxa"/>
+          </w:tcPr>
+          <w:p>
+            <w:pPr>
+              <w:rPr>
+                <w:sz w:val="20"/>
+                <w:szCs w:val="20"/>
+                <w:lang w:val="en-GB"/>
+              </w:rPr>
+            </w:pPr>
+            <w:proofErr w:type="spellStart"/>
+            <w:r>
+              <w:rPr>
+                <w:sz w:val="20"/>
+                <w:szCs w:val="20"/>
+                <w:lang w:val="en-GB"/>
+              </w:rPr>
+              <w:t>ptrace_read_task</w:t>
+            </w:r>
+            <w:proofErr w:type="spellEnd"/>
+          </w:p>
+        </w:tc>
+        <w:tc>
+          <w:tcPr>
+            <w:tcW w:w="1836" w:type="dxa"/>
+          </w:tcPr>
+          <w:p>
+            <w:pPr>
+              <w:rPr>
+                <w:sz w:val="20"/>
+                <w:szCs w:val="20"/>
+                <w:lang w:val="en-GB"/>
+              </w:rPr>
+            </w:pPr>
+            <w:proofErr w:type="spellStart"/>
+            <w:r>
+              <w:rPr>
+                <w:sz w:val="20"/>
+                <w:szCs w:val="20"/>
+                <w:lang w:val="en-GB"/>
+              </w:rPr>
+              <w:t>version_activity</w:t>
+            </w:r>
+            <w:proofErr w:type="spellEnd"/>
+          </w:p>
+        </w:tc>
+      </w:tr>
+      <w:tr>
+        <w:trPr>
+          <w:jc w:val="center"/>
+        </w:trPr>
+        <w:tc>
+          <w:tcPr>
+            <w:tcW w:w="1470" w:type="dxa"/>
+          </w:tcPr>
+          <w:p>
+            <w:pPr>
+              <w:rPr>
+                <w:sz w:val="20"/>
+                <w:szCs w:val="20"/>
+                <w:lang w:val="en-GB"/>
+              </w:rPr>
+            </w:pPr>
+            <w:r>
+              <w:rPr>
+                <w:sz w:val="20"/>
+                <w:szCs w:val="20"/>
+                <w:lang w:val="en-GB"/>
+              </w:rPr>
+              <w:t>rename</w:t>
+            </w:r>
+          </w:p>
+        </w:tc>
+        <w:tc>
+          <w:tcPr>
+            <w:tcW w:w="2008" w:type="dxa"/>
+          </w:tcPr>
+          <w:p>
+            <w:pPr>
+              <w:rPr>
+                <w:sz w:val="20"/>
+                <w:szCs w:val="20"/>
+                <w:lang w:val="en-GB"/>
+              </w:rPr>
+            </w:pPr>
+            <w:proofErr w:type="spellStart"/>
+            <w:r>
+              <w:rPr>
+                <w:sz w:val="20"/>
+                <w:szCs w:val="20"/>
+                <w:lang w:val="en-GB"/>
+              </w:rPr>
+              <w:t>removexattr</w:t>
+            </w:r>
+            <w:proofErr w:type="spellEnd"/>
+          </w:p>
+        </w:tc>
+        <w:tc>
+          <w:tcPr>
+            <w:tcW w:w="1655" w:type="dxa"/>
+          </w:tcPr>
+          <w:p>
+            <w:pPr>
+              <w:rPr>
+                <w:sz w:val="20"/>
+                <w:szCs w:val="20"/>
+                <w:lang w:val="en-GB"/>
+              </w:rPr>
+            </w:pPr>
+            <w:r>
+              <w:rPr>
+                <w:sz w:val="20"/>
+                <w:szCs w:val="20"/>
+                <w:lang w:val="en-GB"/>
+              </w:rPr>
+              <w:t>open</w:t>
+            </w:r>
+          </w:p>
+        </w:tc>
+        <w:tc>
+          <w:tcPr>
+            <w:tcW w:w="1836" w:type="dxa"/>
+          </w:tcPr>
+          <w:p>
+            <w:pPr>
+              <w:rPr>
+                <w:sz w:val="20"/>
+                <w:szCs w:val="20"/>
+                <w:lang w:val="en-GB"/>
+              </w:rPr>
+            </w:pPr>
+            <w:proofErr w:type="spellStart"/>
+            <w:r>
+              <w:rPr>
+                <w:sz w:val="20"/>
+                <w:szCs w:val="20"/>
+                <w:lang w:val="en-GB"/>
+              </w:rPr>
+              <w:t>read_ioctl</w:t>
+            </w:r>
+            <w:proofErr w:type="spellEnd"/>
+          </w:p>
+        </w:tc>
+      </w:tr>
+      <w:tr>
+        <w:trPr>
+          <w:jc w:val="center"/>
+        </w:trPr>
+        <w:tc>
+          <w:tcPr>
+            <w:tcW w:w="1470" w:type="dxa"/>
+          </w:tcPr>
+          <w:p>
+            <w:pPr>
+              <w:rPr>
+                <w:sz w:val="20"/>
+                <w:szCs w:val="20"/>
+                <w:lang w:val="en-GB"/>
+              </w:rPr>
+            </w:pPr>
+            <w:proofErr w:type="spellStart"/>
+            <w:r>
+              <w:rPr>
+                <w:sz w:val="20"/>
+                <w:szCs w:val="20"/>
+                <w:lang w:val="en-GB"/>
+              </w:rPr>
+              <w:t>sh_create</w:t>
+            </w:r>
+            <w:proofErr w:type="spellEnd"/>
+          </w:p>
+        </w:tc>
+        <w:tc>
+          <w:tcPr>
+            <w:tcW w:w="2008" w:type="dxa"/>
+          </w:tcPr>
+          <w:p>
+            <w:pPr>
+              <w:rPr>
+                <w:sz w:val="20"/>
+                <w:szCs w:val="20"/>
+                <w:lang w:val="en-GB"/>
+              </w:rPr>
+            </w:pPr>
+            <w:proofErr w:type="spellStart"/>
+            <w:r>
+              <w:rPr>
+                <w:sz w:val="20"/>
+                <w:szCs w:val="20"/>
+                <w:lang w:val="en-GB"/>
+              </w:rPr>
+              <w:t>setxattr</w:t>
+            </w:r>
+            <w:proofErr w:type="spellEnd"/>
+          </w:p>
+        </w:tc>
+        <w:tc>
+          <w:tcPr>
+            <w:tcW w:w="1655" w:type="dxa"/>
+          </w:tcPr>
+          <w:p>
+            <w:pPr>
+              <w:rPr>
+                <w:sz w:val="20"/>
+                <w:szCs w:val="20"/>
+                <w:lang w:val="en-GB"/>
+              </w:rPr>
+            </w:pPr>
+            <w:r>
+              <w:rPr>
+                <w:sz w:val="20"/>
+                <w:szCs w:val="20"/>
+                <w:lang w:val="en-GB"/>
+              </w:rPr>
+              <w:t>accept</w:t>
+            </w:r>
+          </w:p>
+        </w:tc>
+        <w:tc>
+          <w:tcPr>
+            <w:tcW w:w="1836" w:type="dxa"/>
+          </w:tcPr>
+          <w:p>
+            <w:pPr>
+              <w:rPr>
+                <w:sz w:val="20"/>
+                <w:szCs w:val="20"/>
+                <w:lang w:val="en-GB"/>
+              </w:rPr>
+            </w:pPr>
+            <w:proofErr w:type="spellStart"/>
+            <w:r>
+              <w:rPr>
+                <w:sz w:val="20"/>
+                <w:szCs w:val="20"/>
+                <w:lang w:val="en-GB"/>
+              </w:rPr>
+              <w:t>setpgid</w:t>
+            </w:r>
+            <w:proofErr w:type="spellEnd"/>
+          </w:p>
+        </w:tc>
+      </w:tr>
+      <w:tr>
+        <w:trPr>
+          <w:jc w:val="center"/>
+        </w:trPr>
+        <w:tc>
+          <w:tcPr>
+            <w:tcW w:w="1470" w:type="dxa"/>
+          </w:tcPr>
+          <w:p>
+            <w:pPr>
+              <w:rPr>
+                <w:sz w:val="20"/>
+                <w:szCs w:val="20"/>
+                <w:lang w:val="en-GB"/>
+              </w:rPr>
+            </w:pPr>
+            <w:proofErr w:type="spellStart"/>
+            <w:r>
+              <w:rPr>
+                <w:sz w:val="20"/>
+                <w:szCs w:val="20"/>
+                <w:lang w:val="en-GB"/>
+              </w:rPr>
+              <w:t>sh_attach</w:t>
+            </w:r>
+            <w:proofErr w:type="spellEnd"/>
+          </w:p>
+        </w:tc>
+        <w:tc>
+          <w:tcPr>
+            <w:tcW w:w="2008" w:type="dxa"/>
+          </w:tcPr>
+          <w:p>
+            <w:pPr>
+              <w:rPr>
+                <w:sz w:val="20"/>
+                <w:szCs w:val="20"/>
+                <w:lang w:val="en-GB"/>
+              </w:rPr>
+            </w:pPr>
+            <w:r>
+              <w:rPr>
+                <w:sz w:val="20"/>
+                <w:szCs w:val="20"/>
+                <w:lang w:val="en-GB"/>
+              </w:rPr>
+              <w:t>read</w:t>
+            </w:r>
+          </w:p>
+        </w:tc>
+        <w:tc>
+          <w:tcPr>
+            <w:tcW w:w="1655" w:type="dxa"/>
+          </w:tcPr>
+          <w:p>
+            <w:pPr>
+              <w:rPr>
+                <w:sz w:val="20"/>
+                <w:szCs w:val="20"/>
+                <w:lang w:val="en-GB"/>
+              </w:rPr>
+            </w:pPr>
+            <w:r>
+              <w:rPr>
+                <w:sz w:val="20"/>
+                <w:szCs w:val="20"/>
+                <w:lang w:val="en-GB"/>
+              </w:rPr>
+              <w:t>send</w:t>
+            </w:r>
+          </w:p>
+        </w:tc>
+        <w:tc>
+          <w:tcPr>
+            <w:tcW w:w="1836" w:type="dxa"/>
+          </w:tcPr>
+          <w:p>
+            <w:pPr>
+              <w:rPr>
+                <w:sz w:val="20"/>
+                <w:szCs w:val="20"/>
+                <w:lang w:val="en-GB"/>
+              </w:rPr>
+            </w:pPr>
+            <w:proofErr w:type="spellStart"/>
+            <w:r>
+              <w:rPr>
+                <w:sz w:val="20"/>
+                <w:szCs w:val="20"/>
+                <w:lang w:val="en-GB"/>
+              </w:rPr>
+              <w:t>terminate_tast</w:t>
+            </w:r>
+            <w:proofErr w:type="spellEnd"/>
+          </w:p>
+        </w:tc>
+      </w:tr>
+      <w:tr>
+        <w:trPr>
+          <w:jc w:val="center"/>
+        </w:trPr>
+        <w:tc>
+          <w:tcPr>
+            <w:tcW w:w="1470" w:type="dxa"/>
+          </w:tcPr>
+          <w:p>
+            <w:pPr>
+              <w:rPr>
+                <w:sz w:val="20"/>
+                <w:szCs w:val="20"/>
+                <w:lang w:val="en-GB"/>
+              </w:rPr>
+            </w:pPr>
+            <w:proofErr w:type="spellStart"/>
+            <w:r>
+              <w:rPr>
+                <w:sz w:val="20"/>
+                <w:szCs w:val="20"/>
+                <w:lang w:val="en-GB"/>
+              </w:rPr>
+              <w:t>getattr</w:t>
+            </w:r>
+            <w:proofErr w:type="spellEnd"/>
+          </w:p>
+        </w:tc>
+        <w:tc>
+          <w:tcPr>
+            <w:tcW w:w="2008" w:type="dxa"/>
+          </w:tcPr>
+          <w:p>
+            <w:pPr>
+              <w:rPr>
+                <w:sz w:val="20"/>
+                <w:szCs w:val="20"/>
+                <w:lang w:val="en-GB"/>
+              </w:rPr>
+            </w:pPr>
+            <w:proofErr w:type="spellStart"/>
+            <w:r>
+              <w:rPr>
+                <w:sz w:val="20"/>
+                <w:szCs w:val="20"/>
+                <w:lang w:val="en-GB"/>
+              </w:rPr>
+              <w:t>send_unix</w:t>
+            </w:r>
+            <w:proofErr w:type="spellEnd"/>
+          </w:p>
+        </w:tc>
+        <w:tc>
+          <w:tcPr>
+            <w:tcW w:w="1655" w:type="dxa"/>
+          </w:tcPr>
+          <w:p>
+            <w:pPr>
+              <w:rPr>
+                <w:sz w:val="20"/>
+                <w:szCs w:val="20"/>
+                <w:lang w:val="en-GB"/>
+              </w:rPr>
+            </w:pPr>
+            <w:proofErr w:type="spellStart"/>
+            <w:r>
+              <w:rPr>
+                <w:sz w:val="20"/>
+                <w:szCs w:val="20"/>
+                <w:lang w:val="en-GB"/>
+              </w:rPr>
+              <w:t>ran_on</w:t>
+            </w:r>
+            <w:proofErr w:type="spellEnd"/>
+          </w:p>
+        </w:tc>
+        <w:tc>
+          <w:tcPr>
+            <w:tcW w:w="1836" w:type="dxa"/>
+          </w:tcPr>
+          <w:p>
+            <w:pPr>
+              <w:rPr>
+                <w:sz w:val="20"/>
+                <w:szCs w:val="20"/>
+                <w:lang w:val="en-GB"/>
+              </w:rPr>
+            </w:pPr>
+            <w:proofErr w:type="spellStart"/>
+            <w:r>
+              <w:rPr>
+                <w:sz w:val="20"/>
+                <w:szCs w:val="20"/>
+                <w:lang w:val="en-GB"/>
+              </w:rPr>
+              <w:t>send_msg</w:t>
+            </w:r>
+            <w:proofErr w:type="spellEnd"/>
+          </w:p>
+        </w:tc>
+      </w:tr>
+      <w:tr>
+        <w:trPr>
+          <w:jc w:val="center"/>
+        </w:trPr>
+        <w:tc>
+          <w:tcPr>
+            <w:tcW w:w="1470" w:type="dxa"/>
+          </w:tcPr>
+          <w:p>
+            <w:pPr>
+              <w:rPr>
+                <w:sz w:val="20"/>
+                <w:szCs w:val="20"/>
+                <w:lang w:val="en-GB"/>
+              </w:rPr>
+            </w:pPr>
+            <w:proofErr w:type="spellStart"/>
+            <w:r>
+              <w:rPr>
+                <w:sz w:val="20"/>
+                <w:szCs w:val="20"/>
+                <w:lang w:val="en-GB"/>
+              </w:rPr>
+              <w:t>mmap</w:t>
+            </w:r>
+            <w:proofErr w:type="spellEnd"/>
+          </w:p>
+        </w:tc>
+        <w:tc>
+          <w:tcPr>
+            <w:tcW w:w="2008" w:type="dxa"/>
+          </w:tcPr>
+          <w:p>
+            <w:pPr>
+              <w:rPr>
+                <w:sz w:val="20"/>
+                <w:szCs w:val="20"/>
+                <w:lang w:val="en-GB"/>
+              </w:rPr>
+            </w:pPr>
+            <w:proofErr w:type="spellStart"/>
+            <w:r>
+              <w:rPr>
+                <w:sz w:val="20"/>
+                <w:szCs w:val="20"/>
+                <w:lang w:val="en-GB"/>
+              </w:rPr>
+              <w:t>setattr_inode</w:t>
+            </w:r>
+            <w:proofErr w:type="spellEnd"/>
+          </w:p>
+        </w:tc>
+        <w:tc>
+          <w:tcPr>
+            <w:tcW w:w="1655" w:type="dxa"/>
+          </w:tcPr>
+          <w:p>
+            <w:pPr>
+              <w:rPr>
+                <w:sz w:val="20"/>
+                <w:szCs w:val="20"/>
+                <w:lang w:val="en-GB"/>
+              </w:rPr>
+            </w:pPr>
+            <w:proofErr w:type="spellStart"/>
+            <w:r>
+              <w:rPr>
+                <w:sz w:val="20"/>
+                <w:szCs w:val="20"/>
+                <w:lang w:val="en-GB"/>
+              </w:rPr>
+              <w:t>sh_write</w:t>
+            </w:r>
+            <w:proofErr w:type="spellEnd"/>
+          </w:p>
+        </w:tc>
+        <w:tc>
+          <w:tcPr>
+            <w:tcW w:w="1836" w:type="dxa"/>
+          </w:tcPr>
+          <w:p>
+            <w:pPr>
+              <w:rPr>
+                <w:sz w:val="20"/>
+                <w:szCs w:val="20"/>
+                <w:lang w:val="en-GB"/>
+              </w:rPr>
+            </w:pPr>
+            <w:proofErr w:type="spellStart"/>
+            <w:r>
+              <w:rPr>
+                <w:sz w:val="20"/>
+                <w:szCs w:val="20"/>
+                <w:lang w:val="en-GB"/>
+              </w:rPr>
+              <w:t>socket_create</w:t>
+            </w:r>
+            <w:proofErr w:type="spellEnd"/>
+          </w:p>
+        </w:tc>
+      </w:tr>
+      <w:tr>
+        <w:trPr>
+          <w:jc w:val="center"/>
+        </w:trPr>
+        <w:tc>
+          <w:tcPr>
+            <w:tcW w:w="1470" w:type="dxa"/>
+          </w:tcPr>
+          <w:p>
+            <w:pPr>
+              <w:rPr>
+                <w:sz w:val="20"/>
+                <w:szCs w:val="20"/>
+                <w:lang w:val="en-GB"/>
+              </w:rPr>
+            </w:pPr>
+            <w:r>
+              <w:rPr>
+                <w:sz w:val="20"/>
+                <w:szCs w:val="20"/>
+                <w:lang w:val="en-GB"/>
+              </w:rPr>
+              <w:t>bind</w:t>
+            </w:r>
+          </w:p>
+        </w:tc>
+        <w:tc>
+          <w:tcPr>
+            <w:tcW w:w="2008" w:type="dxa"/>
+          </w:tcPr>
+          <w:p>
+            <w:pPr>
+              <w:rPr>
+                <w:sz w:val="20"/>
+                <w:szCs w:val="20"/>
+                <w:lang w:val="en-GB"/>
+              </w:rPr>
+            </w:pPr>
+            <w:proofErr w:type="spellStart"/>
+            <w:r>
+              <w:rPr>
+                <w:sz w:val="20"/>
+                <w:szCs w:val="20"/>
+                <w:lang w:val="en-GB"/>
+              </w:rPr>
+              <w:t>connect_unix_stream</w:t>
+            </w:r>
+            <w:proofErr w:type="spellEnd"/>
+          </w:p>
+        </w:tc>
+        <w:tc>
+          <w:tcPr>
+            <w:tcW w:w="1655" w:type="dxa"/>
+          </w:tcPr>
+          <w:p>
+            <w:pPr>
+              <w:rPr>
+                <w:sz w:val="20"/>
+                <w:szCs w:val="20"/>
+                <w:lang w:val="en-GB"/>
+              </w:rPr>
+            </w:pPr>
+            <w:proofErr w:type="spellStart"/>
+            <w:r>
+              <w:rPr>
+                <w:sz w:val="20"/>
+                <w:szCs w:val="20"/>
+                <w:lang w:val="en-GB"/>
+              </w:rPr>
+              <w:t>shmdt</w:t>
+            </w:r>
+            <w:proofErr w:type="spellEnd"/>
+          </w:p>
+        </w:tc>
+        <w:tc>
+          <w:tcPr>
+            <w:tcW w:w="1836" w:type="dxa"/>
+          </w:tcPr>
+          <w:p>
+            <w:pPr>
+              <w:rPr>
+                <w:sz w:val="20"/>
+                <w:szCs w:val="20"/>
                 <w:lang w:val="en-GB"/>
               </w:rPr>
             </w:pPr>
@@ -11470,6 +11428,19 @@
     </w:p>
     <w:p>
       <w:pPr>
+        <w:rPr>
+          <w:lang w:val="en-GB"/>
+        </w:rPr>
+      </w:pPr>
+      <w:r>
+        <w:rPr>
+          <w:lang w:val="en-GB"/>
+        </w:rPr>
+        <w:br w:type="page"/>
+      </w:r>
+    </w:p>
+    <w:p>
+      <w:pPr>
         <w:pStyle w:val="Heading2"/>
         <w:rPr>
           <w:lang w:val="en-GB"/>
@@ -11479,6 +11450,7 @@
         <w:rPr>
           <w:lang w:val="en-GB"/>
         </w:rPr>
+        <w:lastRenderedPageBreak/>
         <w:t>Benign and Malicious Graph Comparison</w:t>
       </w:r>
     </w:p>
@@ -11493,6 +11465,26 @@
           <w:lang w:val="en-GB"/>
         </w:rPr>
         <w:t xml:space="preserve">Each benign graph and their malicious counterpart have different nodes and edges that can be used during model training to help assess which class each graph belongs to. Below are the pictorial forms of benign and malicious graphs for a side-by-side comparison. </w:t>
+      </w:r>
+      <w:r>
+        <w:rPr>
+          <w:lang w:val="en-GB"/>
+        </w:rPr>
+        <w:t xml:space="preserve">All graphs generated contained fine node and edge types provided by </w:t>
+      </w:r>
+      <w:proofErr w:type="spellStart"/>
+      <w:r>
+        <w:rPr>
+          <w:lang w:val="en-GB"/>
+        </w:rPr>
+        <w:t>Camflow</w:t>
+      </w:r>
+      <w:proofErr w:type="spellEnd"/>
+      <w:r>
+        <w:rPr>
+          <w:lang w:val="en-GB"/>
+        </w:rPr>
+        <w:t xml:space="preserve"> and whole system provenance capture granularity was selected.</w:t>
       </w:r>
     </w:p>
     <w:p>
@@ -11509,8 +11501,8 @@
         <w:tblLook w:val="04A0" w:firstRow="1" w:lastRow="0" w:firstColumn="1" w:lastColumn="0" w:noHBand="0" w:noVBand="1"/>
       </w:tblPr>
       <w:tblGrid>
-        <w:gridCol w:w="4315"/>
-        <w:gridCol w:w="4315"/>
+        <w:gridCol w:w="4493"/>
+        <w:gridCol w:w="4137"/>
       </w:tblGrid>
       <w:tr>
         <w:tc>
@@ -11589,6 +11581,9 @@
         </w:tc>
       </w:tr>
       <w:tr>
+        <w:trPr>
+          <w:trHeight w:val="2159"/>
+        </w:trPr>
         <w:tc>
           <w:tcPr>
             <w:tcW w:w="4315" w:type="dxa"/>
@@ -11599,6 +11594,60 @@
                 <w:lang w:val="en-GB"/>
               </w:rPr>
             </w:pPr>
+            <w:r>
+              <w:rPr>
+                <w:noProof/>
+                <w:lang w:val="en-GB"/>
+              </w:rPr>
+              <w:drawing>
+                <wp:inline distT="0" distB="0" distL="0" distR="0" wp14:anchorId="6BBB5AAC" wp14:editId="5680ABF3">
+                  <wp:extent cx="2785666" cy="1041400"/>
+                  <wp:effectExtent l="0" t="0" r="0" b="6350"/>
+                  <wp:docPr id="1481513014" name="Picture 1"/>
+                  <wp:cNvGraphicFramePr>
+                    <a:graphicFrameLocks xmlns:a="http://schemas.openxmlformats.org/drawingml/2006/main" noChangeAspect="1"/>
+                  </wp:cNvGraphicFramePr>
+                  <a:graphic xmlns:a="http://schemas.openxmlformats.org/drawingml/2006/main">
+                    <a:graphicData uri="http://schemas.openxmlformats.org/drawingml/2006/picture">
+                      <pic:pic xmlns:pic="http://schemas.openxmlformats.org/drawingml/2006/picture">
+                        <pic:nvPicPr>
+                          <pic:cNvPr id="0" name="Picture 17"/>
+                          <pic:cNvPicPr>
+                            <a:picLocks noChangeAspect="1" noChangeArrowheads="1"/>
+                          </pic:cNvPicPr>
+                        </pic:nvPicPr>
+                        <pic:blipFill>
+                          <a:blip r:embed="rId88">
+                            <a:extLst>
+                              <a:ext uri="{28A0092B-C50C-407E-A947-70E740481C1C}">
+                                <a14:useLocalDpi xmlns:a14="http://schemas.microsoft.com/office/drawing/2010/main" val="0"/>
+                              </a:ext>
+                            </a:extLst>
+                          </a:blip>
+                          <a:srcRect/>
+                          <a:stretch>
+                            <a:fillRect/>
+                          </a:stretch>
+                        </pic:blipFill>
+                        <pic:spPr bwMode="auto">
+                          <a:xfrm>
+                            <a:off x="0" y="0"/>
+                            <a:ext cx="2794469" cy="1044691"/>
+                          </a:xfrm>
+                          <a:prstGeom prst="rect">
+                            <a:avLst/>
+                          </a:prstGeom>
+                          <a:noFill/>
+                          <a:ln>
+                            <a:noFill/>
+                          </a:ln>
+                        </pic:spPr>
+                      </pic:pic>
+                    </a:graphicData>
+                  </a:graphic>
+                </wp:inline>
+              </w:drawing>
+            </w:r>
           </w:p>
         </w:tc>
         <w:tc>
@@ -11611,6 +11660,60 @@
                 <w:lang w:val="en-GB"/>
               </w:rPr>
             </w:pPr>
+            <w:r>
+              <w:rPr>
+                <w:noProof/>
+                <w:lang w:val="en-GB"/>
+              </w:rPr>
+              <w:drawing>
+                <wp:inline distT="0" distB="0" distL="0" distR="0" wp14:anchorId="3047048A" wp14:editId="4E411FD6">
+                  <wp:extent cx="2389178" cy="895248"/>
+                  <wp:effectExtent l="0" t="0" r="0" b="635"/>
+                  <wp:docPr id="608154946" name="Picture 2"/>
+                  <wp:cNvGraphicFramePr>
+                    <a:graphicFrameLocks xmlns:a="http://schemas.openxmlformats.org/drawingml/2006/main" noChangeAspect="1"/>
+                  </wp:cNvGraphicFramePr>
+                  <a:graphic xmlns:a="http://schemas.openxmlformats.org/drawingml/2006/main">
+                    <a:graphicData uri="http://schemas.openxmlformats.org/drawingml/2006/picture">
+                      <pic:pic xmlns:pic="http://schemas.openxmlformats.org/drawingml/2006/picture">
+                        <pic:nvPicPr>
+                          <pic:cNvPr id="0" name="Picture 18"/>
+                          <pic:cNvPicPr>
+                            <a:picLocks noChangeAspect="1" noChangeArrowheads="1"/>
+                          </pic:cNvPicPr>
+                        </pic:nvPicPr>
+                        <pic:blipFill>
+                          <a:blip r:embed="rId89">
+                            <a:extLst>
+                              <a:ext uri="{28A0092B-C50C-407E-A947-70E740481C1C}">
+                                <a14:useLocalDpi xmlns:a14="http://schemas.microsoft.com/office/drawing/2010/main" val="0"/>
+                              </a:ext>
+                            </a:extLst>
+                          </a:blip>
+                          <a:srcRect/>
+                          <a:stretch>
+                            <a:fillRect/>
+                          </a:stretch>
+                        </pic:blipFill>
+                        <pic:spPr bwMode="auto">
+                          <a:xfrm>
+                            <a:off x="0" y="0"/>
+                            <a:ext cx="2405544" cy="901381"/>
+                          </a:xfrm>
+                          <a:prstGeom prst="rect">
+                            <a:avLst/>
+                          </a:prstGeom>
+                          <a:noFill/>
+                          <a:ln>
+                            <a:noFill/>
+                          </a:ln>
+                        </pic:spPr>
+                      </pic:pic>
+                    </a:graphicData>
+                  </a:graphic>
+                </wp:inline>
+              </w:drawing>
+            </w:r>
           </w:p>
         </w:tc>
       </w:tr>
@@ -11653,6 +11756,9 @@
         </w:tc>
       </w:tr>
       <w:tr>
+        <w:trPr>
+          <w:trHeight w:val="2213"/>
+        </w:trPr>
         <w:tc>
           <w:tcPr>
             <w:tcW w:w="4315" w:type="dxa"/>
@@ -11663,6 +11769,60 @@
                 <w:lang w:val="en-GB"/>
               </w:rPr>
             </w:pPr>
+            <w:r>
+              <w:rPr>
+                <w:noProof/>
+                <w:lang w:val="en-GB"/>
+              </w:rPr>
+              <w:drawing>
+                <wp:inline distT="0" distB="0" distL="0" distR="0" wp14:anchorId="6AFFBB5E" wp14:editId="5B7A4B29">
+                  <wp:extent cx="2762316" cy="1167897"/>
+                  <wp:effectExtent l="0" t="0" r="0" b="0"/>
+                  <wp:docPr id="663575370" name="Picture 3"/>
+                  <wp:cNvGraphicFramePr>
+                    <a:graphicFrameLocks xmlns:a="http://schemas.openxmlformats.org/drawingml/2006/main" noChangeAspect="1"/>
+                  </wp:cNvGraphicFramePr>
+                  <a:graphic xmlns:a="http://schemas.openxmlformats.org/drawingml/2006/main">
+                    <a:graphicData uri="http://schemas.openxmlformats.org/drawingml/2006/picture">
+                      <pic:pic xmlns:pic="http://schemas.openxmlformats.org/drawingml/2006/picture">
+                        <pic:nvPicPr>
+                          <pic:cNvPr id="0" name="Picture 19"/>
+                          <pic:cNvPicPr>
+                            <a:picLocks noChangeAspect="1" noChangeArrowheads="1"/>
+                          </pic:cNvPicPr>
+                        </pic:nvPicPr>
+                        <pic:blipFill>
+                          <a:blip r:embed="rId90">
+                            <a:extLst>
+                              <a:ext uri="{28A0092B-C50C-407E-A947-70E740481C1C}">
+                                <a14:useLocalDpi xmlns:a14="http://schemas.microsoft.com/office/drawing/2010/main" val="0"/>
+                              </a:ext>
+                            </a:extLst>
+                          </a:blip>
+                          <a:srcRect/>
+                          <a:stretch>
+                            <a:fillRect/>
+                          </a:stretch>
+                        </pic:blipFill>
+                        <pic:spPr bwMode="auto">
+                          <a:xfrm>
+                            <a:off x="0" y="0"/>
+                            <a:ext cx="2888601" cy="1221290"/>
+                          </a:xfrm>
+                          <a:prstGeom prst="rect">
+                            <a:avLst/>
+                          </a:prstGeom>
+                          <a:noFill/>
+                          <a:ln>
+                            <a:noFill/>
+                          </a:ln>
+                        </pic:spPr>
+                      </pic:pic>
+                    </a:graphicData>
+                  </a:graphic>
+                </wp:inline>
+              </w:drawing>
+            </w:r>
           </w:p>
         </w:tc>
         <w:tc>
@@ -11675,6 +11835,60 @@
                 <w:lang w:val="en-GB"/>
               </w:rPr>
             </w:pPr>
+            <w:r>
+              <w:rPr>
+                <w:noProof/>
+                <w:lang w:val="en-GB"/>
+              </w:rPr>
+              <w:drawing>
+                <wp:inline distT="0" distB="0" distL="0" distR="0" wp14:anchorId="57939AB0" wp14:editId="39FF4E9D">
+                  <wp:extent cx="2535052" cy="873012"/>
+                  <wp:effectExtent l="0" t="0" r="0" b="3810"/>
+                  <wp:docPr id="1082281882" name="Picture 4"/>
+                  <wp:cNvGraphicFramePr>
+                    <a:graphicFrameLocks xmlns:a="http://schemas.openxmlformats.org/drawingml/2006/main" noChangeAspect="1"/>
+                  </wp:cNvGraphicFramePr>
+                  <a:graphic xmlns:a="http://schemas.openxmlformats.org/drawingml/2006/main">
+                    <a:graphicData uri="http://schemas.openxmlformats.org/drawingml/2006/picture">
+                      <pic:pic xmlns:pic="http://schemas.openxmlformats.org/drawingml/2006/picture">
+                        <pic:nvPicPr>
+                          <pic:cNvPr id="0" name="Picture 20"/>
+                          <pic:cNvPicPr>
+                            <a:picLocks noChangeAspect="1" noChangeArrowheads="1"/>
+                          </pic:cNvPicPr>
+                        </pic:nvPicPr>
+                        <pic:blipFill>
+                          <a:blip r:embed="rId91">
+                            <a:extLst>
+                              <a:ext uri="{28A0092B-C50C-407E-A947-70E740481C1C}">
+                                <a14:useLocalDpi xmlns:a14="http://schemas.microsoft.com/office/drawing/2010/main" val="0"/>
+                              </a:ext>
+                            </a:extLst>
+                          </a:blip>
+                          <a:srcRect/>
+                          <a:stretch>
+                            <a:fillRect/>
+                          </a:stretch>
+                        </pic:blipFill>
+                        <pic:spPr bwMode="auto">
+                          <a:xfrm>
+                            <a:off x="0" y="0"/>
+                            <a:ext cx="2535052" cy="873012"/>
+                          </a:xfrm>
+                          <a:prstGeom prst="rect">
+                            <a:avLst/>
+                          </a:prstGeom>
+                          <a:noFill/>
+                          <a:ln>
+                            <a:noFill/>
+                          </a:ln>
+                        </pic:spPr>
+                      </pic:pic>
+                    </a:graphicData>
+                  </a:graphic>
+                </wp:inline>
+              </w:drawing>
+            </w:r>
           </w:p>
         </w:tc>
       </w:tr>
@@ -11717,6 +11931,9 @@
         </w:tc>
       </w:tr>
       <w:tr>
+        <w:trPr>
+          <w:trHeight w:val="2051"/>
+        </w:trPr>
         <w:tc>
           <w:tcPr>
             <w:tcW w:w="4315" w:type="dxa"/>
@@ -11727,6 +11944,60 @@
                 <w:lang w:val="en-GB"/>
               </w:rPr>
             </w:pPr>
+            <w:r>
+              <w:rPr>
+                <w:noProof/>
+                <w:lang w:val="en-GB"/>
+              </w:rPr>
+              <w:drawing>
+                <wp:inline distT="0" distB="0" distL="0" distR="0" wp14:anchorId="7E3610E3" wp14:editId="267F4BE7">
+                  <wp:extent cx="2668868" cy="1222218"/>
+                  <wp:effectExtent l="0" t="0" r="0" b="0"/>
+                  <wp:docPr id="764277754" name="Picture 5"/>
+                  <wp:cNvGraphicFramePr>
+                    <a:graphicFrameLocks xmlns:a="http://schemas.openxmlformats.org/drawingml/2006/main" noChangeAspect="1"/>
+                  </wp:cNvGraphicFramePr>
+                  <a:graphic xmlns:a="http://schemas.openxmlformats.org/drawingml/2006/main">
+                    <a:graphicData uri="http://schemas.openxmlformats.org/drawingml/2006/picture">
+                      <pic:pic xmlns:pic="http://schemas.openxmlformats.org/drawingml/2006/picture">
+                        <pic:nvPicPr>
+                          <pic:cNvPr id="0" name="Picture 21"/>
+                          <pic:cNvPicPr>
+                            <a:picLocks noChangeAspect="1" noChangeArrowheads="1"/>
+                          </pic:cNvPicPr>
+                        </pic:nvPicPr>
+                        <pic:blipFill>
+                          <a:blip r:embed="rId92">
+                            <a:extLst>
+                              <a:ext uri="{28A0092B-C50C-407E-A947-70E740481C1C}">
+                                <a14:useLocalDpi xmlns:a14="http://schemas.microsoft.com/office/drawing/2010/main" val="0"/>
+                              </a:ext>
+                            </a:extLst>
+                          </a:blip>
+                          <a:srcRect/>
+                          <a:stretch>
+                            <a:fillRect/>
+                          </a:stretch>
+                        </pic:blipFill>
+                        <pic:spPr bwMode="auto">
+                          <a:xfrm>
+                            <a:off x="0" y="0"/>
+                            <a:ext cx="2782028" cy="1274040"/>
+                          </a:xfrm>
+                          <a:prstGeom prst="rect">
+                            <a:avLst/>
+                          </a:prstGeom>
+                          <a:noFill/>
+                          <a:ln>
+                            <a:noFill/>
+                          </a:ln>
+                        </pic:spPr>
+                      </pic:pic>
+                    </a:graphicData>
+                  </a:graphic>
+                </wp:inline>
+              </w:drawing>
+            </w:r>
           </w:p>
         </w:tc>
         <w:tc>
@@ -11739,6 +12010,60 @@
                 <w:lang w:val="en-GB"/>
               </w:rPr>
             </w:pPr>
+            <w:r>
+              <w:rPr>
+                <w:noProof/>
+                <w:lang w:val="en-GB"/>
+              </w:rPr>
+              <w:drawing>
+                <wp:inline distT="0" distB="0" distL="0" distR="0" wp14:anchorId="0E03387D" wp14:editId="0033214E">
+                  <wp:extent cx="2530444" cy="718713"/>
+                  <wp:effectExtent l="0" t="0" r="3810" b="5715"/>
+                  <wp:docPr id="236808300" name="Picture 7"/>
+                  <wp:cNvGraphicFramePr>
+                    <a:graphicFrameLocks xmlns:a="http://schemas.openxmlformats.org/drawingml/2006/main" noChangeAspect="1"/>
+                  </wp:cNvGraphicFramePr>
+                  <a:graphic xmlns:a="http://schemas.openxmlformats.org/drawingml/2006/main">
+                    <a:graphicData uri="http://schemas.openxmlformats.org/drawingml/2006/picture">
+                      <pic:pic xmlns:pic="http://schemas.openxmlformats.org/drawingml/2006/picture">
+                        <pic:nvPicPr>
+                          <pic:cNvPr id="0" name="Picture 23"/>
+                          <pic:cNvPicPr>
+                            <a:picLocks noChangeAspect="1" noChangeArrowheads="1"/>
+                          </pic:cNvPicPr>
+                        </pic:nvPicPr>
+                        <pic:blipFill>
+                          <a:blip r:embed="rId93">
+                            <a:extLst>
+                              <a:ext uri="{28A0092B-C50C-407E-A947-70E740481C1C}">
+                                <a14:useLocalDpi xmlns:a14="http://schemas.microsoft.com/office/drawing/2010/main" val="0"/>
+                              </a:ext>
+                            </a:extLst>
+                          </a:blip>
+                          <a:srcRect/>
+                          <a:stretch>
+                            <a:fillRect/>
+                          </a:stretch>
+                        </pic:blipFill>
+                        <pic:spPr bwMode="auto">
+                          <a:xfrm>
+                            <a:off x="0" y="0"/>
+                            <a:ext cx="2559075" cy="726845"/>
+                          </a:xfrm>
+                          <a:prstGeom prst="rect">
+                            <a:avLst/>
+                          </a:prstGeom>
+                          <a:noFill/>
+                          <a:ln>
+                            <a:noFill/>
+                          </a:ln>
+                        </pic:spPr>
+                      </pic:pic>
+                    </a:graphicData>
+                  </a:graphic>
+                </wp:inline>
+              </w:drawing>
+            </w:r>
           </w:p>
         </w:tc>
       </w:tr>
@@ -11781,6 +12106,9 @@
         </w:tc>
       </w:tr>
       <w:tr>
+        <w:trPr>
+          <w:trHeight w:val="2582"/>
+        </w:trPr>
         <w:tc>
           <w:tcPr>
             <w:tcW w:w="4315" w:type="dxa"/>
@@ -11791,6 +12119,60 @@
                 <w:lang w:val="en-GB"/>
               </w:rPr>
             </w:pPr>
+            <w:r>
+              <w:rPr>
+                <w:noProof/>
+                <w:lang w:val="en-GB"/>
+              </w:rPr>
+              <w:drawing>
+                <wp:inline distT="0" distB="0" distL="0" distR="0" wp14:anchorId="721A158C" wp14:editId="19DA1C38">
+                  <wp:extent cx="2698080" cy="1140737"/>
+                  <wp:effectExtent l="0" t="0" r="7620" b="2540"/>
+                  <wp:docPr id="200366389" name="Picture 8"/>
+                  <wp:cNvGraphicFramePr>
+                    <a:graphicFrameLocks xmlns:a="http://schemas.openxmlformats.org/drawingml/2006/main" noChangeAspect="1"/>
+                  </wp:cNvGraphicFramePr>
+                  <a:graphic xmlns:a="http://schemas.openxmlformats.org/drawingml/2006/main">
+                    <a:graphicData uri="http://schemas.openxmlformats.org/drawingml/2006/picture">
+                      <pic:pic xmlns:pic="http://schemas.openxmlformats.org/drawingml/2006/picture">
+                        <pic:nvPicPr>
+                          <pic:cNvPr id="0" name="Picture 24"/>
+                          <pic:cNvPicPr>
+                            <a:picLocks noChangeAspect="1" noChangeArrowheads="1"/>
+                          </pic:cNvPicPr>
+                        </pic:nvPicPr>
+                        <pic:blipFill>
+                          <a:blip r:embed="rId94">
+                            <a:extLst>
+                              <a:ext uri="{28A0092B-C50C-407E-A947-70E740481C1C}">
+                                <a14:useLocalDpi xmlns:a14="http://schemas.microsoft.com/office/drawing/2010/main" val="0"/>
+                              </a:ext>
+                            </a:extLst>
+                          </a:blip>
+                          <a:srcRect/>
+                          <a:stretch>
+                            <a:fillRect/>
+                          </a:stretch>
+                        </pic:blipFill>
+                        <pic:spPr bwMode="auto">
+                          <a:xfrm>
+                            <a:off x="0" y="0"/>
+                            <a:ext cx="2713304" cy="1147174"/>
+                          </a:xfrm>
+                          <a:prstGeom prst="rect">
+                            <a:avLst/>
+                          </a:prstGeom>
+                          <a:noFill/>
+                          <a:ln>
+                            <a:noFill/>
+                          </a:ln>
+                        </pic:spPr>
+                      </pic:pic>
+                    </a:graphicData>
+                  </a:graphic>
+                </wp:inline>
+              </w:drawing>
+            </w:r>
           </w:p>
         </w:tc>
         <w:tc>
@@ -11803,6 +12185,60 @@
                 <w:lang w:val="en-GB"/>
               </w:rPr>
             </w:pPr>
+            <w:r>
+              <w:rPr>
+                <w:noProof/>
+                <w:lang w:val="en-GB"/>
+              </w:rPr>
+              <w:drawing>
+                <wp:inline distT="0" distB="0" distL="0" distR="0" wp14:anchorId="1FE34751" wp14:editId="5FA32ED8">
+                  <wp:extent cx="2545892" cy="1276043"/>
+                  <wp:effectExtent l="0" t="0" r="6985" b="635"/>
+                  <wp:docPr id="1082813356" name="Picture 9"/>
+                  <wp:cNvGraphicFramePr>
+                    <a:graphicFrameLocks xmlns:a="http://schemas.openxmlformats.org/drawingml/2006/main" noChangeAspect="1"/>
+                  </wp:cNvGraphicFramePr>
+                  <a:graphic xmlns:a="http://schemas.openxmlformats.org/drawingml/2006/main">
+                    <a:graphicData uri="http://schemas.openxmlformats.org/drawingml/2006/picture">
+                      <pic:pic xmlns:pic="http://schemas.openxmlformats.org/drawingml/2006/picture">
+                        <pic:nvPicPr>
+                          <pic:cNvPr id="0" name="Picture 25"/>
+                          <pic:cNvPicPr>
+                            <a:picLocks noChangeAspect="1" noChangeArrowheads="1"/>
+                          </pic:cNvPicPr>
+                        </pic:nvPicPr>
+                        <pic:blipFill>
+                          <a:blip r:embed="rId95">
+                            <a:extLst>
+                              <a:ext uri="{28A0092B-C50C-407E-A947-70E740481C1C}">
+                                <a14:useLocalDpi xmlns:a14="http://schemas.microsoft.com/office/drawing/2010/main" val="0"/>
+                              </a:ext>
+                            </a:extLst>
+                          </a:blip>
+                          <a:srcRect/>
+                          <a:stretch>
+                            <a:fillRect/>
+                          </a:stretch>
+                        </pic:blipFill>
+                        <pic:spPr bwMode="auto">
+                          <a:xfrm>
+                            <a:off x="0" y="0"/>
+                            <a:ext cx="2560847" cy="1283539"/>
+                          </a:xfrm>
+                          <a:prstGeom prst="rect">
+                            <a:avLst/>
+                          </a:prstGeom>
+                          <a:noFill/>
+                          <a:ln>
+                            <a:noFill/>
+                          </a:ln>
+                        </pic:spPr>
+                      </pic:pic>
+                    </a:graphicData>
+                  </a:graphic>
+                </wp:inline>
+              </w:drawing>
+            </w:r>
           </w:p>
         </w:tc>
       </w:tr>
@@ -11821,6 +12257,7 @@
               <w:rPr>
                 <w:lang w:val="en-GB"/>
               </w:rPr>
+              <w:lastRenderedPageBreak/>
               <w:t xml:space="preserve">SQL Injection </w:t>
             </w:r>
           </w:p>
@@ -11855,6 +12292,60 @@
                 <w:lang w:val="en-GB"/>
               </w:rPr>
             </w:pPr>
+            <w:r>
+              <w:rPr>
+                <w:noProof/>
+                <w:lang w:val="en-GB"/>
+              </w:rPr>
+              <w:drawing>
+                <wp:inline distT="0" distB="0" distL="0" distR="0" wp14:anchorId="70E8EFF8" wp14:editId="0DE2397F">
+                  <wp:extent cx="2770361" cy="957068"/>
+                  <wp:effectExtent l="0" t="0" r="0" b="0"/>
+                  <wp:docPr id="991590948" name="Picture 10"/>
+                  <wp:cNvGraphicFramePr>
+                    <a:graphicFrameLocks xmlns:a="http://schemas.openxmlformats.org/drawingml/2006/main" noChangeAspect="1"/>
+                  </wp:cNvGraphicFramePr>
+                  <a:graphic xmlns:a="http://schemas.openxmlformats.org/drawingml/2006/main">
+                    <a:graphicData uri="http://schemas.openxmlformats.org/drawingml/2006/picture">
+                      <pic:pic xmlns:pic="http://schemas.openxmlformats.org/drawingml/2006/picture">
+                        <pic:nvPicPr>
+                          <pic:cNvPr id="0" name="Picture 26"/>
+                          <pic:cNvPicPr>
+                            <a:picLocks noChangeAspect="1" noChangeArrowheads="1"/>
+                          </pic:cNvPicPr>
+                        </pic:nvPicPr>
+                        <pic:blipFill>
+                          <a:blip r:embed="rId96">
+                            <a:extLst>
+                              <a:ext uri="{28A0092B-C50C-407E-A947-70E740481C1C}">
+                                <a14:useLocalDpi xmlns:a14="http://schemas.microsoft.com/office/drawing/2010/main" val="0"/>
+                              </a:ext>
+                            </a:extLst>
+                          </a:blip>
+                          <a:srcRect/>
+                          <a:stretch>
+                            <a:fillRect/>
+                          </a:stretch>
+                        </pic:blipFill>
+                        <pic:spPr bwMode="auto">
+                          <a:xfrm>
+                            <a:off x="0" y="0"/>
+                            <a:ext cx="2798264" cy="966708"/>
+                          </a:xfrm>
+                          <a:prstGeom prst="rect">
+                            <a:avLst/>
+                          </a:prstGeom>
+                          <a:noFill/>
+                          <a:ln>
+                            <a:noFill/>
+                          </a:ln>
+                        </pic:spPr>
+                      </pic:pic>
+                    </a:graphicData>
+                  </a:graphic>
+                </wp:inline>
+              </w:drawing>
+            </w:r>
           </w:p>
         </w:tc>
         <w:tc>
@@ -11867,6 +12358,60 @@
                 <w:lang w:val="en-GB"/>
               </w:rPr>
             </w:pPr>
+            <w:r>
+              <w:rPr>
+                <w:noProof/>
+                <w:lang w:val="en-GB"/>
+              </w:rPr>
+              <w:drawing>
+                <wp:inline distT="0" distB="0" distL="0" distR="0" wp14:anchorId="6A087E10" wp14:editId="022D15BE">
+                  <wp:extent cx="2446847" cy="1195058"/>
+                  <wp:effectExtent l="0" t="0" r="0" b="5715"/>
+                  <wp:docPr id="792624462" name="Picture 11"/>
+                  <wp:cNvGraphicFramePr>
+                    <a:graphicFrameLocks xmlns:a="http://schemas.openxmlformats.org/drawingml/2006/main" noChangeAspect="1"/>
+                  </wp:cNvGraphicFramePr>
+                  <a:graphic xmlns:a="http://schemas.openxmlformats.org/drawingml/2006/main">
+                    <a:graphicData uri="http://schemas.openxmlformats.org/drawingml/2006/picture">
+                      <pic:pic xmlns:pic="http://schemas.openxmlformats.org/drawingml/2006/picture">
+                        <pic:nvPicPr>
+                          <pic:cNvPr id="0" name="Picture 27"/>
+                          <pic:cNvPicPr>
+                            <a:picLocks noChangeAspect="1" noChangeArrowheads="1"/>
+                          </pic:cNvPicPr>
+                        </pic:nvPicPr>
+                        <pic:blipFill>
+                          <a:blip r:embed="rId97">
+                            <a:extLst>
+                              <a:ext uri="{28A0092B-C50C-407E-A947-70E740481C1C}">
+                                <a14:useLocalDpi xmlns:a14="http://schemas.microsoft.com/office/drawing/2010/main" val="0"/>
+                              </a:ext>
+                            </a:extLst>
+                          </a:blip>
+                          <a:srcRect/>
+                          <a:stretch>
+                            <a:fillRect/>
+                          </a:stretch>
+                        </pic:blipFill>
+                        <pic:spPr bwMode="auto">
+                          <a:xfrm>
+                            <a:off x="0" y="0"/>
+                            <a:ext cx="2467437" cy="1205114"/>
+                          </a:xfrm>
+                          <a:prstGeom prst="rect">
+                            <a:avLst/>
+                          </a:prstGeom>
+                          <a:noFill/>
+                          <a:ln>
+                            <a:noFill/>
+                          </a:ln>
+                        </pic:spPr>
+                      </pic:pic>
+                    </a:graphicData>
+                  </a:graphic>
+                </wp:inline>
+              </w:drawing>
+            </w:r>
           </w:p>
         </w:tc>
       </w:tr>
@@ -11919,6 +12464,60 @@
                 <w:lang w:val="en-GB"/>
               </w:rPr>
             </w:pPr>
+            <w:r>
+              <w:rPr>
+                <w:noProof/>
+                <w:lang w:val="en-GB"/>
+              </w:rPr>
+              <w:drawing>
+                <wp:inline distT="0" distB="0" distL="0" distR="0" wp14:anchorId="0A28883D" wp14:editId="07E16C0A">
+                  <wp:extent cx="2679720" cy="1195058"/>
+                  <wp:effectExtent l="0" t="0" r="6350" b="5715"/>
+                  <wp:docPr id="1589624724" name="Picture 12"/>
+                  <wp:cNvGraphicFramePr>
+                    <a:graphicFrameLocks xmlns:a="http://schemas.openxmlformats.org/drawingml/2006/main" noChangeAspect="1"/>
+                  </wp:cNvGraphicFramePr>
+                  <a:graphic xmlns:a="http://schemas.openxmlformats.org/drawingml/2006/main">
+                    <a:graphicData uri="http://schemas.openxmlformats.org/drawingml/2006/picture">
+                      <pic:pic xmlns:pic="http://schemas.openxmlformats.org/drawingml/2006/picture">
+                        <pic:nvPicPr>
+                          <pic:cNvPr id="0" name="Picture 28"/>
+                          <pic:cNvPicPr>
+                            <a:picLocks noChangeAspect="1" noChangeArrowheads="1"/>
+                          </pic:cNvPicPr>
+                        </pic:nvPicPr>
+                        <pic:blipFill>
+                          <a:blip r:embed="rId98">
+                            <a:extLst>
+                              <a:ext uri="{28A0092B-C50C-407E-A947-70E740481C1C}">
+                                <a14:useLocalDpi xmlns:a14="http://schemas.microsoft.com/office/drawing/2010/main" val="0"/>
+                              </a:ext>
+                            </a:extLst>
+                          </a:blip>
+                          <a:srcRect/>
+                          <a:stretch>
+                            <a:fillRect/>
+                          </a:stretch>
+                        </pic:blipFill>
+                        <pic:spPr bwMode="auto">
+                          <a:xfrm>
+                            <a:off x="0" y="0"/>
+                            <a:ext cx="2689623" cy="1199474"/>
+                          </a:xfrm>
+                          <a:prstGeom prst="rect">
+                            <a:avLst/>
+                          </a:prstGeom>
+                          <a:noFill/>
+                          <a:ln>
+                            <a:noFill/>
+                          </a:ln>
+                        </pic:spPr>
+                      </pic:pic>
+                    </a:graphicData>
+                  </a:graphic>
+                </wp:inline>
+              </w:drawing>
+            </w:r>
           </w:p>
         </w:tc>
         <w:tc>
@@ -11931,6 +12530,60 @@
                 <w:lang w:val="en-GB"/>
               </w:rPr>
             </w:pPr>
+            <w:r>
+              <w:rPr>
+                <w:noProof/>
+                <w:lang w:val="en-GB"/>
+              </w:rPr>
+              <w:drawing>
+                <wp:inline distT="0" distB="0" distL="0" distR="0" wp14:anchorId="03B5FB98" wp14:editId="3874A1D3">
+                  <wp:extent cx="2498895" cy="1035132"/>
+                  <wp:effectExtent l="0" t="0" r="0" b="0"/>
+                  <wp:docPr id="1353473175" name="Picture 13"/>
+                  <wp:cNvGraphicFramePr>
+                    <a:graphicFrameLocks xmlns:a="http://schemas.openxmlformats.org/drawingml/2006/main" noChangeAspect="1"/>
+                  </wp:cNvGraphicFramePr>
+                  <a:graphic xmlns:a="http://schemas.openxmlformats.org/drawingml/2006/main">
+                    <a:graphicData uri="http://schemas.openxmlformats.org/drawingml/2006/picture">
+                      <pic:pic xmlns:pic="http://schemas.openxmlformats.org/drawingml/2006/picture">
+                        <pic:nvPicPr>
+                          <pic:cNvPr id="0" name="Picture 29"/>
+                          <pic:cNvPicPr>
+                            <a:picLocks noChangeAspect="1" noChangeArrowheads="1"/>
+                          </pic:cNvPicPr>
+                        </pic:nvPicPr>
+                        <pic:blipFill>
+                          <a:blip r:embed="rId99">
+                            <a:extLst>
+                              <a:ext uri="{28A0092B-C50C-407E-A947-70E740481C1C}">
+                                <a14:useLocalDpi xmlns:a14="http://schemas.microsoft.com/office/drawing/2010/main" val="0"/>
+                              </a:ext>
+                            </a:extLst>
+                          </a:blip>
+                          <a:srcRect/>
+                          <a:stretch>
+                            <a:fillRect/>
+                          </a:stretch>
+                        </pic:blipFill>
+                        <pic:spPr bwMode="auto">
+                          <a:xfrm>
+                            <a:off x="0" y="0"/>
+                            <a:ext cx="2509911" cy="1039695"/>
+                          </a:xfrm>
+                          <a:prstGeom prst="rect">
+                            <a:avLst/>
+                          </a:prstGeom>
+                          <a:noFill/>
+                          <a:ln>
+                            <a:noFill/>
+                          </a:ln>
+                        </pic:spPr>
+                      </pic:pic>
+                    </a:graphicData>
+                  </a:graphic>
+                </wp:inline>
+              </w:drawing>
+            </w:r>
           </w:p>
         </w:tc>
       </w:tr>
@@ -11960,7 +12613,7 @@
 </file>
 
 <file path=word/numbering.xml><?xml version="1.0" encoding="utf-8"?>
-<w:numbering xmlns:wpc="http://schemas.microsoft.com/office/word/2010/wordprocessingCanvas" xmlns:cx="http://schemas.microsoft.com/office/drawing/2014/chartex" xmlns:cx1="http://schemas.microsoft.com/office/drawing/2015/9/8/chartex" xmlns:cx2="http://schemas.microsoft.com/office/drawing/2015/10/21/chartex" xmlns:cx3="http://schemas.microsoft.com/office/drawing/2016/5/9/chartex" xmlns:cx4="http://schemas.microsoft.com/office/drawing/2016/5/10/chartex" xmlns:cx5="http://schemas.microsoft.com/office/drawing/2016/5/11/chartex" xmlns:cx6="http://schemas.microsoft.com/office/drawing/2016/5/12/chartex" xmlns:cx7="http://schemas.microsoft.com/office/drawing/2016/5/13/chartex" xmlns:cx8="http://schemas.microsoft.com/office/drawing/2016/5/14/chartex" xmlns:mc="http://schemas.openxmlformats.org/markup-compatibility/2006" xmlns:aink="http://schemas.microsoft.com/office/drawing/2016/ink" xmlns:am3d="http://schemas.microsoft.com/office/drawing/2017/model3d" xmlns:o="urn:schemas-microsoft-com:office:office" xmlns:oel="http://schemas.microsoft.com/office/2019/extlst" xmlns:r="http://schemas.openxmlformats.org/officeDocument/2006/relationships" xmlns:m="http://schemas.openxmlformats.org/officeDocument/2006/math" xmlns:v="urn:schemas-microsoft-com:vml" xmlns:wp14="http://schemas.microsoft.com/office/word/2010/wordprocessingDrawing" xmlns:wp="http://schemas.openxmlformats.org/drawingml/2006/wordprocessingDrawing" xmlns:w10="urn:schemas-microsoft-com:office:word" xmlns:w="http://schemas.openxmlformats.org/wordprocessingml/2006/main" xmlns:w14="http://schemas.microsoft.com/office/word/2010/wordml" xmlns:w15="http://schemas.microsoft.com/office/word/2012/wordml" xmlns:w16cex="http://schemas.microsoft.com/office/word/2018/wordml/cex" xmlns:w16cid="http://schemas.microsoft.com/office/word/2016/wordml/cid" xmlns:w16="http://schemas.microsoft.com/office/word/2018/wordml" xmlns:w16du="http://schemas.microsoft.com/office/word/2023/wordml/word16du" xmlns:w16sdtdh="http://schemas.microsoft.com/office/word/2020/wordml/sdtdatahash" xmlns:w16sdtfl="http://schemas.microsoft.com/office/word/2024/wordml/sdtformatlock" xmlns:w16se="http://schemas.microsoft.com/office/word/2015/wordml/symex" xmlns:wpg="http://schemas.microsoft.com/office/word/2010/wordprocessingGroup" xmlns:wpi="http://schemas.microsoft.com/office/word/2010/wordprocessingInk" xmlns:wne="http://schemas.microsoft.com/office/word/2006/wordml" xmlns:wps="http://schemas.microsoft.com/office/word/2010/wordprocessingShape" mc:Ignorable="w14 w15 w16se w16cid w16 w16cex w16sdtdh w16sdtfl w16du wp14">
+<w:numbering xmlns:wpc="http://schemas.microsoft.com/office/word/2010/wordprocessingCanvas" xmlns:cx="http://schemas.microsoft.com/office/drawing/2014/chartex" xmlns:cx1="http://schemas.microsoft.com/office/drawing/2015/9/8/chartex" xmlns:cx2="http://schemas.microsoft.com/office/drawing/2015/10/21/chartex" xmlns:cx3="http://schemas.microsoft.com/office/drawing/2016/5/9/chartex" xmlns:cx4="http://schemas.microsoft.com/office/drawing/2016/5/10/chartex" xmlns:cx5="http://schemas.microsoft.com/office/drawing/2016/5/11/chartex" xmlns:cx6="http://schemas.microsoft.com/office/drawing/2016/5/12/chartex" xmlns:cx7="http://schemas.microsoft.com/office/drawing/2016/5/13/chartex" xmlns:cx8="http://schemas.microsoft.com/office/drawing/2016/5/14/chartex" xmlns:mc="http://schemas.openxmlformats.org/markup-compatibility/2006" xmlns:aink="http://schemas.microsoft.com/office/drawing/2016/ink" xmlns:am3d="http://schemas.microsoft.com/office/drawing/2017/model3d" xmlns:o="urn:schemas-microsoft-com:office:office" xmlns:oel="http://schemas.microsoft.com/office/2019/extlst" xmlns:r="http://schemas.openxmlformats.org/officeDocument/2006/relationships" xmlns:m="http://schemas.openxmlformats.org/officeDocument/2006/math" xmlns:v="urn:schemas-microsoft-com:vml" xmlns:wp14="http://schemas.microsoft.com/office/word/2010/wordprocessingDrawing" xmlns:wp="http://schemas.openxmlformats.org/drawingml/2006/wordprocessingDrawing" xmlns:w10="urn:schemas-microsoft-com:office:word" xmlns:w="http://schemas.openxmlformats.org/wordprocessingml/2006/main" xmlns:w14="http://schemas.microsoft.com/office/word/2010/wordml" xmlns:w15="http://schemas.microsoft.com/office/word/2012/wordml" xmlns:w16cex="http://schemas.microsoft.com/office/word/2018/wordml/cex" xmlns:w16cid="http://schemas.microsoft.com/office/word/2016/wordml/cid" xmlns:w16="http://schemas.microsoft.com/office/word/2018/wordml" xmlns:w16du="http://schemas.microsoft.com/office/word/2023/wordml/word16du" xmlns:w16sdtdh="http://schemas.microsoft.com/office/word/2020/wordml/sdtdatahash" xmlns:w16se="http://schemas.microsoft.com/office/word/2015/wordml/symex" xmlns:wpg="http://schemas.microsoft.com/office/word/2010/wordprocessingGroup" xmlns:wpi="http://schemas.microsoft.com/office/word/2010/wordprocessingInk" xmlns:wne="http://schemas.microsoft.com/office/word/2006/wordml" xmlns:wps="http://schemas.microsoft.com/office/word/2010/wordprocessingShape" mc:Ignorable="w14 w15 w16se w16cid w16 w16cex w16sdtdh w16du wp14">
   <w:abstractNum w:abstractNumId="0" w15:restartNumberingAfterBreak="0">
     <w:nsid w:val="00000001"/>
     <w:multiLevelType w:val="hybridMultilevel"/>
@@ -13082,7 +13735,7 @@
 </file>
 
 <file path=word/styles.xml><?xml version="1.0" encoding="utf-8"?>
-<w:styles xmlns:mc="http://schemas.openxmlformats.org/markup-compatibility/2006" xmlns:r="http://schemas.openxmlformats.org/officeDocument/2006/relationships" xmlns:w="http://schemas.openxmlformats.org/wordprocessingml/2006/main" xmlns:w14="http://schemas.microsoft.com/office/word/2010/wordml" xmlns:w15="http://schemas.microsoft.com/office/word/2012/wordml" xmlns:w16cex="http://schemas.microsoft.com/office/word/2018/wordml/cex" xmlns:w16cid="http://schemas.microsoft.com/office/word/2016/wordml/cid" xmlns:w16="http://schemas.microsoft.com/office/word/2018/wordml" xmlns:w16du="http://schemas.microsoft.com/office/word/2023/wordml/word16du" xmlns:w16sdtdh="http://schemas.microsoft.com/office/word/2020/wordml/sdtdatahash" xmlns:w16sdtfl="http://schemas.microsoft.com/office/word/2024/wordml/sdtformatlock" xmlns:w16se="http://schemas.microsoft.com/office/word/2015/wordml/symex" mc:Ignorable="w14 w15 w16se w16cid w16 w16cex w16sdtdh w16sdtfl w16du">
+<w:styles xmlns:mc="http://schemas.openxmlformats.org/markup-compatibility/2006" xmlns:r="http://schemas.openxmlformats.org/officeDocument/2006/relationships" xmlns:w="http://schemas.openxmlformats.org/wordprocessingml/2006/main" xmlns:w14="http://schemas.microsoft.com/office/word/2010/wordml" xmlns:w15="http://schemas.microsoft.com/office/word/2012/wordml" xmlns:w16cex="http://schemas.microsoft.com/office/word/2018/wordml/cex" xmlns:w16cid="http://schemas.microsoft.com/office/word/2016/wordml/cid" xmlns:w16="http://schemas.microsoft.com/office/word/2018/wordml" xmlns:w16du="http://schemas.microsoft.com/office/word/2023/wordml/word16du" xmlns:w16sdtdh="http://schemas.microsoft.com/office/word/2020/wordml/sdtdatahash" xmlns:w16se="http://schemas.microsoft.com/office/word/2015/wordml/symex" mc:Ignorable="w14 w15 w16se w16cid w16 w16cex w16sdtdh w16du">
   <w:docDefaults>
     <w:rPrDefault>
       <w:rPr>
@@ -13542,7 +14195,6 @@
   <w:style w:type="character" w:default="1" w:styleId="DefaultParagraphFont">
     <w:name w:val="Default Paragraph Font"/>
     <w:uiPriority w:val="1"/>
-    <w:semiHidden/>
     <w:unhideWhenUsed/>
   </w:style>
   <w:style w:type="table" w:default="1" w:styleId="TableNormal">
@@ -14253,6 +14905,15 @@
 </file>
 
 <file path=customXml/item1.xml><?xml version="1.0" encoding="utf-8"?>
+<?mso-contentType ?>
+<FormTemplates xmlns="http://schemas.microsoft.com/sharepoint/v3/contenttype/forms">
+  <Display>DocumentLibraryForm</Display>
+  <Edit>DocumentLibraryForm</Edit>
+  <New>DocumentLibraryForm</New>
+</FormTemplates>
+</file>
+
+<file path=customXml/item2.xml><?xml version="1.0" encoding="utf-8"?>
 <ct:contentTypeSchema xmlns:ct="http://schemas.microsoft.com/office/2006/metadata/contentType" xmlns:ma="http://schemas.microsoft.com/office/2006/metadata/properties/metaAttributes" ct:_="" ma:_="" ma:contentTypeName="Document" ma:contentTypeID="0x0101001169319723AB344F809A20FD9AC529EA" ma:contentTypeVersion="1" ma:contentTypeDescription="Create a new document." ma:contentTypeScope="" ma:versionID="9c61b8f5d0d8aaa5826f6a3b2a6a7a83">
   <xsd:schema xmlns:xsd="http://www.w3.org/2001/XMLSchema" xmlns:xs="http://www.w3.org/2001/XMLSchema" xmlns:p="http://schemas.microsoft.com/office/2006/metadata/properties" xmlns:ns1="http://schemas.microsoft.com/sharepoint/v3" targetNamespace="http://schemas.microsoft.com/office/2006/metadata/properties" ma:root="true" ma:fieldsID="a447206dab0015f8b9f8924535193e8c" ns1:_="">
     <xsd:import namespace="http://schemas.microsoft.com/sharepoint/v3"/>
@@ -14384,20 +15045,7 @@
 </ct:contentTypeSchema>
 </file>
 
-<file path=customXml/item2.xml><?xml version="1.0" encoding="utf-8"?>
-<b:Sources xmlns:b="http://schemas.openxmlformats.org/officeDocument/2006/bibliography" xmlns="http://schemas.openxmlformats.org/officeDocument/2006/bibliography" SelectedStyle="\APASixthEditionOfficeOnline.xsl" StyleName="APA" Version="6"/>
-</file>
-
 <file path=customXml/item3.xml><?xml version="1.0" encoding="utf-8"?>
-<?mso-contentType ?>
-<FormTemplates xmlns="http://schemas.microsoft.com/sharepoint/v3/contenttype/forms">
-  <Display>DocumentLibraryForm</Display>
-  <Edit>DocumentLibraryForm</Edit>
-  <New>DocumentLibraryForm</New>
-</FormTemplates>
-</file>
-
-<file path=customXml/item4.xml><?xml version="1.0" encoding="utf-8"?>
 <p:properties xmlns:p="http://schemas.microsoft.com/office/2006/metadata/properties" xmlns:xsi="http://www.w3.org/2001/XMLSchema-instance" xmlns:pc="http://schemas.microsoft.com/office/infopath/2007/PartnerControls">
   <documentManagement>
     <PublishingExpirationDate xmlns="http://schemas.microsoft.com/sharepoint/v3" xsi:nil="true"/>
@@ -14406,7 +15054,19 @@
 </p:properties>
 </file>
 
+<file path=customXml/item4.xml><?xml version="1.0" encoding="utf-8"?>
+<b:Sources xmlns:b="http://schemas.openxmlformats.org/officeDocument/2006/bibliography" xmlns="http://schemas.openxmlformats.org/officeDocument/2006/bibliography" SelectedStyle="\APASixthEditionOfficeOnline.xsl" StyleName="APA" Version="6"/>
+</file>
+
 <file path=customXml/itemProps1.xml><?xml version="1.0" encoding="utf-8"?>
+<ds:datastoreItem xmlns:ds="http://schemas.openxmlformats.org/officeDocument/2006/customXml" ds:itemID="{493245F8-F14E-4F41-B8DB-5B547E4B0A14}">
+  <ds:schemaRefs>
+    <ds:schemaRef ds:uri="http://schemas.microsoft.com/sharepoint/v3/contenttype/forms"/>
+  </ds:schemaRefs>
+</ds:datastoreItem>
+</file>
+
+<file path=customXml/itemProps2.xml><?xml version="1.0" encoding="utf-8"?>
 <ds:datastoreItem xmlns:ds="http://schemas.openxmlformats.org/officeDocument/2006/customXml" ds:itemID="{4A967426-D756-4903-AB8A-1370BB35BA0B}">
   <ds:schemaRefs>
     <ds:schemaRef ds:uri="http://schemas.microsoft.com/office/2006/metadata/contentType"/>
@@ -14424,23 +15084,7 @@
 </ds:datastoreItem>
 </file>
 
-<file path=customXml/itemProps2.xml><?xml version="1.0" encoding="utf-8"?>
-<ds:datastoreItem xmlns:ds="http://schemas.openxmlformats.org/officeDocument/2006/customXml" ds:itemID="{9A685AB6-F744-4150-B942-22726D2A42EC}">
-  <ds:schemaRefs>
-    <ds:schemaRef ds:uri="http://schemas.openxmlformats.org/officeDocument/2006/bibliography"/>
-  </ds:schemaRefs>
-</ds:datastoreItem>
-</file>
-
 <file path=customXml/itemProps3.xml><?xml version="1.0" encoding="utf-8"?>
-<ds:datastoreItem xmlns:ds="http://schemas.openxmlformats.org/officeDocument/2006/customXml" ds:itemID="{493245F8-F14E-4F41-B8DB-5B547E4B0A14}">
-  <ds:schemaRefs>
-    <ds:schemaRef ds:uri="http://schemas.microsoft.com/sharepoint/v3/contenttype/forms"/>
-  </ds:schemaRefs>
-</ds:datastoreItem>
-</file>
-
-<file path=customXml/itemProps4.xml><?xml version="1.0" encoding="utf-8"?>
 <ds:datastoreItem xmlns:ds="http://schemas.openxmlformats.org/officeDocument/2006/customXml" ds:itemID="{8648F372-CFFF-4473-AB7A-13B2D4F82AA6}">
   <ds:schemaRefs>
     <ds:schemaRef ds:uri="http://schemas.microsoft.com/office/2006/metadata/properties"/>
@@ -14448,4 +15092,12 @@
     <ds:schemaRef ds:uri="http://schemas.microsoft.com/sharepoint/v3"/>
   </ds:schemaRefs>
 </ds:datastoreItem>
+</file>
+
+<file path=customXml/itemProps4.xml><?xml version="1.0" encoding="utf-8"?>
+<ds:datastoreItem xmlns:ds="http://schemas.openxmlformats.org/officeDocument/2006/customXml" ds:itemID="{9A685AB6-F744-4150-B942-22726D2A42EC}">
+  <ds:schemaRefs>
+    <ds:schemaRef ds:uri="http://schemas.openxmlformats.org/officeDocument/2006/bibliography"/>
+  </ds:schemaRefs>
+</ds:datastoreItem>
 </file>
</xml_diff>

<commit_message>
Added graphs to fyp report
</commit_message>
<xml_diff>
--- a/FYP Report Draft.docx
+++ b/FYP Report Draft.docx
@@ -5612,10 +5612,10 @@
             <v:path o:extrusionok="f" gradientshapeok="t" o:connecttype="rect"/>
             <o:lock v:ext="edit" aspectratio="t"/>
           </v:shapetype>
-          <v:shape id="_x0000_i1118" type="#_x0000_t75" alt="" style="width:468pt;height:57.05pt;mso-width-percent:0;mso-height-percent:0;mso-width-percent:0;mso-height-percent:0" o:ole="">
+          <v:shape id="_x0000_i1025" type="#_x0000_t75" alt="" style="width:468pt;height:56.95pt;mso-width-percent:0;mso-height-percent:0;mso-width-percent:0;mso-height-percent:0" o:ole="">
             <v:imagedata r:id="rId31" o:title=""/>
           </v:shape>
-          <o:OLEObject Type="Embed" ProgID="Word.OpenDocumentText.12" ShapeID="_x0000_i1118" DrawAspect="Content" ObjectID="_1797765056" r:id="rId32"/>
+          <o:OLEObject Type="Embed" ProgID="Word.OpenDocumentText.12" ShapeID="_x0000_i1025" DrawAspect="Content" ObjectID="_1797774011" r:id="rId32"/>
         </w:object>
       </w:r>
     </w:p>
@@ -5653,10 +5653,10 @@
           <w:lang w:val="en-GB"/>
         </w:rPr>
         <w:object w:dxaOrig="9360" w:dyaOrig="1017" w14:anchorId="0C13F06F">
-          <v:shape id="_x0000_i1119" type="#_x0000_t75" alt="" style="width:468pt;height:50.95pt;mso-width-percent:0;mso-height-percent:0;mso-width-percent:0;mso-height-percent:0" o:ole="">
+          <v:shape id="_x0000_i1026" type="#_x0000_t75" alt="" style="width:468pt;height:51.05pt;mso-width-percent:0;mso-height-percent:0;mso-width-percent:0;mso-height-percent:0" o:ole="">
             <v:imagedata r:id="rId33" o:title=""/>
           </v:shape>
-          <o:OLEObject Type="Embed" ProgID="Word.OpenDocumentText.12" ShapeID="_x0000_i1119" DrawAspect="Content" ObjectID="_1797765057" r:id="rId34"/>
+          <o:OLEObject Type="Embed" ProgID="Word.OpenDocumentText.12" ShapeID="_x0000_i1026" DrawAspect="Content" ObjectID="_1797774012" r:id="rId34"/>
         </w:object>
       </w:r>
     </w:p>
@@ -5745,10 +5745,10 @@
           <w:lang w:val="en-GB"/>
         </w:rPr>
         <w:object w:dxaOrig="9360" w:dyaOrig="285" w14:anchorId="7D283C5C">
-          <v:shape id="_x0000_i1120" type="#_x0000_t75" alt="" style="width:468pt;height:13.9pt;mso-width-percent:0;mso-height-percent:0;mso-width-percent:0;mso-height-percent:0" o:ole="">
+          <v:shape id="_x0000_i1027" type="#_x0000_t75" alt="" style="width:468pt;height:13.95pt;mso-width-percent:0;mso-height-percent:0;mso-width-percent:0;mso-height-percent:0" o:ole="">
             <v:imagedata r:id="rId35" o:title=""/>
           </v:shape>
-          <o:OLEObject Type="Embed" ProgID="Word.OpenDocumentText.12" ShapeID="_x0000_i1120" DrawAspect="Content" ObjectID="_1797765058" r:id="rId36"/>
+          <o:OLEObject Type="Embed" ProgID="Word.OpenDocumentText.12" ShapeID="_x0000_i1027" DrawAspect="Content" ObjectID="_1797774013" r:id="rId36"/>
         </w:object>
       </w:r>
     </w:p>
@@ -5909,10 +5909,10 @@
           <w:lang w:val="en-GB"/>
         </w:rPr>
         <w:object w:dxaOrig="9360" w:dyaOrig="1178" w14:anchorId="7FCD144D">
-          <v:shape id="_x0000_i1121" type="#_x0000_t75" alt="" style="width:468pt;height:59.15pt;mso-width-percent:0;mso-height-percent:0;mso-width-percent:0;mso-height-percent:0" o:ole="">
+          <v:shape id="_x0000_i1028" type="#_x0000_t75" alt="" style="width:468pt;height:59.1pt;mso-width-percent:0;mso-height-percent:0;mso-width-percent:0;mso-height-percent:0" o:ole="">
             <v:imagedata r:id="rId38" o:title=""/>
           </v:shape>
-          <o:OLEObject Type="Embed" ProgID="Word.OpenDocumentText.12" ShapeID="_x0000_i1121" DrawAspect="Content" ObjectID="_1797765059" r:id="rId39"/>
+          <o:OLEObject Type="Embed" ProgID="Word.OpenDocumentText.12" ShapeID="_x0000_i1028" DrawAspect="Content" ObjectID="_1797774014" r:id="rId39"/>
         </w:object>
       </w:r>
     </w:p>
@@ -5964,10 +5964,10 @@
           <w:lang w:val="en-GB"/>
         </w:rPr>
         <w:object w:dxaOrig="9360" w:dyaOrig="5010" w14:anchorId="78F65184">
-          <v:shape id="_x0000_i1122" type="#_x0000_t75" alt="" style="width:468pt;height:251.3pt;mso-width-percent:0;mso-height-percent:0;mso-width-percent:0;mso-height-percent:0" o:ole="">
+          <v:shape id="_x0000_i1029" type="#_x0000_t75" alt="" style="width:468pt;height:251.45pt;mso-width-percent:0;mso-height-percent:0;mso-width-percent:0;mso-height-percent:0" o:ole="">
             <v:imagedata r:id="rId40" o:title=""/>
           </v:shape>
-          <o:OLEObject Type="Embed" ProgID="Word.OpenDocumentText.12" ShapeID="_x0000_i1122" DrawAspect="Content" ObjectID="_1797765060" r:id="rId41"/>
+          <o:OLEObject Type="Embed" ProgID="Word.OpenDocumentText.12" ShapeID="_x0000_i1029" DrawAspect="Content" ObjectID="_1797774015" r:id="rId41"/>
         </w:object>
       </w:r>
     </w:p>
@@ -6188,10 +6188,10 @@
           <w:lang w:val="en-GB"/>
         </w:rPr>
         <w:object w:dxaOrig="9360" w:dyaOrig="5295" w14:anchorId="5A47E6FB">
-          <v:shape id="_x0000_i1123" type="#_x0000_t75" alt="" style="width:468pt;height:265.2pt;mso-width-percent:0;mso-height-percent:0;mso-width-percent:0;mso-height-percent:0" o:ole="">
+          <v:shape id="_x0000_i1030" type="#_x0000_t75" alt="" style="width:468pt;height:265.45pt;mso-width-percent:0;mso-height-percent:0;mso-width-percent:0;mso-height-percent:0" o:ole="">
             <v:imagedata r:id="rId43" o:title=""/>
           </v:shape>
-          <o:OLEObject Type="Embed" ProgID="Word.OpenDocumentText.12" ShapeID="_x0000_i1123" DrawAspect="Content" ObjectID="_1797765061" r:id="rId44"/>
+          <o:OLEObject Type="Embed" ProgID="Word.OpenDocumentText.12" ShapeID="_x0000_i1030" DrawAspect="Content" ObjectID="_1797774016" r:id="rId44"/>
         </w:object>
       </w:r>
     </w:p>
@@ -6293,10 +6293,10 @@
           <w:lang w:val="en-GB"/>
         </w:rPr>
         <w:object w:dxaOrig="9360" w:dyaOrig="1586" w14:anchorId="6974B8B8">
-          <v:shape id="_x0000_i1124" type="#_x0000_t75" alt="" style="width:468pt;height:79.15pt;mso-width-percent:0;mso-height-percent:0;mso-width-percent:0;mso-height-percent:0" o:ole="">
+          <v:shape id="_x0000_i1031" type="#_x0000_t75" alt="" style="width:468pt;height:79pt;mso-width-percent:0;mso-height-percent:0;mso-width-percent:0;mso-height-percent:0" o:ole="">
             <v:imagedata r:id="rId45" o:title=""/>
           </v:shape>
-          <o:OLEObject Type="Embed" ProgID="Word.OpenDocumentText.12" ShapeID="_x0000_i1124" DrawAspect="Content" ObjectID="_1797765062" r:id="rId46"/>
+          <o:OLEObject Type="Embed" ProgID="Word.OpenDocumentText.12" ShapeID="_x0000_i1031" DrawAspect="Content" ObjectID="_1797774017" r:id="rId46"/>
         </w:object>
       </w:r>
     </w:p>
@@ -6710,10 +6710,10 @@
           <w:lang w:val="en-GB"/>
         </w:rPr>
         <w:object w:dxaOrig="9360" w:dyaOrig="2980" w14:anchorId="68B3003C">
-          <v:shape id="_x0000_i1125" type="#_x0000_t75" alt="" style="width:468pt;height:149pt;mso-width-percent:0;mso-height-percent:0;mso-width-percent:0;mso-height-percent:0" o:ole="">
+          <v:shape id="_x0000_i1032" type="#_x0000_t75" alt="" style="width:468pt;height:148.85pt;mso-width-percent:0;mso-height-percent:0;mso-width-percent:0;mso-height-percent:0" o:ole="">
             <v:imagedata r:id="rId50" o:title=""/>
           </v:shape>
-          <o:OLEObject Type="Embed" ProgID="Word.OpenDocumentText.12" ShapeID="_x0000_i1125" DrawAspect="Content" ObjectID="_1797765063" r:id="rId51"/>
+          <o:OLEObject Type="Embed" ProgID="Word.OpenDocumentText.12" ShapeID="_x0000_i1032" DrawAspect="Content" ObjectID="_1797774018" r:id="rId51"/>
         </w:object>
       </w:r>
     </w:p>
@@ -6794,10 +6794,10 @@
           <w:lang w:val="en-GB"/>
         </w:rPr>
         <w:object w:dxaOrig="9360" w:dyaOrig="540" w14:anchorId="77F1FAD8">
-          <v:shape id="_x0000_i1126" type="#_x0000_t75" alt="" style="width:468pt;height:27.1pt;mso-width-percent:0;mso-height-percent:0;mso-width-percent:0;mso-height-percent:0" o:ole="">
+          <v:shape id="_x0000_i1033" type="#_x0000_t75" alt="" style="width:468pt;height:26.85pt;mso-width-percent:0;mso-height-percent:0;mso-width-percent:0;mso-height-percent:0" o:ole="">
             <v:imagedata r:id="rId52" o:title=""/>
           </v:shape>
-          <o:OLEObject Type="Embed" ProgID="Word.OpenDocumentText.12" ShapeID="_x0000_i1126" DrawAspect="Content" ObjectID="_1797765064" r:id="rId53"/>
+          <o:OLEObject Type="Embed" ProgID="Word.OpenDocumentText.12" ShapeID="_x0000_i1033" DrawAspect="Content" ObjectID="_1797774019" r:id="rId53"/>
         </w:object>
       </w:r>
     </w:p>
@@ -7212,10 +7212,10 @@
           <w:lang w:val="en-GB"/>
         </w:rPr>
         <w:object w:dxaOrig="9360" w:dyaOrig="820" w14:anchorId="7AB750CA">
-          <v:shape id="_x0000_i1127" type="#_x0000_t75" alt="" style="width:468pt;height:41pt;mso-width-percent:0;mso-height-percent:0;mso-width-percent:0;mso-height-percent:0" o:ole="">
+          <v:shape id="_x0000_i1034" type="#_x0000_t75" alt="" style="width:468pt;height:40.85pt;mso-width-percent:0;mso-height-percent:0;mso-width-percent:0;mso-height-percent:0" o:ole="">
             <v:imagedata r:id="rId56" o:title=""/>
           </v:shape>
-          <o:OLEObject Type="Embed" ProgID="Word.OpenDocumentText.12" ShapeID="_x0000_i1127" DrawAspect="Content" ObjectID="_1797765065" r:id="rId57"/>
+          <o:OLEObject Type="Embed" ProgID="Word.OpenDocumentText.12" ShapeID="_x0000_i1034" DrawAspect="Content" ObjectID="_1797774020" r:id="rId57"/>
         </w:object>
       </w:r>
     </w:p>
@@ -7268,10 +7268,10 @@
           <w:lang w:val="en-GB"/>
         </w:rPr>
         <w:object w:dxaOrig="9360" w:dyaOrig="1080" w14:anchorId="66BAB50C">
-          <v:shape id="_x0000_i1128" type="#_x0000_t75" alt="" style="width:468pt;height:54.2pt;mso-width-percent:0;mso-height-percent:0;mso-width-percent:0;mso-height-percent:0" o:ole="">
+          <v:shape id="_x0000_i1035" type="#_x0000_t75" alt="" style="width:468pt;height:54.25pt;mso-width-percent:0;mso-height-percent:0;mso-width-percent:0;mso-height-percent:0" o:ole="">
             <v:imagedata r:id="rId59" o:title=""/>
           </v:shape>
-          <o:OLEObject Type="Embed" ProgID="Word.OpenDocumentText.12" ShapeID="_x0000_i1128" DrawAspect="Content" ObjectID="_1797765066" r:id="rId60"/>
+          <o:OLEObject Type="Embed" ProgID="Word.OpenDocumentText.12" ShapeID="_x0000_i1035" DrawAspect="Content" ObjectID="_1797774021" r:id="rId60"/>
         </w:object>
       </w:r>
     </w:p>
@@ -7447,10 +7447,10 @@
           <w:lang w:val="en-GB"/>
         </w:rPr>
         <w:object w:dxaOrig="9020" w:dyaOrig="2700" w14:anchorId="7D6BCB11">
-          <v:shape id="_x0000_i1129" type="#_x0000_t75" alt="" style="width:450.9pt;height:134.75pt;mso-width-percent:0;mso-height-percent:0;mso-width-percent:0;mso-height-percent:0" o:ole="">
+          <v:shape id="_x0000_i1036" type="#_x0000_t75" alt="" style="width:450.8pt;height:134.85pt;mso-width-percent:0;mso-height-percent:0;mso-width-percent:0;mso-height-percent:0" o:ole="">
             <v:imagedata r:id="rId63" o:title=""/>
           </v:shape>
-          <o:OLEObject Type="Embed" ProgID="Word.Document.12" ShapeID="_x0000_i1129" DrawAspect="Content" ObjectID="_1797765067" r:id="rId64">
+          <o:OLEObject Type="Embed" ProgID="Word.Document.12" ShapeID="_x0000_i1036" DrawAspect="Content" ObjectID="_1797774022" r:id="rId64">
             <o:FieldCodes>\s</o:FieldCodes>
           </o:OLEObject>
         </w:object>
@@ -7914,10 +7914,10 @@
           <w:lang w:val="en-GB"/>
         </w:rPr>
         <w:object w:dxaOrig="9020" w:dyaOrig="3240" w14:anchorId="19452217">
-          <v:shape id="_x0000_i1130" type="#_x0000_t75" alt="" style="width:450.9pt;height:161.8pt;mso-width-percent:0;mso-height-percent:0;mso-width-percent:0;mso-height-percent:0" o:ole="">
+          <v:shape id="_x0000_i1037" type="#_x0000_t75" alt="" style="width:450.8pt;height:161.75pt;mso-width-percent:0;mso-height-percent:0;mso-width-percent:0;mso-height-percent:0" o:ole="">
             <v:imagedata r:id="rId70" o:title=""/>
           </v:shape>
-          <o:OLEObject Type="Embed" ProgID="Word.Document.12" ShapeID="_x0000_i1130" DrawAspect="Content" ObjectID="_1797765068" r:id="rId71">
+          <o:OLEObject Type="Embed" ProgID="Word.Document.12" ShapeID="_x0000_i1037" DrawAspect="Content" ObjectID="_1797774023" r:id="rId71">
             <o:FieldCodes>\s</o:FieldCodes>
           </o:OLEObject>
         </w:object>
@@ -7962,10 +7962,10 @@
           <w:lang w:val="en-GB"/>
         </w:rPr>
         <w:object w:dxaOrig="9020" w:dyaOrig="1360" w14:anchorId="0C464143">
-          <v:shape id="_x0000_i1131" type="#_x0000_t75" alt="" style="width:450.9pt;height:68.1pt;mso-width-percent:0;mso-height-percent:0;mso-width-percent:0;mso-height-percent:0" o:ole="">
+          <v:shape id="_x0000_i1038" type="#_x0000_t75" alt="" style="width:450.8pt;height:68.25pt;mso-width-percent:0;mso-height-percent:0;mso-width-percent:0;mso-height-percent:0" o:ole="">
             <v:imagedata r:id="rId72" o:title=""/>
           </v:shape>
-          <o:OLEObject Type="Embed" ProgID="Word.Document.12" ShapeID="_x0000_i1131" DrawAspect="Content" ObjectID="_1797765069" r:id="rId73">
+          <o:OLEObject Type="Embed" ProgID="Word.Document.12" ShapeID="_x0000_i1038" DrawAspect="Content" ObjectID="_1797774024" r:id="rId73">
             <o:FieldCodes>\s</o:FieldCodes>
           </o:OLEObject>
         </w:object>
@@ -8070,10 +8070,10 @@
           <w:lang w:val="en-GB"/>
         </w:rPr>
         <w:object w:dxaOrig="9020" w:dyaOrig="7300" w14:anchorId="4E7485AE">
-          <v:shape id="_x0000_i1132" type="#_x0000_t75" alt="" style="width:450.9pt;height:365pt;mso-width-percent:0;mso-height-percent:0;mso-width-percent:0;mso-height-percent:0" o:ole="">
+          <v:shape id="_x0000_i1039" type="#_x0000_t75" alt="" style="width:450.8pt;height:364.85pt;mso-width-percent:0;mso-height-percent:0;mso-width-percent:0;mso-height-percent:0" o:ole="">
             <v:imagedata r:id="rId74" o:title=""/>
           </v:shape>
-          <o:OLEObject Type="Embed" ProgID="Word.Document.12" ShapeID="_x0000_i1132" DrawAspect="Content" ObjectID="_1797765070" r:id="rId75">
+          <o:OLEObject Type="Embed" ProgID="Word.Document.12" ShapeID="_x0000_i1039" DrawAspect="Content" ObjectID="_1797774025" r:id="rId75">
             <o:FieldCodes>\s</o:FieldCodes>
           </o:OLEObject>
         </w:object>
@@ -8153,10 +8153,10 @@
           <w:lang w:val="en-GB" w:eastAsia="en-GB"/>
         </w:rPr>
         <w:object w:dxaOrig="9020" w:dyaOrig="540" w14:anchorId="240BD6C2">
-          <v:shape id="_x0000_i1133" type="#_x0000_t75" alt="" style="width:450.9pt;height:27.1pt;mso-width-percent:0;mso-height-percent:0;mso-width-percent:0;mso-height-percent:0" o:ole="">
+          <v:shape id="_x0000_i1040" type="#_x0000_t75" alt="" style="width:450.8pt;height:26.85pt;mso-width-percent:0;mso-height-percent:0;mso-width-percent:0;mso-height-percent:0" o:ole="">
             <v:imagedata r:id="rId76" o:title=""/>
           </v:shape>
-          <o:OLEObject Type="Embed" ProgID="Word.Document.12" ShapeID="_x0000_i1133" DrawAspect="Content" ObjectID="_1797765071" r:id="rId77">
+          <o:OLEObject Type="Embed" ProgID="Word.Document.12" ShapeID="_x0000_i1040" DrawAspect="Content" ObjectID="_1797774026" r:id="rId77">
             <o:FieldCodes>\s</o:FieldCodes>
           </o:OLEObject>
         </w:object>
@@ -11441,7 +11441,7 @@
     </w:p>
     <w:p>
       <w:pPr>
-        <w:pStyle w:val="Heading2"/>
+        <w:pStyle w:val="Heading1"/>
         <w:rPr>
           <w:lang w:val="en-GB"/>
         </w:rPr>
@@ -12598,7 +12598,7 @@
     <w:p>
       <w:pPr>
         <w:rPr>
-          <w:lang w:val="en-GB"/>
+          <w:lang w:val="en-SG"/>
         </w:rPr>
       </w:pPr>
     </w:p>
@@ -14195,6 +14195,7 @@
   <w:style w:type="character" w:default="1" w:styleId="DefaultParagraphFont">
     <w:name w:val="Default Paragraph Font"/>
     <w:uiPriority w:val="1"/>
+    <w:semiHidden/>
     <w:unhideWhenUsed/>
   </w:style>
   <w:style w:type="table" w:default="1" w:styleId="TableNormal">
@@ -14914,6 +14915,10 @@
 </file>
 
 <file path=customXml/item2.xml><?xml version="1.0" encoding="utf-8"?>
+<b:Sources xmlns:b="http://schemas.openxmlformats.org/officeDocument/2006/bibliography" xmlns="http://schemas.openxmlformats.org/officeDocument/2006/bibliography" SelectedStyle="\APASixthEditionOfficeOnline.xsl" StyleName="APA" Version="6"/>
+</file>
+
+<file path=customXml/item3.xml><?xml version="1.0" encoding="utf-8"?>
 <ct:contentTypeSchema xmlns:ct="http://schemas.microsoft.com/office/2006/metadata/contentType" xmlns:ma="http://schemas.microsoft.com/office/2006/metadata/properties/metaAttributes" ct:_="" ma:_="" ma:contentTypeName="Document" ma:contentTypeID="0x0101001169319723AB344F809A20FD9AC529EA" ma:contentTypeVersion="1" ma:contentTypeDescription="Create a new document." ma:contentTypeScope="" ma:versionID="9c61b8f5d0d8aaa5826f6a3b2a6a7a83">
   <xsd:schema xmlns:xsd="http://www.w3.org/2001/XMLSchema" xmlns:xs="http://www.w3.org/2001/XMLSchema" xmlns:p="http://schemas.microsoft.com/office/2006/metadata/properties" xmlns:ns1="http://schemas.microsoft.com/sharepoint/v3" targetNamespace="http://schemas.microsoft.com/office/2006/metadata/properties" ma:root="true" ma:fieldsID="a447206dab0015f8b9f8924535193e8c" ns1:_="">
     <xsd:import namespace="http://schemas.microsoft.com/sharepoint/v3"/>
@@ -15045,17 +15050,13 @@
 </ct:contentTypeSchema>
 </file>
 
-<file path=customXml/item3.xml><?xml version="1.0" encoding="utf-8"?>
+<file path=customXml/item4.xml><?xml version="1.0" encoding="utf-8"?>
 <p:properties xmlns:p="http://schemas.microsoft.com/office/2006/metadata/properties" xmlns:xsi="http://www.w3.org/2001/XMLSchema-instance" xmlns:pc="http://schemas.microsoft.com/office/infopath/2007/PartnerControls">
   <documentManagement>
     <PublishingExpirationDate xmlns="http://schemas.microsoft.com/sharepoint/v3" xsi:nil="true"/>
     <PublishingStartDate xmlns="http://schemas.microsoft.com/sharepoint/v3" xsi:nil="true"/>
   </documentManagement>
 </p:properties>
-</file>
-
-<file path=customXml/item4.xml><?xml version="1.0" encoding="utf-8"?>
-<b:Sources xmlns:b="http://schemas.openxmlformats.org/officeDocument/2006/bibliography" xmlns="http://schemas.openxmlformats.org/officeDocument/2006/bibliography" SelectedStyle="\APASixthEditionOfficeOnline.xsl" StyleName="APA" Version="6"/>
 </file>
 
 <file path=customXml/itemProps1.xml><?xml version="1.0" encoding="utf-8"?>
@@ -15067,6 +15068,14 @@
 </file>
 
 <file path=customXml/itemProps2.xml><?xml version="1.0" encoding="utf-8"?>
+<ds:datastoreItem xmlns:ds="http://schemas.openxmlformats.org/officeDocument/2006/customXml" ds:itemID="{9A685AB6-F744-4150-B942-22726D2A42EC}">
+  <ds:schemaRefs>
+    <ds:schemaRef ds:uri="http://schemas.openxmlformats.org/officeDocument/2006/bibliography"/>
+  </ds:schemaRefs>
+</ds:datastoreItem>
+</file>
+
+<file path=customXml/itemProps3.xml><?xml version="1.0" encoding="utf-8"?>
 <ds:datastoreItem xmlns:ds="http://schemas.openxmlformats.org/officeDocument/2006/customXml" ds:itemID="{4A967426-D756-4903-AB8A-1370BB35BA0B}">
   <ds:schemaRefs>
     <ds:schemaRef ds:uri="http://schemas.microsoft.com/office/2006/metadata/contentType"/>
@@ -15084,7 +15093,7 @@
 </ds:datastoreItem>
 </file>
 
-<file path=customXml/itemProps3.xml><?xml version="1.0" encoding="utf-8"?>
+<file path=customXml/itemProps4.xml><?xml version="1.0" encoding="utf-8"?>
 <ds:datastoreItem xmlns:ds="http://schemas.openxmlformats.org/officeDocument/2006/customXml" ds:itemID="{8648F372-CFFF-4473-AB7A-13B2D4F82AA6}">
   <ds:schemaRefs>
     <ds:schemaRef ds:uri="http://schemas.microsoft.com/office/2006/metadata/properties"/>
@@ -15092,12 +15101,4 @@
     <ds:schemaRef ds:uri="http://schemas.microsoft.com/sharepoint/v3"/>
   </ds:schemaRefs>
 </ds:datastoreItem>
-</file>
-
-<file path=customXml/itemProps4.xml><?xml version="1.0" encoding="utf-8"?>
-<ds:datastoreItem xmlns:ds="http://schemas.openxmlformats.org/officeDocument/2006/customXml" ds:itemID="{9A685AB6-F744-4150-B942-22726D2A42EC}">
-  <ds:schemaRefs>
-    <ds:schemaRef ds:uri="http://schemas.openxmlformats.org/officeDocument/2006/bibliography"/>
-  </ds:schemaRefs>
-</ds:datastoreItem>
 </file>
</xml_diff>

<commit_message>
Fixed comparisons to show % and edited fyp report
</commit_message>
<xml_diff>
--- a/FYP Report Draft.docx
+++ b/FYP Report Draft.docx
@@ -84,6 +84,16 @@
           <w:lang w:val="en-GB"/>
         </w:rPr>
       </w:pPr>
+      <w:r>
+        <w:rPr>
+          <w:b/>
+          <w:bCs/>
+          <w:sz w:val="28"/>
+          <w:szCs w:val="28"/>
+          <w:lang w:val="en-GB"/>
+        </w:rPr>
+        <w:tab/>
+      </w:r>
     </w:p>
     <w:p>
       <w:pPr>
@@ -5836,7 +5846,7 @@
           <w:noProof/>
           <w:lang w:val="en-GB"/>
         </w:rPr>
-        <w:object w:dxaOrig="9360" w:dyaOrig="1148" w14:anchorId="5EF11123">
+        <w:object w:dxaOrig="9360" w:dyaOrig="1148" w14:anchorId="0166C8B9">
           <v:shapetype id="_x0000_t75" coordsize="21600,21600" o:spt="75" o:preferrelative="t" path="m@4@5l@4@11@9@11@9@5xe" filled="f" stroked="f">
             <v:stroke joinstyle="miter"/>
             <v:formulas>
@@ -5856,10 +5866,10 @@
             <v:path o:extrusionok="f" gradientshapeok="t" o:connecttype="rect"/>
             <o:lock v:ext="edit" aspectratio="t"/>
           </v:shapetype>
-          <v:shape id="_x0000_i1025" type="#_x0000_t75" alt="" style="width:468pt;height:57pt;mso-width-percent:0;mso-height-percent:0;mso-width-percent:0;mso-height-percent:0" o:ole="">
+          <v:shape id="_x0000_i1040" type="#_x0000_t75" alt="" style="width:468pt;height:57.2pt;mso-width-percent:0;mso-height-percent:0;mso-width-percent:0;mso-height-percent:0" o:ole="">
             <v:imagedata r:id="rId31" o:title=""/>
           </v:shape>
-          <o:OLEObject Type="Embed" ProgID="Word.OpenDocumentText.12" ShapeID="_x0000_i1025" DrawAspect="Content" ObjectID="_1798371056" r:id="rId32"/>
+          <o:OLEObject Type="Embed" ProgID="Word.OpenDocumentText.12" ShapeID="_x0000_i1040" DrawAspect="Content" ObjectID="_1798545237" r:id="rId32"/>
         </w:object>
       </w:r>
     </w:p>
@@ -5896,11 +5906,11 @@
           <w:noProof/>
           <w:lang w:val="en-GB"/>
         </w:rPr>
-        <w:object w:dxaOrig="9360" w:dyaOrig="1017" w14:anchorId="5CBFE7DF">
-          <v:shape id="_x0000_i1026" type="#_x0000_t75" alt="" style="width:468pt;height:51pt;mso-width-percent:0;mso-height-percent:0;mso-width-percent:0;mso-height-percent:0" o:ole="">
+        <w:object w:dxaOrig="9360" w:dyaOrig="1017" w14:anchorId="709C922F">
+          <v:shape id="_x0000_i1039" type="#_x0000_t75" alt="" style="width:468pt;height:50.8pt;mso-width-percent:0;mso-height-percent:0;mso-width-percent:0;mso-height-percent:0" o:ole="">
             <v:imagedata r:id="rId33" o:title=""/>
           </v:shape>
-          <o:OLEObject Type="Embed" ProgID="Word.OpenDocumentText.12" ShapeID="_x0000_i1026" DrawAspect="Content" ObjectID="_1798371057" r:id="rId34"/>
+          <o:OLEObject Type="Embed" ProgID="Word.OpenDocumentText.12" ShapeID="_x0000_i1039" DrawAspect="Content" ObjectID="_1798545238" r:id="rId34"/>
         </w:object>
       </w:r>
     </w:p>
@@ -5988,11 +5998,11 @@
           <w:noProof/>
           <w:lang w:val="en-GB"/>
         </w:rPr>
-        <w:object w:dxaOrig="9360" w:dyaOrig="285" w14:anchorId="21B16A99">
-          <v:shape id="_x0000_i1027" type="#_x0000_t75" alt="" style="width:468pt;height:14pt;mso-width-percent:0;mso-height-percent:0;mso-width-percent:0;mso-height-percent:0" o:ole="">
+        <w:object w:dxaOrig="9360" w:dyaOrig="285" w14:anchorId="309FD160">
+          <v:shape id="_x0000_i1038" type="#_x0000_t75" alt="" style="width:468pt;height:13.75pt;mso-width-percent:0;mso-height-percent:0;mso-width-percent:0;mso-height-percent:0" o:ole="">
             <v:imagedata r:id="rId35" o:title=""/>
           </v:shape>
-          <o:OLEObject Type="Embed" ProgID="Word.OpenDocumentText.12" ShapeID="_x0000_i1027" DrawAspect="Content" ObjectID="_1798371058" r:id="rId36"/>
+          <o:OLEObject Type="Embed" ProgID="Word.OpenDocumentText.12" ShapeID="_x0000_i1038" DrawAspect="Content" ObjectID="_1798545239" r:id="rId36"/>
         </w:object>
       </w:r>
     </w:p>
@@ -6152,11 +6162,11 @@
           <w:noProof/>
           <w:lang w:val="en-GB"/>
         </w:rPr>
-        <w:object w:dxaOrig="9360" w:dyaOrig="1178" w14:anchorId="18757DC6">
-          <v:shape id="_x0000_i1028" type="#_x0000_t75" alt="" style="width:468pt;height:59pt;mso-width-percent:0;mso-height-percent:0;mso-width-percent:0;mso-height-percent:0" o:ole="">
+        <w:object w:dxaOrig="9360" w:dyaOrig="1178" w14:anchorId="2CB9A8BE">
+          <v:shape id="_x0000_i1037" type="#_x0000_t75" alt="" style="width:468pt;height:59.3pt;mso-width-percent:0;mso-height-percent:0;mso-width-percent:0;mso-height-percent:0" o:ole="">
             <v:imagedata r:id="rId38" o:title=""/>
           </v:shape>
-          <o:OLEObject Type="Embed" ProgID="Word.OpenDocumentText.12" ShapeID="_x0000_i1028" DrawAspect="Content" ObjectID="_1798371059" r:id="rId39"/>
+          <o:OLEObject Type="Embed" ProgID="Word.OpenDocumentText.12" ShapeID="_x0000_i1037" DrawAspect="Content" ObjectID="_1798545240" r:id="rId39"/>
         </w:object>
       </w:r>
     </w:p>
@@ -6207,11 +6217,11 @@
           <w:noProof/>
           <w:lang w:val="en-GB"/>
         </w:rPr>
-        <w:object w:dxaOrig="9360" w:dyaOrig="5010" w14:anchorId="562F0500">
-          <v:shape id="_x0000_i1029" type="#_x0000_t75" alt="" style="width:468pt;height:252.5pt;mso-width-percent:0;mso-height-percent:0;mso-width-percent:0;mso-height-percent:0" o:ole="">
+        <w:object w:dxaOrig="9360" w:dyaOrig="5010" w14:anchorId="3B116968">
+          <v:shape id="_x0000_i1036" type="#_x0000_t75" alt="" style="width:468pt;height:253.05pt;mso-width-percent:0;mso-height-percent:0;mso-width-percent:0;mso-height-percent:0" o:ole="">
             <v:imagedata r:id="rId40" o:title=""/>
           </v:shape>
-          <o:OLEObject Type="Embed" ProgID="Word.OpenDocumentText.12" ShapeID="_x0000_i1029" DrawAspect="Content" ObjectID="_1798371060" r:id="rId41"/>
+          <o:OLEObject Type="Embed" ProgID="Word.OpenDocumentText.12" ShapeID="_x0000_i1036" DrawAspect="Content" ObjectID="_1798545241" r:id="rId41"/>
         </w:object>
       </w:r>
     </w:p>
@@ -6431,11 +6441,11 @@
           <w:noProof/>
           <w:lang w:val="en-GB"/>
         </w:rPr>
-        <w:object w:dxaOrig="9360" w:dyaOrig="5295" w14:anchorId="19B9D65C">
-          <v:shape id="_x0000_i1030" type="#_x0000_t75" alt="" style="width:468pt;height:266pt;mso-width-percent:0;mso-height-percent:0;mso-width-percent:0;mso-height-percent:0" o:ole="">
+        <w:object w:dxaOrig="9360" w:dyaOrig="5295" w14:anchorId="07F07B34">
+          <v:shape id="_x0000_i1035" type="#_x0000_t75" alt="" style="width:468pt;height:265.75pt;mso-width-percent:0;mso-height-percent:0;mso-width-percent:0;mso-height-percent:0" o:ole="">
             <v:imagedata r:id="rId43" o:title=""/>
           </v:shape>
-          <o:OLEObject Type="Embed" ProgID="Word.OpenDocumentText.12" ShapeID="_x0000_i1030" DrawAspect="Content" ObjectID="_1798371061" r:id="rId44"/>
+          <o:OLEObject Type="Embed" ProgID="Word.OpenDocumentText.12" ShapeID="_x0000_i1035" DrawAspect="Content" ObjectID="_1798545242" r:id="rId44"/>
         </w:object>
       </w:r>
     </w:p>
@@ -6536,11 +6546,11 @@
           <w:noProof/>
           <w:lang w:val="en-GB"/>
         </w:rPr>
-        <w:object w:dxaOrig="9360" w:dyaOrig="1586" w14:anchorId="432A34FF">
-          <v:shape id="_x0000_i1031" type="#_x0000_t75" alt="" style="width:468pt;height:79pt;mso-width-percent:0;mso-height-percent:0;mso-width-percent:0;mso-height-percent:0" o:ole="">
+        <w:object w:dxaOrig="9360" w:dyaOrig="1586" w14:anchorId="12D2E71F">
+          <v:shape id="_x0000_i1034" type="#_x0000_t75" alt="" style="width:468pt;height:79.4pt;mso-width-percent:0;mso-height-percent:0;mso-width-percent:0;mso-height-percent:0" o:ole="">
             <v:imagedata r:id="rId45" o:title=""/>
           </v:shape>
-          <o:OLEObject Type="Embed" ProgID="Word.OpenDocumentText.12" ShapeID="_x0000_i1031" DrawAspect="Content" ObjectID="_1798371062" r:id="rId46"/>
+          <o:OLEObject Type="Embed" ProgID="Word.OpenDocumentText.12" ShapeID="_x0000_i1034" DrawAspect="Content" ObjectID="_1798545243" r:id="rId46"/>
         </w:object>
       </w:r>
     </w:p>
@@ -6953,11 +6963,11 @@
           <w:noProof/>
           <w:lang w:val="en-GB"/>
         </w:rPr>
-        <w:object w:dxaOrig="9360" w:dyaOrig="2980" w14:anchorId="1AA0200C">
-          <v:shape id="_x0000_i1032" type="#_x0000_t75" alt="" style="width:468pt;height:149pt;mso-width-percent:0;mso-height-percent:0;mso-width-percent:0;mso-height-percent:0" o:ole="">
+        <w:object w:dxaOrig="9360" w:dyaOrig="2980" w14:anchorId="1E0E520B">
+          <v:shape id="_x0000_i1033" type="#_x0000_t75" alt="" style="width:468pt;height:148.75pt;mso-width-percent:0;mso-height-percent:0;mso-width-percent:0;mso-height-percent:0" o:ole="">
             <v:imagedata r:id="rId50" o:title=""/>
           </v:shape>
-          <o:OLEObject Type="Embed" ProgID="Word.OpenDocumentText.12" ShapeID="_x0000_i1032" DrawAspect="Content" ObjectID="_1798371063" r:id="rId51"/>
+          <o:OLEObject Type="Embed" ProgID="Word.OpenDocumentText.12" ShapeID="_x0000_i1033" DrawAspect="Content" ObjectID="_1798545244" r:id="rId51"/>
         </w:object>
       </w:r>
     </w:p>
@@ -7037,11 +7047,11 @@
           <w:noProof/>
           <w:lang w:val="en-GB"/>
         </w:rPr>
-        <w:object w:dxaOrig="9360" w:dyaOrig="540" w14:anchorId="33E7A514">
-          <v:shape id="_x0000_i1033" type="#_x0000_t75" alt="" style="width:468pt;height:27pt;mso-width-percent:0;mso-height-percent:0;mso-width-percent:0;mso-height-percent:0" o:ole="">
+        <w:object w:dxaOrig="9360" w:dyaOrig="540" w14:anchorId="4B80F094">
+          <v:shape id="_x0000_i1032" type="#_x0000_t75" alt="" style="width:468pt;height:27pt;mso-width-percent:0;mso-height-percent:0;mso-width-percent:0;mso-height-percent:0" o:ole="">
             <v:imagedata r:id="rId52" o:title=""/>
           </v:shape>
-          <o:OLEObject Type="Embed" ProgID="Word.OpenDocumentText.12" ShapeID="_x0000_i1033" DrawAspect="Content" ObjectID="_1798371064" r:id="rId53"/>
+          <o:OLEObject Type="Embed" ProgID="Word.OpenDocumentText.12" ShapeID="_x0000_i1032" DrawAspect="Content" ObjectID="_1798545245" r:id="rId53"/>
         </w:object>
       </w:r>
     </w:p>
@@ -7455,11 +7465,11 @@
           <w:noProof/>
           <w:lang w:val="en-GB"/>
         </w:rPr>
-        <w:object w:dxaOrig="9360" w:dyaOrig="820" w14:anchorId="7AF4DF74">
-          <v:shape id="_x0000_i1034" type="#_x0000_t75" alt="" style="width:468pt;height:41pt;mso-width-percent:0;mso-height-percent:0;mso-width-percent:0;mso-height-percent:0" o:ole="">
+        <w:object w:dxaOrig="9360" w:dyaOrig="820" w14:anchorId="5E5F20DB">
+          <v:shape id="_x0000_i1031" type="#_x0000_t75" alt="" style="width:468pt;height:40.75pt;mso-width-percent:0;mso-height-percent:0;mso-width-percent:0;mso-height-percent:0" o:ole="">
             <v:imagedata r:id="rId56" o:title=""/>
           </v:shape>
-          <o:OLEObject Type="Embed" ProgID="Word.OpenDocumentText.12" ShapeID="_x0000_i1034" DrawAspect="Content" ObjectID="_1798371065" r:id="rId57"/>
+          <o:OLEObject Type="Embed" ProgID="Word.OpenDocumentText.12" ShapeID="_x0000_i1031" DrawAspect="Content" ObjectID="_1798545246" r:id="rId57"/>
         </w:object>
       </w:r>
     </w:p>
@@ -7511,11 +7521,11 @@
           <w:noProof/>
           <w:lang w:val="en-GB"/>
         </w:rPr>
-        <w:object w:dxaOrig="9360" w:dyaOrig="1080" w14:anchorId="121E4DA9">
-          <v:shape id="_x0000_i1035" type="#_x0000_t75" alt="" style="width:468pt;height:54pt;mso-width-percent:0;mso-height-percent:0;mso-width-percent:0;mso-height-percent:0" o:ole="">
+        <w:object w:dxaOrig="9360" w:dyaOrig="1080" w14:anchorId="4992356D">
+          <v:shape id="_x0000_i1030" type="#_x0000_t75" alt="" style="width:468pt;height:54.55pt;mso-width-percent:0;mso-height-percent:0;mso-width-percent:0;mso-height-percent:0" o:ole="">
             <v:imagedata r:id="rId59" o:title=""/>
           </v:shape>
-          <o:OLEObject Type="Embed" ProgID="Word.OpenDocumentText.12" ShapeID="_x0000_i1035" DrawAspect="Content" ObjectID="_1798371066" r:id="rId60"/>
+          <o:OLEObject Type="Embed" ProgID="Word.OpenDocumentText.12" ShapeID="_x0000_i1030" DrawAspect="Content" ObjectID="_1798545247" r:id="rId60"/>
         </w:object>
       </w:r>
     </w:p>
@@ -7690,11 +7700,11 @@
           <w:noProof/>
           <w:lang w:val="en-GB"/>
         </w:rPr>
-        <w:object w:dxaOrig="9020" w:dyaOrig="2700" w14:anchorId="641AA7FB">
-          <v:shape id="_x0000_i1036" type="#_x0000_t75" alt="" style="width:451pt;height:135pt;mso-width-percent:0;mso-height-percent:0;mso-width-percent:0;mso-height-percent:0" o:ole="">
+        <w:object w:dxaOrig="9020" w:dyaOrig="2700" w14:anchorId="56BAA337">
+          <v:shape id="_x0000_i1029" type="#_x0000_t75" alt="" style="width:451.05pt;height:135pt;mso-width-percent:0;mso-height-percent:0;mso-width-percent:0;mso-height-percent:0" o:ole="">
             <v:imagedata r:id="rId63" o:title=""/>
           </v:shape>
-          <o:OLEObject Type="Embed" ProgID="Word.Document.12" ShapeID="_x0000_i1036" DrawAspect="Content" ObjectID="_1798371067" r:id="rId64">
+          <o:OLEObject Type="Embed" ProgID="Word.Document.12" ShapeID="_x0000_i1029" DrawAspect="Content" ObjectID="_1798545248" r:id="rId64">
             <o:FieldCodes>\s</o:FieldCodes>
           </o:OLEObject>
         </w:object>
@@ -8157,11 +8167,11 @@
           <w:noProof/>
           <w:lang w:val="en-GB"/>
         </w:rPr>
-        <w:object w:dxaOrig="9020" w:dyaOrig="3240" w14:anchorId="434E782C">
-          <v:shape id="_x0000_i1037" type="#_x0000_t75" alt="" style="width:451pt;height:162pt;mso-width-percent:0;mso-height-percent:0;mso-width-percent:0;mso-height-percent:0" o:ole="">
+        <w:object w:dxaOrig="9020" w:dyaOrig="3240" w14:anchorId="0AA9042F">
+          <v:shape id="_x0000_i1028" type="#_x0000_t75" alt="" style="width:451.05pt;height:162.55pt;mso-width-percent:0;mso-height-percent:0;mso-width-percent:0;mso-height-percent:0" o:ole="">
             <v:imagedata r:id="rId70" o:title=""/>
           </v:shape>
-          <o:OLEObject Type="Embed" ProgID="Word.Document.12" ShapeID="_x0000_i1037" DrawAspect="Content" ObjectID="_1798371068" r:id="rId71">
+          <o:OLEObject Type="Embed" ProgID="Word.Document.12" ShapeID="_x0000_i1028" DrawAspect="Content" ObjectID="_1798545249" r:id="rId71">
             <o:FieldCodes>\s</o:FieldCodes>
           </o:OLEObject>
         </w:object>
@@ -8205,11 +8215,11 @@
           <w:noProof/>
           <w:lang w:val="en-GB"/>
         </w:rPr>
-        <w:object w:dxaOrig="9020" w:dyaOrig="1360" w14:anchorId="32C7E4C4">
-          <v:shape id="_x0000_i1038" type="#_x0000_t75" alt="" style="width:451pt;height:68pt;mso-width-percent:0;mso-height-percent:0;mso-width-percent:0;mso-height-percent:0" o:ole="">
+        <w:object w:dxaOrig="9020" w:dyaOrig="1360" w14:anchorId="5A71BE22">
+          <v:shape id="_x0000_i1027" type="#_x0000_t75" alt="" style="width:451.05pt;height:68.3pt;mso-width-percent:0;mso-height-percent:0;mso-width-percent:0;mso-height-percent:0" o:ole="">
             <v:imagedata r:id="rId72" o:title=""/>
           </v:shape>
-          <o:OLEObject Type="Embed" ProgID="Word.Document.12" ShapeID="_x0000_i1038" DrawAspect="Content" ObjectID="_1798371069" r:id="rId73">
+          <o:OLEObject Type="Embed" ProgID="Word.Document.12" ShapeID="_x0000_i1027" DrawAspect="Content" ObjectID="_1798545250" r:id="rId73">
             <o:FieldCodes>\s</o:FieldCodes>
           </o:OLEObject>
         </w:object>
@@ -8313,11 +8323,11 @@
           <w:noProof/>
           <w:lang w:val="en-GB"/>
         </w:rPr>
-        <w:object w:dxaOrig="9020" w:dyaOrig="7300" w14:anchorId="226FEE7F">
-          <v:shape id="_x0000_i1039" type="#_x0000_t75" alt="" style="width:451pt;height:365pt;mso-width-percent:0;mso-height-percent:0;mso-width-percent:0;mso-height-percent:0" o:ole="">
+        <w:object w:dxaOrig="9020" w:dyaOrig="7300" w14:anchorId="4C60F85A">
+          <v:shape id="_x0000_i1026" type="#_x0000_t75" alt="" style="width:451.05pt;height:364.75pt;mso-width-percent:0;mso-height-percent:0;mso-width-percent:0;mso-height-percent:0" o:ole="">
             <v:imagedata r:id="rId74" o:title=""/>
           </v:shape>
-          <o:OLEObject Type="Embed" ProgID="Word.Document.12" ShapeID="_x0000_i1039" DrawAspect="Content" ObjectID="_1798371070" r:id="rId75">
+          <o:OLEObject Type="Embed" ProgID="Word.Document.12" ShapeID="_x0000_i1026" DrawAspect="Content" ObjectID="_1798545251" r:id="rId75">
             <o:FieldCodes>\s</o:FieldCodes>
           </o:OLEObject>
         </w:object>
@@ -8396,11 +8406,11 @@
           <w:szCs w:val="28"/>
           <w:lang w:val="en-GB" w:eastAsia="en-GB"/>
         </w:rPr>
-        <w:object w:dxaOrig="9020" w:dyaOrig="540" w14:anchorId="7DCAD8EE">
-          <v:shape id="_x0000_i1040" type="#_x0000_t75" alt="" style="width:451pt;height:27pt;mso-width-percent:0;mso-height-percent:0;mso-width-percent:0;mso-height-percent:0" o:ole="">
+        <w:object w:dxaOrig="9020" w:dyaOrig="540" w14:anchorId="3A9FE659">
+          <v:shape id="_x0000_i1025" type="#_x0000_t75" alt="" style="width:451.05pt;height:27pt;mso-width-percent:0;mso-height-percent:0;mso-width-percent:0;mso-height-percent:0" o:ole="">
             <v:imagedata r:id="rId76" o:title=""/>
           </v:shape>
-          <o:OLEObject Type="Embed" ProgID="Word.Document.12" ShapeID="_x0000_i1040" DrawAspect="Content" ObjectID="_1798371071" r:id="rId77">
+          <o:OLEObject Type="Embed" ProgID="Word.Document.12" ShapeID="_x0000_i1025" DrawAspect="Content" ObjectID="_1798545252" r:id="rId77">
             <o:FieldCodes>\s</o:FieldCodes>
           </o:OLEObject>
         </w:object>
@@ -9565,6 +9575,19 @@
           <w:lang w:val="en-GB"/>
         </w:rPr>
       </w:pPr>
+      <w:r>
+        <w:rPr>
+          <w:lang w:val="en-GB"/>
+        </w:rPr>
+        <w:br w:type="page"/>
+      </w:r>
+    </w:p>
+    <w:p>
+      <w:pPr>
+        <w:rPr>
+          <w:lang w:val="en-GB"/>
+        </w:rPr>
+      </w:pPr>
     </w:p>
     <w:p>
       <w:pPr>
@@ -9693,7 +9716,6 @@
               <w:rPr>
                 <w:lang w:val="en-GB"/>
               </w:rPr>
-              <w:lastRenderedPageBreak/>
               <w:t>Nodes</w:t>
             </w:r>
           </w:p>
@@ -12992,13 +13014,6 @@
     </w:p>
     <w:p>
       <w:pPr>
-        <w:rPr>
-          <w:lang w:val="en-SG"/>
-        </w:rPr>
-      </w:pPr>
-    </w:p>
-    <w:p>
-      <w:pPr>
         <w:pStyle w:val="Heading3"/>
         <w:rPr>
           <w:lang w:val="en-SG"/>
@@ -13021,6 +13036,26 @@
         <w:rPr>
           <w:lang w:val="en-SG"/>
         </w:rPr>
+        <w:t>To find similarities and differences in the substructures of the graphs, the node and edge overlap for graphs within the same class and their malicious counterparts were calculated. The results listed below show that almost all graphs share a large overlap of nodes. Edge overlap is significantly lower within the same graph types showing less than 10% compared to same types of graphs.</w:t>
+      </w:r>
+    </w:p>
+    <w:p>
+      <w:pPr>
+        <w:rPr>
+          <w:lang w:val="en-SG"/>
+        </w:rPr>
+      </w:pPr>
+    </w:p>
+    <w:p>
+      <w:pPr>
+        <w:rPr>
+          <w:lang w:val="en-SG"/>
+        </w:rPr>
+      </w:pPr>
+      <w:r>
+        <w:rPr>
+          <w:lang w:val="en-SG"/>
+        </w:rPr>
         <w:t>Comparing MESSAGE Graphs</w:t>
       </w:r>
     </w:p>
@@ -13034,20 +13069,20 @@
         <w:rPr>
           <w:lang w:val="en-SG"/>
         </w:rPr>
-        <w:t>Node Overlap:  0.8850265663445424</w:t>
-      </w:r>
-    </w:p>
-    <w:p>
-      <w:pPr>
-        <w:rPr>
-          <w:lang w:val="en-SG"/>
-        </w:rPr>
-      </w:pPr>
-      <w:r>
-        <w:rPr>
-          <w:lang w:val="en-SG"/>
-        </w:rPr>
-        <w:t>Edge Overlap:  0.04255827424517253</w:t>
+        <w:t>Node Overlap: 88.50%</w:t>
+      </w:r>
+    </w:p>
+    <w:p>
+      <w:pPr>
+        <w:rPr>
+          <w:lang w:val="en-SG"/>
+        </w:rPr>
+      </w:pPr>
+      <w:r>
+        <w:rPr>
+          <w:lang w:val="en-SG"/>
+        </w:rPr>
+        <w:t>Edge Overlap: 4.26%</w:t>
       </w:r>
     </w:p>
     <w:p>
@@ -13080,20 +13115,20 @@
         <w:rPr>
           <w:lang w:val="en-SG"/>
         </w:rPr>
-        <w:t>Node Overlap:  0.9366122535509858</w:t>
-      </w:r>
-    </w:p>
-    <w:p>
-      <w:pPr>
-        <w:rPr>
-          <w:lang w:val="en-SG"/>
-        </w:rPr>
-      </w:pPr>
-      <w:r>
-        <w:rPr>
-          <w:lang w:val="en-SG"/>
-        </w:rPr>
-        <w:t>Edge Overlap:  0.05863039399624766</w:t>
+        <w:t>Node Overlap: 93.66%</w:t>
+      </w:r>
+    </w:p>
+    <w:p>
+      <w:pPr>
+        <w:rPr>
+          <w:lang w:val="en-SG"/>
+        </w:rPr>
+      </w:pPr>
+      <w:r>
+        <w:rPr>
+          <w:lang w:val="en-SG"/>
+        </w:rPr>
+        <w:t>Edge Overlap: 5.86%</w:t>
       </w:r>
     </w:p>
     <w:p>
@@ -13126,20 +13161,20 @@
         <w:rPr>
           <w:lang w:val="en-SG"/>
         </w:rPr>
-        <w:t>Node Overlap:  0.6574178935447339</w:t>
-      </w:r>
-    </w:p>
-    <w:p>
-      <w:pPr>
-        <w:rPr>
-          <w:lang w:val="en-SG"/>
-        </w:rPr>
-      </w:pPr>
-      <w:r>
-        <w:rPr>
-          <w:lang w:val="en-SG"/>
-        </w:rPr>
-        <w:t>Edge Overlap:  0.024804177545691905</w:t>
+        <w:t>Node Overlap: 65.74%</w:t>
+      </w:r>
+    </w:p>
+    <w:p>
+      <w:pPr>
+        <w:rPr>
+          <w:lang w:val="en-SG"/>
+        </w:rPr>
+      </w:pPr>
+      <w:r>
+        <w:rPr>
+          <w:lang w:val="en-SG"/>
+        </w:rPr>
+        <w:t>Edge Overlap: 2.48%</w:t>
       </w:r>
     </w:p>
     <w:p>
@@ -13172,20 +13207,20 @@
         <w:rPr>
           <w:lang w:val="en-SG"/>
         </w:rPr>
-        <w:t>Node Overlap:  0.8320789891597045</w:t>
-      </w:r>
-    </w:p>
-    <w:p>
-      <w:pPr>
-        <w:rPr>
-          <w:lang w:val="en-SG"/>
-        </w:rPr>
-      </w:pPr>
-      <w:r>
-        <w:rPr>
-          <w:lang w:val="en-SG"/>
-        </w:rPr>
-        <w:t>Edge Overlap:  0.06207559759783334</w:t>
+        <w:t>Node Overlap: 83.21%</w:t>
+      </w:r>
+    </w:p>
+    <w:p>
+      <w:pPr>
+        <w:rPr>
+          <w:lang w:val="en-SG"/>
+        </w:rPr>
+      </w:pPr>
+      <w:r>
+        <w:rPr>
+          <w:lang w:val="en-SG"/>
+        </w:rPr>
+        <w:t>Edge Overlap: 6.21%</w:t>
       </w:r>
     </w:p>
     <w:p>
@@ -13218,20 +13253,20 @@
         <w:rPr>
           <w:lang w:val="en-SG"/>
         </w:rPr>
-        <w:t>Node Overlap:  0.5802073515551367</w:t>
-      </w:r>
-    </w:p>
-    <w:p>
-      <w:pPr>
-        <w:rPr>
-          <w:lang w:val="en-SG"/>
-        </w:rPr>
-      </w:pPr>
-      <w:r>
-        <w:rPr>
-          <w:lang w:val="en-SG"/>
-        </w:rPr>
-        <w:t>Edge Overlap:  0.05322294500295683</w:t>
+        <w:t>Node Overlap: 58.02%</w:t>
+      </w:r>
+    </w:p>
+    <w:p>
+      <w:pPr>
+        <w:rPr>
+          <w:lang w:val="en-SG"/>
+        </w:rPr>
+      </w:pPr>
+      <w:r>
+        <w:rPr>
+          <w:lang w:val="en-SG"/>
+        </w:rPr>
+        <w:t>Edge Overlap: 5.32%</w:t>
       </w:r>
     </w:p>
     <w:p>
@@ -13264,20 +13299,20 @@
         <w:rPr>
           <w:lang w:val="en-SG"/>
         </w:rPr>
-        <w:t>Node Overlap:  0.9078828693403884</w:t>
-      </w:r>
-    </w:p>
-    <w:p>
-      <w:pPr>
-        <w:rPr>
-          <w:lang w:val="en-SG"/>
-        </w:rPr>
-      </w:pPr>
-      <w:r>
-        <w:rPr>
-          <w:lang w:val="en-SG"/>
-        </w:rPr>
-        <w:t>Edge Overlap:  0.05993522321279508</w:t>
+        <w:t>Node Overlap: 90.79%</w:t>
+      </w:r>
+    </w:p>
+    <w:p>
+      <w:pPr>
+        <w:rPr>
+          <w:lang w:val="en-SG"/>
+        </w:rPr>
+      </w:pPr>
+      <w:r>
+        <w:rPr>
+          <w:lang w:val="en-SG"/>
+        </w:rPr>
+        <w:t>Edge Overlap: 5.99%</w:t>
       </w:r>
     </w:p>
     <w:p>
@@ -13310,20 +13345,20 @@
         <w:rPr>
           <w:lang w:val="en-SG"/>
         </w:rPr>
-        <w:t>Node Overlap:  0.985621951584428</w:t>
-      </w:r>
-    </w:p>
-    <w:p>
-      <w:pPr>
-        <w:rPr>
-          <w:lang w:val="en-SG"/>
-        </w:rPr>
-      </w:pPr>
-      <w:r>
-        <w:rPr>
-          <w:lang w:val="en-SG"/>
-        </w:rPr>
-        <w:t>Edge Overlap:  0.04902738349478681</w:t>
+        <w:t>Node Overlap: 98.56%</w:t>
+      </w:r>
+    </w:p>
+    <w:p>
+      <w:pPr>
+        <w:rPr>
+          <w:lang w:val="en-SG"/>
+        </w:rPr>
+      </w:pPr>
+      <w:r>
+        <w:rPr>
+          <w:lang w:val="en-SG"/>
+        </w:rPr>
+        <w:t>Edge Overlap: 4.90%</w:t>
       </w:r>
     </w:p>
     <w:p>
@@ -13356,20 +13391,20 @@
         <w:rPr>
           <w:lang w:val="en-SG"/>
         </w:rPr>
-        <w:t>Node Overlap:  0.9728575785300396</w:t>
-      </w:r>
-    </w:p>
-    <w:p>
-      <w:pPr>
-        <w:rPr>
-          <w:lang w:val="en-SG"/>
-        </w:rPr>
-      </w:pPr>
-      <w:r>
-        <w:rPr>
-          <w:lang w:val="en-SG"/>
-        </w:rPr>
-        <w:t>Edge Overlap:  0.05820403569418764</w:t>
+        <w:t>Node Overlap: 97.29%</w:t>
+      </w:r>
+    </w:p>
+    <w:p>
+      <w:pPr>
+        <w:rPr>
+          <w:lang w:val="en-SG"/>
+        </w:rPr>
+      </w:pPr>
+      <w:r>
+        <w:rPr>
+          <w:lang w:val="en-SG"/>
+        </w:rPr>
+        <w:t>Edge Overlap: 5.82%</w:t>
       </w:r>
     </w:p>
     <w:p>
@@ -13402,39 +13437,47 @@
         <w:rPr>
           <w:lang w:val="en-SG"/>
         </w:rPr>
-        <w:t>Node Overlap:  0.9656387665198238</w:t>
-      </w:r>
-    </w:p>
-    <w:p>
-      <w:pPr>
-        <w:rPr>
-          <w:lang w:val="en-SG"/>
-        </w:rPr>
-      </w:pPr>
-      <w:r>
-        <w:rPr>
-          <w:lang w:val="en-SG"/>
-        </w:rPr>
-        <w:t>Edge Overlap:  0.043679905556960955</w:t>
-      </w:r>
-    </w:p>
-    <w:p>
-      <w:pPr>
-        <w:rPr>
-          <w:lang w:val="en-SG"/>
-        </w:rPr>
-      </w:pPr>
-    </w:p>
-    <w:p>
-      <w:pPr>
-        <w:rPr>
-          <w:lang w:val="en-SG"/>
-        </w:rPr>
-      </w:pPr>
-      <w:r>
-        <w:rPr>
-          <w:lang w:val="en-SG"/>
-        </w:rPr>
+        <w:t>Node Overlap: 96.56%</w:t>
+      </w:r>
+    </w:p>
+    <w:p>
+      <w:pPr>
+        <w:rPr>
+          <w:lang w:val="en-SG"/>
+        </w:rPr>
+      </w:pPr>
+      <w:r>
+        <w:rPr>
+          <w:lang w:val="en-SG"/>
+        </w:rPr>
+        <w:t>Edge Overlap: 4.37%</w:t>
+      </w:r>
+    </w:p>
+    <w:p>
+      <w:pPr>
+        <w:rPr>
+          <w:lang w:val="en-SG"/>
+        </w:rPr>
+      </w:pPr>
+    </w:p>
+    <w:p>
+      <w:pPr>
+        <w:rPr>
+          <w:lang w:val="en-SG"/>
+        </w:rPr>
+      </w:pPr>
+    </w:p>
+    <w:p>
+      <w:pPr>
+        <w:rPr>
+          <w:lang w:val="en-SG"/>
+        </w:rPr>
+      </w:pPr>
+      <w:r>
+        <w:rPr>
+          <w:lang w:val="en-SG"/>
+        </w:rPr>
+        <w:lastRenderedPageBreak/>
         <w:t>Comparing SQLINJECTION Graphs</w:t>
       </w:r>
     </w:p>
@@ -13448,45 +13491,435 @@
         <w:rPr>
           <w:lang w:val="en-SG"/>
         </w:rPr>
-        <w:t>Node Overlap:  0.8914833108816046</w:t>
-      </w:r>
-    </w:p>
-    <w:p>
-      <w:pPr>
-        <w:rPr>
-          <w:lang w:val="en-SG"/>
-        </w:rPr>
-      </w:pPr>
-      <w:r>
-        <w:rPr>
-          <w:lang w:val="en-SG"/>
-        </w:rPr>
-        <w:t>Edge Overlap:  0.05478988754544686</w:t>
-      </w:r>
-    </w:p>
-    <w:p>
-      <w:pPr>
-        <w:rPr>
-          <w:lang w:val="en-SG"/>
-        </w:rPr>
-      </w:pPr>
-    </w:p>
-    <w:p>
-      <w:pPr>
-        <w:rPr>
-          <w:lang w:val="en-SG"/>
-        </w:rPr>
-      </w:pPr>
-    </w:p>
-    <w:p>
-      <w:pPr>
-        <w:rPr>
-          <w:lang w:val="en-SG"/>
-        </w:rPr>
-      </w:pPr>
-    </w:p>
-    <w:p>
-      <w:pPr>
+        <w:t>Node Overlap: 89.15%</w:t>
+      </w:r>
+    </w:p>
+    <w:p>
+      <w:pPr>
+        <w:rPr>
+          <w:lang w:val="en-SG"/>
+        </w:rPr>
+      </w:pPr>
+      <w:r>
+        <w:rPr>
+          <w:lang w:val="en-SG"/>
+        </w:rPr>
+        <w:t>Edge Overlap: 5.48%</w:t>
+      </w:r>
+    </w:p>
+    <w:p>
+      <w:pPr>
+        <w:rPr>
+          <w:lang w:val="en-SG"/>
+        </w:rPr>
+      </w:pPr>
+    </w:p>
+    <w:p>
+      <w:pPr>
+        <w:rPr>
+          <w:lang w:val="en-SG"/>
+        </w:rPr>
+      </w:pPr>
+      <w:r>
+        <w:rPr>
+          <w:lang w:val="en-SG"/>
+        </w:rPr>
+        <w:t>Comparing COMMANDINJECTION Graphs</w:t>
+      </w:r>
+    </w:p>
+    <w:p>
+      <w:pPr>
+        <w:rPr>
+          <w:lang w:val="en-SG"/>
+        </w:rPr>
+      </w:pPr>
+      <w:r>
+        <w:rPr>
+          <w:lang w:val="en-SG"/>
+        </w:rPr>
+        <w:t>Node Overlap: 55.02%</w:t>
+      </w:r>
+    </w:p>
+    <w:p>
+      <w:pPr>
+        <w:rPr>
+          <w:lang w:val="en-SG"/>
+        </w:rPr>
+      </w:pPr>
+      <w:r>
+        <w:rPr>
+          <w:lang w:val="en-SG"/>
+        </w:rPr>
+        <w:t>Edge Overlap: 3.28%</w:t>
+      </w:r>
+    </w:p>
+    <w:p>
+      <w:pPr>
+        <w:rPr>
+          <w:lang w:val="en-SG"/>
+        </w:rPr>
+      </w:pPr>
+    </w:p>
+    <w:p>
+      <w:pPr>
+        <w:rPr>
+          <w:lang w:val="en-SG"/>
+        </w:rPr>
+      </w:pPr>
+      <w:r>
+        <w:rPr>
+          <w:lang w:val="en-SG"/>
+        </w:rPr>
+        <w:t>Comparing BRUTEFORCE Graphs</w:t>
+      </w:r>
+    </w:p>
+    <w:p>
+      <w:pPr>
+        <w:rPr>
+          <w:lang w:val="en-SG"/>
+        </w:rPr>
+      </w:pPr>
+      <w:r>
+        <w:rPr>
+          <w:lang w:val="en-SG"/>
+        </w:rPr>
+        <w:t>Node Overlap: 62.94%</w:t>
+      </w:r>
+    </w:p>
+    <w:p>
+      <w:pPr>
+        <w:rPr>
+          <w:lang w:val="en-SG"/>
+        </w:rPr>
+      </w:pPr>
+      <w:r>
+        <w:rPr>
+          <w:lang w:val="en-SG"/>
+        </w:rPr>
+        <w:t>Edge Overlap: 3.34%</w:t>
+      </w:r>
+    </w:p>
+    <w:p>
+      <w:pPr>
+        <w:pStyle w:val="Heading3"/>
+        <w:rPr>
+          <w:lang w:val="en-SG"/>
+        </w:rPr>
+      </w:pPr>
+    </w:p>
+    <w:p>
+      <w:pPr>
+        <w:pStyle w:val="Heading3"/>
+        <w:rPr>
+          <w:lang w:val="en-SG"/>
+        </w:rPr>
+      </w:pPr>
+      <w:r>
+        <w:rPr>
+          <w:lang w:val="en-SG"/>
+        </w:rPr>
+        <w:t>Between Graph Counter Types</w:t>
+      </w:r>
+    </w:p>
+    <w:p>
+      <w:pPr>
+        <w:rPr>
+          <w:lang w:val="en-SG"/>
+        </w:rPr>
+      </w:pPr>
+      <w:r>
+        <w:rPr>
+          <w:lang w:val="en-SG"/>
+        </w:rPr>
+        <w:t xml:space="preserve">When comparing node and edge overlaps between benign graphs and their equivalent malicious graph, it is noted that node overlaps are significantly lower compared to our previous results, while edge overlaps remain relatively low indicating small differences. </w:t>
+      </w:r>
+    </w:p>
+    <w:p>
+      <w:pPr>
+        <w:rPr>
+          <w:lang w:val="en-SG"/>
+        </w:rPr>
+      </w:pPr>
+    </w:p>
+    <w:p>
+      <w:pPr>
+        <w:rPr>
+          <w:lang w:val="en-SG"/>
+        </w:rPr>
+      </w:pPr>
+      <w:r>
+        <w:rPr>
+          <w:lang w:val="en-SG"/>
+        </w:rPr>
+        <w:t>Comparing XSSSTORED and  MESSAGE Graphs</w:t>
+      </w:r>
+    </w:p>
+    <w:p>
+      <w:pPr>
+        <w:rPr>
+          <w:lang w:val="en-SG"/>
+        </w:rPr>
+      </w:pPr>
+      <w:r>
+        <w:rPr>
+          <w:lang w:val="en-SG"/>
+        </w:rPr>
+        <w:t>Node Overlap: 94.19%</w:t>
+      </w:r>
+    </w:p>
+    <w:p>
+      <w:pPr>
+        <w:rPr>
+          <w:lang w:val="en-SG"/>
+        </w:rPr>
+      </w:pPr>
+      <w:r>
+        <w:rPr>
+          <w:lang w:val="en-SG"/>
+        </w:rPr>
+        <w:t>Edge Overlap: 4.37%</w:t>
+      </w:r>
+    </w:p>
+    <w:p>
+      <w:pPr>
+        <w:rPr>
+          <w:lang w:val="en-SG"/>
+        </w:rPr>
+      </w:pPr>
+    </w:p>
+    <w:p>
+      <w:pPr>
+        <w:rPr>
+          <w:lang w:val="en-SG"/>
+        </w:rPr>
+      </w:pPr>
+      <w:r>
+        <w:rPr>
+          <w:lang w:val="en-SG"/>
+        </w:rPr>
+        <w:t>Comparing XSSREFLECTED and  SUBMIT Graphs</w:t>
+      </w:r>
+    </w:p>
+    <w:p>
+      <w:pPr>
+        <w:rPr>
+          <w:lang w:val="en-SG"/>
+        </w:rPr>
+      </w:pPr>
+      <w:r>
+        <w:rPr>
+          <w:lang w:val="en-SG"/>
+        </w:rPr>
+        <w:t>Node Overlap: 49.29%</w:t>
+      </w:r>
+    </w:p>
+    <w:p>
+      <w:pPr>
+        <w:rPr>
+          <w:lang w:val="en-SG"/>
+        </w:rPr>
+      </w:pPr>
+      <w:r>
+        <w:rPr>
+          <w:lang w:val="en-SG"/>
+        </w:rPr>
+        <w:t>Edge Overlap: 3.32%</w:t>
+      </w:r>
+    </w:p>
+    <w:p>
+      <w:pPr>
+        <w:rPr>
+          <w:lang w:val="en-SG"/>
+        </w:rPr>
+      </w:pPr>
+    </w:p>
+    <w:p>
+      <w:pPr>
+        <w:rPr>
+          <w:lang w:val="en-SG"/>
+        </w:rPr>
+      </w:pPr>
+      <w:r>
+        <w:rPr>
+          <w:lang w:val="en-SG"/>
+        </w:rPr>
+        <w:t>Comparing XSSDOM and  QUERY Graphs</w:t>
+      </w:r>
+    </w:p>
+    <w:p>
+      <w:pPr>
+        <w:rPr>
+          <w:lang w:val="en-SG"/>
+        </w:rPr>
+      </w:pPr>
+      <w:r>
+        <w:rPr>
+          <w:lang w:val="en-SG"/>
+        </w:rPr>
+        <w:t>Node Overlap: 34.10%</w:t>
+      </w:r>
+    </w:p>
+    <w:p>
+      <w:pPr>
+        <w:rPr>
+          <w:lang w:val="en-SG"/>
+        </w:rPr>
+      </w:pPr>
+      <w:r>
+        <w:rPr>
+          <w:lang w:val="en-SG"/>
+        </w:rPr>
+        <w:t>Edge Overlap: 2.64%</w:t>
+      </w:r>
+    </w:p>
+    <w:p>
+      <w:pPr>
+        <w:rPr>
+          <w:lang w:val="en-SG"/>
+        </w:rPr>
+      </w:pPr>
+    </w:p>
+    <w:p>
+      <w:pPr>
+        <w:rPr>
+          <w:lang w:val="en-SG"/>
+        </w:rPr>
+      </w:pPr>
+      <w:r>
+        <w:rPr>
+          <w:lang w:val="en-SG"/>
+        </w:rPr>
+        <w:t>Comparing COMMANDINJECTION and  PING Graphs</w:t>
+      </w:r>
+    </w:p>
+    <w:p>
+      <w:pPr>
+        <w:rPr>
+          <w:lang w:val="en-SG"/>
+        </w:rPr>
+      </w:pPr>
+      <w:r>
+        <w:rPr>
+          <w:lang w:val="en-SG"/>
+        </w:rPr>
+        <w:t>Node Overlap: 68.35%</w:t>
+      </w:r>
+    </w:p>
+    <w:p>
+      <w:pPr>
+        <w:rPr>
+          <w:lang w:val="en-SG"/>
+        </w:rPr>
+      </w:pPr>
+      <w:r>
+        <w:rPr>
+          <w:lang w:val="en-SG"/>
+        </w:rPr>
+        <w:t>Edge Overlap: 4.18%</w:t>
+      </w:r>
+    </w:p>
+    <w:p>
+      <w:pPr>
+        <w:rPr>
+          <w:lang w:val="en-SG"/>
+        </w:rPr>
+      </w:pPr>
+    </w:p>
+    <w:p>
+      <w:pPr>
+        <w:rPr>
+          <w:lang w:val="en-SG"/>
+        </w:rPr>
+      </w:pPr>
+      <w:r>
+        <w:rPr>
+          <w:lang w:val="en-SG"/>
+        </w:rPr>
+        <w:t>Comparing SQLINJECTION and  DATABASEENTRY Graphs</w:t>
+      </w:r>
+    </w:p>
+    <w:p>
+      <w:pPr>
+        <w:rPr>
+          <w:lang w:val="en-SG"/>
+        </w:rPr>
+      </w:pPr>
+      <w:r>
+        <w:rPr>
+          <w:lang w:val="en-SG"/>
+        </w:rPr>
+        <w:t>Node Overlap: 51.68%</w:t>
+      </w:r>
+    </w:p>
+    <w:p>
+      <w:pPr>
+        <w:rPr>
+          <w:lang w:val="en-SG"/>
+        </w:rPr>
+      </w:pPr>
+      <w:r>
+        <w:rPr>
+          <w:lang w:val="en-SG"/>
+        </w:rPr>
+        <w:t>Edge Overlap: 4.28%</w:t>
+      </w:r>
+    </w:p>
+    <w:p>
+      <w:pPr>
+        <w:rPr>
+          <w:lang w:val="en-SG"/>
+        </w:rPr>
+      </w:pPr>
+    </w:p>
+    <w:p>
+      <w:pPr>
+        <w:rPr>
+          <w:lang w:val="en-SG"/>
+        </w:rPr>
+      </w:pPr>
+      <w:r>
+        <w:rPr>
+          <w:lang w:val="en-SG"/>
+        </w:rPr>
+        <w:t>Comparing BRUTEFORCE and  LOGIN Graphs</w:t>
+      </w:r>
+    </w:p>
+    <w:p>
+      <w:pPr>
+        <w:rPr>
+          <w:lang w:val="en-SG"/>
+        </w:rPr>
+      </w:pPr>
+      <w:r>
+        <w:rPr>
+          <w:lang w:val="en-SG"/>
+        </w:rPr>
+        <w:t>Node Overlap: 53.74%</w:t>
+      </w:r>
+    </w:p>
+    <w:p>
+      <w:pPr>
+        <w:rPr>
+          <w:lang w:val="en-SG"/>
+        </w:rPr>
+      </w:pPr>
+      <w:r>
+        <w:rPr>
+          <w:lang w:val="en-SG"/>
+        </w:rPr>
+        <w:t>Edge Overlap: 3.11%</w:t>
+      </w:r>
+    </w:p>
+    <w:p>
+      <w:pPr>
+        <w:rPr>
+          <w:lang w:val="en-SG"/>
+        </w:rPr>
+      </w:pPr>
+    </w:p>
+    <w:p>
+      <w:pPr>
+        <w:pStyle w:val="Heading1"/>
         <w:rPr>
           <w:lang w:val="en-SG"/>
         </w:rPr>
@@ -13496,87 +13929,1441 @@
           <w:lang w:val="en-SG"/>
         </w:rPr>
         <w:lastRenderedPageBreak/>
-        <w:t>Comparing COMMANDINJECTION Graphs</w:t>
-      </w:r>
-    </w:p>
-    <w:p>
-      <w:pPr>
-        <w:rPr>
-          <w:lang w:val="en-SG"/>
-        </w:rPr>
-      </w:pPr>
-      <w:r>
-        <w:rPr>
-          <w:lang w:val="en-SG"/>
-        </w:rPr>
-        <w:t>Node Overlap:  0.5501970476254091</w:t>
-      </w:r>
-    </w:p>
-    <w:p>
-      <w:pPr>
-        <w:rPr>
-          <w:lang w:val="en-SG"/>
-        </w:rPr>
-      </w:pPr>
-      <w:r>
-        <w:rPr>
-          <w:lang w:val="en-SG"/>
-        </w:rPr>
-        <w:t>Edge Overlap:  0.03283616337769619</w:t>
-      </w:r>
-    </w:p>
-    <w:p>
-      <w:pPr>
-        <w:rPr>
-          <w:lang w:val="en-SG"/>
-        </w:rPr>
-      </w:pPr>
-    </w:p>
-    <w:p>
-      <w:pPr>
-        <w:rPr>
-          <w:lang w:val="en-SG"/>
-        </w:rPr>
-      </w:pPr>
-      <w:r>
-        <w:rPr>
-          <w:lang w:val="en-SG"/>
-        </w:rPr>
-        <w:t>Comparing BRUTEFORCE Graphs</w:t>
-      </w:r>
-    </w:p>
-    <w:p>
-      <w:pPr>
-        <w:rPr>
-          <w:lang w:val="en-SG"/>
-        </w:rPr>
-      </w:pPr>
-      <w:r>
-        <w:rPr>
-          <w:lang w:val="en-SG"/>
-        </w:rPr>
-        <w:t>Node Overlap:  0.629431386238461</w:t>
-      </w:r>
-    </w:p>
-    <w:p>
-      <w:pPr>
-        <w:rPr>
-          <w:lang w:val="en-SG"/>
-        </w:rPr>
-      </w:pPr>
-      <w:r>
-        <w:rPr>
-          <w:lang w:val="en-SG"/>
-        </w:rPr>
-        <w:t>Edge Overlap:  0.033367163066216524</w:t>
-      </w:r>
-    </w:p>
-    <w:p>
-      <w:pPr>
-        <w:rPr>
-          <w:lang w:val="en-SG"/>
-        </w:rPr>
-      </w:pPr>
+        <w:t>Graph Neural Networks</w:t>
+      </w:r>
+    </w:p>
+    <w:p>
+      <w:pPr>
+        <w:pStyle w:val="Heading2"/>
+        <w:rPr>
+          <w:lang w:val="en-SG"/>
+        </w:rPr>
+      </w:pPr>
+      <w:r>
+        <w:rPr>
+          <w:lang w:val="en-SG"/>
+        </w:rPr>
+        <w:t>Overview</w:t>
+      </w:r>
+    </w:p>
+    <w:p>
+      <w:pPr>
+        <w:rPr>
+          <w:lang w:val="en-SG"/>
+        </w:rPr>
+      </w:pPr>
+      <w:r>
+        <w:rPr>
+          <w:lang w:val="en-SG"/>
+        </w:rPr>
+        <w:t>Recent trends have shown the gradual rise in Graph Neural Networks (GNNs) being used for more than academic research and being deployed more for real-life solutions. Deep learning algorithms that have the ability to extract high-level feature data from datasets have previously been tailored to consider structured, grid-like data such as the 2-dimensional grids of pixels in images and the 1-dimensional sequence of text while largely ignoring graph data</w:t>
+      </w:r>
+      <w:r>
+        <w:rPr>
+          <w:lang w:val="en-SG"/>
+        </w:rPr>
+        <w:t xml:space="preserve"> </w:t>
+      </w:r>
+      <w:r>
+        <w:rPr>
+          <w:lang w:val="en-SG"/>
+        </w:rPr>
+        <w:t>[</w:t>
+      </w:r>
+      <w:hyperlink r:id="rId100" w:history="1">
+        <w:r>
+          <w:rPr>
+            <w:rStyle w:val="Hyperlink"/>
+            <w:lang w:val="en-SG"/>
+          </w:rPr>
+          <w:t>site</w:t>
+        </w:r>
+      </w:hyperlink>
+      <w:r>
+        <w:rPr>
+          <w:lang w:val="en-SG"/>
+        </w:rPr>
+        <w:t>]</w:t>
+      </w:r>
+    </w:p>
+    <w:p>
+      <w:pPr>
+        <w:rPr>
+          <w:lang w:val="en-SG"/>
+        </w:rPr>
+      </w:pPr>
+    </w:p>
+    <w:p>
+      <w:pPr>
+        <w:rPr>
+          <w:lang w:val="en-SG"/>
+        </w:rPr>
+      </w:pPr>
+      <w:r>
+        <w:rPr>
+          <w:lang w:val="en-SG"/>
+        </w:rPr>
+        <w:t>Convolutional Neural Networks (CNNs) extract local features and construct highly expressive representations which have led to breakthroughs in machine learning areas. However, the drawback of CNNs is that they only operate on regular Euclidean data such as images which are 2-D grids and text which are 1-D sequences</w:t>
+      </w:r>
+      <w:r>
+        <w:rPr>
+          <w:lang w:val="en-SG"/>
+        </w:rPr>
+        <w:t xml:space="preserve"> </w:t>
+      </w:r>
+      <w:r>
+        <w:rPr>
+          <w:lang w:val="en-SG"/>
+        </w:rPr>
+        <w:t>[</w:t>
+      </w:r>
+      <w:hyperlink r:id="rId101" w:history="1">
+        <w:r>
+          <w:rPr>
+            <w:rStyle w:val="Hyperlink"/>
+            <w:lang w:val="en-SG"/>
+          </w:rPr>
+          <w:t>pape</w:t>
+        </w:r>
+        <w:r>
+          <w:rPr>
+            <w:rStyle w:val="Hyperlink"/>
+            <w:lang w:val="en-SG"/>
+          </w:rPr>
+          <w:t>r</w:t>
+        </w:r>
+      </w:hyperlink>
+      <w:r>
+        <w:rPr>
+          <w:lang w:val="en-SG"/>
+        </w:rPr>
+        <w:t xml:space="preserve">]. </w:t>
+      </w:r>
+      <w:r>
+        <w:rPr>
+          <w:lang w:val="en-SG"/>
+        </w:rPr>
+        <w:t>This is not applicable to graphs due to their irregular structure and non-Euclidean data.</w:t>
+      </w:r>
+    </w:p>
+    <w:p>
+      <w:pPr>
+        <w:rPr>
+          <w:lang w:val="en-SG"/>
+        </w:rPr>
+      </w:pPr>
+    </w:p>
+    <w:p>
+      <w:pPr>
+        <w:rPr>
+          <w:lang w:val="en-SG"/>
+        </w:rPr>
+      </w:pPr>
+      <w:r>
+        <w:rPr>
+          <w:lang w:val="en-SG"/>
+        </w:rPr>
+        <w:t>GNNs function by utilising a method called message passing, where data embedded within each node of the graph aggregates and updates its data based on its neighbouring nodes. Next, the input layer takes in the graph data, which is then processed by the hidden layers, and finally, the output layer classifies the node, edge, or graph according to the goal of the model. In between layers, similar to CNNs, rectified linear unit (</w:t>
+      </w:r>
+      <w:proofErr w:type="spellStart"/>
+      <w:r>
+        <w:rPr>
+          <w:lang w:val="en-SG"/>
+        </w:rPr>
+        <w:t>ReLU</w:t>
+      </w:r>
+      <w:proofErr w:type="spellEnd"/>
+      <w:r>
+        <w:rPr>
+          <w:lang w:val="en-SG"/>
+        </w:rPr>
+        <w:t xml:space="preserve">) activation functions are used to introduce a nonlinear property to the model </w:t>
+      </w:r>
+      <w:r>
+        <w:rPr>
+          <w:lang w:val="en-SG"/>
+        </w:rPr>
+        <w:t>[</w:t>
+      </w:r>
+      <w:hyperlink r:id="rId102" w:history="1">
+        <w:r>
+          <w:rPr>
+            <w:rStyle w:val="Hyperlink"/>
+            <w:lang w:val="en-SG"/>
+          </w:rPr>
+          <w:t>site</w:t>
+        </w:r>
+      </w:hyperlink>
+      <w:r>
+        <w:rPr>
+          <w:lang w:val="en-SG"/>
+        </w:rPr>
+        <w:t xml:space="preserve">]. </w:t>
+      </w:r>
+      <w:r>
+        <w:rPr>
+          <w:lang w:val="en-SG"/>
+        </w:rPr>
+        <w:t>It is worth noting that some GNN variants, including RGCNs, incorporate additional mechanisms like normalization or attention layers to enhance the model’s expressive power when working with more complex graph data.</w:t>
+      </w:r>
+    </w:p>
+    <w:p>
+      <w:pPr>
+        <w:rPr>
+          <w:lang w:val="en-SG"/>
+        </w:rPr>
+      </w:pPr>
+    </w:p>
+    <w:p>
+      <w:pPr>
+        <w:pStyle w:val="Heading2"/>
+        <w:rPr>
+          <w:lang w:val="en-SG"/>
+        </w:rPr>
+      </w:pPr>
+      <w:r>
+        <w:rPr>
+          <w:lang w:val="en-SG"/>
+        </w:rPr>
+        <w:t>Relational Graph Convolutional Model</w:t>
+      </w:r>
+    </w:p>
+    <w:p>
+      <w:pPr>
+        <w:rPr>
+          <w:lang w:val="en-SG"/>
+        </w:rPr>
+      </w:pPr>
+      <w:r>
+        <w:rPr>
+          <w:lang w:val="en-SG"/>
+        </w:rPr>
+        <w:t xml:space="preserve">The provenance data gathered in the previous stages of this project has shown that the graphs contain different types of edges and nodes. These are known as heterogeneous graphs as opposed to homogeneous graphs, where nodes and edges are of the same type. A Relational Graph Convolutional Model is used to learn the representation vectors of the nodes in the graph and is better suited for use with heterogeneous graphs compared to Graph Convolutional Networks (GCNs), which mainly focus on homogeneous graphs </w:t>
+      </w:r>
+      <w:r>
+        <w:rPr>
+          <w:lang w:val="en-SG"/>
+        </w:rPr>
+        <w:t>[</w:t>
+      </w:r>
+      <w:hyperlink r:id="rId103" w:anchor=":~:text=The%20difference%20between%20the%20RGCN,for%20each%20type%20of%20edge." w:history="1">
+        <w:r>
+          <w:rPr>
+            <w:rStyle w:val="Hyperlink"/>
+            <w:lang w:val="en-SG"/>
+          </w:rPr>
+          <w:t>paper</w:t>
+        </w:r>
+      </w:hyperlink>
+      <w:r>
+        <w:rPr>
+          <w:lang w:val="en-SG"/>
+        </w:rPr>
+        <w:t xml:space="preserve">]. </w:t>
+      </w:r>
+    </w:p>
+    <w:p>
+      <w:pPr>
+        <w:rPr>
+          <w:lang w:val="en-SG"/>
+        </w:rPr>
+      </w:pPr>
+    </w:p>
+    <w:p>
+      <w:pPr>
+        <w:rPr>
+          <w:lang w:val="en-SG"/>
+        </w:rPr>
+      </w:pPr>
+      <w:r>
+        <w:rPr>
+          <w:lang w:val="en-SG"/>
+        </w:rPr>
+        <w:t xml:space="preserve">RGCNs extend GCNs by using separate learnable parameters for each edge type, allowing them to better capture the relationships in heterogeneous graphs. For each edge type, the RGCN applies a relation-specific weight matrix, which means that each relationship in the graph contributes uniquely to the embeddings of the connected nodes. This makes RGCNs particularly effective for </w:t>
+      </w:r>
+      <w:r>
+        <w:rPr>
+          <w:lang w:val="en-SG"/>
+        </w:rPr>
+        <w:t>modelling</w:t>
+      </w:r>
+      <w:r>
+        <w:rPr>
+          <w:lang w:val="en-SG"/>
+        </w:rPr>
+        <w:t xml:space="preserve"> graphs with complex relational structures like the provenance graphs in this project.</w:t>
+      </w:r>
+    </w:p>
+    <w:p>
+      <w:pPr>
+        <w:rPr>
+          <w:lang w:val="en-SG"/>
+        </w:rPr>
+      </w:pPr>
+    </w:p>
+    <w:p>
+      <w:pPr>
+        <w:rPr>
+          <w:rFonts w:asciiTheme="majorHAnsi" w:eastAsiaTheme="majorEastAsia" w:hAnsiTheme="majorHAnsi" w:cstheme="majorBidi"/>
+          <w:color w:val="365F91" w:themeColor="accent1" w:themeShade="BF"/>
+          <w:sz w:val="26"/>
+          <w:szCs w:val="26"/>
+          <w:lang w:val="en-SG"/>
+        </w:rPr>
+      </w:pPr>
+      <w:r>
+        <w:rPr>
+          <w:lang w:val="en-SG"/>
+        </w:rPr>
+        <w:br w:type="page"/>
+      </w:r>
+    </w:p>
+    <w:p>
+      <w:pPr>
+        <w:pStyle w:val="Heading2"/>
+        <w:rPr>
+          <w:lang w:val="en-SG"/>
+        </w:rPr>
+      </w:pPr>
+      <w:r>
+        <w:rPr>
+          <w:lang w:val="en-SG"/>
+        </w:rPr>
+        <w:lastRenderedPageBreak/>
+        <w:t>Node Feature Comparison</w:t>
+      </w:r>
+    </w:p>
+    <w:p>
+      <w:pPr>
+        <w:rPr>
+          <w:lang w:val="en-SG"/>
+        </w:rPr>
+      </w:pPr>
+      <w:r>
+        <w:rPr>
+          <w:lang w:val="en-SG"/>
+        </w:rPr>
+        <w:t xml:space="preserve">To learn more about the substructures within the graph, an RGCN process was applied to each graph in order for the nodes to aggregate and update their embeddings based on their neighbours. A two-layer RGCN with a </w:t>
+      </w:r>
+      <w:proofErr w:type="spellStart"/>
+      <w:r>
+        <w:rPr>
+          <w:lang w:val="en-SG"/>
+        </w:rPr>
+        <w:t>ReLU</w:t>
+      </w:r>
+      <w:proofErr w:type="spellEnd"/>
+      <w:r>
+        <w:rPr>
+          <w:lang w:val="en-SG"/>
+        </w:rPr>
+        <w:t xml:space="preserve"> activation function between them was used to update each graph's node embeddings, which were subsequently compared with each other. Each node in each graph was initialised with a random feature vector with 64 features, and a simple Euclidean distance comparison was used for each node type that both graphs had in common.</w:t>
+      </w:r>
+    </w:p>
+    <w:p>
+      <w:pPr>
+        <w:rPr>
+          <w:lang w:val="en-SG"/>
+        </w:rPr>
+      </w:pPr>
+    </w:p>
+    <w:p>
+      <w:pPr>
+        <w:rPr>
+          <w:lang w:val="en-SG"/>
+        </w:rPr>
+      </w:pPr>
+      <w:r>
+        <w:rPr>
+          <w:lang w:val="en-SG"/>
+        </w:rPr>
+        <w:t>The results indicated that while most node types’ embeddings do not differ, some of them, particularly ‘machine’, ‘file’, ‘</w:t>
+      </w:r>
+      <w:proofErr w:type="spellStart"/>
+      <w:r>
+        <w:rPr>
+          <w:lang w:val="en-SG"/>
+        </w:rPr>
+        <w:t>process_memory</w:t>
+      </w:r>
+      <w:proofErr w:type="spellEnd"/>
+      <w:r>
+        <w:rPr>
+          <w:lang w:val="en-SG"/>
+        </w:rPr>
+        <w:t>’, ‘socket’, and ‘task,’ show significant differences between benign and their malicious counterpart graphs. These differences may stem from the distinct roles these node types play in the context of malicious activity. For instance, nodes representing malicious files or processes may exhibit unusual relationships or features due to their involvement in suspicious behaviours.</w:t>
+      </w:r>
+    </w:p>
+    <w:p>
+      <w:pPr>
+        <w:rPr>
+          <w:lang w:val="en-SG"/>
+        </w:rPr>
+      </w:pPr>
+    </w:p>
+    <w:p>
+      <w:pPr>
+        <w:rPr>
+          <w:lang w:val="en-SG"/>
+        </w:rPr>
+      </w:pPr>
+      <w:r>
+        <w:rPr>
+          <w:lang w:val="en-SG"/>
+        </w:rPr>
+        <w:t>By identifying these differences, the analysis not only highlights the most discriminative node types but also provides insights into the underlying structure of malicious graphs. These insights can inform the design of more targeted and interpretable models in future iterations of this work.</w:t>
+      </w:r>
+    </w:p>
+    <w:p>
+      <w:pPr>
+        <w:rPr>
+          <w:lang w:val="en-SG"/>
+        </w:rPr>
+      </w:pPr>
+    </w:p>
+    <w:p>
+      <w:pPr>
+        <w:rPr>
+          <w:lang w:val="en-SG"/>
+        </w:rPr>
+      </w:pPr>
+      <w:r>
+        <w:rPr>
+          <w:lang w:val="en-SG"/>
+        </w:rPr>
+        <w:t>Comparing node features of XSSSTORED and MESSAGE Graphs</w:t>
+      </w:r>
+    </w:p>
+    <w:p>
+      <w:pPr>
+        <w:rPr>
+          <w:lang w:val="en-SG"/>
+        </w:rPr>
+      </w:pPr>
+      <w:r>
+        <w:rPr>
+          <w:lang w:val="en-SG"/>
+        </w:rPr>
+        <w:t>Feature difference for node type 'address': 0.0027</w:t>
+      </w:r>
+    </w:p>
+    <w:p>
+      <w:pPr>
+        <w:rPr>
+          <w:lang w:val="en-SG"/>
+        </w:rPr>
+      </w:pPr>
+      <w:r>
+        <w:rPr>
+          <w:lang w:val="en-SG"/>
+        </w:rPr>
+        <w:t>Feature difference for node type 'file': 3.4334</w:t>
+      </w:r>
+    </w:p>
+    <w:p>
+      <w:pPr>
+        <w:rPr>
+          <w:lang w:val="en-SG"/>
+        </w:rPr>
+      </w:pPr>
+      <w:r>
+        <w:rPr>
+          <w:lang w:val="en-SG"/>
+        </w:rPr>
+        <w:t>Feature difference for node type '</w:t>
+      </w:r>
+      <w:proofErr w:type="spellStart"/>
+      <w:r>
+        <w:rPr>
+          <w:lang w:val="en-SG"/>
+        </w:rPr>
+        <w:t>iattr</w:t>
+      </w:r>
+      <w:proofErr w:type="spellEnd"/>
+      <w:r>
+        <w:rPr>
+          <w:lang w:val="en-SG"/>
+        </w:rPr>
+        <w:t>': 0.0040</w:t>
+      </w:r>
+    </w:p>
+    <w:p>
+      <w:pPr>
+        <w:rPr>
+          <w:lang w:val="en-SG"/>
+        </w:rPr>
+      </w:pPr>
+      <w:r>
+        <w:rPr>
+          <w:lang w:val="en-SG"/>
+        </w:rPr>
+        <w:t>Feature difference for node type 'link': 0.0114</w:t>
+      </w:r>
+    </w:p>
+    <w:p>
+      <w:pPr>
+        <w:rPr>
+          <w:lang w:val="en-SG"/>
+        </w:rPr>
+      </w:pPr>
+      <w:r>
+        <w:rPr>
+          <w:lang w:val="en-SG"/>
+        </w:rPr>
+        <w:t>Feature difference for node type 'machine': 11.2662</w:t>
+      </w:r>
+    </w:p>
+    <w:p>
+      <w:pPr>
+        <w:rPr>
+          <w:lang w:val="en-SG"/>
+        </w:rPr>
+      </w:pPr>
+      <w:r>
+        <w:rPr>
+          <w:lang w:val="en-SG"/>
+        </w:rPr>
+        <w:t>Feature difference for node type 'path': 0.0142</w:t>
+      </w:r>
+    </w:p>
+    <w:p>
+      <w:pPr>
+        <w:rPr>
+          <w:lang w:val="en-SG"/>
+        </w:rPr>
+      </w:pPr>
+      <w:r>
+        <w:rPr>
+          <w:lang w:val="en-SG"/>
+        </w:rPr>
+        <w:t>Feature difference for node type 'pipe': 0.0100</w:t>
+      </w:r>
+    </w:p>
+    <w:p>
+      <w:pPr>
+        <w:rPr>
+          <w:lang w:val="en-SG"/>
+        </w:rPr>
+      </w:pPr>
+      <w:r>
+        <w:rPr>
+          <w:lang w:val="en-SG"/>
+        </w:rPr>
+        <w:t>Feature difference for node type '</w:t>
+      </w:r>
+      <w:proofErr w:type="spellStart"/>
+      <w:r>
+        <w:rPr>
+          <w:lang w:val="en-SG"/>
+        </w:rPr>
+        <w:t>process_memory</w:t>
+      </w:r>
+      <w:proofErr w:type="spellEnd"/>
+      <w:r>
+        <w:rPr>
+          <w:lang w:val="en-SG"/>
+        </w:rPr>
+        <w:t>': 2.2537</w:t>
+      </w:r>
+    </w:p>
+    <w:p>
+      <w:pPr>
+        <w:rPr>
+          <w:lang w:val="en-SG"/>
+        </w:rPr>
+      </w:pPr>
+      <w:r>
+        <w:rPr>
+          <w:lang w:val="en-SG"/>
+        </w:rPr>
+        <w:t>Feature difference for node type 'socket': 1.5990</w:t>
+      </w:r>
+    </w:p>
+    <w:p>
+      <w:pPr>
+        <w:rPr>
+          <w:lang w:val="en-SG"/>
+        </w:rPr>
+      </w:pPr>
+      <w:r>
+        <w:rPr>
+          <w:lang w:val="en-SG"/>
+        </w:rPr>
+        <w:t>Feature difference for node type 'task': 3.9144</w:t>
+      </w:r>
+    </w:p>
+    <w:p>
+      <w:pPr>
+        <w:rPr>
+          <w:lang w:val="en-SG"/>
+        </w:rPr>
+      </w:pPr>
+    </w:p>
+    <w:p>
+      <w:pPr>
+        <w:rPr>
+          <w:lang w:val="en-SG"/>
+        </w:rPr>
+      </w:pPr>
+      <w:r>
+        <w:rPr>
+          <w:lang w:val="en-SG"/>
+        </w:rPr>
+        <w:t>Comparing node features of XSSREFLECTED and SUBMIT Graphs</w:t>
+      </w:r>
+    </w:p>
+    <w:p>
+      <w:pPr>
+        <w:rPr>
+          <w:lang w:val="en-SG"/>
+        </w:rPr>
+      </w:pPr>
+      <w:r>
+        <w:rPr>
+          <w:lang w:val="en-SG"/>
+        </w:rPr>
+        <w:t>Feature difference for node type 'address': 0.0000</w:t>
+      </w:r>
+    </w:p>
+    <w:p>
+      <w:pPr>
+        <w:rPr>
+          <w:lang w:val="en-SG"/>
+        </w:rPr>
+      </w:pPr>
+      <w:r>
+        <w:rPr>
+          <w:lang w:val="en-SG"/>
+        </w:rPr>
+        <w:t>Feature difference for node type 'file': 4.2199</w:t>
+      </w:r>
+    </w:p>
+    <w:p>
+      <w:pPr>
+        <w:rPr>
+          <w:lang w:val="en-SG"/>
+        </w:rPr>
+      </w:pPr>
+      <w:r>
+        <w:rPr>
+          <w:lang w:val="en-SG"/>
+        </w:rPr>
+        <w:t>Feature difference for node type '</w:t>
+      </w:r>
+      <w:proofErr w:type="spellStart"/>
+      <w:r>
+        <w:rPr>
+          <w:lang w:val="en-SG"/>
+        </w:rPr>
+        <w:t>iattr</w:t>
+      </w:r>
+      <w:proofErr w:type="spellEnd"/>
+      <w:r>
+        <w:rPr>
+          <w:lang w:val="en-SG"/>
+        </w:rPr>
+        <w:t>': 0.0028</w:t>
+      </w:r>
+    </w:p>
+    <w:p>
+      <w:pPr>
+        <w:rPr>
+          <w:lang w:val="en-SG"/>
+        </w:rPr>
+      </w:pPr>
+      <w:r>
+        <w:rPr>
+          <w:lang w:val="en-SG"/>
+        </w:rPr>
+        <w:t>Feature difference for node type 'link': 0.0727</w:t>
+      </w:r>
+    </w:p>
+    <w:p>
+      <w:pPr>
+        <w:rPr>
+          <w:lang w:val="en-SG"/>
+        </w:rPr>
+      </w:pPr>
+      <w:r>
+        <w:rPr>
+          <w:lang w:val="en-SG"/>
+        </w:rPr>
+        <w:t>Feature difference for node type 'machine': 11.2509</w:t>
+      </w:r>
+    </w:p>
+    <w:p>
+      <w:pPr>
+        <w:rPr>
+          <w:lang w:val="en-SG"/>
+        </w:rPr>
+      </w:pPr>
+      <w:r>
+        <w:rPr>
+          <w:lang w:val="en-SG"/>
+        </w:rPr>
+        <w:t>Feature difference for node type 'path': 0.0396</w:t>
+      </w:r>
+    </w:p>
+    <w:p>
+      <w:pPr>
+        <w:rPr>
+          <w:lang w:val="en-SG"/>
+        </w:rPr>
+      </w:pPr>
+      <w:r>
+        <w:rPr>
+          <w:lang w:val="en-SG"/>
+        </w:rPr>
+        <w:t>Feature difference for node type 'pipe': 0.0118</w:t>
+      </w:r>
+    </w:p>
+    <w:p>
+      <w:pPr>
+        <w:rPr>
+          <w:lang w:val="en-SG"/>
+        </w:rPr>
+      </w:pPr>
+      <w:r>
+        <w:rPr>
+          <w:lang w:val="en-SG"/>
+        </w:rPr>
+        <w:t>Feature difference for node type '</w:t>
+      </w:r>
+      <w:proofErr w:type="spellStart"/>
+      <w:r>
+        <w:rPr>
+          <w:lang w:val="en-SG"/>
+        </w:rPr>
+        <w:t>process_memory</w:t>
+      </w:r>
+      <w:proofErr w:type="spellEnd"/>
+      <w:r>
+        <w:rPr>
+          <w:lang w:val="en-SG"/>
+        </w:rPr>
+        <w:t>': 2.9368</w:t>
+      </w:r>
+    </w:p>
+    <w:p>
+      <w:pPr>
+        <w:rPr>
+          <w:lang w:val="en-SG"/>
+        </w:rPr>
+      </w:pPr>
+      <w:r>
+        <w:rPr>
+          <w:lang w:val="en-SG"/>
+        </w:rPr>
+        <w:t>Feature difference for node type 'socket': 1.6073</w:t>
+      </w:r>
+    </w:p>
+    <w:p>
+      <w:pPr>
+        <w:rPr>
+          <w:lang w:val="en-SG"/>
+        </w:rPr>
+      </w:pPr>
+      <w:r>
+        <w:rPr>
+          <w:lang w:val="en-SG"/>
+        </w:rPr>
+        <w:t>Feature difference for node type 'task': 3.1063</w:t>
+      </w:r>
+    </w:p>
+    <w:p>
+      <w:pPr>
+        <w:rPr>
+          <w:lang w:val="en-SG"/>
+        </w:rPr>
+      </w:pPr>
+    </w:p>
+    <w:p>
+      <w:pPr>
+        <w:rPr>
+          <w:lang w:val="en-SG"/>
+        </w:rPr>
+      </w:pPr>
+      <w:r>
+        <w:rPr>
+          <w:lang w:val="en-SG"/>
+        </w:rPr>
+        <w:t>Comparing node features of XSSDOM and QUERY Graphs</w:t>
+      </w:r>
+    </w:p>
+    <w:p>
+      <w:pPr>
+        <w:rPr>
+          <w:lang w:val="en-SG"/>
+        </w:rPr>
+      </w:pPr>
+      <w:r>
+        <w:rPr>
+          <w:lang w:val="en-SG"/>
+        </w:rPr>
+        <w:t>Feature difference for node type 'file': 3.7962</w:t>
+      </w:r>
+    </w:p>
+    <w:p>
+      <w:pPr>
+        <w:rPr>
+          <w:lang w:val="en-SG"/>
+        </w:rPr>
+      </w:pPr>
+      <w:r>
+        <w:rPr>
+          <w:lang w:val="en-SG"/>
+        </w:rPr>
+        <w:t>Feature difference for node type 'link': 0.0000</w:t>
+      </w:r>
+    </w:p>
+    <w:p>
+      <w:pPr>
+        <w:rPr>
+          <w:lang w:val="en-SG"/>
+        </w:rPr>
+      </w:pPr>
+      <w:r>
+        <w:rPr>
+          <w:lang w:val="en-SG"/>
+        </w:rPr>
+        <w:t>Feature difference for node type 'pipe': 0.0220</w:t>
+      </w:r>
+    </w:p>
+    <w:p>
+      <w:pPr>
+        <w:rPr>
+          <w:lang w:val="en-SG"/>
+        </w:rPr>
+      </w:pPr>
+      <w:r>
+        <w:rPr>
+          <w:lang w:val="en-SG"/>
+        </w:rPr>
+        <w:t>Feature difference for node type '</w:t>
+      </w:r>
+      <w:proofErr w:type="spellStart"/>
+      <w:r>
+        <w:rPr>
+          <w:lang w:val="en-SG"/>
+        </w:rPr>
+        <w:t>process_memory</w:t>
+      </w:r>
+      <w:proofErr w:type="spellEnd"/>
+      <w:r>
+        <w:rPr>
+          <w:lang w:val="en-SG"/>
+        </w:rPr>
+        <w:t>': 2.2925</w:t>
+      </w:r>
+    </w:p>
+    <w:p>
+      <w:pPr>
+        <w:rPr>
+          <w:lang w:val="en-SG"/>
+        </w:rPr>
+      </w:pPr>
+      <w:r>
+        <w:rPr>
+          <w:lang w:val="en-SG"/>
+        </w:rPr>
+        <w:t>Feature difference for node type 'socket': 0.9188</w:t>
+      </w:r>
+    </w:p>
+    <w:p>
+      <w:pPr>
+        <w:rPr>
+          <w:lang w:val="en-SG"/>
+        </w:rPr>
+      </w:pPr>
+      <w:r>
+        <w:rPr>
+          <w:lang w:val="en-SG"/>
+        </w:rPr>
+        <w:t>Feature difference for node type 'task': 1.8679</w:t>
+      </w:r>
+    </w:p>
+    <w:p>
+      <w:pPr>
+        <w:rPr>
+          <w:lang w:val="en-SG"/>
+        </w:rPr>
+      </w:pPr>
+    </w:p>
+    <w:p>
+      <w:pPr>
+        <w:rPr>
+          <w:lang w:val="en-SG"/>
+        </w:rPr>
+      </w:pPr>
+    </w:p>
+    <w:p>
+      <w:pPr>
+        <w:rPr>
+          <w:lang w:val="en-SG"/>
+        </w:rPr>
+      </w:pPr>
+      <w:r>
+        <w:rPr>
+          <w:lang w:val="en-SG"/>
+        </w:rPr>
+        <w:t>Comparing node features of COMMANDINJECTION and PING Graphs</w:t>
+      </w:r>
+    </w:p>
+    <w:p>
+      <w:pPr>
+        <w:rPr>
+          <w:lang w:val="en-SG"/>
+        </w:rPr>
+      </w:pPr>
+      <w:r>
+        <w:rPr>
+          <w:lang w:val="en-SG"/>
+        </w:rPr>
+        <w:t>Feature difference for node type 'address': 0.0039</w:t>
+      </w:r>
+    </w:p>
+    <w:p>
+      <w:pPr>
+        <w:rPr>
+          <w:lang w:val="en-SG"/>
+        </w:rPr>
+      </w:pPr>
+      <w:r>
+        <w:rPr>
+          <w:lang w:val="en-SG"/>
+        </w:rPr>
+        <w:t>Feature difference for node type 'file': 3.7627</w:t>
+      </w:r>
+    </w:p>
+    <w:p>
+      <w:pPr>
+        <w:rPr>
+          <w:lang w:val="en-SG"/>
+        </w:rPr>
+      </w:pPr>
+      <w:r>
+        <w:rPr>
+          <w:lang w:val="en-SG"/>
+        </w:rPr>
+        <w:t>Feature difference for node type '</w:t>
+      </w:r>
+      <w:proofErr w:type="spellStart"/>
+      <w:r>
+        <w:rPr>
+          <w:lang w:val="en-SG"/>
+        </w:rPr>
+        <w:t>iattr</w:t>
+      </w:r>
+      <w:proofErr w:type="spellEnd"/>
+      <w:r>
+        <w:rPr>
+          <w:lang w:val="en-SG"/>
+        </w:rPr>
+        <w:t>': 0.0034</w:t>
+      </w:r>
+    </w:p>
+    <w:p>
+      <w:pPr>
+        <w:rPr>
+          <w:lang w:val="en-SG"/>
+        </w:rPr>
+      </w:pPr>
+      <w:r>
+        <w:rPr>
+          <w:lang w:val="en-SG"/>
+        </w:rPr>
+        <w:t>Feature difference for node type 'link': 0.0177</w:t>
+      </w:r>
+    </w:p>
+    <w:p>
+      <w:pPr>
+        <w:rPr>
+          <w:lang w:val="en-SG"/>
+        </w:rPr>
+      </w:pPr>
+      <w:r>
+        <w:rPr>
+          <w:lang w:val="en-SG"/>
+        </w:rPr>
+        <w:t>Feature difference for node type 'machine': 11.2747</w:t>
+      </w:r>
+    </w:p>
+    <w:p>
+      <w:pPr>
+        <w:rPr>
+          <w:lang w:val="en-SG"/>
+        </w:rPr>
+      </w:pPr>
+      <w:r>
+        <w:rPr>
+          <w:lang w:val="en-SG"/>
+        </w:rPr>
+        <w:t>Feature difference for node type 'path': 0.0472</w:t>
+      </w:r>
+    </w:p>
+    <w:p>
+      <w:pPr>
+        <w:rPr>
+          <w:lang w:val="en-SG"/>
+        </w:rPr>
+      </w:pPr>
+      <w:r>
+        <w:rPr>
+          <w:lang w:val="en-SG"/>
+        </w:rPr>
+        <w:t>Feature difference for node type 'pipe': 0.0182</w:t>
+      </w:r>
+    </w:p>
+    <w:p>
+      <w:pPr>
+        <w:rPr>
+          <w:lang w:val="en-SG"/>
+        </w:rPr>
+      </w:pPr>
+      <w:r>
+        <w:rPr>
+          <w:lang w:val="en-SG"/>
+        </w:rPr>
+        <w:t>Feature difference for node type '</w:t>
+      </w:r>
+      <w:proofErr w:type="spellStart"/>
+      <w:r>
+        <w:rPr>
+          <w:lang w:val="en-SG"/>
+        </w:rPr>
+        <w:t>process_memory</w:t>
+      </w:r>
+      <w:proofErr w:type="spellEnd"/>
+      <w:r>
+        <w:rPr>
+          <w:lang w:val="en-SG"/>
+        </w:rPr>
+        <w:t>': 2.6366</w:t>
+      </w:r>
+    </w:p>
+    <w:p>
+      <w:pPr>
+        <w:rPr>
+          <w:lang w:val="en-SG"/>
+        </w:rPr>
+      </w:pPr>
+      <w:r>
+        <w:rPr>
+          <w:lang w:val="en-SG"/>
+        </w:rPr>
+        <w:t>Feature difference for node type 'socket': 1.8636</w:t>
+      </w:r>
+    </w:p>
+    <w:p>
+      <w:pPr>
+        <w:rPr>
+          <w:lang w:val="en-SG"/>
+        </w:rPr>
+      </w:pPr>
+      <w:r>
+        <w:rPr>
+          <w:lang w:val="en-SG"/>
+        </w:rPr>
+        <w:t>Feature difference for node type 'task': 3.4637</w:t>
+      </w:r>
+    </w:p>
+    <w:p>
+      <w:pPr>
+        <w:rPr>
+          <w:lang w:val="en-SG"/>
+        </w:rPr>
+      </w:pPr>
+    </w:p>
+    <w:p>
+      <w:pPr>
+        <w:rPr>
+          <w:lang w:val="en-SG"/>
+        </w:rPr>
+      </w:pPr>
+      <w:r>
+        <w:rPr>
+          <w:lang w:val="en-SG"/>
+        </w:rPr>
+        <w:t>Comparing node features of SQLINJECTION and DATABASEENTRY Graphs</w:t>
+      </w:r>
+    </w:p>
+    <w:p>
+      <w:pPr>
+        <w:rPr>
+          <w:lang w:val="en-SG"/>
+        </w:rPr>
+      </w:pPr>
+      <w:r>
+        <w:rPr>
+          <w:lang w:val="en-SG"/>
+        </w:rPr>
+        <w:t>Feature difference for node type 'address': 0.0000</w:t>
+      </w:r>
+    </w:p>
+    <w:p>
+      <w:pPr>
+        <w:rPr>
+          <w:lang w:val="en-SG"/>
+        </w:rPr>
+      </w:pPr>
+      <w:r>
+        <w:rPr>
+          <w:lang w:val="en-SG"/>
+        </w:rPr>
+        <w:t>Feature difference for node type 'file': 4.2610</w:t>
+      </w:r>
+    </w:p>
+    <w:p>
+      <w:pPr>
+        <w:rPr>
+          <w:lang w:val="en-SG"/>
+        </w:rPr>
+      </w:pPr>
+      <w:r>
+        <w:rPr>
+          <w:lang w:val="en-SG"/>
+        </w:rPr>
+        <w:t>Feature difference for node type '</w:t>
+      </w:r>
+      <w:proofErr w:type="spellStart"/>
+      <w:r>
+        <w:rPr>
+          <w:lang w:val="en-SG"/>
+        </w:rPr>
+        <w:t>iattr</w:t>
+      </w:r>
+      <w:proofErr w:type="spellEnd"/>
+      <w:r>
+        <w:rPr>
+          <w:lang w:val="en-SG"/>
+        </w:rPr>
+        <w:t>': 0.0000</w:t>
+      </w:r>
+    </w:p>
+    <w:p>
+      <w:pPr>
+        <w:rPr>
+          <w:lang w:val="en-SG"/>
+        </w:rPr>
+      </w:pPr>
+      <w:r>
+        <w:rPr>
+          <w:lang w:val="en-SG"/>
+        </w:rPr>
+        <w:t>Feature difference for node type 'link': 0.0232</w:t>
+      </w:r>
+    </w:p>
+    <w:p>
+      <w:pPr>
+        <w:rPr>
+          <w:lang w:val="en-SG"/>
+        </w:rPr>
+      </w:pPr>
+      <w:r>
+        <w:rPr>
+          <w:lang w:val="en-SG"/>
+        </w:rPr>
+        <w:t>Feature difference for node type 'machine': 11.2493</w:t>
+      </w:r>
+    </w:p>
+    <w:p>
+      <w:pPr>
+        <w:rPr>
+          <w:lang w:val="en-SG"/>
+        </w:rPr>
+      </w:pPr>
+      <w:r>
+        <w:rPr>
+          <w:lang w:val="en-SG"/>
+        </w:rPr>
+        <w:t>Feature difference for node type 'path': 0.0154</w:t>
+      </w:r>
+    </w:p>
+    <w:p>
+      <w:pPr>
+        <w:rPr>
+          <w:lang w:val="en-SG"/>
+        </w:rPr>
+      </w:pPr>
+      <w:r>
+        <w:rPr>
+          <w:lang w:val="en-SG"/>
+        </w:rPr>
+        <w:t>Feature difference for node type 'pipe': 0.0122</w:t>
+      </w:r>
+    </w:p>
+    <w:p>
+      <w:pPr>
+        <w:rPr>
+          <w:lang w:val="en-SG"/>
+        </w:rPr>
+      </w:pPr>
+      <w:r>
+        <w:rPr>
+          <w:lang w:val="en-SG"/>
+        </w:rPr>
+        <w:t>Feature difference for node type '</w:t>
+      </w:r>
+      <w:proofErr w:type="spellStart"/>
+      <w:r>
+        <w:rPr>
+          <w:lang w:val="en-SG"/>
+        </w:rPr>
+        <w:t>process_memory</w:t>
+      </w:r>
+      <w:proofErr w:type="spellEnd"/>
+      <w:r>
+        <w:rPr>
+          <w:lang w:val="en-SG"/>
+        </w:rPr>
+        <w:t>': 2.7710</w:t>
+      </w:r>
+    </w:p>
+    <w:p>
+      <w:pPr>
+        <w:rPr>
+          <w:lang w:val="en-SG"/>
+        </w:rPr>
+      </w:pPr>
+      <w:r>
+        <w:rPr>
+          <w:lang w:val="en-SG"/>
+        </w:rPr>
+        <w:t>Feature difference for node type 'socket': 1.6098</w:t>
+      </w:r>
+    </w:p>
+    <w:p>
+      <w:pPr>
+        <w:rPr>
+          <w:lang w:val="en-SG"/>
+        </w:rPr>
+      </w:pPr>
+      <w:r>
+        <w:rPr>
+          <w:lang w:val="en-SG"/>
+        </w:rPr>
+        <w:t>Feature difference for node type 'task': 2.7836</w:t>
+      </w:r>
+    </w:p>
+    <w:p>
+      <w:pPr>
+        <w:rPr>
+          <w:lang w:val="en-SG"/>
+        </w:rPr>
+      </w:pPr>
+    </w:p>
+    <w:p>
+      <w:pPr>
+        <w:rPr>
+          <w:lang w:val="en-SG"/>
+        </w:rPr>
+      </w:pPr>
+      <w:r>
+        <w:rPr>
+          <w:lang w:val="en-SG"/>
+        </w:rPr>
+        <w:t>Comparing node features of BRUTEFORCE and LOGIN Graphs</w:t>
+      </w:r>
+    </w:p>
+    <w:p>
+      <w:pPr>
+        <w:rPr>
+          <w:lang w:val="en-SG"/>
+        </w:rPr>
+      </w:pPr>
+      <w:r>
+        <w:rPr>
+          <w:lang w:val="en-SG"/>
+        </w:rPr>
+        <w:t>Feature difference for node type 'address': 0.0000</w:t>
+      </w:r>
+    </w:p>
+    <w:p>
+      <w:pPr>
+        <w:rPr>
+          <w:lang w:val="en-SG"/>
+        </w:rPr>
+      </w:pPr>
+      <w:r>
+        <w:rPr>
+          <w:lang w:val="en-SG"/>
+        </w:rPr>
+        <w:t>Feature difference for node type 'file': 3.8742</w:t>
+      </w:r>
+    </w:p>
+    <w:p>
+      <w:pPr>
+        <w:rPr>
+          <w:lang w:val="en-SG"/>
+        </w:rPr>
+      </w:pPr>
+      <w:r>
+        <w:rPr>
+          <w:lang w:val="en-SG"/>
+        </w:rPr>
+        <w:t>Feature difference for node type '</w:t>
+      </w:r>
+      <w:proofErr w:type="spellStart"/>
+      <w:r>
+        <w:rPr>
+          <w:lang w:val="en-SG"/>
+        </w:rPr>
+        <w:t>iattr</w:t>
+      </w:r>
+      <w:proofErr w:type="spellEnd"/>
+      <w:r>
+        <w:rPr>
+          <w:lang w:val="en-SG"/>
+        </w:rPr>
+        <w:t>': 0.0012</w:t>
+      </w:r>
+    </w:p>
+    <w:p>
+      <w:pPr>
+        <w:rPr>
+          <w:lang w:val="en-SG"/>
+        </w:rPr>
+      </w:pPr>
+      <w:r>
+        <w:rPr>
+          <w:lang w:val="en-SG"/>
+        </w:rPr>
+        <w:t>Feature difference for node type 'link': 0.0888</w:t>
+      </w:r>
+    </w:p>
+    <w:p>
+      <w:pPr>
+        <w:rPr>
+          <w:lang w:val="en-SG"/>
+        </w:rPr>
+      </w:pPr>
+      <w:r>
+        <w:rPr>
+          <w:lang w:val="en-SG"/>
+        </w:rPr>
+        <w:t>Feature difference for node type 'machine': 11.2491</w:t>
+      </w:r>
+    </w:p>
+    <w:p>
+      <w:pPr>
+        <w:rPr>
+          <w:lang w:val="en-SG"/>
+        </w:rPr>
+      </w:pPr>
+      <w:r>
+        <w:rPr>
+          <w:lang w:val="en-SG"/>
+        </w:rPr>
+        <w:t>Feature difference for node type 'path': 0.0125</w:t>
+      </w:r>
+    </w:p>
+    <w:p>
+      <w:pPr>
+        <w:rPr>
+          <w:lang w:val="en-SG"/>
+        </w:rPr>
+      </w:pPr>
+      <w:r>
+        <w:rPr>
+          <w:lang w:val="en-SG"/>
+        </w:rPr>
+        <w:t>Feature difference for node type 'pipe': 0.0100</w:t>
+      </w:r>
+    </w:p>
+    <w:p>
+      <w:pPr>
+        <w:rPr>
+          <w:lang w:val="en-SG"/>
+        </w:rPr>
+      </w:pPr>
+      <w:r>
+        <w:rPr>
+          <w:lang w:val="en-SG"/>
+        </w:rPr>
+        <w:t>Feature difference for node type '</w:t>
+      </w:r>
+      <w:proofErr w:type="spellStart"/>
+      <w:r>
+        <w:rPr>
+          <w:lang w:val="en-SG"/>
+        </w:rPr>
+        <w:t>process_memory</w:t>
+      </w:r>
+      <w:proofErr w:type="spellEnd"/>
+      <w:r>
+        <w:rPr>
+          <w:lang w:val="en-SG"/>
+        </w:rPr>
+        <w:t>': 2.5919</w:t>
+      </w:r>
+    </w:p>
+    <w:p>
+      <w:pPr>
+        <w:rPr>
+          <w:lang w:val="en-SG"/>
+        </w:rPr>
+      </w:pPr>
+      <w:r>
+        <w:rPr>
+          <w:lang w:val="en-SG"/>
+        </w:rPr>
+        <w:t>Feature difference for node type 'socket': 1.9825</w:t>
+      </w:r>
+    </w:p>
+    <w:p>
+      <w:pPr>
+        <w:rPr>
+          <w:lang w:val="en-SG"/>
+        </w:rPr>
+      </w:pPr>
+      <w:r>
+        <w:rPr>
+          <w:lang w:val="en-SG"/>
+        </w:rPr>
+        <w:t>Feature difference for node type 'task': 3.6577</w:t>
+      </w:r>
+    </w:p>
+    <w:p>
+      <w:pPr>
+        <w:rPr>
+          <w:lang w:val="en-SG"/>
+        </w:rPr>
+      </w:pPr>
+      <w:r>
+        <w:rPr>
+          <w:lang w:val="en-SG"/>
+        </w:rPr>
+        <w:br w:type="page"/>
+      </w:r>
+    </w:p>
+    <w:p>
+      <w:pPr>
+        <w:pStyle w:val="Heading1"/>
+        <w:rPr>
+          <w:lang w:val="en-SG"/>
+        </w:rPr>
+      </w:pPr>
+      <w:r>
+        <w:rPr>
+          <w:lang w:val="en-SG"/>
+        </w:rPr>
+        <w:lastRenderedPageBreak/>
+        <w:t>Graph Classification</w:t>
+      </w:r>
+    </w:p>
+    <w:p>
+      <w:pPr>
+        <w:pStyle w:val="Heading2"/>
+        <w:rPr>
+          <w:lang w:val="en-SG"/>
+        </w:rPr>
+      </w:pPr>
+      <w:r>
+        <w:rPr>
+          <w:lang w:val="en-SG"/>
+        </w:rPr>
+        <w:t>Model Architecture</w:t>
+      </w:r>
     </w:p>
     <w:p>
       <w:pPr>
@@ -13589,362 +15376,424 @@
         <w:rPr>
           <w:lang w:val="en-SG"/>
         </w:rPr>
-        <w:t xml:space="preserve">Between </w:t>
-      </w:r>
-      <w:r>
-        <w:rPr>
-          <w:lang w:val="en-SG"/>
-        </w:rPr>
-        <w:t>Graph Counter Types</w:t>
-      </w:r>
-    </w:p>
-    <w:p>
-      <w:pPr>
-        <w:rPr>
-          <w:lang w:val="en-SG"/>
-        </w:rPr>
-      </w:pPr>
-    </w:p>
-    <w:p>
-      <w:pPr>
-        <w:rPr>
-          <w:lang w:val="en-SG"/>
-        </w:rPr>
-      </w:pPr>
-      <w:r>
-        <w:rPr>
-          <w:lang w:val="en-SG"/>
-        </w:rPr>
-        <w:t xml:space="preserve">Comparing XSSSTORED </w:t>
-      </w:r>
-      <w:r>
-        <w:rPr>
-          <w:lang w:val="en-SG"/>
-        </w:rPr>
-        <w:t>and MESSAGE</w:t>
-      </w:r>
-      <w:r>
-        <w:rPr>
-          <w:lang w:val="en-SG"/>
-        </w:rPr>
-        <w:t xml:space="preserve"> Graphs</w:t>
-      </w:r>
-    </w:p>
-    <w:p>
-      <w:pPr>
-        <w:rPr>
-          <w:lang w:val="en-SG"/>
-        </w:rPr>
-      </w:pPr>
-      <w:r>
-        <w:rPr>
-          <w:lang w:val="en-SG"/>
-        </w:rPr>
-        <w:t>Node Overlap:  0.9418613476630691</w:t>
-      </w:r>
-    </w:p>
-    <w:p>
-      <w:pPr>
-        <w:rPr>
-          <w:lang w:val="en-SG"/>
-        </w:rPr>
-      </w:pPr>
-      <w:r>
-        <w:rPr>
-          <w:lang w:val="en-SG"/>
-        </w:rPr>
-        <w:t>Edge Overlap:  0.04365207617549761</w:t>
-      </w:r>
-    </w:p>
-    <w:p>
-      <w:pPr>
-        <w:rPr>
-          <w:lang w:val="en-SG"/>
-        </w:rPr>
-      </w:pPr>
-    </w:p>
-    <w:p>
-      <w:pPr>
-        <w:rPr>
-          <w:lang w:val="en-SG"/>
-        </w:rPr>
-      </w:pPr>
-      <w:r>
-        <w:rPr>
-          <w:lang w:val="en-SG"/>
-        </w:rPr>
-        <w:t xml:space="preserve">Comparing XSSREFLECTED </w:t>
-      </w:r>
-      <w:r>
-        <w:rPr>
-          <w:lang w:val="en-SG"/>
-        </w:rPr>
-        <w:t>and SUBMIT</w:t>
-      </w:r>
-      <w:r>
-        <w:rPr>
-          <w:lang w:val="en-SG"/>
-        </w:rPr>
-        <w:t xml:space="preserve"> Graphs</w:t>
-      </w:r>
-    </w:p>
-    <w:p>
-      <w:pPr>
-        <w:rPr>
-          <w:lang w:val="en-SG"/>
-        </w:rPr>
-      </w:pPr>
-      <w:r>
-        <w:rPr>
-          <w:lang w:val="en-SG"/>
-        </w:rPr>
-        <w:t>Node Overlap:  0.4928944618599791</w:t>
-      </w:r>
-    </w:p>
-    <w:p>
-      <w:pPr>
-        <w:rPr>
-          <w:lang w:val="en-SG"/>
-        </w:rPr>
-      </w:pPr>
-      <w:r>
-        <w:rPr>
-          <w:lang w:val="en-SG"/>
-        </w:rPr>
-        <w:t>Edge Overlap:  0.03322744367765728</w:t>
-      </w:r>
-    </w:p>
-    <w:p>
-      <w:pPr>
-        <w:rPr>
-          <w:lang w:val="en-SG"/>
-        </w:rPr>
-      </w:pPr>
-    </w:p>
-    <w:p>
-      <w:pPr>
-        <w:rPr>
-          <w:lang w:val="en-SG"/>
-        </w:rPr>
-      </w:pPr>
-      <w:r>
-        <w:rPr>
-          <w:lang w:val="en-SG"/>
-        </w:rPr>
-        <w:t xml:space="preserve">Comparing XSSDOM </w:t>
-      </w:r>
-      <w:r>
-        <w:rPr>
-          <w:lang w:val="en-SG"/>
-        </w:rPr>
-        <w:t>and QUERY</w:t>
-      </w:r>
-      <w:r>
-        <w:rPr>
-          <w:lang w:val="en-SG"/>
-        </w:rPr>
-        <w:t xml:space="preserve"> Graphs</w:t>
-      </w:r>
-    </w:p>
-    <w:p>
-      <w:pPr>
-        <w:rPr>
-          <w:lang w:val="en-SG"/>
-        </w:rPr>
-      </w:pPr>
-      <w:r>
-        <w:rPr>
-          <w:lang w:val="en-SG"/>
-        </w:rPr>
-        <w:t>Node Overlap:  0.3409691629955947</w:t>
-      </w:r>
-    </w:p>
-    <w:p>
-      <w:pPr>
-        <w:rPr>
-          <w:lang w:val="en-SG"/>
-        </w:rPr>
-      </w:pPr>
-      <w:r>
-        <w:rPr>
-          <w:lang w:val="en-SG"/>
-        </w:rPr>
-        <w:t>Edge Overlap:  0.026403454657618754</w:t>
-      </w:r>
-    </w:p>
-    <w:p>
-      <w:pPr>
-        <w:rPr>
-          <w:lang w:val="en-SG"/>
-        </w:rPr>
-      </w:pPr>
-    </w:p>
-    <w:p>
-      <w:pPr>
-        <w:rPr>
-          <w:lang w:val="en-SG"/>
-        </w:rPr>
-      </w:pPr>
-      <w:r>
-        <w:rPr>
-          <w:lang w:val="en-SG"/>
-        </w:rPr>
-        <w:t xml:space="preserve">Comparing COMMANDINJECTION </w:t>
-      </w:r>
-      <w:r>
-        <w:rPr>
-          <w:lang w:val="en-SG"/>
-        </w:rPr>
-        <w:t>and PING</w:t>
-      </w:r>
-      <w:r>
-        <w:rPr>
-          <w:lang w:val="en-SG"/>
-        </w:rPr>
-        <w:t xml:space="preserve"> Graphs</w:t>
-      </w:r>
-    </w:p>
-    <w:p>
-      <w:pPr>
-        <w:rPr>
-          <w:lang w:val="en-SG"/>
-        </w:rPr>
-      </w:pPr>
-      <w:r>
-        <w:rPr>
-          <w:lang w:val="en-SG"/>
-        </w:rPr>
-        <w:t>Node Overlap:  0.683511741764169</w:t>
-      </w:r>
-    </w:p>
-    <w:p>
-      <w:pPr>
-        <w:rPr>
-          <w:lang w:val="en-SG"/>
-        </w:rPr>
-      </w:pPr>
-      <w:r>
-        <w:rPr>
-          <w:lang w:val="en-SG"/>
-        </w:rPr>
-        <w:t>Edge Overlap:  0.04175514903415633</w:t>
-      </w:r>
-    </w:p>
-    <w:p>
-      <w:pPr>
-        <w:rPr>
-          <w:lang w:val="en-SG"/>
-        </w:rPr>
-      </w:pPr>
-    </w:p>
-    <w:p>
-      <w:pPr>
-        <w:rPr>
-          <w:lang w:val="en-SG"/>
-        </w:rPr>
-      </w:pPr>
-      <w:r>
-        <w:rPr>
-          <w:lang w:val="en-SG"/>
-        </w:rPr>
-        <w:t xml:space="preserve">Comparing SQLINJECTION </w:t>
-      </w:r>
-      <w:r>
-        <w:rPr>
-          <w:lang w:val="en-SG"/>
-        </w:rPr>
-        <w:t>and DATABASEENTRY</w:t>
-      </w:r>
-      <w:r>
-        <w:rPr>
-          <w:lang w:val="en-SG"/>
-        </w:rPr>
-        <w:t xml:space="preserve"> Graphs</w:t>
-      </w:r>
-    </w:p>
-    <w:p>
-      <w:pPr>
-        <w:rPr>
-          <w:lang w:val="en-SG"/>
-        </w:rPr>
-      </w:pPr>
-      <w:r>
-        <w:rPr>
-          <w:lang w:val="en-SG"/>
-        </w:rPr>
-        <w:t>Node Overlap:  0.5167897918065816</w:t>
-      </w:r>
-    </w:p>
-    <w:p>
-      <w:pPr>
-        <w:rPr>
-          <w:lang w:val="en-SG"/>
-        </w:rPr>
-      </w:pPr>
-      <w:r>
-        <w:rPr>
-          <w:lang w:val="en-SG"/>
-        </w:rPr>
-        <w:t>Edge Overlap:  0.04280762564991335</w:t>
-      </w:r>
-    </w:p>
-    <w:p>
-      <w:pPr>
-        <w:rPr>
-          <w:lang w:val="en-SG"/>
-        </w:rPr>
-      </w:pPr>
-    </w:p>
-    <w:p>
-      <w:pPr>
-        <w:rPr>
-          <w:lang w:val="en-SG"/>
-        </w:rPr>
-      </w:pPr>
-      <w:r>
-        <w:rPr>
-          <w:lang w:val="en-SG"/>
-        </w:rPr>
-        <w:t xml:space="preserve">Comparing BRUTEFORCE </w:t>
-      </w:r>
-      <w:r>
-        <w:rPr>
-          <w:lang w:val="en-SG"/>
-        </w:rPr>
-        <w:t>and LOGIN</w:t>
-      </w:r>
-      <w:r>
-        <w:rPr>
-          <w:lang w:val="en-SG"/>
-        </w:rPr>
-        <w:t xml:space="preserve"> Graphs</w:t>
-      </w:r>
-    </w:p>
-    <w:p>
-      <w:pPr>
-        <w:rPr>
-          <w:lang w:val="en-SG"/>
-        </w:rPr>
-      </w:pPr>
-      <w:r>
-        <w:rPr>
-          <w:lang w:val="en-SG"/>
-        </w:rPr>
-        <w:t>Node Overlap:  0.5373865818928406</w:t>
-      </w:r>
-    </w:p>
-    <w:p>
-      <w:pPr>
-        <w:rPr>
-          <w:lang w:val="en-SG"/>
-        </w:rPr>
-      </w:pPr>
-      <w:r>
-        <w:rPr>
-          <w:lang w:val="en-SG"/>
-        </w:rPr>
-        <w:t>Edge Overlap:  0.031077823691460057</w:t>
-      </w:r>
+        <w:t>Relational Graph Convolutional Network (RGCN)</w:t>
+      </w:r>
+    </w:p>
+    <w:p>
+      <w:pPr>
+        <w:rPr>
+          <w:lang w:val="en-SG"/>
+        </w:rPr>
+      </w:pPr>
+      <w:r>
+        <w:rPr>
+          <w:lang w:val="en-SG"/>
+        </w:rPr>
+        <w:t xml:space="preserve">The RGCN is responsible for performing message passing and learning node embeddings for each type of node in the graph. For this project, two layers of graph convolution were applied to the graph’s node embeddings. Between the two layers, a </w:t>
+      </w:r>
+      <w:proofErr w:type="spellStart"/>
+      <w:r>
+        <w:rPr>
+          <w:lang w:val="en-SG"/>
+        </w:rPr>
+        <w:t>ReLU</w:t>
+      </w:r>
+      <w:proofErr w:type="spellEnd"/>
+      <w:r>
+        <w:rPr>
+          <w:lang w:val="en-SG"/>
+        </w:rPr>
+        <w:t xml:space="preserve"> activation function was used to introduce non-linearity and enhance the model’s ability to capture complex relationships within the graph. The RGCN leverages the graph's heterogeneity by applying separate convolution operations for each edge type.</w:t>
+      </w:r>
+    </w:p>
+    <w:p>
+      <w:pPr>
+        <w:rPr>
+          <w:lang w:val="en-SG"/>
+        </w:rPr>
+      </w:pPr>
+    </w:p>
+    <w:p>
+      <w:pPr>
+        <w:pStyle w:val="Heading3"/>
+        <w:rPr>
+          <w:lang w:val="en-SG"/>
+        </w:rPr>
+      </w:pPr>
+      <w:r>
+        <w:rPr>
+          <w:lang w:val="en-SG"/>
+        </w:rPr>
+        <w:t>Heterogeneous Graph Classifier</w:t>
+      </w:r>
+    </w:p>
+    <w:p>
+      <w:pPr>
+        <w:rPr>
+          <w:lang w:val="en-SG"/>
+        </w:rPr>
+      </w:pPr>
+      <w:r>
+        <w:rPr>
+          <w:lang w:val="en-SG"/>
+        </w:rPr>
+        <w:t>The graph classifier module is designed to classify the graph as a whole, predicting whether it is benign or malicious based on the aggregated node features. The process is as follows:</w:t>
+      </w:r>
+    </w:p>
+    <w:p>
+      <w:pPr>
+        <w:rPr>
+          <w:lang w:val="en-SG"/>
+        </w:rPr>
+      </w:pPr>
+    </w:p>
+    <w:p>
+      <w:pPr>
+        <w:pStyle w:val="ListParagraph"/>
+        <w:numPr>
+          <w:ilvl w:val="0"/>
+          <w:numId w:val="13"/>
+        </w:numPr>
+        <w:rPr>
+          <w:lang w:val="en-SG"/>
+        </w:rPr>
+      </w:pPr>
+      <w:r>
+        <w:rPr>
+          <w:lang w:val="en-SG"/>
+        </w:rPr>
+        <w:t>The RGCN generates updated node embeddings for each type of node in the graph after the message-passing steps.</w:t>
+      </w:r>
+    </w:p>
+    <w:p>
+      <w:pPr>
+        <w:pStyle w:val="ListParagraph"/>
+        <w:numPr>
+          <w:ilvl w:val="0"/>
+          <w:numId w:val="13"/>
+        </w:numPr>
+        <w:rPr>
+          <w:lang w:val="en-SG"/>
+        </w:rPr>
+      </w:pPr>
+      <w:r>
+        <w:rPr>
+          <w:lang w:val="en-SG"/>
+        </w:rPr>
+        <w:t>These embeddings are aggregated into a single graph-level representation using mean pooling across each node type.</w:t>
+      </w:r>
+    </w:p>
+    <w:p>
+      <w:pPr>
+        <w:pStyle w:val="ListParagraph"/>
+        <w:numPr>
+          <w:ilvl w:val="0"/>
+          <w:numId w:val="13"/>
+        </w:numPr>
+        <w:rPr>
+          <w:lang w:val="en-SG"/>
+        </w:rPr>
+      </w:pPr>
+      <w:r>
+        <w:rPr>
+          <w:lang w:val="en-SG"/>
+        </w:rPr>
+        <w:t>The aggregated representations from all node types are summed together to form a holistic graph embedding.</w:t>
+      </w:r>
+    </w:p>
+    <w:p>
+      <w:pPr>
+        <w:pStyle w:val="ListParagraph"/>
+        <w:numPr>
+          <w:ilvl w:val="0"/>
+          <w:numId w:val="13"/>
+        </w:numPr>
+        <w:rPr>
+          <w:lang w:val="en-SG"/>
+        </w:rPr>
+      </w:pPr>
+      <w:r>
+        <w:rPr>
+          <w:lang w:val="en-SG"/>
+        </w:rPr>
+        <w:t>A fully connected layer maps this graph embedding to the desired class label, where 1 represents a malicious graph, and 0 represents a benign graph.</w:t>
+      </w:r>
+    </w:p>
+    <w:p>
+      <w:pPr>
+        <w:rPr>
+          <w:lang w:val="en-SG"/>
+        </w:rPr>
+      </w:pPr>
+    </w:p>
+    <w:p>
+      <w:pPr>
+        <w:pStyle w:val="Heading2"/>
+        <w:rPr>
+          <w:lang w:val="en-SG"/>
+        </w:rPr>
+      </w:pPr>
+      <w:r>
+        <w:rPr>
+          <w:lang w:val="en-SG"/>
+        </w:rPr>
+        <w:t>Parameter Tuning</w:t>
+      </w:r>
+    </w:p>
+    <w:p>
+      <w:pPr>
+        <w:pStyle w:val="Heading3"/>
+        <w:rPr>
+          <w:lang w:val="en-SG"/>
+        </w:rPr>
+      </w:pPr>
+      <w:r>
+        <w:rPr>
+          <w:lang w:val="en-SG"/>
+        </w:rPr>
+        <w:t>Feature Embedding Sizes</w:t>
+      </w:r>
+    </w:p>
+    <w:p>
+      <w:pPr>
+        <w:rPr>
+          <w:lang w:val="en-SG"/>
+        </w:rPr>
+      </w:pPr>
+      <w:r>
+        <w:rPr>
+          <w:lang w:val="en-SG"/>
+        </w:rPr>
+        <w:t>Experiments were conducted with node feature embeddings of sizes 32, 64, and 128. While attempting to use 256 embeddings, computational constraints resulted in out-of-memory errors, preventing these experiments from being completed.</w:t>
+      </w:r>
+    </w:p>
+    <w:p>
+      <w:pPr>
+        <w:rPr>
+          <w:lang w:val="en-SG"/>
+        </w:rPr>
+      </w:pPr>
+    </w:p>
+    <w:p>
+      <w:pPr>
+        <w:pStyle w:val="Heading3"/>
+        <w:rPr>
+          <w:lang w:val="en-SG"/>
+        </w:rPr>
+      </w:pPr>
+      <w:r>
+        <w:rPr>
+          <w:lang w:val="en-SG"/>
+        </w:rPr>
+        <w:t>Epochs</w:t>
+      </w:r>
+    </w:p>
+    <w:p>
+      <w:pPr>
+        <w:rPr>
+          <w:lang w:val="en-SG"/>
+        </w:rPr>
+      </w:pPr>
+      <w:r>
+        <w:rPr>
+          <w:lang w:val="en-SG"/>
+        </w:rPr>
+        <w:t>The training process was tested with 5, 10, and 20 epochs to identify the optimal number of iterations required for the model to converge effectively and produce accurate results. The trade-off between training time and accuracy was considered when selecting the best configuration.</w:t>
+      </w:r>
+    </w:p>
+    <w:p>
+      <w:pPr>
+        <w:rPr>
+          <w:lang w:val="en-SG"/>
+        </w:rPr>
+      </w:pPr>
+    </w:p>
+    <w:p>
+      <w:pPr>
+        <w:rPr>
+          <w:lang w:val="en-SG"/>
+        </w:rPr>
+      </w:pPr>
+    </w:p>
+    <w:p>
+      <w:pPr>
+        <w:rPr>
+          <w:lang w:val="en-SG"/>
+        </w:rPr>
+      </w:pPr>
+    </w:p>
+    <w:p>
+      <w:pPr>
+        <w:rPr>
+          <w:lang w:val="en-SG"/>
+        </w:rPr>
+      </w:pPr>
+    </w:p>
+    <w:p>
+      <w:pPr>
+        <w:rPr>
+          <w:lang w:val="en-SG"/>
+        </w:rPr>
+      </w:pPr>
+    </w:p>
+    <w:p>
+      <w:pPr>
+        <w:rPr>
+          <w:lang w:val="en-SG"/>
+        </w:rPr>
+      </w:pPr>
+    </w:p>
+    <w:p>
+      <w:pPr>
+        <w:rPr>
+          <w:lang w:val="en-SG"/>
+        </w:rPr>
+      </w:pPr>
+    </w:p>
+    <w:p>
+      <w:pPr>
+        <w:rPr>
+          <w:lang w:val="en-SG"/>
+        </w:rPr>
+      </w:pPr>
+    </w:p>
+    <w:p>
+      <w:pPr>
+        <w:pStyle w:val="Heading2"/>
+        <w:rPr>
+          <w:lang w:val="en-SG"/>
+        </w:rPr>
+      </w:pPr>
+      <w:r>
+        <w:rPr>
+          <w:lang w:val="en-SG"/>
+        </w:rPr>
+        <w:lastRenderedPageBreak/>
+        <w:t>Results</w:t>
+      </w:r>
+    </w:p>
+    <w:p>
+      <w:pPr>
+        <w:rPr>
+          <w:lang w:val="en-SG"/>
+        </w:rPr>
+      </w:pPr>
+      <w:r>
+        <w:rPr>
+          <w:lang w:val="en-SG"/>
+        </w:rPr>
+        <w:t>-Insert Table for 32, 64, 128 10 epochs-</w:t>
+      </w:r>
+    </w:p>
+    <w:p>
+      <w:pPr>
+        <w:rPr>
+          <w:lang w:val="en-SG"/>
+        </w:rPr>
+      </w:pPr>
+      <w:r>
+        <w:rPr>
+          <w:lang w:val="en-SG"/>
+        </w:rPr>
+        <w:t>-Insert Table for 64, 20 epochs-</w:t>
+      </w:r>
+    </w:p>
+    <w:p>
+      <w:pPr>
+        <w:rPr>
+          <w:lang w:val="en-SG"/>
+        </w:rPr>
+      </w:pPr>
+      <w:r>
+        <w:rPr>
+          <w:lang w:val="en-SG"/>
+        </w:rPr>
+        <w:t xml:space="preserve">-Insert Table for all graphs </w:t>
+      </w:r>
+      <w:proofErr w:type="spellStart"/>
+      <w:r>
+        <w:rPr>
+          <w:lang w:val="en-SG"/>
+        </w:rPr>
+        <w:t>acc</w:t>
+      </w:r>
+      <w:proofErr w:type="spellEnd"/>
+      <w:r>
+        <w:rPr>
+          <w:lang w:val="en-SG"/>
+        </w:rPr>
+        <w:t xml:space="preserve">, </w:t>
+      </w:r>
+      <w:proofErr w:type="spellStart"/>
+      <w:r>
+        <w:rPr>
+          <w:lang w:val="en-SG"/>
+        </w:rPr>
+        <w:t>prec</w:t>
+      </w:r>
+      <w:proofErr w:type="spellEnd"/>
+      <w:r>
+        <w:rPr>
+          <w:lang w:val="en-SG"/>
+        </w:rPr>
+        <w:t>, recall, f1-</w:t>
+      </w:r>
+    </w:p>
+    <w:p>
+      <w:pPr>
+        <w:rPr>
+          <w:lang w:val="en-SG"/>
+        </w:rPr>
+      </w:pPr>
+    </w:p>
+    <w:p>
+      <w:pPr>
+        <w:pStyle w:val="Heading1"/>
+        <w:rPr>
+          <w:lang w:val="en-SG"/>
+        </w:rPr>
+      </w:pPr>
+      <w:r>
+        <w:rPr>
+          <w:lang w:val="en-SG"/>
+        </w:rPr>
+        <w:t>Conclusion</w:t>
+      </w:r>
+    </w:p>
+    <w:p>
+      <w:pPr>
+        <w:pStyle w:val="Heading1"/>
+        <w:rPr>
+          <w:lang w:val="en-SG"/>
+        </w:rPr>
+      </w:pPr>
+      <w:r>
+        <w:rPr>
+          <w:lang w:val="en-SG"/>
+        </w:rPr>
+        <w:t>Further Improvements</w:t>
+      </w:r>
+    </w:p>
+    <w:p>
+      <w:pPr>
+        <w:pStyle w:val="Heading1"/>
+        <w:rPr>
+          <w:lang w:val="en-SG"/>
+        </w:rPr>
+      </w:pPr>
+      <w:r>
+        <w:rPr>
+          <w:lang w:val="en-SG"/>
+        </w:rPr>
+        <w:t>References</w:t>
+      </w:r>
+    </w:p>
+    <w:p>
+      <w:pPr>
+        <w:rPr>
+          <w:lang w:val="en-SG"/>
+        </w:rPr>
+      </w:pPr>
     </w:p>
     <w:p>
       <w:pPr>
@@ -14128,9 +15977,9 @@
     </w:lvl>
   </w:abstractNum>
   <w:abstractNum w:abstractNumId="3" w15:restartNumberingAfterBreak="0">
-    <w:nsid w:val="0FD5178D"/>
+    <w:nsid w:val="064D799E"/>
     <w:multiLevelType w:val="hybridMultilevel"/>
-    <w:tmpl w:val="73C83352"/>
+    <w:tmpl w:val="79A8B6AA"/>
     <w:lvl w:ilvl="0" w:tplc="0809000F">
       <w:start w:val="1"/>
       <w:numFmt w:val="decimal"/>
@@ -14217,9 +16066,9 @@
     </w:lvl>
   </w:abstractNum>
   <w:abstractNum w:abstractNumId="4" w15:restartNumberingAfterBreak="0">
-    <w:nsid w:val="384C003F"/>
+    <w:nsid w:val="0FD5178D"/>
     <w:multiLevelType w:val="hybridMultilevel"/>
-    <w:tmpl w:val="ED36C93E"/>
+    <w:tmpl w:val="73C83352"/>
     <w:lvl w:ilvl="0" w:tplc="0809000F">
       <w:start w:val="1"/>
       <w:numFmt w:val="decimal"/>
@@ -14306,6 +16155,95 @@
     </w:lvl>
   </w:abstractNum>
   <w:abstractNum w:abstractNumId="5" w15:restartNumberingAfterBreak="0">
+    <w:nsid w:val="384C003F"/>
+    <w:multiLevelType w:val="hybridMultilevel"/>
+    <w:tmpl w:val="ED36C93E"/>
+    <w:lvl w:ilvl="0" w:tplc="0809000F">
+      <w:start w:val="1"/>
+      <w:numFmt w:val="decimal"/>
+      <w:lvlText w:val="%1."/>
+      <w:lvlJc w:val="left"/>
+      <w:pPr>
+        <w:ind w:left="720" w:hanging="360"/>
+      </w:pPr>
+      <w:rPr>
+        <w:rFonts w:hint="default"/>
+      </w:rPr>
+    </w:lvl>
+    <w:lvl w:ilvl="1" w:tplc="08090019" w:tentative="1">
+      <w:start w:val="1"/>
+      <w:numFmt w:val="lowerLetter"/>
+      <w:lvlText w:val="%2."/>
+      <w:lvlJc w:val="left"/>
+      <w:pPr>
+        <w:ind w:left="1440" w:hanging="360"/>
+      </w:pPr>
+    </w:lvl>
+    <w:lvl w:ilvl="2" w:tplc="0809001B" w:tentative="1">
+      <w:start w:val="1"/>
+      <w:numFmt w:val="lowerRoman"/>
+      <w:lvlText w:val="%3."/>
+      <w:lvlJc w:val="right"/>
+      <w:pPr>
+        <w:ind w:left="2160" w:hanging="180"/>
+      </w:pPr>
+    </w:lvl>
+    <w:lvl w:ilvl="3" w:tplc="0809000F" w:tentative="1">
+      <w:start w:val="1"/>
+      <w:numFmt w:val="decimal"/>
+      <w:lvlText w:val="%4."/>
+      <w:lvlJc w:val="left"/>
+      <w:pPr>
+        <w:ind w:left="2880" w:hanging="360"/>
+      </w:pPr>
+    </w:lvl>
+    <w:lvl w:ilvl="4" w:tplc="08090019" w:tentative="1">
+      <w:start w:val="1"/>
+      <w:numFmt w:val="lowerLetter"/>
+      <w:lvlText w:val="%5."/>
+      <w:lvlJc w:val="left"/>
+      <w:pPr>
+        <w:ind w:left="3600" w:hanging="360"/>
+      </w:pPr>
+    </w:lvl>
+    <w:lvl w:ilvl="5" w:tplc="0809001B" w:tentative="1">
+      <w:start w:val="1"/>
+      <w:numFmt w:val="lowerRoman"/>
+      <w:lvlText w:val="%6."/>
+      <w:lvlJc w:val="right"/>
+      <w:pPr>
+        <w:ind w:left="4320" w:hanging="180"/>
+      </w:pPr>
+    </w:lvl>
+    <w:lvl w:ilvl="6" w:tplc="0809000F" w:tentative="1">
+      <w:start w:val="1"/>
+      <w:numFmt w:val="decimal"/>
+      <w:lvlText w:val="%7."/>
+      <w:lvlJc w:val="left"/>
+      <w:pPr>
+        <w:ind w:left="5040" w:hanging="360"/>
+      </w:pPr>
+    </w:lvl>
+    <w:lvl w:ilvl="7" w:tplc="08090019" w:tentative="1">
+      <w:start w:val="1"/>
+      <w:numFmt w:val="lowerLetter"/>
+      <w:lvlText w:val="%8."/>
+      <w:lvlJc w:val="left"/>
+      <w:pPr>
+        <w:ind w:left="5760" w:hanging="360"/>
+      </w:pPr>
+    </w:lvl>
+    <w:lvl w:ilvl="8" w:tplc="0809001B" w:tentative="1">
+      <w:start w:val="1"/>
+      <w:numFmt w:val="lowerRoman"/>
+      <w:lvlText w:val="%9."/>
+      <w:lvlJc w:val="right"/>
+      <w:pPr>
+        <w:ind w:left="6480" w:hanging="180"/>
+      </w:pPr>
+    </w:lvl>
+  </w:abstractNum>
+  <w:abstractNum w:abstractNumId="6" w15:restartNumberingAfterBreak="0">
     <w:nsid w:val="43320E0A"/>
     <w:multiLevelType w:val="hybridMultilevel"/>
     <w:tmpl w:val="7BD646DE"/>
@@ -14418,7 +16356,7 @@
       </w:rPr>
     </w:lvl>
   </w:abstractNum>
-  <w:abstractNum w:abstractNumId="6" w15:restartNumberingAfterBreak="0">
+  <w:abstractNum w:abstractNumId="7" w15:restartNumberingAfterBreak="0">
     <w:nsid w:val="43AB4B08"/>
     <w:multiLevelType w:val="hybridMultilevel"/>
     <w:tmpl w:val="8A0ED142"/>
@@ -14531,7 +16469,7 @@
       </w:rPr>
     </w:lvl>
   </w:abstractNum>
-  <w:abstractNum w:abstractNumId="7" w15:restartNumberingAfterBreak="0">
+  <w:abstractNum w:abstractNumId="8" w15:restartNumberingAfterBreak="0">
     <w:nsid w:val="629A723B"/>
     <w:multiLevelType w:val="hybridMultilevel"/>
     <w:tmpl w:val="87C63DCE"/>
@@ -14643,7 +16581,7 @@
       </w:rPr>
     </w:lvl>
   </w:abstractNum>
-  <w:abstractNum w:abstractNumId="8" w15:restartNumberingAfterBreak="0">
+  <w:abstractNum w:abstractNumId="9" w15:restartNumberingAfterBreak="0">
     <w:nsid w:val="638F3AAC"/>
     <w:multiLevelType w:val="hybridMultilevel"/>
     <w:tmpl w:val="1BF619F6"/>
@@ -14756,7 +16694,7 @@
       </w:rPr>
     </w:lvl>
   </w:abstractNum>
-  <w:abstractNum w:abstractNumId="9" w15:restartNumberingAfterBreak="0">
+  <w:abstractNum w:abstractNumId="10" w15:restartNumberingAfterBreak="0">
     <w:nsid w:val="63E63DC2"/>
     <w:multiLevelType w:val="hybridMultilevel"/>
     <w:tmpl w:val="8766CBCC"/>
@@ -14845,7 +16783,7 @@
       </w:pPr>
     </w:lvl>
   </w:abstractNum>
-  <w:abstractNum w:abstractNumId="10" w15:restartNumberingAfterBreak="0">
+  <w:abstractNum w:abstractNumId="11" w15:restartNumberingAfterBreak="0">
     <w:nsid w:val="67433A4B"/>
     <w:multiLevelType w:val="hybridMultilevel"/>
     <w:tmpl w:val="9084A610"/>
@@ -14934,7 +16872,7 @@
       </w:pPr>
     </w:lvl>
   </w:abstractNum>
-  <w:abstractNum w:abstractNumId="11" w15:restartNumberingAfterBreak="0">
+  <w:abstractNum w:abstractNumId="12" w15:restartNumberingAfterBreak="0">
     <w:nsid w:val="7D98749D"/>
     <w:multiLevelType w:val="hybridMultilevel"/>
     <w:tmpl w:val="220CA850"/>
@@ -15056,31 +16994,34 @@
     <w:abstractNumId w:val="2"/>
   </w:num>
   <w:num w:numId="4" w16cid:durableId="1849977251">
+    <w:abstractNumId w:val="7"/>
+  </w:num>
+  <w:num w:numId="5" w16cid:durableId="1729497392">
     <w:abstractNumId w:val="6"/>
   </w:num>
-  <w:num w:numId="5" w16cid:durableId="1729497392">
+  <w:num w:numId="6" w16cid:durableId="1573151729">
+    <w:abstractNumId w:val="9"/>
+  </w:num>
+  <w:num w:numId="7" w16cid:durableId="2009138777">
+    <w:abstractNumId w:val="10"/>
+  </w:num>
+  <w:num w:numId="8" w16cid:durableId="2079789248">
+    <w:abstractNumId w:val="4"/>
+  </w:num>
+  <w:num w:numId="9" w16cid:durableId="1270772928">
+    <w:abstractNumId w:val="11"/>
+  </w:num>
+  <w:num w:numId="10" w16cid:durableId="855005149">
     <w:abstractNumId w:val="5"/>
   </w:num>
-  <w:num w:numId="6" w16cid:durableId="1573151729">
+  <w:num w:numId="11" w16cid:durableId="1956907092">
+    <w:abstractNumId w:val="12"/>
+  </w:num>
+  <w:num w:numId="12" w16cid:durableId="1938246980">
     <w:abstractNumId w:val="8"/>
   </w:num>
-  <w:num w:numId="7" w16cid:durableId="2009138777">
-    <w:abstractNumId w:val="9"/>
-  </w:num>
-  <w:num w:numId="8" w16cid:durableId="2079789248">
+  <w:num w:numId="13" w16cid:durableId="1376000116">
     <w:abstractNumId w:val="3"/>
-  </w:num>
-  <w:num w:numId="9" w16cid:durableId="1270772928">
-    <w:abstractNumId w:val="10"/>
-  </w:num>
-  <w:num w:numId="10" w16cid:durableId="855005149">
-    <w:abstractNumId w:val="4"/>
-  </w:num>
-  <w:num w:numId="11" w16cid:durableId="1956907092">
-    <w:abstractNumId w:val="11"/>
-  </w:num>
-  <w:num w:numId="12" w16cid:durableId="1938246980">
-    <w:abstractNumId w:val="7"/>
   </w:num>
 </w:numbering>
 </file>
@@ -15543,6 +17484,29 @@
       <w:color w:val="243F60" w:themeColor="accent1" w:themeShade="7F"/>
     </w:rPr>
   </w:style>
+  <w:style w:type="paragraph" w:styleId="Heading4">
+    <w:name w:val="heading 4"/>
+    <w:basedOn w:val="Normal"/>
+    <w:next w:val="Normal"/>
+    <w:link w:val="Heading4Char"/>
+    <w:uiPriority w:val="9"/>
+    <w:semiHidden/>
+    <w:unhideWhenUsed/>
+    <w:qFormat/>
+    <w:rsid w:val="00E47436"/>
+    <w:pPr>
+      <w:keepNext/>
+      <w:keepLines/>
+      <w:spacing w:before="40"/>
+      <w:outlineLvl w:val="3"/>
+    </w:pPr>
+    <w:rPr>
+      <w:rFonts w:asciiTheme="majorHAnsi" w:eastAsiaTheme="majorEastAsia" w:hAnsiTheme="majorHAnsi" w:cstheme="majorBidi"/>
+      <w:i/>
+      <w:iCs/>
+      <w:color w:val="365F91" w:themeColor="accent1" w:themeShade="BF"/>
+    </w:rPr>
+  </w:style>
   <w:style w:type="character" w:default="1" w:styleId="DefaultParagraphFont">
     <w:name w:val="Default Paragraph Font"/>
     <w:uiPriority w:val="1"/>
@@ -15933,6 +17897,20 @@
       </w:tblBorders>
     </w:tblPr>
   </w:style>
+  <w:style w:type="character" w:customStyle="1" w:styleId="Heading4Char">
+    <w:name w:val="Heading 4 Char"/>
+    <w:basedOn w:val="DefaultParagraphFont"/>
+    <w:link w:val="Heading4"/>
+    <w:uiPriority w:val="9"/>
+    <w:semiHidden/>
+    <w:rsid w:val="00E47436"/>
+    <w:rPr>
+      <w:rFonts w:asciiTheme="majorHAnsi" w:eastAsiaTheme="majorEastAsia" w:hAnsiTheme="majorHAnsi" w:cstheme="majorBidi"/>
+      <w:i/>
+      <w:iCs/>
+      <w:color w:val="365F91" w:themeColor="accent1" w:themeShade="BF"/>
+    </w:rPr>
+  </w:style>
 </w:styles>
 </file>
 
@@ -16266,19 +18244,6 @@
 </file>
 
 <file path=customXml/item2.xml><?xml version="1.0" encoding="utf-8"?>
-<b:Sources xmlns:b="http://schemas.openxmlformats.org/officeDocument/2006/bibliography" xmlns="http://schemas.openxmlformats.org/officeDocument/2006/bibliography" SelectedStyle="\APASixthEditionOfficeOnline.xsl" StyleName="APA" Version="6"/>
-</file>
-
-<file path=customXml/item3.xml><?xml version="1.0" encoding="utf-8"?>
-<?mso-contentType ?>
-<FormTemplates xmlns="http://schemas.microsoft.com/sharepoint/v3/contenttype/forms">
-  <Display>DocumentLibraryForm</Display>
-  <Edit>DocumentLibraryForm</Edit>
-  <New>DocumentLibraryForm</New>
-</FormTemplates>
-</file>
-
-<file path=customXml/item4.xml><?xml version="1.0" encoding="utf-8"?>
 <ct:contentTypeSchema xmlns:ct="http://schemas.microsoft.com/office/2006/metadata/contentType" xmlns:ma="http://schemas.microsoft.com/office/2006/metadata/properties/metaAttributes" ct:_="" ma:_="" ma:contentTypeName="Document" ma:contentTypeID="0x0101001169319723AB344F809A20FD9AC529EA" ma:contentTypeVersion="1" ma:contentTypeDescription="Create a new document." ma:contentTypeScope="" ma:versionID="9c61b8f5d0d8aaa5826f6a3b2a6a7a83">
   <xsd:schema xmlns:xsd="http://www.w3.org/2001/XMLSchema" xmlns:xs="http://www.w3.org/2001/XMLSchema" xmlns:p="http://schemas.microsoft.com/office/2006/metadata/properties" xmlns:ns1="http://schemas.microsoft.com/sharepoint/v3" targetNamespace="http://schemas.microsoft.com/office/2006/metadata/properties" ma:root="true" ma:fieldsID="a447206dab0015f8b9f8924535193e8c" ns1:_="">
     <xsd:import namespace="http://schemas.microsoft.com/sharepoint/v3"/>
@@ -16410,6 +18375,19 @@
 </ct:contentTypeSchema>
 </file>
 
+<file path=customXml/item3.xml><?xml version="1.0" encoding="utf-8"?>
+<b:Sources xmlns:b="http://schemas.openxmlformats.org/officeDocument/2006/bibliography" xmlns="http://schemas.openxmlformats.org/officeDocument/2006/bibliography" SelectedStyle="\APASixthEditionOfficeOnline.xsl" StyleName="APA" Version="6"/>
+</file>
+
+<file path=customXml/item4.xml><?xml version="1.0" encoding="utf-8"?>
+<?mso-contentType ?>
+<FormTemplates xmlns="http://schemas.microsoft.com/sharepoint/v3/contenttype/forms">
+  <Display>DocumentLibraryForm</Display>
+  <Edit>DocumentLibraryForm</Edit>
+  <New>DocumentLibraryForm</New>
+</FormTemplates>
+</file>
+
 <file path=customXml/itemProps1.xml><?xml version="1.0" encoding="utf-8"?>
 <ds:datastoreItem xmlns:ds="http://schemas.openxmlformats.org/officeDocument/2006/customXml" ds:itemID="{8648F372-CFFF-4473-AB7A-13B2D4F82AA6}">
   <ds:schemaRefs>
@@ -16421,22 +18399,6 @@
 </file>
 
 <file path=customXml/itemProps2.xml><?xml version="1.0" encoding="utf-8"?>
-<ds:datastoreItem xmlns:ds="http://schemas.openxmlformats.org/officeDocument/2006/customXml" ds:itemID="{9A685AB6-F744-4150-B942-22726D2A42EC}">
-  <ds:schemaRefs>
-    <ds:schemaRef ds:uri="http://schemas.openxmlformats.org/officeDocument/2006/bibliography"/>
-  </ds:schemaRefs>
-</ds:datastoreItem>
-</file>
-
-<file path=customXml/itemProps3.xml><?xml version="1.0" encoding="utf-8"?>
-<ds:datastoreItem xmlns:ds="http://schemas.openxmlformats.org/officeDocument/2006/customXml" ds:itemID="{493245F8-F14E-4F41-B8DB-5B547E4B0A14}">
-  <ds:schemaRefs>
-    <ds:schemaRef ds:uri="http://schemas.microsoft.com/sharepoint/v3/contenttype/forms"/>
-  </ds:schemaRefs>
-</ds:datastoreItem>
-</file>
-
-<file path=customXml/itemProps4.xml><?xml version="1.0" encoding="utf-8"?>
 <ds:datastoreItem xmlns:ds="http://schemas.openxmlformats.org/officeDocument/2006/customXml" ds:itemID="{4A967426-D756-4903-AB8A-1370BB35BA0B}">
   <ds:schemaRefs>
     <ds:schemaRef ds:uri="http://schemas.microsoft.com/office/2006/metadata/contentType"/>
@@ -16452,4 +18414,20 @@
     <ds:schemaRef ds:uri="http://schemas.microsoft.com/internal/obd"/>
   </ds:schemaRefs>
 </ds:datastoreItem>
+</file>
+
+<file path=customXml/itemProps3.xml><?xml version="1.0" encoding="utf-8"?>
+<ds:datastoreItem xmlns:ds="http://schemas.openxmlformats.org/officeDocument/2006/customXml" ds:itemID="{9A685AB6-F744-4150-B942-22726D2A42EC}">
+  <ds:schemaRefs>
+    <ds:schemaRef ds:uri="http://schemas.openxmlformats.org/officeDocument/2006/bibliography"/>
+  </ds:schemaRefs>
+</ds:datastoreItem>
+</file>
+
+<file path=customXml/itemProps4.xml><?xml version="1.0" encoding="utf-8"?>
+<ds:datastoreItem xmlns:ds="http://schemas.openxmlformats.org/officeDocument/2006/customXml" ds:itemID="{493245F8-F14E-4F41-B8DB-5B547E4B0A14}">
+  <ds:schemaRefs>
+    <ds:schemaRef ds:uri="http://schemas.microsoft.com/sharepoint/v3/contenttype/forms"/>
+  </ds:schemaRefs>
+</ds:datastoreItem>
 </file>
</xml_diff>

<commit_message>
Re arranging code with new folder for final model training and testing
</commit_message>
<xml_diff>
--- a/FYP Report Draft.docx
+++ b/FYP Report Draft.docx
@@ -7170,10 +7170,10 @@
             <v:path o:extrusionok="f" gradientshapeok="t" o:connecttype="rect"/>
             <o:lock v:ext="edit" aspectratio="t"/>
           </v:shapetype>
-          <v:shape id="_x0000_i1040" type="#_x0000_t75" alt="" style="width:468pt;height:57.05pt;mso-width-percent:0;mso-height-percent:0;mso-width-percent:0;mso-height-percent:0" o:ole="">
+          <v:shape id="_x0000_i1040" type="#_x0000_t75" alt="" style="width:468.35pt;height:56.75pt;mso-width-percent:0;mso-height-percent:0;mso-width-percent:0;mso-height-percent:0" o:ole="">
             <v:imagedata r:id="rId12" o:title=""/>
           </v:shape>
-          <o:OLEObject Type="Embed" ProgID="Word.OpenDocumentText.12" ShapeID="_x0000_i1040" DrawAspect="Content" ObjectID="_1799223170" r:id="rId13"/>
+          <o:OLEObject Type="Embed" ProgID="Word.OpenDocumentText.12" ShapeID="_x0000_i1040" DrawAspect="Content" ObjectID="_1800177397" r:id="rId13"/>
         </w:object>
       </w:r>
     </w:p>
@@ -7211,10 +7211,10 @@
           <w:lang w:val="en-GB"/>
         </w:rPr>
         <w:object w:dxaOrig="9360" w:dyaOrig="1017" w14:anchorId="1B869098">
-          <v:shape id="_x0000_i1039" type="#_x0000_t75" alt="" style="width:468pt;height:50.95pt;mso-width-percent:0;mso-height-percent:0;mso-width-percent:0;mso-height-percent:0" o:ole="">
+          <v:shape id="_x0000_i1039" type="#_x0000_t75" alt="" style="width:468.35pt;height:50.9pt;mso-width-percent:0;mso-height-percent:0;mso-width-percent:0;mso-height-percent:0" o:ole="">
             <v:imagedata r:id="rId14" o:title=""/>
           </v:shape>
-          <o:OLEObject Type="Embed" ProgID="Word.OpenDocumentText.12" ShapeID="_x0000_i1039" DrawAspect="Content" ObjectID="_1799223171" r:id="rId15"/>
+          <o:OLEObject Type="Embed" ProgID="Word.OpenDocumentText.12" ShapeID="_x0000_i1039" DrawAspect="Content" ObjectID="_1800177398" r:id="rId15"/>
         </w:object>
       </w:r>
     </w:p>
@@ -7303,10 +7303,10 @@
           <w:lang w:val="en-GB"/>
         </w:rPr>
         <w:object w:dxaOrig="9360" w:dyaOrig="285" w14:anchorId="46278F3F">
-          <v:shape id="_x0000_i1038" type="#_x0000_t75" alt="" style="width:468pt;height:13.85pt;mso-width-percent:0;mso-height-percent:0;mso-width-percent:0;mso-height-percent:0" o:ole="">
+          <v:shape id="_x0000_i1038" type="#_x0000_t75" alt="" style="width:468.35pt;height:13.8pt;mso-width-percent:0;mso-height-percent:0;mso-width-percent:0;mso-height-percent:0" o:ole="">
             <v:imagedata r:id="rId16" o:title=""/>
           </v:shape>
-          <o:OLEObject Type="Embed" ProgID="Word.OpenDocumentText.12" ShapeID="_x0000_i1038" DrawAspect="Content" ObjectID="_1799223172" r:id="rId17"/>
+          <o:OLEObject Type="Embed" ProgID="Word.OpenDocumentText.12" ShapeID="_x0000_i1038" DrawAspect="Content" ObjectID="_1800177399" r:id="rId17"/>
         </w:object>
       </w:r>
     </w:p>
@@ -7467,10 +7467,10 @@
           <w:lang w:val="en-GB"/>
         </w:rPr>
         <w:object w:dxaOrig="9360" w:dyaOrig="1178" w14:anchorId="01ADF580">
-          <v:shape id="_x0000_i1037" type="#_x0000_t75" alt="" style="width:468pt;height:59.25pt;mso-width-percent:0;mso-height-percent:0;mso-width-percent:0;mso-height-percent:0" o:ole="">
+          <v:shape id="_x0000_i1037" type="#_x0000_t75" alt="" style="width:468.35pt;height:58.9pt;mso-width-percent:0;mso-height-percent:0;mso-width-percent:0;mso-height-percent:0" o:ole="">
             <v:imagedata r:id="rId19" o:title=""/>
           </v:shape>
-          <o:OLEObject Type="Embed" ProgID="Word.OpenDocumentText.12" ShapeID="_x0000_i1037" DrawAspect="Content" ObjectID="_1799223173" r:id="rId20"/>
+          <o:OLEObject Type="Embed" ProgID="Word.OpenDocumentText.12" ShapeID="_x0000_i1037" DrawAspect="Content" ObjectID="_1800177400" r:id="rId20"/>
         </w:object>
       </w:r>
     </w:p>
@@ -7522,10 +7522,10 @@
           <w:lang w:val="en-GB"/>
         </w:rPr>
         <w:object w:dxaOrig="9360" w:dyaOrig="5010" w14:anchorId="725288CE">
-          <v:shape id="_x0000_i1036" type="#_x0000_t75" alt="" style="width:468pt;height:253.1pt;mso-width-percent:0;mso-height-percent:0;mso-width-percent:0;mso-height-percent:0" o:ole="">
+          <v:shape id="_x0000_i1036" type="#_x0000_t75" alt="" style="width:468.35pt;height:253.1pt;mso-width-percent:0;mso-height-percent:0;mso-width-percent:0;mso-height-percent:0" o:ole="">
             <v:imagedata r:id="rId21" o:title=""/>
           </v:shape>
-          <o:OLEObject Type="Embed" ProgID="Word.OpenDocumentText.12" ShapeID="_x0000_i1036" DrawAspect="Content" ObjectID="_1799223174" r:id="rId22"/>
+          <o:OLEObject Type="Embed" ProgID="Word.OpenDocumentText.12" ShapeID="_x0000_i1036" DrawAspect="Content" ObjectID="_1800177401" r:id="rId22"/>
         </w:object>
       </w:r>
     </w:p>
@@ -7743,10 +7743,10 @@
           <w:lang w:val="en-GB"/>
         </w:rPr>
         <w:object w:dxaOrig="9360" w:dyaOrig="5295" w14:anchorId="048DA673">
-          <v:shape id="_x0000_i1035" type="#_x0000_t75" alt="" style="width:468pt;height:265.85pt;mso-width-percent:0;mso-height-percent:0;mso-width-percent:0;mso-height-percent:0" o:ole="">
+          <v:shape id="_x0000_i1035" type="#_x0000_t75" alt="" style="width:468.35pt;height:266.2pt;mso-width-percent:0;mso-height-percent:0;mso-width-percent:0;mso-height-percent:0" o:ole="">
             <v:imagedata r:id="rId23" o:title=""/>
           </v:shape>
-          <o:OLEObject Type="Embed" ProgID="Word.OpenDocumentText.12" ShapeID="_x0000_i1035" DrawAspect="Content" ObjectID="_1799223175" r:id="rId24"/>
+          <o:OLEObject Type="Embed" ProgID="Word.OpenDocumentText.12" ShapeID="_x0000_i1035" DrawAspect="Content" ObjectID="_1800177402" r:id="rId24"/>
         </w:object>
       </w:r>
     </w:p>
@@ -7848,10 +7848,10 @@
           <w:lang w:val="en-GB"/>
         </w:rPr>
         <w:object w:dxaOrig="9360" w:dyaOrig="1586" w14:anchorId="59261C3A">
-          <v:shape id="_x0000_i1034" type="#_x0000_t75" alt="" style="width:468pt;height:79.2pt;mso-width-percent:0;mso-height-percent:0;mso-width-percent:0;mso-height-percent:0" o:ole="">
+          <v:shape id="_x0000_i1034" type="#_x0000_t75" alt="" style="width:468.35pt;height:79.25pt;mso-width-percent:0;mso-height-percent:0;mso-width-percent:0;mso-height-percent:0" o:ole="">
             <v:imagedata r:id="rId25" o:title=""/>
           </v:shape>
-          <o:OLEObject Type="Embed" ProgID="Word.OpenDocumentText.12" ShapeID="_x0000_i1034" DrawAspect="Content" ObjectID="_1799223176" r:id="rId26"/>
+          <o:OLEObject Type="Embed" ProgID="Word.OpenDocumentText.12" ShapeID="_x0000_i1034" DrawAspect="Content" ObjectID="_1800177403" r:id="rId26"/>
         </w:object>
       </w:r>
     </w:p>
@@ -8256,10 +8256,10 @@
           <w:lang w:val="en-GB"/>
         </w:rPr>
         <w:object w:dxaOrig="9360" w:dyaOrig="2980" w14:anchorId="007FE041">
-          <v:shape id="_x0000_i1033" type="#_x0000_t75" alt="" style="width:468pt;height:148.45pt;mso-width-percent:0;mso-height-percent:0;mso-width-percent:0;mso-height-percent:0" o:ole="">
+          <v:shape id="_x0000_i1033" type="#_x0000_t75" alt="" style="width:468.35pt;height:147.65pt;mso-width-percent:0;mso-height-percent:0;mso-width-percent:0;mso-height-percent:0" o:ole="">
             <v:imagedata r:id="rId28" o:title=""/>
           </v:shape>
-          <o:OLEObject Type="Embed" ProgID="Word.OpenDocumentText.12" ShapeID="_x0000_i1033" DrawAspect="Content" ObjectID="_1799223177" r:id="rId29"/>
+          <o:OLEObject Type="Embed" ProgID="Word.OpenDocumentText.12" ShapeID="_x0000_i1033" DrawAspect="Content" ObjectID="_1800177404" r:id="rId29"/>
         </w:object>
       </w:r>
     </w:p>
@@ -8340,10 +8340,10 @@
           <w:lang w:val="en-GB"/>
         </w:rPr>
         <w:object w:dxaOrig="9360" w:dyaOrig="540" w14:anchorId="724CF491">
-          <v:shape id="_x0000_i1032" type="#_x0000_t75" alt="" style="width:468pt;height:27.15pt;mso-width-percent:0;mso-height-percent:0;mso-width-percent:0;mso-height-percent:0" o:ole="">
+          <v:shape id="_x0000_i1032" type="#_x0000_t75" alt="" style="width:468.35pt;height:26.9pt;mso-width-percent:0;mso-height-percent:0;mso-width-percent:0;mso-height-percent:0" o:ole="">
             <v:imagedata r:id="rId30" o:title=""/>
           </v:shape>
-          <o:OLEObject Type="Embed" ProgID="Word.OpenDocumentText.12" ShapeID="_x0000_i1032" DrawAspect="Content" ObjectID="_1799223178" r:id="rId31"/>
+          <o:OLEObject Type="Embed" ProgID="Word.OpenDocumentText.12" ShapeID="_x0000_i1032" DrawAspect="Content" ObjectID="_1800177405" r:id="rId31"/>
         </w:object>
       </w:r>
     </w:p>
@@ -8769,10 +8769,10 @@
           <w:lang w:val="en-GB"/>
         </w:rPr>
         <w:object w:dxaOrig="9360" w:dyaOrig="820" w14:anchorId="6DB0E5A2">
-          <v:shape id="_x0000_i1031" type="#_x0000_t75" alt="" style="width:468pt;height:41pt;mso-width-percent:0;mso-height-percent:0;mso-width-percent:0;mso-height-percent:0" o:ole="">
+          <v:shape id="_x0000_i1031" type="#_x0000_t75" alt="" style="width:468.35pt;height:40.75pt;mso-width-percent:0;mso-height-percent:0;mso-width-percent:0;mso-height-percent:0" o:ole="">
             <v:imagedata r:id="rId32" o:title=""/>
           </v:shape>
-          <o:OLEObject Type="Embed" ProgID="Word.OpenDocumentText.12" ShapeID="_x0000_i1031" DrawAspect="Content" ObjectID="_1799223179" r:id="rId33"/>
+          <o:OLEObject Type="Embed" ProgID="Word.OpenDocumentText.12" ShapeID="_x0000_i1031" DrawAspect="Content" ObjectID="_1800177406" r:id="rId33"/>
         </w:object>
       </w:r>
     </w:p>
@@ -8825,10 +8825,10 @@
           <w:lang w:val="en-GB"/>
         </w:rPr>
         <w:object w:dxaOrig="9360" w:dyaOrig="1080" w14:anchorId="3FF308B0">
-          <v:shape id="_x0000_i1030" type="#_x0000_t75" alt="" style="width:468pt;height:54.3pt;mso-width-percent:0;mso-height-percent:0;mso-width-percent:0;mso-height-percent:0" o:ole="">
+          <v:shape id="_x0000_i1030" type="#_x0000_t75" alt="" style="width:468.35pt;height:53.8pt;mso-width-percent:0;mso-height-percent:0;mso-width-percent:0;mso-height-percent:0" o:ole="">
             <v:imagedata r:id="rId35" o:title=""/>
           </v:shape>
-          <o:OLEObject Type="Embed" ProgID="Word.OpenDocumentText.12" ShapeID="_x0000_i1030" DrawAspect="Content" ObjectID="_1799223180" r:id="rId36"/>
+          <o:OLEObject Type="Embed" ProgID="Word.OpenDocumentText.12" ShapeID="_x0000_i1030" DrawAspect="Content" ObjectID="_1800177407" r:id="rId36"/>
         </w:object>
       </w:r>
     </w:p>
@@ -9010,10 +9010,10 @@
           <w:lang w:val="en-GB"/>
         </w:rPr>
         <w:object w:dxaOrig="9020" w:dyaOrig="2700" w14:anchorId="3B12C572">
-          <v:shape id="_x0000_i1029" type="#_x0000_t75" alt="" style="width:450.85pt;height:135.15pt;mso-width-percent:0;mso-height-percent:0;mso-width-percent:0;mso-height-percent:0" o:ole="">
+          <v:shape id="_x0000_i1029" type="#_x0000_t75" alt="" style="width:450.9pt;height:135.25pt;mso-width-percent:0;mso-height-percent:0;mso-width-percent:0;mso-height-percent:0" o:ole="">
             <v:imagedata r:id="rId37" o:title=""/>
           </v:shape>
-          <o:OLEObject Type="Embed" ProgID="Word.Document.12" ShapeID="_x0000_i1029" DrawAspect="Content" ObjectID="_1799223181" r:id="rId38">
+          <o:OLEObject Type="Embed" ProgID="Word.Document.12" ShapeID="_x0000_i1029" DrawAspect="Content" ObjectID="_1800177408" r:id="rId38">
             <o:FieldCodes>\s</o:FieldCodes>
           </o:OLEObject>
         </w:object>
@@ -9463,10 +9463,10 @@
           <w:lang w:val="en-GB"/>
         </w:rPr>
         <w:object w:dxaOrig="9020" w:dyaOrig="3240" w14:anchorId="4A1118DE">
-          <v:shape id="_x0000_i1028" type="#_x0000_t75" alt="" style="width:450.85pt;height:162.3pt;mso-width-percent:0;mso-height-percent:0;mso-width-percent:0;mso-height-percent:0" o:ole="">
+          <v:shape id="_x0000_i1028" type="#_x0000_t75" alt="" style="width:450.9pt;height:162.2pt;mso-width-percent:0;mso-height-percent:0;mso-width-percent:0;mso-height-percent:0" o:ole="">
             <v:imagedata r:id="rId43" o:title=""/>
           </v:shape>
-          <o:OLEObject Type="Embed" ProgID="Word.Document.12" ShapeID="_x0000_i1028" DrawAspect="Content" ObjectID="_1799223182" r:id="rId44">
+          <o:OLEObject Type="Embed" ProgID="Word.Document.12" ShapeID="_x0000_i1028" DrawAspect="Content" ObjectID="_1800177409" r:id="rId44">
             <o:FieldCodes>\s</o:FieldCodes>
           </o:OLEObject>
         </w:object>
@@ -9511,10 +9511,10 @@
           <w:lang w:val="en-GB"/>
         </w:rPr>
         <w:object w:dxaOrig="9020" w:dyaOrig="1360" w14:anchorId="56C8C2A6">
-          <v:shape id="_x0000_i1027" type="#_x0000_t75" alt="" style="width:450.85pt;height:68.1pt;mso-width-percent:0;mso-height-percent:0;mso-width-percent:0;mso-height-percent:0" o:ole="">
+          <v:shape id="_x0000_i1027" type="#_x0000_t75" alt="" style="width:450.9pt;height:68.35pt;mso-width-percent:0;mso-height-percent:0;mso-width-percent:0;mso-height-percent:0" o:ole="">
             <v:imagedata r:id="rId45" o:title=""/>
           </v:shape>
-          <o:OLEObject Type="Embed" ProgID="Word.Document.12" ShapeID="_x0000_i1027" DrawAspect="Content" ObjectID="_1799223183" r:id="rId46">
+          <o:OLEObject Type="Embed" ProgID="Word.Document.12" ShapeID="_x0000_i1027" DrawAspect="Content" ObjectID="_1800177410" r:id="rId46">
             <o:FieldCodes>\s</o:FieldCodes>
           </o:OLEObject>
         </w:object>
@@ -9619,10 +9619,10 @@
           <w:lang w:val="en-GB"/>
         </w:rPr>
         <w:object w:dxaOrig="9020" w:dyaOrig="7300" w14:anchorId="543A9493">
-          <v:shape id="_x0000_i1026" type="#_x0000_t75" alt="" style="width:450.85pt;height:364.45pt;mso-width-percent:0;mso-height-percent:0;mso-width-percent:0;mso-height-percent:0" o:ole="">
+          <v:shape id="_x0000_i1026" type="#_x0000_t75" alt="" style="width:450.9pt;height:363.65pt;mso-width-percent:0;mso-height-percent:0;mso-width-percent:0;mso-height-percent:0" o:ole="">
             <v:imagedata r:id="rId47" o:title=""/>
           </v:shape>
-          <o:OLEObject Type="Embed" ProgID="Word.Document.12" ShapeID="_x0000_i1026" DrawAspect="Content" ObjectID="_1799223184" r:id="rId48">
+          <o:OLEObject Type="Embed" ProgID="Word.Document.12" ShapeID="_x0000_i1026" DrawAspect="Content" ObjectID="_1800177411" r:id="rId48">
             <o:FieldCodes>\s</o:FieldCodes>
           </o:OLEObject>
         </w:object>
@@ -9702,10 +9702,10 @@
           <w:lang w:val="en-GB" w:eastAsia="en-GB"/>
         </w:rPr>
         <w:object w:dxaOrig="9020" w:dyaOrig="540" w14:anchorId="27992A45">
-          <v:shape id="_x0000_i1025" type="#_x0000_t75" alt="" style="width:450.85pt;height:27.15pt;mso-width-percent:0;mso-height-percent:0;mso-width-percent:0;mso-height-percent:0" o:ole="">
+          <v:shape id="_x0000_i1025" type="#_x0000_t75" alt="" style="width:450.9pt;height:26.9pt;mso-width-percent:0;mso-height-percent:0;mso-width-percent:0;mso-height-percent:0" o:ole="">
             <v:imagedata r:id="rId49" o:title=""/>
           </v:shape>
-          <o:OLEObject Type="Embed" ProgID="Word.Document.12" ShapeID="_x0000_i1025" DrawAspect="Content" ObjectID="_1799223185" r:id="rId50">
+          <o:OLEObject Type="Embed" ProgID="Word.Document.12" ShapeID="_x0000_i1025" DrawAspect="Content" ObjectID="_1800177412" r:id="rId50">
             <o:FieldCodes>\s</o:FieldCodes>
           </o:OLEObject>
         </w:object>
@@ -16877,6 +16877,770 @@
         <w:t>graph classification with XSS Reflected Graphs</w:t>
       </w:r>
     </w:p>
+    <w:tbl>
+      <w:tblPr>
+        <w:tblStyle w:val="TableGrid"/>
+        <w:tblW w:w="0" w:type="auto"/>
+        <w:tblInd w:w="360" w:type="dxa"/>
+        <w:tblLook w:val="04A0" w:firstRow="1" w:lastRow="0" w:firstColumn="1" w:lastColumn="0" w:noHBand="0" w:noVBand="1"/>
+      </w:tblPr>
+      <w:tblGrid>
+        <w:gridCol w:w="1463"/>
+        <w:gridCol w:w="1499"/>
+        <w:gridCol w:w="1489"/>
+        <w:gridCol w:w="1344"/>
+        <w:gridCol w:w="1322"/>
+        <w:gridCol w:w="1153"/>
+      </w:tblGrid>
+      <w:tr>
+        <w:tc>
+          <w:tcPr>
+            <w:tcW w:w="1463" w:type="dxa"/>
+          </w:tcPr>
+          <w:p>
+            <w:pPr>
+              <w:rPr>
+                <w:lang w:val="en-SG"/>
+              </w:rPr>
+            </w:pPr>
+          </w:p>
+        </w:tc>
+        <w:tc>
+          <w:tcPr>
+            <w:tcW w:w="1499" w:type="dxa"/>
+          </w:tcPr>
+          <w:p>
+            <w:pPr>
+              <w:rPr>
+                <w:lang w:val="en-SG"/>
+              </w:rPr>
+            </w:pPr>
+            <w:r>
+              <w:rPr>
+                <w:lang w:val="en-SG"/>
+              </w:rPr>
+              <w:t>Graph Type</w:t>
+            </w:r>
+          </w:p>
+        </w:tc>
+        <w:tc>
+          <w:tcPr>
+            <w:tcW w:w="1489" w:type="dxa"/>
+          </w:tcPr>
+          <w:p>
+            <w:pPr>
+              <w:rPr>
+                <w:lang w:val="en-SG"/>
+              </w:rPr>
+            </w:pPr>
+            <w:r>
+              <w:rPr>
+                <w:lang w:val="en-SG"/>
+              </w:rPr>
+              <w:t>Precision</w:t>
+            </w:r>
+          </w:p>
+        </w:tc>
+        <w:tc>
+          <w:tcPr>
+            <w:tcW w:w="1344" w:type="dxa"/>
+          </w:tcPr>
+          <w:p>
+            <w:pPr>
+              <w:rPr>
+                <w:lang w:val="en-SG"/>
+              </w:rPr>
+            </w:pPr>
+            <w:r>
+              <w:rPr>
+                <w:lang w:val="en-SG"/>
+              </w:rPr>
+              <w:t>Recall</w:t>
+            </w:r>
+          </w:p>
+        </w:tc>
+        <w:tc>
+          <w:tcPr>
+            <w:tcW w:w="1322" w:type="dxa"/>
+          </w:tcPr>
+          <w:p>
+            <w:pPr>
+              <w:rPr>
+                <w:lang w:val="en-SG"/>
+              </w:rPr>
+            </w:pPr>
+            <w:r>
+              <w:rPr>
+                <w:lang w:val="en-SG"/>
+              </w:rPr>
+              <w:t>F1-Score</w:t>
+            </w:r>
+          </w:p>
+        </w:tc>
+        <w:tc>
+          <w:tcPr>
+            <w:tcW w:w="1153" w:type="dxa"/>
+          </w:tcPr>
+          <w:p>
+            <w:pPr>
+              <w:rPr>
+                <w:lang w:val="en-SG"/>
+              </w:rPr>
+            </w:pPr>
+            <w:r>
+              <w:rPr>
+                <w:lang w:val="en-SG"/>
+              </w:rPr>
+              <w:t>Accuracy</w:t>
+            </w:r>
+          </w:p>
+        </w:tc>
+      </w:tr>
+      <w:tr>
+        <w:tc>
+          <w:tcPr>
+            <w:tcW w:w="1463" w:type="dxa"/>
+            <w:vMerge w:val="restart"/>
+          </w:tcPr>
+          <w:p>
+            <w:pPr>
+              <w:rPr>
+                <w:lang w:val="en-SG"/>
+              </w:rPr>
+            </w:pPr>
+            <w:r>
+              <w:rPr>
+                <w:lang w:val="en-SG"/>
+              </w:rPr>
+              <w:t>32 Node Features</w:t>
+            </w:r>
+          </w:p>
+        </w:tc>
+        <w:tc>
+          <w:tcPr>
+            <w:tcW w:w="1499" w:type="dxa"/>
+          </w:tcPr>
+          <w:p>
+            <w:pPr>
+              <w:rPr>
+                <w:lang w:val="en-SG"/>
+              </w:rPr>
+            </w:pPr>
+            <w:r>
+              <w:rPr>
+                <w:lang w:val="en-SG"/>
+              </w:rPr>
+              <w:t>Benign</w:t>
+            </w:r>
+          </w:p>
+        </w:tc>
+        <w:tc>
+          <w:tcPr>
+            <w:tcW w:w="1489" w:type="dxa"/>
+          </w:tcPr>
+          <w:p>
+            <w:pPr>
+              <w:rPr>
+                <w:lang w:val="en-SG"/>
+              </w:rPr>
+            </w:pPr>
+            <w:r>
+              <w:rPr>
+                <w:lang w:val="en-SG"/>
+              </w:rPr>
+              <w:t>89%</w:t>
+            </w:r>
+          </w:p>
+        </w:tc>
+        <w:tc>
+          <w:tcPr>
+            <w:tcW w:w="1344" w:type="dxa"/>
+          </w:tcPr>
+          <w:p>
+            <w:pPr>
+              <w:rPr>
+                <w:lang w:val="en-SG"/>
+              </w:rPr>
+            </w:pPr>
+            <w:r>
+              <w:rPr>
+                <w:lang w:val="en-SG"/>
+              </w:rPr>
+              <w:t>72%</w:t>
+            </w:r>
+          </w:p>
+        </w:tc>
+        <w:tc>
+          <w:tcPr>
+            <w:tcW w:w="1322" w:type="dxa"/>
+          </w:tcPr>
+          <w:p>
+            <w:pPr>
+              <w:rPr>
+                <w:lang w:val="en-SG"/>
+              </w:rPr>
+            </w:pPr>
+            <w:r>
+              <w:rPr>
+                <w:lang w:val="en-SG"/>
+              </w:rPr>
+              <w:t>80%</w:t>
+            </w:r>
+          </w:p>
+        </w:tc>
+        <w:tc>
+          <w:tcPr>
+            <w:tcW w:w="1153" w:type="dxa"/>
+            <w:vMerge w:val="restart"/>
+          </w:tcPr>
+          <w:p>
+            <w:pPr>
+              <w:rPr>
+                <w:lang w:val="en-SG"/>
+              </w:rPr>
+            </w:pPr>
+            <w:r>
+              <w:rPr>
+                <w:lang w:val="en-SG"/>
+              </w:rPr>
+              <w:t>82%</w:t>
+            </w:r>
+          </w:p>
+        </w:tc>
+      </w:tr>
+      <w:tr>
+        <w:tc>
+          <w:tcPr>
+            <w:tcW w:w="1463" w:type="dxa"/>
+            <w:vMerge/>
+          </w:tcPr>
+          <w:p>
+            <w:pPr>
+              <w:rPr>
+                <w:lang w:val="en-SG"/>
+              </w:rPr>
+            </w:pPr>
+          </w:p>
+        </w:tc>
+        <w:tc>
+          <w:tcPr>
+            <w:tcW w:w="1499" w:type="dxa"/>
+          </w:tcPr>
+          <w:p>
+            <w:pPr>
+              <w:rPr>
+                <w:lang w:val="en-SG"/>
+              </w:rPr>
+            </w:pPr>
+            <w:r>
+              <w:rPr>
+                <w:lang w:val="en-SG"/>
+              </w:rPr>
+              <w:t>Malicious</w:t>
+            </w:r>
+          </w:p>
+        </w:tc>
+        <w:tc>
+          <w:tcPr>
+            <w:tcW w:w="1489" w:type="dxa"/>
+          </w:tcPr>
+          <w:p>
+            <w:pPr>
+              <w:rPr>
+                <w:lang w:val="en-SG"/>
+              </w:rPr>
+            </w:pPr>
+            <w:r>
+              <w:rPr>
+                <w:lang w:val="en-SG"/>
+              </w:rPr>
+              <w:t>77%</w:t>
+            </w:r>
+          </w:p>
+        </w:tc>
+        <w:tc>
+          <w:tcPr>
+            <w:tcW w:w="1344" w:type="dxa"/>
+          </w:tcPr>
+          <w:p>
+            <w:pPr>
+              <w:rPr>
+                <w:lang w:val="en-SG"/>
+              </w:rPr>
+            </w:pPr>
+            <w:r>
+              <w:rPr>
+                <w:lang w:val="en-SG"/>
+              </w:rPr>
+              <w:t>91%</w:t>
+            </w:r>
+          </w:p>
+        </w:tc>
+        <w:tc>
+          <w:tcPr>
+            <w:tcW w:w="1322" w:type="dxa"/>
+          </w:tcPr>
+          <w:p>
+            <w:pPr>
+              <w:rPr>
+                <w:lang w:val="en-SG"/>
+              </w:rPr>
+            </w:pPr>
+            <w:r>
+              <w:rPr>
+                <w:lang w:val="en-SG"/>
+              </w:rPr>
+              <w:t>83%</w:t>
+            </w:r>
+          </w:p>
+        </w:tc>
+        <w:tc>
+          <w:tcPr>
+            <w:tcW w:w="1153" w:type="dxa"/>
+            <w:vMerge/>
+          </w:tcPr>
+          <w:p>
+            <w:pPr>
+              <w:rPr>
+                <w:lang w:val="en-SG"/>
+              </w:rPr>
+            </w:pPr>
+          </w:p>
+        </w:tc>
+      </w:tr>
+      <w:tr>
+        <w:tc>
+          <w:tcPr>
+            <w:tcW w:w="1463" w:type="dxa"/>
+            <w:vMerge w:val="restart"/>
+          </w:tcPr>
+          <w:p>
+            <w:pPr>
+              <w:rPr>
+                <w:lang w:val="en-SG"/>
+              </w:rPr>
+            </w:pPr>
+            <w:r>
+              <w:rPr>
+                <w:lang w:val="en-SG"/>
+              </w:rPr>
+              <w:t>64 Node Features</w:t>
+            </w:r>
+          </w:p>
+        </w:tc>
+        <w:tc>
+          <w:tcPr>
+            <w:tcW w:w="1499" w:type="dxa"/>
+          </w:tcPr>
+          <w:p>
+            <w:pPr>
+              <w:rPr>
+                <w:lang w:val="en-SG"/>
+              </w:rPr>
+            </w:pPr>
+            <w:r>
+              <w:rPr>
+                <w:lang w:val="en-SG"/>
+              </w:rPr>
+              <w:t>Benign</w:t>
+            </w:r>
+          </w:p>
+        </w:tc>
+        <w:tc>
+          <w:tcPr>
+            <w:tcW w:w="1489" w:type="dxa"/>
+          </w:tcPr>
+          <w:p>
+            <w:pPr>
+              <w:rPr>
+                <w:lang w:val="en-SG"/>
+              </w:rPr>
+            </w:pPr>
+            <w:r>
+              <w:rPr>
+                <w:lang w:val="en-SG"/>
+              </w:rPr>
+              <w:t>76%</w:t>
+            </w:r>
+          </w:p>
+        </w:tc>
+        <w:tc>
+          <w:tcPr>
+            <w:tcW w:w="1344" w:type="dxa"/>
+          </w:tcPr>
+          <w:p>
+            <w:pPr>
+              <w:rPr>
+                <w:lang w:val="en-SG"/>
+              </w:rPr>
+            </w:pPr>
+            <w:r>
+              <w:rPr>
+                <w:lang w:val="en-SG"/>
+              </w:rPr>
+              <w:t>85%</w:t>
+            </w:r>
+          </w:p>
+        </w:tc>
+        <w:tc>
+          <w:tcPr>
+            <w:tcW w:w="1322" w:type="dxa"/>
+          </w:tcPr>
+          <w:p>
+            <w:pPr>
+              <w:rPr>
+                <w:lang w:val="en-SG"/>
+              </w:rPr>
+            </w:pPr>
+            <w:r>
+              <w:rPr>
+                <w:lang w:val="en-SG"/>
+              </w:rPr>
+              <w:t>80%</w:t>
+            </w:r>
+          </w:p>
+        </w:tc>
+        <w:tc>
+          <w:tcPr>
+            <w:tcW w:w="1153" w:type="dxa"/>
+            <w:vMerge w:val="restart"/>
+          </w:tcPr>
+          <w:p>
+            <w:pPr>
+              <w:rPr>
+                <w:lang w:val="en-SG"/>
+              </w:rPr>
+            </w:pPr>
+            <w:r>
+              <w:rPr>
+                <w:lang w:val="en-SG"/>
+              </w:rPr>
+              <w:t>79%</w:t>
+            </w:r>
+          </w:p>
+        </w:tc>
+      </w:tr>
+      <w:tr>
+        <w:tc>
+          <w:tcPr>
+            <w:tcW w:w="1463" w:type="dxa"/>
+            <w:vMerge/>
+          </w:tcPr>
+          <w:p>
+            <w:pPr>
+              <w:rPr>
+                <w:lang w:val="en-SG"/>
+              </w:rPr>
+            </w:pPr>
+          </w:p>
+        </w:tc>
+        <w:tc>
+          <w:tcPr>
+            <w:tcW w:w="1499" w:type="dxa"/>
+          </w:tcPr>
+          <w:p>
+            <w:pPr>
+              <w:rPr>
+                <w:lang w:val="en-SG"/>
+              </w:rPr>
+            </w:pPr>
+            <w:r>
+              <w:rPr>
+                <w:lang w:val="en-SG"/>
+              </w:rPr>
+              <w:t>Malicious</w:t>
+            </w:r>
+          </w:p>
+        </w:tc>
+        <w:tc>
+          <w:tcPr>
+            <w:tcW w:w="1489" w:type="dxa"/>
+          </w:tcPr>
+          <w:p>
+            <w:pPr>
+              <w:rPr>
+                <w:lang w:val="en-SG"/>
+              </w:rPr>
+            </w:pPr>
+            <w:r>
+              <w:rPr>
+                <w:lang w:val="en-SG"/>
+              </w:rPr>
+              <w:t>83%</w:t>
+            </w:r>
+          </w:p>
+        </w:tc>
+        <w:tc>
+          <w:tcPr>
+            <w:tcW w:w="1344" w:type="dxa"/>
+          </w:tcPr>
+          <w:p>
+            <w:pPr>
+              <w:rPr>
+                <w:lang w:val="en-SG"/>
+              </w:rPr>
+            </w:pPr>
+            <w:r>
+              <w:rPr>
+                <w:lang w:val="en-SG"/>
+              </w:rPr>
+              <w:t>74%</w:t>
+            </w:r>
+          </w:p>
+        </w:tc>
+        <w:tc>
+          <w:tcPr>
+            <w:tcW w:w="1322" w:type="dxa"/>
+          </w:tcPr>
+          <w:p>
+            <w:pPr>
+              <w:rPr>
+                <w:lang w:val="en-SG"/>
+              </w:rPr>
+            </w:pPr>
+            <w:r>
+              <w:rPr>
+                <w:lang w:val="en-SG"/>
+              </w:rPr>
+              <w:t>78%</w:t>
+            </w:r>
+          </w:p>
+        </w:tc>
+        <w:tc>
+          <w:tcPr>
+            <w:tcW w:w="1153" w:type="dxa"/>
+            <w:vMerge/>
+          </w:tcPr>
+          <w:p>
+            <w:pPr>
+              <w:rPr>
+                <w:lang w:val="en-SG"/>
+              </w:rPr>
+            </w:pPr>
+          </w:p>
+        </w:tc>
+      </w:tr>
+      <w:tr>
+        <w:tc>
+          <w:tcPr>
+            <w:tcW w:w="1463" w:type="dxa"/>
+            <w:vMerge w:val="restart"/>
+          </w:tcPr>
+          <w:p>
+            <w:pPr>
+              <w:rPr>
+                <w:lang w:val="en-SG"/>
+              </w:rPr>
+            </w:pPr>
+            <w:r>
+              <w:rPr>
+                <w:lang w:val="en-SG"/>
+              </w:rPr>
+              <w:t>128 Node Features</w:t>
+            </w:r>
+          </w:p>
+        </w:tc>
+        <w:tc>
+          <w:tcPr>
+            <w:tcW w:w="1499" w:type="dxa"/>
+          </w:tcPr>
+          <w:p>
+            <w:pPr>
+              <w:rPr>
+                <w:lang w:val="en-SG"/>
+              </w:rPr>
+            </w:pPr>
+            <w:r>
+              <w:rPr>
+                <w:lang w:val="en-SG"/>
+              </w:rPr>
+              <w:t>Benign</w:t>
+            </w:r>
+          </w:p>
+        </w:tc>
+        <w:tc>
+          <w:tcPr>
+            <w:tcW w:w="1489" w:type="dxa"/>
+          </w:tcPr>
+          <w:p>
+            <w:pPr>
+              <w:rPr>
+                <w:lang w:val="en-SG"/>
+              </w:rPr>
+            </w:pPr>
+            <w:r>
+              <w:rPr>
+                <w:lang w:val="en-SG"/>
+              </w:rPr>
+              <w:t>88%</w:t>
+            </w:r>
+          </w:p>
+        </w:tc>
+        <w:tc>
+          <w:tcPr>
+            <w:tcW w:w="1344" w:type="dxa"/>
+          </w:tcPr>
+          <w:p>
+            <w:pPr>
+              <w:rPr>
+                <w:lang w:val="en-SG"/>
+              </w:rPr>
+            </w:pPr>
+            <w:r>
+              <w:rPr>
+                <w:lang w:val="en-SG"/>
+              </w:rPr>
+              <w:t>76%</w:t>
+            </w:r>
+          </w:p>
+        </w:tc>
+        <w:tc>
+          <w:tcPr>
+            <w:tcW w:w="1322" w:type="dxa"/>
+          </w:tcPr>
+          <w:p>
+            <w:pPr>
+              <w:rPr>
+                <w:lang w:val="en-SG"/>
+              </w:rPr>
+            </w:pPr>
+            <w:r>
+              <w:rPr>
+                <w:lang w:val="en-SG"/>
+              </w:rPr>
+              <w:t>82%</w:t>
+            </w:r>
+          </w:p>
+        </w:tc>
+        <w:tc>
+          <w:tcPr>
+            <w:tcW w:w="1153" w:type="dxa"/>
+            <w:vMerge w:val="restart"/>
+          </w:tcPr>
+          <w:p>
+            <w:pPr>
+              <w:rPr>
+                <w:lang w:val="en-SG"/>
+              </w:rPr>
+            </w:pPr>
+            <w:r>
+              <w:rPr>
+                <w:lang w:val="en-SG"/>
+              </w:rPr>
+              <w:t>83%</w:t>
+            </w:r>
+          </w:p>
+        </w:tc>
+      </w:tr>
+      <w:tr>
+        <w:tc>
+          <w:tcPr>
+            <w:tcW w:w="1463" w:type="dxa"/>
+            <w:vMerge/>
+          </w:tcPr>
+          <w:p>
+            <w:pPr>
+              <w:rPr>
+                <w:lang w:val="en-SG"/>
+              </w:rPr>
+            </w:pPr>
+          </w:p>
+        </w:tc>
+        <w:tc>
+          <w:tcPr>
+            <w:tcW w:w="1499" w:type="dxa"/>
+          </w:tcPr>
+          <w:p>
+            <w:pPr>
+              <w:rPr>
+                <w:lang w:val="en-SG"/>
+              </w:rPr>
+            </w:pPr>
+            <w:r>
+              <w:rPr>
+                <w:lang w:val="en-SG"/>
+              </w:rPr>
+              <w:t>Malicious</w:t>
+            </w:r>
+          </w:p>
+        </w:tc>
+        <w:tc>
+          <w:tcPr>
+            <w:tcW w:w="1489" w:type="dxa"/>
+          </w:tcPr>
+          <w:p>
+            <w:pPr>
+              <w:rPr>
+                <w:lang w:val="en-SG"/>
+              </w:rPr>
+            </w:pPr>
+            <w:r>
+              <w:rPr>
+                <w:lang w:val="en-SG"/>
+              </w:rPr>
+              <w:t>79%</w:t>
+            </w:r>
+          </w:p>
+        </w:tc>
+        <w:tc>
+          <w:tcPr>
+            <w:tcW w:w="1344" w:type="dxa"/>
+          </w:tcPr>
+          <w:p>
+            <w:pPr>
+              <w:rPr>
+                <w:lang w:val="en-SG"/>
+              </w:rPr>
+            </w:pPr>
+            <w:r>
+              <w:rPr>
+                <w:lang w:val="en-SG"/>
+              </w:rPr>
+              <w:t>90%</w:t>
+            </w:r>
+          </w:p>
+        </w:tc>
+        <w:tc>
+          <w:tcPr>
+            <w:tcW w:w="1322" w:type="dxa"/>
+          </w:tcPr>
+          <w:p>
+            <w:pPr>
+              <w:rPr>
+                <w:lang w:val="en-SG"/>
+              </w:rPr>
+            </w:pPr>
+            <w:r>
+              <w:rPr>
+                <w:lang w:val="en-SG"/>
+              </w:rPr>
+              <w:t>84%</w:t>
+            </w:r>
+          </w:p>
+        </w:tc>
+        <w:tc>
+          <w:tcPr>
+            <w:tcW w:w="1153" w:type="dxa"/>
+            <w:vMerge/>
+          </w:tcPr>
+          <w:p>
+            <w:pPr>
+              <w:rPr>
+                <w:lang w:val="en-SG"/>
+              </w:rPr>
+            </w:pPr>
+          </w:p>
+        </w:tc>
+      </w:tr>
+    </w:tbl>
+    <w:p>
+      <w:pPr>
+        <w:ind w:left="360"/>
+        <w:rPr>
+          <w:lang w:val="en-SG"/>
+        </w:rPr>
+      </w:pPr>
+    </w:p>
     <w:p>
       <w:pPr>
         <w:pStyle w:val="ListParagraph"/>
@@ -16892,8 +17656,916 @@
         <w:rPr>
           <w:lang w:val="en-SG"/>
         </w:rPr>
-        <w:t>64 node features + 20 epochs + 2 convolutional layers graph classification with XSS Reflected Graphs</w:t>
-      </w:r>
+        <w:t>32, 64, 128</w:t>
+      </w:r>
+      <w:r>
+        <w:rPr>
+          <w:lang w:val="en-SG"/>
+        </w:rPr>
+        <w:t xml:space="preserve"> node features + 20 epochs + 2 convolutional layers graph classification with XSS Reflected Graphs</w:t>
+      </w:r>
+    </w:p>
+    <w:tbl>
+      <w:tblPr>
+        <w:tblStyle w:val="TableGrid"/>
+        <w:tblW w:w="0" w:type="auto"/>
+        <w:tblInd w:w="360" w:type="dxa"/>
+        <w:tblLook w:val="04A0" w:firstRow="1" w:lastRow="0" w:firstColumn="1" w:lastColumn="0" w:noHBand="0" w:noVBand="1"/>
+      </w:tblPr>
+      <w:tblGrid>
+        <w:gridCol w:w="1463"/>
+        <w:gridCol w:w="1499"/>
+        <w:gridCol w:w="1489"/>
+        <w:gridCol w:w="1344"/>
+        <w:gridCol w:w="1322"/>
+        <w:gridCol w:w="1153"/>
+      </w:tblGrid>
+      <w:tr>
+        <w:tc>
+          <w:tcPr>
+            <w:tcW w:w="1463" w:type="dxa"/>
+          </w:tcPr>
+          <w:p>
+            <w:pPr>
+              <w:rPr>
+                <w:lang w:val="en-SG"/>
+              </w:rPr>
+            </w:pPr>
+          </w:p>
+        </w:tc>
+        <w:tc>
+          <w:tcPr>
+            <w:tcW w:w="1499" w:type="dxa"/>
+          </w:tcPr>
+          <w:p>
+            <w:pPr>
+              <w:rPr>
+                <w:lang w:val="en-SG"/>
+              </w:rPr>
+            </w:pPr>
+            <w:r>
+              <w:rPr>
+                <w:lang w:val="en-SG"/>
+              </w:rPr>
+              <w:t>Graph Type</w:t>
+            </w:r>
+          </w:p>
+        </w:tc>
+        <w:tc>
+          <w:tcPr>
+            <w:tcW w:w="1489" w:type="dxa"/>
+          </w:tcPr>
+          <w:p>
+            <w:pPr>
+              <w:rPr>
+                <w:lang w:val="en-SG"/>
+              </w:rPr>
+            </w:pPr>
+            <w:r>
+              <w:rPr>
+                <w:lang w:val="en-SG"/>
+              </w:rPr>
+              <w:t>Precision</w:t>
+            </w:r>
+          </w:p>
+        </w:tc>
+        <w:tc>
+          <w:tcPr>
+            <w:tcW w:w="1344" w:type="dxa"/>
+          </w:tcPr>
+          <w:p>
+            <w:pPr>
+              <w:rPr>
+                <w:lang w:val="en-SG"/>
+              </w:rPr>
+            </w:pPr>
+            <w:r>
+              <w:rPr>
+                <w:lang w:val="en-SG"/>
+              </w:rPr>
+              <w:t>Recall</w:t>
+            </w:r>
+          </w:p>
+        </w:tc>
+        <w:tc>
+          <w:tcPr>
+            <w:tcW w:w="1322" w:type="dxa"/>
+          </w:tcPr>
+          <w:p>
+            <w:pPr>
+              <w:rPr>
+                <w:lang w:val="en-SG"/>
+              </w:rPr>
+            </w:pPr>
+            <w:r>
+              <w:rPr>
+                <w:lang w:val="en-SG"/>
+              </w:rPr>
+              <w:t>F1-Score</w:t>
+            </w:r>
+          </w:p>
+        </w:tc>
+        <w:tc>
+          <w:tcPr>
+            <w:tcW w:w="1153" w:type="dxa"/>
+          </w:tcPr>
+          <w:p>
+            <w:pPr>
+              <w:rPr>
+                <w:lang w:val="en-SG"/>
+              </w:rPr>
+            </w:pPr>
+            <w:r>
+              <w:rPr>
+                <w:lang w:val="en-SG"/>
+              </w:rPr>
+              <w:t>Accuracy</w:t>
+            </w:r>
+          </w:p>
+        </w:tc>
+      </w:tr>
+      <w:tr>
+        <w:tc>
+          <w:tcPr>
+            <w:tcW w:w="1463" w:type="dxa"/>
+            <w:vMerge w:val="restart"/>
+          </w:tcPr>
+          <w:p>
+            <w:pPr>
+              <w:rPr>
+                <w:lang w:val="en-SG"/>
+              </w:rPr>
+            </w:pPr>
+            <w:r>
+              <w:rPr>
+                <w:lang w:val="en-SG"/>
+              </w:rPr>
+              <w:t>32 Node Features</w:t>
+            </w:r>
+          </w:p>
+        </w:tc>
+        <w:tc>
+          <w:tcPr>
+            <w:tcW w:w="1499" w:type="dxa"/>
+          </w:tcPr>
+          <w:p>
+            <w:pPr>
+              <w:rPr>
+                <w:lang w:val="en-SG"/>
+              </w:rPr>
+            </w:pPr>
+            <w:r>
+              <w:rPr>
+                <w:lang w:val="en-SG"/>
+              </w:rPr>
+              <w:t>Benign</w:t>
+            </w:r>
+          </w:p>
+        </w:tc>
+        <w:tc>
+          <w:tcPr>
+            <w:tcW w:w="1489" w:type="dxa"/>
+          </w:tcPr>
+          <w:p>
+            <w:pPr>
+              <w:rPr>
+                <w:lang w:val="en-SG"/>
+              </w:rPr>
+            </w:pPr>
+            <w:r>
+              <w:rPr>
+                <w:lang w:val="en-SG"/>
+              </w:rPr>
+              <w:t>71</w:t>
+            </w:r>
+            <w:r>
+              <w:rPr>
+                <w:lang w:val="en-SG"/>
+              </w:rPr>
+              <w:t>%</w:t>
+            </w:r>
+          </w:p>
+        </w:tc>
+        <w:tc>
+          <w:tcPr>
+            <w:tcW w:w="1344" w:type="dxa"/>
+          </w:tcPr>
+          <w:p>
+            <w:pPr>
+              <w:rPr>
+                <w:lang w:val="en-SG"/>
+              </w:rPr>
+            </w:pPr>
+            <w:r>
+              <w:rPr>
+                <w:lang w:val="en-SG"/>
+              </w:rPr>
+              <w:t>88</w:t>
+            </w:r>
+            <w:r>
+              <w:rPr>
+                <w:lang w:val="en-SG"/>
+              </w:rPr>
+              <w:t>%</w:t>
+            </w:r>
+          </w:p>
+        </w:tc>
+        <w:tc>
+          <w:tcPr>
+            <w:tcW w:w="1322" w:type="dxa"/>
+          </w:tcPr>
+          <w:p>
+            <w:pPr>
+              <w:rPr>
+                <w:lang w:val="en-SG"/>
+              </w:rPr>
+            </w:pPr>
+            <w:r>
+              <w:rPr>
+                <w:lang w:val="en-SG"/>
+              </w:rPr>
+              <w:t>79</w:t>
+            </w:r>
+            <w:r>
+              <w:rPr>
+                <w:lang w:val="en-SG"/>
+              </w:rPr>
+              <w:t>%</w:t>
+            </w:r>
+          </w:p>
+        </w:tc>
+        <w:tc>
+          <w:tcPr>
+            <w:tcW w:w="1153" w:type="dxa"/>
+            <w:vMerge w:val="restart"/>
+          </w:tcPr>
+          <w:p>
+            <w:pPr>
+              <w:rPr>
+                <w:lang w:val="en-SG"/>
+              </w:rPr>
+            </w:pPr>
+            <w:r>
+              <w:rPr>
+                <w:lang w:val="en-SG"/>
+              </w:rPr>
+              <w:t>76</w:t>
+            </w:r>
+            <w:r>
+              <w:rPr>
+                <w:lang w:val="en-SG"/>
+              </w:rPr>
+              <w:t>%</w:t>
+            </w:r>
+          </w:p>
+        </w:tc>
+      </w:tr>
+      <w:tr>
+        <w:tc>
+          <w:tcPr>
+            <w:tcW w:w="1463" w:type="dxa"/>
+            <w:vMerge/>
+          </w:tcPr>
+          <w:p>
+            <w:pPr>
+              <w:rPr>
+                <w:lang w:val="en-SG"/>
+              </w:rPr>
+            </w:pPr>
+          </w:p>
+        </w:tc>
+        <w:tc>
+          <w:tcPr>
+            <w:tcW w:w="1499" w:type="dxa"/>
+          </w:tcPr>
+          <w:p>
+            <w:pPr>
+              <w:rPr>
+                <w:lang w:val="en-SG"/>
+              </w:rPr>
+            </w:pPr>
+            <w:r>
+              <w:rPr>
+                <w:lang w:val="en-SG"/>
+              </w:rPr>
+              <w:t>Malicious</w:t>
+            </w:r>
+          </w:p>
+        </w:tc>
+        <w:tc>
+          <w:tcPr>
+            <w:tcW w:w="1489" w:type="dxa"/>
+          </w:tcPr>
+          <w:p>
+            <w:pPr>
+              <w:rPr>
+                <w:lang w:val="en-SG"/>
+              </w:rPr>
+            </w:pPr>
+            <w:r>
+              <w:rPr>
+                <w:lang w:val="en-SG"/>
+              </w:rPr>
+              <w:t>84</w:t>
+            </w:r>
+            <w:r>
+              <w:rPr>
+                <w:lang w:val="en-SG"/>
+              </w:rPr>
+              <w:t>%</w:t>
+            </w:r>
+          </w:p>
+        </w:tc>
+        <w:tc>
+          <w:tcPr>
+            <w:tcW w:w="1344" w:type="dxa"/>
+          </w:tcPr>
+          <w:p>
+            <w:pPr>
+              <w:rPr>
+                <w:lang w:val="en-SG"/>
+              </w:rPr>
+            </w:pPr>
+            <w:r>
+              <w:rPr>
+                <w:lang w:val="en-SG"/>
+              </w:rPr>
+              <w:t>64</w:t>
+            </w:r>
+            <w:r>
+              <w:rPr>
+                <w:lang w:val="en-SG"/>
+              </w:rPr>
+              <w:t>%</w:t>
+            </w:r>
+          </w:p>
+        </w:tc>
+        <w:tc>
+          <w:tcPr>
+            <w:tcW w:w="1322" w:type="dxa"/>
+          </w:tcPr>
+          <w:p>
+            <w:pPr>
+              <w:rPr>
+                <w:lang w:val="en-SG"/>
+              </w:rPr>
+            </w:pPr>
+            <w:r>
+              <w:rPr>
+                <w:lang w:val="en-SG"/>
+              </w:rPr>
+              <w:t>72</w:t>
+            </w:r>
+            <w:r>
+              <w:rPr>
+                <w:lang w:val="en-SG"/>
+              </w:rPr>
+              <w:t>%</w:t>
+            </w:r>
+          </w:p>
+        </w:tc>
+        <w:tc>
+          <w:tcPr>
+            <w:tcW w:w="1153" w:type="dxa"/>
+            <w:vMerge/>
+          </w:tcPr>
+          <w:p>
+            <w:pPr>
+              <w:rPr>
+                <w:lang w:val="en-SG"/>
+              </w:rPr>
+            </w:pPr>
+          </w:p>
+        </w:tc>
+      </w:tr>
+      <w:tr>
+        <w:tc>
+          <w:tcPr>
+            <w:tcW w:w="1463" w:type="dxa"/>
+            <w:vMerge w:val="restart"/>
+          </w:tcPr>
+          <w:p>
+            <w:pPr>
+              <w:rPr>
+                <w:lang w:val="en-SG"/>
+              </w:rPr>
+            </w:pPr>
+            <w:r>
+              <w:rPr>
+                <w:lang w:val="en-SG"/>
+              </w:rPr>
+              <w:t>64 Node Features</w:t>
+            </w:r>
+          </w:p>
+        </w:tc>
+        <w:tc>
+          <w:tcPr>
+            <w:tcW w:w="1499" w:type="dxa"/>
+          </w:tcPr>
+          <w:p>
+            <w:pPr>
+              <w:rPr>
+                <w:lang w:val="en-SG"/>
+              </w:rPr>
+            </w:pPr>
+            <w:r>
+              <w:rPr>
+                <w:lang w:val="en-SG"/>
+              </w:rPr>
+              <w:t>Benign</w:t>
+            </w:r>
+          </w:p>
+        </w:tc>
+        <w:tc>
+          <w:tcPr>
+            <w:tcW w:w="1489" w:type="dxa"/>
+          </w:tcPr>
+          <w:p>
+            <w:pPr>
+              <w:rPr>
+                <w:lang w:val="en-SG"/>
+              </w:rPr>
+            </w:pPr>
+            <w:r>
+              <w:rPr>
+                <w:lang w:val="en-SG"/>
+              </w:rPr>
+              <w:t>76%</w:t>
+            </w:r>
+          </w:p>
+        </w:tc>
+        <w:tc>
+          <w:tcPr>
+            <w:tcW w:w="1344" w:type="dxa"/>
+          </w:tcPr>
+          <w:p>
+            <w:pPr>
+              <w:rPr>
+                <w:lang w:val="en-SG"/>
+              </w:rPr>
+            </w:pPr>
+            <w:r>
+              <w:rPr>
+                <w:lang w:val="en-SG"/>
+              </w:rPr>
+              <w:t>8</w:t>
+            </w:r>
+            <w:r>
+              <w:rPr>
+                <w:lang w:val="en-SG"/>
+              </w:rPr>
+              <w:t>4</w:t>
+            </w:r>
+            <w:r>
+              <w:rPr>
+                <w:lang w:val="en-SG"/>
+              </w:rPr>
+              <w:t>%</w:t>
+            </w:r>
+          </w:p>
+        </w:tc>
+        <w:tc>
+          <w:tcPr>
+            <w:tcW w:w="1322" w:type="dxa"/>
+          </w:tcPr>
+          <w:p>
+            <w:pPr>
+              <w:rPr>
+                <w:lang w:val="en-SG"/>
+              </w:rPr>
+            </w:pPr>
+            <w:r>
+              <w:rPr>
+                <w:lang w:val="en-SG"/>
+              </w:rPr>
+              <w:t>80%</w:t>
+            </w:r>
+          </w:p>
+        </w:tc>
+        <w:tc>
+          <w:tcPr>
+            <w:tcW w:w="1153" w:type="dxa"/>
+            <w:vMerge w:val="restart"/>
+          </w:tcPr>
+          <w:p>
+            <w:pPr>
+              <w:rPr>
+                <w:lang w:val="en-SG"/>
+              </w:rPr>
+            </w:pPr>
+            <w:r>
+              <w:rPr>
+                <w:lang w:val="en-SG"/>
+              </w:rPr>
+              <w:t>79%</w:t>
+            </w:r>
+          </w:p>
+        </w:tc>
+      </w:tr>
+      <w:tr>
+        <w:tc>
+          <w:tcPr>
+            <w:tcW w:w="1463" w:type="dxa"/>
+            <w:vMerge/>
+          </w:tcPr>
+          <w:p>
+            <w:pPr>
+              <w:rPr>
+                <w:lang w:val="en-SG"/>
+              </w:rPr>
+            </w:pPr>
+          </w:p>
+        </w:tc>
+        <w:tc>
+          <w:tcPr>
+            <w:tcW w:w="1499" w:type="dxa"/>
+          </w:tcPr>
+          <w:p>
+            <w:pPr>
+              <w:rPr>
+                <w:lang w:val="en-SG"/>
+              </w:rPr>
+            </w:pPr>
+            <w:r>
+              <w:rPr>
+                <w:lang w:val="en-SG"/>
+              </w:rPr>
+              <w:t>Malicious</w:t>
+            </w:r>
+          </w:p>
+        </w:tc>
+        <w:tc>
+          <w:tcPr>
+            <w:tcW w:w="1489" w:type="dxa"/>
+          </w:tcPr>
+          <w:p>
+            <w:pPr>
+              <w:rPr>
+                <w:lang w:val="en-SG"/>
+              </w:rPr>
+            </w:pPr>
+            <w:r>
+              <w:rPr>
+                <w:lang w:val="en-SG"/>
+              </w:rPr>
+              <w:t>8</w:t>
+            </w:r>
+            <w:r>
+              <w:rPr>
+                <w:lang w:val="en-SG"/>
+              </w:rPr>
+              <w:t>2</w:t>
+            </w:r>
+            <w:r>
+              <w:rPr>
+                <w:lang w:val="en-SG"/>
+              </w:rPr>
+              <w:t>%</w:t>
+            </w:r>
+          </w:p>
+        </w:tc>
+        <w:tc>
+          <w:tcPr>
+            <w:tcW w:w="1344" w:type="dxa"/>
+          </w:tcPr>
+          <w:p>
+            <w:pPr>
+              <w:rPr>
+                <w:lang w:val="en-SG"/>
+              </w:rPr>
+            </w:pPr>
+            <w:r>
+              <w:rPr>
+                <w:lang w:val="en-SG"/>
+              </w:rPr>
+              <w:t>74%</w:t>
+            </w:r>
+          </w:p>
+        </w:tc>
+        <w:tc>
+          <w:tcPr>
+            <w:tcW w:w="1322" w:type="dxa"/>
+          </w:tcPr>
+          <w:p>
+            <w:pPr>
+              <w:rPr>
+                <w:lang w:val="en-SG"/>
+              </w:rPr>
+            </w:pPr>
+            <w:r>
+              <w:rPr>
+                <w:lang w:val="en-SG"/>
+              </w:rPr>
+              <w:t>78%</w:t>
+            </w:r>
+          </w:p>
+        </w:tc>
+        <w:tc>
+          <w:tcPr>
+            <w:tcW w:w="1153" w:type="dxa"/>
+            <w:vMerge/>
+          </w:tcPr>
+          <w:p>
+            <w:pPr>
+              <w:rPr>
+                <w:lang w:val="en-SG"/>
+              </w:rPr>
+            </w:pPr>
+          </w:p>
+        </w:tc>
+      </w:tr>
+      <w:tr>
+        <w:tc>
+          <w:tcPr>
+            <w:tcW w:w="1463" w:type="dxa"/>
+            <w:vMerge w:val="restart"/>
+          </w:tcPr>
+          <w:p>
+            <w:pPr>
+              <w:rPr>
+                <w:lang w:val="en-SG"/>
+              </w:rPr>
+            </w:pPr>
+            <w:r>
+              <w:rPr>
+                <w:lang w:val="en-SG"/>
+              </w:rPr>
+              <w:t>128 Node Features</w:t>
+            </w:r>
+          </w:p>
+        </w:tc>
+        <w:tc>
+          <w:tcPr>
+            <w:tcW w:w="1499" w:type="dxa"/>
+          </w:tcPr>
+          <w:p>
+            <w:pPr>
+              <w:rPr>
+                <w:lang w:val="en-SG"/>
+              </w:rPr>
+            </w:pPr>
+            <w:r>
+              <w:rPr>
+                <w:lang w:val="en-SG"/>
+              </w:rPr>
+              <w:t>Benign</w:t>
+            </w:r>
+          </w:p>
+        </w:tc>
+        <w:tc>
+          <w:tcPr>
+            <w:tcW w:w="1489" w:type="dxa"/>
+          </w:tcPr>
+          <w:p>
+            <w:pPr>
+              <w:rPr>
+                <w:lang w:val="en-SG"/>
+              </w:rPr>
+            </w:pPr>
+            <w:r>
+              <w:rPr>
+                <w:lang w:val="en-SG"/>
+              </w:rPr>
+              <w:t>8</w:t>
+            </w:r>
+            <w:r>
+              <w:rPr>
+                <w:lang w:val="en-SG"/>
+              </w:rPr>
+              <w:t>7</w:t>
+            </w:r>
+            <w:r>
+              <w:rPr>
+                <w:lang w:val="en-SG"/>
+              </w:rPr>
+              <w:t>%</w:t>
+            </w:r>
+          </w:p>
+        </w:tc>
+        <w:tc>
+          <w:tcPr>
+            <w:tcW w:w="1344" w:type="dxa"/>
+          </w:tcPr>
+          <w:p>
+            <w:pPr>
+              <w:rPr>
+                <w:lang w:val="en-SG"/>
+              </w:rPr>
+            </w:pPr>
+            <w:r>
+              <w:rPr>
+                <w:lang w:val="en-SG"/>
+              </w:rPr>
+              <w:t>7</w:t>
+            </w:r>
+            <w:r>
+              <w:rPr>
+                <w:lang w:val="en-SG"/>
+              </w:rPr>
+              <w:t>2</w:t>
+            </w:r>
+            <w:r>
+              <w:rPr>
+                <w:lang w:val="en-SG"/>
+              </w:rPr>
+              <w:t>%</w:t>
+            </w:r>
+          </w:p>
+        </w:tc>
+        <w:tc>
+          <w:tcPr>
+            <w:tcW w:w="1322" w:type="dxa"/>
+          </w:tcPr>
+          <w:p>
+            <w:pPr>
+              <w:rPr>
+                <w:lang w:val="en-SG"/>
+              </w:rPr>
+            </w:pPr>
+            <w:r>
+              <w:rPr>
+                <w:lang w:val="en-SG"/>
+              </w:rPr>
+              <w:t>79</w:t>
+            </w:r>
+            <w:r>
+              <w:rPr>
+                <w:lang w:val="en-SG"/>
+              </w:rPr>
+              <w:t>%</w:t>
+            </w:r>
+          </w:p>
+        </w:tc>
+        <w:tc>
+          <w:tcPr>
+            <w:tcW w:w="1153" w:type="dxa"/>
+            <w:vMerge w:val="restart"/>
+          </w:tcPr>
+          <w:p>
+            <w:pPr>
+              <w:rPr>
+                <w:lang w:val="en-SG"/>
+              </w:rPr>
+            </w:pPr>
+            <w:r>
+              <w:rPr>
+                <w:lang w:val="en-SG"/>
+              </w:rPr>
+              <w:t>8</w:t>
+            </w:r>
+            <w:r>
+              <w:rPr>
+                <w:lang w:val="en-SG"/>
+              </w:rPr>
+              <w:t>0</w:t>
+            </w:r>
+            <w:r>
+              <w:rPr>
+                <w:lang w:val="en-SG"/>
+              </w:rPr>
+              <w:t>%</w:t>
+            </w:r>
+          </w:p>
+        </w:tc>
+      </w:tr>
+      <w:tr>
+        <w:tc>
+          <w:tcPr>
+            <w:tcW w:w="1463" w:type="dxa"/>
+            <w:vMerge/>
+          </w:tcPr>
+          <w:p>
+            <w:pPr>
+              <w:rPr>
+                <w:lang w:val="en-SG"/>
+              </w:rPr>
+            </w:pPr>
+          </w:p>
+        </w:tc>
+        <w:tc>
+          <w:tcPr>
+            <w:tcW w:w="1499" w:type="dxa"/>
+          </w:tcPr>
+          <w:p>
+            <w:pPr>
+              <w:rPr>
+                <w:lang w:val="en-SG"/>
+              </w:rPr>
+            </w:pPr>
+            <w:r>
+              <w:rPr>
+                <w:lang w:val="en-SG"/>
+              </w:rPr>
+              <w:t>Malicious</w:t>
+            </w:r>
+          </w:p>
+        </w:tc>
+        <w:tc>
+          <w:tcPr>
+            <w:tcW w:w="1489" w:type="dxa"/>
+          </w:tcPr>
+          <w:p>
+            <w:pPr>
+              <w:rPr>
+                <w:lang w:val="en-SG"/>
+              </w:rPr>
+            </w:pPr>
+            <w:r>
+              <w:rPr>
+                <w:lang w:val="en-SG"/>
+              </w:rPr>
+              <w:t>7</w:t>
+            </w:r>
+            <w:r>
+              <w:rPr>
+                <w:lang w:val="en-SG"/>
+              </w:rPr>
+              <w:t>6</w:t>
+            </w:r>
+            <w:r>
+              <w:rPr>
+                <w:lang w:val="en-SG"/>
+              </w:rPr>
+              <w:t>%</w:t>
+            </w:r>
+          </w:p>
+        </w:tc>
+        <w:tc>
+          <w:tcPr>
+            <w:tcW w:w="1344" w:type="dxa"/>
+          </w:tcPr>
+          <w:p>
+            <w:pPr>
+              <w:rPr>
+                <w:lang w:val="en-SG"/>
+              </w:rPr>
+            </w:pPr>
+            <w:r>
+              <w:rPr>
+                <w:lang w:val="en-SG"/>
+              </w:rPr>
+              <w:t>89</w:t>
+            </w:r>
+            <w:r>
+              <w:rPr>
+                <w:lang w:val="en-SG"/>
+              </w:rPr>
+              <w:t>%</w:t>
+            </w:r>
+          </w:p>
+        </w:tc>
+        <w:tc>
+          <w:tcPr>
+            <w:tcW w:w="1322" w:type="dxa"/>
+          </w:tcPr>
+          <w:p>
+            <w:pPr>
+              <w:rPr>
+                <w:lang w:val="en-SG"/>
+              </w:rPr>
+            </w:pPr>
+            <w:r>
+              <w:rPr>
+                <w:lang w:val="en-SG"/>
+              </w:rPr>
+              <w:t>8</w:t>
+            </w:r>
+            <w:r>
+              <w:rPr>
+                <w:lang w:val="en-SG"/>
+              </w:rPr>
+              <w:t>2</w:t>
+            </w:r>
+            <w:r>
+              <w:rPr>
+                <w:lang w:val="en-SG"/>
+              </w:rPr>
+              <w:t>%</w:t>
+            </w:r>
+          </w:p>
+        </w:tc>
+        <w:tc>
+          <w:tcPr>
+            <w:tcW w:w="1153" w:type="dxa"/>
+            <w:vMerge/>
+          </w:tcPr>
+          <w:p>
+            <w:pPr>
+              <w:rPr>
+                <w:lang w:val="en-SG"/>
+              </w:rPr>
+            </w:pPr>
+          </w:p>
+        </w:tc>
+      </w:tr>
+    </w:tbl>
+    <w:p>
+      <w:pPr>
+        <w:ind w:left="360"/>
+        <w:rPr>
+          <w:lang w:val="en-SG"/>
+        </w:rPr>
+      </w:pPr>
     </w:p>
     <w:p>
       <w:pPr>
@@ -16910,8 +18582,904 @@
         <w:rPr>
           <w:lang w:val="en-SG"/>
         </w:rPr>
-        <w:t>64 node features + 10 epochs + 3 convolutional layers graph classification with XSS Reflected Graphs</w:t>
-      </w:r>
+        <w:t xml:space="preserve">64 node features + 10 epochs + </w:t>
+      </w:r>
+      <w:r>
+        <w:rPr>
+          <w:lang w:val="en-SG"/>
+        </w:rPr>
+        <w:t>1, 2, 3</w:t>
+      </w:r>
+      <w:r>
+        <w:rPr>
+          <w:lang w:val="en-SG"/>
+        </w:rPr>
+        <w:t xml:space="preserve"> convolutional layers graph classification with XSS Reflected Graphs</w:t>
+      </w:r>
+    </w:p>
+    <w:tbl>
+      <w:tblPr>
+        <w:tblStyle w:val="TableGrid"/>
+        <w:tblW w:w="0" w:type="auto"/>
+        <w:tblInd w:w="360" w:type="dxa"/>
+        <w:tblLook w:val="04A0" w:firstRow="1" w:lastRow="0" w:firstColumn="1" w:lastColumn="0" w:noHBand="0" w:noVBand="1"/>
+      </w:tblPr>
+      <w:tblGrid>
+        <w:gridCol w:w="1650"/>
+        <w:gridCol w:w="1465"/>
+        <w:gridCol w:w="1453"/>
+        <w:gridCol w:w="1287"/>
+        <w:gridCol w:w="1262"/>
+        <w:gridCol w:w="1153"/>
+      </w:tblGrid>
+      <w:tr>
+        <w:tc>
+          <w:tcPr>
+            <w:tcW w:w="1650" w:type="dxa"/>
+          </w:tcPr>
+          <w:p>
+            <w:pPr>
+              <w:rPr>
+                <w:lang w:val="en-SG"/>
+              </w:rPr>
+            </w:pPr>
+            <w:r>
+              <w:rPr>
+                <w:lang w:val="en-SG"/>
+              </w:rPr>
+              <w:t>Convolutional Layers</w:t>
+            </w:r>
+          </w:p>
+        </w:tc>
+        <w:tc>
+          <w:tcPr>
+            <w:tcW w:w="1465" w:type="dxa"/>
+          </w:tcPr>
+          <w:p>
+            <w:pPr>
+              <w:rPr>
+                <w:lang w:val="en-SG"/>
+              </w:rPr>
+            </w:pPr>
+            <w:r>
+              <w:rPr>
+                <w:lang w:val="en-SG"/>
+              </w:rPr>
+              <w:t>Graph Type</w:t>
+            </w:r>
+          </w:p>
+        </w:tc>
+        <w:tc>
+          <w:tcPr>
+            <w:tcW w:w="1453" w:type="dxa"/>
+          </w:tcPr>
+          <w:p>
+            <w:pPr>
+              <w:rPr>
+                <w:lang w:val="en-SG"/>
+              </w:rPr>
+            </w:pPr>
+            <w:r>
+              <w:rPr>
+                <w:lang w:val="en-SG"/>
+              </w:rPr>
+              <w:t>Precision</w:t>
+            </w:r>
+          </w:p>
+        </w:tc>
+        <w:tc>
+          <w:tcPr>
+            <w:tcW w:w="1287" w:type="dxa"/>
+          </w:tcPr>
+          <w:p>
+            <w:pPr>
+              <w:rPr>
+                <w:lang w:val="en-SG"/>
+              </w:rPr>
+            </w:pPr>
+            <w:r>
+              <w:rPr>
+                <w:lang w:val="en-SG"/>
+              </w:rPr>
+              <w:t>Recall</w:t>
+            </w:r>
+          </w:p>
+        </w:tc>
+        <w:tc>
+          <w:tcPr>
+            <w:tcW w:w="1262" w:type="dxa"/>
+          </w:tcPr>
+          <w:p>
+            <w:pPr>
+              <w:rPr>
+                <w:lang w:val="en-SG"/>
+              </w:rPr>
+            </w:pPr>
+            <w:r>
+              <w:rPr>
+                <w:lang w:val="en-SG"/>
+              </w:rPr>
+              <w:t>F1-Score</w:t>
+            </w:r>
+          </w:p>
+        </w:tc>
+        <w:tc>
+          <w:tcPr>
+            <w:tcW w:w="1153" w:type="dxa"/>
+          </w:tcPr>
+          <w:p>
+            <w:pPr>
+              <w:rPr>
+                <w:lang w:val="en-SG"/>
+              </w:rPr>
+            </w:pPr>
+            <w:r>
+              <w:rPr>
+                <w:lang w:val="en-SG"/>
+              </w:rPr>
+              <w:t>Accuracy</w:t>
+            </w:r>
+          </w:p>
+        </w:tc>
+      </w:tr>
+      <w:tr>
+        <w:tc>
+          <w:tcPr>
+            <w:tcW w:w="1650" w:type="dxa"/>
+            <w:vMerge w:val="restart"/>
+          </w:tcPr>
+          <w:p>
+            <w:pPr>
+              <w:rPr>
+                <w:lang w:val="en-SG"/>
+              </w:rPr>
+            </w:pPr>
+            <w:r>
+              <w:rPr>
+                <w:lang w:val="en-SG"/>
+              </w:rPr>
+              <w:t>1</w:t>
+            </w:r>
+          </w:p>
+        </w:tc>
+        <w:tc>
+          <w:tcPr>
+            <w:tcW w:w="1465" w:type="dxa"/>
+          </w:tcPr>
+          <w:p>
+            <w:pPr>
+              <w:rPr>
+                <w:lang w:val="en-SG"/>
+              </w:rPr>
+            </w:pPr>
+            <w:r>
+              <w:rPr>
+                <w:lang w:val="en-SG"/>
+              </w:rPr>
+              <w:t>Benign</w:t>
+            </w:r>
+          </w:p>
+        </w:tc>
+        <w:tc>
+          <w:tcPr>
+            <w:tcW w:w="1453" w:type="dxa"/>
+          </w:tcPr>
+          <w:p>
+            <w:pPr>
+              <w:rPr>
+                <w:lang w:val="en-SG"/>
+              </w:rPr>
+            </w:pPr>
+            <w:r>
+              <w:rPr>
+                <w:lang w:val="en-SG"/>
+              </w:rPr>
+              <w:t>66</w:t>
+            </w:r>
+            <w:r>
+              <w:rPr>
+                <w:lang w:val="en-SG"/>
+              </w:rPr>
+              <w:t>%</w:t>
+            </w:r>
+          </w:p>
+        </w:tc>
+        <w:tc>
+          <w:tcPr>
+            <w:tcW w:w="1287" w:type="dxa"/>
+          </w:tcPr>
+          <w:p>
+            <w:pPr>
+              <w:rPr>
+                <w:lang w:val="en-SG"/>
+              </w:rPr>
+            </w:pPr>
+            <w:r>
+              <w:rPr>
+                <w:lang w:val="en-SG"/>
+              </w:rPr>
+              <w:t>92</w:t>
+            </w:r>
+            <w:r>
+              <w:rPr>
+                <w:lang w:val="en-SG"/>
+              </w:rPr>
+              <w:t>%</w:t>
+            </w:r>
+          </w:p>
+        </w:tc>
+        <w:tc>
+          <w:tcPr>
+            <w:tcW w:w="1262" w:type="dxa"/>
+          </w:tcPr>
+          <w:p>
+            <w:pPr>
+              <w:rPr>
+                <w:lang w:val="en-SG"/>
+              </w:rPr>
+            </w:pPr>
+            <w:r>
+              <w:rPr>
+                <w:lang w:val="en-SG"/>
+              </w:rPr>
+              <w:t>7</w:t>
+            </w:r>
+            <w:r>
+              <w:rPr>
+                <w:lang w:val="en-SG"/>
+              </w:rPr>
+              <w:t>7</w:t>
+            </w:r>
+            <w:r>
+              <w:rPr>
+                <w:lang w:val="en-SG"/>
+              </w:rPr>
+              <w:t>%</w:t>
+            </w:r>
+          </w:p>
+        </w:tc>
+        <w:tc>
+          <w:tcPr>
+            <w:tcW w:w="1153" w:type="dxa"/>
+            <w:vMerge w:val="restart"/>
+          </w:tcPr>
+          <w:p>
+            <w:pPr>
+              <w:rPr>
+                <w:lang w:val="en-SG"/>
+              </w:rPr>
+            </w:pPr>
+            <w:r>
+              <w:rPr>
+                <w:lang w:val="en-SG"/>
+              </w:rPr>
+              <w:t>7</w:t>
+            </w:r>
+            <w:r>
+              <w:rPr>
+                <w:lang w:val="en-SG"/>
+              </w:rPr>
+              <w:t>2</w:t>
+            </w:r>
+            <w:r>
+              <w:rPr>
+                <w:lang w:val="en-SG"/>
+              </w:rPr>
+              <w:t>%</w:t>
+            </w:r>
+          </w:p>
+        </w:tc>
+      </w:tr>
+      <w:tr>
+        <w:tc>
+          <w:tcPr>
+            <w:tcW w:w="1650" w:type="dxa"/>
+            <w:vMerge/>
+          </w:tcPr>
+          <w:p>
+            <w:pPr>
+              <w:rPr>
+                <w:lang w:val="en-SG"/>
+              </w:rPr>
+            </w:pPr>
+          </w:p>
+        </w:tc>
+        <w:tc>
+          <w:tcPr>
+            <w:tcW w:w="1465" w:type="dxa"/>
+          </w:tcPr>
+          <w:p>
+            <w:pPr>
+              <w:rPr>
+                <w:lang w:val="en-SG"/>
+              </w:rPr>
+            </w:pPr>
+            <w:r>
+              <w:rPr>
+                <w:lang w:val="en-SG"/>
+              </w:rPr>
+              <w:t>Malicious</w:t>
+            </w:r>
+          </w:p>
+        </w:tc>
+        <w:tc>
+          <w:tcPr>
+            <w:tcW w:w="1453" w:type="dxa"/>
+          </w:tcPr>
+          <w:p>
+            <w:pPr>
+              <w:rPr>
+                <w:lang w:val="en-SG"/>
+              </w:rPr>
+            </w:pPr>
+            <w:r>
+              <w:rPr>
+                <w:lang w:val="en-SG"/>
+              </w:rPr>
+              <w:t>8</w:t>
+            </w:r>
+            <w:r>
+              <w:rPr>
+                <w:lang w:val="en-SG"/>
+              </w:rPr>
+              <w:t>7</w:t>
+            </w:r>
+            <w:r>
+              <w:rPr>
+                <w:lang w:val="en-SG"/>
+              </w:rPr>
+              <w:t>%</w:t>
+            </w:r>
+          </w:p>
+        </w:tc>
+        <w:tc>
+          <w:tcPr>
+            <w:tcW w:w="1287" w:type="dxa"/>
+          </w:tcPr>
+          <w:p>
+            <w:pPr>
+              <w:rPr>
+                <w:lang w:val="en-SG"/>
+              </w:rPr>
+            </w:pPr>
+            <w:r>
+              <w:rPr>
+                <w:lang w:val="en-SG"/>
+              </w:rPr>
+              <w:t>53</w:t>
+            </w:r>
+            <w:r>
+              <w:rPr>
+                <w:lang w:val="en-SG"/>
+              </w:rPr>
+              <w:t>%</w:t>
+            </w:r>
+          </w:p>
+        </w:tc>
+        <w:tc>
+          <w:tcPr>
+            <w:tcW w:w="1262" w:type="dxa"/>
+          </w:tcPr>
+          <w:p>
+            <w:pPr>
+              <w:rPr>
+                <w:lang w:val="en-SG"/>
+              </w:rPr>
+            </w:pPr>
+            <w:r>
+              <w:rPr>
+                <w:lang w:val="en-SG"/>
+              </w:rPr>
+              <w:t>66</w:t>
+            </w:r>
+            <w:r>
+              <w:rPr>
+                <w:lang w:val="en-SG"/>
+              </w:rPr>
+              <w:t>%</w:t>
+            </w:r>
+          </w:p>
+        </w:tc>
+        <w:tc>
+          <w:tcPr>
+            <w:tcW w:w="1153" w:type="dxa"/>
+            <w:vMerge/>
+          </w:tcPr>
+          <w:p>
+            <w:pPr>
+              <w:rPr>
+                <w:lang w:val="en-SG"/>
+              </w:rPr>
+            </w:pPr>
+          </w:p>
+        </w:tc>
+      </w:tr>
+      <w:tr>
+        <w:tc>
+          <w:tcPr>
+            <w:tcW w:w="1650" w:type="dxa"/>
+            <w:vMerge w:val="restart"/>
+          </w:tcPr>
+          <w:p>
+            <w:pPr>
+              <w:rPr>
+                <w:lang w:val="en-SG"/>
+              </w:rPr>
+            </w:pPr>
+            <w:r>
+              <w:rPr>
+                <w:lang w:val="en-SG"/>
+              </w:rPr>
+              <w:t>2</w:t>
+            </w:r>
+          </w:p>
+        </w:tc>
+        <w:tc>
+          <w:tcPr>
+            <w:tcW w:w="1465" w:type="dxa"/>
+          </w:tcPr>
+          <w:p>
+            <w:pPr>
+              <w:rPr>
+                <w:lang w:val="en-SG"/>
+              </w:rPr>
+            </w:pPr>
+            <w:r>
+              <w:rPr>
+                <w:lang w:val="en-SG"/>
+              </w:rPr>
+              <w:t>Benign</w:t>
+            </w:r>
+          </w:p>
+        </w:tc>
+        <w:tc>
+          <w:tcPr>
+            <w:tcW w:w="1453" w:type="dxa"/>
+          </w:tcPr>
+          <w:p>
+            <w:pPr>
+              <w:rPr>
+                <w:lang w:val="en-SG"/>
+              </w:rPr>
+            </w:pPr>
+            <w:r>
+              <w:rPr>
+                <w:lang w:val="en-SG"/>
+              </w:rPr>
+              <w:t>76%</w:t>
+            </w:r>
+          </w:p>
+        </w:tc>
+        <w:tc>
+          <w:tcPr>
+            <w:tcW w:w="1287" w:type="dxa"/>
+          </w:tcPr>
+          <w:p>
+            <w:pPr>
+              <w:rPr>
+                <w:lang w:val="en-SG"/>
+              </w:rPr>
+            </w:pPr>
+            <w:r>
+              <w:rPr>
+                <w:lang w:val="en-SG"/>
+              </w:rPr>
+              <w:t>85%</w:t>
+            </w:r>
+          </w:p>
+        </w:tc>
+        <w:tc>
+          <w:tcPr>
+            <w:tcW w:w="1262" w:type="dxa"/>
+          </w:tcPr>
+          <w:p>
+            <w:pPr>
+              <w:rPr>
+                <w:lang w:val="en-SG"/>
+              </w:rPr>
+            </w:pPr>
+            <w:r>
+              <w:rPr>
+                <w:lang w:val="en-SG"/>
+              </w:rPr>
+              <w:t>80%</w:t>
+            </w:r>
+          </w:p>
+        </w:tc>
+        <w:tc>
+          <w:tcPr>
+            <w:tcW w:w="1153" w:type="dxa"/>
+            <w:vMerge w:val="restart"/>
+          </w:tcPr>
+          <w:p>
+            <w:pPr>
+              <w:rPr>
+                <w:lang w:val="en-SG"/>
+              </w:rPr>
+            </w:pPr>
+            <w:r>
+              <w:rPr>
+                <w:lang w:val="en-SG"/>
+              </w:rPr>
+              <w:t>79%</w:t>
+            </w:r>
+          </w:p>
+        </w:tc>
+      </w:tr>
+      <w:tr>
+        <w:tc>
+          <w:tcPr>
+            <w:tcW w:w="1650" w:type="dxa"/>
+            <w:vMerge/>
+          </w:tcPr>
+          <w:p>
+            <w:pPr>
+              <w:rPr>
+                <w:lang w:val="en-SG"/>
+              </w:rPr>
+            </w:pPr>
+          </w:p>
+        </w:tc>
+        <w:tc>
+          <w:tcPr>
+            <w:tcW w:w="1465" w:type="dxa"/>
+          </w:tcPr>
+          <w:p>
+            <w:pPr>
+              <w:rPr>
+                <w:lang w:val="en-SG"/>
+              </w:rPr>
+            </w:pPr>
+            <w:r>
+              <w:rPr>
+                <w:lang w:val="en-SG"/>
+              </w:rPr>
+              <w:t>Malicious</w:t>
+            </w:r>
+          </w:p>
+        </w:tc>
+        <w:tc>
+          <w:tcPr>
+            <w:tcW w:w="1453" w:type="dxa"/>
+          </w:tcPr>
+          <w:p>
+            <w:pPr>
+              <w:rPr>
+                <w:lang w:val="en-SG"/>
+              </w:rPr>
+            </w:pPr>
+            <w:r>
+              <w:rPr>
+                <w:lang w:val="en-SG"/>
+              </w:rPr>
+              <w:t>83%</w:t>
+            </w:r>
+          </w:p>
+        </w:tc>
+        <w:tc>
+          <w:tcPr>
+            <w:tcW w:w="1287" w:type="dxa"/>
+          </w:tcPr>
+          <w:p>
+            <w:pPr>
+              <w:rPr>
+                <w:lang w:val="en-SG"/>
+              </w:rPr>
+            </w:pPr>
+            <w:r>
+              <w:rPr>
+                <w:lang w:val="en-SG"/>
+              </w:rPr>
+              <w:t>74%</w:t>
+            </w:r>
+          </w:p>
+        </w:tc>
+        <w:tc>
+          <w:tcPr>
+            <w:tcW w:w="1262" w:type="dxa"/>
+          </w:tcPr>
+          <w:p>
+            <w:pPr>
+              <w:rPr>
+                <w:lang w:val="en-SG"/>
+              </w:rPr>
+            </w:pPr>
+            <w:r>
+              <w:rPr>
+                <w:lang w:val="en-SG"/>
+              </w:rPr>
+              <w:t>78%</w:t>
+            </w:r>
+          </w:p>
+        </w:tc>
+        <w:tc>
+          <w:tcPr>
+            <w:tcW w:w="1153" w:type="dxa"/>
+            <w:vMerge/>
+          </w:tcPr>
+          <w:p>
+            <w:pPr>
+              <w:rPr>
+                <w:lang w:val="en-SG"/>
+              </w:rPr>
+            </w:pPr>
+          </w:p>
+        </w:tc>
+      </w:tr>
+      <w:tr>
+        <w:tc>
+          <w:tcPr>
+            <w:tcW w:w="1650" w:type="dxa"/>
+            <w:vMerge w:val="restart"/>
+          </w:tcPr>
+          <w:p>
+            <w:pPr>
+              <w:rPr>
+                <w:lang w:val="en-SG"/>
+              </w:rPr>
+            </w:pPr>
+            <w:r>
+              <w:rPr>
+                <w:lang w:val="en-SG"/>
+              </w:rPr>
+              <w:t>3</w:t>
+            </w:r>
+          </w:p>
+        </w:tc>
+        <w:tc>
+          <w:tcPr>
+            <w:tcW w:w="1465" w:type="dxa"/>
+          </w:tcPr>
+          <w:p>
+            <w:pPr>
+              <w:rPr>
+                <w:lang w:val="en-SG"/>
+              </w:rPr>
+            </w:pPr>
+            <w:r>
+              <w:rPr>
+                <w:lang w:val="en-SG"/>
+              </w:rPr>
+              <w:t>Benign</w:t>
+            </w:r>
+          </w:p>
+        </w:tc>
+        <w:tc>
+          <w:tcPr>
+            <w:tcW w:w="1453" w:type="dxa"/>
+          </w:tcPr>
+          <w:p>
+            <w:pPr>
+              <w:rPr>
+                <w:lang w:val="en-SG"/>
+              </w:rPr>
+            </w:pPr>
+            <w:r>
+              <w:rPr>
+                <w:lang w:val="en-SG"/>
+              </w:rPr>
+              <w:t>88</w:t>
+            </w:r>
+            <w:r>
+              <w:rPr>
+                <w:lang w:val="en-SG"/>
+              </w:rPr>
+              <w:t>%</w:t>
+            </w:r>
+          </w:p>
+        </w:tc>
+        <w:tc>
+          <w:tcPr>
+            <w:tcW w:w="1287" w:type="dxa"/>
+          </w:tcPr>
+          <w:p>
+            <w:pPr>
+              <w:rPr>
+                <w:lang w:val="en-SG"/>
+              </w:rPr>
+            </w:pPr>
+            <w:r>
+              <w:rPr>
+                <w:lang w:val="en-SG"/>
+              </w:rPr>
+              <w:t>7</w:t>
+            </w:r>
+            <w:r>
+              <w:rPr>
+                <w:lang w:val="en-SG"/>
+              </w:rPr>
+              <w:t>9</w:t>
+            </w:r>
+            <w:r>
+              <w:rPr>
+                <w:lang w:val="en-SG"/>
+              </w:rPr>
+              <w:t>%</w:t>
+            </w:r>
+          </w:p>
+        </w:tc>
+        <w:tc>
+          <w:tcPr>
+            <w:tcW w:w="1262" w:type="dxa"/>
+          </w:tcPr>
+          <w:p>
+            <w:pPr>
+              <w:rPr>
+                <w:lang w:val="en-SG"/>
+              </w:rPr>
+            </w:pPr>
+            <w:r>
+              <w:rPr>
+                <w:lang w:val="en-SG"/>
+              </w:rPr>
+              <w:t>83</w:t>
+            </w:r>
+            <w:r>
+              <w:rPr>
+                <w:lang w:val="en-SG"/>
+              </w:rPr>
+              <w:t>%</w:t>
+            </w:r>
+          </w:p>
+        </w:tc>
+        <w:tc>
+          <w:tcPr>
+            <w:tcW w:w="1153" w:type="dxa"/>
+            <w:vMerge w:val="restart"/>
+          </w:tcPr>
+          <w:p>
+            <w:pPr>
+              <w:rPr>
+                <w:lang w:val="en-SG"/>
+              </w:rPr>
+            </w:pPr>
+            <w:r>
+              <w:rPr>
+                <w:lang w:val="en-SG"/>
+              </w:rPr>
+              <w:t>8</w:t>
+            </w:r>
+            <w:r>
+              <w:rPr>
+                <w:lang w:val="en-SG"/>
+              </w:rPr>
+              <w:t>4</w:t>
+            </w:r>
+            <w:r>
+              <w:rPr>
+                <w:lang w:val="en-SG"/>
+              </w:rPr>
+              <w:t>%</w:t>
+            </w:r>
+          </w:p>
+        </w:tc>
+      </w:tr>
+      <w:tr>
+        <w:tc>
+          <w:tcPr>
+            <w:tcW w:w="1650" w:type="dxa"/>
+            <w:vMerge/>
+          </w:tcPr>
+          <w:p>
+            <w:pPr>
+              <w:rPr>
+                <w:lang w:val="en-SG"/>
+              </w:rPr>
+            </w:pPr>
+          </w:p>
+        </w:tc>
+        <w:tc>
+          <w:tcPr>
+            <w:tcW w:w="1465" w:type="dxa"/>
+          </w:tcPr>
+          <w:p>
+            <w:pPr>
+              <w:rPr>
+                <w:lang w:val="en-SG"/>
+              </w:rPr>
+            </w:pPr>
+            <w:r>
+              <w:rPr>
+                <w:lang w:val="en-SG"/>
+              </w:rPr>
+              <w:t>Malicious</w:t>
+            </w:r>
+          </w:p>
+        </w:tc>
+        <w:tc>
+          <w:tcPr>
+            <w:tcW w:w="1453" w:type="dxa"/>
+          </w:tcPr>
+          <w:p>
+            <w:pPr>
+              <w:rPr>
+                <w:lang w:val="en-SG"/>
+              </w:rPr>
+            </w:pPr>
+            <w:r>
+              <w:rPr>
+                <w:lang w:val="en-SG"/>
+              </w:rPr>
+              <w:t>81</w:t>
+            </w:r>
+            <w:r>
+              <w:rPr>
+                <w:lang w:val="en-SG"/>
+              </w:rPr>
+              <w:t>%</w:t>
+            </w:r>
+          </w:p>
+        </w:tc>
+        <w:tc>
+          <w:tcPr>
+            <w:tcW w:w="1287" w:type="dxa"/>
+          </w:tcPr>
+          <w:p>
+            <w:pPr>
+              <w:rPr>
+                <w:lang w:val="en-SG"/>
+              </w:rPr>
+            </w:pPr>
+            <w:r>
+              <w:rPr>
+                <w:lang w:val="en-SG"/>
+              </w:rPr>
+              <w:t>89%</w:t>
+            </w:r>
+          </w:p>
+        </w:tc>
+        <w:tc>
+          <w:tcPr>
+            <w:tcW w:w="1262" w:type="dxa"/>
+          </w:tcPr>
+          <w:p>
+            <w:pPr>
+              <w:rPr>
+                <w:lang w:val="en-SG"/>
+              </w:rPr>
+            </w:pPr>
+            <w:r>
+              <w:rPr>
+                <w:lang w:val="en-SG"/>
+              </w:rPr>
+              <w:t>8</w:t>
+            </w:r>
+            <w:r>
+              <w:rPr>
+                <w:lang w:val="en-SG"/>
+              </w:rPr>
+              <w:t>5</w:t>
+            </w:r>
+            <w:r>
+              <w:rPr>
+                <w:lang w:val="en-SG"/>
+              </w:rPr>
+              <w:t>%</w:t>
+            </w:r>
+          </w:p>
+        </w:tc>
+        <w:tc>
+          <w:tcPr>
+            <w:tcW w:w="1153" w:type="dxa"/>
+            <w:vMerge/>
+          </w:tcPr>
+          <w:p>
+            <w:pPr>
+              <w:rPr>
+                <w:lang w:val="en-SG"/>
+              </w:rPr>
+            </w:pPr>
+          </w:p>
+        </w:tc>
+      </w:tr>
+    </w:tbl>
+    <w:p>
+      <w:pPr>
+        <w:ind w:left="360"/>
+        <w:rPr>
+          <w:lang w:val="en-SG"/>
+        </w:rPr>
+      </w:pPr>
     </w:p>
     <w:p>
       <w:pPr>
@@ -16928,8 +19496,784 @@
         <w:rPr>
           <w:lang w:val="en-SG"/>
         </w:rPr>
-        <w:t xml:space="preserve">All graphs accuracy, precision, recall and F1-Score </w:t>
-      </w:r>
+        <w:t>All graphs accuracy, precision, recall and F1-Score</w:t>
+      </w:r>
+      <w:r>
+        <w:rPr>
+          <w:lang w:val="en-SG"/>
+        </w:rPr>
+        <w:t xml:space="preserve"> (64 node features + 10 epochs + 3 convolutional layers)</w:t>
+      </w:r>
+    </w:p>
+    <w:tbl>
+      <w:tblPr>
+        <w:tblStyle w:val="TableGrid"/>
+        <w:tblW w:w="0" w:type="auto"/>
+        <w:tblInd w:w="360" w:type="dxa"/>
+        <w:tblLook w:val="04A0" w:firstRow="1" w:lastRow="0" w:firstColumn="1" w:lastColumn="0" w:noHBand="0" w:noVBand="1"/>
+      </w:tblPr>
+      <w:tblGrid>
+        <w:gridCol w:w="1650"/>
+        <w:gridCol w:w="1465"/>
+        <w:gridCol w:w="1453"/>
+        <w:gridCol w:w="1287"/>
+        <w:gridCol w:w="1262"/>
+        <w:gridCol w:w="1153"/>
+      </w:tblGrid>
+      <w:tr>
+        <w:tc>
+          <w:tcPr>
+            <w:tcW w:w="1650" w:type="dxa"/>
+          </w:tcPr>
+          <w:p>
+            <w:pPr>
+              <w:rPr>
+                <w:lang w:val="en-SG"/>
+              </w:rPr>
+            </w:pPr>
+            <w:r>
+              <w:rPr>
+                <w:lang w:val="en-SG"/>
+              </w:rPr>
+              <w:t>Intrusion Scenario</w:t>
+            </w:r>
+          </w:p>
+        </w:tc>
+        <w:tc>
+          <w:tcPr>
+            <w:tcW w:w="1465" w:type="dxa"/>
+          </w:tcPr>
+          <w:p>
+            <w:pPr>
+              <w:rPr>
+                <w:lang w:val="en-SG"/>
+              </w:rPr>
+            </w:pPr>
+            <w:r>
+              <w:rPr>
+                <w:lang w:val="en-SG"/>
+              </w:rPr>
+              <w:t>Graph Type</w:t>
+            </w:r>
+          </w:p>
+        </w:tc>
+        <w:tc>
+          <w:tcPr>
+            <w:tcW w:w="1453" w:type="dxa"/>
+          </w:tcPr>
+          <w:p>
+            <w:pPr>
+              <w:rPr>
+                <w:lang w:val="en-SG"/>
+              </w:rPr>
+            </w:pPr>
+            <w:r>
+              <w:rPr>
+                <w:lang w:val="en-SG"/>
+              </w:rPr>
+              <w:t>Precision</w:t>
+            </w:r>
+          </w:p>
+        </w:tc>
+        <w:tc>
+          <w:tcPr>
+            <w:tcW w:w="1287" w:type="dxa"/>
+          </w:tcPr>
+          <w:p>
+            <w:pPr>
+              <w:rPr>
+                <w:lang w:val="en-SG"/>
+              </w:rPr>
+            </w:pPr>
+            <w:r>
+              <w:rPr>
+                <w:lang w:val="en-SG"/>
+              </w:rPr>
+              <w:t>Recall</w:t>
+            </w:r>
+          </w:p>
+        </w:tc>
+        <w:tc>
+          <w:tcPr>
+            <w:tcW w:w="1262" w:type="dxa"/>
+          </w:tcPr>
+          <w:p>
+            <w:pPr>
+              <w:rPr>
+                <w:lang w:val="en-SG"/>
+              </w:rPr>
+            </w:pPr>
+            <w:r>
+              <w:rPr>
+                <w:lang w:val="en-SG"/>
+              </w:rPr>
+              <w:t>F1-Score</w:t>
+            </w:r>
+          </w:p>
+        </w:tc>
+        <w:tc>
+          <w:tcPr>
+            <w:tcW w:w="1153" w:type="dxa"/>
+          </w:tcPr>
+          <w:p>
+            <w:pPr>
+              <w:rPr>
+                <w:lang w:val="en-SG"/>
+              </w:rPr>
+            </w:pPr>
+            <w:r>
+              <w:rPr>
+                <w:lang w:val="en-SG"/>
+              </w:rPr>
+              <w:t>Accuracy</w:t>
+            </w:r>
+          </w:p>
+        </w:tc>
+      </w:tr>
+      <w:tr>
+        <w:tc>
+          <w:tcPr>
+            <w:tcW w:w="1650" w:type="dxa"/>
+            <w:vMerge w:val="restart"/>
+          </w:tcPr>
+          <w:p>
+            <w:pPr>
+              <w:rPr>
+                <w:lang w:val="en-SG"/>
+              </w:rPr>
+            </w:pPr>
+            <w:r>
+              <w:rPr>
+                <w:lang w:val="en-SG"/>
+              </w:rPr>
+              <w:t>XSS Reflected</w:t>
+            </w:r>
+          </w:p>
+        </w:tc>
+        <w:tc>
+          <w:tcPr>
+            <w:tcW w:w="1465" w:type="dxa"/>
+          </w:tcPr>
+          <w:p>
+            <w:pPr>
+              <w:rPr>
+                <w:lang w:val="en-SG"/>
+              </w:rPr>
+            </w:pPr>
+            <w:r>
+              <w:rPr>
+                <w:lang w:val="en-SG"/>
+              </w:rPr>
+              <w:t>Benign</w:t>
+            </w:r>
+          </w:p>
+        </w:tc>
+        <w:tc>
+          <w:tcPr>
+            <w:tcW w:w="1453" w:type="dxa"/>
+          </w:tcPr>
+          <w:p>
+            <w:pPr>
+              <w:rPr>
+                <w:lang w:val="en-SG"/>
+              </w:rPr>
+            </w:pPr>
+            <w:r>
+              <w:rPr>
+                <w:lang w:val="en-SG"/>
+              </w:rPr>
+              <w:t>66%</w:t>
+            </w:r>
+          </w:p>
+        </w:tc>
+        <w:tc>
+          <w:tcPr>
+            <w:tcW w:w="1287" w:type="dxa"/>
+          </w:tcPr>
+          <w:p>
+            <w:pPr>
+              <w:rPr>
+                <w:lang w:val="en-SG"/>
+              </w:rPr>
+            </w:pPr>
+            <w:r>
+              <w:rPr>
+                <w:lang w:val="en-SG"/>
+              </w:rPr>
+              <w:t>92%</w:t>
+            </w:r>
+          </w:p>
+        </w:tc>
+        <w:tc>
+          <w:tcPr>
+            <w:tcW w:w="1262" w:type="dxa"/>
+          </w:tcPr>
+          <w:p>
+            <w:pPr>
+              <w:rPr>
+                <w:lang w:val="en-SG"/>
+              </w:rPr>
+            </w:pPr>
+            <w:r>
+              <w:rPr>
+                <w:lang w:val="en-SG"/>
+              </w:rPr>
+              <w:t>77%</w:t>
+            </w:r>
+          </w:p>
+        </w:tc>
+        <w:tc>
+          <w:tcPr>
+            <w:tcW w:w="1153" w:type="dxa"/>
+            <w:vMerge w:val="restart"/>
+          </w:tcPr>
+          <w:p>
+            <w:pPr>
+              <w:rPr>
+                <w:lang w:val="en-SG"/>
+              </w:rPr>
+            </w:pPr>
+            <w:r>
+              <w:rPr>
+                <w:lang w:val="en-SG"/>
+              </w:rPr>
+              <w:t>72%</w:t>
+            </w:r>
+          </w:p>
+        </w:tc>
+      </w:tr>
+      <w:tr>
+        <w:tc>
+          <w:tcPr>
+            <w:tcW w:w="1650" w:type="dxa"/>
+            <w:vMerge/>
+          </w:tcPr>
+          <w:p>
+            <w:pPr>
+              <w:rPr>
+                <w:lang w:val="en-SG"/>
+              </w:rPr>
+            </w:pPr>
+          </w:p>
+        </w:tc>
+        <w:tc>
+          <w:tcPr>
+            <w:tcW w:w="1465" w:type="dxa"/>
+          </w:tcPr>
+          <w:p>
+            <w:pPr>
+              <w:rPr>
+                <w:lang w:val="en-SG"/>
+              </w:rPr>
+            </w:pPr>
+            <w:r>
+              <w:rPr>
+                <w:lang w:val="en-SG"/>
+              </w:rPr>
+              <w:t>Malicious</w:t>
+            </w:r>
+          </w:p>
+        </w:tc>
+        <w:tc>
+          <w:tcPr>
+            <w:tcW w:w="1453" w:type="dxa"/>
+          </w:tcPr>
+          <w:p>
+            <w:pPr>
+              <w:rPr>
+                <w:lang w:val="en-SG"/>
+              </w:rPr>
+            </w:pPr>
+            <w:r>
+              <w:rPr>
+                <w:lang w:val="en-SG"/>
+              </w:rPr>
+              <w:t>87%</w:t>
+            </w:r>
+          </w:p>
+        </w:tc>
+        <w:tc>
+          <w:tcPr>
+            <w:tcW w:w="1287" w:type="dxa"/>
+          </w:tcPr>
+          <w:p>
+            <w:pPr>
+              <w:rPr>
+                <w:lang w:val="en-SG"/>
+              </w:rPr>
+            </w:pPr>
+            <w:r>
+              <w:rPr>
+                <w:lang w:val="en-SG"/>
+              </w:rPr>
+              <w:t>53%</w:t>
+            </w:r>
+          </w:p>
+        </w:tc>
+        <w:tc>
+          <w:tcPr>
+            <w:tcW w:w="1262" w:type="dxa"/>
+          </w:tcPr>
+          <w:p>
+            <w:pPr>
+              <w:rPr>
+                <w:lang w:val="en-SG"/>
+              </w:rPr>
+            </w:pPr>
+            <w:r>
+              <w:rPr>
+                <w:lang w:val="en-SG"/>
+              </w:rPr>
+              <w:t>66%</w:t>
+            </w:r>
+          </w:p>
+        </w:tc>
+        <w:tc>
+          <w:tcPr>
+            <w:tcW w:w="1153" w:type="dxa"/>
+            <w:vMerge/>
+          </w:tcPr>
+          <w:p>
+            <w:pPr>
+              <w:rPr>
+                <w:lang w:val="en-SG"/>
+              </w:rPr>
+            </w:pPr>
+          </w:p>
+        </w:tc>
+      </w:tr>
+      <w:tr>
+        <w:tc>
+          <w:tcPr>
+            <w:tcW w:w="1650" w:type="dxa"/>
+            <w:vMerge w:val="restart"/>
+          </w:tcPr>
+          <w:p>
+            <w:pPr>
+              <w:rPr>
+                <w:lang w:val="en-SG"/>
+              </w:rPr>
+            </w:pPr>
+            <w:r>
+              <w:rPr>
+                <w:lang w:val="en-SG"/>
+              </w:rPr>
+              <w:t xml:space="preserve">XSS </w:t>
+            </w:r>
+          </w:p>
+        </w:tc>
+        <w:tc>
+          <w:tcPr>
+            <w:tcW w:w="1465" w:type="dxa"/>
+          </w:tcPr>
+          <w:p>
+            <w:pPr>
+              <w:rPr>
+                <w:lang w:val="en-SG"/>
+              </w:rPr>
+            </w:pPr>
+            <w:r>
+              <w:rPr>
+                <w:lang w:val="en-SG"/>
+              </w:rPr>
+              <w:t>Benign</w:t>
+            </w:r>
+          </w:p>
+        </w:tc>
+        <w:tc>
+          <w:tcPr>
+            <w:tcW w:w="1453" w:type="dxa"/>
+          </w:tcPr>
+          <w:p>
+            <w:pPr>
+              <w:rPr>
+                <w:lang w:val="en-SG"/>
+              </w:rPr>
+            </w:pPr>
+            <w:r>
+              <w:rPr>
+                <w:lang w:val="en-SG"/>
+              </w:rPr>
+              <w:t>76%</w:t>
+            </w:r>
+          </w:p>
+        </w:tc>
+        <w:tc>
+          <w:tcPr>
+            <w:tcW w:w="1287" w:type="dxa"/>
+          </w:tcPr>
+          <w:p>
+            <w:pPr>
+              <w:rPr>
+                <w:lang w:val="en-SG"/>
+              </w:rPr>
+            </w:pPr>
+            <w:r>
+              <w:rPr>
+                <w:lang w:val="en-SG"/>
+              </w:rPr>
+              <w:t>85%</w:t>
+            </w:r>
+          </w:p>
+        </w:tc>
+        <w:tc>
+          <w:tcPr>
+            <w:tcW w:w="1262" w:type="dxa"/>
+          </w:tcPr>
+          <w:p>
+            <w:pPr>
+              <w:rPr>
+                <w:lang w:val="en-SG"/>
+              </w:rPr>
+            </w:pPr>
+            <w:r>
+              <w:rPr>
+                <w:lang w:val="en-SG"/>
+              </w:rPr>
+              <w:t>80%</w:t>
+            </w:r>
+          </w:p>
+        </w:tc>
+        <w:tc>
+          <w:tcPr>
+            <w:tcW w:w="1153" w:type="dxa"/>
+            <w:vMerge w:val="restart"/>
+          </w:tcPr>
+          <w:p>
+            <w:pPr>
+              <w:rPr>
+                <w:lang w:val="en-SG"/>
+              </w:rPr>
+            </w:pPr>
+            <w:r>
+              <w:rPr>
+                <w:lang w:val="en-SG"/>
+              </w:rPr>
+              <w:t>79%</w:t>
+            </w:r>
+          </w:p>
+        </w:tc>
+      </w:tr>
+      <w:tr>
+        <w:tc>
+          <w:tcPr>
+            <w:tcW w:w="1650" w:type="dxa"/>
+            <w:vMerge/>
+          </w:tcPr>
+          <w:p>
+            <w:pPr>
+              <w:rPr>
+                <w:lang w:val="en-SG"/>
+              </w:rPr>
+            </w:pPr>
+          </w:p>
+        </w:tc>
+        <w:tc>
+          <w:tcPr>
+            <w:tcW w:w="1465" w:type="dxa"/>
+          </w:tcPr>
+          <w:p>
+            <w:pPr>
+              <w:rPr>
+                <w:lang w:val="en-SG"/>
+              </w:rPr>
+            </w:pPr>
+            <w:r>
+              <w:rPr>
+                <w:lang w:val="en-SG"/>
+              </w:rPr>
+              <w:t>Malicious</w:t>
+            </w:r>
+          </w:p>
+        </w:tc>
+        <w:tc>
+          <w:tcPr>
+            <w:tcW w:w="1453" w:type="dxa"/>
+          </w:tcPr>
+          <w:p>
+            <w:pPr>
+              <w:rPr>
+                <w:lang w:val="en-SG"/>
+              </w:rPr>
+            </w:pPr>
+            <w:r>
+              <w:rPr>
+                <w:lang w:val="en-SG"/>
+              </w:rPr>
+              <w:t>83%</w:t>
+            </w:r>
+          </w:p>
+        </w:tc>
+        <w:tc>
+          <w:tcPr>
+            <w:tcW w:w="1287" w:type="dxa"/>
+          </w:tcPr>
+          <w:p>
+            <w:pPr>
+              <w:rPr>
+                <w:lang w:val="en-SG"/>
+              </w:rPr>
+            </w:pPr>
+            <w:r>
+              <w:rPr>
+                <w:lang w:val="en-SG"/>
+              </w:rPr>
+              <w:t>74%</w:t>
+            </w:r>
+          </w:p>
+        </w:tc>
+        <w:tc>
+          <w:tcPr>
+            <w:tcW w:w="1262" w:type="dxa"/>
+          </w:tcPr>
+          <w:p>
+            <w:pPr>
+              <w:rPr>
+                <w:lang w:val="en-SG"/>
+              </w:rPr>
+            </w:pPr>
+            <w:r>
+              <w:rPr>
+                <w:lang w:val="en-SG"/>
+              </w:rPr>
+              <w:t>78%</w:t>
+            </w:r>
+          </w:p>
+        </w:tc>
+        <w:tc>
+          <w:tcPr>
+            <w:tcW w:w="1153" w:type="dxa"/>
+            <w:vMerge/>
+          </w:tcPr>
+          <w:p>
+            <w:pPr>
+              <w:rPr>
+                <w:lang w:val="en-SG"/>
+              </w:rPr>
+            </w:pPr>
+          </w:p>
+        </w:tc>
+      </w:tr>
+      <w:tr>
+        <w:tc>
+          <w:tcPr>
+            <w:tcW w:w="1650" w:type="dxa"/>
+            <w:vMerge w:val="restart"/>
+          </w:tcPr>
+          <w:p>
+            <w:pPr>
+              <w:rPr>
+                <w:lang w:val="en-SG"/>
+              </w:rPr>
+            </w:pPr>
+            <w:r>
+              <w:rPr>
+                <w:lang w:val="en-SG"/>
+              </w:rPr>
+              <w:t>3</w:t>
+            </w:r>
+          </w:p>
+        </w:tc>
+        <w:tc>
+          <w:tcPr>
+            <w:tcW w:w="1465" w:type="dxa"/>
+          </w:tcPr>
+          <w:p>
+            <w:pPr>
+              <w:rPr>
+                <w:lang w:val="en-SG"/>
+              </w:rPr>
+            </w:pPr>
+            <w:r>
+              <w:rPr>
+                <w:lang w:val="en-SG"/>
+              </w:rPr>
+              <w:t>Benign</w:t>
+            </w:r>
+          </w:p>
+        </w:tc>
+        <w:tc>
+          <w:tcPr>
+            <w:tcW w:w="1453" w:type="dxa"/>
+          </w:tcPr>
+          <w:p>
+            <w:pPr>
+              <w:rPr>
+                <w:lang w:val="en-SG"/>
+              </w:rPr>
+            </w:pPr>
+            <w:r>
+              <w:rPr>
+                <w:lang w:val="en-SG"/>
+              </w:rPr>
+              <w:t>88%</w:t>
+            </w:r>
+          </w:p>
+        </w:tc>
+        <w:tc>
+          <w:tcPr>
+            <w:tcW w:w="1287" w:type="dxa"/>
+          </w:tcPr>
+          <w:p>
+            <w:pPr>
+              <w:rPr>
+                <w:lang w:val="en-SG"/>
+              </w:rPr>
+            </w:pPr>
+            <w:r>
+              <w:rPr>
+                <w:lang w:val="en-SG"/>
+              </w:rPr>
+              <w:t>79%</w:t>
+            </w:r>
+          </w:p>
+        </w:tc>
+        <w:tc>
+          <w:tcPr>
+            <w:tcW w:w="1262" w:type="dxa"/>
+          </w:tcPr>
+          <w:p>
+            <w:pPr>
+              <w:rPr>
+                <w:lang w:val="en-SG"/>
+              </w:rPr>
+            </w:pPr>
+            <w:r>
+              <w:rPr>
+                <w:lang w:val="en-SG"/>
+              </w:rPr>
+              <w:t>83%</w:t>
+            </w:r>
+          </w:p>
+        </w:tc>
+        <w:tc>
+          <w:tcPr>
+            <w:tcW w:w="1153" w:type="dxa"/>
+            <w:vMerge w:val="restart"/>
+          </w:tcPr>
+          <w:p>
+            <w:pPr>
+              <w:rPr>
+                <w:lang w:val="en-SG"/>
+              </w:rPr>
+            </w:pPr>
+            <w:r>
+              <w:rPr>
+                <w:lang w:val="en-SG"/>
+              </w:rPr>
+              <w:t>84%</w:t>
+            </w:r>
+          </w:p>
+        </w:tc>
+      </w:tr>
+      <w:tr>
+        <w:tc>
+          <w:tcPr>
+            <w:tcW w:w="1650" w:type="dxa"/>
+            <w:vMerge/>
+          </w:tcPr>
+          <w:p>
+            <w:pPr>
+              <w:rPr>
+                <w:lang w:val="en-SG"/>
+              </w:rPr>
+            </w:pPr>
+          </w:p>
+        </w:tc>
+        <w:tc>
+          <w:tcPr>
+            <w:tcW w:w="1465" w:type="dxa"/>
+          </w:tcPr>
+          <w:p>
+            <w:pPr>
+              <w:rPr>
+                <w:lang w:val="en-SG"/>
+              </w:rPr>
+            </w:pPr>
+            <w:r>
+              <w:rPr>
+                <w:lang w:val="en-SG"/>
+              </w:rPr>
+              <w:t>Malicious</w:t>
+            </w:r>
+          </w:p>
+        </w:tc>
+        <w:tc>
+          <w:tcPr>
+            <w:tcW w:w="1453" w:type="dxa"/>
+          </w:tcPr>
+          <w:p>
+            <w:pPr>
+              <w:rPr>
+                <w:lang w:val="en-SG"/>
+              </w:rPr>
+            </w:pPr>
+            <w:r>
+              <w:rPr>
+                <w:lang w:val="en-SG"/>
+              </w:rPr>
+              <w:t>81%</w:t>
+            </w:r>
+          </w:p>
+        </w:tc>
+        <w:tc>
+          <w:tcPr>
+            <w:tcW w:w="1287" w:type="dxa"/>
+          </w:tcPr>
+          <w:p>
+            <w:pPr>
+              <w:rPr>
+                <w:lang w:val="en-SG"/>
+              </w:rPr>
+            </w:pPr>
+            <w:r>
+              <w:rPr>
+                <w:lang w:val="en-SG"/>
+              </w:rPr>
+              <w:t>89%</w:t>
+            </w:r>
+          </w:p>
+        </w:tc>
+        <w:tc>
+          <w:tcPr>
+            <w:tcW w:w="1262" w:type="dxa"/>
+          </w:tcPr>
+          <w:p>
+            <w:pPr>
+              <w:rPr>
+                <w:lang w:val="en-SG"/>
+              </w:rPr>
+            </w:pPr>
+            <w:r>
+              <w:rPr>
+                <w:lang w:val="en-SG"/>
+              </w:rPr>
+              <w:t>85%</w:t>
+            </w:r>
+          </w:p>
+        </w:tc>
+        <w:tc>
+          <w:tcPr>
+            <w:tcW w:w="1153" w:type="dxa"/>
+            <w:vMerge/>
+          </w:tcPr>
+          <w:p>
+            <w:pPr>
+              <w:rPr>
+                <w:lang w:val="en-SG"/>
+              </w:rPr>
+            </w:pPr>
+          </w:p>
+        </w:tc>
+      </w:tr>
+    </w:tbl>
+    <w:p>
+      <w:pPr>
+        <w:ind w:left="360"/>
+        <w:rPr>
+          <w:lang w:val="en-SG"/>
+        </w:rPr>
+      </w:pPr>
     </w:p>
     <w:p>
       <w:pPr>
@@ -16943,6 +20287,7 @@
         <w:rPr>
           <w:lang w:val="en-SG"/>
         </w:rPr>
+        <w:lastRenderedPageBreak/>
         <w:t>Conclusion</w:t>
       </w:r>
       <w:bookmarkEnd w:id="75"/>
@@ -17605,6 +20950,7 @@
           <w:rFonts w:ascii="Times New Roman" w:eastAsia="Times New Roman" w:hAnsi="Times New Roman" w:cs="Times New Roman"/>
           <w:lang w:val="en-SG" w:eastAsia="en-GB"/>
         </w:rPr>
+        <w:lastRenderedPageBreak/>
         <w:t>[10]</w:t>
       </w:r>
       <w:r>
@@ -18408,7 +21754,6 @@
           <w:rFonts w:ascii="Times New Roman" w:eastAsia="Times New Roman" w:hAnsi="Times New Roman" w:cs="Times New Roman"/>
           <w:lang w:val="en-SG" w:eastAsia="en-GB"/>
         </w:rPr>
-        <w:lastRenderedPageBreak/>
         <w:t>[22]</w:t>
       </w:r>
       <w:r>
@@ -21466,15 +24811,6 @@
 </file>
 
 <file path=customXml/item1.xml><?xml version="1.0" encoding="utf-8"?>
-<p:properties xmlns:p="http://schemas.microsoft.com/office/2006/metadata/properties" xmlns:xsi="http://www.w3.org/2001/XMLSchema-instance" xmlns:pc="http://schemas.microsoft.com/office/infopath/2007/PartnerControls">
-  <documentManagement>
-    <PublishingExpirationDate xmlns="http://schemas.microsoft.com/sharepoint/v3" xsi:nil="true"/>
-    <PublishingStartDate xmlns="http://schemas.microsoft.com/sharepoint/v3" xsi:nil="true"/>
-  </documentManagement>
-</p:properties>
-</file>
-
-<file path=customXml/item2.xml><?xml version="1.0" encoding="utf-8"?>
 <?mso-contentType ?>
 <FormTemplates xmlns="http://schemas.microsoft.com/sharepoint/v3/contenttype/forms">
   <Display>DocumentLibraryForm</Display>
@@ -21483,7 +24819,7 @@
 </FormTemplates>
 </file>
 
-<file path=customXml/item3.xml><?xml version="1.0" encoding="utf-8"?>
+<file path=customXml/item2.xml><?xml version="1.0" encoding="utf-8"?>
 <ct:contentTypeSchema xmlns:ct="http://schemas.microsoft.com/office/2006/metadata/contentType" xmlns:ma="http://schemas.microsoft.com/office/2006/metadata/properties/metaAttributes" ct:_="" ma:_="" ma:contentTypeName="Document" ma:contentTypeID="0x0101001169319723AB344F809A20FD9AC529EA" ma:contentTypeVersion="1" ma:contentTypeDescription="Create a new document." ma:contentTypeScope="" ma:versionID="9c61b8f5d0d8aaa5826f6a3b2a6a7a83">
   <xsd:schema xmlns:xsd="http://www.w3.org/2001/XMLSchema" xmlns:xs="http://www.w3.org/2001/XMLSchema" xmlns:p="http://schemas.microsoft.com/office/2006/metadata/properties" xmlns:ns1="http://schemas.microsoft.com/sharepoint/v3" targetNamespace="http://schemas.microsoft.com/office/2006/metadata/properties" ma:root="true" ma:fieldsID="a447206dab0015f8b9f8924535193e8c" ns1:_="">
     <xsd:import namespace="http://schemas.microsoft.com/sharepoint/v3"/>
@@ -21615,21 +24951,20 @@
 </ct:contentTypeSchema>
 </file>
 
+<file path=customXml/item3.xml><?xml version="1.0" encoding="utf-8"?>
+<p:properties xmlns:p="http://schemas.microsoft.com/office/2006/metadata/properties" xmlns:xsi="http://www.w3.org/2001/XMLSchema-instance" xmlns:pc="http://schemas.microsoft.com/office/infopath/2007/PartnerControls">
+  <documentManagement>
+    <PublishingExpirationDate xmlns="http://schemas.microsoft.com/sharepoint/v3" xsi:nil="true"/>
+    <PublishingStartDate xmlns="http://schemas.microsoft.com/sharepoint/v3" xsi:nil="true"/>
+  </documentManagement>
+</p:properties>
+</file>
+
 <file path=customXml/item4.xml><?xml version="1.0" encoding="utf-8"?>
 <b:Sources xmlns:b="http://schemas.openxmlformats.org/officeDocument/2006/bibliography" xmlns="http://schemas.openxmlformats.org/officeDocument/2006/bibliography" SelectedStyle="\APASixthEditionOfficeOnline.xsl" StyleName="APA" Version="6"/>
 </file>
 
 <file path=customXml/itemProps1.xml><?xml version="1.0" encoding="utf-8"?>
-<ds:datastoreItem xmlns:ds="http://schemas.openxmlformats.org/officeDocument/2006/customXml" ds:itemID="{8648F372-CFFF-4473-AB7A-13B2D4F82AA6}">
-  <ds:schemaRefs>
-    <ds:schemaRef ds:uri="http://schemas.microsoft.com/office/2006/metadata/properties"/>
-    <ds:schemaRef ds:uri="http://schemas.microsoft.com/office/infopath/2007/PartnerControls"/>
-    <ds:schemaRef ds:uri="http://schemas.microsoft.com/sharepoint/v3"/>
-  </ds:schemaRefs>
-</ds:datastoreItem>
-</file>
-
-<file path=customXml/itemProps2.xml><?xml version="1.0" encoding="utf-8"?>
 <ds:datastoreItem xmlns:ds="http://schemas.openxmlformats.org/officeDocument/2006/customXml" ds:itemID="{493245F8-F14E-4F41-B8DB-5B547E4B0A14}">
   <ds:schemaRefs>
     <ds:schemaRef ds:uri="http://schemas.microsoft.com/sharepoint/v3/contenttype/forms"/>
@@ -21637,7 +24972,7 @@
 </ds:datastoreItem>
 </file>
 
-<file path=customXml/itemProps3.xml><?xml version="1.0" encoding="utf-8"?>
+<file path=customXml/itemProps2.xml><?xml version="1.0" encoding="utf-8"?>
 <ds:datastoreItem xmlns:ds="http://schemas.openxmlformats.org/officeDocument/2006/customXml" ds:itemID="{4A967426-D756-4903-AB8A-1370BB35BA0B}">
   <ds:schemaRefs>
     <ds:schemaRef ds:uri="http://schemas.microsoft.com/office/2006/metadata/contentType"/>
@@ -21655,6 +24990,16 @@
 </ds:datastoreItem>
 </file>
 
+<file path=customXml/itemProps3.xml><?xml version="1.0" encoding="utf-8"?>
+<ds:datastoreItem xmlns:ds="http://schemas.openxmlformats.org/officeDocument/2006/customXml" ds:itemID="{8648F372-CFFF-4473-AB7A-13B2D4F82AA6}">
+  <ds:schemaRefs>
+    <ds:schemaRef ds:uri="http://schemas.microsoft.com/office/2006/metadata/properties"/>
+    <ds:schemaRef ds:uri="http://schemas.microsoft.com/office/infopath/2007/PartnerControls"/>
+    <ds:schemaRef ds:uri="http://schemas.microsoft.com/sharepoint/v3"/>
+  </ds:schemaRefs>
+</ds:datastoreItem>
+</file>
+
 <file path=customXml/itemProps4.xml><?xml version="1.0" encoding="utf-8"?>
 <ds:datastoreItem xmlns:ds="http://schemas.openxmlformats.org/officeDocument/2006/customXml" ds:itemID="{9A685AB6-F744-4150-B942-22726D2A42EC}">
   <ds:schemaRefs>

</xml_diff>